<commit_message>
[add] add first charpter
</commit_message>
<xml_diff>
--- a/ProgramDebugPratice_Feb.docx
+++ b/ProgramDebugPratice_Feb.docx
@@ -624,7 +624,23 @@
           <w:rFonts w:ascii="Times New Roman" w:hAnsi="Times New Roman" w:cs="Times New Roman"/>
           <w:sz w:val="24"/>
         </w:rPr>
-        <w:t>本人郑重声明：所提交的论文是本人在导师的指导下，独立进行研究工作所取得的成果。除文中已经注明引用的内容外，本论文不含其他个人或集体已经发表或撰写过的研究成果。对本文的研究作出重要贡献的个人和集体，均已在文中以明确方式标明。</w:t>
+        <w:t>本人郑重声明：所提交的论文是本人在导师的指导下，独立进行研究工作所取得的成果。除文中已经注明引用的内容外，本论文不含其他个人或集体已经发表或撰写过的研究成果。对本文的研究</w:t>
+      </w:r>
+      <w:proofErr w:type="gramStart"/>
+      <w:r>
+        <w:rPr>
+          <w:rFonts w:ascii="Times New Roman" w:hAnsi="Times New Roman" w:cs="Times New Roman"/>
+          <w:sz w:val="24"/>
+        </w:rPr>
+        <w:t>作出</w:t>
+      </w:r>
+      <w:proofErr w:type="gramEnd"/>
+      <w:r>
+        <w:rPr>
+          <w:rFonts w:ascii="Times New Roman" w:hAnsi="Times New Roman" w:cs="Times New Roman"/>
+          <w:sz w:val="24"/>
+        </w:rPr>
+        <w:t>重要贡献的个人和集体，均已在文中以明确方式标明。</w:t>
       </w:r>
     </w:p>
     <w:p>
@@ -1151,6 +1167,7 @@
         </w:rPr>
         <w:t>的操作系统</w:t>
       </w:r>
+      <w:proofErr w:type="gramStart"/>
       <w:r>
         <w:rPr>
           <w:rFonts w:ascii="Times New Roman" w:hAnsi="Times New Roman" w:cs="Times New Roman" w:hint="eastAsia"/>
@@ -1163,13 +1180,21 @@
           <w:rFonts w:ascii="Times New Roman" w:hAnsi="Times New Roman" w:cs="Times New Roman" w:hint="eastAsia"/>
           <w:sz w:val="24"/>
         </w:rPr>
-        <w:t>程序调试</w:t>
-      </w:r>
+        <w:t>程序</w:t>
+      </w:r>
+      <w:proofErr w:type="gramEnd"/>
       <w:r>
         <w:rPr>
           <w:rFonts w:ascii="Times New Roman" w:hAnsi="Times New Roman" w:cs="Times New Roman" w:hint="eastAsia"/>
           <w:sz w:val="24"/>
         </w:rPr>
+        <w:t>调试</w:t>
+      </w:r>
+      <w:r>
+        <w:rPr>
+          <w:rFonts w:ascii="Times New Roman" w:hAnsi="Times New Roman" w:cs="Times New Roman" w:hint="eastAsia"/>
+          <w:sz w:val="24"/>
+        </w:rPr>
         <w:t>相关内容</w:t>
       </w:r>
       <w:r>
@@ -1186,12 +1211,21 @@
         </w:rPr>
         <w:t>Linux</w:t>
       </w:r>
+      <w:proofErr w:type="gramStart"/>
       <w:r>
         <w:rPr>
           <w:rFonts w:ascii="Times New Roman" w:hAnsi="Times New Roman" w:cs="Times New Roman" w:hint="eastAsia"/>
           <w:sz w:val="24"/>
         </w:rPr>
-        <w:t>下关于调试方法的研究，比如</w:t>
+        <w:t>下关于</w:t>
+      </w:r>
+      <w:proofErr w:type="gramEnd"/>
+      <w:r>
+        <w:rPr>
+          <w:rFonts w:ascii="Times New Roman" w:hAnsi="Times New Roman" w:cs="Times New Roman" w:hint="eastAsia"/>
+          <w:sz w:val="24"/>
+        </w:rPr>
+        <w:t>调试方法的研究，比如</w:t>
       </w:r>
       <w:r>
         <w:rPr>
@@ -6046,10 +6080,12 @@
       <w:bookmarkStart w:id="13" w:name="_Toc8025"/>
       <w:bookmarkStart w:id="14" w:name="_Toc515267458"/>
       <w:bookmarkStart w:id="15" w:name="_Toc93417709"/>
+      <w:proofErr w:type="gramStart"/>
       <w:r>
         <w:lastRenderedPageBreak/>
         <w:t>绪</w:t>
       </w:r>
+      <w:proofErr w:type="gramEnd"/>
       <w:r>
         <w:rPr>
           <w:rFonts w:hint="eastAsia"/>
@@ -6102,7 +6138,97 @@
         <w:rPr>
           <w:rFonts w:hint="eastAsia"/>
         </w:rPr>
-        <w:t>研究程序调试的目的，也就是说为什么要对程序调试进行研究，主要是为了通过进行这些操作使程序员对调试的过程和方法有个细致的了解，有助于在程序员在实现编码的过程中，能够很好的避免一些问题出现，以及当需要对程序进行BUG调试时，可以根据问题的现象更好更快的找到原因并且解决问题。</w:t>
+        <w:t>研究程序调试的目的，也就是说为什么要对程序调试进行研究</w:t>
+      </w:r>
+      <w:r>
+        <w:rPr>
+          <w:rFonts w:hint="eastAsia"/>
+        </w:rPr>
+        <w:t>？</w:t>
+      </w:r>
+      <w:r>
+        <w:rPr>
+          <w:rFonts w:hint="eastAsia"/>
+        </w:rPr>
+        <w:t>这个实验</w:t>
+      </w:r>
+      <w:r>
+        <w:rPr>
+          <w:rFonts w:hint="eastAsia"/>
+        </w:rPr>
+        <w:t>主要是为了通过进行这些</w:t>
+      </w:r>
+      <w:r>
+        <w:rPr>
+          <w:rFonts w:hint="eastAsia"/>
+        </w:rPr>
+        <w:t>研究</w:t>
+      </w:r>
+      <w:r>
+        <w:rPr>
+          <w:rFonts w:hint="eastAsia"/>
+        </w:rPr>
+        <w:t>使程序员对调试的过程和方法有个细致的了解，</w:t>
+      </w:r>
+      <w:r>
+        <w:rPr>
+          <w:rFonts w:hint="eastAsia"/>
+        </w:rPr>
+        <w:t>通过对程序出错过程的研究</w:t>
+      </w:r>
+      <w:r>
+        <w:rPr>
+          <w:rFonts w:hint="eastAsia"/>
+        </w:rPr>
+        <w:t>有助于在程序员在实现编码的过程中，能够很好的避免</w:t>
+      </w:r>
+      <w:r>
+        <w:rPr>
+          <w:rFonts w:hint="eastAsia"/>
+        </w:rPr>
+        <w:t>相似</w:t>
+      </w:r>
+      <w:r>
+        <w:rPr>
+          <w:rFonts w:hint="eastAsia"/>
+        </w:rPr>
+        <w:t>问题</w:t>
+      </w:r>
+      <w:r>
+        <w:rPr>
+          <w:rFonts w:hint="eastAsia"/>
+        </w:rPr>
+        <w:t>的</w:t>
+      </w:r>
+      <w:r>
+        <w:rPr>
+          <w:rFonts w:hint="eastAsia"/>
+        </w:rPr>
+        <w:t>出现，以及当需要对程序进行BUG调试时，可以根据</w:t>
+      </w:r>
+      <w:r>
+        <w:rPr>
+          <w:rFonts w:hint="eastAsia"/>
+        </w:rPr>
+        <w:t>研究的方法和原理</w:t>
+      </w:r>
+      <w:r>
+        <w:rPr>
+          <w:rFonts w:hint="eastAsia"/>
+        </w:rPr>
+        <w:t>更好更快的找到</w:t>
+      </w:r>
+      <w:r>
+        <w:rPr>
+          <w:rFonts w:hint="eastAsia"/>
+        </w:rPr>
+        <w:t>问题出现的</w:t>
+      </w:r>
+      <w:r>
+        <w:rPr>
+          <w:rFonts w:hint="eastAsia"/>
+        </w:rPr>
+        <w:t>原因并且解决问题。</w:t>
       </w:r>
     </w:p>
     <w:p>
@@ -6113,7 +6239,19 @@
         <w:rPr>
           <w:rFonts w:hint="eastAsia"/>
         </w:rPr>
-        <w:t>通过研究程序调试这个过程，程序员可以更清楚的了解程序的来龙去脉，包括从文本文件生成的汇编语言文件，再到最后的二进制文件；其中还可以囊括程序的在计算机中的运行过程等等一系列的知识。通过对这些知识的了解，把握住在开发过程中和调试过程中需要注意的问题。</w:t>
+        <w:t>通过研究程序调试这个过程，程序员可以更清楚的了解程序的来龙去脉，包括从文本文件生成的汇编语言文件，再到最后的二进制文件；其中还可以囊括程序的在计算机中的运行过程等等一系列的知识。通过对这些知识的</w:t>
+      </w:r>
+      <w:r>
+        <w:rPr>
+          <w:rFonts w:hint="eastAsia"/>
+        </w:rPr>
+        <w:t>学习</w:t>
+      </w:r>
+      <w:r>
+        <w:rPr>
+          <w:rFonts w:hint="eastAsia"/>
+        </w:rPr>
+        <w:t>，把握住在开发过程中和调试过程中需要注意的问题。</w:t>
       </w:r>
     </w:p>
     <w:p>
@@ -6142,13 +6280,49 @@
         <w:rPr>
           <w:rFonts w:hint="eastAsia"/>
         </w:rPr>
-        <w:t>可以</w:t>
-      </w:r>
-      <w:r>
-        <w:rPr>
-          <w:rFonts w:hint="eastAsia"/>
-        </w:rPr>
-        <w:t>更快的定位和解决程序运行过程中出现的问题。</w:t>
+        <w:t>掌握根据发现的现象快速的</w:t>
+      </w:r>
+      <w:r>
+        <w:rPr>
+          <w:rFonts w:hint="eastAsia"/>
+        </w:rPr>
+        <w:t>定位</w:t>
+      </w:r>
+      <w:r>
+        <w:rPr>
+          <w:rFonts w:hint="eastAsia"/>
+        </w:rPr>
+        <w:t>问题的原因</w:t>
+      </w:r>
+      <w:r>
+        <w:rPr>
+          <w:rFonts w:hint="eastAsia"/>
+        </w:rPr>
+        <w:t>和</w:t>
+      </w:r>
+      <w:r>
+        <w:rPr>
+          <w:rFonts w:hint="eastAsia"/>
+        </w:rPr>
+        <w:t>迅速</w:t>
+      </w:r>
+      <w:r>
+        <w:rPr>
+          <w:rFonts w:hint="eastAsia"/>
+        </w:rPr>
+        <w:t>解决程序运行过程中出现的问题</w:t>
+      </w:r>
+      <w:r>
+        <w:rPr>
+          <w:rFonts w:hint="eastAsia"/>
+        </w:rPr>
+        <w:t>的这种能力</w:t>
+      </w:r>
+      <w:r>
+        <w:rPr>
+          <w:rFonts w:hint="eastAsia"/>
+        </w:rPr>
+        <w:t>。</w:t>
       </w:r>
     </w:p>
     <w:p>
@@ -6174,13 +6348,37 @@
         <w:rPr>
           <w:rFonts w:hint="eastAsia"/>
         </w:rPr>
-        <w:t>进行程序调试的研究，主要是为了通过对程序调试的</w:t>
-      </w:r>
-      <w:r>
-        <w:rPr>
-          <w:rFonts w:hint="eastAsia"/>
-        </w:rPr>
-        <w:t>前因后果的细致探索，</w:t>
+        <w:t>进行程序调试的</w:t>
+      </w:r>
+      <w:r>
+        <w:rPr>
+          <w:rFonts w:hint="eastAsia"/>
+        </w:rPr>
+        <w:t>细致</w:t>
+      </w:r>
+      <w:r>
+        <w:rPr>
+          <w:rFonts w:hint="eastAsia"/>
+        </w:rPr>
+        <w:t>研究，主要是为了通过对程序调试的</w:t>
+      </w:r>
+      <w:r>
+        <w:rPr>
+          <w:rFonts w:hint="eastAsia"/>
+        </w:rPr>
+        <w:t>前因后果的</w:t>
+      </w:r>
+      <w:r>
+        <w:rPr>
+          <w:rFonts w:hint="eastAsia"/>
+        </w:rPr>
+        <w:t>过程</w:t>
+      </w:r>
+      <w:r>
+        <w:rPr>
+          <w:rFonts w:hint="eastAsia"/>
+        </w:rPr>
+        <w:t>探索，</w:t>
       </w:r>
       <w:r>
         <w:rPr>
@@ -6204,7 +6402,19 @@
         <w:rPr>
           <w:rFonts w:hint="eastAsia"/>
         </w:rPr>
-        <w:t>，更重要的是通过此次研究过程，可以让程序员能构建出对程序调试这一过程中的知识网络</w:t>
+        <w:t>，</w:t>
+      </w:r>
+      <w:r>
+        <w:rPr>
+          <w:rFonts w:hint="eastAsia"/>
+        </w:rPr>
+        <w:t>可以让程序员掌握计算机更深层次的知识，</w:t>
+      </w:r>
+      <w:r>
+        <w:rPr>
+          <w:rFonts w:hint="eastAsia"/>
+        </w:rPr>
+        <w:t>更重要的是通过此次研究过程，可以让程序员能构建出对程序调试这一过程中的知识网络</w:t>
       </w:r>
       <w:r>
         <w:rPr>
@@ -6250,13 +6460,39 @@
         <w:rPr>
           <w:rFonts w:hint="eastAsia"/>
         </w:rPr>
-        <w:t>而通过对程序调试的研究，不仅可以帮助程序员了解和梳理和底层知识，还能学习在面对的程序出现不符合预期的现象时，如何去</w:t>
-      </w:r>
-      <w:r>
-        <w:rPr>
-          <w:rFonts w:hint="eastAsia"/>
-        </w:rPr>
-        <w:t>快速准确</w:t>
+        <w:t>而通过对程序调试的研究，不仅可以帮助程序员了解和梳理</w:t>
+      </w:r>
+      <w:r>
+        <w:rPr>
+          <w:rFonts w:hint="eastAsia"/>
+        </w:rPr>
+        <w:t>计算机</w:t>
+      </w:r>
+      <w:r>
+        <w:rPr>
+          <w:rFonts w:hint="eastAsia"/>
+        </w:rPr>
+        <w:t>底层知识，还能学习在面对的程序出现不符合预期的现象时，如何</w:t>
+      </w:r>
+      <w:proofErr w:type="gramStart"/>
+      <w:r>
+        <w:rPr>
+          <w:rFonts w:hint="eastAsia"/>
+        </w:rPr>
+        <w:t>去</w:t>
+      </w:r>
+      <w:r>
+        <w:rPr>
+          <w:rFonts w:hint="eastAsia"/>
+        </w:rPr>
+        <w:t>快速</w:t>
+      </w:r>
+      <w:proofErr w:type="gramEnd"/>
+      <w:r>
+        <w:rPr>
+          <w:rFonts w:hint="eastAsia"/>
+        </w:rPr>
+        <w:t>准确</w:t>
       </w:r>
       <w:r>
         <w:rPr>
@@ -6285,13 +6521,65 @@
         <w:rPr>
           <w:rFonts w:hint="eastAsia"/>
         </w:rPr>
-        <w:t>层面</w:t>
-      </w:r>
-      <w:r>
-        <w:rPr>
-          <w:rFonts w:hint="eastAsia"/>
-        </w:rPr>
-        <w:t>下关于程序的调试工具，以及培养当没有直接输出时如何去模拟程序运行环境下程序调试</w:t>
+        <w:t>层次</w:t>
+      </w:r>
+      <w:proofErr w:type="gramStart"/>
+      <w:r>
+        <w:rPr>
+          <w:rFonts w:hint="eastAsia"/>
+        </w:rPr>
+        <w:t>下</w:t>
+      </w:r>
+      <w:r>
+        <w:rPr>
+          <w:rFonts w:hint="eastAsia"/>
+        </w:rPr>
+        <w:t>关于</w:t>
+      </w:r>
+      <w:proofErr w:type="gramEnd"/>
+      <w:r>
+        <w:rPr>
+          <w:rFonts w:hint="eastAsia"/>
+        </w:rPr>
+        <w:t>程序的调试工具</w:t>
+      </w:r>
+      <w:r>
+        <w:rPr>
+          <w:rFonts w:hint="eastAsia"/>
+        </w:rPr>
+        <w:t>的使用方法</w:t>
+      </w:r>
+      <w:r>
+        <w:rPr>
+          <w:rFonts w:hint="eastAsia"/>
+        </w:rPr>
+        <w:t>，</w:t>
+      </w:r>
+      <w:r>
+        <w:rPr>
+          <w:rFonts w:hint="eastAsia"/>
+        </w:rPr>
+        <w:t>和</w:t>
+      </w:r>
+      <w:r>
+        <w:rPr>
+          <w:rFonts w:hint="eastAsia"/>
+        </w:rPr>
+        <w:t>培养当没有直接输出时如何去模拟程序运行环境</w:t>
+      </w:r>
+      <w:proofErr w:type="gramStart"/>
+      <w:r>
+        <w:rPr>
+          <w:rFonts w:hint="eastAsia"/>
+        </w:rPr>
+        <w:t>下程序</w:t>
+      </w:r>
+      <w:proofErr w:type="gramEnd"/>
+      <w:r>
+        <w:rPr>
+          <w:rFonts w:hint="eastAsia"/>
+        </w:rPr>
+        <w:t>调试</w:t>
       </w:r>
       <w:r>
         <w:rPr>
@@ -6309,14 +6597,12 @@
     <w:p>
       <w:pPr>
         <w:pStyle w:val="21"/>
-        <w:rPr>
-          <w:rFonts w:hint="eastAsia"/>
-        </w:rPr>
-      </w:pPr>
-      <w:r>
-        <w:rPr>
-          <w:rFonts w:hint="eastAsia"/>
-        </w:rPr>
+      </w:pPr>
+      <w:r>
+        <w:rPr>
+          <w:rFonts w:hint="eastAsia"/>
+        </w:rPr>
+        <w:lastRenderedPageBreak/>
         <w:t>总而言之，程序调试研究的意义主要是想让程序员掌握计算机底层的知识以及面对没有直接调试信息输出时，或者只有调试信息如何去准确的确定问题并解决问题</w:t>
       </w:r>
       <w:r>
@@ -6340,7 +6626,6 @@
         <w:rPr>
           <w:rFonts w:hint="eastAsia"/>
         </w:rPr>
-        <w:lastRenderedPageBreak/>
         <w:t>程序调试的介绍</w:t>
       </w:r>
       <w:bookmarkEnd w:id="20"/>
@@ -6390,62 +6675,156 @@
     </w:p>
     <w:p>
       <w:pPr>
-        <w:pStyle w:val="21"/>
-      </w:pPr>
-      <w:r>
-        <w:rPr>
-          <w:rFonts w:hint="eastAsia"/>
-        </w:rPr>
-        <w:t>每一个程序都是为了解决一个问题。所以在一个完整的，规范的项目实现过程中，程序的最初来源是需求定义，然后是根据需求，进行程序的总体设计，然后再是根据总体设计制定详细设计，再经过程序员的编码，系统测试步骤，程序测试调试等步骤</w:t>
-      </w:r>
-      <w:r>
-        <w:rPr>
-          <w:rFonts w:hint="eastAsia"/>
-        </w:rPr>
-        <w:t>，最终完成一个程序来解决开头提出的那个问题</w:t>
-      </w:r>
-      <w:r>
-        <w:rPr>
-          <w:rFonts w:hint="eastAsia"/>
-        </w:rPr>
-        <w:t>。当然这些步骤的能实现的前提是项目立项，需求确定。</w:t>
-      </w:r>
-    </w:p>
-    <w:p>
-      <w:pPr>
-        <w:pStyle w:val="21"/>
-      </w:pPr>
-      <w:r>
-        <w:rPr>
-          <w:rFonts w:hint="eastAsia"/>
-        </w:rPr>
-        <w:t>而本文主要研究的是程序在编码之后以及经过测试工程师测试之后出现过问题后的调试过程。</w:t>
-      </w:r>
-    </w:p>
-    <w:p>
-      <w:pPr>
-        <w:pStyle w:val="21"/>
-      </w:pPr>
-      <w:r>
-        <w:rPr>
-          <w:rFonts w:hint="eastAsia"/>
-        </w:rPr>
-        <w:t>程序调试的目的就是为了解决程序中不符合预期现象。</w:t>
-      </w:r>
-    </w:p>
-    <w:p>
-      <w:pPr>
-        <w:pStyle w:val="21"/>
-      </w:pPr>
-    </w:p>
-    <w:p/>
-    <w:p>
-      <w:pPr>
         <w:pStyle w:val="3"/>
         <w:spacing w:before="72" w:after="72"/>
       </w:pPr>
       <w:bookmarkStart w:id="29" w:name="_Toc93417714"/>
       <w:r>
+        <w:t>2</w:t>
+      </w:r>
+      <w:r>
+        <w:rPr>
+          <w:rFonts w:hint="eastAsia"/>
+        </w:rPr>
+        <w:t>.</w:t>
+      </w:r>
+      <w:r>
+        <w:t>1</w:t>
+      </w:r>
+      <w:r>
+        <w:rPr>
+          <w:rFonts w:hint="eastAsia"/>
+        </w:rPr>
+        <w:t>.</w:t>
+      </w:r>
+      <w:r>
+        <w:t xml:space="preserve">1 </w:t>
+      </w:r>
+      <w:r>
+        <w:rPr>
+          <w:rFonts w:hint="eastAsia"/>
+        </w:rPr>
+        <w:t>什么是程序调试</w:t>
+      </w:r>
+      <w:bookmarkEnd w:id="29"/>
+    </w:p>
+    <w:p>
+      <w:pPr>
+        <w:pStyle w:val="21"/>
+        <w:rPr>
+          <w:rFonts w:hint="eastAsia"/>
+        </w:rPr>
+      </w:pPr>
+      <w:r>
+        <w:rPr>
+          <w:rFonts w:hint="eastAsia"/>
+        </w:rPr>
+        <w:t>每一个程序都是为了解决一个问题。所以在一个完整的，规范的项目实现过程中，程序的最初来源是需求定义，然后是根据需求，进行程序的总体设计，然后再是根据总体设计制定详细设计，再经过程序员的编码，系统测试步骤，程序测试调试等步骤，最终完成一个程序来解决开头提出的那个问题。当然这些步骤的能实现的前提是项目立项，需求确定。</w:t>
+      </w:r>
+    </w:p>
+    <w:p>
+      <w:pPr>
+        <w:pStyle w:val="21"/>
+      </w:pPr>
+      <w:r>
+        <w:rPr>
+          <w:rFonts w:hint="eastAsia"/>
+        </w:rPr>
+        <w:t>当需求以文档确定好以后，程序员会拆分整个需求，构建程序架构，然后分配各个模块到每个组，或者每个人手中。程序在编码过程中会有自测过程，当一个模块完成以后会进行模块或者单元测试，验证程序是否</w:t>
+      </w:r>
+      <w:proofErr w:type="gramStart"/>
+      <w:r>
+        <w:rPr>
+          <w:rFonts w:hint="eastAsia"/>
+        </w:rPr>
+        <w:t>像需求</w:t>
+      </w:r>
+      <w:proofErr w:type="gramEnd"/>
+      <w:r>
+        <w:rPr>
+          <w:rFonts w:hint="eastAsia"/>
+        </w:rPr>
+        <w:t>文档描述那样符合预期的运转。自测通过以后，程序会整理打包交到测试人员手中进行正式的系统测试，发现问题。</w:t>
+      </w:r>
+      <w:r>
+        <w:rPr>
+          <w:rFonts w:hint="eastAsia"/>
+        </w:rPr>
+        <w:t>通过几轮测试修改，程序运行结果</w:t>
+      </w:r>
+      <w:proofErr w:type="gramStart"/>
+      <w:r>
+        <w:rPr>
+          <w:rFonts w:hint="eastAsia"/>
+        </w:rPr>
+        <w:t>如需求</w:t>
+      </w:r>
+      <w:proofErr w:type="gramEnd"/>
+      <w:r>
+        <w:rPr>
+          <w:rFonts w:hint="eastAsia"/>
+        </w:rPr>
+        <w:t>文档要求后，就可以正式对外发布正式版本，交付最终产品。</w:t>
+      </w:r>
+    </w:p>
+    <w:p>
+      <w:pPr>
+        <w:pStyle w:val="21"/>
+        <w:rPr>
+          <w:rFonts w:hint="eastAsia"/>
+        </w:rPr>
+      </w:pPr>
+      <w:r>
+        <w:rPr>
+          <w:rFonts w:hint="eastAsia"/>
+        </w:rPr>
+        <w:t>在这个过程中，程序员在开发时进行的自测过程，也算是程序调试。当测试人员发现整体某一点和需求文档有出入的话，会通过约定的方式通知开发人员这处错误，开发人员会继续修改这个问题，这个过程也需要进行程序调试。</w:t>
+      </w:r>
+    </w:p>
+    <w:p>
+      <w:pPr>
+        <w:pStyle w:val="21"/>
+      </w:pPr>
+      <w:r>
+        <w:rPr>
+          <w:rFonts w:hint="eastAsia"/>
+        </w:rPr>
+        <w:t>程序调试的目的就是为了解决程序中不符合预期现象，而方法就是通过追踪程序中流转的数据，找到数据在哪一部分出现不符合预期的错误。而这个方法就是我们接下来需要重点讨论的话题，并且程序调试的方式多种多样，但是最根本的就是通过种种手段来跟踪程序数据的流转和处理过程。这些手段主要分为系统或者第三方工具来追踪程序堆栈或者是使用者自己使用输出日志形式观察程序运行过程的数据并且保存下来。</w:t>
+      </w:r>
+    </w:p>
+    <w:p>
+      <w:pPr>
+        <w:pStyle w:val="21"/>
+        <w:rPr>
+          <w:rFonts w:hint="eastAsia"/>
+        </w:rPr>
+      </w:pPr>
+      <w:r>
+        <w:rPr>
+          <w:rFonts w:hint="eastAsia"/>
+        </w:rPr>
+        <w:t>总结就是，</w:t>
+      </w:r>
+      <w:r>
+        <w:rPr>
+          <w:rFonts w:hint="eastAsia"/>
+        </w:rPr>
+        <w:t>运行程序检查程序是否符合预期的</w:t>
+      </w:r>
+      <w:r>
+        <w:rPr>
+          <w:rFonts w:hint="eastAsia"/>
+        </w:rPr>
+        <w:t xml:space="preserve">这一过程就叫做程序调试，其中进行程序调试的时机主要有两个，一个当程序员根据需求初步完成编码时需要进行自测，二是当整体模块编写完成并且通过时，程序被以正式版本的形式交给专业的测试人员进行系统测试。 </w:t>
+      </w:r>
+    </w:p>
+    <w:p>
+      <w:pPr>
+        <w:pStyle w:val="3"/>
+        <w:spacing w:before="72" w:after="72"/>
+      </w:pPr>
+      <w:bookmarkStart w:id="30" w:name="_Toc93417715"/>
+      <w:r>
         <w:lastRenderedPageBreak/>
         <w:t>2</w:t>
       </w:r>
@@ -6465,64 +6844,38 @@
         <w:t>.</w:t>
       </w:r>
       <w:r>
-        <w:t xml:space="preserve">1 </w:t>
-      </w:r>
-      <w:r>
-        <w:rPr>
-          <w:rFonts w:hint="eastAsia"/>
-        </w:rPr>
-        <w:t>什么是程序调试</w:t>
-      </w:r>
-      <w:bookmarkEnd w:id="29"/>
+        <w:t xml:space="preserve">2 </w:t>
+      </w:r>
+      <w:r>
+        <w:rPr>
+          <w:rFonts w:hint="eastAsia"/>
+        </w:rPr>
+        <w:t>什么是</w:t>
+      </w:r>
+      <w:r>
+        <w:rPr>
+          <w:rFonts w:hint="eastAsia"/>
+        </w:rPr>
+        <w:t>BUG</w:t>
+      </w:r>
+      <w:bookmarkEnd w:id="30"/>
+    </w:p>
+    <w:p>
+      <w:pPr>
+        <w:pStyle w:val="21"/>
+        <w:rPr>
+          <w:rFonts w:hint="eastAsia"/>
+        </w:rPr>
+      </w:pPr>
     </w:p>
     <w:p>
       <w:pPr>
         <w:pStyle w:val="3"/>
         <w:spacing w:before="72" w:after="72"/>
       </w:pPr>
-      <w:bookmarkStart w:id="30" w:name="_Toc93417715"/>
-      <w:r>
-        <w:t>2</w:t>
-      </w:r>
-      <w:r>
-        <w:rPr>
-          <w:rFonts w:hint="eastAsia"/>
-        </w:rPr>
-        <w:t>.</w:t>
-      </w:r>
-      <w:r>
-        <w:t>1</w:t>
-      </w:r>
-      <w:r>
-        <w:rPr>
-          <w:rFonts w:hint="eastAsia"/>
-        </w:rPr>
-        <w:t>.</w:t>
-      </w:r>
-      <w:r>
-        <w:t xml:space="preserve">2 </w:t>
-      </w:r>
-      <w:r>
-        <w:rPr>
-          <w:rFonts w:hint="eastAsia"/>
-        </w:rPr>
-        <w:t>什么是</w:t>
-      </w:r>
-      <w:r>
-        <w:rPr>
-          <w:rFonts w:hint="eastAsia"/>
-        </w:rPr>
-        <w:t>BUG</w:t>
-      </w:r>
-      <w:bookmarkEnd w:id="30"/>
-    </w:p>
-    <w:p>
-      <w:pPr>
-        <w:pStyle w:val="3"/>
-        <w:spacing w:before="72" w:after="72"/>
-      </w:pPr>
       <w:bookmarkStart w:id="31" w:name="_Toc93417716"/>
       <w:r>
+        <w:lastRenderedPageBreak/>
         <w:t>2</w:t>
       </w:r>
       <w:r>
@@ -7154,7 +7507,6 @@
         <w:rPr>
           <w:rFonts w:hint="eastAsia"/>
         </w:rPr>
-        <w:lastRenderedPageBreak/>
         <w:t>调试的知识准备</w:t>
       </w:r>
       <w:bookmarkEnd w:id="50"/>
@@ -7166,6 +7518,7 @@
       </w:pPr>
       <w:bookmarkStart w:id="51" w:name="_Toc93417736"/>
       <w:r>
+        <w:lastRenderedPageBreak/>
         <w:t>4</w:t>
       </w:r>
       <w:r>
@@ -7451,11 +7804,19 @@
         <w:spacing w:before="480" w:after="240"/>
       </w:pPr>
       <w:bookmarkStart w:id="60" w:name="_Toc93417745"/>
-      <w:r>
-        <w:rPr>
-          <w:rFonts w:hint="eastAsia"/>
-        </w:rPr>
-        <w:t>多进程程序调试实践</w:t>
+      <w:proofErr w:type="gramStart"/>
+      <w:r>
+        <w:rPr>
+          <w:rFonts w:hint="eastAsia"/>
+        </w:rPr>
+        <w:t>多进程</w:t>
+      </w:r>
+      <w:proofErr w:type="gramEnd"/>
+      <w:r>
+        <w:rPr>
+          <w:rFonts w:hint="eastAsia"/>
+        </w:rPr>
+        <w:t>程序调试实践</w:t>
       </w:r>
       <w:bookmarkEnd w:id="60"/>
     </w:p>
@@ -7477,11 +7838,19 @@
       <w:r>
         <w:t xml:space="preserve">1 </w:t>
       </w:r>
-      <w:r>
-        <w:rPr>
-          <w:rFonts w:hint="eastAsia"/>
-        </w:rPr>
-        <w:t>多进程程序编译运行</w:t>
+      <w:proofErr w:type="gramStart"/>
+      <w:r>
+        <w:rPr>
+          <w:rFonts w:hint="eastAsia"/>
+        </w:rPr>
+        <w:t>多进程</w:t>
+      </w:r>
+      <w:proofErr w:type="gramEnd"/>
+      <w:r>
+        <w:rPr>
+          <w:rFonts w:hint="eastAsia"/>
+        </w:rPr>
+        <w:t>程序编译运行</w:t>
       </w:r>
       <w:bookmarkEnd w:id="61"/>
     </w:p>
@@ -7503,11 +7872,19 @@
       <w:r>
         <w:t xml:space="preserve">2 </w:t>
       </w:r>
-      <w:r>
-        <w:rPr>
-          <w:rFonts w:hint="eastAsia"/>
-        </w:rPr>
-        <w:t>多进程程序调试实践</w:t>
+      <w:proofErr w:type="gramStart"/>
+      <w:r>
+        <w:rPr>
+          <w:rFonts w:hint="eastAsia"/>
+        </w:rPr>
+        <w:t>多进程</w:t>
+      </w:r>
+      <w:proofErr w:type="gramEnd"/>
+      <w:r>
+        <w:rPr>
+          <w:rFonts w:hint="eastAsia"/>
+        </w:rPr>
+        <w:t>程序调试实践</w:t>
       </w:r>
       <w:bookmarkEnd w:id="62"/>
     </w:p>
@@ -10102,6 +10479,10 @@
 </file>
 
 <file path=customXml/item1.xml><?xml version="1.0" encoding="utf-8"?>
+<b:Sources xmlns:b="http://schemas.openxmlformats.org/officeDocument/2006/bibliography" xmlns="http://schemas.openxmlformats.org/officeDocument/2006/bibliography" SelectedStyle="\APA.XSL" StyleName="APA"/>
+</file>
+
+<file path=customXml/item2.xml><?xml version="1.0" encoding="utf-8"?>
 <s:customData xmlns="http://www.wps.cn/officeDocument/2013/wpsCustomData" xmlns:s="http://www.wps.cn/officeDocument/2013/wpsCustomData">
   <customSectProps>
     <customSectPr/>
@@ -10131,22 +10512,18 @@
 </s:customData>
 </file>
 
-<file path=customXml/item2.xml><?xml version="1.0" encoding="utf-8"?>
-<b:Sources xmlns:b="http://schemas.openxmlformats.org/officeDocument/2006/bibliography" xmlns="http://schemas.openxmlformats.org/officeDocument/2006/bibliography" SelectedStyle="\APA.XSL" StyleName="APA"/>
+<file path=customXml/itemProps1.xml><?xml version="1.0" encoding="utf-8"?>
+<ds:datastoreItem xmlns:ds="http://schemas.openxmlformats.org/officeDocument/2006/customXml" ds:itemID="{F3883DEE-0290-4553-BDE6-742F6670F0A0}">
+  <ds:schemaRefs>
+    <ds:schemaRef ds:uri="http://schemas.openxmlformats.org/officeDocument/2006/bibliography"/>
+  </ds:schemaRefs>
+</ds:datastoreItem>
 </file>
 
-<file path=customXml/itemProps1.xml><?xml version="1.0" encoding="utf-8"?>
+<file path=customXml/itemProps2.xml><?xml version="1.0" encoding="utf-8"?>
 <ds:datastoreItem xmlns:ds="http://schemas.openxmlformats.org/officeDocument/2006/customXml" ds:itemID="{B1977F7D-205B-4081-913C-38D41E755F92}">
   <ds:schemaRefs>
     <ds:schemaRef ds:uri="http://www.wps.cn/officeDocument/2013/wpsCustomData"/>
   </ds:schemaRefs>
 </ds:datastoreItem>
-</file>
-
-<file path=customXml/itemProps2.xml><?xml version="1.0" encoding="utf-8"?>
-<ds:datastoreItem xmlns:ds="http://schemas.openxmlformats.org/officeDocument/2006/customXml" ds:itemID="{F3883DEE-0290-4553-BDE6-742F6670F0A0}">
-  <ds:schemaRefs>
-    <ds:schemaRef ds:uri="http://schemas.openxmlformats.org/officeDocument/2006/bibliography"/>
-  </ds:schemaRefs>
-</ds:datastoreItem>
 </file>
</xml_diff>

<commit_message>
[upadte] update first charpter
</commit_message>
<xml_diff>
--- a/ProgramDebugPratice_Feb.docx
+++ b/ProgramDebugPratice_Feb.docx
@@ -1,6 +1,6 @@
 
 <file path=word/document.xml><?xml version="1.0" encoding="utf-8"?>
-<w:document xmlns:wpc="http://schemas.microsoft.com/office/word/2010/wordprocessingCanvas" xmlns:cx="http://schemas.microsoft.com/office/drawing/2014/chartex" xmlns:cx1="http://schemas.microsoft.com/office/drawing/2015/9/8/chartex" xmlns:cx2="http://schemas.microsoft.com/office/drawing/2015/10/21/chartex" xmlns:cx3="http://schemas.microsoft.com/office/drawing/2016/5/9/chartex" xmlns:cx4="http://schemas.microsoft.com/office/drawing/2016/5/10/chartex" xmlns:cx5="http://schemas.microsoft.com/office/drawing/2016/5/11/chartex" xmlns:cx6="http://schemas.microsoft.com/office/drawing/2016/5/12/chartex" xmlns:cx7="http://schemas.microsoft.com/office/drawing/2016/5/13/chartex" xmlns:cx8="http://schemas.microsoft.com/office/drawing/2016/5/14/chartex" xmlns:mc="http://schemas.openxmlformats.org/markup-compatibility/2006" xmlns:aink="http://schemas.microsoft.com/office/drawing/2016/ink" xmlns:am3d="http://schemas.microsoft.com/office/drawing/2017/model3d" xmlns:o="urn:schemas-microsoft-com:office:office" xmlns:r="http://schemas.openxmlformats.org/officeDocument/2006/relationships" xmlns:m="http://schemas.openxmlformats.org/officeDocument/2006/math" xmlns:v="urn:schemas-microsoft-com:vml" xmlns:wp14="http://schemas.microsoft.com/office/word/2010/wordprocessingDrawing" xmlns:wp="http://schemas.openxmlformats.org/drawingml/2006/wordprocessingDrawing" xmlns:w10="urn:schemas-microsoft-com:office:word" xmlns:w="http://schemas.openxmlformats.org/wordprocessingml/2006/main" xmlns:w14="http://schemas.microsoft.com/office/word/2010/wordml" xmlns:w15="http://schemas.microsoft.com/office/word/2012/wordml" xmlns:w16cex="http://schemas.microsoft.com/office/word/2018/wordml/cex" xmlns:w16cid="http://schemas.microsoft.com/office/word/2016/wordml/cid" xmlns:w16="http://schemas.microsoft.com/office/word/2018/wordml" xmlns:w16sdtdh="http://schemas.microsoft.com/office/word/2020/wordml/sdtdatahash" xmlns:w16se="http://schemas.microsoft.com/office/word/2015/wordml/symex" xmlns:wpg="http://schemas.microsoft.com/office/word/2010/wordprocessingGroup" xmlns:wpi="http://schemas.microsoft.com/office/word/2010/wordprocessingInk" xmlns:wne="http://schemas.microsoft.com/office/word/2006/wordml" xmlns:wps="http://schemas.microsoft.com/office/word/2010/wordprocessingShape" mc:Ignorable="w14 w15 w16se w16cid w16 w16cex w16sdtdh wp14">
+<w:document xmlns:wpc="http://schemas.microsoft.com/office/word/2010/wordprocessingCanvas" xmlns:cx="http://schemas.microsoft.com/office/drawing/2014/chartex" xmlns:cx1="http://schemas.microsoft.com/office/drawing/2015/9/8/chartex" xmlns:cx2="http://schemas.microsoft.com/office/drawing/2015/10/21/chartex" xmlns:cx3="http://schemas.microsoft.com/office/drawing/2016/5/9/chartex" xmlns:cx4="http://schemas.microsoft.com/office/drawing/2016/5/10/chartex" xmlns:cx5="http://schemas.microsoft.com/office/drawing/2016/5/11/chartex" xmlns:cx6="http://schemas.microsoft.com/office/drawing/2016/5/12/chartex" xmlns:cx7="http://schemas.microsoft.com/office/drawing/2016/5/13/chartex" xmlns:cx8="http://schemas.microsoft.com/office/drawing/2016/5/14/chartex" xmlns:mc="http://schemas.openxmlformats.org/markup-compatibility/2006" xmlns:aink="http://schemas.microsoft.com/office/drawing/2016/ink" xmlns:am3d="http://schemas.microsoft.com/office/drawing/2017/model3d" xmlns:o="urn:schemas-microsoft-com:office:office" xmlns:r="http://schemas.openxmlformats.org/officeDocument/2006/relationships" xmlns:m="http://schemas.openxmlformats.org/officeDocument/2006/math" xmlns:v="urn:schemas-microsoft-com:vml" xmlns:wp14="http://schemas.microsoft.com/office/word/2010/wordprocessingDrawing" xmlns:wp="http://schemas.openxmlformats.org/drawingml/2006/wordprocessingDrawing" xmlns:w10="urn:schemas-microsoft-com:office:word" xmlns:w="http://schemas.openxmlformats.org/wordprocessingml/2006/main" xmlns:w14="http://schemas.microsoft.com/office/word/2010/wordml" xmlns:w15="http://schemas.microsoft.com/office/word/2012/wordml" xmlns:w16cex="http://schemas.microsoft.com/office/word/2018/wordml/cex" xmlns:w16cid="http://schemas.microsoft.com/office/word/2016/wordml/cid" xmlns:w16="http://schemas.microsoft.com/office/word/2018/wordml" xmlns:w16se="http://schemas.microsoft.com/office/word/2015/wordml/symex" xmlns:wpg="http://schemas.microsoft.com/office/word/2010/wordprocessingGroup" xmlns:wpi="http://schemas.microsoft.com/office/word/2010/wordprocessingInk" xmlns:wne="http://schemas.microsoft.com/office/word/2006/wordml" xmlns:wps="http://schemas.microsoft.com/office/word/2010/wordprocessingShape" mc:Ignorable="w14 w15 w16se w16cid w16 w16cex wp14">
   <w:body>
     <w:tbl>
       <w:tblPr>
@@ -25,7 +25,7 @@
             <w:pPr>
               <w:spacing w:line="360" w:lineRule="auto"/>
               <w:rPr>
-                <w:rFonts w:ascii="黑体" w:eastAsia="黑体" w:hAnsi="黑体"/>
+                <w:rFonts w:ascii="SimHei" w:eastAsia="SimHei" w:hAnsi="SimHei"/>
                 <w:sz w:val="24"/>
               </w:rPr>
             </w:pPr>
@@ -58,7 +58,7 @@
             <w:pPr>
               <w:spacing w:line="360" w:lineRule="auto"/>
               <w:rPr>
-                <w:rFonts w:ascii="黑体" w:eastAsia="黑体" w:hAnsi="黑体"/>
+                <w:rFonts w:ascii="SimHei" w:eastAsia="SimHei" w:hAnsi="SimHei"/>
                 <w:sz w:val="24"/>
               </w:rPr>
             </w:pPr>
@@ -84,7 +84,7 @@
       <w:pPr>
         <w:jc w:val="center"/>
         <w:rPr>
-          <w:rFonts w:ascii="华文新魏" w:eastAsia="华文新魏" w:hAnsi="Arial Black"/>
+          <w:rFonts w:ascii="STXinwei" w:eastAsia="STXinwei" w:hAnsi="Arial Black"/>
           <w:b/>
           <w:bCs/>
           <w:color w:val="000000"/>
@@ -552,7 +552,7 @@
       </w:r>
       <w:r>
         <w:rPr>
-          <w:rFonts w:ascii="Times New Roman" w:eastAsia="黑体" w:hAnsi="Times New Roman" w:cs="Times New Roman"/>
+          <w:rFonts w:ascii="Times New Roman" w:eastAsia="SimHei" w:hAnsi="Times New Roman" w:cs="Times New Roman"/>
           <w:bCs/>
           <w:color w:val="000000"/>
           <w:sz w:val="10"/>
@@ -585,7 +585,7 @@
     </w:p>
     <w:p>
       <w:pPr>
-        <w:pStyle w:val="a7"/>
+        <w:pStyle w:val="PlainText"/>
         <w:snapToGrid w:val="0"/>
         <w:spacing w:line="480" w:lineRule="auto"/>
         <w:ind w:leftChars="-85" w:left="-178" w:rightChars="10" w:right="21"/>
@@ -609,7 +609,7 @@
     </w:p>
     <w:p>
       <w:pPr>
-        <w:pStyle w:val="a7"/>
+        <w:pStyle w:val="PlainText"/>
         <w:snapToGrid w:val="0"/>
         <w:spacing w:line="480" w:lineRule="auto"/>
         <w:ind w:leftChars="-85" w:left="-178" w:rightChars="10" w:right="21"/>
@@ -624,23 +624,7 @@
           <w:rFonts w:ascii="Times New Roman" w:hAnsi="Times New Roman" w:cs="Times New Roman"/>
           <w:sz w:val="24"/>
         </w:rPr>
-        <w:t>本人郑重声明：所提交的论文是本人在导师的指导下，独立进行研究工作所取得的成果。除文中已经注明引用的内容外，本论文不含其他个人或集体已经发表或撰写过的研究成果。对本文的研究</w:t>
-      </w:r>
-      <w:proofErr w:type="gramStart"/>
-      <w:r>
-        <w:rPr>
-          <w:rFonts w:ascii="Times New Roman" w:hAnsi="Times New Roman" w:cs="Times New Roman"/>
-          <w:sz w:val="24"/>
-        </w:rPr>
-        <w:t>作出</w:t>
-      </w:r>
-      <w:proofErr w:type="gramEnd"/>
-      <w:r>
-        <w:rPr>
-          <w:rFonts w:ascii="Times New Roman" w:hAnsi="Times New Roman" w:cs="Times New Roman"/>
-          <w:sz w:val="24"/>
-        </w:rPr>
-        <w:t>重要贡献的个人和集体，均已在文中以明确方式标明。</w:t>
+        <w:t>本人郑重声明：所提交的论文是本人在导师的指导下，独立进行研究工作所取得的成果。除文中已经注明引用的内容外，本论文不含其他个人或集体已经发表或撰写过的研究成果。对本文的研究作出重要贡献的个人和集体，均已在文中以明确方式标明。</w:t>
       </w:r>
     </w:p>
     <w:p>
@@ -908,7 +892,7 @@
     </w:p>
     <w:p>
       <w:pPr>
-        <w:pStyle w:val="a7"/>
+        <w:pStyle w:val="PlainText"/>
         <w:snapToGrid w:val="0"/>
         <w:spacing w:line="360" w:lineRule="auto"/>
         <w:ind w:leftChars="-85" w:left="-178" w:rightChars="10" w:right="21"/>
@@ -941,7 +925,7 @@
     </w:p>
     <w:p>
       <w:pPr>
-        <w:pStyle w:val="a7"/>
+        <w:pStyle w:val="PlainText"/>
         <w:snapToGrid w:val="0"/>
         <w:spacing w:line="360" w:lineRule="auto"/>
         <w:ind w:leftChars="-85" w:left="-178" w:rightChars="10" w:right="21"/>
@@ -965,7 +949,7 @@
         <w:widowControl/>
         <w:jc w:val="center"/>
         <w:rPr>
-          <w:rFonts w:ascii="Times New Roman" w:eastAsia="黑体" w:hAnsi="Times New Roman" w:cs="Times New Roman"/>
+          <w:rFonts w:ascii="Times New Roman" w:eastAsia="SimHei" w:hAnsi="Times New Roman" w:cs="Times New Roman"/>
           <w:bCs/>
           <w:color w:val="000000"/>
           <w:sz w:val="36"/>
@@ -978,7 +962,7 @@
         <w:widowControl/>
         <w:jc w:val="center"/>
         <w:rPr>
-          <w:rFonts w:ascii="Times New Roman" w:eastAsia="黑体" w:hAnsi="Times New Roman" w:cs="Times New Roman"/>
+          <w:rFonts w:ascii="Times New Roman" w:eastAsia="SimHei" w:hAnsi="Times New Roman" w:cs="Times New Roman"/>
           <w:bCs/>
           <w:color w:val="000000"/>
           <w:sz w:val="36"/>
@@ -987,7 +971,7 @@
       </w:pPr>
       <w:r>
         <w:rPr>
-          <w:rFonts w:ascii="Times New Roman" w:eastAsia="黑体" w:hAnsi="Times New Roman" w:cs="Times New Roman" w:hint="eastAsia"/>
+          <w:rFonts w:ascii="Times New Roman" w:eastAsia="SimHei" w:hAnsi="Times New Roman" w:cs="Times New Roman" w:hint="eastAsia"/>
           <w:bCs/>
           <w:color w:val="000000"/>
           <w:sz w:val="36"/>
@@ -1001,7 +985,7 @@
         <w:widowControl/>
         <w:jc w:val="center"/>
         <w:rPr>
-          <w:rFonts w:ascii="Times New Roman" w:eastAsia="黑体" w:hAnsi="Times New Roman" w:cs="Times New Roman"/>
+          <w:rFonts w:ascii="Times New Roman" w:eastAsia="SimHei" w:hAnsi="Times New Roman" w:cs="Times New Roman"/>
           <w:bCs/>
           <w:color w:val="000000"/>
           <w:sz w:val="36"/>
@@ -1010,7 +994,7 @@
       </w:pPr>
       <w:r>
         <w:rPr>
-          <w:rFonts w:ascii="Times New Roman" w:eastAsia="黑体" w:hAnsi="Times New Roman" w:cs="Times New Roman"/>
+          <w:rFonts w:ascii="Times New Roman" w:eastAsia="SimHei" w:hAnsi="Times New Roman" w:cs="Times New Roman"/>
           <w:bCs/>
           <w:color w:val="000000"/>
           <w:sz w:val="36"/>
@@ -1167,7 +1151,6 @@
         </w:rPr>
         <w:t>的操作系统</w:t>
       </w:r>
-      <w:proofErr w:type="gramStart"/>
       <w:r>
         <w:rPr>
           <w:rFonts w:ascii="Times New Roman" w:hAnsi="Times New Roman" w:cs="Times New Roman" w:hint="eastAsia"/>
@@ -1180,52 +1163,35 @@
           <w:rFonts w:ascii="Times New Roman" w:hAnsi="Times New Roman" w:cs="Times New Roman" w:hint="eastAsia"/>
           <w:sz w:val="24"/>
         </w:rPr>
-        <w:t>程序</w:t>
-      </w:r>
-      <w:proofErr w:type="gramEnd"/>
+        <w:t>程序调试</w:t>
+      </w:r>
       <w:r>
         <w:rPr>
           <w:rFonts w:ascii="Times New Roman" w:hAnsi="Times New Roman" w:cs="Times New Roman" w:hint="eastAsia"/>
           <w:sz w:val="24"/>
         </w:rPr>
-        <w:t>调试</w:t>
+        <w:t>相关内容</w:t>
       </w:r>
       <w:r>
         <w:rPr>
           <w:rFonts w:ascii="Times New Roman" w:hAnsi="Times New Roman" w:cs="Times New Roman" w:hint="eastAsia"/>
           <w:sz w:val="24"/>
         </w:rPr>
-        <w:t>相关内容</w:t>
+        <w:t>，其中最主要涉及的就是</w:t>
       </w:r>
       <w:r>
         <w:rPr>
           <w:rFonts w:ascii="Times New Roman" w:hAnsi="Times New Roman" w:cs="Times New Roman" w:hint="eastAsia"/>
           <w:sz w:val="24"/>
         </w:rPr>
-        <w:t>，其中最主要涉及的就是</w:t>
+        <w:t>Linux</w:t>
       </w:r>
       <w:r>
         <w:rPr>
           <w:rFonts w:ascii="Times New Roman" w:hAnsi="Times New Roman" w:cs="Times New Roman" w:hint="eastAsia"/>
           <w:sz w:val="24"/>
         </w:rPr>
-        <w:t>Linux</w:t>
-      </w:r>
-      <w:proofErr w:type="gramStart"/>
-      <w:r>
-        <w:rPr>
-          <w:rFonts w:ascii="Times New Roman" w:hAnsi="Times New Roman" w:cs="Times New Roman" w:hint="eastAsia"/>
-          <w:sz w:val="24"/>
-        </w:rPr>
-        <w:t>下关于</w:t>
-      </w:r>
-      <w:proofErr w:type="gramEnd"/>
-      <w:r>
-        <w:rPr>
-          <w:rFonts w:ascii="Times New Roman" w:hAnsi="Times New Roman" w:cs="Times New Roman" w:hint="eastAsia"/>
-          <w:sz w:val="24"/>
-        </w:rPr>
-        <w:t>调试方法的研究，比如</w:t>
+        <w:t>下关于调试方法的研究，比如</w:t>
       </w:r>
       <w:r>
         <w:rPr>
@@ -1819,7 +1785,7 @@
       <w:sdtContent>
         <w:p>
           <w:pPr>
-            <w:pStyle w:val="TOC"/>
+            <w:pStyle w:val="TOCHeading"/>
           </w:pPr>
           <w:r>
             <w:t>Table of Contents</w:t>
@@ -1854,7 +1820,7 @@
           <w:hyperlink w:anchor="_Toc93417709" w:history="1">
             <w:r>
               <w:rPr>
-                <w:rStyle w:val="af0"/>
+                <w:rStyle w:val="Hyperlink"/>
                 <w:rFonts w:hint="eastAsia"/>
                 <w:noProof/>
               </w:rPr>
@@ -1874,7 +1840,7 @@
             </w:r>
             <w:r>
               <w:rPr>
-                <w:rStyle w:val="af0"/>
+                <w:rStyle w:val="Hyperlink"/>
                 <w:rFonts w:hint="eastAsia"/>
                 <w:noProof/>
               </w:rPr>
@@ -1882,14 +1848,14 @@
             </w:r>
             <w:r>
               <w:rPr>
-                <w:rStyle w:val="af0"/>
+                <w:rStyle w:val="Hyperlink"/>
                 <w:noProof/>
               </w:rPr>
               <w:t xml:space="preserve">  </w:t>
             </w:r>
             <w:r>
               <w:rPr>
-                <w:rStyle w:val="af0"/>
+                <w:rStyle w:val="Hyperlink"/>
                 <w:rFonts w:hint="eastAsia"/>
                 <w:noProof/>
               </w:rPr>
@@ -1962,14 +1928,14 @@
           <w:hyperlink w:anchor="_Toc93417710" w:history="1">
             <w:r>
               <w:rPr>
-                <w:rStyle w:val="af0"/>
+                <w:rStyle w:val="Hyperlink"/>
                 <w:noProof/>
               </w:rPr>
               <w:t xml:space="preserve">1.1 </w:t>
             </w:r>
             <w:r>
               <w:rPr>
-                <w:rStyle w:val="af0"/>
+                <w:rStyle w:val="Hyperlink"/>
                 <w:rFonts w:hint="eastAsia"/>
                 <w:noProof/>
               </w:rPr>
@@ -2042,14 +2008,14 @@
           <w:hyperlink w:anchor="_Toc93417711" w:history="1">
             <w:r>
               <w:rPr>
-                <w:rStyle w:val="af0"/>
+                <w:rStyle w:val="Hyperlink"/>
                 <w:noProof/>
               </w:rPr>
               <w:t xml:space="preserve">1.2 </w:t>
             </w:r>
             <w:r>
               <w:rPr>
-                <w:rStyle w:val="af0"/>
+                <w:rStyle w:val="Hyperlink"/>
                 <w:rFonts w:hint="eastAsia"/>
                 <w:noProof/>
               </w:rPr>
@@ -2125,7 +2091,7 @@
           <w:hyperlink w:anchor="_Toc93417712" w:history="1">
             <w:r>
               <w:rPr>
-                <w:rStyle w:val="af0"/>
+                <w:rStyle w:val="Hyperlink"/>
                 <w:rFonts w:hint="eastAsia"/>
                 <w:noProof/>
               </w:rPr>
@@ -2145,7 +2111,7 @@
             </w:r>
             <w:r>
               <w:rPr>
-                <w:rStyle w:val="af0"/>
+                <w:rStyle w:val="Hyperlink"/>
                 <w:rFonts w:hint="eastAsia"/>
                 <w:noProof/>
               </w:rPr>
@@ -2218,7 +2184,7 @@
           <w:hyperlink w:anchor="_Toc93417713" w:history="1">
             <w:r>
               <w:rPr>
-                <w:rStyle w:val="af0"/>
+                <w:rStyle w:val="Hyperlink"/>
                 <w:rFonts w:cs="Times New Roman"/>
                 <w:noProof/>
               </w:rPr>
@@ -2226,7 +2192,7 @@
             </w:r>
             <w:r>
               <w:rPr>
-                <w:rStyle w:val="af0"/>
+                <w:rStyle w:val="Hyperlink"/>
                 <w:rFonts w:cs="Times New Roman" w:hint="eastAsia"/>
                 <w:noProof/>
               </w:rPr>
@@ -2299,14 +2265,14 @@
           <w:hyperlink w:anchor="_Toc93417714" w:history="1">
             <w:r>
               <w:rPr>
-                <w:rStyle w:val="af0"/>
+                <w:rStyle w:val="Hyperlink"/>
                 <w:noProof/>
               </w:rPr>
               <w:t xml:space="preserve">2.1.1 </w:t>
             </w:r>
             <w:r>
               <w:rPr>
-                <w:rStyle w:val="af0"/>
+                <w:rStyle w:val="Hyperlink"/>
                 <w:rFonts w:hint="eastAsia"/>
                 <w:noProof/>
               </w:rPr>
@@ -2379,14 +2345,14 @@
           <w:hyperlink w:anchor="_Toc93417715" w:history="1">
             <w:r>
               <w:rPr>
-                <w:rStyle w:val="af0"/>
+                <w:rStyle w:val="Hyperlink"/>
                 <w:noProof/>
               </w:rPr>
               <w:t xml:space="preserve">2.1.2 </w:t>
             </w:r>
             <w:r>
               <w:rPr>
-                <w:rStyle w:val="af0"/>
+                <w:rStyle w:val="Hyperlink"/>
                 <w:rFonts w:hint="eastAsia"/>
                 <w:noProof/>
               </w:rPr>
@@ -2394,7 +2360,7 @@
             </w:r>
             <w:r>
               <w:rPr>
-                <w:rStyle w:val="af0"/>
+                <w:rStyle w:val="Hyperlink"/>
                 <w:noProof/>
               </w:rPr>
               <w:t>BUG</w:t>
@@ -2466,14 +2432,14 @@
           <w:hyperlink w:anchor="_Toc93417716" w:history="1">
             <w:r>
               <w:rPr>
-                <w:rStyle w:val="af0"/>
+                <w:rStyle w:val="Hyperlink"/>
                 <w:noProof/>
               </w:rPr>
               <w:t xml:space="preserve">2.1.3 </w:t>
             </w:r>
             <w:r>
               <w:rPr>
-                <w:rStyle w:val="af0"/>
+                <w:rStyle w:val="Hyperlink"/>
                 <w:rFonts w:hint="eastAsia"/>
                 <w:noProof/>
               </w:rPr>
@@ -2546,14 +2512,14 @@
           <w:hyperlink w:anchor="_Toc93417717" w:history="1">
             <w:r>
               <w:rPr>
-                <w:rStyle w:val="af0"/>
+                <w:rStyle w:val="Hyperlink"/>
                 <w:noProof/>
               </w:rPr>
               <w:t xml:space="preserve">2.2 </w:t>
             </w:r>
             <w:r>
               <w:rPr>
-                <w:rStyle w:val="af0"/>
+                <w:rStyle w:val="Hyperlink"/>
                 <w:rFonts w:hint="eastAsia"/>
                 <w:noProof/>
               </w:rPr>
@@ -2626,14 +2592,14 @@
           <w:hyperlink w:anchor="_Toc93417718" w:history="1">
             <w:r>
               <w:rPr>
-                <w:rStyle w:val="af0"/>
+                <w:rStyle w:val="Hyperlink"/>
                 <w:noProof/>
               </w:rPr>
               <w:t xml:space="preserve">2.2.1 </w:t>
             </w:r>
             <w:r>
               <w:rPr>
-                <w:rStyle w:val="af0"/>
+                <w:rStyle w:val="Hyperlink"/>
                 <w:rFonts w:hint="eastAsia"/>
                 <w:noProof/>
               </w:rPr>
@@ -2706,14 +2672,14 @@
           <w:hyperlink w:anchor="_Toc93417719" w:history="1">
             <w:r>
               <w:rPr>
-                <w:rStyle w:val="af0"/>
+                <w:rStyle w:val="Hyperlink"/>
                 <w:noProof/>
               </w:rPr>
               <w:t xml:space="preserve">2.2.2 </w:t>
             </w:r>
             <w:r>
               <w:rPr>
-                <w:rStyle w:val="af0"/>
+                <w:rStyle w:val="Hyperlink"/>
                 <w:rFonts w:hint="eastAsia"/>
                 <w:noProof/>
               </w:rPr>
@@ -2786,14 +2752,14 @@
           <w:hyperlink w:anchor="_Toc93417720" w:history="1">
             <w:r>
               <w:rPr>
-                <w:rStyle w:val="af0"/>
+                <w:rStyle w:val="Hyperlink"/>
                 <w:noProof/>
               </w:rPr>
               <w:t xml:space="preserve">2.2.3 </w:t>
             </w:r>
             <w:r>
               <w:rPr>
-                <w:rStyle w:val="af0"/>
+                <w:rStyle w:val="Hyperlink"/>
                 <w:rFonts w:hint="eastAsia"/>
                 <w:noProof/>
               </w:rPr>
@@ -2869,7 +2835,7 @@
           <w:hyperlink w:anchor="_Toc93417721" w:history="1">
             <w:r>
               <w:rPr>
-                <w:rStyle w:val="af0"/>
+                <w:rStyle w:val="Hyperlink"/>
                 <w:rFonts w:hint="eastAsia"/>
                 <w:noProof/>
               </w:rPr>
@@ -2889,7 +2855,7 @@
             </w:r>
             <w:r>
               <w:rPr>
-                <w:rStyle w:val="af0"/>
+                <w:rStyle w:val="Hyperlink"/>
                 <w:rFonts w:hint="eastAsia"/>
                 <w:noProof/>
               </w:rPr>
@@ -2962,14 +2928,14 @@
           <w:hyperlink w:anchor="_Toc93417722" w:history="1">
             <w:r>
               <w:rPr>
-                <w:rStyle w:val="af0"/>
+                <w:rStyle w:val="Hyperlink"/>
                 <w:noProof/>
               </w:rPr>
               <w:t xml:space="preserve">3.1 </w:t>
             </w:r>
             <w:r>
               <w:rPr>
-                <w:rStyle w:val="af0"/>
+                <w:rStyle w:val="Hyperlink"/>
                 <w:rFonts w:hint="eastAsia"/>
                 <w:noProof/>
               </w:rPr>
@@ -3042,14 +3008,14 @@
           <w:hyperlink w:anchor="_Toc93417723" w:history="1">
             <w:r>
               <w:rPr>
-                <w:rStyle w:val="af0"/>
+                <w:rStyle w:val="Hyperlink"/>
                 <w:noProof/>
               </w:rPr>
               <w:t xml:space="preserve">3.1.1 </w:t>
             </w:r>
             <w:r>
               <w:rPr>
-                <w:rStyle w:val="af0"/>
+                <w:rStyle w:val="Hyperlink"/>
                 <w:rFonts w:hint="eastAsia"/>
                 <w:noProof/>
               </w:rPr>
@@ -3122,14 +3088,14 @@
           <w:hyperlink w:anchor="_Toc93417724" w:history="1">
             <w:r>
               <w:rPr>
-                <w:rStyle w:val="af0"/>
+                <w:rStyle w:val="Hyperlink"/>
                 <w:noProof/>
               </w:rPr>
               <w:t xml:space="preserve">3.1.2 </w:t>
             </w:r>
             <w:r>
               <w:rPr>
-                <w:rStyle w:val="af0"/>
+                <w:rStyle w:val="Hyperlink"/>
                 <w:rFonts w:hint="eastAsia"/>
                 <w:noProof/>
               </w:rPr>
@@ -3202,14 +3168,14 @@
           <w:hyperlink w:anchor="_Toc93417725" w:history="1">
             <w:r>
               <w:rPr>
-                <w:rStyle w:val="af0"/>
+                <w:rStyle w:val="Hyperlink"/>
                 <w:noProof/>
               </w:rPr>
               <w:t xml:space="preserve">3.1.3 </w:t>
             </w:r>
             <w:r>
               <w:rPr>
-                <w:rStyle w:val="af0"/>
+                <w:rStyle w:val="Hyperlink"/>
                 <w:rFonts w:hint="eastAsia"/>
                 <w:noProof/>
               </w:rPr>
@@ -3282,14 +3248,14 @@
           <w:hyperlink w:anchor="_Toc93417726" w:history="1">
             <w:r>
               <w:rPr>
-                <w:rStyle w:val="af0"/>
+                <w:rStyle w:val="Hyperlink"/>
                 <w:noProof/>
               </w:rPr>
               <w:t xml:space="preserve">3.1.4 </w:t>
             </w:r>
             <w:r>
               <w:rPr>
-                <w:rStyle w:val="af0"/>
+                <w:rStyle w:val="Hyperlink"/>
                 <w:rFonts w:hint="eastAsia"/>
                 <w:noProof/>
               </w:rPr>
@@ -3362,14 +3328,14 @@
           <w:hyperlink w:anchor="_Toc93417727" w:history="1">
             <w:r>
               <w:rPr>
-                <w:rStyle w:val="af0"/>
+                <w:rStyle w:val="Hyperlink"/>
                 <w:noProof/>
               </w:rPr>
               <w:t xml:space="preserve">3.1.5 </w:t>
             </w:r>
             <w:r>
               <w:rPr>
-                <w:rStyle w:val="af0"/>
+                <w:rStyle w:val="Hyperlink"/>
                 <w:rFonts w:hint="eastAsia"/>
                 <w:noProof/>
               </w:rPr>
@@ -3442,14 +3408,14 @@
           <w:hyperlink w:anchor="_Toc93417728" w:history="1">
             <w:r>
               <w:rPr>
-                <w:rStyle w:val="af0"/>
+                <w:rStyle w:val="Hyperlink"/>
                 <w:noProof/>
               </w:rPr>
               <w:t xml:space="preserve">3.2 </w:t>
             </w:r>
             <w:r>
               <w:rPr>
-                <w:rStyle w:val="af0"/>
+                <w:rStyle w:val="Hyperlink"/>
                 <w:rFonts w:hint="eastAsia"/>
                 <w:noProof/>
               </w:rPr>
@@ -3522,14 +3488,14 @@
           <w:hyperlink w:anchor="_Toc93417729" w:history="1">
             <w:r>
               <w:rPr>
-                <w:rStyle w:val="af0"/>
+                <w:rStyle w:val="Hyperlink"/>
                 <w:noProof/>
               </w:rPr>
               <w:t xml:space="preserve">3.2.1 </w:t>
             </w:r>
             <w:r>
               <w:rPr>
-                <w:rStyle w:val="af0"/>
+                <w:rStyle w:val="Hyperlink"/>
                 <w:rFonts w:hint="eastAsia"/>
                 <w:noProof/>
               </w:rPr>
@@ -3602,14 +3568,14 @@
           <w:hyperlink w:anchor="_Toc93417730" w:history="1">
             <w:r>
               <w:rPr>
-                <w:rStyle w:val="af0"/>
+                <w:rStyle w:val="Hyperlink"/>
                 <w:noProof/>
               </w:rPr>
               <w:t xml:space="preserve">3.2.2 </w:t>
             </w:r>
             <w:r>
               <w:rPr>
-                <w:rStyle w:val="af0"/>
+                <w:rStyle w:val="Hyperlink"/>
                 <w:rFonts w:hint="eastAsia"/>
                 <w:noProof/>
               </w:rPr>
@@ -3682,14 +3648,14 @@
           <w:hyperlink w:anchor="_Toc93417731" w:history="1">
             <w:r>
               <w:rPr>
-                <w:rStyle w:val="af0"/>
+                <w:rStyle w:val="Hyperlink"/>
                 <w:noProof/>
               </w:rPr>
               <w:t xml:space="preserve">3.2.3 </w:t>
             </w:r>
             <w:r>
               <w:rPr>
-                <w:rStyle w:val="af0"/>
+                <w:rStyle w:val="Hyperlink"/>
                 <w:rFonts w:hint="eastAsia"/>
                 <w:noProof/>
               </w:rPr>
@@ -3762,14 +3728,14 @@
           <w:hyperlink w:anchor="_Toc93417732" w:history="1">
             <w:r>
               <w:rPr>
-                <w:rStyle w:val="af0"/>
+                <w:rStyle w:val="Hyperlink"/>
                 <w:noProof/>
               </w:rPr>
               <w:t xml:space="preserve">3.3 </w:t>
             </w:r>
             <w:r>
               <w:rPr>
-                <w:rStyle w:val="af0"/>
+                <w:rStyle w:val="Hyperlink"/>
                 <w:rFonts w:hint="eastAsia"/>
                 <w:noProof/>
               </w:rPr>
@@ -3842,14 +3808,14 @@
           <w:hyperlink w:anchor="_Toc93417733" w:history="1">
             <w:r>
               <w:rPr>
-                <w:rStyle w:val="af0"/>
+                <w:rStyle w:val="Hyperlink"/>
                 <w:noProof/>
               </w:rPr>
               <w:t xml:space="preserve">3.3.1 </w:t>
             </w:r>
             <w:r>
               <w:rPr>
-                <w:rStyle w:val="af0"/>
+                <w:rStyle w:val="Hyperlink"/>
                 <w:rFonts w:hint="eastAsia"/>
                 <w:noProof/>
               </w:rPr>
@@ -3922,14 +3888,14 @@
           <w:hyperlink w:anchor="_Toc93417734" w:history="1">
             <w:r>
               <w:rPr>
-                <w:rStyle w:val="af0"/>
+                <w:rStyle w:val="Hyperlink"/>
                 <w:noProof/>
               </w:rPr>
               <w:t xml:space="preserve">3.3.2 </w:t>
             </w:r>
             <w:r>
               <w:rPr>
-                <w:rStyle w:val="af0"/>
+                <w:rStyle w:val="Hyperlink"/>
                 <w:rFonts w:hint="eastAsia"/>
                 <w:noProof/>
               </w:rPr>
@@ -4005,7 +3971,7 @@
           <w:hyperlink w:anchor="_Toc93417735" w:history="1">
             <w:r>
               <w:rPr>
-                <w:rStyle w:val="af0"/>
+                <w:rStyle w:val="Hyperlink"/>
                 <w:rFonts w:hint="eastAsia"/>
                 <w:noProof/>
               </w:rPr>
@@ -4025,7 +3991,7 @@
             </w:r>
             <w:r>
               <w:rPr>
-                <w:rStyle w:val="af0"/>
+                <w:rStyle w:val="Hyperlink"/>
                 <w:rFonts w:hint="eastAsia"/>
                 <w:noProof/>
               </w:rPr>
@@ -4098,14 +4064,14 @@
           <w:hyperlink w:anchor="_Toc93417736" w:history="1">
             <w:r>
               <w:rPr>
-                <w:rStyle w:val="af0"/>
+                <w:rStyle w:val="Hyperlink"/>
                 <w:noProof/>
               </w:rPr>
               <w:t xml:space="preserve">4.1 </w:t>
             </w:r>
             <w:r>
               <w:rPr>
-                <w:rStyle w:val="af0"/>
+                <w:rStyle w:val="Hyperlink"/>
                 <w:rFonts w:hint="eastAsia"/>
                 <w:noProof/>
               </w:rPr>
@@ -4178,14 +4144,14 @@
           <w:hyperlink w:anchor="_Toc93417737" w:history="1">
             <w:r>
               <w:rPr>
-                <w:rStyle w:val="af0"/>
+                <w:rStyle w:val="Hyperlink"/>
                 <w:noProof/>
               </w:rPr>
               <w:t xml:space="preserve">4.2 </w:t>
             </w:r>
             <w:r>
               <w:rPr>
-                <w:rStyle w:val="af0"/>
+                <w:rStyle w:val="Hyperlink"/>
                 <w:rFonts w:hint="eastAsia"/>
                 <w:noProof/>
               </w:rPr>
@@ -4258,14 +4224,14 @@
           <w:hyperlink w:anchor="_Toc93417738" w:history="1">
             <w:r>
               <w:rPr>
-                <w:rStyle w:val="af0"/>
+                <w:rStyle w:val="Hyperlink"/>
                 <w:noProof/>
               </w:rPr>
               <w:t>4.3 GDB</w:t>
             </w:r>
             <w:r>
               <w:rPr>
-                <w:rStyle w:val="af0"/>
+                <w:rStyle w:val="Hyperlink"/>
                 <w:rFonts w:hint="eastAsia"/>
                 <w:noProof/>
               </w:rPr>
@@ -4338,14 +4304,14 @@
           <w:hyperlink w:anchor="_Toc93417739" w:history="1">
             <w:r>
               <w:rPr>
-                <w:rStyle w:val="af0"/>
+                <w:rStyle w:val="Hyperlink"/>
                 <w:noProof/>
               </w:rPr>
               <w:t>4.4 GDB</w:t>
             </w:r>
             <w:r>
               <w:rPr>
-                <w:rStyle w:val="af0"/>
+                <w:rStyle w:val="Hyperlink"/>
                 <w:rFonts w:hint="eastAsia"/>
                 <w:noProof/>
               </w:rPr>
@@ -4421,7 +4387,7 @@
           <w:hyperlink w:anchor="_Toc93417740" w:history="1">
             <w:r>
               <w:rPr>
-                <w:rStyle w:val="af0"/>
+                <w:rStyle w:val="Hyperlink"/>
                 <w:rFonts w:hint="eastAsia"/>
                 <w:noProof/>
               </w:rPr>
@@ -4441,7 +4407,7 @@
             </w:r>
             <w:r>
               <w:rPr>
-                <w:rStyle w:val="af0"/>
+                <w:rStyle w:val="Hyperlink"/>
                 <w:rFonts w:hint="eastAsia"/>
                 <w:noProof/>
               </w:rPr>
@@ -4514,14 +4480,14 @@
           <w:hyperlink w:anchor="_Toc93417741" w:history="1">
             <w:r>
               <w:rPr>
-                <w:rStyle w:val="af0"/>
+                <w:rStyle w:val="Hyperlink"/>
                 <w:noProof/>
               </w:rPr>
               <w:t xml:space="preserve">5.1 </w:t>
             </w:r>
             <w:r>
               <w:rPr>
-                <w:rStyle w:val="af0"/>
+                <w:rStyle w:val="Hyperlink"/>
                 <w:rFonts w:hint="eastAsia"/>
                 <w:noProof/>
               </w:rPr>
@@ -4529,14 +4495,14 @@
             </w:r>
             <w:r>
               <w:rPr>
-                <w:rStyle w:val="af0"/>
+                <w:rStyle w:val="Hyperlink"/>
                 <w:noProof/>
               </w:rPr>
               <w:t>main</w:t>
             </w:r>
             <w:r>
               <w:rPr>
-                <w:rStyle w:val="af0"/>
+                <w:rStyle w:val="Hyperlink"/>
                 <w:rFonts w:hint="eastAsia"/>
                 <w:noProof/>
               </w:rPr>
@@ -4609,14 +4575,14 @@
           <w:hyperlink w:anchor="_Toc93417742" w:history="1">
             <w:r>
               <w:rPr>
-                <w:rStyle w:val="af0"/>
+                <w:rStyle w:val="Hyperlink"/>
                 <w:noProof/>
               </w:rPr>
               <w:t xml:space="preserve">5.2 </w:t>
             </w:r>
             <w:r>
               <w:rPr>
-                <w:rStyle w:val="af0"/>
+                <w:rStyle w:val="Hyperlink"/>
                 <w:rFonts w:hint="eastAsia"/>
                 <w:noProof/>
               </w:rPr>
@@ -4689,14 +4655,14 @@
           <w:hyperlink w:anchor="_Toc93417743" w:history="1">
             <w:r>
               <w:rPr>
-                <w:rStyle w:val="af0"/>
+                <w:rStyle w:val="Hyperlink"/>
                 <w:noProof/>
               </w:rPr>
               <w:t xml:space="preserve">5.3 </w:t>
             </w:r>
             <w:r>
               <w:rPr>
-                <w:rStyle w:val="af0"/>
+                <w:rStyle w:val="Hyperlink"/>
                 <w:rFonts w:hint="eastAsia"/>
                 <w:noProof/>
               </w:rPr>
@@ -4769,14 +4735,14 @@
           <w:hyperlink w:anchor="_Toc93417744" w:history="1">
             <w:r>
               <w:rPr>
-                <w:rStyle w:val="af0"/>
+                <w:rStyle w:val="Hyperlink"/>
                 <w:noProof/>
               </w:rPr>
               <w:t xml:space="preserve">5.4 </w:t>
             </w:r>
             <w:r>
               <w:rPr>
-                <w:rStyle w:val="af0"/>
+                <w:rStyle w:val="Hyperlink"/>
                 <w:rFonts w:hint="eastAsia"/>
                 <w:noProof/>
               </w:rPr>
@@ -4852,7 +4818,7 @@
           <w:hyperlink w:anchor="_Toc93417745" w:history="1">
             <w:r>
               <w:rPr>
-                <w:rStyle w:val="af0"/>
+                <w:rStyle w:val="Hyperlink"/>
                 <w:rFonts w:hint="eastAsia"/>
                 <w:noProof/>
               </w:rPr>
@@ -4872,7 +4838,7 @@
             </w:r>
             <w:r>
               <w:rPr>
-                <w:rStyle w:val="af0"/>
+                <w:rStyle w:val="Hyperlink"/>
                 <w:rFonts w:hint="eastAsia"/>
                 <w:noProof/>
               </w:rPr>
@@ -4945,14 +4911,14 @@
           <w:hyperlink w:anchor="_Toc93417746" w:history="1">
             <w:r>
               <w:rPr>
-                <w:rStyle w:val="af0"/>
+                <w:rStyle w:val="Hyperlink"/>
                 <w:noProof/>
               </w:rPr>
               <w:t xml:space="preserve">6.1 </w:t>
             </w:r>
             <w:r>
               <w:rPr>
-                <w:rStyle w:val="af0"/>
+                <w:rStyle w:val="Hyperlink"/>
                 <w:rFonts w:hint="eastAsia"/>
                 <w:noProof/>
               </w:rPr>
@@ -5025,14 +4991,14 @@
           <w:hyperlink w:anchor="_Toc93417747" w:history="1">
             <w:r>
               <w:rPr>
-                <w:rStyle w:val="af0"/>
+                <w:rStyle w:val="Hyperlink"/>
                 <w:noProof/>
               </w:rPr>
               <w:t xml:space="preserve">6.2 </w:t>
             </w:r>
             <w:r>
               <w:rPr>
-                <w:rStyle w:val="af0"/>
+                <w:rStyle w:val="Hyperlink"/>
                 <w:rFonts w:hint="eastAsia"/>
                 <w:noProof/>
               </w:rPr>
@@ -5108,7 +5074,7 @@
           <w:hyperlink w:anchor="_Toc93417748" w:history="1">
             <w:r>
               <w:rPr>
-                <w:rStyle w:val="af0"/>
+                <w:rStyle w:val="Hyperlink"/>
                 <w:rFonts w:hint="eastAsia"/>
                 <w:noProof/>
               </w:rPr>
@@ -5128,7 +5094,7 @@
             </w:r>
             <w:r>
               <w:rPr>
-                <w:rStyle w:val="af0"/>
+                <w:rStyle w:val="Hyperlink"/>
                 <w:rFonts w:hint="eastAsia"/>
                 <w:noProof/>
               </w:rPr>
@@ -5201,14 +5167,14 @@
           <w:hyperlink w:anchor="_Toc93417749" w:history="1">
             <w:r>
               <w:rPr>
-                <w:rStyle w:val="af0"/>
+                <w:rStyle w:val="Hyperlink"/>
                 <w:noProof/>
               </w:rPr>
               <w:t xml:space="preserve">7.1 </w:t>
             </w:r>
             <w:r>
               <w:rPr>
-                <w:rStyle w:val="af0"/>
+                <w:rStyle w:val="Hyperlink"/>
                 <w:rFonts w:hint="eastAsia"/>
                 <w:noProof/>
               </w:rPr>
@@ -5281,14 +5247,14 @@
           <w:hyperlink w:anchor="_Toc93417750" w:history="1">
             <w:r>
               <w:rPr>
-                <w:rStyle w:val="af0"/>
+                <w:rStyle w:val="Hyperlink"/>
                 <w:noProof/>
               </w:rPr>
               <w:t xml:space="preserve">7.2 </w:t>
             </w:r>
             <w:r>
               <w:rPr>
-                <w:rStyle w:val="af0"/>
+                <w:rStyle w:val="Hyperlink"/>
                 <w:rFonts w:hint="eastAsia"/>
                 <w:noProof/>
               </w:rPr>
@@ -5364,7 +5330,7 @@
           <w:hyperlink w:anchor="_Toc93417751" w:history="1">
             <w:r>
               <w:rPr>
-                <w:rStyle w:val="af0"/>
+                <w:rStyle w:val="Hyperlink"/>
                 <w:rFonts w:hint="eastAsia"/>
                 <w:noProof/>
               </w:rPr>
@@ -5384,7 +5350,7 @@
             </w:r>
             <w:r>
               <w:rPr>
-                <w:rStyle w:val="af0"/>
+                <w:rStyle w:val="Hyperlink"/>
                 <w:rFonts w:hint="eastAsia"/>
                 <w:noProof/>
               </w:rPr>
@@ -5457,14 +5423,14 @@
           <w:hyperlink w:anchor="_Toc93417752" w:history="1">
             <w:r>
               <w:rPr>
-                <w:rStyle w:val="af0"/>
+                <w:rStyle w:val="Hyperlink"/>
                 <w:noProof/>
               </w:rPr>
               <w:t xml:space="preserve">8.1 </w:t>
             </w:r>
             <w:r>
               <w:rPr>
-                <w:rStyle w:val="af0"/>
+                <w:rStyle w:val="Hyperlink"/>
                 <w:rFonts w:hint="eastAsia"/>
                 <w:noProof/>
               </w:rPr>
@@ -5537,14 +5503,14 @@
           <w:hyperlink w:anchor="_Toc93417753" w:history="1">
             <w:r>
               <w:rPr>
-                <w:rStyle w:val="af0"/>
+                <w:rStyle w:val="Hyperlink"/>
                 <w:noProof/>
               </w:rPr>
               <w:t xml:space="preserve">8.2 </w:t>
             </w:r>
             <w:r>
               <w:rPr>
-                <w:rStyle w:val="af0"/>
+                <w:rStyle w:val="Hyperlink"/>
                 <w:rFonts w:hint="eastAsia"/>
                 <w:noProof/>
               </w:rPr>
@@ -5617,14 +5583,14 @@
           <w:hyperlink w:anchor="_Toc93417754" w:history="1">
             <w:r>
               <w:rPr>
-                <w:rStyle w:val="af0"/>
+                <w:rStyle w:val="Hyperlink"/>
                 <w:noProof/>
               </w:rPr>
               <w:t xml:space="preserve">8.3 </w:t>
             </w:r>
             <w:r>
               <w:rPr>
-                <w:rStyle w:val="af0"/>
+                <w:rStyle w:val="Hyperlink"/>
                 <w:rFonts w:hint="eastAsia"/>
                 <w:noProof/>
               </w:rPr>
@@ -5697,14 +5663,14 @@
           <w:hyperlink w:anchor="_Toc93417755" w:history="1">
             <w:r>
               <w:rPr>
-                <w:rStyle w:val="af0"/>
+                <w:rStyle w:val="Hyperlink"/>
                 <w:noProof/>
               </w:rPr>
               <w:t xml:space="preserve">8.4 </w:t>
             </w:r>
             <w:r>
               <w:rPr>
-                <w:rStyle w:val="af0"/>
+                <w:rStyle w:val="Hyperlink"/>
                 <w:rFonts w:hint="eastAsia"/>
                 <w:noProof/>
               </w:rPr>
@@ -5712,14 +5678,14 @@
             </w:r>
             <w:r>
               <w:rPr>
-                <w:rStyle w:val="af0"/>
+                <w:rStyle w:val="Hyperlink"/>
                 <w:noProof/>
               </w:rPr>
               <w:t>CPU</w:t>
             </w:r>
             <w:r>
               <w:rPr>
-                <w:rStyle w:val="af0"/>
+                <w:rStyle w:val="Hyperlink"/>
                 <w:rFonts w:hint="eastAsia"/>
                 <w:noProof/>
               </w:rPr>
@@ -5795,7 +5761,7 @@
           <w:hyperlink w:anchor="_Toc93417756" w:history="1">
             <w:r>
               <w:rPr>
-                <w:rStyle w:val="af0"/>
+                <w:rStyle w:val="Hyperlink"/>
                 <w:rFonts w:hint="eastAsia"/>
                 <w:noProof/>
               </w:rPr>
@@ -5815,7 +5781,7 @@
             </w:r>
             <w:r>
               <w:rPr>
-                <w:rStyle w:val="af0"/>
+                <w:rStyle w:val="Hyperlink"/>
                 <w:rFonts w:hint="eastAsia"/>
                 <w:noProof/>
               </w:rPr>
@@ -5890,7 +5856,7 @@
           <w:hyperlink w:anchor="_Toc93417757" w:history="1">
             <w:r>
               <w:rPr>
-                <w:rStyle w:val="af0"/>
+                <w:rStyle w:val="Hyperlink"/>
                 <w:rFonts w:hint="eastAsia"/>
                 <w:noProof/>
               </w:rPr>
@@ -5965,7 +5931,7 @@
           <w:hyperlink w:anchor="_Toc93417758" w:history="1">
             <w:r>
               <w:rPr>
-                <w:rStyle w:val="af0"/>
+                <w:rStyle w:val="Hyperlink"/>
                 <w:rFonts w:hint="eastAsia"/>
                 <w:noProof/>
               </w:rPr>
@@ -6042,7 +6008,7 @@
         <w:spacing w:line="360" w:lineRule="auto"/>
         <w:jc w:val="center"/>
         <w:rPr>
-          <w:rFonts w:ascii="黑体" w:eastAsia="黑体" w:hAnsi="黑体" w:cs="宋体"/>
+          <w:rFonts w:ascii="SimHei" w:eastAsia="SimHei" w:hAnsi="SimHei" w:cs="SimSun"/>
           <w:sz w:val="36"/>
           <w:szCs w:val="36"/>
         </w:rPr>
@@ -6064,7 +6030,7 @@
     </w:p>
     <w:p>
       <w:pPr>
-        <w:pStyle w:val="1"/>
+        <w:pStyle w:val="Heading1"/>
         <w:numPr>
           <w:ilvl w:val="0"/>
           <w:numId w:val="4"/>
@@ -6080,12 +6046,10 @@
       <w:bookmarkStart w:id="13" w:name="_Toc8025"/>
       <w:bookmarkStart w:id="14" w:name="_Toc515267458"/>
       <w:bookmarkStart w:id="15" w:name="_Toc93417709"/>
-      <w:proofErr w:type="gramStart"/>
       <w:r>
         <w:lastRenderedPageBreak/>
         <w:t>绪</w:t>
       </w:r>
-      <w:proofErr w:type="gramEnd"/>
       <w:r>
         <w:rPr>
           <w:rFonts w:hint="eastAsia"/>
@@ -6111,7 +6075,7 @@
     </w:p>
     <w:p>
       <w:pPr>
-        <w:pStyle w:val="2"/>
+        <w:pStyle w:val="Heading2"/>
         <w:numPr>
           <w:ilvl w:val="1"/>
           <w:numId w:val="7"/>
@@ -6132,7 +6096,37 @@
     </w:p>
     <w:p>
       <w:pPr>
-        <w:pStyle w:val="21"/>
+        <w:pStyle w:val="BodyTextIndent2"/>
+      </w:pPr>
+      <w:r>
+        <w:rPr>
+          <w:rFonts w:hint="eastAsia"/>
+        </w:rPr>
+        <w:t>随着社会科学技术的发展，各行各业对于计算机的需求也越来越旺盛，随之而来的就是计算机的从业的人员也越来越多，计算机行业也在快速的迭代和发展。计算机行业中对于编码方面的书籍和论文数不胜数，但是对于程序调试方法的研究却是寥寥无几。</w:t>
+      </w:r>
+    </w:p>
+    <w:p>
+      <w:pPr>
+        <w:pStyle w:val="BodyTextIndent2"/>
+      </w:pPr>
+      <w:r>
+        <w:rPr>
+          <w:rFonts w:hint="eastAsia"/>
+        </w:rPr>
+        <w:t>在一个程序的实现过程中，程序的编码无疑是占了一个很重要的地位，但是程序调试的地位也丝毫不逊色于程序编码的重要性。甚至程序就是在写代码和改代码的过程中，逐步的去满足最终的需求。程序的调试过程甚至于要比编码在项目周期中占用的时间更多。</w:t>
+      </w:r>
+    </w:p>
+    <w:p>
+      <w:pPr>
+        <w:pStyle w:val="BodyTextIndent2"/>
+        <w:rPr>
+          <w:rFonts w:hint="eastAsia"/>
+        </w:rPr>
+      </w:pPr>
+    </w:p>
+    <w:p>
+      <w:pPr>
+        <w:pStyle w:val="BodyTextIndent2"/>
       </w:pPr>
       <w:r>
         <w:rPr>
@@ -6233,7 +6227,7 @@
     </w:p>
     <w:p>
       <w:pPr>
-        <w:pStyle w:val="21"/>
+        <w:pStyle w:val="BodyTextIndent2"/>
       </w:pPr>
       <w:r>
         <w:rPr>
@@ -6256,7 +6250,7 @@
     </w:p>
     <w:p>
       <w:pPr>
-        <w:pStyle w:val="21"/>
+        <w:pStyle w:val="BodyTextIndent2"/>
       </w:pPr>
       <w:r>
         <w:rPr>
@@ -6327,7 +6321,7 @@
     </w:p>
     <w:p>
       <w:pPr>
-        <w:pStyle w:val="2"/>
+        <w:pStyle w:val="Heading2"/>
         <w:numPr>
           <w:ilvl w:val="1"/>
           <w:numId w:val="7"/>
@@ -6342,7 +6336,7 @@
     </w:p>
     <w:p>
       <w:pPr>
-        <w:pStyle w:val="21"/>
+        <w:pStyle w:val="BodyTextIndent2"/>
       </w:pPr>
       <w:r>
         <w:rPr>
@@ -6425,13 +6419,20 @@
     </w:p>
     <w:p>
       <w:pPr>
-        <w:pStyle w:val="21"/>
-      </w:pPr>
-      <w:r>
-        <w:rPr>
-          <w:rFonts w:hint="eastAsia"/>
-        </w:rPr>
-        <w:t>现阶段，大部分程序员对于程序在计算机中的操作系统等知识一直都是一知半解，但是随着互联网的继续发展下去，计算机会和各行各业都进行一个赋能结合的过程，这也就意味着程序员除了需要有</w:t>
+        <w:pStyle w:val="BodyTextIndent2"/>
+      </w:pPr>
+      <w:r>
+        <w:rPr>
+          <w:rFonts w:hint="eastAsia"/>
+        </w:rPr>
+        <w:t>现阶段，大部分程序员对于程序在计算机中的操作系统等知识一直都是一知半解，但是随着互联网的继续发展下去，计算机会和各行各业都进行一个赋能结合的</w:t>
+      </w:r>
+      <w:r>
+        <w:rPr>
+          <w:rFonts w:hint="eastAsia"/>
+        </w:rPr>
+        <w:lastRenderedPageBreak/>
+        <w:t>过程，这也就意味着程序员除了需要有</w:t>
       </w:r>
       <w:r>
         <w:rPr>
@@ -6454,7 +6455,7 @@
     </w:p>
     <w:p>
       <w:pPr>
-        <w:pStyle w:val="21"/>
+        <w:pStyle w:val="BodyTextIndent2"/>
       </w:pPr>
       <w:r>
         <w:rPr>
@@ -6472,27 +6473,13 @@
         <w:rPr>
           <w:rFonts w:hint="eastAsia"/>
         </w:rPr>
-        <w:t>底层知识，还能学习在面对的程序出现不符合预期的现象时，如何</w:t>
-      </w:r>
-      <w:proofErr w:type="gramStart"/>
-      <w:r>
-        <w:rPr>
-          <w:rFonts w:hint="eastAsia"/>
-        </w:rPr>
-        <w:t>去</w:t>
-      </w:r>
-      <w:r>
-        <w:rPr>
-          <w:rFonts w:hint="eastAsia"/>
-        </w:rPr>
-        <w:t>快速</w:t>
-      </w:r>
-      <w:proofErr w:type="gramEnd"/>
-      <w:r>
-        <w:rPr>
-          <w:rFonts w:hint="eastAsia"/>
-        </w:rPr>
-        <w:t>准确</w:t>
+        <w:t>底层知识，还能学习在面对的程序出现不符合预期的现象时，如何去</w:t>
+      </w:r>
+      <w:r>
+        <w:rPr>
+          <w:rFonts w:hint="eastAsia"/>
+        </w:rPr>
+        <w:t>快速准确</w:t>
       </w:r>
       <w:r>
         <w:rPr>
@@ -6509,7 +6496,7 @@
     </w:p>
     <w:p>
       <w:pPr>
-        <w:pStyle w:val="21"/>
+        <w:pStyle w:val="BodyTextIndent2"/>
       </w:pPr>
       <w:r>
         <w:rPr>
@@ -6521,27 +6508,13 @@
         <w:rPr>
           <w:rFonts w:hint="eastAsia"/>
         </w:rPr>
-        <w:t>层次</w:t>
-      </w:r>
-      <w:proofErr w:type="gramStart"/>
-      <w:r>
-        <w:rPr>
-          <w:rFonts w:hint="eastAsia"/>
-        </w:rPr>
-        <w:t>下</w:t>
-      </w:r>
-      <w:r>
-        <w:rPr>
-          <w:rFonts w:hint="eastAsia"/>
-        </w:rPr>
-        <w:t>关于</w:t>
-      </w:r>
-      <w:proofErr w:type="gramEnd"/>
-      <w:r>
-        <w:rPr>
-          <w:rFonts w:hint="eastAsia"/>
-        </w:rPr>
-        <w:t>程序的调试工具</w:t>
+        <w:t>层次下</w:t>
+      </w:r>
+      <w:r>
+        <w:rPr>
+          <w:rFonts w:hint="eastAsia"/>
+        </w:rPr>
+        <w:t>关于程序的调试工具</w:t>
       </w:r>
       <w:r>
         <w:rPr>
@@ -6565,21 +6538,7 @@
         <w:rPr>
           <w:rFonts w:hint="eastAsia"/>
         </w:rPr>
-        <w:t>培养当没有直接输出时如何去模拟程序运行环境</w:t>
-      </w:r>
-      <w:proofErr w:type="gramStart"/>
-      <w:r>
-        <w:rPr>
-          <w:rFonts w:hint="eastAsia"/>
-        </w:rPr>
-        <w:t>下程序</w:t>
-      </w:r>
-      <w:proofErr w:type="gramEnd"/>
-      <w:r>
-        <w:rPr>
-          <w:rFonts w:hint="eastAsia"/>
-        </w:rPr>
-        <w:t>调试</w:t>
+        <w:t>培养当没有直接输出时如何去模拟程序运行环境下程序调试</w:t>
       </w:r>
       <w:r>
         <w:rPr>
@@ -6596,13 +6555,12 @@
     </w:p>
     <w:p>
       <w:pPr>
-        <w:pStyle w:val="21"/>
-      </w:pPr>
-      <w:r>
-        <w:rPr>
-          <w:rFonts w:hint="eastAsia"/>
-        </w:rPr>
-        <w:lastRenderedPageBreak/>
+        <w:pStyle w:val="BodyTextIndent2"/>
+      </w:pPr>
+      <w:r>
+        <w:rPr>
+          <w:rFonts w:hint="eastAsia"/>
+        </w:rPr>
         <w:t>总而言之，程序调试研究的意义主要是想让程序员掌握计算机底层的知识以及面对没有直接调试信息输出时，或者只有调试信息如何去准确的确定问题并解决问题</w:t>
       </w:r>
       <w:r>
@@ -6614,7 +6572,7 @@
     </w:p>
     <w:p>
       <w:pPr>
-        <w:pStyle w:val="1"/>
+        <w:pStyle w:val="Heading1"/>
         <w:numPr>
           <w:ilvl w:val="0"/>
           <w:numId w:val="4"/>
@@ -6632,7 +6590,7 @@
     </w:p>
     <w:p>
       <w:pPr>
-        <w:pStyle w:val="2"/>
+        <w:pStyle w:val="Heading2"/>
         <w:spacing w:before="120" w:after="120"/>
         <w:rPr>
           <w:rFonts w:cs="Times New Roman"/>
@@ -6675,7 +6633,7 @@
     </w:p>
     <w:p>
       <w:pPr>
-        <w:pStyle w:val="3"/>
+        <w:pStyle w:val="Heading3"/>
         <w:spacing w:before="72" w:after="72"/>
       </w:pPr>
       <w:bookmarkStart w:id="29" w:name="_Toc93417714"/>
@@ -6710,10 +6668,7 @@
     </w:p>
     <w:p>
       <w:pPr>
-        <w:pStyle w:val="21"/>
-        <w:rPr>
-          <w:rFonts w:hint="eastAsia"/>
-        </w:rPr>
+        <w:pStyle w:val="BodyTextIndent2"/>
       </w:pPr>
       <w:r>
         <w:rPr>
@@ -6724,55 +6679,24 @@
     </w:p>
     <w:p>
       <w:pPr>
-        <w:pStyle w:val="21"/>
-      </w:pPr>
-      <w:r>
-        <w:rPr>
-          <w:rFonts w:hint="eastAsia"/>
-        </w:rPr>
-        <w:t>当需求以文档确定好以后，程序员会拆分整个需求，构建程序架构，然后分配各个模块到每个组，或者每个人手中。程序在编码过程中会有自测过程，当一个模块完成以后会进行模块或者单元测试，验证程序是否</w:t>
-      </w:r>
-      <w:proofErr w:type="gramStart"/>
-      <w:r>
-        <w:rPr>
-          <w:rFonts w:hint="eastAsia"/>
-        </w:rPr>
-        <w:t>像需求</w:t>
-      </w:r>
-      <w:proofErr w:type="gramEnd"/>
-      <w:r>
-        <w:rPr>
-          <w:rFonts w:hint="eastAsia"/>
-        </w:rPr>
-        <w:t>文档描述那样符合预期的运转。自测通过以后，程序会整理打包交到测试人员手中进行正式的系统测试，发现问题。</w:t>
-      </w:r>
-      <w:r>
-        <w:rPr>
-          <w:rFonts w:hint="eastAsia"/>
-        </w:rPr>
-        <w:t>通过几轮测试修改，程序运行结果</w:t>
-      </w:r>
-      <w:proofErr w:type="gramStart"/>
-      <w:r>
-        <w:rPr>
-          <w:rFonts w:hint="eastAsia"/>
-        </w:rPr>
-        <w:t>如需求</w:t>
-      </w:r>
-      <w:proofErr w:type="gramEnd"/>
-      <w:r>
-        <w:rPr>
-          <w:rFonts w:hint="eastAsia"/>
-        </w:rPr>
-        <w:t>文档要求后，就可以正式对外发布正式版本，交付最终产品。</w:t>
-      </w:r>
-    </w:p>
-    <w:p>
-      <w:pPr>
-        <w:pStyle w:val="21"/>
-        <w:rPr>
-          <w:rFonts w:hint="eastAsia"/>
-        </w:rPr>
+        <w:pStyle w:val="BodyTextIndent2"/>
+      </w:pPr>
+      <w:r>
+        <w:rPr>
+          <w:rFonts w:hint="eastAsia"/>
+        </w:rPr>
+        <w:t>当需求以文档确定好以后，程序员会拆分整个需求，构建程序架构，然后分配各个模块到每个组，或者每个人手中。程序在编码过程中会有自测过程，当一个模块完成以后会进行模块或者单元测试，验证程序是否像需求文档描述那样符合预期的运转。自测通过以后，程序会整理打包交到测试人员手中进行正式的系统测试，发现问题。</w:t>
+      </w:r>
+      <w:r>
+        <w:rPr>
+          <w:rFonts w:hint="eastAsia"/>
+        </w:rPr>
+        <w:t>通过几轮测试修改，程序运行结果如需求文档要求后，就可以正式对外发布正式版本，交付最终产品。</w:t>
+      </w:r>
+    </w:p>
+    <w:p>
+      <w:pPr>
+        <w:pStyle w:val="BodyTextIndent2"/>
       </w:pPr>
       <w:r>
         <w:rPr>
@@ -6783,47 +6707,79 @@
     </w:p>
     <w:p>
       <w:pPr>
-        <w:pStyle w:val="21"/>
-      </w:pPr>
-      <w:r>
-        <w:rPr>
-          <w:rFonts w:hint="eastAsia"/>
-        </w:rPr>
+        <w:pStyle w:val="BodyTextIndent2"/>
+      </w:pPr>
+      <w:r>
+        <w:rPr>
+          <w:rFonts w:hint="eastAsia"/>
+        </w:rPr>
+        <w:lastRenderedPageBreak/>
         <w:t>程序调试的目的就是为了解决程序中不符合预期现象，而方法就是通过追踪程序中流转的数据，找到数据在哪一部分出现不符合预期的错误。而这个方法就是我们接下来需要重点讨论的话题，并且程序调试的方式多种多样，但是最根本的就是通过种种手段来跟踪程序数据的流转和处理过程。这些手段主要分为系统或者第三方工具来追踪程序堆栈或者是使用者自己使用输出日志形式观察程序运行过程的数据并且保存下来。</w:t>
       </w:r>
     </w:p>
     <w:p>
       <w:pPr>
-        <w:pStyle w:val="21"/>
-        <w:rPr>
-          <w:rFonts w:hint="eastAsia"/>
-        </w:rPr>
-      </w:pPr>
-      <w:r>
-        <w:rPr>
-          <w:rFonts w:hint="eastAsia"/>
-        </w:rPr>
-        <w:t>总结就是，</w:t>
-      </w:r>
-      <w:r>
-        <w:rPr>
-          <w:rFonts w:hint="eastAsia"/>
-        </w:rPr>
-        <w:t>运行程序检查程序是否符合预期的</w:t>
-      </w:r>
-      <w:r>
-        <w:rPr>
-          <w:rFonts w:hint="eastAsia"/>
-        </w:rPr>
-        <w:t xml:space="preserve">这一过程就叫做程序调试，其中进行程序调试的时机主要有两个，一个当程序员根据需求初步完成编码时需要进行自测，二是当整体模块编写完成并且通过时，程序被以正式版本的形式交给专业的测试人员进行系统测试。 </w:t>
-      </w:r>
-    </w:p>
-    <w:p>
-      <w:pPr>
-        <w:pStyle w:val="3"/>
+        <w:pStyle w:val="BodyTextIndent2"/>
+      </w:pPr>
+      <w:r>
+        <w:rPr>
+          <w:rFonts w:hint="eastAsia"/>
+        </w:rPr>
+        <w:t xml:space="preserve">总结就是，运行程序检查程序是否符合预期的这一过程就叫做程序调试，其中进行程序调试的时机主要有两个，一个当程序员根据需求初步完成编码时需要进行自测，二是当整体模块编写完成并且通过时，程序被以正式版本的形式交给专业的测试人员进行系统测试。 </w:t>
+      </w:r>
+    </w:p>
+    <w:p>
+      <w:pPr>
+        <w:pStyle w:val="Heading3"/>
         <w:spacing w:before="72" w:after="72"/>
       </w:pPr>
       <w:bookmarkStart w:id="30" w:name="_Toc93417715"/>
+      <w:r>
+        <w:t>2</w:t>
+      </w:r>
+      <w:r>
+        <w:rPr>
+          <w:rFonts w:hint="eastAsia"/>
+        </w:rPr>
+        <w:t>.</w:t>
+      </w:r>
+      <w:r>
+        <w:t>1</w:t>
+      </w:r>
+      <w:r>
+        <w:rPr>
+          <w:rFonts w:hint="eastAsia"/>
+        </w:rPr>
+        <w:t>.</w:t>
+      </w:r>
+      <w:r>
+        <w:t xml:space="preserve">2 </w:t>
+      </w:r>
+      <w:r>
+        <w:rPr>
+          <w:rFonts w:hint="eastAsia"/>
+        </w:rPr>
+        <w:t>什么是</w:t>
+      </w:r>
+      <w:r>
+        <w:rPr>
+          <w:rFonts w:hint="eastAsia"/>
+        </w:rPr>
+        <w:t>BUG</w:t>
+      </w:r>
+      <w:bookmarkEnd w:id="30"/>
+    </w:p>
+    <w:p>
+      <w:pPr>
+        <w:pStyle w:val="BodyTextIndent2"/>
+      </w:pPr>
+    </w:p>
+    <w:p>
+      <w:pPr>
+        <w:pStyle w:val="Heading3"/>
+        <w:spacing w:before="72" w:after="72"/>
+      </w:pPr>
+      <w:bookmarkStart w:id="31" w:name="_Toc93417716"/>
       <w:r>
         <w:lastRenderedPageBreak/>
         <w:t>2</w:t>
@@ -6844,38 +6800,49 @@
         <w:t>.</w:t>
       </w:r>
       <w:r>
+        <w:t xml:space="preserve">3 </w:t>
+      </w:r>
+      <w:r>
+        <w:rPr>
+          <w:rFonts w:hint="eastAsia"/>
+        </w:rPr>
+        <w:t>程序调试和程序测试的区别</w:t>
+      </w:r>
+      <w:bookmarkEnd w:id="31"/>
+    </w:p>
+    <w:p>
+      <w:pPr>
+        <w:pStyle w:val="Heading2"/>
+        <w:spacing w:before="120" w:after="120"/>
+      </w:pPr>
+      <w:bookmarkStart w:id="32" w:name="_Toc93417717"/>
+      <w:r>
+        <w:t>2</w:t>
+      </w:r>
+      <w:r>
+        <w:rPr>
+          <w:rFonts w:hint="eastAsia"/>
+        </w:rPr>
+        <w:t>.</w:t>
+      </w:r>
+      <w:r>
         <w:t xml:space="preserve">2 </w:t>
       </w:r>
       <w:r>
         <w:rPr>
           <w:rFonts w:hint="eastAsia"/>
         </w:rPr>
-        <w:t>什么是</w:t>
-      </w:r>
-      <w:r>
-        <w:rPr>
-          <w:rFonts w:hint="eastAsia"/>
-        </w:rPr>
-        <w:t>BUG</w:t>
-      </w:r>
-      <w:bookmarkEnd w:id="30"/>
-    </w:p>
-    <w:p>
-      <w:pPr>
-        <w:pStyle w:val="21"/>
-        <w:rPr>
-          <w:rFonts w:hint="eastAsia"/>
-        </w:rPr>
-      </w:pPr>
-    </w:p>
-    <w:p>
-      <w:pPr>
-        <w:pStyle w:val="3"/>
+        <w:t>程序调试的目的</w:t>
+      </w:r>
+      <w:bookmarkEnd w:id="32"/>
+    </w:p>
+    <w:p>
+      <w:pPr>
+        <w:pStyle w:val="Heading3"/>
         <w:spacing w:before="72" w:after="72"/>
       </w:pPr>
-      <w:bookmarkStart w:id="31" w:name="_Toc93417716"/>
-      <w:r>
-        <w:lastRenderedPageBreak/>
+      <w:bookmarkStart w:id="33" w:name="_Toc93417718"/>
+      <w:r>
         <w:t>2</w:t>
       </w:r>
       <w:r>
@@ -6885,7 +6852,7 @@
         <w:t>.</w:t>
       </w:r>
       <w:r>
-        <w:t>1</w:t>
+        <w:t>2</w:t>
       </w:r>
       <w:r>
         <w:rPr>
@@ -6894,150 +6861,89 @@
         <w:t>.</w:t>
       </w:r>
       <w:r>
+        <w:t xml:space="preserve">1 </w:t>
+      </w:r>
+      <w:r>
+        <w:rPr>
+          <w:rFonts w:hint="eastAsia"/>
+        </w:rPr>
+        <w:t>为什么要进行程序调试</w:t>
+      </w:r>
+      <w:bookmarkEnd w:id="33"/>
+    </w:p>
+    <w:p>
+      <w:pPr>
+        <w:pStyle w:val="Heading3"/>
+        <w:spacing w:before="72" w:after="72"/>
+      </w:pPr>
+      <w:bookmarkStart w:id="34" w:name="_Toc93417719"/>
+      <w:r>
+        <w:t>2</w:t>
+      </w:r>
+      <w:r>
+        <w:rPr>
+          <w:rFonts w:hint="eastAsia"/>
+        </w:rPr>
+        <w:t>.</w:t>
+      </w:r>
+      <w:r>
+        <w:t>2</w:t>
+      </w:r>
+      <w:r>
+        <w:rPr>
+          <w:rFonts w:hint="eastAsia"/>
+        </w:rPr>
+        <w:t>.</w:t>
+      </w:r>
+      <w:r>
+        <w:t xml:space="preserve">2 </w:t>
+      </w:r>
+      <w:r>
+        <w:rPr>
+          <w:rFonts w:hint="eastAsia"/>
+        </w:rPr>
+        <w:t>什么时候进行程序调试</w:t>
+      </w:r>
+      <w:bookmarkEnd w:id="34"/>
+    </w:p>
+    <w:p>
+      <w:pPr>
+        <w:pStyle w:val="Heading3"/>
+        <w:spacing w:before="72" w:after="72"/>
+      </w:pPr>
+      <w:bookmarkStart w:id="35" w:name="_Toc93417720"/>
+      <w:r>
+        <w:t>2</w:t>
+      </w:r>
+      <w:r>
+        <w:rPr>
+          <w:rFonts w:hint="eastAsia"/>
+        </w:rPr>
+        <w:t>.</w:t>
+      </w:r>
+      <w:r>
+        <w:t>2</w:t>
+      </w:r>
+      <w:r>
+        <w:rPr>
+          <w:rFonts w:hint="eastAsia"/>
+        </w:rPr>
+        <w:t>.</w:t>
+      </w:r>
+      <w:r>
         <w:t xml:space="preserve">3 </w:t>
       </w:r>
       <w:r>
         <w:rPr>
           <w:rFonts w:hint="eastAsia"/>
         </w:rPr>
-        <w:t>程序调试和程序测试的区别</w:t>
-      </w:r>
-      <w:bookmarkEnd w:id="31"/>
-    </w:p>
-    <w:p>
-      <w:pPr>
-        <w:pStyle w:val="2"/>
-        <w:spacing w:before="120" w:after="120"/>
-      </w:pPr>
-      <w:bookmarkStart w:id="32" w:name="_Toc93417717"/>
-      <w:r>
-        <w:t>2</w:t>
-      </w:r>
-      <w:r>
-        <w:rPr>
-          <w:rFonts w:hint="eastAsia"/>
-        </w:rPr>
-        <w:t>.</w:t>
-      </w:r>
-      <w:r>
-        <w:t xml:space="preserve">2 </w:t>
-      </w:r>
-      <w:r>
-        <w:rPr>
-          <w:rFonts w:hint="eastAsia"/>
-        </w:rPr>
-        <w:t>程序调试的目的</w:t>
-      </w:r>
-      <w:bookmarkEnd w:id="32"/>
-    </w:p>
-    <w:p>
-      <w:pPr>
-        <w:pStyle w:val="3"/>
-        <w:spacing w:before="72" w:after="72"/>
-      </w:pPr>
-      <w:bookmarkStart w:id="33" w:name="_Toc93417718"/>
-      <w:r>
-        <w:t>2</w:t>
-      </w:r>
-      <w:r>
-        <w:rPr>
-          <w:rFonts w:hint="eastAsia"/>
-        </w:rPr>
-        <w:t>.</w:t>
-      </w:r>
-      <w:r>
-        <w:t>2</w:t>
-      </w:r>
-      <w:r>
-        <w:rPr>
-          <w:rFonts w:hint="eastAsia"/>
-        </w:rPr>
-        <w:t>.</w:t>
-      </w:r>
-      <w:r>
-        <w:t xml:space="preserve">1 </w:t>
-      </w:r>
-      <w:r>
-        <w:rPr>
-          <w:rFonts w:hint="eastAsia"/>
-        </w:rPr>
-        <w:t>为什么要进行程序调试</w:t>
-      </w:r>
-      <w:bookmarkEnd w:id="33"/>
-    </w:p>
-    <w:p>
-      <w:pPr>
-        <w:pStyle w:val="3"/>
-        <w:spacing w:before="72" w:after="72"/>
-      </w:pPr>
-      <w:bookmarkStart w:id="34" w:name="_Toc93417719"/>
-      <w:r>
-        <w:t>2</w:t>
-      </w:r>
-      <w:r>
-        <w:rPr>
-          <w:rFonts w:hint="eastAsia"/>
-        </w:rPr>
-        <w:t>.</w:t>
-      </w:r>
-      <w:r>
-        <w:t>2</w:t>
-      </w:r>
-      <w:r>
-        <w:rPr>
-          <w:rFonts w:hint="eastAsia"/>
-        </w:rPr>
-        <w:t>.</w:t>
-      </w:r>
-      <w:r>
-        <w:t xml:space="preserve">2 </w:t>
-      </w:r>
-      <w:r>
-        <w:rPr>
-          <w:rFonts w:hint="eastAsia"/>
-        </w:rPr>
-        <w:t>什么时候进行程序调试</w:t>
-      </w:r>
-      <w:bookmarkEnd w:id="34"/>
-    </w:p>
-    <w:p>
-      <w:pPr>
-        <w:pStyle w:val="3"/>
-        <w:spacing w:before="72" w:after="72"/>
-      </w:pPr>
-      <w:bookmarkStart w:id="35" w:name="_Toc93417720"/>
-      <w:r>
-        <w:t>2</w:t>
-      </w:r>
-      <w:r>
-        <w:rPr>
-          <w:rFonts w:hint="eastAsia"/>
-        </w:rPr>
-        <w:t>.</w:t>
-      </w:r>
-      <w:r>
-        <w:t>2</w:t>
-      </w:r>
-      <w:r>
-        <w:rPr>
-          <w:rFonts w:hint="eastAsia"/>
-        </w:rPr>
-        <w:t>.</w:t>
-      </w:r>
-      <w:r>
-        <w:t xml:space="preserve">3 </w:t>
-      </w:r>
-      <w:r>
-        <w:rPr>
-          <w:rFonts w:hint="eastAsia"/>
-        </w:rPr>
         <w:t>程序调试的步骤</w:t>
       </w:r>
       <w:bookmarkEnd w:id="35"/>
     </w:p>
     <w:p>
       <w:pPr>
-        <w:pStyle w:val="1"/>
+        <w:pStyle w:val="Heading1"/>
         <w:numPr>
           <w:ilvl w:val="0"/>
           <w:numId w:val="4"/>
@@ -7067,7 +6973,7 @@
     </w:p>
     <w:p>
       <w:pPr>
-        <w:pStyle w:val="2"/>
+        <w:pStyle w:val="Heading2"/>
         <w:spacing w:before="120" w:after="120"/>
       </w:pPr>
       <w:bookmarkStart w:id="37" w:name="_Toc93417722"/>
@@ -7093,7 +6999,7 @@
     </w:p>
     <w:p>
       <w:pPr>
-        <w:pStyle w:val="3"/>
+        <w:pStyle w:val="Heading3"/>
         <w:spacing w:before="72" w:after="72"/>
       </w:pPr>
       <w:bookmarkStart w:id="38" w:name="_Toc93417723"/>
@@ -7128,7 +7034,7 @@
     </w:p>
     <w:p>
       <w:pPr>
-        <w:pStyle w:val="3"/>
+        <w:pStyle w:val="Heading3"/>
         <w:spacing w:before="72" w:after="72"/>
       </w:pPr>
       <w:bookmarkStart w:id="39" w:name="_Toc93417724"/>
@@ -7163,7 +7069,7 @@
     </w:p>
     <w:p>
       <w:pPr>
-        <w:pStyle w:val="3"/>
+        <w:pStyle w:val="Heading3"/>
         <w:spacing w:before="72" w:after="72"/>
       </w:pPr>
       <w:bookmarkStart w:id="40" w:name="_Toc93417725"/>
@@ -7198,7 +7104,7 @@
     </w:p>
     <w:p>
       <w:pPr>
-        <w:pStyle w:val="3"/>
+        <w:pStyle w:val="Heading3"/>
         <w:spacing w:before="72" w:after="72"/>
       </w:pPr>
       <w:bookmarkStart w:id="41" w:name="_Toc93417726"/>
@@ -7233,7 +7139,7 @@
     </w:p>
     <w:p>
       <w:pPr>
-        <w:pStyle w:val="3"/>
+        <w:pStyle w:val="Heading3"/>
         <w:spacing w:before="72" w:after="72"/>
       </w:pPr>
       <w:bookmarkStart w:id="42" w:name="_Toc93417727"/>
@@ -7268,7 +7174,7 @@
     </w:p>
     <w:p>
       <w:pPr>
-        <w:pStyle w:val="2"/>
+        <w:pStyle w:val="Heading2"/>
         <w:spacing w:before="120" w:after="120"/>
       </w:pPr>
       <w:bookmarkStart w:id="43" w:name="_Toc93417728"/>
@@ -7294,7 +7200,7 @@
     </w:p>
     <w:p>
       <w:pPr>
-        <w:pStyle w:val="3"/>
+        <w:pStyle w:val="Heading3"/>
         <w:spacing w:before="72" w:after="72"/>
       </w:pPr>
       <w:bookmarkStart w:id="44" w:name="_Toc93417729"/>
@@ -7329,7 +7235,7 @@
     </w:p>
     <w:p>
       <w:pPr>
-        <w:pStyle w:val="3"/>
+        <w:pStyle w:val="Heading3"/>
         <w:spacing w:before="72" w:after="72"/>
       </w:pPr>
       <w:bookmarkStart w:id="45" w:name="_Toc93417730"/>
@@ -7364,7 +7270,7 @@
     </w:p>
     <w:p>
       <w:pPr>
-        <w:pStyle w:val="3"/>
+        <w:pStyle w:val="Heading3"/>
         <w:spacing w:before="72" w:after="72"/>
       </w:pPr>
       <w:bookmarkStart w:id="46" w:name="_Toc93417731"/>
@@ -7399,7 +7305,7 @@
     </w:p>
     <w:p>
       <w:pPr>
-        <w:pStyle w:val="2"/>
+        <w:pStyle w:val="Heading2"/>
         <w:spacing w:before="120" w:after="120"/>
       </w:pPr>
       <w:bookmarkStart w:id="47" w:name="_Toc93417732"/>
@@ -7425,7 +7331,7 @@
     </w:p>
     <w:p>
       <w:pPr>
-        <w:pStyle w:val="3"/>
+        <w:pStyle w:val="Heading3"/>
         <w:spacing w:before="72" w:after="72"/>
       </w:pPr>
       <w:bookmarkStart w:id="48" w:name="_Toc93417733"/>
@@ -7460,7 +7366,7 @@
     </w:p>
     <w:p>
       <w:pPr>
-        <w:pStyle w:val="3"/>
+        <w:pStyle w:val="Heading3"/>
         <w:spacing w:before="72" w:after="72"/>
       </w:pPr>
       <w:bookmarkStart w:id="49" w:name="_Toc93417734"/>
@@ -7495,7 +7401,7 @@
     </w:p>
     <w:p>
       <w:pPr>
-        <w:pStyle w:val="1"/>
+        <w:pStyle w:val="Heading1"/>
         <w:numPr>
           <w:ilvl w:val="0"/>
           <w:numId w:val="4"/>
@@ -7513,7 +7419,7 @@
     </w:p>
     <w:p>
       <w:pPr>
-        <w:pStyle w:val="3"/>
+        <w:pStyle w:val="Heading3"/>
         <w:spacing w:before="72" w:after="72"/>
       </w:pPr>
       <w:bookmarkStart w:id="51" w:name="_Toc93417736"/>
@@ -7546,7 +7452,7 @@
     </w:p>
     <w:p>
       <w:pPr>
-        <w:pStyle w:val="3"/>
+        <w:pStyle w:val="Heading3"/>
         <w:spacing w:before="72" w:after="72"/>
       </w:pPr>
       <w:bookmarkStart w:id="52" w:name="_Toc93417737"/>
@@ -7572,7 +7478,7 @@
     </w:p>
     <w:p>
       <w:pPr>
-        <w:pStyle w:val="3"/>
+        <w:pStyle w:val="Heading3"/>
         <w:spacing w:before="72" w:after="72"/>
       </w:pPr>
       <w:bookmarkStart w:id="53" w:name="_Toc93417738"/>
@@ -7604,7 +7510,7 @@
     </w:p>
     <w:p>
       <w:pPr>
-        <w:pStyle w:val="3"/>
+        <w:pStyle w:val="Heading3"/>
         <w:spacing w:before="72" w:after="72"/>
       </w:pPr>
       <w:bookmarkStart w:id="54" w:name="_Toc93417739"/>
@@ -7637,7 +7543,7 @@
     <w:p/>
     <w:p>
       <w:pPr>
-        <w:pStyle w:val="1"/>
+        <w:pStyle w:val="Heading1"/>
         <w:numPr>
           <w:ilvl w:val="0"/>
           <w:numId w:val="4"/>
@@ -7656,7 +7562,7 @@
     </w:p>
     <w:p>
       <w:pPr>
-        <w:pStyle w:val="3"/>
+        <w:pStyle w:val="Heading3"/>
         <w:spacing w:before="72" w:after="72"/>
       </w:pPr>
       <w:bookmarkStart w:id="56" w:name="_Toc93417741"/>
@@ -7694,7 +7600,7 @@
     </w:p>
     <w:p>
       <w:pPr>
-        <w:pStyle w:val="3"/>
+        <w:pStyle w:val="Heading3"/>
         <w:spacing w:before="72" w:after="72"/>
       </w:pPr>
       <w:bookmarkStart w:id="57" w:name="_Toc93417742"/>
@@ -7720,7 +7626,7 @@
     </w:p>
     <w:p>
       <w:pPr>
-        <w:pStyle w:val="3"/>
+        <w:pStyle w:val="Heading3"/>
         <w:spacing w:before="72" w:after="72"/>
       </w:pPr>
       <w:bookmarkStart w:id="58" w:name="_Toc93417743"/>
@@ -7746,7 +7652,7 @@
     </w:p>
     <w:p>
       <w:pPr>
-        <w:pStyle w:val="3"/>
+        <w:pStyle w:val="Heading3"/>
         <w:spacing w:before="72" w:after="72"/>
       </w:pPr>
       <w:bookmarkStart w:id="59" w:name="_Toc93417744"/>
@@ -7772,7 +7678,7 @@
     </w:p>
     <w:p>
       <w:pPr>
-        <w:pStyle w:val="3"/>
+        <w:pStyle w:val="Heading3"/>
         <w:spacing w:before="72" w:after="72"/>
       </w:pPr>
       <w:r>
@@ -7796,7 +7702,7 @@
     </w:p>
     <w:p>
       <w:pPr>
-        <w:pStyle w:val="1"/>
+        <w:pStyle w:val="Heading1"/>
         <w:numPr>
           <w:ilvl w:val="0"/>
           <w:numId w:val="4"/>
@@ -7804,25 +7710,17 @@
         <w:spacing w:before="480" w:after="240"/>
       </w:pPr>
       <w:bookmarkStart w:id="60" w:name="_Toc93417745"/>
-      <w:proofErr w:type="gramStart"/>
-      <w:r>
-        <w:rPr>
-          <w:rFonts w:hint="eastAsia"/>
-        </w:rPr>
-        <w:t>多进程</w:t>
-      </w:r>
-      <w:proofErr w:type="gramEnd"/>
-      <w:r>
-        <w:rPr>
-          <w:rFonts w:hint="eastAsia"/>
-        </w:rPr>
-        <w:t>程序调试实践</w:t>
+      <w:r>
+        <w:rPr>
+          <w:rFonts w:hint="eastAsia"/>
+        </w:rPr>
+        <w:t>多进程程序调试实践</w:t>
       </w:r>
       <w:bookmarkEnd w:id="60"/>
     </w:p>
     <w:p>
       <w:pPr>
-        <w:pStyle w:val="3"/>
+        <w:pStyle w:val="Heading3"/>
         <w:spacing w:before="72" w:after="72"/>
       </w:pPr>
       <w:bookmarkStart w:id="61" w:name="_Toc93417746"/>
@@ -7838,25 +7736,17 @@
       <w:r>
         <w:t xml:space="preserve">1 </w:t>
       </w:r>
-      <w:proofErr w:type="gramStart"/>
-      <w:r>
-        <w:rPr>
-          <w:rFonts w:hint="eastAsia"/>
-        </w:rPr>
-        <w:t>多进程</w:t>
-      </w:r>
-      <w:proofErr w:type="gramEnd"/>
-      <w:r>
-        <w:rPr>
-          <w:rFonts w:hint="eastAsia"/>
-        </w:rPr>
-        <w:t>程序编译运行</w:t>
+      <w:r>
+        <w:rPr>
+          <w:rFonts w:hint="eastAsia"/>
+        </w:rPr>
+        <w:t>多进程程序编译运行</w:t>
       </w:r>
       <w:bookmarkEnd w:id="61"/>
     </w:p>
     <w:p>
       <w:pPr>
-        <w:pStyle w:val="3"/>
+        <w:pStyle w:val="Heading3"/>
         <w:spacing w:before="72" w:after="72"/>
       </w:pPr>
       <w:bookmarkStart w:id="62" w:name="_Toc93417747"/>
@@ -7872,25 +7762,17 @@
       <w:r>
         <w:t xml:space="preserve">2 </w:t>
       </w:r>
-      <w:proofErr w:type="gramStart"/>
-      <w:r>
-        <w:rPr>
-          <w:rFonts w:hint="eastAsia"/>
-        </w:rPr>
-        <w:t>多进程</w:t>
-      </w:r>
-      <w:proofErr w:type="gramEnd"/>
-      <w:r>
-        <w:rPr>
-          <w:rFonts w:hint="eastAsia"/>
-        </w:rPr>
-        <w:t>程序调试实践</w:t>
+      <w:r>
+        <w:rPr>
+          <w:rFonts w:hint="eastAsia"/>
+        </w:rPr>
+        <w:t>多进程程序调试实践</w:t>
       </w:r>
       <w:bookmarkEnd w:id="62"/>
     </w:p>
     <w:p>
       <w:pPr>
-        <w:pStyle w:val="1"/>
+        <w:pStyle w:val="Heading1"/>
         <w:numPr>
           <w:ilvl w:val="0"/>
           <w:numId w:val="4"/>
@@ -7908,7 +7790,7 @@
     </w:p>
     <w:p>
       <w:pPr>
-        <w:pStyle w:val="3"/>
+        <w:pStyle w:val="Heading3"/>
         <w:spacing w:before="72" w:after="72"/>
       </w:pPr>
       <w:bookmarkStart w:id="64" w:name="_Toc93417749"/>
@@ -7940,7 +7822,7 @@
     </w:p>
     <w:p>
       <w:pPr>
-        <w:pStyle w:val="3"/>
+        <w:pStyle w:val="Heading3"/>
         <w:spacing w:before="72" w:after="72"/>
       </w:pPr>
       <w:bookmarkStart w:id="65" w:name="_Toc93417750"/>
@@ -7966,7 +7848,7 @@
     </w:p>
     <w:p>
       <w:pPr>
-        <w:pStyle w:val="1"/>
+        <w:pStyle w:val="Heading1"/>
         <w:numPr>
           <w:ilvl w:val="0"/>
           <w:numId w:val="4"/>
@@ -7984,7 +7866,7 @@
     </w:p>
     <w:p>
       <w:pPr>
-        <w:pStyle w:val="3"/>
+        <w:pStyle w:val="Heading3"/>
         <w:spacing w:before="72" w:after="72"/>
       </w:pPr>
       <w:bookmarkStart w:id="67" w:name="_Toc93417752"/>
@@ -8010,7 +7892,7 @@
     </w:p>
     <w:p>
       <w:pPr>
-        <w:pStyle w:val="3"/>
+        <w:pStyle w:val="Heading3"/>
         <w:spacing w:before="72" w:after="72"/>
       </w:pPr>
       <w:bookmarkStart w:id="68" w:name="_Toc93417753"/>
@@ -8036,7 +7918,7 @@
     </w:p>
     <w:p>
       <w:pPr>
-        <w:pStyle w:val="3"/>
+        <w:pStyle w:val="Heading3"/>
         <w:spacing w:before="72" w:after="72"/>
       </w:pPr>
       <w:bookmarkStart w:id="69" w:name="_Toc93417754"/>
@@ -8062,7 +7944,7 @@
     </w:p>
     <w:p>
       <w:pPr>
-        <w:pStyle w:val="3"/>
+        <w:pStyle w:val="Heading3"/>
         <w:spacing w:before="72" w:after="72"/>
       </w:pPr>
       <w:bookmarkStart w:id="70" w:name="_Toc93417755"/>
@@ -8100,7 +7982,7 @@
     </w:p>
     <w:p>
       <w:pPr>
-        <w:pStyle w:val="1"/>
+        <w:pStyle w:val="Heading1"/>
         <w:numPr>
           <w:ilvl w:val="0"/>
           <w:numId w:val="4"/>
@@ -8127,7 +8009,7 @@
     <w:p/>
     <w:p>
       <w:pPr>
-        <w:pStyle w:val="af3"/>
+        <w:pStyle w:val="ListParagraph"/>
         <w:spacing w:line="360" w:lineRule="auto"/>
         <w:rPr>
           <w:rFonts w:ascii="Times New Roman" w:hAnsi="Times New Roman" w:cs="Times New Roman"/>
@@ -8152,7 +8034,7 @@
     </w:p>
     <w:p>
       <w:pPr>
-        <w:pStyle w:val="1"/>
+        <w:pStyle w:val="Heading1"/>
         <w:spacing w:before="480" w:after="240"/>
       </w:pPr>
       <w:bookmarkStart w:id="78" w:name="_Toc8561"/>
@@ -8184,7 +8066,7 @@
     </w:p>
     <w:p>
       <w:pPr>
-        <w:pStyle w:val="1"/>
+        <w:pStyle w:val="Heading1"/>
         <w:tabs>
           <w:tab w:val="left" w:pos="1380"/>
           <w:tab w:val="center" w:pos="4366"/>
@@ -8263,7 +8145,7 @@
 </file>
 
 <file path=word/endnotes.xml><?xml version="1.0" encoding="utf-8"?>
-<w:endnotes xmlns:wpc="http://schemas.microsoft.com/office/word/2010/wordprocessingCanvas" xmlns:cx="http://schemas.microsoft.com/office/drawing/2014/chartex" xmlns:cx1="http://schemas.microsoft.com/office/drawing/2015/9/8/chartex" xmlns:cx2="http://schemas.microsoft.com/office/drawing/2015/10/21/chartex" xmlns:cx3="http://schemas.microsoft.com/office/drawing/2016/5/9/chartex" xmlns:cx4="http://schemas.microsoft.com/office/drawing/2016/5/10/chartex" xmlns:cx5="http://schemas.microsoft.com/office/drawing/2016/5/11/chartex" xmlns:cx6="http://schemas.microsoft.com/office/drawing/2016/5/12/chartex" xmlns:cx7="http://schemas.microsoft.com/office/drawing/2016/5/13/chartex" xmlns:cx8="http://schemas.microsoft.com/office/drawing/2016/5/14/chartex" xmlns:mc="http://schemas.openxmlformats.org/markup-compatibility/2006" xmlns:aink="http://schemas.microsoft.com/office/drawing/2016/ink" xmlns:am3d="http://schemas.microsoft.com/office/drawing/2017/model3d" xmlns:o="urn:schemas-microsoft-com:office:office" xmlns:r="http://schemas.openxmlformats.org/officeDocument/2006/relationships" xmlns:m="http://schemas.openxmlformats.org/officeDocument/2006/math" xmlns:v="urn:schemas-microsoft-com:vml" xmlns:wp14="http://schemas.microsoft.com/office/word/2010/wordprocessingDrawing" xmlns:wp="http://schemas.openxmlformats.org/drawingml/2006/wordprocessingDrawing" xmlns:w10="urn:schemas-microsoft-com:office:word" xmlns:w="http://schemas.openxmlformats.org/wordprocessingml/2006/main" xmlns:w14="http://schemas.microsoft.com/office/word/2010/wordml" xmlns:w15="http://schemas.microsoft.com/office/word/2012/wordml" xmlns:w16cex="http://schemas.microsoft.com/office/word/2018/wordml/cex" xmlns:w16cid="http://schemas.microsoft.com/office/word/2016/wordml/cid" xmlns:w16="http://schemas.microsoft.com/office/word/2018/wordml" xmlns:w16sdtdh="http://schemas.microsoft.com/office/word/2020/wordml/sdtdatahash" xmlns:w16se="http://schemas.microsoft.com/office/word/2015/wordml/symex" xmlns:wpg="http://schemas.microsoft.com/office/word/2010/wordprocessingGroup" xmlns:wpi="http://schemas.microsoft.com/office/word/2010/wordprocessingInk" xmlns:wne="http://schemas.microsoft.com/office/word/2006/wordml" xmlns:wps="http://schemas.microsoft.com/office/word/2010/wordprocessingShape" mc:Ignorable="w14 w15 w16se w16cid w16 w16cex w16sdtdh wp14">
+<w:endnotes xmlns:wpc="http://schemas.microsoft.com/office/word/2010/wordprocessingCanvas" xmlns:cx="http://schemas.microsoft.com/office/drawing/2014/chartex" xmlns:cx1="http://schemas.microsoft.com/office/drawing/2015/9/8/chartex" xmlns:cx2="http://schemas.microsoft.com/office/drawing/2015/10/21/chartex" xmlns:cx3="http://schemas.microsoft.com/office/drawing/2016/5/9/chartex" xmlns:cx4="http://schemas.microsoft.com/office/drawing/2016/5/10/chartex" xmlns:cx5="http://schemas.microsoft.com/office/drawing/2016/5/11/chartex" xmlns:cx6="http://schemas.microsoft.com/office/drawing/2016/5/12/chartex" xmlns:cx7="http://schemas.microsoft.com/office/drawing/2016/5/13/chartex" xmlns:cx8="http://schemas.microsoft.com/office/drawing/2016/5/14/chartex" xmlns:mc="http://schemas.openxmlformats.org/markup-compatibility/2006" xmlns:aink="http://schemas.microsoft.com/office/drawing/2016/ink" xmlns:am3d="http://schemas.microsoft.com/office/drawing/2017/model3d" xmlns:o="urn:schemas-microsoft-com:office:office" xmlns:r="http://schemas.openxmlformats.org/officeDocument/2006/relationships" xmlns:m="http://schemas.openxmlformats.org/officeDocument/2006/math" xmlns:v="urn:schemas-microsoft-com:vml" xmlns:wp14="http://schemas.microsoft.com/office/word/2010/wordprocessingDrawing" xmlns:wp="http://schemas.openxmlformats.org/drawingml/2006/wordprocessingDrawing" xmlns:w10="urn:schemas-microsoft-com:office:word" xmlns:w="http://schemas.openxmlformats.org/wordprocessingml/2006/main" xmlns:w14="http://schemas.microsoft.com/office/word/2010/wordml" xmlns:w15="http://schemas.microsoft.com/office/word/2012/wordml" xmlns:w16cex="http://schemas.microsoft.com/office/word/2018/wordml/cex" xmlns:w16cid="http://schemas.microsoft.com/office/word/2016/wordml/cid" xmlns:w16="http://schemas.microsoft.com/office/word/2018/wordml" xmlns:w16se="http://schemas.microsoft.com/office/word/2015/wordml/symex" xmlns:wpg="http://schemas.microsoft.com/office/word/2010/wordprocessingGroup" xmlns:wpi="http://schemas.microsoft.com/office/word/2010/wordprocessingInk" xmlns:wne="http://schemas.microsoft.com/office/word/2006/wordml" xmlns:wps="http://schemas.microsoft.com/office/word/2010/wordprocessingShape" mc:Ignorable="w14 w15 w16se w16cid w16 w16cex wp14">
   <w:endnote w:type="separator" w:id="-1">
     <w:p>
       <w:r>
@@ -8282,7 +8164,7 @@
 </file>
 
 <file path=word/footer1.xml><?xml version="1.0" encoding="utf-8"?>
-<w:ftr xmlns:wpc="http://schemas.microsoft.com/office/word/2010/wordprocessingCanvas" xmlns:cx="http://schemas.microsoft.com/office/drawing/2014/chartex" xmlns:cx1="http://schemas.microsoft.com/office/drawing/2015/9/8/chartex" xmlns:cx2="http://schemas.microsoft.com/office/drawing/2015/10/21/chartex" xmlns:cx3="http://schemas.microsoft.com/office/drawing/2016/5/9/chartex" xmlns:cx4="http://schemas.microsoft.com/office/drawing/2016/5/10/chartex" xmlns:cx5="http://schemas.microsoft.com/office/drawing/2016/5/11/chartex" xmlns:cx6="http://schemas.microsoft.com/office/drawing/2016/5/12/chartex" xmlns:cx7="http://schemas.microsoft.com/office/drawing/2016/5/13/chartex" xmlns:cx8="http://schemas.microsoft.com/office/drawing/2016/5/14/chartex" xmlns:mc="http://schemas.openxmlformats.org/markup-compatibility/2006" xmlns:aink="http://schemas.microsoft.com/office/drawing/2016/ink" xmlns:am3d="http://schemas.microsoft.com/office/drawing/2017/model3d" xmlns:o="urn:schemas-microsoft-com:office:office" xmlns:r="http://schemas.openxmlformats.org/officeDocument/2006/relationships" xmlns:m="http://schemas.openxmlformats.org/officeDocument/2006/math" xmlns:v="urn:schemas-microsoft-com:vml" xmlns:wp14="http://schemas.microsoft.com/office/word/2010/wordprocessingDrawing" xmlns:wp="http://schemas.openxmlformats.org/drawingml/2006/wordprocessingDrawing" xmlns:w10="urn:schemas-microsoft-com:office:word" xmlns:w="http://schemas.openxmlformats.org/wordprocessingml/2006/main" xmlns:w14="http://schemas.microsoft.com/office/word/2010/wordml" xmlns:w15="http://schemas.microsoft.com/office/word/2012/wordml" xmlns:w16cex="http://schemas.microsoft.com/office/word/2018/wordml/cex" xmlns:w16cid="http://schemas.microsoft.com/office/word/2016/wordml/cid" xmlns:w16="http://schemas.microsoft.com/office/word/2018/wordml" xmlns:w16sdtdh="http://schemas.microsoft.com/office/word/2020/wordml/sdtdatahash" xmlns:w16se="http://schemas.microsoft.com/office/word/2015/wordml/symex" xmlns:wpg="http://schemas.microsoft.com/office/word/2010/wordprocessingGroup" xmlns:wpi="http://schemas.microsoft.com/office/word/2010/wordprocessingInk" xmlns:wne="http://schemas.microsoft.com/office/word/2006/wordml" xmlns:wps="http://schemas.microsoft.com/office/word/2010/wordprocessingShape" mc:Ignorable="w14 w15 w16se w16cid w16 w16cex w16sdtdh wp14">
+<w:ftr xmlns:wpc="http://schemas.microsoft.com/office/word/2010/wordprocessingCanvas" xmlns:cx="http://schemas.microsoft.com/office/drawing/2014/chartex" xmlns:cx1="http://schemas.microsoft.com/office/drawing/2015/9/8/chartex" xmlns:cx2="http://schemas.microsoft.com/office/drawing/2015/10/21/chartex" xmlns:cx3="http://schemas.microsoft.com/office/drawing/2016/5/9/chartex" xmlns:cx4="http://schemas.microsoft.com/office/drawing/2016/5/10/chartex" xmlns:cx5="http://schemas.microsoft.com/office/drawing/2016/5/11/chartex" xmlns:cx6="http://schemas.microsoft.com/office/drawing/2016/5/12/chartex" xmlns:cx7="http://schemas.microsoft.com/office/drawing/2016/5/13/chartex" xmlns:cx8="http://schemas.microsoft.com/office/drawing/2016/5/14/chartex" xmlns:mc="http://schemas.openxmlformats.org/markup-compatibility/2006" xmlns:aink="http://schemas.microsoft.com/office/drawing/2016/ink" xmlns:am3d="http://schemas.microsoft.com/office/drawing/2017/model3d" xmlns:o="urn:schemas-microsoft-com:office:office" xmlns:r="http://schemas.openxmlformats.org/officeDocument/2006/relationships" xmlns:m="http://schemas.openxmlformats.org/officeDocument/2006/math" xmlns:v="urn:schemas-microsoft-com:vml" xmlns:wp14="http://schemas.microsoft.com/office/word/2010/wordprocessingDrawing" xmlns:wp="http://schemas.openxmlformats.org/drawingml/2006/wordprocessingDrawing" xmlns:w10="urn:schemas-microsoft-com:office:word" xmlns:w="http://schemas.openxmlformats.org/wordprocessingml/2006/main" xmlns:w14="http://schemas.microsoft.com/office/word/2010/wordml" xmlns:w15="http://schemas.microsoft.com/office/word/2012/wordml" xmlns:w16cex="http://schemas.microsoft.com/office/word/2018/wordml/cex" xmlns:w16cid="http://schemas.microsoft.com/office/word/2016/wordml/cid" xmlns:w16="http://schemas.microsoft.com/office/word/2018/wordml" xmlns:w16se="http://schemas.microsoft.com/office/word/2015/wordml/symex" xmlns:wpg="http://schemas.microsoft.com/office/word/2010/wordprocessingGroup" xmlns:wpi="http://schemas.microsoft.com/office/word/2010/wordprocessingInk" xmlns:wne="http://schemas.microsoft.com/office/word/2006/wordml" xmlns:wps="http://schemas.microsoft.com/office/word/2010/wordprocessingShape" mc:Ignorable="w14 w15 w16se w16cid w16 w16cex wp14">
   <w:sdt>
     <w:sdtPr>
       <w:id w:val="23691881"/>
@@ -8299,7 +8181,7 @@
     <w:sdtContent>
       <w:p>
         <w:pPr>
-          <w:pStyle w:val="ab"/>
+          <w:pStyle w:val="Footer"/>
           <w:jc w:val="center"/>
           <w:rPr>
             <w:rFonts w:ascii="Times New Roman" w:hAnsi="Times New Roman" w:cs="Times New Roman"/>
@@ -8344,7 +8226,7 @@
 </file>
 
 <file path=word/footer2.xml><?xml version="1.0" encoding="utf-8"?>
-<w:ftr xmlns:wpc="http://schemas.microsoft.com/office/word/2010/wordprocessingCanvas" xmlns:cx="http://schemas.microsoft.com/office/drawing/2014/chartex" xmlns:cx1="http://schemas.microsoft.com/office/drawing/2015/9/8/chartex" xmlns:cx2="http://schemas.microsoft.com/office/drawing/2015/10/21/chartex" xmlns:cx3="http://schemas.microsoft.com/office/drawing/2016/5/9/chartex" xmlns:cx4="http://schemas.microsoft.com/office/drawing/2016/5/10/chartex" xmlns:cx5="http://schemas.microsoft.com/office/drawing/2016/5/11/chartex" xmlns:cx6="http://schemas.microsoft.com/office/drawing/2016/5/12/chartex" xmlns:cx7="http://schemas.microsoft.com/office/drawing/2016/5/13/chartex" xmlns:cx8="http://schemas.microsoft.com/office/drawing/2016/5/14/chartex" xmlns:mc="http://schemas.openxmlformats.org/markup-compatibility/2006" xmlns:aink="http://schemas.microsoft.com/office/drawing/2016/ink" xmlns:am3d="http://schemas.microsoft.com/office/drawing/2017/model3d" xmlns:o="urn:schemas-microsoft-com:office:office" xmlns:r="http://schemas.openxmlformats.org/officeDocument/2006/relationships" xmlns:m="http://schemas.openxmlformats.org/officeDocument/2006/math" xmlns:v="urn:schemas-microsoft-com:vml" xmlns:wp14="http://schemas.microsoft.com/office/word/2010/wordprocessingDrawing" xmlns:wp="http://schemas.openxmlformats.org/drawingml/2006/wordprocessingDrawing" xmlns:w10="urn:schemas-microsoft-com:office:word" xmlns:w="http://schemas.openxmlformats.org/wordprocessingml/2006/main" xmlns:w14="http://schemas.microsoft.com/office/word/2010/wordml" xmlns:w15="http://schemas.microsoft.com/office/word/2012/wordml" xmlns:w16cex="http://schemas.microsoft.com/office/word/2018/wordml/cex" xmlns:w16cid="http://schemas.microsoft.com/office/word/2016/wordml/cid" xmlns:w16="http://schemas.microsoft.com/office/word/2018/wordml" xmlns:w16sdtdh="http://schemas.microsoft.com/office/word/2020/wordml/sdtdatahash" xmlns:w16se="http://schemas.microsoft.com/office/word/2015/wordml/symex" xmlns:wpg="http://schemas.microsoft.com/office/word/2010/wordprocessingGroup" xmlns:wpi="http://schemas.microsoft.com/office/word/2010/wordprocessingInk" xmlns:wne="http://schemas.microsoft.com/office/word/2006/wordml" xmlns:wps="http://schemas.microsoft.com/office/word/2010/wordprocessingShape" mc:Ignorable="w14 w15 w16se w16cid w16 w16cex w16sdtdh wp14">
+<w:ftr xmlns:wpc="http://schemas.microsoft.com/office/word/2010/wordprocessingCanvas" xmlns:cx="http://schemas.microsoft.com/office/drawing/2014/chartex" xmlns:cx1="http://schemas.microsoft.com/office/drawing/2015/9/8/chartex" xmlns:cx2="http://schemas.microsoft.com/office/drawing/2015/10/21/chartex" xmlns:cx3="http://schemas.microsoft.com/office/drawing/2016/5/9/chartex" xmlns:cx4="http://schemas.microsoft.com/office/drawing/2016/5/10/chartex" xmlns:cx5="http://schemas.microsoft.com/office/drawing/2016/5/11/chartex" xmlns:cx6="http://schemas.microsoft.com/office/drawing/2016/5/12/chartex" xmlns:cx7="http://schemas.microsoft.com/office/drawing/2016/5/13/chartex" xmlns:cx8="http://schemas.microsoft.com/office/drawing/2016/5/14/chartex" xmlns:mc="http://schemas.openxmlformats.org/markup-compatibility/2006" xmlns:aink="http://schemas.microsoft.com/office/drawing/2016/ink" xmlns:am3d="http://schemas.microsoft.com/office/drawing/2017/model3d" xmlns:o="urn:schemas-microsoft-com:office:office" xmlns:r="http://schemas.openxmlformats.org/officeDocument/2006/relationships" xmlns:m="http://schemas.openxmlformats.org/officeDocument/2006/math" xmlns:v="urn:schemas-microsoft-com:vml" xmlns:wp14="http://schemas.microsoft.com/office/word/2010/wordprocessingDrawing" xmlns:wp="http://schemas.openxmlformats.org/drawingml/2006/wordprocessingDrawing" xmlns:w10="urn:schemas-microsoft-com:office:word" xmlns:w="http://schemas.openxmlformats.org/wordprocessingml/2006/main" xmlns:w14="http://schemas.microsoft.com/office/word/2010/wordml" xmlns:w15="http://schemas.microsoft.com/office/word/2012/wordml" xmlns:w16cex="http://schemas.microsoft.com/office/word/2018/wordml/cex" xmlns:w16cid="http://schemas.microsoft.com/office/word/2016/wordml/cid" xmlns:w16="http://schemas.microsoft.com/office/word/2018/wordml" xmlns:w16se="http://schemas.microsoft.com/office/word/2015/wordml/symex" xmlns:wpg="http://schemas.microsoft.com/office/word/2010/wordprocessingGroup" xmlns:wpi="http://schemas.microsoft.com/office/word/2010/wordprocessingInk" xmlns:wne="http://schemas.microsoft.com/office/word/2006/wordml" xmlns:wps="http://schemas.microsoft.com/office/word/2010/wordprocessingShape" mc:Ignorable="w14 w15 w16se w16cid w16 w16cex wp14">
   <w:sdt>
     <w:sdtPr>
       <w:id w:val="23691875"/>
@@ -8361,7 +8243,7 @@
     <w:sdtContent>
       <w:p>
         <w:pPr>
-          <w:pStyle w:val="ab"/>
+          <w:pStyle w:val="Footer"/>
           <w:jc w:val="center"/>
           <w:rPr>
             <w:rFonts w:ascii="Times New Roman" w:hAnsi="Times New Roman" w:cs="Times New Roman"/>
@@ -8406,7 +8288,7 @@
 </file>
 
 <file path=word/footer3.xml><?xml version="1.0" encoding="utf-8"?>
-<w:ftr xmlns:wpc="http://schemas.microsoft.com/office/word/2010/wordprocessingCanvas" xmlns:cx="http://schemas.microsoft.com/office/drawing/2014/chartex" xmlns:cx1="http://schemas.microsoft.com/office/drawing/2015/9/8/chartex" xmlns:cx2="http://schemas.microsoft.com/office/drawing/2015/10/21/chartex" xmlns:cx3="http://schemas.microsoft.com/office/drawing/2016/5/9/chartex" xmlns:cx4="http://schemas.microsoft.com/office/drawing/2016/5/10/chartex" xmlns:cx5="http://schemas.microsoft.com/office/drawing/2016/5/11/chartex" xmlns:cx6="http://schemas.microsoft.com/office/drawing/2016/5/12/chartex" xmlns:cx7="http://schemas.microsoft.com/office/drawing/2016/5/13/chartex" xmlns:cx8="http://schemas.microsoft.com/office/drawing/2016/5/14/chartex" xmlns:mc="http://schemas.openxmlformats.org/markup-compatibility/2006" xmlns:aink="http://schemas.microsoft.com/office/drawing/2016/ink" xmlns:am3d="http://schemas.microsoft.com/office/drawing/2017/model3d" xmlns:o="urn:schemas-microsoft-com:office:office" xmlns:r="http://schemas.openxmlformats.org/officeDocument/2006/relationships" xmlns:m="http://schemas.openxmlformats.org/officeDocument/2006/math" xmlns:v="urn:schemas-microsoft-com:vml" xmlns:wp14="http://schemas.microsoft.com/office/word/2010/wordprocessingDrawing" xmlns:wp="http://schemas.openxmlformats.org/drawingml/2006/wordprocessingDrawing" xmlns:w10="urn:schemas-microsoft-com:office:word" xmlns:w="http://schemas.openxmlformats.org/wordprocessingml/2006/main" xmlns:w14="http://schemas.microsoft.com/office/word/2010/wordml" xmlns:w15="http://schemas.microsoft.com/office/word/2012/wordml" xmlns:w16cex="http://schemas.microsoft.com/office/word/2018/wordml/cex" xmlns:w16cid="http://schemas.microsoft.com/office/word/2016/wordml/cid" xmlns:w16="http://schemas.microsoft.com/office/word/2018/wordml" xmlns:w16sdtdh="http://schemas.microsoft.com/office/word/2020/wordml/sdtdatahash" xmlns:w16se="http://schemas.microsoft.com/office/word/2015/wordml/symex" xmlns:wpg="http://schemas.microsoft.com/office/word/2010/wordprocessingGroup" xmlns:wpi="http://schemas.microsoft.com/office/word/2010/wordprocessingInk" xmlns:wne="http://schemas.microsoft.com/office/word/2006/wordml" xmlns:wps="http://schemas.microsoft.com/office/word/2010/wordprocessingShape" mc:Ignorable="w14 w15 w16se w16cid w16 w16cex w16sdtdh wp14">
+<w:ftr xmlns:wpc="http://schemas.microsoft.com/office/word/2010/wordprocessingCanvas" xmlns:cx="http://schemas.microsoft.com/office/drawing/2014/chartex" xmlns:cx1="http://schemas.microsoft.com/office/drawing/2015/9/8/chartex" xmlns:cx2="http://schemas.microsoft.com/office/drawing/2015/10/21/chartex" xmlns:cx3="http://schemas.microsoft.com/office/drawing/2016/5/9/chartex" xmlns:cx4="http://schemas.microsoft.com/office/drawing/2016/5/10/chartex" xmlns:cx5="http://schemas.microsoft.com/office/drawing/2016/5/11/chartex" xmlns:cx6="http://schemas.microsoft.com/office/drawing/2016/5/12/chartex" xmlns:cx7="http://schemas.microsoft.com/office/drawing/2016/5/13/chartex" xmlns:cx8="http://schemas.microsoft.com/office/drawing/2016/5/14/chartex" xmlns:mc="http://schemas.openxmlformats.org/markup-compatibility/2006" xmlns:aink="http://schemas.microsoft.com/office/drawing/2016/ink" xmlns:am3d="http://schemas.microsoft.com/office/drawing/2017/model3d" xmlns:o="urn:schemas-microsoft-com:office:office" xmlns:r="http://schemas.openxmlformats.org/officeDocument/2006/relationships" xmlns:m="http://schemas.openxmlformats.org/officeDocument/2006/math" xmlns:v="urn:schemas-microsoft-com:vml" xmlns:wp14="http://schemas.microsoft.com/office/word/2010/wordprocessingDrawing" xmlns:wp="http://schemas.openxmlformats.org/drawingml/2006/wordprocessingDrawing" xmlns:w10="urn:schemas-microsoft-com:office:word" xmlns:w="http://schemas.openxmlformats.org/wordprocessingml/2006/main" xmlns:w14="http://schemas.microsoft.com/office/word/2010/wordml" xmlns:w15="http://schemas.microsoft.com/office/word/2012/wordml" xmlns:w16cex="http://schemas.microsoft.com/office/word/2018/wordml/cex" xmlns:w16cid="http://schemas.microsoft.com/office/word/2016/wordml/cid" xmlns:w16="http://schemas.microsoft.com/office/word/2018/wordml" xmlns:w16se="http://schemas.microsoft.com/office/word/2015/wordml/symex" xmlns:wpg="http://schemas.microsoft.com/office/word/2010/wordprocessingGroup" xmlns:wpi="http://schemas.microsoft.com/office/word/2010/wordprocessingInk" xmlns:wne="http://schemas.microsoft.com/office/word/2006/wordml" xmlns:wps="http://schemas.microsoft.com/office/word/2010/wordprocessingShape" mc:Ignorable="w14 w15 w16se w16cid w16 w16cex wp14">
   <w:sdt>
     <w:sdtPr>
       <w:id w:val="-791276441"/>
@@ -8423,7 +8305,7 @@
     <w:sdtContent>
       <w:p>
         <w:pPr>
-          <w:pStyle w:val="ab"/>
+          <w:pStyle w:val="Footer"/>
           <w:jc w:val="center"/>
         </w:pPr>
         <w:r>
@@ -8452,7 +8334,7 @@
   </w:sdt>
   <w:p>
     <w:pPr>
-      <w:pStyle w:val="ab"/>
+      <w:pStyle w:val="Footer"/>
       <w:jc w:val="center"/>
       <w:rPr>
         <w:rFonts w:ascii="Times New Roman" w:hAnsi="Times New Roman" w:cs="Times New Roman"/>
@@ -8463,10 +8345,10 @@
 </file>
 
 <file path=word/footer4.xml><?xml version="1.0" encoding="utf-8"?>
-<w:ftr xmlns:wpc="http://schemas.microsoft.com/office/word/2010/wordprocessingCanvas" xmlns:cx="http://schemas.microsoft.com/office/drawing/2014/chartex" xmlns:cx1="http://schemas.microsoft.com/office/drawing/2015/9/8/chartex" xmlns:cx2="http://schemas.microsoft.com/office/drawing/2015/10/21/chartex" xmlns:cx3="http://schemas.microsoft.com/office/drawing/2016/5/9/chartex" xmlns:cx4="http://schemas.microsoft.com/office/drawing/2016/5/10/chartex" xmlns:cx5="http://schemas.microsoft.com/office/drawing/2016/5/11/chartex" xmlns:cx6="http://schemas.microsoft.com/office/drawing/2016/5/12/chartex" xmlns:cx7="http://schemas.microsoft.com/office/drawing/2016/5/13/chartex" xmlns:cx8="http://schemas.microsoft.com/office/drawing/2016/5/14/chartex" xmlns:mc="http://schemas.openxmlformats.org/markup-compatibility/2006" xmlns:aink="http://schemas.microsoft.com/office/drawing/2016/ink" xmlns:am3d="http://schemas.microsoft.com/office/drawing/2017/model3d" xmlns:o="urn:schemas-microsoft-com:office:office" xmlns:r="http://schemas.openxmlformats.org/officeDocument/2006/relationships" xmlns:m="http://schemas.openxmlformats.org/officeDocument/2006/math" xmlns:v="urn:schemas-microsoft-com:vml" xmlns:wp14="http://schemas.microsoft.com/office/word/2010/wordprocessingDrawing" xmlns:wp="http://schemas.openxmlformats.org/drawingml/2006/wordprocessingDrawing" xmlns:w10="urn:schemas-microsoft-com:office:word" xmlns:w="http://schemas.openxmlformats.org/wordprocessingml/2006/main" xmlns:w14="http://schemas.microsoft.com/office/word/2010/wordml" xmlns:w15="http://schemas.microsoft.com/office/word/2012/wordml" xmlns:w16cex="http://schemas.microsoft.com/office/word/2018/wordml/cex" xmlns:w16cid="http://schemas.microsoft.com/office/word/2016/wordml/cid" xmlns:w16="http://schemas.microsoft.com/office/word/2018/wordml" xmlns:w16sdtdh="http://schemas.microsoft.com/office/word/2020/wordml/sdtdatahash" xmlns:w16se="http://schemas.microsoft.com/office/word/2015/wordml/symex" xmlns:wpg="http://schemas.microsoft.com/office/word/2010/wordprocessingGroup" xmlns:wpi="http://schemas.microsoft.com/office/word/2010/wordprocessingInk" xmlns:wne="http://schemas.microsoft.com/office/word/2006/wordml" xmlns:wps="http://schemas.microsoft.com/office/word/2010/wordprocessingShape" mc:Ignorable="w14 w15 w16se w16cid w16 w16cex w16sdtdh wp14">
+<w:ftr xmlns:wpc="http://schemas.microsoft.com/office/word/2010/wordprocessingCanvas" xmlns:cx="http://schemas.microsoft.com/office/drawing/2014/chartex" xmlns:cx1="http://schemas.microsoft.com/office/drawing/2015/9/8/chartex" xmlns:cx2="http://schemas.microsoft.com/office/drawing/2015/10/21/chartex" xmlns:cx3="http://schemas.microsoft.com/office/drawing/2016/5/9/chartex" xmlns:cx4="http://schemas.microsoft.com/office/drawing/2016/5/10/chartex" xmlns:cx5="http://schemas.microsoft.com/office/drawing/2016/5/11/chartex" xmlns:cx6="http://schemas.microsoft.com/office/drawing/2016/5/12/chartex" xmlns:cx7="http://schemas.microsoft.com/office/drawing/2016/5/13/chartex" xmlns:cx8="http://schemas.microsoft.com/office/drawing/2016/5/14/chartex" xmlns:mc="http://schemas.openxmlformats.org/markup-compatibility/2006" xmlns:aink="http://schemas.microsoft.com/office/drawing/2016/ink" xmlns:am3d="http://schemas.microsoft.com/office/drawing/2017/model3d" xmlns:o="urn:schemas-microsoft-com:office:office" xmlns:r="http://schemas.openxmlformats.org/officeDocument/2006/relationships" xmlns:m="http://schemas.openxmlformats.org/officeDocument/2006/math" xmlns:v="urn:schemas-microsoft-com:vml" xmlns:wp14="http://schemas.microsoft.com/office/word/2010/wordprocessingDrawing" xmlns:wp="http://schemas.openxmlformats.org/drawingml/2006/wordprocessingDrawing" xmlns:w10="urn:schemas-microsoft-com:office:word" xmlns:w="http://schemas.openxmlformats.org/wordprocessingml/2006/main" xmlns:w14="http://schemas.microsoft.com/office/word/2010/wordml" xmlns:w15="http://schemas.microsoft.com/office/word/2012/wordml" xmlns:w16cex="http://schemas.microsoft.com/office/word/2018/wordml/cex" xmlns:w16cid="http://schemas.microsoft.com/office/word/2016/wordml/cid" xmlns:w16="http://schemas.microsoft.com/office/word/2018/wordml" xmlns:w16se="http://schemas.microsoft.com/office/word/2015/wordml/symex" xmlns:wpg="http://schemas.microsoft.com/office/word/2010/wordprocessingGroup" xmlns:wpi="http://schemas.microsoft.com/office/word/2010/wordprocessingInk" xmlns:wne="http://schemas.microsoft.com/office/word/2006/wordml" xmlns:wps="http://schemas.microsoft.com/office/word/2010/wordprocessingShape" mc:Ignorable="w14 w15 w16se w16cid w16 w16cex wp14">
   <w:p>
     <w:pPr>
-      <w:pStyle w:val="ab"/>
+      <w:pStyle w:val="Footer"/>
       <w:jc w:val="center"/>
       <w:rPr>
         <w:rFonts w:ascii="Times New Roman" w:hAnsi="Times New Roman" w:cs="Times New Roman"/>
@@ -8483,7 +8365,7 @@
 </file>
 
 <file path=word/footer5.xml><?xml version="1.0" encoding="utf-8"?>
-<w:ftr xmlns:wpc="http://schemas.microsoft.com/office/word/2010/wordprocessingCanvas" xmlns:cx="http://schemas.microsoft.com/office/drawing/2014/chartex" xmlns:cx1="http://schemas.microsoft.com/office/drawing/2015/9/8/chartex" xmlns:cx2="http://schemas.microsoft.com/office/drawing/2015/10/21/chartex" xmlns:cx3="http://schemas.microsoft.com/office/drawing/2016/5/9/chartex" xmlns:cx4="http://schemas.microsoft.com/office/drawing/2016/5/10/chartex" xmlns:cx5="http://schemas.microsoft.com/office/drawing/2016/5/11/chartex" xmlns:cx6="http://schemas.microsoft.com/office/drawing/2016/5/12/chartex" xmlns:cx7="http://schemas.microsoft.com/office/drawing/2016/5/13/chartex" xmlns:cx8="http://schemas.microsoft.com/office/drawing/2016/5/14/chartex" xmlns:mc="http://schemas.openxmlformats.org/markup-compatibility/2006" xmlns:aink="http://schemas.microsoft.com/office/drawing/2016/ink" xmlns:am3d="http://schemas.microsoft.com/office/drawing/2017/model3d" xmlns:o="urn:schemas-microsoft-com:office:office" xmlns:r="http://schemas.openxmlformats.org/officeDocument/2006/relationships" xmlns:m="http://schemas.openxmlformats.org/officeDocument/2006/math" xmlns:v="urn:schemas-microsoft-com:vml" xmlns:wp14="http://schemas.microsoft.com/office/word/2010/wordprocessingDrawing" xmlns:wp="http://schemas.openxmlformats.org/drawingml/2006/wordprocessingDrawing" xmlns:w10="urn:schemas-microsoft-com:office:word" xmlns:w="http://schemas.openxmlformats.org/wordprocessingml/2006/main" xmlns:w14="http://schemas.microsoft.com/office/word/2010/wordml" xmlns:w15="http://schemas.microsoft.com/office/word/2012/wordml" xmlns:w16cex="http://schemas.microsoft.com/office/word/2018/wordml/cex" xmlns:w16cid="http://schemas.microsoft.com/office/word/2016/wordml/cid" xmlns:w16="http://schemas.microsoft.com/office/word/2018/wordml" xmlns:w16sdtdh="http://schemas.microsoft.com/office/word/2020/wordml/sdtdatahash" xmlns:w16se="http://schemas.microsoft.com/office/word/2015/wordml/symex" xmlns:wpg="http://schemas.microsoft.com/office/word/2010/wordprocessingGroup" xmlns:wpi="http://schemas.microsoft.com/office/word/2010/wordprocessingInk" xmlns:wne="http://schemas.microsoft.com/office/word/2006/wordml" xmlns:wps="http://schemas.microsoft.com/office/word/2010/wordprocessingShape" mc:Ignorable="w14 w15 w16se w16cid w16 w16cex w16sdtdh wp14">
+<w:ftr xmlns:wpc="http://schemas.microsoft.com/office/word/2010/wordprocessingCanvas" xmlns:cx="http://schemas.microsoft.com/office/drawing/2014/chartex" xmlns:cx1="http://schemas.microsoft.com/office/drawing/2015/9/8/chartex" xmlns:cx2="http://schemas.microsoft.com/office/drawing/2015/10/21/chartex" xmlns:cx3="http://schemas.microsoft.com/office/drawing/2016/5/9/chartex" xmlns:cx4="http://schemas.microsoft.com/office/drawing/2016/5/10/chartex" xmlns:cx5="http://schemas.microsoft.com/office/drawing/2016/5/11/chartex" xmlns:cx6="http://schemas.microsoft.com/office/drawing/2016/5/12/chartex" xmlns:cx7="http://schemas.microsoft.com/office/drawing/2016/5/13/chartex" xmlns:cx8="http://schemas.microsoft.com/office/drawing/2016/5/14/chartex" xmlns:mc="http://schemas.openxmlformats.org/markup-compatibility/2006" xmlns:aink="http://schemas.microsoft.com/office/drawing/2016/ink" xmlns:am3d="http://schemas.microsoft.com/office/drawing/2017/model3d" xmlns:o="urn:schemas-microsoft-com:office:office" xmlns:r="http://schemas.openxmlformats.org/officeDocument/2006/relationships" xmlns:m="http://schemas.openxmlformats.org/officeDocument/2006/math" xmlns:v="urn:schemas-microsoft-com:vml" xmlns:wp14="http://schemas.microsoft.com/office/word/2010/wordprocessingDrawing" xmlns:wp="http://schemas.openxmlformats.org/drawingml/2006/wordprocessingDrawing" xmlns:w10="urn:schemas-microsoft-com:office:word" xmlns:w="http://schemas.openxmlformats.org/wordprocessingml/2006/main" xmlns:w14="http://schemas.microsoft.com/office/word/2010/wordml" xmlns:w15="http://schemas.microsoft.com/office/word/2012/wordml" xmlns:w16cex="http://schemas.microsoft.com/office/word/2018/wordml/cex" xmlns:w16cid="http://schemas.microsoft.com/office/word/2016/wordml/cid" xmlns:w16="http://schemas.microsoft.com/office/word/2018/wordml" xmlns:w16se="http://schemas.microsoft.com/office/word/2015/wordml/symex" xmlns:wpg="http://schemas.microsoft.com/office/word/2010/wordprocessingGroup" xmlns:wpi="http://schemas.microsoft.com/office/word/2010/wordprocessingInk" xmlns:wne="http://schemas.microsoft.com/office/word/2006/wordml" xmlns:wps="http://schemas.microsoft.com/office/word/2010/wordprocessingShape" mc:Ignorable="w14 w15 w16se w16cid w16 w16cex wp14">
   <w:sdt>
     <w:sdtPr>
       <w:id w:val="1516653017"/>
@@ -8500,7 +8382,7 @@
     <w:sdtContent>
       <w:p>
         <w:pPr>
-          <w:pStyle w:val="ab"/>
+          <w:pStyle w:val="Footer"/>
           <w:jc w:val="center"/>
         </w:pPr>
         <w:r>
@@ -8529,7 +8411,7 @@
   </w:sdt>
   <w:p>
     <w:pPr>
-      <w:pStyle w:val="ab"/>
+      <w:pStyle w:val="Footer"/>
       <w:jc w:val="center"/>
       <w:rPr>
         <w:rFonts w:ascii="Times New Roman" w:hAnsi="Times New Roman" w:cs="Times New Roman"/>
@@ -8540,7 +8422,7 @@
 </file>
 
 <file path=word/footnotes.xml><?xml version="1.0" encoding="utf-8"?>
-<w:footnotes xmlns:wpc="http://schemas.microsoft.com/office/word/2010/wordprocessingCanvas" xmlns:cx="http://schemas.microsoft.com/office/drawing/2014/chartex" xmlns:cx1="http://schemas.microsoft.com/office/drawing/2015/9/8/chartex" xmlns:cx2="http://schemas.microsoft.com/office/drawing/2015/10/21/chartex" xmlns:cx3="http://schemas.microsoft.com/office/drawing/2016/5/9/chartex" xmlns:cx4="http://schemas.microsoft.com/office/drawing/2016/5/10/chartex" xmlns:cx5="http://schemas.microsoft.com/office/drawing/2016/5/11/chartex" xmlns:cx6="http://schemas.microsoft.com/office/drawing/2016/5/12/chartex" xmlns:cx7="http://schemas.microsoft.com/office/drawing/2016/5/13/chartex" xmlns:cx8="http://schemas.microsoft.com/office/drawing/2016/5/14/chartex" xmlns:mc="http://schemas.openxmlformats.org/markup-compatibility/2006" xmlns:aink="http://schemas.microsoft.com/office/drawing/2016/ink" xmlns:am3d="http://schemas.microsoft.com/office/drawing/2017/model3d" xmlns:o="urn:schemas-microsoft-com:office:office" xmlns:r="http://schemas.openxmlformats.org/officeDocument/2006/relationships" xmlns:m="http://schemas.openxmlformats.org/officeDocument/2006/math" xmlns:v="urn:schemas-microsoft-com:vml" xmlns:wp14="http://schemas.microsoft.com/office/word/2010/wordprocessingDrawing" xmlns:wp="http://schemas.openxmlformats.org/drawingml/2006/wordprocessingDrawing" xmlns:w10="urn:schemas-microsoft-com:office:word" xmlns:w="http://schemas.openxmlformats.org/wordprocessingml/2006/main" xmlns:w14="http://schemas.microsoft.com/office/word/2010/wordml" xmlns:w15="http://schemas.microsoft.com/office/word/2012/wordml" xmlns:w16cex="http://schemas.microsoft.com/office/word/2018/wordml/cex" xmlns:w16cid="http://schemas.microsoft.com/office/word/2016/wordml/cid" xmlns:w16="http://schemas.microsoft.com/office/word/2018/wordml" xmlns:w16sdtdh="http://schemas.microsoft.com/office/word/2020/wordml/sdtdatahash" xmlns:w16se="http://schemas.microsoft.com/office/word/2015/wordml/symex" xmlns:wpg="http://schemas.microsoft.com/office/word/2010/wordprocessingGroup" xmlns:wpi="http://schemas.microsoft.com/office/word/2010/wordprocessingInk" xmlns:wne="http://schemas.microsoft.com/office/word/2006/wordml" xmlns:wps="http://schemas.microsoft.com/office/word/2010/wordprocessingShape" mc:Ignorable="w14 w15 w16se w16cid w16 w16cex w16sdtdh wp14">
+<w:footnotes xmlns:wpc="http://schemas.microsoft.com/office/word/2010/wordprocessingCanvas" xmlns:cx="http://schemas.microsoft.com/office/drawing/2014/chartex" xmlns:cx1="http://schemas.microsoft.com/office/drawing/2015/9/8/chartex" xmlns:cx2="http://schemas.microsoft.com/office/drawing/2015/10/21/chartex" xmlns:cx3="http://schemas.microsoft.com/office/drawing/2016/5/9/chartex" xmlns:cx4="http://schemas.microsoft.com/office/drawing/2016/5/10/chartex" xmlns:cx5="http://schemas.microsoft.com/office/drawing/2016/5/11/chartex" xmlns:cx6="http://schemas.microsoft.com/office/drawing/2016/5/12/chartex" xmlns:cx7="http://schemas.microsoft.com/office/drawing/2016/5/13/chartex" xmlns:cx8="http://schemas.microsoft.com/office/drawing/2016/5/14/chartex" xmlns:mc="http://schemas.openxmlformats.org/markup-compatibility/2006" xmlns:aink="http://schemas.microsoft.com/office/drawing/2016/ink" xmlns:am3d="http://schemas.microsoft.com/office/drawing/2017/model3d" xmlns:o="urn:schemas-microsoft-com:office:office" xmlns:r="http://schemas.openxmlformats.org/officeDocument/2006/relationships" xmlns:m="http://schemas.openxmlformats.org/officeDocument/2006/math" xmlns:v="urn:schemas-microsoft-com:vml" xmlns:wp14="http://schemas.microsoft.com/office/word/2010/wordprocessingDrawing" xmlns:wp="http://schemas.openxmlformats.org/drawingml/2006/wordprocessingDrawing" xmlns:w10="urn:schemas-microsoft-com:office:word" xmlns:w="http://schemas.openxmlformats.org/wordprocessingml/2006/main" xmlns:w14="http://schemas.microsoft.com/office/word/2010/wordml" xmlns:w15="http://schemas.microsoft.com/office/word/2012/wordml" xmlns:w16cex="http://schemas.microsoft.com/office/word/2018/wordml/cex" xmlns:w16cid="http://schemas.microsoft.com/office/word/2016/wordml/cid" xmlns:w16="http://schemas.microsoft.com/office/word/2018/wordml" xmlns:w16se="http://schemas.microsoft.com/office/word/2015/wordml/symex" xmlns:wpg="http://schemas.microsoft.com/office/word/2010/wordprocessingGroup" xmlns:wpi="http://schemas.microsoft.com/office/word/2010/wordprocessingInk" xmlns:wne="http://schemas.microsoft.com/office/word/2006/wordml" xmlns:wps="http://schemas.microsoft.com/office/word/2010/wordprocessingShape" mc:Ignorable="w14 w15 w16se w16cid w16 w16cex wp14">
   <w:footnote w:type="separator" w:id="-1">
     <w:p>
       <w:r>
@@ -8559,17 +8441,17 @@
 </file>
 
 <file path=word/header1.xml><?xml version="1.0" encoding="utf-8"?>
-<w:hdr xmlns:wpc="http://schemas.microsoft.com/office/word/2010/wordprocessingCanvas" xmlns:cx="http://schemas.microsoft.com/office/drawing/2014/chartex" xmlns:cx1="http://schemas.microsoft.com/office/drawing/2015/9/8/chartex" xmlns:cx2="http://schemas.microsoft.com/office/drawing/2015/10/21/chartex" xmlns:cx3="http://schemas.microsoft.com/office/drawing/2016/5/9/chartex" xmlns:cx4="http://schemas.microsoft.com/office/drawing/2016/5/10/chartex" xmlns:cx5="http://schemas.microsoft.com/office/drawing/2016/5/11/chartex" xmlns:cx6="http://schemas.microsoft.com/office/drawing/2016/5/12/chartex" xmlns:cx7="http://schemas.microsoft.com/office/drawing/2016/5/13/chartex" xmlns:cx8="http://schemas.microsoft.com/office/drawing/2016/5/14/chartex" xmlns:mc="http://schemas.openxmlformats.org/markup-compatibility/2006" xmlns:aink="http://schemas.microsoft.com/office/drawing/2016/ink" xmlns:am3d="http://schemas.microsoft.com/office/drawing/2017/model3d" xmlns:o="urn:schemas-microsoft-com:office:office" xmlns:r="http://schemas.openxmlformats.org/officeDocument/2006/relationships" xmlns:m="http://schemas.openxmlformats.org/officeDocument/2006/math" xmlns:v="urn:schemas-microsoft-com:vml" xmlns:wp14="http://schemas.microsoft.com/office/word/2010/wordprocessingDrawing" xmlns:wp="http://schemas.openxmlformats.org/drawingml/2006/wordprocessingDrawing" xmlns:w10="urn:schemas-microsoft-com:office:word" xmlns:w="http://schemas.openxmlformats.org/wordprocessingml/2006/main" xmlns:w14="http://schemas.microsoft.com/office/word/2010/wordml" xmlns:w15="http://schemas.microsoft.com/office/word/2012/wordml" xmlns:w16cex="http://schemas.microsoft.com/office/word/2018/wordml/cex" xmlns:w16cid="http://schemas.microsoft.com/office/word/2016/wordml/cid" xmlns:w16="http://schemas.microsoft.com/office/word/2018/wordml" xmlns:w16sdtdh="http://schemas.microsoft.com/office/word/2020/wordml/sdtdatahash" xmlns:w16se="http://schemas.microsoft.com/office/word/2015/wordml/symex" xmlns:wpg="http://schemas.microsoft.com/office/word/2010/wordprocessingGroup" xmlns:wpi="http://schemas.microsoft.com/office/word/2010/wordprocessingInk" xmlns:wne="http://schemas.microsoft.com/office/word/2006/wordml" xmlns:wps="http://schemas.microsoft.com/office/word/2010/wordprocessingShape" mc:Ignorable="w14 w15 w16se w16cid w16 w16cex w16sdtdh wp14">
+<w:hdr xmlns:wpc="http://schemas.microsoft.com/office/word/2010/wordprocessingCanvas" xmlns:cx="http://schemas.microsoft.com/office/drawing/2014/chartex" xmlns:cx1="http://schemas.microsoft.com/office/drawing/2015/9/8/chartex" xmlns:cx2="http://schemas.microsoft.com/office/drawing/2015/10/21/chartex" xmlns:cx3="http://schemas.microsoft.com/office/drawing/2016/5/9/chartex" xmlns:cx4="http://schemas.microsoft.com/office/drawing/2016/5/10/chartex" xmlns:cx5="http://schemas.microsoft.com/office/drawing/2016/5/11/chartex" xmlns:cx6="http://schemas.microsoft.com/office/drawing/2016/5/12/chartex" xmlns:cx7="http://schemas.microsoft.com/office/drawing/2016/5/13/chartex" xmlns:cx8="http://schemas.microsoft.com/office/drawing/2016/5/14/chartex" xmlns:mc="http://schemas.openxmlformats.org/markup-compatibility/2006" xmlns:aink="http://schemas.microsoft.com/office/drawing/2016/ink" xmlns:am3d="http://schemas.microsoft.com/office/drawing/2017/model3d" xmlns:o="urn:schemas-microsoft-com:office:office" xmlns:r="http://schemas.openxmlformats.org/officeDocument/2006/relationships" xmlns:m="http://schemas.openxmlformats.org/officeDocument/2006/math" xmlns:v="urn:schemas-microsoft-com:vml" xmlns:wp14="http://schemas.microsoft.com/office/word/2010/wordprocessingDrawing" xmlns:wp="http://schemas.openxmlformats.org/drawingml/2006/wordprocessingDrawing" xmlns:w10="urn:schemas-microsoft-com:office:word" xmlns:w="http://schemas.openxmlformats.org/wordprocessingml/2006/main" xmlns:w14="http://schemas.microsoft.com/office/word/2010/wordml" xmlns:w15="http://schemas.microsoft.com/office/word/2012/wordml" xmlns:w16cex="http://schemas.microsoft.com/office/word/2018/wordml/cex" xmlns:w16cid="http://schemas.microsoft.com/office/word/2016/wordml/cid" xmlns:w16="http://schemas.microsoft.com/office/word/2018/wordml" xmlns:w16se="http://schemas.microsoft.com/office/word/2015/wordml/symex" xmlns:wpg="http://schemas.microsoft.com/office/word/2010/wordprocessingGroup" xmlns:wpi="http://schemas.microsoft.com/office/word/2010/wordprocessingInk" xmlns:wne="http://schemas.microsoft.com/office/word/2006/wordml" xmlns:wps="http://schemas.microsoft.com/office/word/2010/wordprocessingShape" mc:Ignorable="w14 w15 w16se w16cid w16 w16cex wp14">
   <w:p>
     <w:pPr>
-      <w:pStyle w:val="ad"/>
+      <w:pStyle w:val="Header"/>
     </w:pPr>
   </w:p>
 </w:hdr>
 </file>
 
 <file path=word/header2.xml><?xml version="1.0" encoding="utf-8"?>
-<w:hdr xmlns:wpc="http://schemas.microsoft.com/office/word/2010/wordprocessingCanvas" xmlns:cx="http://schemas.microsoft.com/office/drawing/2014/chartex" xmlns:cx1="http://schemas.microsoft.com/office/drawing/2015/9/8/chartex" xmlns:cx2="http://schemas.microsoft.com/office/drawing/2015/10/21/chartex" xmlns:cx3="http://schemas.microsoft.com/office/drawing/2016/5/9/chartex" xmlns:cx4="http://schemas.microsoft.com/office/drawing/2016/5/10/chartex" xmlns:cx5="http://schemas.microsoft.com/office/drawing/2016/5/11/chartex" xmlns:cx6="http://schemas.microsoft.com/office/drawing/2016/5/12/chartex" xmlns:cx7="http://schemas.microsoft.com/office/drawing/2016/5/13/chartex" xmlns:cx8="http://schemas.microsoft.com/office/drawing/2016/5/14/chartex" xmlns:mc="http://schemas.openxmlformats.org/markup-compatibility/2006" xmlns:aink="http://schemas.microsoft.com/office/drawing/2016/ink" xmlns:am3d="http://schemas.microsoft.com/office/drawing/2017/model3d" xmlns:o="urn:schemas-microsoft-com:office:office" xmlns:r="http://schemas.openxmlformats.org/officeDocument/2006/relationships" xmlns:m="http://schemas.openxmlformats.org/officeDocument/2006/math" xmlns:v="urn:schemas-microsoft-com:vml" xmlns:wp14="http://schemas.microsoft.com/office/word/2010/wordprocessingDrawing" xmlns:wp="http://schemas.openxmlformats.org/drawingml/2006/wordprocessingDrawing" xmlns:w10="urn:schemas-microsoft-com:office:word" xmlns:w="http://schemas.openxmlformats.org/wordprocessingml/2006/main" xmlns:w14="http://schemas.microsoft.com/office/word/2010/wordml" xmlns:w15="http://schemas.microsoft.com/office/word/2012/wordml" xmlns:w16cex="http://schemas.microsoft.com/office/word/2018/wordml/cex" xmlns:w16cid="http://schemas.microsoft.com/office/word/2016/wordml/cid" xmlns:w16="http://schemas.microsoft.com/office/word/2018/wordml" xmlns:w16sdtdh="http://schemas.microsoft.com/office/word/2020/wordml/sdtdatahash" xmlns:w16se="http://schemas.microsoft.com/office/word/2015/wordml/symex" xmlns:wpg="http://schemas.microsoft.com/office/word/2010/wordprocessingGroup" xmlns:wpi="http://schemas.microsoft.com/office/word/2010/wordprocessingInk" xmlns:wne="http://schemas.microsoft.com/office/word/2006/wordml" xmlns:wps="http://schemas.microsoft.com/office/word/2010/wordprocessingShape" mc:Ignorable="w14 w15 w16se w16cid w16 w16cex w16sdtdh wp14">
+<w:hdr xmlns:wpc="http://schemas.microsoft.com/office/word/2010/wordprocessingCanvas" xmlns:cx="http://schemas.microsoft.com/office/drawing/2014/chartex" xmlns:cx1="http://schemas.microsoft.com/office/drawing/2015/9/8/chartex" xmlns:cx2="http://schemas.microsoft.com/office/drawing/2015/10/21/chartex" xmlns:cx3="http://schemas.microsoft.com/office/drawing/2016/5/9/chartex" xmlns:cx4="http://schemas.microsoft.com/office/drawing/2016/5/10/chartex" xmlns:cx5="http://schemas.microsoft.com/office/drawing/2016/5/11/chartex" xmlns:cx6="http://schemas.microsoft.com/office/drawing/2016/5/12/chartex" xmlns:cx7="http://schemas.microsoft.com/office/drawing/2016/5/13/chartex" xmlns:cx8="http://schemas.microsoft.com/office/drawing/2016/5/14/chartex" xmlns:mc="http://schemas.openxmlformats.org/markup-compatibility/2006" xmlns:aink="http://schemas.microsoft.com/office/drawing/2016/ink" xmlns:am3d="http://schemas.microsoft.com/office/drawing/2017/model3d" xmlns:o="urn:schemas-microsoft-com:office:office" xmlns:r="http://schemas.openxmlformats.org/officeDocument/2006/relationships" xmlns:m="http://schemas.openxmlformats.org/officeDocument/2006/math" xmlns:v="urn:schemas-microsoft-com:vml" xmlns:wp14="http://schemas.microsoft.com/office/word/2010/wordprocessingDrawing" xmlns:wp="http://schemas.openxmlformats.org/drawingml/2006/wordprocessingDrawing" xmlns:w10="urn:schemas-microsoft-com:office:word" xmlns:w="http://schemas.openxmlformats.org/wordprocessingml/2006/main" xmlns:w14="http://schemas.microsoft.com/office/word/2010/wordml" xmlns:w15="http://schemas.microsoft.com/office/word/2012/wordml" xmlns:w16cex="http://schemas.microsoft.com/office/word/2018/wordml/cex" xmlns:w16cid="http://schemas.microsoft.com/office/word/2016/wordml/cid" xmlns:w16="http://schemas.microsoft.com/office/word/2018/wordml" xmlns:w16se="http://schemas.microsoft.com/office/word/2015/wordml/symex" xmlns:wpg="http://schemas.microsoft.com/office/word/2010/wordprocessingGroup" xmlns:wpi="http://schemas.microsoft.com/office/word/2010/wordprocessingInk" xmlns:wne="http://schemas.microsoft.com/office/word/2006/wordml" xmlns:wps="http://schemas.microsoft.com/office/word/2010/wordprocessingShape" mc:Ignorable="w14 w15 w16se w16cid w16 w16cex wp14">
   <w:p>
     <w:pPr>
       <w:widowControl/>
@@ -8578,7 +8460,7 @@
       </w:pBdr>
       <w:jc w:val="center"/>
       <w:rPr>
-        <w:rFonts w:ascii="Times New Roman" w:eastAsia="宋体" w:hAnsi="Times New Roman" w:cs="Times New Roman"/>
+        <w:rFonts w:ascii="Times New Roman" w:eastAsia="SimSun" w:hAnsi="Times New Roman" w:cs="Times New Roman"/>
         <w:color w:val="000000"/>
         <w:sz w:val="18"/>
         <w:szCs w:val="18"/>
@@ -8586,7 +8468,7 @@
     </w:pPr>
     <w:r>
       <w:rPr>
-        <w:rFonts w:ascii="Times New Roman" w:eastAsia="宋体" w:hAnsi="Times New Roman" w:cs="Times New Roman"/>
+        <w:rFonts w:ascii="Times New Roman" w:eastAsia="SimSun" w:hAnsi="Times New Roman" w:cs="Times New Roman"/>
         <w:color w:val="000000"/>
         <w:sz w:val="18"/>
         <w:szCs w:val="18"/>
@@ -8595,7 +8477,7 @@
     </w:r>
     <w:r>
       <w:rPr>
-        <w:rFonts w:ascii="Times New Roman" w:eastAsia="宋体" w:hAnsi="宋体" w:cs="Times New Roman"/>
+        <w:rFonts w:ascii="Times New Roman" w:eastAsia="SimSun" w:hAnsi="SimSun" w:cs="Times New Roman"/>
         <w:color w:val="000000"/>
         <w:sz w:val="18"/>
         <w:szCs w:val="18"/>
@@ -8607,10 +8489,10 @@
 </file>
 
 <file path=word/header3.xml><?xml version="1.0" encoding="utf-8"?>
-<w:hdr xmlns:wpc="http://schemas.microsoft.com/office/word/2010/wordprocessingCanvas" xmlns:cx="http://schemas.microsoft.com/office/drawing/2014/chartex" xmlns:cx1="http://schemas.microsoft.com/office/drawing/2015/9/8/chartex" xmlns:cx2="http://schemas.microsoft.com/office/drawing/2015/10/21/chartex" xmlns:cx3="http://schemas.microsoft.com/office/drawing/2016/5/9/chartex" xmlns:cx4="http://schemas.microsoft.com/office/drawing/2016/5/10/chartex" xmlns:cx5="http://schemas.microsoft.com/office/drawing/2016/5/11/chartex" xmlns:cx6="http://schemas.microsoft.com/office/drawing/2016/5/12/chartex" xmlns:cx7="http://schemas.microsoft.com/office/drawing/2016/5/13/chartex" xmlns:cx8="http://schemas.microsoft.com/office/drawing/2016/5/14/chartex" xmlns:mc="http://schemas.openxmlformats.org/markup-compatibility/2006" xmlns:aink="http://schemas.microsoft.com/office/drawing/2016/ink" xmlns:am3d="http://schemas.microsoft.com/office/drawing/2017/model3d" xmlns:o="urn:schemas-microsoft-com:office:office" xmlns:r="http://schemas.openxmlformats.org/officeDocument/2006/relationships" xmlns:m="http://schemas.openxmlformats.org/officeDocument/2006/math" xmlns:v="urn:schemas-microsoft-com:vml" xmlns:wp14="http://schemas.microsoft.com/office/word/2010/wordprocessingDrawing" xmlns:wp="http://schemas.openxmlformats.org/drawingml/2006/wordprocessingDrawing" xmlns:w10="urn:schemas-microsoft-com:office:word" xmlns:w="http://schemas.openxmlformats.org/wordprocessingml/2006/main" xmlns:w14="http://schemas.microsoft.com/office/word/2010/wordml" xmlns:w15="http://schemas.microsoft.com/office/word/2012/wordml" xmlns:w16cex="http://schemas.microsoft.com/office/word/2018/wordml/cex" xmlns:w16cid="http://schemas.microsoft.com/office/word/2016/wordml/cid" xmlns:w16="http://schemas.microsoft.com/office/word/2018/wordml" xmlns:w16sdtdh="http://schemas.microsoft.com/office/word/2020/wordml/sdtdatahash" xmlns:w16se="http://schemas.microsoft.com/office/word/2015/wordml/symex" xmlns:wpg="http://schemas.microsoft.com/office/word/2010/wordprocessingGroup" xmlns:wpi="http://schemas.microsoft.com/office/word/2010/wordprocessingInk" xmlns:wne="http://schemas.microsoft.com/office/word/2006/wordml" xmlns:wps="http://schemas.microsoft.com/office/word/2010/wordprocessingShape" mc:Ignorable="w14 w15 w16se w16cid w16 w16cex w16sdtdh wp14">
+<w:hdr xmlns:wpc="http://schemas.microsoft.com/office/word/2010/wordprocessingCanvas" xmlns:cx="http://schemas.microsoft.com/office/drawing/2014/chartex" xmlns:cx1="http://schemas.microsoft.com/office/drawing/2015/9/8/chartex" xmlns:cx2="http://schemas.microsoft.com/office/drawing/2015/10/21/chartex" xmlns:cx3="http://schemas.microsoft.com/office/drawing/2016/5/9/chartex" xmlns:cx4="http://schemas.microsoft.com/office/drawing/2016/5/10/chartex" xmlns:cx5="http://schemas.microsoft.com/office/drawing/2016/5/11/chartex" xmlns:cx6="http://schemas.microsoft.com/office/drawing/2016/5/12/chartex" xmlns:cx7="http://schemas.microsoft.com/office/drawing/2016/5/13/chartex" xmlns:cx8="http://schemas.microsoft.com/office/drawing/2016/5/14/chartex" xmlns:mc="http://schemas.openxmlformats.org/markup-compatibility/2006" xmlns:aink="http://schemas.microsoft.com/office/drawing/2016/ink" xmlns:am3d="http://schemas.microsoft.com/office/drawing/2017/model3d" xmlns:o="urn:schemas-microsoft-com:office:office" xmlns:r="http://schemas.openxmlformats.org/officeDocument/2006/relationships" xmlns:m="http://schemas.openxmlformats.org/officeDocument/2006/math" xmlns:v="urn:schemas-microsoft-com:vml" xmlns:wp14="http://schemas.microsoft.com/office/word/2010/wordprocessingDrawing" xmlns:wp="http://schemas.openxmlformats.org/drawingml/2006/wordprocessingDrawing" xmlns:w10="urn:schemas-microsoft-com:office:word" xmlns:w="http://schemas.openxmlformats.org/wordprocessingml/2006/main" xmlns:w14="http://schemas.microsoft.com/office/word/2010/wordml" xmlns:w15="http://schemas.microsoft.com/office/word/2012/wordml" xmlns:w16cex="http://schemas.microsoft.com/office/word/2018/wordml/cex" xmlns:w16cid="http://schemas.microsoft.com/office/word/2016/wordml/cid" xmlns:w16="http://schemas.microsoft.com/office/word/2018/wordml" xmlns:w16se="http://schemas.microsoft.com/office/word/2015/wordml/symex" xmlns:wpg="http://schemas.microsoft.com/office/word/2010/wordprocessingGroup" xmlns:wpi="http://schemas.microsoft.com/office/word/2010/wordprocessingInk" xmlns:wne="http://schemas.microsoft.com/office/word/2006/wordml" xmlns:wps="http://schemas.microsoft.com/office/word/2010/wordprocessingShape" mc:Ignorable="w14 w15 w16se w16cid w16 w16cex wp14">
   <w:p>
     <w:pPr>
-      <w:pStyle w:val="ad"/>
+      <w:pStyle w:val="Header"/>
       <w:pBdr>
         <w:bottom w:val="none" w:sz="0" w:space="0" w:color="auto"/>
       </w:pBdr>
@@ -8621,10 +8503,10 @@
 </file>
 
 <file path=word/header4.xml><?xml version="1.0" encoding="utf-8"?>
-<w:hdr xmlns:wpc="http://schemas.microsoft.com/office/word/2010/wordprocessingCanvas" xmlns:cx="http://schemas.microsoft.com/office/drawing/2014/chartex" xmlns:cx1="http://schemas.microsoft.com/office/drawing/2015/9/8/chartex" xmlns:cx2="http://schemas.microsoft.com/office/drawing/2015/10/21/chartex" xmlns:cx3="http://schemas.microsoft.com/office/drawing/2016/5/9/chartex" xmlns:cx4="http://schemas.microsoft.com/office/drawing/2016/5/10/chartex" xmlns:cx5="http://schemas.microsoft.com/office/drawing/2016/5/11/chartex" xmlns:cx6="http://schemas.microsoft.com/office/drawing/2016/5/12/chartex" xmlns:cx7="http://schemas.microsoft.com/office/drawing/2016/5/13/chartex" xmlns:cx8="http://schemas.microsoft.com/office/drawing/2016/5/14/chartex" xmlns:mc="http://schemas.openxmlformats.org/markup-compatibility/2006" xmlns:aink="http://schemas.microsoft.com/office/drawing/2016/ink" xmlns:am3d="http://schemas.microsoft.com/office/drawing/2017/model3d" xmlns:o="urn:schemas-microsoft-com:office:office" xmlns:r="http://schemas.openxmlformats.org/officeDocument/2006/relationships" xmlns:m="http://schemas.openxmlformats.org/officeDocument/2006/math" xmlns:v="urn:schemas-microsoft-com:vml" xmlns:wp14="http://schemas.microsoft.com/office/word/2010/wordprocessingDrawing" xmlns:wp="http://schemas.openxmlformats.org/drawingml/2006/wordprocessingDrawing" xmlns:w10="urn:schemas-microsoft-com:office:word" xmlns:w="http://schemas.openxmlformats.org/wordprocessingml/2006/main" xmlns:w14="http://schemas.microsoft.com/office/word/2010/wordml" xmlns:w15="http://schemas.microsoft.com/office/word/2012/wordml" xmlns:w16cex="http://schemas.microsoft.com/office/word/2018/wordml/cex" xmlns:w16cid="http://schemas.microsoft.com/office/word/2016/wordml/cid" xmlns:w16="http://schemas.microsoft.com/office/word/2018/wordml" xmlns:w16sdtdh="http://schemas.microsoft.com/office/word/2020/wordml/sdtdatahash" xmlns:w16se="http://schemas.microsoft.com/office/word/2015/wordml/symex" xmlns:wpg="http://schemas.microsoft.com/office/word/2010/wordprocessingGroup" xmlns:wpi="http://schemas.microsoft.com/office/word/2010/wordprocessingInk" xmlns:wne="http://schemas.microsoft.com/office/word/2006/wordml" xmlns:wps="http://schemas.microsoft.com/office/word/2010/wordprocessingShape" mc:Ignorable="w14 w15 w16se w16cid w16 w16cex w16sdtdh wp14">
+<w:hdr xmlns:wpc="http://schemas.microsoft.com/office/word/2010/wordprocessingCanvas" xmlns:cx="http://schemas.microsoft.com/office/drawing/2014/chartex" xmlns:cx1="http://schemas.microsoft.com/office/drawing/2015/9/8/chartex" xmlns:cx2="http://schemas.microsoft.com/office/drawing/2015/10/21/chartex" xmlns:cx3="http://schemas.microsoft.com/office/drawing/2016/5/9/chartex" xmlns:cx4="http://schemas.microsoft.com/office/drawing/2016/5/10/chartex" xmlns:cx5="http://schemas.microsoft.com/office/drawing/2016/5/11/chartex" xmlns:cx6="http://schemas.microsoft.com/office/drawing/2016/5/12/chartex" xmlns:cx7="http://schemas.microsoft.com/office/drawing/2016/5/13/chartex" xmlns:cx8="http://schemas.microsoft.com/office/drawing/2016/5/14/chartex" xmlns:mc="http://schemas.openxmlformats.org/markup-compatibility/2006" xmlns:aink="http://schemas.microsoft.com/office/drawing/2016/ink" xmlns:am3d="http://schemas.microsoft.com/office/drawing/2017/model3d" xmlns:o="urn:schemas-microsoft-com:office:office" xmlns:r="http://schemas.openxmlformats.org/officeDocument/2006/relationships" xmlns:m="http://schemas.openxmlformats.org/officeDocument/2006/math" xmlns:v="urn:schemas-microsoft-com:vml" xmlns:wp14="http://schemas.microsoft.com/office/word/2010/wordprocessingDrawing" xmlns:wp="http://schemas.openxmlformats.org/drawingml/2006/wordprocessingDrawing" xmlns:w10="urn:schemas-microsoft-com:office:word" xmlns:w="http://schemas.openxmlformats.org/wordprocessingml/2006/main" xmlns:w14="http://schemas.microsoft.com/office/word/2010/wordml" xmlns:w15="http://schemas.microsoft.com/office/word/2012/wordml" xmlns:w16cex="http://schemas.microsoft.com/office/word/2018/wordml/cex" xmlns:w16cid="http://schemas.microsoft.com/office/word/2016/wordml/cid" xmlns:w16="http://schemas.microsoft.com/office/word/2018/wordml" xmlns:w16se="http://schemas.microsoft.com/office/word/2015/wordml/symex" xmlns:wpg="http://schemas.microsoft.com/office/word/2010/wordprocessingGroup" xmlns:wpi="http://schemas.microsoft.com/office/word/2010/wordprocessingInk" xmlns:wne="http://schemas.microsoft.com/office/word/2006/wordml" xmlns:wps="http://schemas.microsoft.com/office/word/2010/wordprocessingShape" mc:Ignorable="w14 w15 w16se w16cid w16 w16cex wp14">
   <w:p>
     <w:pPr>
-      <w:pStyle w:val="ad"/>
+      <w:pStyle w:val="Header"/>
       <w:pBdr>
         <w:bottom w:val="none" w:sz="0" w:space="0" w:color="auto"/>
       </w:pBdr>
@@ -8634,7 +8516,7 @@
 </file>
 
 <file path=word/header5.xml><?xml version="1.0" encoding="utf-8"?>
-<w:hdr xmlns:wpc="http://schemas.microsoft.com/office/word/2010/wordprocessingCanvas" xmlns:cx="http://schemas.microsoft.com/office/drawing/2014/chartex" xmlns:cx1="http://schemas.microsoft.com/office/drawing/2015/9/8/chartex" xmlns:cx2="http://schemas.microsoft.com/office/drawing/2015/10/21/chartex" xmlns:cx3="http://schemas.microsoft.com/office/drawing/2016/5/9/chartex" xmlns:cx4="http://schemas.microsoft.com/office/drawing/2016/5/10/chartex" xmlns:cx5="http://schemas.microsoft.com/office/drawing/2016/5/11/chartex" xmlns:cx6="http://schemas.microsoft.com/office/drawing/2016/5/12/chartex" xmlns:cx7="http://schemas.microsoft.com/office/drawing/2016/5/13/chartex" xmlns:cx8="http://schemas.microsoft.com/office/drawing/2016/5/14/chartex" xmlns:mc="http://schemas.openxmlformats.org/markup-compatibility/2006" xmlns:aink="http://schemas.microsoft.com/office/drawing/2016/ink" xmlns:am3d="http://schemas.microsoft.com/office/drawing/2017/model3d" xmlns:o="urn:schemas-microsoft-com:office:office" xmlns:r="http://schemas.openxmlformats.org/officeDocument/2006/relationships" xmlns:m="http://schemas.openxmlformats.org/officeDocument/2006/math" xmlns:v="urn:schemas-microsoft-com:vml" xmlns:wp14="http://schemas.microsoft.com/office/word/2010/wordprocessingDrawing" xmlns:wp="http://schemas.openxmlformats.org/drawingml/2006/wordprocessingDrawing" xmlns:w10="urn:schemas-microsoft-com:office:word" xmlns:w="http://schemas.openxmlformats.org/wordprocessingml/2006/main" xmlns:w14="http://schemas.microsoft.com/office/word/2010/wordml" xmlns:w15="http://schemas.microsoft.com/office/word/2012/wordml" xmlns:w16cex="http://schemas.microsoft.com/office/word/2018/wordml/cex" xmlns:w16cid="http://schemas.microsoft.com/office/word/2016/wordml/cid" xmlns:w16="http://schemas.microsoft.com/office/word/2018/wordml" xmlns:w16sdtdh="http://schemas.microsoft.com/office/word/2020/wordml/sdtdatahash" xmlns:w16se="http://schemas.microsoft.com/office/word/2015/wordml/symex" xmlns:wpg="http://schemas.microsoft.com/office/word/2010/wordprocessingGroup" xmlns:wpi="http://schemas.microsoft.com/office/word/2010/wordprocessingInk" xmlns:wne="http://schemas.microsoft.com/office/word/2006/wordml" xmlns:wps="http://schemas.microsoft.com/office/word/2010/wordprocessingShape" mc:Ignorable="w14 w15 w16se w16cid w16 w16cex w16sdtdh wp14">
+<w:hdr xmlns:wpc="http://schemas.microsoft.com/office/word/2010/wordprocessingCanvas" xmlns:cx="http://schemas.microsoft.com/office/drawing/2014/chartex" xmlns:cx1="http://schemas.microsoft.com/office/drawing/2015/9/8/chartex" xmlns:cx2="http://schemas.microsoft.com/office/drawing/2015/10/21/chartex" xmlns:cx3="http://schemas.microsoft.com/office/drawing/2016/5/9/chartex" xmlns:cx4="http://schemas.microsoft.com/office/drawing/2016/5/10/chartex" xmlns:cx5="http://schemas.microsoft.com/office/drawing/2016/5/11/chartex" xmlns:cx6="http://schemas.microsoft.com/office/drawing/2016/5/12/chartex" xmlns:cx7="http://schemas.microsoft.com/office/drawing/2016/5/13/chartex" xmlns:cx8="http://schemas.microsoft.com/office/drawing/2016/5/14/chartex" xmlns:mc="http://schemas.openxmlformats.org/markup-compatibility/2006" xmlns:aink="http://schemas.microsoft.com/office/drawing/2016/ink" xmlns:am3d="http://schemas.microsoft.com/office/drawing/2017/model3d" xmlns:o="urn:schemas-microsoft-com:office:office" xmlns:r="http://schemas.openxmlformats.org/officeDocument/2006/relationships" xmlns:m="http://schemas.openxmlformats.org/officeDocument/2006/math" xmlns:v="urn:schemas-microsoft-com:vml" xmlns:wp14="http://schemas.microsoft.com/office/word/2010/wordprocessingDrawing" xmlns:wp="http://schemas.openxmlformats.org/drawingml/2006/wordprocessingDrawing" xmlns:w10="urn:schemas-microsoft-com:office:word" xmlns:w="http://schemas.openxmlformats.org/wordprocessingml/2006/main" xmlns:w14="http://schemas.microsoft.com/office/word/2010/wordml" xmlns:w15="http://schemas.microsoft.com/office/word/2012/wordml" xmlns:w16cex="http://schemas.microsoft.com/office/word/2018/wordml/cex" xmlns:w16cid="http://schemas.microsoft.com/office/word/2016/wordml/cid" xmlns:w16="http://schemas.microsoft.com/office/word/2018/wordml" xmlns:w16se="http://schemas.microsoft.com/office/word/2015/wordml/symex" xmlns:wpg="http://schemas.microsoft.com/office/word/2010/wordprocessingGroup" xmlns:wpi="http://schemas.microsoft.com/office/word/2010/wordprocessingInk" xmlns:wne="http://schemas.microsoft.com/office/word/2006/wordml" xmlns:wps="http://schemas.microsoft.com/office/word/2010/wordprocessingShape" mc:Ignorable="w14 w15 w16se w16cid w16 w16cex wp14">
   <w:p>
     <w:pPr>
       <w:widowControl/>
@@ -8653,7 +8535,7 @@
 </file>
 
 <file path=word/header6.xml><?xml version="1.0" encoding="utf-8"?>
-<w:hdr xmlns:wpc="http://schemas.microsoft.com/office/word/2010/wordprocessingCanvas" xmlns:cx="http://schemas.microsoft.com/office/drawing/2014/chartex" xmlns:cx1="http://schemas.microsoft.com/office/drawing/2015/9/8/chartex" xmlns:cx2="http://schemas.microsoft.com/office/drawing/2015/10/21/chartex" xmlns:cx3="http://schemas.microsoft.com/office/drawing/2016/5/9/chartex" xmlns:cx4="http://schemas.microsoft.com/office/drawing/2016/5/10/chartex" xmlns:cx5="http://schemas.microsoft.com/office/drawing/2016/5/11/chartex" xmlns:cx6="http://schemas.microsoft.com/office/drawing/2016/5/12/chartex" xmlns:cx7="http://schemas.microsoft.com/office/drawing/2016/5/13/chartex" xmlns:cx8="http://schemas.microsoft.com/office/drawing/2016/5/14/chartex" xmlns:mc="http://schemas.openxmlformats.org/markup-compatibility/2006" xmlns:aink="http://schemas.microsoft.com/office/drawing/2016/ink" xmlns:am3d="http://schemas.microsoft.com/office/drawing/2017/model3d" xmlns:o="urn:schemas-microsoft-com:office:office" xmlns:r="http://schemas.openxmlformats.org/officeDocument/2006/relationships" xmlns:m="http://schemas.openxmlformats.org/officeDocument/2006/math" xmlns:v="urn:schemas-microsoft-com:vml" xmlns:wp14="http://schemas.microsoft.com/office/word/2010/wordprocessingDrawing" xmlns:wp="http://schemas.openxmlformats.org/drawingml/2006/wordprocessingDrawing" xmlns:w10="urn:schemas-microsoft-com:office:word" xmlns:w="http://schemas.openxmlformats.org/wordprocessingml/2006/main" xmlns:w14="http://schemas.microsoft.com/office/word/2010/wordml" xmlns:w15="http://schemas.microsoft.com/office/word/2012/wordml" xmlns:w16cex="http://schemas.microsoft.com/office/word/2018/wordml/cex" xmlns:w16cid="http://schemas.microsoft.com/office/word/2016/wordml/cid" xmlns:w16="http://schemas.microsoft.com/office/word/2018/wordml" xmlns:w16sdtdh="http://schemas.microsoft.com/office/word/2020/wordml/sdtdatahash" xmlns:w16se="http://schemas.microsoft.com/office/word/2015/wordml/symex" xmlns:wpg="http://schemas.microsoft.com/office/word/2010/wordprocessingGroup" xmlns:wpi="http://schemas.microsoft.com/office/word/2010/wordprocessingInk" xmlns:wne="http://schemas.microsoft.com/office/word/2006/wordml" xmlns:wps="http://schemas.microsoft.com/office/word/2010/wordprocessingShape" mc:Ignorable="w14 w15 w16se w16cid w16 w16cex w16sdtdh wp14">
+<w:hdr xmlns:wpc="http://schemas.microsoft.com/office/word/2010/wordprocessingCanvas" xmlns:cx="http://schemas.microsoft.com/office/drawing/2014/chartex" xmlns:cx1="http://schemas.microsoft.com/office/drawing/2015/9/8/chartex" xmlns:cx2="http://schemas.microsoft.com/office/drawing/2015/10/21/chartex" xmlns:cx3="http://schemas.microsoft.com/office/drawing/2016/5/9/chartex" xmlns:cx4="http://schemas.microsoft.com/office/drawing/2016/5/10/chartex" xmlns:cx5="http://schemas.microsoft.com/office/drawing/2016/5/11/chartex" xmlns:cx6="http://schemas.microsoft.com/office/drawing/2016/5/12/chartex" xmlns:cx7="http://schemas.microsoft.com/office/drawing/2016/5/13/chartex" xmlns:cx8="http://schemas.microsoft.com/office/drawing/2016/5/14/chartex" xmlns:mc="http://schemas.openxmlformats.org/markup-compatibility/2006" xmlns:aink="http://schemas.microsoft.com/office/drawing/2016/ink" xmlns:am3d="http://schemas.microsoft.com/office/drawing/2017/model3d" xmlns:o="urn:schemas-microsoft-com:office:office" xmlns:r="http://schemas.openxmlformats.org/officeDocument/2006/relationships" xmlns:m="http://schemas.openxmlformats.org/officeDocument/2006/math" xmlns:v="urn:schemas-microsoft-com:vml" xmlns:wp14="http://schemas.microsoft.com/office/word/2010/wordprocessingDrawing" xmlns:wp="http://schemas.openxmlformats.org/drawingml/2006/wordprocessingDrawing" xmlns:w10="urn:schemas-microsoft-com:office:word" xmlns:w="http://schemas.openxmlformats.org/wordprocessingml/2006/main" xmlns:w14="http://schemas.microsoft.com/office/word/2010/wordml" xmlns:w15="http://schemas.microsoft.com/office/word/2012/wordml" xmlns:w16cex="http://schemas.microsoft.com/office/word/2018/wordml/cex" xmlns:w16cid="http://schemas.microsoft.com/office/word/2016/wordml/cid" xmlns:w16="http://schemas.microsoft.com/office/word/2018/wordml" xmlns:w16se="http://schemas.microsoft.com/office/word/2015/wordml/symex" xmlns:wpg="http://schemas.microsoft.com/office/word/2010/wordprocessingGroup" xmlns:wpi="http://schemas.microsoft.com/office/word/2010/wordprocessingInk" xmlns:wne="http://schemas.microsoft.com/office/word/2006/wordml" xmlns:wps="http://schemas.microsoft.com/office/word/2010/wordprocessingShape" mc:Ignorable="w14 w15 w16se w16cid w16 w16cex wp14">
   <w:p>
     <w:pPr>
       <w:widowControl/>
@@ -8662,7 +8544,7 @@
       </w:pBdr>
       <w:jc w:val="center"/>
       <w:rPr>
-        <w:rFonts w:ascii="Times New Roman" w:eastAsia="宋体" w:hAnsi="Times New Roman" w:cs="Times New Roman"/>
+        <w:rFonts w:ascii="Times New Roman" w:eastAsia="SimSun" w:hAnsi="Times New Roman" w:cs="Times New Roman"/>
         <w:color w:val="000000"/>
         <w:sz w:val="18"/>
         <w:szCs w:val="18"/>
@@ -8670,7 +8552,7 @@
     </w:pPr>
     <w:r>
       <w:rPr>
-        <w:rFonts w:ascii="Times New Roman" w:eastAsia="宋体" w:hAnsi="Times New Roman" w:cs="Times New Roman"/>
+        <w:rFonts w:ascii="Times New Roman" w:eastAsia="SimSun" w:hAnsi="Times New Roman" w:cs="Times New Roman"/>
         <w:color w:val="000000"/>
         <w:sz w:val="18"/>
         <w:szCs w:val="18"/>
@@ -8682,7 +8564,7 @@
 </file>
 
 <file path=word/header7.xml><?xml version="1.0" encoding="utf-8"?>
-<w:hdr xmlns:wpc="http://schemas.microsoft.com/office/word/2010/wordprocessingCanvas" xmlns:cx="http://schemas.microsoft.com/office/drawing/2014/chartex" xmlns:cx1="http://schemas.microsoft.com/office/drawing/2015/9/8/chartex" xmlns:cx2="http://schemas.microsoft.com/office/drawing/2015/10/21/chartex" xmlns:cx3="http://schemas.microsoft.com/office/drawing/2016/5/9/chartex" xmlns:cx4="http://schemas.microsoft.com/office/drawing/2016/5/10/chartex" xmlns:cx5="http://schemas.microsoft.com/office/drawing/2016/5/11/chartex" xmlns:cx6="http://schemas.microsoft.com/office/drawing/2016/5/12/chartex" xmlns:cx7="http://schemas.microsoft.com/office/drawing/2016/5/13/chartex" xmlns:cx8="http://schemas.microsoft.com/office/drawing/2016/5/14/chartex" xmlns:mc="http://schemas.openxmlformats.org/markup-compatibility/2006" xmlns:aink="http://schemas.microsoft.com/office/drawing/2016/ink" xmlns:am3d="http://schemas.microsoft.com/office/drawing/2017/model3d" xmlns:o="urn:schemas-microsoft-com:office:office" xmlns:r="http://schemas.openxmlformats.org/officeDocument/2006/relationships" xmlns:m="http://schemas.openxmlformats.org/officeDocument/2006/math" xmlns:v="urn:schemas-microsoft-com:vml" xmlns:wp14="http://schemas.microsoft.com/office/word/2010/wordprocessingDrawing" xmlns:wp="http://schemas.openxmlformats.org/drawingml/2006/wordprocessingDrawing" xmlns:w10="urn:schemas-microsoft-com:office:word" xmlns:w="http://schemas.openxmlformats.org/wordprocessingml/2006/main" xmlns:w14="http://schemas.microsoft.com/office/word/2010/wordml" xmlns:w15="http://schemas.microsoft.com/office/word/2012/wordml" xmlns:w16cex="http://schemas.microsoft.com/office/word/2018/wordml/cex" xmlns:w16cid="http://schemas.microsoft.com/office/word/2016/wordml/cid" xmlns:w16="http://schemas.microsoft.com/office/word/2018/wordml" xmlns:w16sdtdh="http://schemas.microsoft.com/office/word/2020/wordml/sdtdatahash" xmlns:w16se="http://schemas.microsoft.com/office/word/2015/wordml/symex" xmlns:wpg="http://schemas.microsoft.com/office/word/2010/wordprocessingGroup" xmlns:wpi="http://schemas.microsoft.com/office/word/2010/wordprocessingInk" xmlns:wne="http://schemas.microsoft.com/office/word/2006/wordml" xmlns:wps="http://schemas.microsoft.com/office/word/2010/wordprocessingShape" mc:Ignorable="w14 w15 w16se w16cid w16 w16cex w16sdtdh wp14">
+<w:hdr xmlns:wpc="http://schemas.microsoft.com/office/word/2010/wordprocessingCanvas" xmlns:cx="http://schemas.microsoft.com/office/drawing/2014/chartex" xmlns:cx1="http://schemas.microsoft.com/office/drawing/2015/9/8/chartex" xmlns:cx2="http://schemas.microsoft.com/office/drawing/2015/10/21/chartex" xmlns:cx3="http://schemas.microsoft.com/office/drawing/2016/5/9/chartex" xmlns:cx4="http://schemas.microsoft.com/office/drawing/2016/5/10/chartex" xmlns:cx5="http://schemas.microsoft.com/office/drawing/2016/5/11/chartex" xmlns:cx6="http://schemas.microsoft.com/office/drawing/2016/5/12/chartex" xmlns:cx7="http://schemas.microsoft.com/office/drawing/2016/5/13/chartex" xmlns:cx8="http://schemas.microsoft.com/office/drawing/2016/5/14/chartex" xmlns:mc="http://schemas.openxmlformats.org/markup-compatibility/2006" xmlns:aink="http://schemas.microsoft.com/office/drawing/2016/ink" xmlns:am3d="http://schemas.microsoft.com/office/drawing/2017/model3d" xmlns:o="urn:schemas-microsoft-com:office:office" xmlns:r="http://schemas.openxmlformats.org/officeDocument/2006/relationships" xmlns:m="http://schemas.openxmlformats.org/officeDocument/2006/math" xmlns:v="urn:schemas-microsoft-com:vml" xmlns:wp14="http://schemas.microsoft.com/office/word/2010/wordprocessingDrawing" xmlns:wp="http://schemas.openxmlformats.org/drawingml/2006/wordprocessingDrawing" xmlns:w10="urn:schemas-microsoft-com:office:word" xmlns:w="http://schemas.openxmlformats.org/wordprocessingml/2006/main" xmlns:w14="http://schemas.microsoft.com/office/word/2010/wordml" xmlns:w15="http://schemas.microsoft.com/office/word/2012/wordml" xmlns:w16cex="http://schemas.microsoft.com/office/word/2018/wordml/cex" xmlns:w16cid="http://schemas.microsoft.com/office/word/2016/wordml/cid" xmlns:w16="http://schemas.microsoft.com/office/word/2018/wordml" xmlns:w16se="http://schemas.microsoft.com/office/word/2015/wordml/symex" xmlns:wpg="http://schemas.microsoft.com/office/word/2010/wordprocessingGroup" xmlns:wpi="http://schemas.microsoft.com/office/word/2010/wordprocessingInk" xmlns:wne="http://schemas.microsoft.com/office/word/2006/wordml" xmlns:wps="http://schemas.microsoft.com/office/word/2010/wordprocessingShape" mc:Ignorable="w14 w15 w16se w16cid w16 w16cex wp14">
   <w:p>
     <w:pPr>
       <w:widowControl/>
@@ -8701,7 +8583,7 @@
 </file>
 
 <file path=word/header8.xml><?xml version="1.0" encoding="utf-8"?>
-<w:hdr xmlns:wpc="http://schemas.microsoft.com/office/word/2010/wordprocessingCanvas" xmlns:cx="http://schemas.microsoft.com/office/drawing/2014/chartex" xmlns:cx1="http://schemas.microsoft.com/office/drawing/2015/9/8/chartex" xmlns:cx2="http://schemas.microsoft.com/office/drawing/2015/10/21/chartex" xmlns:cx3="http://schemas.microsoft.com/office/drawing/2016/5/9/chartex" xmlns:cx4="http://schemas.microsoft.com/office/drawing/2016/5/10/chartex" xmlns:cx5="http://schemas.microsoft.com/office/drawing/2016/5/11/chartex" xmlns:cx6="http://schemas.microsoft.com/office/drawing/2016/5/12/chartex" xmlns:cx7="http://schemas.microsoft.com/office/drawing/2016/5/13/chartex" xmlns:cx8="http://schemas.microsoft.com/office/drawing/2016/5/14/chartex" xmlns:mc="http://schemas.openxmlformats.org/markup-compatibility/2006" xmlns:aink="http://schemas.microsoft.com/office/drawing/2016/ink" xmlns:am3d="http://schemas.microsoft.com/office/drawing/2017/model3d" xmlns:o="urn:schemas-microsoft-com:office:office" xmlns:r="http://schemas.openxmlformats.org/officeDocument/2006/relationships" xmlns:m="http://schemas.openxmlformats.org/officeDocument/2006/math" xmlns:v="urn:schemas-microsoft-com:vml" xmlns:wp14="http://schemas.microsoft.com/office/word/2010/wordprocessingDrawing" xmlns:wp="http://schemas.openxmlformats.org/drawingml/2006/wordprocessingDrawing" xmlns:w10="urn:schemas-microsoft-com:office:word" xmlns:w="http://schemas.openxmlformats.org/wordprocessingml/2006/main" xmlns:w14="http://schemas.microsoft.com/office/word/2010/wordml" xmlns:w15="http://schemas.microsoft.com/office/word/2012/wordml" xmlns:w16cex="http://schemas.microsoft.com/office/word/2018/wordml/cex" xmlns:w16cid="http://schemas.microsoft.com/office/word/2016/wordml/cid" xmlns:w16="http://schemas.microsoft.com/office/word/2018/wordml" xmlns:w16sdtdh="http://schemas.microsoft.com/office/word/2020/wordml/sdtdatahash" xmlns:w16se="http://schemas.microsoft.com/office/word/2015/wordml/symex" xmlns:wpg="http://schemas.microsoft.com/office/word/2010/wordprocessingGroup" xmlns:wpi="http://schemas.microsoft.com/office/word/2010/wordprocessingInk" xmlns:wne="http://schemas.microsoft.com/office/word/2006/wordml" xmlns:wps="http://schemas.microsoft.com/office/word/2010/wordprocessingShape" mc:Ignorable="w14 w15 w16se w16cid w16 w16cex w16sdtdh wp14">
+<w:hdr xmlns:wpc="http://schemas.microsoft.com/office/word/2010/wordprocessingCanvas" xmlns:cx="http://schemas.microsoft.com/office/drawing/2014/chartex" xmlns:cx1="http://schemas.microsoft.com/office/drawing/2015/9/8/chartex" xmlns:cx2="http://schemas.microsoft.com/office/drawing/2015/10/21/chartex" xmlns:cx3="http://schemas.microsoft.com/office/drawing/2016/5/9/chartex" xmlns:cx4="http://schemas.microsoft.com/office/drawing/2016/5/10/chartex" xmlns:cx5="http://schemas.microsoft.com/office/drawing/2016/5/11/chartex" xmlns:cx6="http://schemas.microsoft.com/office/drawing/2016/5/12/chartex" xmlns:cx7="http://schemas.microsoft.com/office/drawing/2016/5/13/chartex" xmlns:cx8="http://schemas.microsoft.com/office/drawing/2016/5/14/chartex" xmlns:mc="http://schemas.openxmlformats.org/markup-compatibility/2006" xmlns:aink="http://schemas.microsoft.com/office/drawing/2016/ink" xmlns:am3d="http://schemas.microsoft.com/office/drawing/2017/model3d" xmlns:o="urn:schemas-microsoft-com:office:office" xmlns:r="http://schemas.openxmlformats.org/officeDocument/2006/relationships" xmlns:m="http://schemas.openxmlformats.org/officeDocument/2006/math" xmlns:v="urn:schemas-microsoft-com:vml" xmlns:wp14="http://schemas.microsoft.com/office/word/2010/wordprocessingDrawing" xmlns:wp="http://schemas.openxmlformats.org/drawingml/2006/wordprocessingDrawing" xmlns:w10="urn:schemas-microsoft-com:office:word" xmlns:w="http://schemas.openxmlformats.org/wordprocessingml/2006/main" xmlns:w14="http://schemas.microsoft.com/office/word/2010/wordml" xmlns:w15="http://schemas.microsoft.com/office/word/2012/wordml" xmlns:w16cex="http://schemas.microsoft.com/office/word/2018/wordml/cex" xmlns:w16cid="http://schemas.microsoft.com/office/word/2016/wordml/cid" xmlns:w16="http://schemas.microsoft.com/office/word/2018/wordml" xmlns:w16se="http://schemas.microsoft.com/office/word/2015/wordml/symex" xmlns:wpg="http://schemas.microsoft.com/office/word/2010/wordprocessingGroup" xmlns:wpi="http://schemas.microsoft.com/office/word/2010/wordprocessingInk" xmlns:wne="http://schemas.microsoft.com/office/word/2006/wordml" xmlns:wps="http://schemas.microsoft.com/office/word/2010/wordprocessingShape" mc:Ignorable="w14 w15 w16se w16cid w16 w16cex wp14">
   <w:p>
     <w:pPr>
       <w:widowControl/>
@@ -8710,7 +8592,7 @@
       </w:pBdr>
       <w:jc w:val="left"/>
       <w:rPr>
-        <w:rFonts w:ascii="Times New Roman" w:eastAsia="宋体" w:hAnsi="Times New Roman" w:cs="Times New Roman"/>
+        <w:rFonts w:ascii="Times New Roman" w:eastAsia="SimSun" w:hAnsi="Times New Roman" w:cs="Times New Roman"/>
         <w:color w:val="000000"/>
         <w:sz w:val="18"/>
         <w:szCs w:val="18"/>
@@ -8721,7 +8603,7 @@
 </file>
 
 <file path=word/numbering.xml><?xml version="1.0" encoding="utf-8"?>
-<w:numbering xmlns:wpc="http://schemas.microsoft.com/office/word/2010/wordprocessingCanvas" xmlns:cx="http://schemas.microsoft.com/office/drawing/2014/chartex" xmlns:cx1="http://schemas.microsoft.com/office/drawing/2015/9/8/chartex" xmlns:cx2="http://schemas.microsoft.com/office/drawing/2015/10/21/chartex" xmlns:cx3="http://schemas.microsoft.com/office/drawing/2016/5/9/chartex" xmlns:cx4="http://schemas.microsoft.com/office/drawing/2016/5/10/chartex" xmlns:cx5="http://schemas.microsoft.com/office/drawing/2016/5/11/chartex" xmlns:cx6="http://schemas.microsoft.com/office/drawing/2016/5/12/chartex" xmlns:cx7="http://schemas.microsoft.com/office/drawing/2016/5/13/chartex" xmlns:cx8="http://schemas.microsoft.com/office/drawing/2016/5/14/chartex" xmlns:mc="http://schemas.openxmlformats.org/markup-compatibility/2006" xmlns:aink="http://schemas.microsoft.com/office/drawing/2016/ink" xmlns:am3d="http://schemas.microsoft.com/office/drawing/2017/model3d" xmlns:o="urn:schemas-microsoft-com:office:office" xmlns:r="http://schemas.openxmlformats.org/officeDocument/2006/relationships" xmlns:m="http://schemas.openxmlformats.org/officeDocument/2006/math" xmlns:v="urn:schemas-microsoft-com:vml" xmlns:wp14="http://schemas.microsoft.com/office/word/2010/wordprocessingDrawing" xmlns:wp="http://schemas.openxmlformats.org/drawingml/2006/wordprocessingDrawing" xmlns:w10="urn:schemas-microsoft-com:office:word" xmlns:w="http://schemas.openxmlformats.org/wordprocessingml/2006/main" xmlns:w14="http://schemas.microsoft.com/office/word/2010/wordml" xmlns:w15="http://schemas.microsoft.com/office/word/2012/wordml" xmlns:w16cex="http://schemas.microsoft.com/office/word/2018/wordml/cex" xmlns:w16cid="http://schemas.microsoft.com/office/word/2016/wordml/cid" xmlns:w16="http://schemas.microsoft.com/office/word/2018/wordml" xmlns:w16sdtdh="http://schemas.microsoft.com/office/word/2020/wordml/sdtdatahash" xmlns:w16se="http://schemas.microsoft.com/office/word/2015/wordml/symex" xmlns:wpg="http://schemas.microsoft.com/office/word/2010/wordprocessingGroup" xmlns:wpi="http://schemas.microsoft.com/office/word/2010/wordprocessingInk" xmlns:wne="http://schemas.microsoft.com/office/word/2006/wordml" xmlns:wps="http://schemas.microsoft.com/office/word/2010/wordprocessingShape" mc:Ignorable="w14 w15 w16se w16cid w16 w16cex w16sdtdh wp14">
+<w:numbering xmlns:wpc="http://schemas.microsoft.com/office/word/2010/wordprocessingCanvas" xmlns:cx="http://schemas.microsoft.com/office/drawing/2014/chartex" xmlns:cx1="http://schemas.microsoft.com/office/drawing/2015/9/8/chartex" xmlns:cx2="http://schemas.microsoft.com/office/drawing/2015/10/21/chartex" xmlns:cx3="http://schemas.microsoft.com/office/drawing/2016/5/9/chartex" xmlns:cx4="http://schemas.microsoft.com/office/drawing/2016/5/10/chartex" xmlns:cx5="http://schemas.microsoft.com/office/drawing/2016/5/11/chartex" xmlns:cx6="http://schemas.microsoft.com/office/drawing/2016/5/12/chartex" xmlns:cx7="http://schemas.microsoft.com/office/drawing/2016/5/13/chartex" xmlns:cx8="http://schemas.microsoft.com/office/drawing/2016/5/14/chartex" xmlns:mc="http://schemas.openxmlformats.org/markup-compatibility/2006" xmlns:aink="http://schemas.microsoft.com/office/drawing/2016/ink" xmlns:am3d="http://schemas.microsoft.com/office/drawing/2017/model3d" xmlns:o="urn:schemas-microsoft-com:office:office" xmlns:r="http://schemas.openxmlformats.org/officeDocument/2006/relationships" xmlns:m="http://schemas.openxmlformats.org/officeDocument/2006/math" xmlns:v="urn:schemas-microsoft-com:vml" xmlns:wp14="http://schemas.microsoft.com/office/word/2010/wordprocessingDrawing" xmlns:wp="http://schemas.openxmlformats.org/drawingml/2006/wordprocessingDrawing" xmlns:w10="urn:schemas-microsoft-com:office:word" xmlns:w="http://schemas.openxmlformats.org/wordprocessingml/2006/main" xmlns:w14="http://schemas.microsoft.com/office/word/2010/wordml" xmlns:w15="http://schemas.microsoft.com/office/word/2012/wordml" xmlns:w16cex="http://schemas.microsoft.com/office/word/2018/wordml/cex" xmlns:w16cid="http://schemas.microsoft.com/office/word/2016/wordml/cid" xmlns:w16="http://schemas.microsoft.com/office/word/2018/wordml" xmlns:w16se="http://schemas.microsoft.com/office/word/2015/wordml/symex" xmlns:wpg="http://schemas.microsoft.com/office/word/2010/wordprocessingGroup" xmlns:wpi="http://schemas.microsoft.com/office/word/2010/wordprocessingInk" xmlns:wne="http://schemas.microsoft.com/office/word/2006/wordml" xmlns:wps="http://schemas.microsoft.com/office/word/2010/wordprocessingShape" mc:Ignorable="w14 w15 w16se w16cid w16 w16cex wp14">
   <w:abstractNum w:abstractNumId="0" w15:restartNumberingAfterBreak="0">
     <w:nsid w:val="8EF16DC3"/>
     <w:multiLevelType w:val="singleLevel"/>
@@ -9195,11 +9077,11 @@
 </file>
 
 <file path=word/styles.xml><?xml version="1.0" encoding="utf-8"?>
-<w:styles xmlns:mc="http://schemas.openxmlformats.org/markup-compatibility/2006" xmlns:r="http://schemas.openxmlformats.org/officeDocument/2006/relationships" xmlns:w="http://schemas.openxmlformats.org/wordprocessingml/2006/main" xmlns:w14="http://schemas.microsoft.com/office/word/2010/wordml" xmlns:w15="http://schemas.microsoft.com/office/word/2012/wordml" xmlns:w16cex="http://schemas.microsoft.com/office/word/2018/wordml/cex" xmlns:w16cid="http://schemas.microsoft.com/office/word/2016/wordml/cid" xmlns:w16="http://schemas.microsoft.com/office/word/2018/wordml" xmlns:w16sdtdh="http://schemas.microsoft.com/office/word/2020/wordml/sdtdatahash" xmlns:w16se="http://schemas.microsoft.com/office/word/2015/wordml/symex" mc:Ignorable="w14 w15 w16se w16cid w16 w16cex w16sdtdh">
+<w:styles xmlns:mc="http://schemas.openxmlformats.org/markup-compatibility/2006" xmlns:r="http://schemas.openxmlformats.org/officeDocument/2006/relationships" xmlns:w="http://schemas.openxmlformats.org/wordprocessingml/2006/main" xmlns:w14="http://schemas.microsoft.com/office/word/2010/wordml" xmlns:w15="http://schemas.microsoft.com/office/word/2012/wordml" xmlns:w16cex="http://schemas.microsoft.com/office/word/2018/wordml/cex" xmlns:w16cid="http://schemas.microsoft.com/office/word/2016/wordml/cid" xmlns:w16="http://schemas.microsoft.com/office/word/2018/wordml" xmlns:w16se="http://schemas.microsoft.com/office/word/2015/wordml/symex" mc:Ignorable="w14 w15 w16se w16cid w16 w16cex">
   <w:docDefaults>
     <w:rPrDefault>
       <w:rPr>
-        <w:rFonts w:ascii="Times New Roman" w:eastAsia="宋体" w:hAnsi="Times New Roman" w:cs="Times New Roman"/>
+        <w:rFonts w:ascii="Times New Roman" w:eastAsia="SimSun" w:hAnsi="Times New Roman" w:cs="Times New Roman"/>
         <w:lang w:val="en-US" w:eastAsia="zh-CN" w:bidi="ar-SA"/>
       </w:rPr>
     </w:rPrDefault>
@@ -9576,7 +9458,7 @@
     <w:lsdException w:name="Unresolved Mention" w:semiHidden="1" w:uiPriority="99" w:unhideWhenUsed="1"/>
     <w:lsdException w:name="Smart Link" w:semiHidden="1" w:uiPriority="99" w:unhideWhenUsed="1"/>
   </w:latentStyles>
-  <w:style w:type="paragraph" w:default="1" w:styleId="a">
+  <w:style w:type="paragraph" w:default="1" w:styleId="Normal">
     <w:name w:val="Normal"/>
     <w:qFormat/>
     <w:rsid w:val="00091778"/>
@@ -9591,11 +9473,11 @@
       <w:szCs w:val="24"/>
     </w:rPr>
   </w:style>
-  <w:style w:type="paragraph" w:styleId="1">
+  <w:style w:type="paragraph" w:styleId="Heading1">
     <w:name w:val="heading 1"/>
-    <w:basedOn w:val="a"/>
-    <w:next w:val="a"/>
-    <w:link w:val="10"/>
+    <w:basedOn w:val="Normal"/>
+    <w:next w:val="Normal"/>
+    <w:link w:val="Heading1Char"/>
     <w:autoRedefine/>
     <w:qFormat/>
     <w:rsid w:val="008C56CB"/>
@@ -9608,17 +9490,17 @@
       <w:outlineLvl w:val="0"/>
     </w:pPr>
     <w:rPr>
-      <w:rFonts w:ascii="Times New Roman" w:eastAsia="黑体" w:hAnsi="Times New Roman" w:cs="Times New Roman"/>
+      <w:rFonts w:ascii="Times New Roman" w:eastAsia="SimHei" w:hAnsi="Times New Roman" w:cs="Times New Roman"/>
       <w:kern w:val="44"/>
       <w:sz w:val="36"/>
       <w:szCs w:val="22"/>
     </w:rPr>
   </w:style>
-  <w:style w:type="paragraph" w:styleId="2">
+  <w:style w:type="paragraph" w:styleId="Heading2">
     <w:name w:val="heading 2"/>
-    <w:basedOn w:val="a"/>
-    <w:next w:val="a"/>
-    <w:link w:val="20"/>
+    <w:basedOn w:val="Normal"/>
+    <w:next w:val="Normal"/>
+    <w:link w:val="Heading2Char"/>
     <w:autoRedefine/>
     <w:unhideWhenUsed/>
     <w:qFormat/>
@@ -9630,15 +9512,15 @@
       <w:outlineLvl w:val="1"/>
     </w:pPr>
     <w:rPr>
-      <w:rFonts w:ascii="Times New Roman" w:eastAsia="黑体" w:hAnsi="Times New Roman"/>
+      <w:rFonts w:ascii="Times New Roman" w:eastAsia="SimHei" w:hAnsi="Times New Roman"/>
       <w:sz w:val="28"/>
     </w:rPr>
   </w:style>
-  <w:style w:type="paragraph" w:styleId="3">
+  <w:style w:type="paragraph" w:styleId="Heading3">
     <w:name w:val="heading 3"/>
-    <w:basedOn w:val="a"/>
-    <w:next w:val="a"/>
-    <w:link w:val="30"/>
+    <w:basedOn w:val="Normal"/>
+    <w:next w:val="Normal"/>
+    <w:link w:val="Heading3Char"/>
     <w:autoRedefine/>
     <w:unhideWhenUsed/>
     <w:qFormat/>
@@ -9655,13 +9537,13 @@
       <w:sz w:val="24"/>
     </w:rPr>
   </w:style>
-  <w:style w:type="character" w:default="1" w:styleId="a0">
+  <w:style w:type="character" w:default="1" w:styleId="DefaultParagraphFont">
     <w:name w:val="Default Paragraph Font"/>
     <w:uiPriority w:val="1"/>
     <w:semiHidden/>
     <w:unhideWhenUsed/>
   </w:style>
-  <w:style w:type="table" w:default="1" w:styleId="a1">
+  <w:style w:type="table" w:default="1" w:styleId="TableNormal">
     <w:name w:val="Normal Table"/>
     <w:uiPriority w:val="99"/>
     <w:semiHidden/>
@@ -9676,17 +9558,17 @@
       </w:tblCellMar>
     </w:tblPr>
   </w:style>
-  <w:style w:type="numbering" w:default="1" w:styleId="a2">
+  <w:style w:type="numbering" w:default="1" w:styleId="NoList">
     <w:name w:val="No List"/>
     <w:uiPriority w:val="99"/>
     <w:semiHidden/>
     <w:unhideWhenUsed/>
   </w:style>
-  <w:style w:type="paragraph" w:styleId="a3">
+  <w:style w:type="paragraph" w:styleId="CommentSubject">
     <w:name w:val="annotation subject"/>
-    <w:basedOn w:val="a4"/>
-    <w:next w:val="a4"/>
-    <w:link w:val="a5"/>
+    <w:basedOn w:val="CommentText"/>
+    <w:next w:val="CommentText"/>
+    <w:link w:val="CommentSubjectChar"/>
     <w:qFormat/>
     <w:rsid w:val="00091778"/>
     <w:rPr>
@@ -9694,10 +9576,10 @@
       <w:bCs/>
     </w:rPr>
   </w:style>
-  <w:style w:type="paragraph" w:styleId="a4">
+  <w:style w:type="paragraph" w:styleId="CommentText">
     <w:name w:val="annotation text"/>
-    <w:basedOn w:val="a"/>
-    <w:link w:val="a6"/>
+    <w:basedOn w:val="Normal"/>
+    <w:link w:val="CommentTextChar"/>
     <w:qFormat/>
     <w:rsid w:val="00091778"/>
     <w:pPr>
@@ -9706,8 +9588,8 @@
   </w:style>
   <w:style w:type="paragraph" w:styleId="TOC3">
     <w:name w:val="toc 3"/>
-    <w:basedOn w:val="a"/>
-    <w:next w:val="a"/>
+    <w:basedOn w:val="Normal"/>
+    <w:next w:val="Normal"/>
     <w:uiPriority w:val="39"/>
     <w:qFormat/>
     <w:rsid w:val="009D2653"/>
@@ -9721,24 +9603,24 @@
       <w:szCs w:val="20"/>
     </w:rPr>
   </w:style>
-  <w:style w:type="paragraph" w:styleId="a7">
+  <w:style w:type="paragraph" w:styleId="PlainText">
     <w:name w:val="Plain Text"/>
-    <w:basedOn w:val="a"/>
-    <w:link w:val="a8"/>
+    <w:basedOn w:val="Normal"/>
+    <w:link w:val="PlainTextChar"/>
     <w:qFormat/>
     <w:rsid w:val="00091778"/>
     <w:pPr>
       <w:widowControl/>
     </w:pPr>
     <w:rPr>
-      <w:rFonts w:ascii="宋体" w:hAnsi="Courier New" w:cs="Courier New"/>
+      <w:rFonts w:ascii="SimSun" w:hAnsi="Courier New" w:cs="Courier New"/>
       <w:szCs w:val="21"/>
     </w:rPr>
   </w:style>
-  <w:style w:type="paragraph" w:styleId="21">
+  <w:style w:type="paragraph" w:styleId="BodyTextIndent2">
     <w:name w:val="Body Text Indent 2"/>
-    <w:basedOn w:val="a"/>
-    <w:link w:val="22"/>
+    <w:basedOn w:val="Normal"/>
+    <w:link w:val="BodyTextIndent2Char"/>
     <w:qFormat/>
     <w:rsid w:val="0026698F"/>
     <w:pPr>
@@ -9751,15 +9633,15 @@
       <w:jc w:val="left"/>
     </w:pPr>
     <w:rPr>
-      <w:rFonts w:ascii="宋体" w:hAnsi="宋体"/>
+      <w:rFonts w:ascii="SimSun" w:hAnsi="SimSun"/>
       <w:color w:val="000000" w:themeColor="text1"/>
       <w:sz w:val="24"/>
     </w:rPr>
   </w:style>
-  <w:style w:type="paragraph" w:styleId="a9">
+  <w:style w:type="paragraph" w:styleId="BalloonText">
     <w:name w:val="Balloon Text"/>
-    <w:basedOn w:val="a"/>
-    <w:link w:val="aa"/>
+    <w:basedOn w:val="Normal"/>
+    <w:link w:val="BalloonTextChar"/>
     <w:qFormat/>
     <w:rsid w:val="00091778"/>
     <w:rPr>
@@ -9767,10 +9649,10 @@
       <w:szCs w:val="18"/>
     </w:rPr>
   </w:style>
-  <w:style w:type="paragraph" w:styleId="ab">
+  <w:style w:type="paragraph" w:styleId="Footer">
     <w:name w:val="footer"/>
-    <w:basedOn w:val="a"/>
-    <w:link w:val="ac"/>
+    <w:basedOn w:val="Normal"/>
+    <w:link w:val="FooterChar"/>
     <w:uiPriority w:val="99"/>
     <w:qFormat/>
     <w:rsid w:val="00091778"/>
@@ -9787,9 +9669,9 @@
       <w:szCs w:val="18"/>
     </w:rPr>
   </w:style>
-  <w:style w:type="paragraph" w:styleId="ad">
+  <w:style w:type="paragraph" w:styleId="Header">
     <w:name w:val="header"/>
-    <w:basedOn w:val="a"/>
+    <w:basedOn w:val="Normal"/>
     <w:qFormat/>
     <w:rsid w:val="00091778"/>
     <w:pPr>
@@ -9810,8 +9692,8 @@
   </w:style>
   <w:style w:type="paragraph" w:styleId="TOC1">
     <w:name w:val="toc 1"/>
-    <w:basedOn w:val="a"/>
-    <w:next w:val="a"/>
+    <w:basedOn w:val="Normal"/>
+    <w:next w:val="Normal"/>
     <w:uiPriority w:val="39"/>
     <w:qFormat/>
     <w:rsid w:val="009D2653"/>
@@ -9828,8 +9710,8 @@
   </w:style>
   <w:style w:type="paragraph" w:styleId="TOC2">
     <w:name w:val="toc 2"/>
-    <w:basedOn w:val="a"/>
-    <w:next w:val="a"/>
+    <w:basedOn w:val="Normal"/>
+    <w:next w:val="Normal"/>
     <w:uiPriority w:val="39"/>
     <w:qFormat/>
     <w:rsid w:val="00091778"/>
@@ -9843,9 +9725,9 @@
       <w:szCs w:val="20"/>
     </w:rPr>
   </w:style>
-  <w:style w:type="paragraph" w:styleId="ae">
+  <w:style w:type="paragraph" w:styleId="NormalWeb">
     <w:name w:val="Normal (Web)"/>
-    <w:basedOn w:val="a"/>
+    <w:basedOn w:val="Normal"/>
     <w:qFormat/>
     <w:rsid w:val="00091778"/>
     <w:pPr>
@@ -9855,18 +9737,18 @@
       <w:sz w:val="24"/>
     </w:rPr>
   </w:style>
-  <w:style w:type="character" w:styleId="af">
+  <w:style w:type="character" w:styleId="Emphasis">
     <w:name w:val="Emphasis"/>
-    <w:basedOn w:val="a0"/>
+    <w:basedOn w:val="DefaultParagraphFont"/>
     <w:qFormat/>
     <w:rsid w:val="00091778"/>
     <w:rPr>
       <w:i/>
     </w:rPr>
   </w:style>
-  <w:style w:type="character" w:styleId="af0">
+  <w:style w:type="character" w:styleId="Hyperlink">
     <w:name w:val="Hyperlink"/>
-    <w:basedOn w:val="a0"/>
+    <w:basedOn w:val="DefaultParagraphFont"/>
     <w:uiPriority w:val="99"/>
     <w:qFormat/>
     <w:rsid w:val="00091778"/>
@@ -9875,9 +9757,9 @@
       <w:u w:val="single"/>
     </w:rPr>
   </w:style>
-  <w:style w:type="character" w:styleId="af1">
+  <w:style w:type="character" w:styleId="CommentReference">
     <w:name w:val="annotation reference"/>
-    <w:basedOn w:val="a0"/>
+    <w:basedOn w:val="DefaultParagraphFont"/>
     <w:qFormat/>
     <w:rsid w:val="00091778"/>
     <w:rPr>
@@ -9885,9 +9767,9 @@
       <w:szCs w:val="21"/>
     </w:rPr>
   </w:style>
-  <w:style w:type="table" w:styleId="af2">
+  <w:style w:type="table" w:styleId="TableGrid">
     <w:name w:val="Table Grid"/>
-    <w:basedOn w:val="a1"/>
+    <w:basedOn w:val="TableNormal"/>
     <w:qFormat/>
     <w:rsid w:val="00091778"/>
     <w:pPr>
@@ -9905,9 +9787,9 @@
       </w:tblBorders>
     </w:tblPr>
   </w:style>
-  <w:style w:type="paragraph" w:styleId="af3">
+  <w:style w:type="paragraph" w:styleId="ListParagraph">
     <w:name w:val="List Paragraph"/>
-    <w:basedOn w:val="a"/>
+    <w:basedOn w:val="Normal"/>
     <w:uiPriority w:val="34"/>
     <w:qFormat/>
     <w:rsid w:val="00091778"/>
@@ -9915,14 +9797,14 @@
       <w:ind w:firstLineChars="200" w:firstLine="420"/>
     </w:pPr>
   </w:style>
-  <w:style w:type="character" w:customStyle="1" w:styleId="10">
-    <w:name w:val="标题 1 字符"/>
-    <w:basedOn w:val="a0"/>
-    <w:link w:val="1"/>
+  <w:style w:type="character" w:customStyle="1" w:styleId="Heading1Char">
+    <w:name w:val="Heading 1 Char"/>
+    <w:basedOn w:val="DefaultParagraphFont"/>
+    <w:link w:val="Heading1"/>
     <w:qFormat/>
     <w:rsid w:val="008C56CB"/>
     <w:rPr>
-      <w:rFonts w:eastAsia="黑体"/>
+      <w:rFonts w:eastAsia="SimHei"/>
       <w:kern w:val="44"/>
       <w:sz w:val="36"/>
       <w:szCs w:val="22"/>
@@ -9930,8 +9812,8 @@
   </w:style>
   <w:style w:type="paragraph" w:customStyle="1" w:styleId="TOC10">
     <w:name w:val="TOC 标题1"/>
-    <w:basedOn w:val="1"/>
-    <w:next w:val="a"/>
+    <w:basedOn w:val="Heading1"/>
+    <w:next w:val="Normal"/>
     <w:uiPriority w:val="39"/>
     <w:unhideWhenUsed/>
     <w:qFormat/>
@@ -9949,10 +9831,10 @@
       <w:szCs w:val="32"/>
     </w:rPr>
   </w:style>
-  <w:style w:type="character" w:customStyle="1" w:styleId="aa">
-    <w:name w:val="批注框文本 字符"/>
-    <w:basedOn w:val="a0"/>
-    <w:link w:val="a9"/>
+  <w:style w:type="character" w:customStyle="1" w:styleId="BalloonTextChar">
+    <w:name w:val="Balloon Text Char"/>
+    <w:basedOn w:val="DefaultParagraphFont"/>
+    <w:link w:val="BalloonText"/>
     <w:qFormat/>
     <w:rsid w:val="00091778"/>
     <w:rPr>
@@ -9962,9 +9844,9 @@
       <w:szCs w:val="18"/>
     </w:rPr>
   </w:style>
-  <w:style w:type="character" w:customStyle="1" w:styleId="30">
-    <w:name w:val="标题 3 字符"/>
-    <w:link w:val="3"/>
+  <w:style w:type="character" w:customStyle="1" w:styleId="Heading3Char">
+    <w:name w:val="Heading 3 Char"/>
+    <w:link w:val="Heading3"/>
     <w:qFormat/>
     <w:rsid w:val="008C56CB"/>
     <w:rPr>
@@ -9996,22 +9878,22 @@
       <w:ind w:leftChars="400" w:left="400"/>
     </w:pPr>
   </w:style>
-  <w:style w:type="character" w:customStyle="1" w:styleId="20">
-    <w:name w:val="标题 2 字符"/>
-    <w:link w:val="2"/>
+  <w:style w:type="character" w:customStyle="1" w:styleId="Heading2Char">
+    <w:name w:val="Heading 2 Char"/>
+    <w:link w:val="Heading2"/>
     <w:qFormat/>
     <w:rsid w:val="008C56CB"/>
     <w:rPr>
-      <w:rFonts w:eastAsia="黑体" w:cstheme="minorBidi"/>
+      <w:rFonts w:eastAsia="SimHei" w:cstheme="minorBidi"/>
       <w:kern w:val="2"/>
       <w:sz w:val="28"/>
       <w:szCs w:val="24"/>
     </w:rPr>
   </w:style>
-  <w:style w:type="character" w:customStyle="1" w:styleId="a6">
-    <w:name w:val="批注文字 字符"/>
-    <w:basedOn w:val="a0"/>
-    <w:link w:val="a4"/>
+  <w:style w:type="character" w:customStyle="1" w:styleId="CommentTextChar">
+    <w:name w:val="Comment Text Char"/>
+    <w:basedOn w:val="DefaultParagraphFont"/>
+    <w:link w:val="CommentText"/>
     <w:qFormat/>
     <w:rsid w:val="00091778"/>
     <w:rPr>
@@ -10021,10 +9903,10 @@
       <w:szCs w:val="24"/>
     </w:rPr>
   </w:style>
-  <w:style w:type="character" w:customStyle="1" w:styleId="a5">
-    <w:name w:val="批注主题 字符"/>
-    <w:basedOn w:val="a6"/>
-    <w:link w:val="a3"/>
+  <w:style w:type="character" w:customStyle="1" w:styleId="CommentSubjectChar">
+    <w:name w:val="Comment Subject Char"/>
+    <w:basedOn w:val="CommentTextChar"/>
+    <w:link w:val="CommentSubject"/>
     <w:qFormat/>
     <w:rsid w:val="00091778"/>
     <w:rPr>
@@ -10036,33 +9918,33 @@
       <w:szCs w:val="24"/>
     </w:rPr>
   </w:style>
-  <w:style w:type="paragraph" w:styleId="af4">
+  <w:style w:type="paragraph" w:styleId="DocumentMap">
     <w:name w:val="Document Map"/>
-    <w:basedOn w:val="a"/>
-    <w:link w:val="af5"/>
+    <w:basedOn w:val="Normal"/>
+    <w:link w:val="DocumentMapChar"/>
     <w:rsid w:val="00814172"/>
     <w:rPr>
-      <w:rFonts w:ascii="宋体" w:eastAsia="宋体"/>
+      <w:rFonts w:ascii="SimSun" w:eastAsia="SimSun"/>
       <w:sz w:val="18"/>
       <w:szCs w:val="18"/>
     </w:rPr>
   </w:style>
-  <w:style w:type="character" w:customStyle="1" w:styleId="af5">
-    <w:name w:val="文档结构图 字符"/>
-    <w:basedOn w:val="a0"/>
-    <w:link w:val="af4"/>
+  <w:style w:type="character" w:customStyle="1" w:styleId="DocumentMapChar">
+    <w:name w:val="Document Map Char"/>
+    <w:basedOn w:val="DefaultParagraphFont"/>
+    <w:link w:val="DocumentMap"/>
     <w:rsid w:val="00814172"/>
     <w:rPr>
-      <w:rFonts w:ascii="宋体" w:hAnsiTheme="minorHAnsi" w:cstheme="minorBidi"/>
+      <w:rFonts w:ascii="SimSun" w:hAnsiTheme="minorHAnsi" w:cstheme="minorBidi"/>
       <w:kern w:val="2"/>
       <w:sz w:val="18"/>
       <w:szCs w:val="18"/>
     </w:rPr>
   </w:style>
-  <w:style w:type="character" w:customStyle="1" w:styleId="ac">
-    <w:name w:val="页脚 字符"/>
-    <w:basedOn w:val="a0"/>
-    <w:link w:val="ab"/>
+  <w:style w:type="character" w:customStyle="1" w:styleId="FooterChar">
+    <w:name w:val="Footer Char"/>
+    <w:basedOn w:val="DefaultParagraphFont"/>
+    <w:link w:val="Footer"/>
     <w:uiPriority w:val="99"/>
     <w:rsid w:val="00814172"/>
     <w:rPr>
@@ -10074,8 +9956,8 @@
   </w:style>
   <w:style w:type="paragraph" w:styleId="TOC4">
     <w:name w:val="toc 4"/>
-    <w:basedOn w:val="a"/>
-    <w:next w:val="a"/>
+    <w:basedOn w:val="Normal"/>
+    <w:next w:val="Normal"/>
     <w:autoRedefine/>
     <w:rsid w:val="00C34BB8"/>
     <w:pPr>
@@ -10089,8 +9971,8 @@
   </w:style>
   <w:style w:type="paragraph" w:styleId="TOC5">
     <w:name w:val="toc 5"/>
-    <w:basedOn w:val="a"/>
-    <w:next w:val="a"/>
+    <w:basedOn w:val="Normal"/>
+    <w:next w:val="Normal"/>
     <w:autoRedefine/>
     <w:rsid w:val="00C34BB8"/>
     <w:pPr>
@@ -10104,8 +9986,8 @@
   </w:style>
   <w:style w:type="paragraph" w:styleId="TOC6">
     <w:name w:val="toc 6"/>
-    <w:basedOn w:val="a"/>
-    <w:next w:val="a"/>
+    <w:basedOn w:val="Normal"/>
+    <w:next w:val="Normal"/>
     <w:autoRedefine/>
     <w:rsid w:val="00C34BB8"/>
     <w:pPr>
@@ -10119,8 +10001,8 @@
   </w:style>
   <w:style w:type="paragraph" w:styleId="TOC7">
     <w:name w:val="toc 7"/>
-    <w:basedOn w:val="a"/>
-    <w:next w:val="a"/>
+    <w:basedOn w:val="Normal"/>
+    <w:next w:val="Normal"/>
     <w:autoRedefine/>
     <w:rsid w:val="00C34BB8"/>
     <w:pPr>
@@ -10134,8 +10016,8 @@
   </w:style>
   <w:style w:type="paragraph" w:styleId="TOC8">
     <w:name w:val="toc 8"/>
-    <w:basedOn w:val="a"/>
-    <w:next w:val="a"/>
+    <w:basedOn w:val="Normal"/>
+    <w:next w:val="Normal"/>
     <w:autoRedefine/>
     <w:rsid w:val="00C34BB8"/>
     <w:pPr>
@@ -10149,8 +10031,8 @@
   </w:style>
   <w:style w:type="paragraph" w:styleId="TOC9">
     <w:name w:val="toc 9"/>
-    <w:basedOn w:val="a"/>
-    <w:next w:val="a"/>
+    <w:basedOn w:val="Normal"/>
+    <w:next w:val="Normal"/>
     <w:autoRedefine/>
     <w:rsid w:val="00C34BB8"/>
     <w:pPr>
@@ -10162,34 +10044,34 @@
       <w:szCs w:val="18"/>
     </w:rPr>
   </w:style>
-  <w:style w:type="character" w:customStyle="1" w:styleId="a8">
-    <w:name w:val="纯文本 字符"/>
-    <w:basedOn w:val="a0"/>
-    <w:link w:val="a7"/>
+  <w:style w:type="character" w:customStyle="1" w:styleId="PlainTextChar">
+    <w:name w:val="Plain Text Char"/>
+    <w:basedOn w:val="DefaultParagraphFont"/>
+    <w:link w:val="PlainText"/>
     <w:rsid w:val="00BA3F95"/>
     <w:rPr>
-      <w:rFonts w:ascii="宋体" w:eastAsiaTheme="minorEastAsia" w:hAnsi="Courier New" w:cs="Courier New"/>
+      <w:rFonts w:ascii="SimSun" w:eastAsiaTheme="minorEastAsia" w:hAnsi="Courier New" w:cs="Courier New"/>
       <w:kern w:val="2"/>
       <w:sz w:val="21"/>
       <w:szCs w:val="21"/>
     </w:rPr>
   </w:style>
-  <w:style w:type="character" w:customStyle="1" w:styleId="22">
-    <w:name w:val="正文文本缩进 2 字符"/>
-    <w:basedOn w:val="a0"/>
-    <w:link w:val="21"/>
+  <w:style w:type="character" w:customStyle="1" w:styleId="BodyTextIndent2Char">
+    <w:name w:val="Body Text Indent 2 Char"/>
+    <w:basedOn w:val="DefaultParagraphFont"/>
+    <w:link w:val="BodyTextIndent2"/>
     <w:rsid w:val="0026698F"/>
     <w:rPr>
-      <w:rFonts w:ascii="宋体" w:eastAsiaTheme="minorEastAsia" w:hAnsi="宋体" w:cstheme="minorBidi"/>
+      <w:rFonts w:ascii="SimSun" w:eastAsiaTheme="minorEastAsia" w:hAnsi="SimSun" w:cstheme="minorBidi"/>
       <w:color w:val="000000" w:themeColor="text1"/>
       <w:kern w:val="2"/>
       <w:sz w:val="24"/>
       <w:szCs w:val="24"/>
     </w:rPr>
   </w:style>
-  <w:style w:type="character" w:styleId="af6">
+  <w:style w:type="character" w:styleId="PlaceholderText">
     <w:name w:val="Placeholder Text"/>
-    <w:basedOn w:val="a0"/>
+    <w:basedOn w:val="DefaultParagraphFont"/>
     <w:uiPriority w:val="99"/>
     <w:unhideWhenUsed/>
     <w:rsid w:val="00B819B5"/>
@@ -10197,10 +10079,10 @@
       <w:color w:val="808080"/>
     </w:rPr>
   </w:style>
-  <w:style w:type="paragraph" w:styleId="TOC">
+  <w:style w:type="paragraph" w:styleId="TOCHeading">
     <w:name w:val="TOC Heading"/>
-    <w:basedOn w:val="1"/>
-    <w:next w:val="a"/>
+    <w:basedOn w:val="Heading1"/>
+    <w:next w:val="Normal"/>
     <w:uiPriority w:val="39"/>
     <w:unhideWhenUsed/>
     <w:qFormat/>
@@ -10479,10 +10361,6 @@
 </file>
 
 <file path=customXml/item1.xml><?xml version="1.0" encoding="utf-8"?>
-<b:Sources xmlns:b="http://schemas.openxmlformats.org/officeDocument/2006/bibliography" xmlns="http://schemas.openxmlformats.org/officeDocument/2006/bibliography" SelectedStyle="\APA.XSL" StyleName="APA"/>
-</file>
-
-<file path=customXml/item2.xml><?xml version="1.0" encoding="utf-8"?>
 <s:customData xmlns="http://www.wps.cn/officeDocument/2013/wpsCustomData" xmlns:s="http://www.wps.cn/officeDocument/2013/wpsCustomData">
   <customSectProps>
     <customSectPr/>
@@ -10512,18 +10390,22 @@
 </s:customData>
 </file>
 
+<file path=customXml/item2.xml><?xml version="1.0" encoding="utf-8"?>
+<b:Sources xmlns:b="http://schemas.openxmlformats.org/officeDocument/2006/bibliography" xmlns="http://schemas.openxmlformats.org/officeDocument/2006/bibliography" SelectedStyle="\APA.XSL" StyleName="APA"/>
+</file>
+
 <file path=customXml/itemProps1.xml><?xml version="1.0" encoding="utf-8"?>
+<ds:datastoreItem xmlns:ds="http://schemas.openxmlformats.org/officeDocument/2006/customXml" ds:itemID="{B1977F7D-205B-4081-913C-38D41E755F92}">
+  <ds:schemaRefs>
+    <ds:schemaRef ds:uri="http://www.wps.cn/officeDocument/2013/wpsCustomData"/>
+  </ds:schemaRefs>
+</ds:datastoreItem>
+</file>
+
+<file path=customXml/itemProps2.xml><?xml version="1.0" encoding="utf-8"?>
 <ds:datastoreItem xmlns:ds="http://schemas.openxmlformats.org/officeDocument/2006/customXml" ds:itemID="{F3883DEE-0290-4553-BDE6-742F6670F0A0}">
   <ds:schemaRefs>
     <ds:schemaRef ds:uri="http://schemas.openxmlformats.org/officeDocument/2006/bibliography"/>
   </ds:schemaRefs>
 </ds:datastoreItem>
-</file>
-
-<file path=customXml/itemProps2.xml><?xml version="1.0" encoding="utf-8"?>
-<ds:datastoreItem xmlns:ds="http://schemas.openxmlformats.org/officeDocument/2006/customXml" ds:itemID="{B1977F7D-205B-4081-913C-38D41E755F92}">
-  <ds:schemaRefs>
-    <ds:schemaRef ds:uri="http://www.wps.cn/officeDocument/2013/wpsCustomData"/>
-  </ds:schemaRefs>
-</ds:datastoreItem>
 </file>
</xml_diff>

<commit_message>
[update] update 1.1 and 1.2
</commit_message>
<xml_diff>
--- a/ProgramDebugPratice_Feb.docx
+++ b/ProgramDebugPratice_Feb.docx
@@ -1,6 +1,6 @@
 
 <file path=word/document.xml><?xml version="1.0" encoding="utf-8"?>
-<w:document xmlns:wpc="http://schemas.microsoft.com/office/word/2010/wordprocessingCanvas" xmlns:cx="http://schemas.microsoft.com/office/drawing/2014/chartex" xmlns:cx1="http://schemas.microsoft.com/office/drawing/2015/9/8/chartex" xmlns:cx2="http://schemas.microsoft.com/office/drawing/2015/10/21/chartex" xmlns:cx3="http://schemas.microsoft.com/office/drawing/2016/5/9/chartex" xmlns:cx4="http://schemas.microsoft.com/office/drawing/2016/5/10/chartex" xmlns:cx5="http://schemas.microsoft.com/office/drawing/2016/5/11/chartex" xmlns:cx6="http://schemas.microsoft.com/office/drawing/2016/5/12/chartex" xmlns:cx7="http://schemas.microsoft.com/office/drawing/2016/5/13/chartex" xmlns:cx8="http://schemas.microsoft.com/office/drawing/2016/5/14/chartex" xmlns:mc="http://schemas.openxmlformats.org/markup-compatibility/2006" xmlns:aink="http://schemas.microsoft.com/office/drawing/2016/ink" xmlns:am3d="http://schemas.microsoft.com/office/drawing/2017/model3d" xmlns:o="urn:schemas-microsoft-com:office:office" xmlns:r="http://schemas.openxmlformats.org/officeDocument/2006/relationships" xmlns:m="http://schemas.openxmlformats.org/officeDocument/2006/math" xmlns:v="urn:schemas-microsoft-com:vml" xmlns:wp14="http://schemas.microsoft.com/office/word/2010/wordprocessingDrawing" xmlns:wp="http://schemas.openxmlformats.org/drawingml/2006/wordprocessingDrawing" xmlns:w10="urn:schemas-microsoft-com:office:word" xmlns:w="http://schemas.openxmlformats.org/wordprocessingml/2006/main" xmlns:w14="http://schemas.microsoft.com/office/word/2010/wordml" xmlns:w15="http://schemas.microsoft.com/office/word/2012/wordml" xmlns:w16cex="http://schemas.microsoft.com/office/word/2018/wordml/cex" xmlns:w16cid="http://schemas.microsoft.com/office/word/2016/wordml/cid" xmlns:w16="http://schemas.microsoft.com/office/word/2018/wordml" xmlns:w16se="http://schemas.microsoft.com/office/word/2015/wordml/symex" xmlns:wpg="http://schemas.microsoft.com/office/word/2010/wordprocessingGroup" xmlns:wpi="http://schemas.microsoft.com/office/word/2010/wordprocessingInk" xmlns:wne="http://schemas.microsoft.com/office/word/2006/wordml" xmlns:wps="http://schemas.microsoft.com/office/word/2010/wordprocessingShape" mc:Ignorable="w14 w15 w16se w16cid w16 w16cex wp14">
+<w:document xmlns:wpc="http://schemas.microsoft.com/office/word/2010/wordprocessingCanvas" xmlns:cx="http://schemas.microsoft.com/office/drawing/2014/chartex" xmlns:cx1="http://schemas.microsoft.com/office/drawing/2015/9/8/chartex" xmlns:cx2="http://schemas.microsoft.com/office/drawing/2015/10/21/chartex" xmlns:cx3="http://schemas.microsoft.com/office/drawing/2016/5/9/chartex" xmlns:cx4="http://schemas.microsoft.com/office/drawing/2016/5/10/chartex" xmlns:cx5="http://schemas.microsoft.com/office/drawing/2016/5/11/chartex" xmlns:cx6="http://schemas.microsoft.com/office/drawing/2016/5/12/chartex" xmlns:cx7="http://schemas.microsoft.com/office/drawing/2016/5/13/chartex" xmlns:cx8="http://schemas.microsoft.com/office/drawing/2016/5/14/chartex" xmlns:mc="http://schemas.openxmlformats.org/markup-compatibility/2006" xmlns:aink="http://schemas.microsoft.com/office/drawing/2016/ink" xmlns:am3d="http://schemas.microsoft.com/office/drawing/2017/model3d" xmlns:o="urn:schemas-microsoft-com:office:office" xmlns:r="http://schemas.openxmlformats.org/officeDocument/2006/relationships" xmlns:m="http://schemas.openxmlformats.org/officeDocument/2006/math" xmlns:v="urn:schemas-microsoft-com:vml" xmlns:wp14="http://schemas.microsoft.com/office/word/2010/wordprocessingDrawing" xmlns:wp="http://schemas.openxmlformats.org/drawingml/2006/wordprocessingDrawing" xmlns:w10="urn:schemas-microsoft-com:office:word" xmlns:w="http://schemas.openxmlformats.org/wordprocessingml/2006/main" xmlns:w14="http://schemas.microsoft.com/office/word/2010/wordml" xmlns:w15="http://schemas.microsoft.com/office/word/2012/wordml" xmlns:w16cex="http://schemas.microsoft.com/office/word/2018/wordml/cex" xmlns:w16cid="http://schemas.microsoft.com/office/word/2016/wordml/cid" xmlns:w16="http://schemas.microsoft.com/office/word/2018/wordml" xmlns:w16sdtdh="http://schemas.microsoft.com/office/word/2020/wordml/sdtdatahash" xmlns:w16se="http://schemas.microsoft.com/office/word/2015/wordml/symex" xmlns:wpg="http://schemas.microsoft.com/office/word/2010/wordprocessingGroup" xmlns:wpi="http://schemas.microsoft.com/office/word/2010/wordprocessingInk" xmlns:wne="http://schemas.microsoft.com/office/word/2006/wordml" xmlns:wps="http://schemas.microsoft.com/office/word/2010/wordprocessingShape" mc:Ignorable="w14 w15 w16se w16cid w16 w16cex w16sdtdh wp14">
   <w:body>
     <w:tbl>
       <w:tblPr>
@@ -25,7 +25,7 @@
             <w:pPr>
               <w:spacing w:line="360" w:lineRule="auto"/>
               <w:rPr>
-                <w:rFonts w:ascii="SimHei" w:eastAsia="SimHei" w:hAnsi="SimHei"/>
+                <w:rFonts w:ascii="黑体" w:eastAsia="黑体" w:hAnsi="黑体"/>
                 <w:sz w:val="24"/>
               </w:rPr>
             </w:pPr>
@@ -58,7 +58,7 @@
             <w:pPr>
               <w:spacing w:line="360" w:lineRule="auto"/>
               <w:rPr>
-                <w:rFonts w:ascii="SimHei" w:eastAsia="SimHei" w:hAnsi="SimHei"/>
+                <w:rFonts w:ascii="黑体" w:eastAsia="黑体" w:hAnsi="黑体"/>
                 <w:sz w:val="24"/>
               </w:rPr>
             </w:pPr>
@@ -84,7 +84,7 @@
       <w:pPr>
         <w:jc w:val="center"/>
         <w:rPr>
-          <w:rFonts w:ascii="STXinwei" w:eastAsia="STXinwei" w:hAnsi="Arial Black"/>
+          <w:rFonts w:ascii="华文新魏" w:eastAsia="华文新魏" w:hAnsi="Arial Black"/>
           <w:b/>
           <w:bCs/>
           <w:color w:val="000000"/>
@@ -552,7 +552,7 @@
       </w:r>
       <w:r>
         <w:rPr>
-          <w:rFonts w:ascii="Times New Roman" w:eastAsia="SimHei" w:hAnsi="Times New Roman" w:cs="Times New Roman"/>
+          <w:rFonts w:ascii="Times New Roman" w:eastAsia="黑体" w:hAnsi="Times New Roman" w:cs="Times New Roman"/>
           <w:bCs/>
           <w:color w:val="000000"/>
           <w:sz w:val="10"/>
@@ -585,7 +585,7 @@
     </w:p>
     <w:p>
       <w:pPr>
-        <w:pStyle w:val="PlainText"/>
+        <w:pStyle w:val="a7"/>
         <w:snapToGrid w:val="0"/>
         <w:spacing w:line="480" w:lineRule="auto"/>
         <w:ind w:leftChars="-85" w:left="-178" w:rightChars="10" w:right="21"/>
@@ -609,7 +609,7 @@
     </w:p>
     <w:p>
       <w:pPr>
-        <w:pStyle w:val="PlainText"/>
+        <w:pStyle w:val="a7"/>
         <w:snapToGrid w:val="0"/>
         <w:spacing w:line="480" w:lineRule="auto"/>
         <w:ind w:leftChars="-85" w:left="-178" w:rightChars="10" w:right="21"/>
@@ -624,7 +624,23 @@
           <w:rFonts w:ascii="Times New Roman" w:hAnsi="Times New Roman" w:cs="Times New Roman"/>
           <w:sz w:val="24"/>
         </w:rPr>
-        <w:t>本人郑重声明：所提交的论文是本人在导师的指导下，独立进行研究工作所取得的成果。除文中已经注明引用的内容外，本论文不含其他个人或集体已经发表或撰写过的研究成果。对本文的研究作出重要贡献的个人和集体，均已在文中以明确方式标明。</w:t>
+        <w:t>本人郑重声明：所提交的论文是本人在导师的指导下，独立进行研究工作所取得的成果。除文中已经注明引用的内容外，本论文不含其他个人或集体已经发表或撰写过的研究成果。对本文的研究</w:t>
+      </w:r>
+      <w:proofErr w:type="gramStart"/>
+      <w:r>
+        <w:rPr>
+          <w:rFonts w:ascii="Times New Roman" w:hAnsi="Times New Roman" w:cs="Times New Roman"/>
+          <w:sz w:val="24"/>
+        </w:rPr>
+        <w:t>作出</w:t>
+      </w:r>
+      <w:proofErr w:type="gramEnd"/>
+      <w:r>
+        <w:rPr>
+          <w:rFonts w:ascii="Times New Roman" w:hAnsi="Times New Roman" w:cs="Times New Roman"/>
+          <w:sz w:val="24"/>
+        </w:rPr>
+        <w:t>重要贡献的个人和集体，均已在文中以明确方式标明。</w:t>
       </w:r>
     </w:p>
     <w:p>
@@ -892,7 +908,7 @@
     </w:p>
     <w:p>
       <w:pPr>
-        <w:pStyle w:val="PlainText"/>
+        <w:pStyle w:val="a7"/>
         <w:snapToGrid w:val="0"/>
         <w:spacing w:line="360" w:lineRule="auto"/>
         <w:ind w:leftChars="-85" w:left="-178" w:rightChars="10" w:right="21"/>
@@ -925,7 +941,7 @@
     </w:p>
     <w:p>
       <w:pPr>
-        <w:pStyle w:val="PlainText"/>
+        <w:pStyle w:val="a7"/>
         <w:snapToGrid w:val="0"/>
         <w:spacing w:line="360" w:lineRule="auto"/>
         <w:ind w:leftChars="-85" w:left="-178" w:rightChars="10" w:right="21"/>
@@ -949,7 +965,7 @@
         <w:widowControl/>
         <w:jc w:val="center"/>
         <w:rPr>
-          <w:rFonts w:ascii="Times New Roman" w:eastAsia="SimHei" w:hAnsi="Times New Roman" w:cs="Times New Roman"/>
+          <w:rFonts w:ascii="Times New Roman" w:eastAsia="黑体" w:hAnsi="Times New Roman" w:cs="Times New Roman"/>
           <w:bCs/>
           <w:color w:val="000000"/>
           <w:sz w:val="36"/>
@@ -962,7 +978,7 @@
         <w:widowControl/>
         <w:jc w:val="center"/>
         <w:rPr>
-          <w:rFonts w:ascii="Times New Roman" w:eastAsia="SimHei" w:hAnsi="Times New Roman" w:cs="Times New Roman"/>
+          <w:rFonts w:ascii="Times New Roman" w:eastAsia="黑体" w:hAnsi="Times New Roman" w:cs="Times New Roman"/>
           <w:bCs/>
           <w:color w:val="000000"/>
           <w:sz w:val="36"/>
@@ -971,7 +987,7 @@
       </w:pPr>
       <w:r>
         <w:rPr>
-          <w:rFonts w:ascii="Times New Roman" w:eastAsia="SimHei" w:hAnsi="Times New Roman" w:cs="Times New Roman" w:hint="eastAsia"/>
+          <w:rFonts w:ascii="Times New Roman" w:eastAsia="黑体" w:hAnsi="Times New Roman" w:cs="Times New Roman" w:hint="eastAsia"/>
           <w:bCs/>
           <w:color w:val="000000"/>
           <w:sz w:val="36"/>
@@ -985,7 +1001,7 @@
         <w:widowControl/>
         <w:jc w:val="center"/>
         <w:rPr>
-          <w:rFonts w:ascii="Times New Roman" w:eastAsia="SimHei" w:hAnsi="Times New Roman" w:cs="Times New Roman"/>
+          <w:rFonts w:ascii="Times New Roman" w:eastAsia="黑体" w:hAnsi="Times New Roman" w:cs="Times New Roman"/>
           <w:bCs/>
           <w:color w:val="000000"/>
           <w:sz w:val="36"/>
@@ -994,7 +1010,7 @@
       </w:pPr>
       <w:r>
         <w:rPr>
-          <w:rFonts w:ascii="Times New Roman" w:eastAsia="SimHei" w:hAnsi="Times New Roman" w:cs="Times New Roman"/>
+          <w:rFonts w:ascii="Times New Roman" w:eastAsia="黑体" w:hAnsi="Times New Roman" w:cs="Times New Roman"/>
           <w:bCs/>
           <w:color w:val="000000"/>
           <w:sz w:val="36"/>
@@ -1151,6 +1167,7 @@
         </w:rPr>
         <w:t>的操作系统</w:t>
       </w:r>
+      <w:proofErr w:type="gramStart"/>
       <w:r>
         <w:rPr>
           <w:rFonts w:ascii="Times New Roman" w:hAnsi="Times New Roman" w:cs="Times New Roman" w:hint="eastAsia"/>
@@ -1163,13 +1180,21 @@
           <w:rFonts w:ascii="Times New Roman" w:hAnsi="Times New Roman" w:cs="Times New Roman" w:hint="eastAsia"/>
           <w:sz w:val="24"/>
         </w:rPr>
-        <w:t>程序调试</w:t>
-      </w:r>
+        <w:t>程序</w:t>
+      </w:r>
+      <w:proofErr w:type="gramEnd"/>
       <w:r>
         <w:rPr>
           <w:rFonts w:ascii="Times New Roman" w:hAnsi="Times New Roman" w:cs="Times New Roman" w:hint="eastAsia"/>
           <w:sz w:val="24"/>
         </w:rPr>
+        <w:t>调试</w:t>
+      </w:r>
+      <w:r>
+        <w:rPr>
+          <w:rFonts w:ascii="Times New Roman" w:hAnsi="Times New Roman" w:cs="Times New Roman" w:hint="eastAsia"/>
+          <w:sz w:val="24"/>
+        </w:rPr>
         <w:t>相关内容</w:t>
       </w:r>
       <w:r>
@@ -1186,12 +1211,21 @@
         </w:rPr>
         <w:t>Linux</w:t>
       </w:r>
+      <w:proofErr w:type="gramStart"/>
       <w:r>
         <w:rPr>
           <w:rFonts w:ascii="Times New Roman" w:hAnsi="Times New Roman" w:cs="Times New Roman" w:hint="eastAsia"/>
           <w:sz w:val="24"/>
         </w:rPr>
-        <w:t>下关于调试方法的研究，比如</w:t>
+        <w:t>下关于</w:t>
+      </w:r>
+      <w:proofErr w:type="gramEnd"/>
+      <w:r>
+        <w:rPr>
+          <w:rFonts w:ascii="Times New Roman" w:hAnsi="Times New Roman" w:cs="Times New Roman" w:hint="eastAsia"/>
+          <w:sz w:val="24"/>
+        </w:rPr>
+        <w:t>调试方法的研究，比如</w:t>
       </w:r>
       <w:r>
         <w:rPr>
@@ -1785,7 +1819,7 @@
       <w:sdtContent>
         <w:p>
           <w:pPr>
-            <w:pStyle w:val="TOCHeading"/>
+            <w:pStyle w:val="TOC"/>
           </w:pPr>
           <w:r>
             <w:t>Table of Contents</w:t>
@@ -1820,7 +1854,7 @@
           <w:hyperlink w:anchor="_Toc93417709" w:history="1">
             <w:r>
               <w:rPr>
-                <w:rStyle w:val="Hyperlink"/>
+                <w:rStyle w:val="af0"/>
                 <w:rFonts w:hint="eastAsia"/>
                 <w:noProof/>
               </w:rPr>
@@ -1840,7 +1874,7 @@
             </w:r>
             <w:r>
               <w:rPr>
-                <w:rStyle w:val="Hyperlink"/>
+                <w:rStyle w:val="af0"/>
                 <w:rFonts w:hint="eastAsia"/>
                 <w:noProof/>
               </w:rPr>
@@ -1848,14 +1882,14 @@
             </w:r>
             <w:r>
               <w:rPr>
-                <w:rStyle w:val="Hyperlink"/>
+                <w:rStyle w:val="af0"/>
                 <w:noProof/>
               </w:rPr>
               <w:t xml:space="preserve">  </w:t>
             </w:r>
             <w:r>
               <w:rPr>
-                <w:rStyle w:val="Hyperlink"/>
+                <w:rStyle w:val="af0"/>
                 <w:rFonts w:hint="eastAsia"/>
                 <w:noProof/>
               </w:rPr>
@@ -1928,14 +1962,14 @@
           <w:hyperlink w:anchor="_Toc93417710" w:history="1">
             <w:r>
               <w:rPr>
-                <w:rStyle w:val="Hyperlink"/>
+                <w:rStyle w:val="af0"/>
                 <w:noProof/>
               </w:rPr>
               <w:t xml:space="preserve">1.1 </w:t>
             </w:r>
             <w:r>
               <w:rPr>
-                <w:rStyle w:val="Hyperlink"/>
+                <w:rStyle w:val="af0"/>
                 <w:rFonts w:hint="eastAsia"/>
                 <w:noProof/>
               </w:rPr>
@@ -2008,14 +2042,14 @@
           <w:hyperlink w:anchor="_Toc93417711" w:history="1">
             <w:r>
               <w:rPr>
-                <w:rStyle w:val="Hyperlink"/>
+                <w:rStyle w:val="af0"/>
                 <w:noProof/>
               </w:rPr>
               <w:t xml:space="preserve">1.2 </w:t>
             </w:r>
             <w:r>
               <w:rPr>
-                <w:rStyle w:val="Hyperlink"/>
+                <w:rStyle w:val="af0"/>
                 <w:rFonts w:hint="eastAsia"/>
                 <w:noProof/>
               </w:rPr>
@@ -2091,7 +2125,7 @@
           <w:hyperlink w:anchor="_Toc93417712" w:history="1">
             <w:r>
               <w:rPr>
-                <w:rStyle w:val="Hyperlink"/>
+                <w:rStyle w:val="af0"/>
                 <w:rFonts w:hint="eastAsia"/>
                 <w:noProof/>
               </w:rPr>
@@ -2111,7 +2145,7 @@
             </w:r>
             <w:r>
               <w:rPr>
-                <w:rStyle w:val="Hyperlink"/>
+                <w:rStyle w:val="af0"/>
                 <w:rFonts w:hint="eastAsia"/>
                 <w:noProof/>
               </w:rPr>
@@ -2184,7 +2218,7 @@
           <w:hyperlink w:anchor="_Toc93417713" w:history="1">
             <w:r>
               <w:rPr>
-                <w:rStyle w:val="Hyperlink"/>
+                <w:rStyle w:val="af0"/>
                 <w:rFonts w:cs="Times New Roman"/>
                 <w:noProof/>
               </w:rPr>
@@ -2192,7 +2226,7 @@
             </w:r>
             <w:r>
               <w:rPr>
-                <w:rStyle w:val="Hyperlink"/>
+                <w:rStyle w:val="af0"/>
                 <w:rFonts w:cs="Times New Roman" w:hint="eastAsia"/>
                 <w:noProof/>
               </w:rPr>
@@ -2265,14 +2299,14 @@
           <w:hyperlink w:anchor="_Toc93417714" w:history="1">
             <w:r>
               <w:rPr>
-                <w:rStyle w:val="Hyperlink"/>
+                <w:rStyle w:val="af0"/>
                 <w:noProof/>
               </w:rPr>
               <w:t xml:space="preserve">2.1.1 </w:t>
             </w:r>
             <w:r>
               <w:rPr>
-                <w:rStyle w:val="Hyperlink"/>
+                <w:rStyle w:val="af0"/>
                 <w:rFonts w:hint="eastAsia"/>
                 <w:noProof/>
               </w:rPr>
@@ -2345,14 +2379,14 @@
           <w:hyperlink w:anchor="_Toc93417715" w:history="1">
             <w:r>
               <w:rPr>
-                <w:rStyle w:val="Hyperlink"/>
+                <w:rStyle w:val="af0"/>
                 <w:noProof/>
               </w:rPr>
               <w:t xml:space="preserve">2.1.2 </w:t>
             </w:r>
             <w:r>
               <w:rPr>
-                <w:rStyle w:val="Hyperlink"/>
+                <w:rStyle w:val="af0"/>
                 <w:rFonts w:hint="eastAsia"/>
                 <w:noProof/>
               </w:rPr>
@@ -2360,7 +2394,7 @@
             </w:r>
             <w:r>
               <w:rPr>
-                <w:rStyle w:val="Hyperlink"/>
+                <w:rStyle w:val="af0"/>
                 <w:noProof/>
               </w:rPr>
               <w:t>BUG</w:t>
@@ -2432,14 +2466,14 @@
           <w:hyperlink w:anchor="_Toc93417716" w:history="1">
             <w:r>
               <w:rPr>
-                <w:rStyle w:val="Hyperlink"/>
+                <w:rStyle w:val="af0"/>
                 <w:noProof/>
               </w:rPr>
               <w:t xml:space="preserve">2.1.3 </w:t>
             </w:r>
             <w:r>
               <w:rPr>
-                <w:rStyle w:val="Hyperlink"/>
+                <w:rStyle w:val="af0"/>
                 <w:rFonts w:hint="eastAsia"/>
                 <w:noProof/>
               </w:rPr>
@@ -2512,14 +2546,14 @@
           <w:hyperlink w:anchor="_Toc93417717" w:history="1">
             <w:r>
               <w:rPr>
-                <w:rStyle w:val="Hyperlink"/>
+                <w:rStyle w:val="af0"/>
                 <w:noProof/>
               </w:rPr>
               <w:t xml:space="preserve">2.2 </w:t>
             </w:r>
             <w:r>
               <w:rPr>
-                <w:rStyle w:val="Hyperlink"/>
+                <w:rStyle w:val="af0"/>
                 <w:rFonts w:hint="eastAsia"/>
                 <w:noProof/>
               </w:rPr>
@@ -2592,14 +2626,14 @@
           <w:hyperlink w:anchor="_Toc93417718" w:history="1">
             <w:r>
               <w:rPr>
-                <w:rStyle w:val="Hyperlink"/>
+                <w:rStyle w:val="af0"/>
                 <w:noProof/>
               </w:rPr>
               <w:t xml:space="preserve">2.2.1 </w:t>
             </w:r>
             <w:r>
               <w:rPr>
-                <w:rStyle w:val="Hyperlink"/>
+                <w:rStyle w:val="af0"/>
                 <w:rFonts w:hint="eastAsia"/>
                 <w:noProof/>
               </w:rPr>
@@ -2672,14 +2706,14 @@
           <w:hyperlink w:anchor="_Toc93417719" w:history="1">
             <w:r>
               <w:rPr>
-                <w:rStyle w:val="Hyperlink"/>
+                <w:rStyle w:val="af0"/>
                 <w:noProof/>
               </w:rPr>
               <w:t xml:space="preserve">2.2.2 </w:t>
             </w:r>
             <w:r>
               <w:rPr>
-                <w:rStyle w:val="Hyperlink"/>
+                <w:rStyle w:val="af0"/>
                 <w:rFonts w:hint="eastAsia"/>
                 <w:noProof/>
               </w:rPr>
@@ -2752,14 +2786,14 @@
           <w:hyperlink w:anchor="_Toc93417720" w:history="1">
             <w:r>
               <w:rPr>
-                <w:rStyle w:val="Hyperlink"/>
+                <w:rStyle w:val="af0"/>
                 <w:noProof/>
               </w:rPr>
               <w:t xml:space="preserve">2.2.3 </w:t>
             </w:r>
             <w:r>
               <w:rPr>
-                <w:rStyle w:val="Hyperlink"/>
+                <w:rStyle w:val="af0"/>
                 <w:rFonts w:hint="eastAsia"/>
                 <w:noProof/>
               </w:rPr>
@@ -2835,7 +2869,7 @@
           <w:hyperlink w:anchor="_Toc93417721" w:history="1">
             <w:r>
               <w:rPr>
-                <w:rStyle w:val="Hyperlink"/>
+                <w:rStyle w:val="af0"/>
                 <w:rFonts w:hint="eastAsia"/>
                 <w:noProof/>
               </w:rPr>
@@ -2855,7 +2889,7 @@
             </w:r>
             <w:r>
               <w:rPr>
-                <w:rStyle w:val="Hyperlink"/>
+                <w:rStyle w:val="af0"/>
                 <w:rFonts w:hint="eastAsia"/>
                 <w:noProof/>
               </w:rPr>
@@ -2928,14 +2962,14 @@
           <w:hyperlink w:anchor="_Toc93417722" w:history="1">
             <w:r>
               <w:rPr>
-                <w:rStyle w:val="Hyperlink"/>
+                <w:rStyle w:val="af0"/>
                 <w:noProof/>
               </w:rPr>
               <w:t xml:space="preserve">3.1 </w:t>
             </w:r>
             <w:r>
               <w:rPr>
-                <w:rStyle w:val="Hyperlink"/>
+                <w:rStyle w:val="af0"/>
                 <w:rFonts w:hint="eastAsia"/>
                 <w:noProof/>
               </w:rPr>
@@ -3008,14 +3042,14 @@
           <w:hyperlink w:anchor="_Toc93417723" w:history="1">
             <w:r>
               <w:rPr>
-                <w:rStyle w:val="Hyperlink"/>
+                <w:rStyle w:val="af0"/>
                 <w:noProof/>
               </w:rPr>
               <w:t xml:space="preserve">3.1.1 </w:t>
             </w:r>
             <w:r>
               <w:rPr>
-                <w:rStyle w:val="Hyperlink"/>
+                <w:rStyle w:val="af0"/>
                 <w:rFonts w:hint="eastAsia"/>
                 <w:noProof/>
               </w:rPr>
@@ -3088,14 +3122,14 @@
           <w:hyperlink w:anchor="_Toc93417724" w:history="1">
             <w:r>
               <w:rPr>
-                <w:rStyle w:val="Hyperlink"/>
+                <w:rStyle w:val="af0"/>
                 <w:noProof/>
               </w:rPr>
               <w:t xml:space="preserve">3.1.2 </w:t>
             </w:r>
             <w:r>
               <w:rPr>
-                <w:rStyle w:val="Hyperlink"/>
+                <w:rStyle w:val="af0"/>
                 <w:rFonts w:hint="eastAsia"/>
                 <w:noProof/>
               </w:rPr>
@@ -3168,14 +3202,14 @@
           <w:hyperlink w:anchor="_Toc93417725" w:history="1">
             <w:r>
               <w:rPr>
-                <w:rStyle w:val="Hyperlink"/>
+                <w:rStyle w:val="af0"/>
                 <w:noProof/>
               </w:rPr>
               <w:t xml:space="preserve">3.1.3 </w:t>
             </w:r>
             <w:r>
               <w:rPr>
-                <w:rStyle w:val="Hyperlink"/>
+                <w:rStyle w:val="af0"/>
                 <w:rFonts w:hint="eastAsia"/>
                 <w:noProof/>
               </w:rPr>
@@ -3248,14 +3282,14 @@
           <w:hyperlink w:anchor="_Toc93417726" w:history="1">
             <w:r>
               <w:rPr>
-                <w:rStyle w:val="Hyperlink"/>
+                <w:rStyle w:val="af0"/>
                 <w:noProof/>
               </w:rPr>
               <w:t xml:space="preserve">3.1.4 </w:t>
             </w:r>
             <w:r>
               <w:rPr>
-                <w:rStyle w:val="Hyperlink"/>
+                <w:rStyle w:val="af0"/>
                 <w:rFonts w:hint="eastAsia"/>
                 <w:noProof/>
               </w:rPr>
@@ -3328,14 +3362,14 @@
           <w:hyperlink w:anchor="_Toc93417727" w:history="1">
             <w:r>
               <w:rPr>
-                <w:rStyle w:val="Hyperlink"/>
+                <w:rStyle w:val="af0"/>
                 <w:noProof/>
               </w:rPr>
               <w:t xml:space="preserve">3.1.5 </w:t>
             </w:r>
             <w:r>
               <w:rPr>
-                <w:rStyle w:val="Hyperlink"/>
+                <w:rStyle w:val="af0"/>
                 <w:rFonts w:hint="eastAsia"/>
                 <w:noProof/>
               </w:rPr>
@@ -3408,14 +3442,14 @@
           <w:hyperlink w:anchor="_Toc93417728" w:history="1">
             <w:r>
               <w:rPr>
-                <w:rStyle w:val="Hyperlink"/>
+                <w:rStyle w:val="af0"/>
                 <w:noProof/>
               </w:rPr>
               <w:t xml:space="preserve">3.2 </w:t>
             </w:r>
             <w:r>
               <w:rPr>
-                <w:rStyle w:val="Hyperlink"/>
+                <w:rStyle w:val="af0"/>
                 <w:rFonts w:hint="eastAsia"/>
                 <w:noProof/>
               </w:rPr>
@@ -3488,14 +3522,14 @@
           <w:hyperlink w:anchor="_Toc93417729" w:history="1">
             <w:r>
               <w:rPr>
-                <w:rStyle w:val="Hyperlink"/>
+                <w:rStyle w:val="af0"/>
                 <w:noProof/>
               </w:rPr>
               <w:t xml:space="preserve">3.2.1 </w:t>
             </w:r>
             <w:r>
               <w:rPr>
-                <w:rStyle w:val="Hyperlink"/>
+                <w:rStyle w:val="af0"/>
                 <w:rFonts w:hint="eastAsia"/>
                 <w:noProof/>
               </w:rPr>
@@ -3568,14 +3602,14 @@
           <w:hyperlink w:anchor="_Toc93417730" w:history="1">
             <w:r>
               <w:rPr>
-                <w:rStyle w:val="Hyperlink"/>
+                <w:rStyle w:val="af0"/>
                 <w:noProof/>
               </w:rPr>
               <w:t xml:space="preserve">3.2.2 </w:t>
             </w:r>
             <w:r>
               <w:rPr>
-                <w:rStyle w:val="Hyperlink"/>
+                <w:rStyle w:val="af0"/>
                 <w:rFonts w:hint="eastAsia"/>
                 <w:noProof/>
               </w:rPr>
@@ -3648,14 +3682,14 @@
           <w:hyperlink w:anchor="_Toc93417731" w:history="1">
             <w:r>
               <w:rPr>
-                <w:rStyle w:val="Hyperlink"/>
+                <w:rStyle w:val="af0"/>
                 <w:noProof/>
               </w:rPr>
               <w:t xml:space="preserve">3.2.3 </w:t>
             </w:r>
             <w:r>
               <w:rPr>
-                <w:rStyle w:val="Hyperlink"/>
+                <w:rStyle w:val="af0"/>
                 <w:rFonts w:hint="eastAsia"/>
                 <w:noProof/>
               </w:rPr>
@@ -3728,14 +3762,14 @@
           <w:hyperlink w:anchor="_Toc93417732" w:history="1">
             <w:r>
               <w:rPr>
-                <w:rStyle w:val="Hyperlink"/>
+                <w:rStyle w:val="af0"/>
                 <w:noProof/>
               </w:rPr>
               <w:t xml:space="preserve">3.3 </w:t>
             </w:r>
             <w:r>
               <w:rPr>
-                <w:rStyle w:val="Hyperlink"/>
+                <w:rStyle w:val="af0"/>
                 <w:rFonts w:hint="eastAsia"/>
                 <w:noProof/>
               </w:rPr>
@@ -3808,14 +3842,14 @@
           <w:hyperlink w:anchor="_Toc93417733" w:history="1">
             <w:r>
               <w:rPr>
-                <w:rStyle w:val="Hyperlink"/>
+                <w:rStyle w:val="af0"/>
                 <w:noProof/>
               </w:rPr>
               <w:t xml:space="preserve">3.3.1 </w:t>
             </w:r>
             <w:r>
               <w:rPr>
-                <w:rStyle w:val="Hyperlink"/>
+                <w:rStyle w:val="af0"/>
                 <w:rFonts w:hint="eastAsia"/>
                 <w:noProof/>
               </w:rPr>
@@ -3888,14 +3922,14 @@
           <w:hyperlink w:anchor="_Toc93417734" w:history="1">
             <w:r>
               <w:rPr>
-                <w:rStyle w:val="Hyperlink"/>
+                <w:rStyle w:val="af0"/>
                 <w:noProof/>
               </w:rPr>
               <w:t xml:space="preserve">3.3.2 </w:t>
             </w:r>
             <w:r>
               <w:rPr>
-                <w:rStyle w:val="Hyperlink"/>
+                <w:rStyle w:val="af0"/>
                 <w:rFonts w:hint="eastAsia"/>
                 <w:noProof/>
               </w:rPr>
@@ -3971,7 +4005,7 @@
           <w:hyperlink w:anchor="_Toc93417735" w:history="1">
             <w:r>
               <w:rPr>
-                <w:rStyle w:val="Hyperlink"/>
+                <w:rStyle w:val="af0"/>
                 <w:rFonts w:hint="eastAsia"/>
                 <w:noProof/>
               </w:rPr>
@@ -3991,7 +4025,7 @@
             </w:r>
             <w:r>
               <w:rPr>
-                <w:rStyle w:val="Hyperlink"/>
+                <w:rStyle w:val="af0"/>
                 <w:rFonts w:hint="eastAsia"/>
                 <w:noProof/>
               </w:rPr>
@@ -4064,14 +4098,14 @@
           <w:hyperlink w:anchor="_Toc93417736" w:history="1">
             <w:r>
               <w:rPr>
-                <w:rStyle w:val="Hyperlink"/>
+                <w:rStyle w:val="af0"/>
                 <w:noProof/>
               </w:rPr>
               <w:t xml:space="preserve">4.1 </w:t>
             </w:r>
             <w:r>
               <w:rPr>
-                <w:rStyle w:val="Hyperlink"/>
+                <w:rStyle w:val="af0"/>
                 <w:rFonts w:hint="eastAsia"/>
                 <w:noProof/>
               </w:rPr>
@@ -4144,14 +4178,14 @@
           <w:hyperlink w:anchor="_Toc93417737" w:history="1">
             <w:r>
               <w:rPr>
-                <w:rStyle w:val="Hyperlink"/>
+                <w:rStyle w:val="af0"/>
                 <w:noProof/>
               </w:rPr>
               <w:t xml:space="preserve">4.2 </w:t>
             </w:r>
             <w:r>
               <w:rPr>
-                <w:rStyle w:val="Hyperlink"/>
+                <w:rStyle w:val="af0"/>
                 <w:rFonts w:hint="eastAsia"/>
                 <w:noProof/>
               </w:rPr>
@@ -4224,14 +4258,14 @@
           <w:hyperlink w:anchor="_Toc93417738" w:history="1">
             <w:r>
               <w:rPr>
-                <w:rStyle w:val="Hyperlink"/>
+                <w:rStyle w:val="af0"/>
                 <w:noProof/>
               </w:rPr>
               <w:t>4.3 GDB</w:t>
             </w:r>
             <w:r>
               <w:rPr>
-                <w:rStyle w:val="Hyperlink"/>
+                <w:rStyle w:val="af0"/>
                 <w:rFonts w:hint="eastAsia"/>
                 <w:noProof/>
               </w:rPr>
@@ -4304,14 +4338,14 @@
           <w:hyperlink w:anchor="_Toc93417739" w:history="1">
             <w:r>
               <w:rPr>
-                <w:rStyle w:val="Hyperlink"/>
+                <w:rStyle w:val="af0"/>
                 <w:noProof/>
               </w:rPr>
               <w:t>4.4 GDB</w:t>
             </w:r>
             <w:r>
               <w:rPr>
-                <w:rStyle w:val="Hyperlink"/>
+                <w:rStyle w:val="af0"/>
                 <w:rFonts w:hint="eastAsia"/>
                 <w:noProof/>
               </w:rPr>
@@ -4387,7 +4421,7 @@
           <w:hyperlink w:anchor="_Toc93417740" w:history="1">
             <w:r>
               <w:rPr>
-                <w:rStyle w:val="Hyperlink"/>
+                <w:rStyle w:val="af0"/>
                 <w:rFonts w:hint="eastAsia"/>
                 <w:noProof/>
               </w:rPr>
@@ -4407,7 +4441,7 @@
             </w:r>
             <w:r>
               <w:rPr>
-                <w:rStyle w:val="Hyperlink"/>
+                <w:rStyle w:val="af0"/>
                 <w:rFonts w:hint="eastAsia"/>
                 <w:noProof/>
               </w:rPr>
@@ -4480,14 +4514,14 @@
           <w:hyperlink w:anchor="_Toc93417741" w:history="1">
             <w:r>
               <w:rPr>
-                <w:rStyle w:val="Hyperlink"/>
+                <w:rStyle w:val="af0"/>
                 <w:noProof/>
               </w:rPr>
               <w:t xml:space="preserve">5.1 </w:t>
             </w:r>
             <w:r>
               <w:rPr>
-                <w:rStyle w:val="Hyperlink"/>
+                <w:rStyle w:val="af0"/>
                 <w:rFonts w:hint="eastAsia"/>
                 <w:noProof/>
               </w:rPr>
@@ -4495,14 +4529,14 @@
             </w:r>
             <w:r>
               <w:rPr>
-                <w:rStyle w:val="Hyperlink"/>
+                <w:rStyle w:val="af0"/>
                 <w:noProof/>
               </w:rPr>
               <w:t>main</w:t>
             </w:r>
             <w:r>
               <w:rPr>
-                <w:rStyle w:val="Hyperlink"/>
+                <w:rStyle w:val="af0"/>
                 <w:rFonts w:hint="eastAsia"/>
                 <w:noProof/>
               </w:rPr>
@@ -4575,14 +4609,14 @@
           <w:hyperlink w:anchor="_Toc93417742" w:history="1">
             <w:r>
               <w:rPr>
-                <w:rStyle w:val="Hyperlink"/>
+                <w:rStyle w:val="af0"/>
                 <w:noProof/>
               </w:rPr>
               <w:t xml:space="preserve">5.2 </w:t>
             </w:r>
             <w:r>
               <w:rPr>
-                <w:rStyle w:val="Hyperlink"/>
+                <w:rStyle w:val="af0"/>
                 <w:rFonts w:hint="eastAsia"/>
                 <w:noProof/>
               </w:rPr>
@@ -4655,14 +4689,14 @@
           <w:hyperlink w:anchor="_Toc93417743" w:history="1">
             <w:r>
               <w:rPr>
-                <w:rStyle w:val="Hyperlink"/>
+                <w:rStyle w:val="af0"/>
                 <w:noProof/>
               </w:rPr>
               <w:t xml:space="preserve">5.3 </w:t>
             </w:r>
             <w:r>
               <w:rPr>
-                <w:rStyle w:val="Hyperlink"/>
+                <w:rStyle w:val="af0"/>
                 <w:rFonts w:hint="eastAsia"/>
                 <w:noProof/>
               </w:rPr>
@@ -4735,14 +4769,14 @@
           <w:hyperlink w:anchor="_Toc93417744" w:history="1">
             <w:r>
               <w:rPr>
-                <w:rStyle w:val="Hyperlink"/>
+                <w:rStyle w:val="af0"/>
                 <w:noProof/>
               </w:rPr>
               <w:t xml:space="preserve">5.4 </w:t>
             </w:r>
             <w:r>
               <w:rPr>
-                <w:rStyle w:val="Hyperlink"/>
+                <w:rStyle w:val="af0"/>
                 <w:rFonts w:hint="eastAsia"/>
                 <w:noProof/>
               </w:rPr>
@@ -4818,7 +4852,7 @@
           <w:hyperlink w:anchor="_Toc93417745" w:history="1">
             <w:r>
               <w:rPr>
-                <w:rStyle w:val="Hyperlink"/>
+                <w:rStyle w:val="af0"/>
                 <w:rFonts w:hint="eastAsia"/>
                 <w:noProof/>
               </w:rPr>
@@ -4838,7 +4872,7 @@
             </w:r>
             <w:r>
               <w:rPr>
-                <w:rStyle w:val="Hyperlink"/>
+                <w:rStyle w:val="af0"/>
                 <w:rFonts w:hint="eastAsia"/>
                 <w:noProof/>
               </w:rPr>
@@ -4911,14 +4945,14 @@
           <w:hyperlink w:anchor="_Toc93417746" w:history="1">
             <w:r>
               <w:rPr>
-                <w:rStyle w:val="Hyperlink"/>
+                <w:rStyle w:val="af0"/>
                 <w:noProof/>
               </w:rPr>
               <w:t xml:space="preserve">6.1 </w:t>
             </w:r>
             <w:r>
               <w:rPr>
-                <w:rStyle w:val="Hyperlink"/>
+                <w:rStyle w:val="af0"/>
                 <w:rFonts w:hint="eastAsia"/>
                 <w:noProof/>
               </w:rPr>
@@ -4991,14 +5025,14 @@
           <w:hyperlink w:anchor="_Toc93417747" w:history="1">
             <w:r>
               <w:rPr>
-                <w:rStyle w:val="Hyperlink"/>
+                <w:rStyle w:val="af0"/>
                 <w:noProof/>
               </w:rPr>
               <w:t xml:space="preserve">6.2 </w:t>
             </w:r>
             <w:r>
               <w:rPr>
-                <w:rStyle w:val="Hyperlink"/>
+                <w:rStyle w:val="af0"/>
                 <w:rFonts w:hint="eastAsia"/>
                 <w:noProof/>
               </w:rPr>
@@ -5074,7 +5108,7 @@
           <w:hyperlink w:anchor="_Toc93417748" w:history="1">
             <w:r>
               <w:rPr>
-                <w:rStyle w:val="Hyperlink"/>
+                <w:rStyle w:val="af0"/>
                 <w:rFonts w:hint="eastAsia"/>
                 <w:noProof/>
               </w:rPr>
@@ -5094,7 +5128,7 @@
             </w:r>
             <w:r>
               <w:rPr>
-                <w:rStyle w:val="Hyperlink"/>
+                <w:rStyle w:val="af0"/>
                 <w:rFonts w:hint="eastAsia"/>
                 <w:noProof/>
               </w:rPr>
@@ -5167,14 +5201,14 @@
           <w:hyperlink w:anchor="_Toc93417749" w:history="1">
             <w:r>
               <w:rPr>
-                <w:rStyle w:val="Hyperlink"/>
+                <w:rStyle w:val="af0"/>
                 <w:noProof/>
               </w:rPr>
               <w:t xml:space="preserve">7.1 </w:t>
             </w:r>
             <w:r>
               <w:rPr>
-                <w:rStyle w:val="Hyperlink"/>
+                <w:rStyle w:val="af0"/>
                 <w:rFonts w:hint="eastAsia"/>
                 <w:noProof/>
               </w:rPr>
@@ -5247,14 +5281,14 @@
           <w:hyperlink w:anchor="_Toc93417750" w:history="1">
             <w:r>
               <w:rPr>
-                <w:rStyle w:val="Hyperlink"/>
+                <w:rStyle w:val="af0"/>
                 <w:noProof/>
               </w:rPr>
               <w:t xml:space="preserve">7.2 </w:t>
             </w:r>
             <w:r>
               <w:rPr>
-                <w:rStyle w:val="Hyperlink"/>
+                <w:rStyle w:val="af0"/>
                 <w:rFonts w:hint="eastAsia"/>
                 <w:noProof/>
               </w:rPr>
@@ -5330,7 +5364,7 @@
           <w:hyperlink w:anchor="_Toc93417751" w:history="1">
             <w:r>
               <w:rPr>
-                <w:rStyle w:val="Hyperlink"/>
+                <w:rStyle w:val="af0"/>
                 <w:rFonts w:hint="eastAsia"/>
                 <w:noProof/>
               </w:rPr>
@@ -5350,7 +5384,7 @@
             </w:r>
             <w:r>
               <w:rPr>
-                <w:rStyle w:val="Hyperlink"/>
+                <w:rStyle w:val="af0"/>
                 <w:rFonts w:hint="eastAsia"/>
                 <w:noProof/>
               </w:rPr>
@@ -5423,14 +5457,14 @@
           <w:hyperlink w:anchor="_Toc93417752" w:history="1">
             <w:r>
               <w:rPr>
-                <w:rStyle w:val="Hyperlink"/>
+                <w:rStyle w:val="af0"/>
                 <w:noProof/>
               </w:rPr>
               <w:t xml:space="preserve">8.1 </w:t>
             </w:r>
             <w:r>
               <w:rPr>
-                <w:rStyle w:val="Hyperlink"/>
+                <w:rStyle w:val="af0"/>
                 <w:rFonts w:hint="eastAsia"/>
                 <w:noProof/>
               </w:rPr>
@@ -5503,14 +5537,14 @@
           <w:hyperlink w:anchor="_Toc93417753" w:history="1">
             <w:r>
               <w:rPr>
-                <w:rStyle w:val="Hyperlink"/>
+                <w:rStyle w:val="af0"/>
                 <w:noProof/>
               </w:rPr>
               <w:t xml:space="preserve">8.2 </w:t>
             </w:r>
             <w:r>
               <w:rPr>
-                <w:rStyle w:val="Hyperlink"/>
+                <w:rStyle w:val="af0"/>
                 <w:rFonts w:hint="eastAsia"/>
                 <w:noProof/>
               </w:rPr>
@@ -5583,14 +5617,14 @@
           <w:hyperlink w:anchor="_Toc93417754" w:history="1">
             <w:r>
               <w:rPr>
-                <w:rStyle w:val="Hyperlink"/>
+                <w:rStyle w:val="af0"/>
                 <w:noProof/>
               </w:rPr>
               <w:t xml:space="preserve">8.3 </w:t>
             </w:r>
             <w:r>
               <w:rPr>
-                <w:rStyle w:val="Hyperlink"/>
+                <w:rStyle w:val="af0"/>
                 <w:rFonts w:hint="eastAsia"/>
                 <w:noProof/>
               </w:rPr>
@@ -5663,14 +5697,14 @@
           <w:hyperlink w:anchor="_Toc93417755" w:history="1">
             <w:r>
               <w:rPr>
-                <w:rStyle w:val="Hyperlink"/>
+                <w:rStyle w:val="af0"/>
                 <w:noProof/>
               </w:rPr>
               <w:t xml:space="preserve">8.4 </w:t>
             </w:r>
             <w:r>
               <w:rPr>
-                <w:rStyle w:val="Hyperlink"/>
+                <w:rStyle w:val="af0"/>
                 <w:rFonts w:hint="eastAsia"/>
                 <w:noProof/>
               </w:rPr>
@@ -5678,14 +5712,14 @@
             </w:r>
             <w:r>
               <w:rPr>
-                <w:rStyle w:val="Hyperlink"/>
+                <w:rStyle w:val="af0"/>
                 <w:noProof/>
               </w:rPr>
               <w:t>CPU</w:t>
             </w:r>
             <w:r>
               <w:rPr>
-                <w:rStyle w:val="Hyperlink"/>
+                <w:rStyle w:val="af0"/>
                 <w:rFonts w:hint="eastAsia"/>
                 <w:noProof/>
               </w:rPr>
@@ -5761,7 +5795,7 @@
           <w:hyperlink w:anchor="_Toc93417756" w:history="1">
             <w:r>
               <w:rPr>
-                <w:rStyle w:val="Hyperlink"/>
+                <w:rStyle w:val="af0"/>
                 <w:rFonts w:hint="eastAsia"/>
                 <w:noProof/>
               </w:rPr>
@@ -5781,7 +5815,7 @@
             </w:r>
             <w:r>
               <w:rPr>
-                <w:rStyle w:val="Hyperlink"/>
+                <w:rStyle w:val="af0"/>
                 <w:rFonts w:hint="eastAsia"/>
                 <w:noProof/>
               </w:rPr>
@@ -5856,7 +5890,7 @@
           <w:hyperlink w:anchor="_Toc93417757" w:history="1">
             <w:r>
               <w:rPr>
-                <w:rStyle w:val="Hyperlink"/>
+                <w:rStyle w:val="af0"/>
                 <w:rFonts w:hint="eastAsia"/>
                 <w:noProof/>
               </w:rPr>
@@ -5931,7 +5965,7 @@
           <w:hyperlink w:anchor="_Toc93417758" w:history="1">
             <w:r>
               <w:rPr>
-                <w:rStyle w:val="Hyperlink"/>
+                <w:rStyle w:val="af0"/>
                 <w:rFonts w:hint="eastAsia"/>
                 <w:noProof/>
               </w:rPr>
@@ -6008,7 +6042,7 @@
         <w:spacing w:line="360" w:lineRule="auto"/>
         <w:jc w:val="center"/>
         <w:rPr>
-          <w:rFonts w:ascii="SimHei" w:eastAsia="SimHei" w:hAnsi="SimHei" w:cs="SimSun"/>
+          <w:rFonts w:ascii="黑体" w:eastAsia="黑体" w:hAnsi="黑体" w:cs="宋体"/>
           <w:sz w:val="36"/>
           <w:szCs w:val="36"/>
         </w:rPr>
@@ -6030,7 +6064,7 @@
     </w:p>
     <w:p>
       <w:pPr>
-        <w:pStyle w:val="Heading1"/>
+        <w:pStyle w:val="1"/>
         <w:numPr>
           <w:ilvl w:val="0"/>
           <w:numId w:val="4"/>
@@ -6046,10 +6080,12 @@
       <w:bookmarkStart w:id="13" w:name="_Toc8025"/>
       <w:bookmarkStart w:id="14" w:name="_Toc515267458"/>
       <w:bookmarkStart w:id="15" w:name="_Toc93417709"/>
+      <w:proofErr w:type="gramStart"/>
       <w:r>
         <w:lastRenderedPageBreak/>
         <w:t>绪</w:t>
       </w:r>
+      <w:proofErr w:type="gramEnd"/>
       <w:r>
         <w:rPr>
           <w:rFonts w:hint="eastAsia"/>
@@ -6075,7 +6111,7 @@
     </w:p>
     <w:p>
       <w:pPr>
-        <w:pStyle w:val="Heading2"/>
+        <w:pStyle w:val="2"/>
         <w:numPr>
           <w:ilvl w:val="1"/>
           <w:numId w:val="7"/>
@@ -6090,13 +6126,19 @@
         <w:rPr>
           <w:rFonts w:hint="eastAsia"/>
         </w:rPr>
-        <w:t>研究的目的</w:t>
+        <w:t>研究的</w:t>
       </w:r>
       <w:bookmarkEnd w:id="18"/>
-    </w:p>
-    <w:p>
-      <w:pPr>
-        <w:pStyle w:val="BodyTextIndent2"/>
+      <w:r>
+        <w:rPr>
+          <w:rFonts w:hint="eastAsia"/>
+        </w:rPr>
+        <w:t>原因</w:t>
+      </w:r>
+    </w:p>
+    <w:p>
+      <w:pPr>
+        <w:pStyle w:val="21"/>
       </w:pPr>
       <w:r>
         <w:rPr>
@@ -6107,7 +6149,7 @@
     </w:p>
     <w:p>
       <w:pPr>
-        <w:pStyle w:val="BodyTextIndent2"/>
+        <w:pStyle w:val="21"/>
       </w:pPr>
       <w:r>
         <w:rPr>
@@ -6115,219 +6157,464 @@
         </w:rPr>
         <w:t>在一个程序的实现过程中，程序的编码无疑是占了一个很重要的地位，但是程序调试的地位也丝毫不逊色于程序编码的重要性。甚至程序就是在写代码和改代码的过程中，逐步的去满足最终的需求。程序的调试过程甚至于要比编码在项目周期中占用的时间更多。</w:t>
       </w:r>
-    </w:p>
-    <w:p>
-      <w:pPr>
-        <w:pStyle w:val="BodyTextIndent2"/>
-        <w:rPr>
-          <w:rFonts w:hint="eastAsia"/>
-        </w:rPr>
-      </w:pPr>
-    </w:p>
-    <w:p>
-      <w:pPr>
-        <w:pStyle w:val="BodyTextIndent2"/>
-      </w:pPr>
-      <w:r>
-        <w:rPr>
-          <w:rFonts w:hint="eastAsia"/>
-        </w:rPr>
-        <w:t>研究程序调试的目的，也就是说为什么要对程序调试进行研究</w:t>
-      </w:r>
-      <w:r>
-        <w:rPr>
-          <w:rFonts w:hint="eastAsia"/>
-        </w:rPr>
-        <w:t>？</w:t>
-      </w:r>
-      <w:r>
-        <w:rPr>
-          <w:rFonts w:hint="eastAsia"/>
-        </w:rPr>
-        <w:t>这个实验</w:t>
-      </w:r>
-      <w:r>
-        <w:rPr>
-          <w:rFonts w:hint="eastAsia"/>
-        </w:rPr>
-        <w:t>主要是为了通过进行这些</w:t>
-      </w:r>
-      <w:r>
-        <w:rPr>
-          <w:rFonts w:hint="eastAsia"/>
-        </w:rPr>
-        <w:t>研究</w:t>
-      </w:r>
-      <w:r>
-        <w:rPr>
-          <w:rFonts w:hint="eastAsia"/>
-        </w:rPr>
-        <w:t>使程序员对调试的过程和方法有个细致的了解，</w:t>
-      </w:r>
-      <w:r>
-        <w:rPr>
-          <w:rFonts w:hint="eastAsia"/>
-        </w:rPr>
-        <w:t>通过对程序出错过程的研究</w:t>
-      </w:r>
-      <w:r>
-        <w:rPr>
-          <w:rFonts w:hint="eastAsia"/>
-        </w:rPr>
-        <w:t>有助于在程序员在实现编码的过程中，能够很好的避免</w:t>
-      </w:r>
-      <w:r>
-        <w:rPr>
-          <w:rFonts w:hint="eastAsia"/>
-        </w:rPr>
-        <w:t>相似</w:t>
-      </w:r>
-      <w:r>
-        <w:rPr>
-          <w:rFonts w:hint="eastAsia"/>
-        </w:rPr>
-        <w:t>问题</w:t>
-      </w:r>
-      <w:r>
-        <w:rPr>
-          <w:rFonts w:hint="eastAsia"/>
-        </w:rPr>
-        <w:t>的</w:t>
-      </w:r>
-      <w:r>
-        <w:rPr>
-          <w:rFonts w:hint="eastAsia"/>
-        </w:rPr>
-        <w:t>出现，以及当需要对程序进行BUG调试时，可以根据</w:t>
-      </w:r>
-      <w:r>
-        <w:rPr>
-          <w:rFonts w:hint="eastAsia"/>
-        </w:rPr>
-        <w:t>研究的方法和原理</w:t>
-      </w:r>
-      <w:r>
-        <w:rPr>
-          <w:rFonts w:hint="eastAsia"/>
-        </w:rPr>
-        <w:t>更好更快的找到</w:t>
-      </w:r>
-      <w:r>
-        <w:rPr>
-          <w:rFonts w:hint="eastAsia"/>
-        </w:rPr>
-        <w:t>问题出现的</w:t>
-      </w:r>
-      <w:r>
-        <w:rPr>
-          <w:rFonts w:hint="eastAsia"/>
-        </w:rPr>
-        <w:t>原因并且解决问题。</w:t>
-      </w:r>
-    </w:p>
-    <w:p>
-      <w:pPr>
-        <w:pStyle w:val="BodyTextIndent2"/>
-      </w:pPr>
-      <w:r>
-        <w:rPr>
-          <w:rFonts w:hint="eastAsia"/>
-        </w:rPr>
-        <w:t>通过研究程序调试这个过程，程序员可以更清楚的了解程序的来龙去脉，包括从文本文件生成的汇编语言文件，再到最后的二进制文件；其中还可以囊括程序的在计算机中的运行过程等等一系列的知识。通过对这些知识的</w:t>
-      </w:r>
-      <w:r>
-        <w:rPr>
-          <w:rFonts w:hint="eastAsia"/>
-        </w:rPr>
-        <w:t>学习</w:t>
-      </w:r>
-      <w:r>
-        <w:rPr>
-          <w:rFonts w:hint="eastAsia"/>
-        </w:rPr>
-        <w:t>，把握住在开发过程中和调试过程中需要注意的问题。</w:t>
-      </w:r>
-    </w:p>
-    <w:p>
-      <w:pPr>
-        <w:pStyle w:val="BodyTextIndent2"/>
-      </w:pPr>
-      <w:r>
-        <w:rPr>
-          <w:rFonts w:hint="eastAsia"/>
-        </w:rPr>
-        <w:t>总而言之，通过对程序调试的研究可以帮助程序员能写出</w:t>
-      </w:r>
-      <w:r>
-        <w:rPr>
-          <w:rFonts w:hint="eastAsia"/>
-        </w:rPr>
-        <w:t>更规范，更安全</w:t>
-      </w:r>
-      <w:r>
-        <w:rPr>
-          <w:rFonts w:hint="eastAsia"/>
-        </w:rPr>
-        <w:t>的代码，</w:t>
-      </w:r>
-      <w:r>
-        <w:rPr>
-          <w:rFonts w:hint="eastAsia"/>
-        </w:rPr>
-        <w:t>掌握根据发现的现象快速的</w:t>
-      </w:r>
-      <w:r>
-        <w:rPr>
-          <w:rFonts w:hint="eastAsia"/>
-        </w:rPr>
-        <w:t>定位</w:t>
-      </w:r>
-      <w:r>
-        <w:rPr>
-          <w:rFonts w:hint="eastAsia"/>
-        </w:rPr>
-        <w:t>问题的原因</w:t>
-      </w:r>
-      <w:r>
-        <w:rPr>
-          <w:rFonts w:hint="eastAsia"/>
-        </w:rPr>
-        <w:t>和</w:t>
-      </w:r>
-      <w:r>
-        <w:rPr>
-          <w:rFonts w:hint="eastAsia"/>
-        </w:rPr>
-        <w:t>迅速</w:t>
-      </w:r>
-      <w:r>
-        <w:rPr>
-          <w:rFonts w:hint="eastAsia"/>
-        </w:rPr>
-        <w:t>解决程序运行过程中出现的问题</w:t>
-      </w:r>
-      <w:r>
-        <w:rPr>
-          <w:rFonts w:hint="eastAsia"/>
-        </w:rPr>
-        <w:t>的这种能力</w:t>
-      </w:r>
-      <w:r>
-        <w:rPr>
-          <w:rFonts w:hint="eastAsia"/>
-        </w:rPr>
-        <w:t>。</w:t>
-      </w:r>
-    </w:p>
-    <w:p>
-      <w:pPr>
-        <w:pStyle w:val="Heading2"/>
+      <w:r>
+        <w:rPr>
+          <w:rFonts w:hint="eastAsia"/>
+        </w:rPr>
+        <w:t>所以对程序调试进行研究这一工作是一件很有必要的事。</w:t>
+      </w:r>
+    </w:p>
+    <w:p>
+      <w:pPr>
+        <w:pStyle w:val="21"/>
+      </w:pPr>
+      <w:r>
+        <w:rPr>
+          <w:rFonts w:hint="eastAsia"/>
+        </w:rPr>
+        <w:t>虽然程序调试在程序开发过程中占有很重要的位置，但是目前来说，程序员大多只能靠经验来支撑这一部分的工作，大多数人只能通过不断在工作</w:t>
+      </w:r>
+      <w:proofErr w:type="gramStart"/>
+      <w:r>
+        <w:rPr>
+          <w:rFonts w:hint="eastAsia"/>
+        </w:rPr>
+        <w:t>中踩坑来</w:t>
+      </w:r>
+      <w:proofErr w:type="gramEnd"/>
+      <w:r>
+        <w:rPr>
+          <w:rFonts w:hint="eastAsia"/>
+        </w:rPr>
+        <w:t>积累经验，并且市面上对于调试部分的研究论文和书籍也是寥寥无几。并且各种语言和项目又千差万别，不能一概而论的现象又加剧了这种情况的延续。</w:t>
+      </w:r>
+    </w:p>
+    <w:p>
+      <w:pPr>
+        <w:pStyle w:val="21"/>
+        <w:rPr>
+          <w:rFonts w:hint="eastAsia"/>
+        </w:rPr>
+      </w:pPr>
+      <w:r>
+        <w:rPr>
+          <w:rFonts w:hint="eastAsia"/>
+        </w:rPr>
+        <w:t>所以这篇文章就是基于以上的理由，开始研究关于在Linux系统</w:t>
+      </w:r>
+      <w:proofErr w:type="gramStart"/>
+      <w:r>
+        <w:rPr>
+          <w:rFonts w:hint="eastAsia"/>
+        </w:rPr>
+        <w:t>下关于</w:t>
+      </w:r>
+      <w:proofErr w:type="gramEnd"/>
+      <w:r>
+        <w:rPr>
+          <w:rFonts w:hint="eastAsia"/>
+        </w:rPr>
+        <w:t>C</w:t>
+      </w:r>
+      <w:r>
+        <w:t>/C++</w:t>
+      </w:r>
+      <w:r>
+        <w:rPr>
+          <w:rFonts w:hint="eastAsia"/>
+        </w:rPr>
+        <w:t>程序的调试的一些方法和步骤，特别是一些Linux自带的工具甚至也可能涉及到一些第三方工具的使用，都是为了更好的对</w:t>
+      </w:r>
+      <w:proofErr w:type="gramStart"/>
+      <w:r>
+        <w:rPr>
+          <w:rFonts w:hint="eastAsia"/>
+        </w:rPr>
+        <w:t>调试做</w:t>
+      </w:r>
+      <w:proofErr w:type="gramEnd"/>
+      <w:r>
+        <w:rPr>
+          <w:rFonts w:hint="eastAsia"/>
+        </w:rPr>
+        <w:t>一些介绍和研究。</w:t>
+      </w:r>
+    </w:p>
+    <w:p>
+      <w:pPr>
+        <w:pStyle w:val="2"/>
         <w:numPr>
           <w:ilvl w:val="1"/>
           <w:numId w:val="7"/>
         </w:numPr>
         <w:spacing w:before="120" w:after="120"/>
       </w:pPr>
+      <w:r>
+        <w:rPr>
+          <w:rFonts w:hint="eastAsia"/>
+        </w:rPr>
+        <w:t>程序调试研究的目的</w:t>
+      </w:r>
+    </w:p>
+    <w:p>
+      <w:pPr>
+        <w:pStyle w:val="21"/>
+      </w:pPr>
+      <w:r>
+        <w:rPr>
+          <w:rFonts w:hint="eastAsia"/>
+        </w:rPr>
+        <w:t>这篇文章的研究目的主要有两个：</w:t>
+      </w:r>
+    </w:p>
+    <w:p>
+      <w:pPr>
+        <w:pStyle w:val="21"/>
+      </w:pPr>
+      <w:r>
+        <w:rPr>
+          <w:rFonts w:hint="eastAsia"/>
+        </w:rPr>
+        <w:t>其一：</w:t>
+      </w:r>
+      <w:r>
+        <w:rPr>
+          <w:rFonts w:hint="eastAsia"/>
+        </w:rPr>
+        <w:t>旨在希望当有需要的人在读完这篇文章以后，能帮助他们快速上手关于C/C++程序在Linux系统下的调试方法。为什么要强调适用语言，主要是各个语言对于本身的调试调试支持，如果不是限制到该语言中，有些方法和工具是需要具体分析的，有些语言对于调试支持的比较好会有自己的输出逻辑和框架。</w:t>
+      </w:r>
+      <w:proofErr w:type="gramStart"/>
+      <w:r>
+        <w:rPr>
+          <w:rFonts w:hint="eastAsia"/>
+        </w:rPr>
+        <w:t>此外说是</w:t>
+      </w:r>
+      <w:proofErr w:type="gramEnd"/>
+      <w:r>
+        <w:rPr>
+          <w:rFonts w:hint="eastAsia"/>
+        </w:rPr>
+        <w:t>在Linux系统下，其实相关的Unix下，关于C</w:t>
+      </w:r>
+      <w:r>
+        <w:t>/C++</w:t>
+      </w:r>
+      <w:r>
+        <w:rPr>
+          <w:rFonts w:hint="eastAsia"/>
+        </w:rPr>
+        <w:t>语言的调试都是可以使用到的，因为我们需要用到的调试工具GDB在Linux系列的系统下大都支持，并且</w:t>
+      </w:r>
+      <w:r>
+        <w:rPr>
+          <w:rFonts w:hint="eastAsia"/>
+        </w:rPr>
+        <w:t>如果在GDB工具不支持使用的情况下，</w:t>
+      </w:r>
+      <w:r>
+        <w:rPr>
+          <w:rFonts w:hint="eastAsia"/>
+        </w:rPr>
+        <w:t>还有一些更好用的第三方工具可以选择来帮助到调试。</w:t>
+      </w:r>
+    </w:p>
+    <w:p>
+      <w:pPr>
+        <w:pStyle w:val="21"/>
+        <w:rPr>
+          <w:rFonts w:hint="eastAsia"/>
+        </w:rPr>
+      </w:pPr>
+      <w:r>
+        <w:rPr>
+          <w:rFonts w:hint="eastAsia"/>
+        </w:rPr>
+        <w:t>其二：旨在帮助学习这篇文章的人可以借着学习调试的过程中来更深入的学习计算机底层的知识，构建计算机操作系统的知识网络。因为C/</w:t>
+      </w:r>
+      <w:r>
+        <w:t>C++</w:t>
+      </w:r>
+      <w:r>
+        <w:rPr>
+          <w:rFonts w:hint="eastAsia"/>
+        </w:rPr>
+        <w:t>是一门和计算机底层联系比较密切的语言，有C/C++编译出来的代码很容易就和操作系统</w:t>
+      </w:r>
+      <w:r>
+        <w:rPr>
+          <w:rFonts w:hint="eastAsia"/>
+        </w:rPr>
+        <w:t>做了很深的交互，如果对底层知识可以很熟悉的运用和了解的话，对于一些调试的方法可以</w:t>
+      </w:r>
+      <w:r>
+        <w:rPr>
+          <w:rFonts w:hint="eastAsia"/>
+        </w:rPr>
+        <w:lastRenderedPageBreak/>
+        <w:t>起到事半功倍的效果。此外其他语言虽然可能有自己的调试模块来帮助程序员</w:t>
+      </w:r>
+      <w:proofErr w:type="gramStart"/>
+      <w:r>
+        <w:rPr>
+          <w:rFonts w:hint="eastAsia"/>
+        </w:rPr>
+        <w:t>做对</w:t>
+      </w:r>
+      <w:proofErr w:type="gramEnd"/>
+      <w:r>
+        <w:rPr>
+          <w:rFonts w:hint="eastAsia"/>
+        </w:rPr>
+        <w:t>应的调试工作，但是这些部分最终都是需要走到计算机操作系统的调用。所以对于学习操作系统这件事来说，对于程序员提升自己的计算机素养，很有帮助且，很有必要。</w:t>
+      </w:r>
+    </w:p>
+    <w:p>
+      <w:pPr>
+        <w:pStyle w:val="21"/>
+        <w:rPr>
+          <w:strike/>
+        </w:rPr>
+      </w:pPr>
+      <w:r>
+        <w:rPr>
+          <w:rFonts w:hint="eastAsia"/>
+          <w:strike/>
+        </w:rPr>
+        <w:t>研究程序调试的目的，也就是说为什么要对程序调试进行研究</w:t>
+      </w:r>
+      <w:r>
+        <w:rPr>
+          <w:rFonts w:hint="eastAsia"/>
+          <w:strike/>
+        </w:rPr>
+        <w:t>？</w:t>
+      </w:r>
+      <w:r>
+        <w:rPr>
+          <w:rFonts w:hint="eastAsia"/>
+          <w:strike/>
+        </w:rPr>
+        <w:t>这个实验</w:t>
+      </w:r>
+      <w:r>
+        <w:rPr>
+          <w:rFonts w:hint="eastAsia"/>
+          <w:strike/>
+        </w:rPr>
+        <w:t>主要是为了通过进行这些</w:t>
+      </w:r>
+      <w:r>
+        <w:rPr>
+          <w:rFonts w:hint="eastAsia"/>
+          <w:strike/>
+        </w:rPr>
+        <w:t>研究</w:t>
+      </w:r>
+      <w:r>
+        <w:rPr>
+          <w:rFonts w:hint="eastAsia"/>
+          <w:strike/>
+        </w:rPr>
+        <w:t>使程序员对调试的过程和方法有个细致的了解，</w:t>
+      </w:r>
+      <w:r>
+        <w:rPr>
+          <w:rFonts w:hint="eastAsia"/>
+          <w:strike/>
+        </w:rPr>
+        <w:t>通过对程序出错过程的研究</w:t>
+      </w:r>
+      <w:r>
+        <w:rPr>
+          <w:rFonts w:hint="eastAsia"/>
+          <w:strike/>
+        </w:rPr>
+        <w:t>有助于在程序员在实现编码的过程中，能够很好的避免</w:t>
+      </w:r>
+      <w:r>
+        <w:rPr>
+          <w:rFonts w:hint="eastAsia"/>
+          <w:strike/>
+        </w:rPr>
+        <w:t>相似</w:t>
+      </w:r>
+      <w:r>
+        <w:rPr>
+          <w:rFonts w:hint="eastAsia"/>
+          <w:strike/>
+        </w:rPr>
+        <w:t>问题</w:t>
+      </w:r>
+      <w:r>
+        <w:rPr>
+          <w:rFonts w:hint="eastAsia"/>
+          <w:strike/>
+        </w:rPr>
+        <w:t>的</w:t>
+      </w:r>
+      <w:r>
+        <w:rPr>
+          <w:rFonts w:hint="eastAsia"/>
+          <w:strike/>
+        </w:rPr>
+        <w:t>出现，以及当需要对程序进行BUG调试时，可以根据</w:t>
+      </w:r>
+      <w:r>
+        <w:rPr>
+          <w:rFonts w:hint="eastAsia"/>
+          <w:strike/>
+        </w:rPr>
+        <w:t>研究的方法和原理</w:t>
+      </w:r>
+      <w:r>
+        <w:rPr>
+          <w:rFonts w:hint="eastAsia"/>
+          <w:strike/>
+        </w:rPr>
+        <w:t>更好更快的找到</w:t>
+      </w:r>
+      <w:r>
+        <w:rPr>
+          <w:rFonts w:hint="eastAsia"/>
+          <w:strike/>
+        </w:rPr>
+        <w:t>问题出现的</w:t>
+      </w:r>
+      <w:r>
+        <w:rPr>
+          <w:rFonts w:hint="eastAsia"/>
+          <w:strike/>
+        </w:rPr>
+        <w:t>原因并且解决问题。</w:t>
+      </w:r>
+    </w:p>
+    <w:p>
+      <w:pPr>
+        <w:pStyle w:val="21"/>
+        <w:rPr>
+          <w:strike/>
+        </w:rPr>
+      </w:pPr>
+      <w:r>
+        <w:rPr>
+          <w:rFonts w:hint="eastAsia"/>
+          <w:strike/>
+        </w:rPr>
+        <w:t>通过研究程序调试这个过程，程序员可以更清楚的了解程序的来龙去脉，包括从文本文件生成的汇编语言文件，再到最后的二进制文件；其中还可以囊括程序的在计算机中的运行过程等等一系列的知识。通过对这些知识的</w:t>
+      </w:r>
+      <w:r>
+        <w:rPr>
+          <w:rFonts w:hint="eastAsia"/>
+          <w:strike/>
+        </w:rPr>
+        <w:t>学习</w:t>
+      </w:r>
+      <w:r>
+        <w:rPr>
+          <w:rFonts w:hint="eastAsia"/>
+          <w:strike/>
+        </w:rPr>
+        <w:t>，把握住在开发过程中和调试过程中需要注意的问题。</w:t>
+      </w:r>
+    </w:p>
+    <w:p>
+      <w:pPr>
+        <w:pStyle w:val="21"/>
+        <w:rPr>
+          <w:strike/>
+        </w:rPr>
+      </w:pPr>
+      <w:r>
+        <w:rPr>
+          <w:rFonts w:hint="eastAsia"/>
+          <w:strike/>
+        </w:rPr>
+        <w:t>总而言之，通过对程序调试的研究可以帮助程序员能写出</w:t>
+      </w:r>
+      <w:r>
+        <w:rPr>
+          <w:rFonts w:hint="eastAsia"/>
+          <w:strike/>
+        </w:rPr>
+        <w:t>更规范，更安全</w:t>
+      </w:r>
+      <w:r>
+        <w:rPr>
+          <w:rFonts w:hint="eastAsia"/>
+          <w:strike/>
+        </w:rPr>
+        <w:t>的代码，</w:t>
+      </w:r>
+      <w:r>
+        <w:rPr>
+          <w:rFonts w:hint="eastAsia"/>
+          <w:strike/>
+        </w:rPr>
+        <w:t>掌握根据发现的现象快速的</w:t>
+      </w:r>
+      <w:r>
+        <w:rPr>
+          <w:rFonts w:hint="eastAsia"/>
+          <w:strike/>
+        </w:rPr>
+        <w:t>定位</w:t>
+      </w:r>
+      <w:r>
+        <w:rPr>
+          <w:rFonts w:hint="eastAsia"/>
+          <w:strike/>
+        </w:rPr>
+        <w:t>问题的原因</w:t>
+      </w:r>
+      <w:r>
+        <w:rPr>
+          <w:rFonts w:hint="eastAsia"/>
+          <w:strike/>
+        </w:rPr>
+        <w:t>和</w:t>
+      </w:r>
+      <w:r>
+        <w:rPr>
+          <w:rFonts w:hint="eastAsia"/>
+          <w:strike/>
+        </w:rPr>
+        <w:t>迅速</w:t>
+      </w:r>
+      <w:r>
+        <w:rPr>
+          <w:rFonts w:hint="eastAsia"/>
+          <w:strike/>
+        </w:rPr>
+        <w:t>解决程序运行过程中出现的问题</w:t>
+      </w:r>
+      <w:r>
+        <w:rPr>
+          <w:rFonts w:hint="eastAsia"/>
+          <w:strike/>
+        </w:rPr>
+        <w:t>的这种能力</w:t>
+      </w:r>
+      <w:r>
+        <w:rPr>
+          <w:rFonts w:hint="eastAsia"/>
+          <w:strike/>
+        </w:rPr>
+        <w:t>。</w:t>
+      </w:r>
+    </w:p>
+    <w:p>
+      <w:pPr>
+        <w:pStyle w:val="2"/>
+        <w:numPr>
+          <w:ilvl w:val="1"/>
+          <w:numId w:val="7"/>
+        </w:numPr>
+        <w:spacing w:before="120" w:after="120"/>
+        <w:rPr>
+          <w:rFonts w:hint="eastAsia"/>
+        </w:rPr>
+      </w:pPr>
       <w:bookmarkStart w:id="19" w:name="_Toc93417711"/>
       <w:r>
         <w:t>程序调试研究的意义</w:t>
@@ -6336,7 +6623,7 @@
     </w:p>
     <w:p>
       <w:pPr>
-        <w:pStyle w:val="BodyTextIndent2"/>
+        <w:pStyle w:val="21"/>
       </w:pPr>
       <w:r>
         <w:rPr>
@@ -6419,148 +6706,184 @@
     </w:p>
     <w:p>
       <w:pPr>
-        <w:pStyle w:val="BodyTextIndent2"/>
-      </w:pPr>
-      <w:r>
-        <w:rPr>
-          <w:rFonts w:hint="eastAsia"/>
-        </w:rPr>
-        <w:t>现阶段，大部分程序员对于程序在计算机中的操作系统等知识一直都是一知半解，但是随着互联网的继续发展下去，计算机会和各行各业都进行一个赋能结合的</w:t>
-      </w:r>
+        <w:pStyle w:val="21"/>
+      </w:pPr>
+      <w:r>
+        <w:rPr>
+          <w:rFonts w:hint="eastAsia"/>
+        </w:rPr>
+        <w:t>现阶段，大部分程序员对于程序在计算机中的操作系统等知识一直都是一知半解，但是随着互联网的继续发展下去，计算机会和各行各业都进行一个赋能结合的过程，这也就意味着程序员除了需要有</w:t>
+      </w:r>
+      <w:r>
+        <w:rPr>
+          <w:rFonts w:hint="eastAsia"/>
+        </w:rPr>
+        <w:t>过硬的编程能力之外，还需要了解计算机的底层知识和对程序的Debug能力，这样才能应对</w:t>
+      </w:r>
+      <w:r>
+        <w:rPr>
+          <w:rFonts w:hint="eastAsia"/>
+        </w:rPr>
+        <w:t>在整个</w:t>
+      </w:r>
+      <w:r>
+        <w:rPr>
+          <w:rFonts w:hint="eastAsia"/>
+        </w:rPr>
+        <w:t>程序开发周期过程中面临的主要的编码和调试问题。</w:t>
+      </w:r>
+    </w:p>
+    <w:p>
+      <w:pPr>
+        <w:pStyle w:val="21"/>
+      </w:pPr>
+      <w:r>
+        <w:rPr>
+          <w:rFonts w:hint="eastAsia"/>
+        </w:rPr>
+        <w:t>而通过对程序调试的研究，不仅可以帮助程序员了解和梳理</w:t>
+      </w:r>
+      <w:r>
+        <w:rPr>
+          <w:rFonts w:hint="eastAsia"/>
+        </w:rPr>
+        <w:t>计算机</w:t>
+      </w:r>
+      <w:r>
+        <w:rPr>
+          <w:rFonts w:hint="eastAsia"/>
+        </w:rPr>
+        <w:t>底层知识，还能学习在面对的程序出现不符合预期的现象时，如何</w:t>
+      </w:r>
+      <w:proofErr w:type="gramStart"/>
+      <w:r>
+        <w:rPr>
+          <w:rFonts w:hint="eastAsia"/>
+        </w:rPr>
+        <w:t>去</w:t>
+      </w:r>
+      <w:r>
+        <w:rPr>
+          <w:rFonts w:hint="eastAsia"/>
+        </w:rPr>
+        <w:t>快速</w:t>
+      </w:r>
+      <w:proofErr w:type="gramEnd"/>
+      <w:r>
+        <w:rPr>
+          <w:rFonts w:hint="eastAsia"/>
+        </w:rPr>
+        <w:t>准确</w:t>
+      </w:r>
+      <w:r>
+        <w:rPr>
+          <w:rFonts w:hint="eastAsia"/>
+        </w:rPr>
+        <w:t>追踪溯源的找到该问题发生的原因</w:t>
+      </w:r>
+      <w:r>
+        <w:rPr>
+          <w:rFonts w:hint="eastAsia"/>
+        </w:rPr>
+        <w:t>，并且恰到好处的解决问题。</w:t>
+      </w:r>
+    </w:p>
+    <w:p>
+      <w:pPr>
+        <w:pStyle w:val="21"/>
+      </w:pPr>
+      <w:r>
+        <w:rPr>
+          <w:rFonts w:hint="eastAsia"/>
+        </w:rPr>
+        <w:t>除此之外，通过研究程序调试的方法，要求程序员去掌握和了解在操作系统</w:t>
+      </w:r>
+      <w:r>
+        <w:rPr>
+          <w:rFonts w:hint="eastAsia"/>
+        </w:rPr>
+        <w:t>层次</w:t>
+      </w:r>
+      <w:proofErr w:type="gramStart"/>
+      <w:r>
+        <w:rPr>
+          <w:rFonts w:hint="eastAsia"/>
+        </w:rPr>
+        <w:t>下</w:t>
+      </w:r>
+      <w:r>
+        <w:rPr>
+          <w:rFonts w:hint="eastAsia"/>
+        </w:rPr>
+        <w:t>关于</w:t>
+      </w:r>
+      <w:proofErr w:type="gramEnd"/>
+      <w:r>
+        <w:rPr>
+          <w:rFonts w:hint="eastAsia"/>
+        </w:rPr>
+        <w:t>程序的调试工具</w:t>
+      </w:r>
+      <w:r>
+        <w:rPr>
+          <w:rFonts w:hint="eastAsia"/>
+        </w:rPr>
+        <w:t>的使用方法</w:t>
+      </w:r>
+      <w:r>
+        <w:rPr>
+          <w:rFonts w:hint="eastAsia"/>
+        </w:rPr>
+        <w:t>，</w:t>
+      </w:r>
+      <w:r>
+        <w:rPr>
+          <w:rFonts w:hint="eastAsia"/>
+        </w:rPr>
+        <w:t>和</w:t>
+      </w:r>
+      <w:r>
+        <w:rPr>
+          <w:rFonts w:hint="eastAsia"/>
+        </w:rPr>
+        <w:t>培养当没有直接输出时如何去模拟程序运行环境</w:t>
+      </w:r>
+      <w:proofErr w:type="gramStart"/>
+      <w:r>
+        <w:rPr>
+          <w:rFonts w:hint="eastAsia"/>
+        </w:rPr>
+        <w:t>下程序</w:t>
+      </w:r>
+      <w:proofErr w:type="gramEnd"/>
+      <w:r>
+        <w:rPr>
+          <w:rFonts w:hint="eastAsia"/>
+        </w:rPr>
+        <w:t>调试</w:t>
+      </w:r>
+      <w:r>
+        <w:rPr>
+          <w:rFonts w:hint="eastAsia"/>
+        </w:rPr>
+        <w:t>的能力</w:t>
+      </w:r>
+      <w:r>
+        <w:rPr>
+          <w:rFonts w:hint="eastAsia"/>
+        </w:rPr>
+        <w:t>。</w:t>
+      </w:r>
+    </w:p>
+    <w:p>
+      <w:pPr>
+        <w:pStyle w:val="21"/>
+      </w:pPr>
       <w:r>
         <w:rPr>
           <w:rFonts w:hint="eastAsia"/>
         </w:rPr>
         <w:lastRenderedPageBreak/>
-        <w:t>过程，这也就意味着程序员除了需要有</w:t>
-      </w:r>
-      <w:r>
-        <w:rPr>
-          <w:rFonts w:hint="eastAsia"/>
-        </w:rPr>
-        <w:t>过硬的编程能力之外，还需要了解计算机的底层知识和对程序的Debug能力，这样才能应对</w:t>
-      </w:r>
-      <w:r>
-        <w:rPr>
-          <w:rFonts w:hint="eastAsia"/>
-        </w:rPr>
-        <w:t>在整个</w:t>
-      </w:r>
-      <w:r>
-        <w:rPr>
-          <w:rFonts w:hint="eastAsia"/>
-        </w:rPr>
-        <w:t>程序开发周期过程中面临的主要的编码和调试问题。</w:t>
-      </w:r>
-    </w:p>
-    <w:p>
-      <w:pPr>
-        <w:pStyle w:val="BodyTextIndent2"/>
-      </w:pPr>
-      <w:r>
-        <w:rPr>
-          <w:rFonts w:hint="eastAsia"/>
-        </w:rPr>
-        <w:t>而通过对程序调试的研究，不仅可以帮助程序员了解和梳理</w:t>
-      </w:r>
-      <w:r>
-        <w:rPr>
-          <w:rFonts w:hint="eastAsia"/>
-        </w:rPr>
-        <w:t>计算机</w:t>
-      </w:r>
-      <w:r>
-        <w:rPr>
-          <w:rFonts w:hint="eastAsia"/>
-        </w:rPr>
-        <w:t>底层知识，还能学习在面对的程序出现不符合预期的现象时，如何去</w:t>
-      </w:r>
-      <w:r>
-        <w:rPr>
-          <w:rFonts w:hint="eastAsia"/>
-        </w:rPr>
-        <w:t>快速准确</w:t>
-      </w:r>
-      <w:r>
-        <w:rPr>
-          <w:rFonts w:hint="eastAsia"/>
-        </w:rPr>
-        <w:t>追踪溯源的找到该问题发生的原因</w:t>
-      </w:r>
-      <w:r>
-        <w:rPr>
-          <w:rFonts w:hint="eastAsia"/>
-        </w:rPr>
-        <w:t>，并且恰到好处的解决问题。</w:t>
-      </w:r>
-    </w:p>
-    <w:p>
-      <w:pPr>
-        <w:pStyle w:val="BodyTextIndent2"/>
-      </w:pPr>
-      <w:r>
-        <w:rPr>
-          <w:rFonts w:hint="eastAsia"/>
-        </w:rPr>
-        <w:t>除此之外，通过研究程序调试的方法，要求程序员去掌握和了解在操作系统</w:t>
-      </w:r>
-      <w:r>
-        <w:rPr>
-          <w:rFonts w:hint="eastAsia"/>
-        </w:rPr>
-        <w:t>层次下</w:t>
-      </w:r>
-      <w:r>
-        <w:rPr>
-          <w:rFonts w:hint="eastAsia"/>
-        </w:rPr>
-        <w:t>关于程序的调试工具</w:t>
-      </w:r>
-      <w:r>
-        <w:rPr>
-          <w:rFonts w:hint="eastAsia"/>
-        </w:rPr>
-        <w:t>的使用方法</w:t>
-      </w:r>
-      <w:r>
-        <w:rPr>
-          <w:rFonts w:hint="eastAsia"/>
-        </w:rPr>
-        <w:t>，</w:t>
-      </w:r>
-      <w:r>
-        <w:rPr>
-          <w:rFonts w:hint="eastAsia"/>
-        </w:rPr>
-        <w:t>和</w:t>
-      </w:r>
-      <w:r>
-        <w:rPr>
-          <w:rFonts w:hint="eastAsia"/>
-        </w:rPr>
-        <w:t>培养当没有直接输出时如何去模拟程序运行环境下程序调试</w:t>
-      </w:r>
-      <w:r>
-        <w:rPr>
-          <w:rFonts w:hint="eastAsia"/>
-        </w:rPr>
-        <w:t>的能力</w:t>
-      </w:r>
-      <w:r>
-        <w:rPr>
-          <w:rFonts w:hint="eastAsia"/>
-        </w:rPr>
-        <w:t>。</w:t>
-      </w:r>
-    </w:p>
-    <w:p>
-      <w:pPr>
-        <w:pStyle w:val="BodyTextIndent2"/>
-      </w:pPr>
-      <w:r>
-        <w:rPr>
-          <w:rFonts w:hint="eastAsia"/>
-        </w:rPr>
         <w:t>总而言之，程序调试研究的意义主要是想让程序员掌握计算机底层的知识以及面对没有直接调试信息输出时，或者只有调试信息如何去准确的确定问题并解决问题</w:t>
       </w:r>
       <w:r>
@@ -6572,7 +6895,7 @@
     </w:p>
     <w:p>
       <w:pPr>
-        <w:pStyle w:val="Heading1"/>
+        <w:pStyle w:val="1"/>
         <w:numPr>
           <w:ilvl w:val="0"/>
           <w:numId w:val="4"/>
@@ -6590,7 +6913,7 @@
     </w:p>
     <w:p>
       <w:pPr>
-        <w:pStyle w:val="Heading2"/>
+        <w:pStyle w:val="2"/>
         <w:spacing w:before="120" w:after="120"/>
         <w:rPr>
           <w:rFonts w:cs="Times New Roman"/>
@@ -6633,7 +6956,7 @@
     </w:p>
     <w:p>
       <w:pPr>
-        <w:pStyle w:val="Heading3"/>
+        <w:pStyle w:val="3"/>
         <w:spacing w:before="72" w:after="72"/>
       </w:pPr>
       <w:bookmarkStart w:id="29" w:name="_Toc93417714"/>
@@ -6668,7 +6991,7 @@
     </w:p>
     <w:p>
       <w:pPr>
-        <w:pStyle w:val="BodyTextIndent2"/>
+        <w:pStyle w:val="21"/>
       </w:pPr>
       <w:r>
         <w:rPr>
@@ -6679,24 +7002,52 @@
     </w:p>
     <w:p>
       <w:pPr>
-        <w:pStyle w:val="BodyTextIndent2"/>
-      </w:pPr>
-      <w:r>
-        <w:rPr>
-          <w:rFonts w:hint="eastAsia"/>
-        </w:rPr>
-        <w:t>当需求以文档确定好以后，程序员会拆分整个需求，构建程序架构，然后分配各个模块到每个组，或者每个人手中。程序在编码过程中会有自测过程，当一个模块完成以后会进行模块或者单元测试，验证程序是否像需求文档描述那样符合预期的运转。自测通过以后，程序会整理打包交到测试人员手中进行正式的系统测试，发现问题。</w:t>
-      </w:r>
-      <w:r>
-        <w:rPr>
-          <w:rFonts w:hint="eastAsia"/>
-        </w:rPr>
-        <w:t>通过几轮测试修改，程序运行结果如需求文档要求后，就可以正式对外发布正式版本，交付最终产品。</w:t>
-      </w:r>
-    </w:p>
-    <w:p>
-      <w:pPr>
-        <w:pStyle w:val="BodyTextIndent2"/>
+        <w:pStyle w:val="21"/>
+      </w:pPr>
+      <w:r>
+        <w:rPr>
+          <w:rFonts w:hint="eastAsia"/>
+        </w:rPr>
+        <w:t>当需求以文档确定好以后，程序员会拆分整个需求，构建程序架构，然后分配各个模块到每个组，或者每个人手中。程序在编码过程中会有自测过程，当一个模块完成以后会进行模块或者单元测试，验证程序是否</w:t>
+      </w:r>
+      <w:proofErr w:type="gramStart"/>
+      <w:r>
+        <w:rPr>
+          <w:rFonts w:hint="eastAsia"/>
+        </w:rPr>
+        <w:t>像需求</w:t>
+      </w:r>
+      <w:proofErr w:type="gramEnd"/>
+      <w:r>
+        <w:rPr>
+          <w:rFonts w:hint="eastAsia"/>
+        </w:rPr>
+        <w:t>文档描述那样符合预期的运转。自测通过以后，程序会整理打包交到测试人员手中进行正式的系统测试，发现问题。</w:t>
+      </w:r>
+      <w:r>
+        <w:rPr>
+          <w:rFonts w:hint="eastAsia"/>
+        </w:rPr>
+        <w:t>通过几轮测试修改，程序运行结果</w:t>
+      </w:r>
+      <w:proofErr w:type="gramStart"/>
+      <w:r>
+        <w:rPr>
+          <w:rFonts w:hint="eastAsia"/>
+        </w:rPr>
+        <w:t>如需求</w:t>
+      </w:r>
+      <w:proofErr w:type="gramEnd"/>
+      <w:r>
+        <w:rPr>
+          <w:rFonts w:hint="eastAsia"/>
+        </w:rPr>
+        <w:t>文档要求后，就可以正式对外发布正式版本，交付最终产品。</w:t>
+      </w:r>
+    </w:p>
+    <w:p>
+      <w:pPr>
+        <w:pStyle w:val="21"/>
       </w:pPr>
       <w:r>
         <w:rPr>
@@ -6707,19 +7058,18 @@
     </w:p>
     <w:p>
       <w:pPr>
-        <w:pStyle w:val="BodyTextIndent2"/>
-      </w:pPr>
-      <w:r>
-        <w:rPr>
-          <w:rFonts w:hint="eastAsia"/>
-        </w:rPr>
-        <w:lastRenderedPageBreak/>
+        <w:pStyle w:val="21"/>
+      </w:pPr>
+      <w:r>
+        <w:rPr>
+          <w:rFonts w:hint="eastAsia"/>
+        </w:rPr>
         <w:t>程序调试的目的就是为了解决程序中不符合预期现象，而方法就是通过追踪程序中流转的数据，找到数据在哪一部分出现不符合预期的错误。而这个方法就是我们接下来需要重点讨论的话题，并且程序调试的方式多种多样，但是最根本的就是通过种种手段来跟踪程序数据的流转和处理过程。这些手段主要分为系统或者第三方工具来追踪程序堆栈或者是使用者自己使用输出日志形式观察程序运行过程的数据并且保存下来。</w:t>
       </w:r>
     </w:p>
     <w:p>
       <w:pPr>
-        <w:pStyle w:val="BodyTextIndent2"/>
+        <w:pStyle w:val="21"/>
       </w:pPr>
       <w:r>
         <w:rPr>
@@ -6730,56 +7080,10 @@
     </w:p>
     <w:p>
       <w:pPr>
-        <w:pStyle w:val="Heading3"/>
+        <w:pStyle w:val="3"/>
         <w:spacing w:before="72" w:after="72"/>
       </w:pPr>
       <w:bookmarkStart w:id="30" w:name="_Toc93417715"/>
-      <w:r>
-        <w:t>2</w:t>
-      </w:r>
-      <w:r>
-        <w:rPr>
-          <w:rFonts w:hint="eastAsia"/>
-        </w:rPr>
-        <w:t>.</w:t>
-      </w:r>
-      <w:r>
-        <w:t>1</w:t>
-      </w:r>
-      <w:r>
-        <w:rPr>
-          <w:rFonts w:hint="eastAsia"/>
-        </w:rPr>
-        <w:t>.</w:t>
-      </w:r>
-      <w:r>
-        <w:t xml:space="preserve">2 </w:t>
-      </w:r>
-      <w:r>
-        <w:rPr>
-          <w:rFonts w:hint="eastAsia"/>
-        </w:rPr>
-        <w:t>什么是</w:t>
-      </w:r>
-      <w:r>
-        <w:rPr>
-          <w:rFonts w:hint="eastAsia"/>
-        </w:rPr>
-        <w:t>BUG</w:t>
-      </w:r>
-      <w:bookmarkEnd w:id="30"/>
-    </w:p>
-    <w:p>
-      <w:pPr>
-        <w:pStyle w:val="BodyTextIndent2"/>
-      </w:pPr>
-    </w:p>
-    <w:p>
-      <w:pPr>
-        <w:pStyle w:val="Heading3"/>
-        <w:spacing w:before="72" w:after="72"/>
-      </w:pPr>
-      <w:bookmarkStart w:id="31" w:name="_Toc93417716"/>
       <w:r>
         <w:lastRenderedPageBreak/>
         <w:t>2</w:t>
@@ -6800,6 +7104,53 @@
         <w:t>.</w:t>
       </w:r>
       <w:r>
+        <w:t xml:space="preserve">2 </w:t>
+      </w:r>
+      <w:r>
+        <w:rPr>
+          <w:rFonts w:hint="eastAsia"/>
+        </w:rPr>
+        <w:t>什么是</w:t>
+      </w:r>
+      <w:r>
+        <w:rPr>
+          <w:rFonts w:hint="eastAsia"/>
+        </w:rPr>
+        <w:t>BUG</w:t>
+      </w:r>
+      <w:bookmarkEnd w:id="30"/>
+    </w:p>
+    <w:p>
+      <w:pPr>
+        <w:pStyle w:val="21"/>
+      </w:pPr>
+    </w:p>
+    <w:p>
+      <w:pPr>
+        <w:pStyle w:val="3"/>
+        <w:spacing w:before="72" w:after="72"/>
+      </w:pPr>
+      <w:bookmarkStart w:id="31" w:name="_Toc93417716"/>
+      <w:r>
+        <w:lastRenderedPageBreak/>
+        <w:t>2</w:t>
+      </w:r>
+      <w:r>
+        <w:rPr>
+          <w:rFonts w:hint="eastAsia"/>
+        </w:rPr>
+        <w:t>.</w:t>
+      </w:r>
+      <w:r>
+        <w:t>1</w:t>
+      </w:r>
+      <w:r>
+        <w:rPr>
+          <w:rFonts w:hint="eastAsia"/>
+        </w:rPr>
+        <w:t>.</w:t>
+      </w:r>
+      <w:r>
         <w:t xml:space="preserve">3 </w:t>
       </w:r>
       <w:r>
@@ -6812,7 +7163,7 @@
     </w:p>
     <w:p>
       <w:pPr>
-        <w:pStyle w:val="Heading2"/>
+        <w:pStyle w:val="2"/>
         <w:spacing w:before="120" w:after="120"/>
       </w:pPr>
       <w:bookmarkStart w:id="32" w:name="_Toc93417717"/>
@@ -6838,7 +7189,7 @@
     </w:p>
     <w:p>
       <w:pPr>
-        <w:pStyle w:val="Heading3"/>
+        <w:pStyle w:val="3"/>
         <w:spacing w:before="72" w:after="72"/>
       </w:pPr>
       <w:bookmarkStart w:id="33" w:name="_Toc93417718"/>
@@ -6873,7 +7224,7 @@
     </w:p>
     <w:p>
       <w:pPr>
-        <w:pStyle w:val="Heading3"/>
+        <w:pStyle w:val="3"/>
         <w:spacing w:before="72" w:after="72"/>
       </w:pPr>
       <w:bookmarkStart w:id="34" w:name="_Toc93417719"/>
@@ -6908,7 +7259,7 @@
     </w:p>
     <w:p>
       <w:pPr>
-        <w:pStyle w:val="Heading3"/>
+        <w:pStyle w:val="3"/>
         <w:spacing w:before="72" w:after="72"/>
       </w:pPr>
       <w:bookmarkStart w:id="35" w:name="_Toc93417720"/>
@@ -6943,7 +7294,7 @@
     </w:p>
     <w:p>
       <w:pPr>
-        <w:pStyle w:val="Heading1"/>
+        <w:pStyle w:val="1"/>
         <w:numPr>
           <w:ilvl w:val="0"/>
           <w:numId w:val="4"/>
@@ -6973,7 +7324,7 @@
     </w:p>
     <w:p>
       <w:pPr>
-        <w:pStyle w:val="Heading2"/>
+        <w:pStyle w:val="2"/>
         <w:spacing w:before="120" w:after="120"/>
       </w:pPr>
       <w:bookmarkStart w:id="37" w:name="_Toc93417722"/>
@@ -6999,7 +7350,7 @@
     </w:p>
     <w:p>
       <w:pPr>
-        <w:pStyle w:val="Heading3"/>
+        <w:pStyle w:val="3"/>
         <w:spacing w:before="72" w:after="72"/>
       </w:pPr>
       <w:bookmarkStart w:id="38" w:name="_Toc93417723"/>
@@ -7034,7 +7385,7 @@
     </w:p>
     <w:p>
       <w:pPr>
-        <w:pStyle w:val="Heading3"/>
+        <w:pStyle w:val="3"/>
         <w:spacing w:before="72" w:after="72"/>
       </w:pPr>
       <w:bookmarkStart w:id="39" w:name="_Toc93417724"/>
@@ -7069,7 +7420,7 @@
     </w:p>
     <w:p>
       <w:pPr>
-        <w:pStyle w:val="Heading3"/>
+        <w:pStyle w:val="3"/>
         <w:spacing w:before="72" w:after="72"/>
       </w:pPr>
       <w:bookmarkStart w:id="40" w:name="_Toc93417725"/>
@@ -7104,7 +7455,7 @@
     </w:p>
     <w:p>
       <w:pPr>
-        <w:pStyle w:val="Heading3"/>
+        <w:pStyle w:val="3"/>
         <w:spacing w:before="72" w:after="72"/>
       </w:pPr>
       <w:bookmarkStart w:id="41" w:name="_Toc93417726"/>
@@ -7139,7 +7490,7 @@
     </w:p>
     <w:p>
       <w:pPr>
-        <w:pStyle w:val="Heading3"/>
+        <w:pStyle w:val="3"/>
         <w:spacing w:before="72" w:after="72"/>
       </w:pPr>
       <w:bookmarkStart w:id="42" w:name="_Toc93417727"/>
@@ -7174,7 +7525,7 @@
     </w:p>
     <w:p>
       <w:pPr>
-        <w:pStyle w:val="Heading2"/>
+        <w:pStyle w:val="2"/>
         <w:spacing w:before="120" w:after="120"/>
       </w:pPr>
       <w:bookmarkStart w:id="43" w:name="_Toc93417728"/>
@@ -7200,7 +7551,7 @@
     </w:p>
     <w:p>
       <w:pPr>
-        <w:pStyle w:val="Heading3"/>
+        <w:pStyle w:val="3"/>
         <w:spacing w:before="72" w:after="72"/>
       </w:pPr>
       <w:bookmarkStart w:id="44" w:name="_Toc93417729"/>
@@ -7235,7 +7586,7 @@
     </w:p>
     <w:p>
       <w:pPr>
-        <w:pStyle w:val="Heading3"/>
+        <w:pStyle w:val="3"/>
         <w:spacing w:before="72" w:after="72"/>
       </w:pPr>
       <w:bookmarkStart w:id="45" w:name="_Toc93417730"/>
@@ -7270,7 +7621,7 @@
     </w:p>
     <w:p>
       <w:pPr>
-        <w:pStyle w:val="Heading3"/>
+        <w:pStyle w:val="3"/>
         <w:spacing w:before="72" w:after="72"/>
       </w:pPr>
       <w:bookmarkStart w:id="46" w:name="_Toc93417731"/>
@@ -7305,7 +7656,7 @@
     </w:p>
     <w:p>
       <w:pPr>
-        <w:pStyle w:val="Heading2"/>
+        <w:pStyle w:val="2"/>
         <w:spacing w:before="120" w:after="120"/>
       </w:pPr>
       <w:bookmarkStart w:id="47" w:name="_Toc93417732"/>
@@ -7331,7 +7682,7 @@
     </w:p>
     <w:p>
       <w:pPr>
-        <w:pStyle w:val="Heading3"/>
+        <w:pStyle w:val="3"/>
         <w:spacing w:before="72" w:after="72"/>
       </w:pPr>
       <w:bookmarkStart w:id="48" w:name="_Toc93417733"/>
@@ -7366,7 +7717,7 @@
     </w:p>
     <w:p>
       <w:pPr>
-        <w:pStyle w:val="Heading3"/>
+        <w:pStyle w:val="3"/>
         <w:spacing w:before="72" w:after="72"/>
       </w:pPr>
       <w:bookmarkStart w:id="49" w:name="_Toc93417734"/>
@@ -7401,7 +7752,7 @@
     </w:p>
     <w:p>
       <w:pPr>
-        <w:pStyle w:val="Heading1"/>
+        <w:pStyle w:val="1"/>
         <w:numPr>
           <w:ilvl w:val="0"/>
           <w:numId w:val="4"/>
@@ -7419,10 +7770,42 @@
     </w:p>
     <w:p>
       <w:pPr>
-        <w:pStyle w:val="Heading3"/>
+        <w:pStyle w:val="3"/>
         <w:spacing w:before="72" w:after="72"/>
       </w:pPr>
       <w:bookmarkStart w:id="51" w:name="_Toc93417736"/>
+      <w:r>
+        <w:t>4</w:t>
+      </w:r>
+      <w:r>
+        <w:rPr>
+          <w:rFonts w:hint="eastAsia"/>
+        </w:rPr>
+        <w:t>.</w:t>
+      </w:r>
+      <w:r>
+        <w:t xml:space="preserve">1 </w:t>
+      </w:r>
+      <w:r>
+        <w:rPr>
+          <w:rFonts w:hint="eastAsia"/>
+        </w:rPr>
+        <w:t>操作系统</w:t>
+      </w:r>
+      <w:r>
+        <w:rPr>
+          <w:rFonts w:hint="eastAsia"/>
+        </w:rPr>
+        <w:t>介绍</w:t>
+      </w:r>
+      <w:bookmarkEnd w:id="51"/>
+    </w:p>
+    <w:p>
+      <w:pPr>
+        <w:pStyle w:val="3"/>
+        <w:spacing w:before="72" w:after="72"/>
+      </w:pPr>
+      <w:bookmarkStart w:id="52" w:name="_Toc93417737"/>
       <w:r>
         <w:lastRenderedPageBreak/>
         <w:t>4</w:t>
@@ -7434,28 +7817,22 @@
         <w:t>.</w:t>
       </w:r>
       <w:r>
-        <w:t xml:space="preserve">1 </w:t>
-      </w:r>
-      <w:r>
-        <w:rPr>
-          <w:rFonts w:hint="eastAsia"/>
-        </w:rPr>
-        <w:t>操作系统</w:t>
-      </w:r>
-      <w:r>
-        <w:rPr>
-          <w:rFonts w:hint="eastAsia"/>
-        </w:rPr>
-        <w:t>介绍</w:t>
-      </w:r>
-      <w:bookmarkEnd w:id="51"/>
-    </w:p>
-    <w:p>
-      <w:pPr>
-        <w:pStyle w:val="Heading3"/>
+        <w:t xml:space="preserve">2 </w:t>
+      </w:r>
+      <w:r>
+        <w:rPr>
+          <w:rFonts w:hint="eastAsia"/>
+        </w:rPr>
+        <w:t>调试工具介绍</w:t>
+      </w:r>
+      <w:bookmarkEnd w:id="52"/>
+    </w:p>
+    <w:p>
+      <w:pPr>
+        <w:pStyle w:val="3"/>
         <w:spacing w:before="72" w:after="72"/>
       </w:pPr>
-      <w:bookmarkStart w:id="52" w:name="_Toc93417737"/>
+      <w:bookmarkStart w:id="53" w:name="_Toc93417738"/>
       <w:r>
         <w:t>4</w:t>
       </w:r>
@@ -7466,22 +7843,28 @@
         <w:t>.</w:t>
       </w:r>
       <w:r>
-        <w:t xml:space="preserve">2 </w:t>
-      </w:r>
-      <w:r>
-        <w:rPr>
-          <w:rFonts w:hint="eastAsia"/>
-        </w:rPr>
-        <w:t>调试工具介绍</w:t>
-      </w:r>
-      <w:bookmarkEnd w:id="52"/>
-    </w:p>
-    <w:p>
-      <w:pPr>
-        <w:pStyle w:val="Heading3"/>
+        <w:t xml:space="preserve">3 </w:t>
+      </w:r>
+      <w:r>
+        <w:rPr>
+          <w:rFonts w:hint="eastAsia"/>
+        </w:rPr>
+        <w:t>GDB</w:t>
+      </w:r>
+      <w:r>
+        <w:rPr>
+          <w:rFonts w:hint="eastAsia"/>
+        </w:rPr>
+        <w:t>基础命令</w:t>
+      </w:r>
+      <w:bookmarkEnd w:id="53"/>
+    </w:p>
+    <w:p>
+      <w:pPr>
+        <w:pStyle w:val="3"/>
         <w:spacing w:before="72" w:after="72"/>
       </w:pPr>
-      <w:bookmarkStart w:id="53" w:name="_Toc93417738"/>
+      <w:bookmarkStart w:id="54" w:name="_Toc93417739"/>
       <w:r>
         <w:t>4</w:t>
       </w:r>
@@ -7492,7 +7875,7 @@
         <w:t>.</w:t>
       </w:r>
       <w:r>
-        <w:t xml:space="preserve">3 </w:t>
+        <w:t xml:space="preserve">4 </w:t>
       </w:r>
       <w:r>
         <w:rPr>
@@ -7504,38 +7887,6 @@
         <w:rPr>
           <w:rFonts w:hint="eastAsia"/>
         </w:rPr>
-        <w:t>基础命令</w:t>
-      </w:r>
-      <w:bookmarkEnd w:id="53"/>
-    </w:p>
-    <w:p>
-      <w:pPr>
-        <w:pStyle w:val="Heading3"/>
-        <w:spacing w:before="72" w:after="72"/>
-      </w:pPr>
-      <w:bookmarkStart w:id="54" w:name="_Toc93417739"/>
-      <w:r>
-        <w:t>4</w:t>
-      </w:r>
-      <w:r>
-        <w:rPr>
-          <w:rFonts w:hint="eastAsia"/>
-        </w:rPr>
-        <w:t>.</w:t>
-      </w:r>
-      <w:r>
-        <w:t xml:space="preserve">4 </w:t>
-      </w:r>
-      <w:r>
-        <w:rPr>
-          <w:rFonts w:hint="eastAsia"/>
-        </w:rPr>
-        <w:t>GDB</w:t>
-      </w:r>
-      <w:r>
-        <w:rPr>
-          <w:rFonts w:hint="eastAsia"/>
-        </w:rPr>
         <w:t>调试步骤</w:t>
       </w:r>
       <w:bookmarkEnd w:id="54"/>
@@ -7543,7 +7894,7 @@
     <w:p/>
     <w:p>
       <w:pPr>
-        <w:pStyle w:val="Heading1"/>
+        <w:pStyle w:val="1"/>
         <w:numPr>
           <w:ilvl w:val="0"/>
           <w:numId w:val="4"/>
@@ -7562,7 +7913,7 @@
     </w:p>
     <w:p>
       <w:pPr>
-        <w:pStyle w:val="Heading3"/>
+        <w:pStyle w:val="3"/>
         <w:spacing w:before="72" w:after="72"/>
       </w:pPr>
       <w:bookmarkStart w:id="56" w:name="_Toc93417741"/>
@@ -7600,7 +7951,7 @@
     </w:p>
     <w:p>
       <w:pPr>
-        <w:pStyle w:val="Heading3"/>
+        <w:pStyle w:val="3"/>
         <w:spacing w:before="72" w:after="72"/>
       </w:pPr>
       <w:bookmarkStart w:id="57" w:name="_Toc93417742"/>
@@ -7626,7 +7977,7 @@
     </w:p>
     <w:p>
       <w:pPr>
-        <w:pStyle w:val="Heading3"/>
+        <w:pStyle w:val="3"/>
         <w:spacing w:before="72" w:after="72"/>
       </w:pPr>
       <w:bookmarkStart w:id="58" w:name="_Toc93417743"/>
@@ -7652,7 +8003,7 @@
     </w:p>
     <w:p>
       <w:pPr>
-        <w:pStyle w:val="Heading3"/>
+        <w:pStyle w:val="3"/>
         <w:spacing w:before="72" w:after="72"/>
       </w:pPr>
       <w:bookmarkStart w:id="59" w:name="_Toc93417744"/>
@@ -7678,7 +8029,7 @@
     </w:p>
     <w:p>
       <w:pPr>
-        <w:pStyle w:val="Heading3"/>
+        <w:pStyle w:val="3"/>
         <w:spacing w:before="72" w:after="72"/>
       </w:pPr>
       <w:r>
@@ -7702,7 +8053,7 @@
     </w:p>
     <w:p>
       <w:pPr>
-        <w:pStyle w:val="Heading1"/>
+        <w:pStyle w:val="1"/>
         <w:numPr>
           <w:ilvl w:val="0"/>
           <w:numId w:val="4"/>
@@ -7710,17 +8061,25 @@
         <w:spacing w:before="480" w:after="240"/>
       </w:pPr>
       <w:bookmarkStart w:id="60" w:name="_Toc93417745"/>
-      <w:r>
-        <w:rPr>
-          <w:rFonts w:hint="eastAsia"/>
-        </w:rPr>
-        <w:t>多进程程序调试实践</w:t>
+      <w:proofErr w:type="gramStart"/>
+      <w:r>
+        <w:rPr>
+          <w:rFonts w:hint="eastAsia"/>
+        </w:rPr>
+        <w:t>多进程</w:t>
+      </w:r>
+      <w:proofErr w:type="gramEnd"/>
+      <w:r>
+        <w:rPr>
+          <w:rFonts w:hint="eastAsia"/>
+        </w:rPr>
+        <w:t>程序调试实践</w:t>
       </w:r>
       <w:bookmarkEnd w:id="60"/>
     </w:p>
     <w:p>
       <w:pPr>
-        <w:pStyle w:val="Heading3"/>
+        <w:pStyle w:val="3"/>
         <w:spacing w:before="72" w:after="72"/>
       </w:pPr>
       <w:bookmarkStart w:id="61" w:name="_Toc93417746"/>
@@ -7736,17 +8095,25 @@
       <w:r>
         <w:t xml:space="preserve">1 </w:t>
       </w:r>
-      <w:r>
-        <w:rPr>
-          <w:rFonts w:hint="eastAsia"/>
-        </w:rPr>
-        <w:t>多进程程序编译运行</w:t>
+      <w:proofErr w:type="gramStart"/>
+      <w:r>
+        <w:rPr>
+          <w:rFonts w:hint="eastAsia"/>
+        </w:rPr>
+        <w:t>多进程</w:t>
+      </w:r>
+      <w:proofErr w:type="gramEnd"/>
+      <w:r>
+        <w:rPr>
+          <w:rFonts w:hint="eastAsia"/>
+        </w:rPr>
+        <w:t>程序编译运行</w:t>
       </w:r>
       <w:bookmarkEnd w:id="61"/>
     </w:p>
     <w:p>
       <w:pPr>
-        <w:pStyle w:val="Heading3"/>
+        <w:pStyle w:val="3"/>
         <w:spacing w:before="72" w:after="72"/>
       </w:pPr>
       <w:bookmarkStart w:id="62" w:name="_Toc93417747"/>
@@ -7762,17 +8129,25 @@
       <w:r>
         <w:t xml:space="preserve">2 </w:t>
       </w:r>
-      <w:r>
-        <w:rPr>
-          <w:rFonts w:hint="eastAsia"/>
-        </w:rPr>
-        <w:t>多进程程序调试实践</w:t>
+      <w:proofErr w:type="gramStart"/>
+      <w:r>
+        <w:rPr>
+          <w:rFonts w:hint="eastAsia"/>
+        </w:rPr>
+        <w:t>多进程</w:t>
+      </w:r>
+      <w:proofErr w:type="gramEnd"/>
+      <w:r>
+        <w:rPr>
+          <w:rFonts w:hint="eastAsia"/>
+        </w:rPr>
+        <w:t>程序调试实践</w:t>
       </w:r>
       <w:bookmarkEnd w:id="62"/>
     </w:p>
     <w:p>
       <w:pPr>
-        <w:pStyle w:val="Heading1"/>
+        <w:pStyle w:val="1"/>
         <w:numPr>
           <w:ilvl w:val="0"/>
           <w:numId w:val="4"/>
@@ -7790,7 +8165,7 @@
     </w:p>
     <w:p>
       <w:pPr>
-        <w:pStyle w:val="Heading3"/>
+        <w:pStyle w:val="3"/>
         <w:spacing w:before="72" w:after="72"/>
       </w:pPr>
       <w:bookmarkStart w:id="64" w:name="_Toc93417749"/>
@@ -7822,7 +8197,7 @@
     </w:p>
     <w:p>
       <w:pPr>
-        <w:pStyle w:val="Heading3"/>
+        <w:pStyle w:val="3"/>
         <w:spacing w:before="72" w:after="72"/>
       </w:pPr>
       <w:bookmarkStart w:id="65" w:name="_Toc93417750"/>
@@ -7848,7 +8223,7 @@
     </w:p>
     <w:p>
       <w:pPr>
-        <w:pStyle w:val="Heading1"/>
+        <w:pStyle w:val="1"/>
         <w:numPr>
           <w:ilvl w:val="0"/>
           <w:numId w:val="4"/>
@@ -7866,7 +8241,7 @@
     </w:p>
     <w:p>
       <w:pPr>
-        <w:pStyle w:val="Heading3"/>
+        <w:pStyle w:val="3"/>
         <w:spacing w:before="72" w:after="72"/>
       </w:pPr>
       <w:bookmarkStart w:id="67" w:name="_Toc93417752"/>
@@ -7892,7 +8267,7 @@
     </w:p>
     <w:p>
       <w:pPr>
-        <w:pStyle w:val="Heading3"/>
+        <w:pStyle w:val="3"/>
         <w:spacing w:before="72" w:after="72"/>
       </w:pPr>
       <w:bookmarkStart w:id="68" w:name="_Toc93417753"/>
@@ -7918,7 +8293,7 @@
     </w:p>
     <w:p>
       <w:pPr>
-        <w:pStyle w:val="Heading3"/>
+        <w:pStyle w:val="3"/>
         <w:spacing w:before="72" w:after="72"/>
       </w:pPr>
       <w:bookmarkStart w:id="69" w:name="_Toc93417754"/>
@@ -7944,7 +8319,7 @@
     </w:p>
     <w:p>
       <w:pPr>
-        <w:pStyle w:val="Heading3"/>
+        <w:pStyle w:val="3"/>
         <w:spacing w:before="72" w:after="72"/>
       </w:pPr>
       <w:bookmarkStart w:id="70" w:name="_Toc93417755"/>
@@ -7982,7 +8357,7 @@
     </w:p>
     <w:p>
       <w:pPr>
-        <w:pStyle w:val="Heading1"/>
+        <w:pStyle w:val="1"/>
         <w:numPr>
           <w:ilvl w:val="0"/>
           <w:numId w:val="4"/>
@@ -8009,7 +8384,7 @@
     <w:p/>
     <w:p>
       <w:pPr>
-        <w:pStyle w:val="ListParagraph"/>
+        <w:pStyle w:val="af3"/>
         <w:spacing w:line="360" w:lineRule="auto"/>
         <w:rPr>
           <w:rFonts w:ascii="Times New Roman" w:hAnsi="Times New Roman" w:cs="Times New Roman"/>
@@ -8034,7 +8409,7 @@
     </w:p>
     <w:p>
       <w:pPr>
-        <w:pStyle w:val="Heading1"/>
+        <w:pStyle w:val="1"/>
         <w:spacing w:before="480" w:after="240"/>
       </w:pPr>
       <w:bookmarkStart w:id="78" w:name="_Toc8561"/>
@@ -8066,7 +8441,7 @@
     </w:p>
     <w:p>
       <w:pPr>
-        <w:pStyle w:val="Heading1"/>
+        <w:pStyle w:val="1"/>
         <w:tabs>
           <w:tab w:val="left" w:pos="1380"/>
           <w:tab w:val="center" w:pos="4366"/>
@@ -8145,7 +8520,7 @@
 </file>
 
 <file path=word/endnotes.xml><?xml version="1.0" encoding="utf-8"?>
-<w:endnotes xmlns:wpc="http://schemas.microsoft.com/office/word/2010/wordprocessingCanvas" xmlns:cx="http://schemas.microsoft.com/office/drawing/2014/chartex" xmlns:cx1="http://schemas.microsoft.com/office/drawing/2015/9/8/chartex" xmlns:cx2="http://schemas.microsoft.com/office/drawing/2015/10/21/chartex" xmlns:cx3="http://schemas.microsoft.com/office/drawing/2016/5/9/chartex" xmlns:cx4="http://schemas.microsoft.com/office/drawing/2016/5/10/chartex" xmlns:cx5="http://schemas.microsoft.com/office/drawing/2016/5/11/chartex" xmlns:cx6="http://schemas.microsoft.com/office/drawing/2016/5/12/chartex" xmlns:cx7="http://schemas.microsoft.com/office/drawing/2016/5/13/chartex" xmlns:cx8="http://schemas.microsoft.com/office/drawing/2016/5/14/chartex" xmlns:mc="http://schemas.openxmlformats.org/markup-compatibility/2006" xmlns:aink="http://schemas.microsoft.com/office/drawing/2016/ink" xmlns:am3d="http://schemas.microsoft.com/office/drawing/2017/model3d" xmlns:o="urn:schemas-microsoft-com:office:office" xmlns:r="http://schemas.openxmlformats.org/officeDocument/2006/relationships" xmlns:m="http://schemas.openxmlformats.org/officeDocument/2006/math" xmlns:v="urn:schemas-microsoft-com:vml" xmlns:wp14="http://schemas.microsoft.com/office/word/2010/wordprocessingDrawing" xmlns:wp="http://schemas.openxmlformats.org/drawingml/2006/wordprocessingDrawing" xmlns:w10="urn:schemas-microsoft-com:office:word" xmlns:w="http://schemas.openxmlformats.org/wordprocessingml/2006/main" xmlns:w14="http://schemas.microsoft.com/office/word/2010/wordml" xmlns:w15="http://schemas.microsoft.com/office/word/2012/wordml" xmlns:w16cex="http://schemas.microsoft.com/office/word/2018/wordml/cex" xmlns:w16cid="http://schemas.microsoft.com/office/word/2016/wordml/cid" xmlns:w16="http://schemas.microsoft.com/office/word/2018/wordml" xmlns:w16se="http://schemas.microsoft.com/office/word/2015/wordml/symex" xmlns:wpg="http://schemas.microsoft.com/office/word/2010/wordprocessingGroup" xmlns:wpi="http://schemas.microsoft.com/office/word/2010/wordprocessingInk" xmlns:wne="http://schemas.microsoft.com/office/word/2006/wordml" xmlns:wps="http://schemas.microsoft.com/office/word/2010/wordprocessingShape" mc:Ignorable="w14 w15 w16se w16cid w16 w16cex wp14">
+<w:endnotes xmlns:wpc="http://schemas.microsoft.com/office/word/2010/wordprocessingCanvas" xmlns:cx="http://schemas.microsoft.com/office/drawing/2014/chartex" xmlns:cx1="http://schemas.microsoft.com/office/drawing/2015/9/8/chartex" xmlns:cx2="http://schemas.microsoft.com/office/drawing/2015/10/21/chartex" xmlns:cx3="http://schemas.microsoft.com/office/drawing/2016/5/9/chartex" xmlns:cx4="http://schemas.microsoft.com/office/drawing/2016/5/10/chartex" xmlns:cx5="http://schemas.microsoft.com/office/drawing/2016/5/11/chartex" xmlns:cx6="http://schemas.microsoft.com/office/drawing/2016/5/12/chartex" xmlns:cx7="http://schemas.microsoft.com/office/drawing/2016/5/13/chartex" xmlns:cx8="http://schemas.microsoft.com/office/drawing/2016/5/14/chartex" xmlns:mc="http://schemas.openxmlformats.org/markup-compatibility/2006" xmlns:aink="http://schemas.microsoft.com/office/drawing/2016/ink" xmlns:am3d="http://schemas.microsoft.com/office/drawing/2017/model3d" xmlns:o="urn:schemas-microsoft-com:office:office" xmlns:r="http://schemas.openxmlformats.org/officeDocument/2006/relationships" xmlns:m="http://schemas.openxmlformats.org/officeDocument/2006/math" xmlns:v="urn:schemas-microsoft-com:vml" xmlns:wp14="http://schemas.microsoft.com/office/word/2010/wordprocessingDrawing" xmlns:wp="http://schemas.openxmlformats.org/drawingml/2006/wordprocessingDrawing" xmlns:w10="urn:schemas-microsoft-com:office:word" xmlns:w="http://schemas.openxmlformats.org/wordprocessingml/2006/main" xmlns:w14="http://schemas.microsoft.com/office/word/2010/wordml" xmlns:w15="http://schemas.microsoft.com/office/word/2012/wordml" xmlns:w16cex="http://schemas.microsoft.com/office/word/2018/wordml/cex" xmlns:w16cid="http://schemas.microsoft.com/office/word/2016/wordml/cid" xmlns:w16="http://schemas.microsoft.com/office/word/2018/wordml" xmlns:w16sdtdh="http://schemas.microsoft.com/office/word/2020/wordml/sdtdatahash" xmlns:w16se="http://schemas.microsoft.com/office/word/2015/wordml/symex" xmlns:wpg="http://schemas.microsoft.com/office/word/2010/wordprocessingGroup" xmlns:wpi="http://schemas.microsoft.com/office/word/2010/wordprocessingInk" xmlns:wne="http://schemas.microsoft.com/office/word/2006/wordml" xmlns:wps="http://schemas.microsoft.com/office/word/2010/wordprocessingShape" mc:Ignorable="w14 w15 w16se w16cid w16 w16cex w16sdtdh wp14">
   <w:endnote w:type="separator" w:id="-1">
     <w:p>
       <w:r>
@@ -8164,7 +8539,7 @@
 </file>
 
 <file path=word/footer1.xml><?xml version="1.0" encoding="utf-8"?>
-<w:ftr xmlns:wpc="http://schemas.microsoft.com/office/word/2010/wordprocessingCanvas" xmlns:cx="http://schemas.microsoft.com/office/drawing/2014/chartex" xmlns:cx1="http://schemas.microsoft.com/office/drawing/2015/9/8/chartex" xmlns:cx2="http://schemas.microsoft.com/office/drawing/2015/10/21/chartex" xmlns:cx3="http://schemas.microsoft.com/office/drawing/2016/5/9/chartex" xmlns:cx4="http://schemas.microsoft.com/office/drawing/2016/5/10/chartex" xmlns:cx5="http://schemas.microsoft.com/office/drawing/2016/5/11/chartex" xmlns:cx6="http://schemas.microsoft.com/office/drawing/2016/5/12/chartex" xmlns:cx7="http://schemas.microsoft.com/office/drawing/2016/5/13/chartex" xmlns:cx8="http://schemas.microsoft.com/office/drawing/2016/5/14/chartex" xmlns:mc="http://schemas.openxmlformats.org/markup-compatibility/2006" xmlns:aink="http://schemas.microsoft.com/office/drawing/2016/ink" xmlns:am3d="http://schemas.microsoft.com/office/drawing/2017/model3d" xmlns:o="urn:schemas-microsoft-com:office:office" xmlns:r="http://schemas.openxmlformats.org/officeDocument/2006/relationships" xmlns:m="http://schemas.openxmlformats.org/officeDocument/2006/math" xmlns:v="urn:schemas-microsoft-com:vml" xmlns:wp14="http://schemas.microsoft.com/office/word/2010/wordprocessingDrawing" xmlns:wp="http://schemas.openxmlformats.org/drawingml/2006/wordprocessingDrawing" xmlns:w10="urn:schemas-microsoft-com:office:word" xmlns:w="http://schemas.openxmlformats.org/wordprocessingml/2006/main" xmlns:w14="http://schemas.microsoft.com/office/word/2010/wordml" xmlns:w15="http://schemas.microsoft.com/office/word/2012/wordml" xmlns:w16cex="http://schemas.microsoft.com/office/word/2018/wordml/cex" xmlns:w16cid="http://schemas.microsoft.com/office/word/2016/wordml/cid" xmlns:w16="http://schemas.microsoft.com/office/word/2018/wordml" xmlns:w16se="http://schemas.microsoft.com/office/word/2015/wordml/symex" xmlns:wpg="http://schemas.microsoft.com/office/word/2010/wordprocessingGroup" xmlns:wpi="http://schemas.microsoft.com/office/word/2010/wordprocessingInk" xmlns:wne="http://schemas.microsoft.com/office/word/2006/wordml" xmlns:wps="http://schemas.microsoft.com/office/word/2010/wordprocessingShape" mc:Ignorable="w14 w15 w16se w16cid w16 w16cex wp14">
+<w:ftr xmlns:wpc="http://schemas.microsoft.com/office/word/2010/wordprocessingCanvas" xmlns:cx="http://schemas.microsoft.com/office/drawing/2014/chartex" xmlns:cx1="http://schemas.microsoft.com/office/drawing/2015/9/8/chartex" xmlns:cx2="http://schemas.microsoft.com/office/drawing/2015/10/21/chartex" xmlns:cx3="http://schemas.microsoft.com/office/drawing/2016/5/9/chartex" xmlns:cx4="http://schemas.microsoft.com/office/drawing/2016/5/10/chartex" xmlns:cx5="http://schemas.microsoft.com/office/drawing/2016/5/11/chartex" xmlns:cx6="http://schemas.microsoft.com/office/drawing/2016/5/12/chartex" xmlns:cx7="http://schemas.microsoft.com/office/drawing/2016/5/13/chartex" xmlns:cx8="http://schemas.microsoft.com/office/drawing/2016/5/14/chartex" xmlns:mc="http://schemas.openxmlformats.org/markup-compatibility/2006" xmlns:aink="http://schemas.microsoft.com/office/drawing/2016/ink" xmlns:am3d="http://schemas.microsoft.com/office/drawing/2017/model3d" xmlns:o="urn:schemas-microsoft-com:office:office" xmlns:r="http://schemas.openxmlformats.org/officeDocument/2006/relationships" xmlns:m="http://schemas.openxmlformats.org/officeDocument/2006/math" xmlns:v="urn:schemas-microsoft-com:vml" xmlns:wp14="http://schemas.microsoft.com/office/word/2010/wordprocessingDrawing" xmlns:wp="http://schemas.openxmlformats.org/drawingml/2006/wordprocessingDrawing" xmlns:w10="urn:schemas-microsoft-com:office:word" xmlns:w="http://schemas.openxmlformats.org/wordprocessingml/2006/main" xmlns:w14="http://schemas.microsoft.com/office/word/2010/wordml" xmlns:w15="http://schemas.microsoft.com/office/word/2012/wordml" xmlns:w16cex="http://schemas.microsoft.com/office/word/2018/wordml/cex" xmlns:w16cid="http://schemas.microsoft.com/office/word/2016/wordml/cid" xmlns:w16="http://schemas.microsoft.com/office/word/2018/wordml" xmlns:w16sdtdh="http://schemas.microsoft.com/office/word/2020/wordml/sdtdatahash" xmlns:w16se="http://schemas.microsoft.com/office/word/2015/wordml/symex" xmlns:wpg="http://schemas.microsoft.com/office/word/2010/wordprocessingGroup" xmlns:wpi="http://schemas.microsoft.com/office/word/2010/wordprocessingInk" xmlns:wne="http://schemas.microsoft.com/office/word/2006/wordml" xmlns:wps="http://schemas.microsoft.com/office/word/2010/wordprocessingShape" mc:Ignorable="w14 w15 w16se w16cid w16 w16cex w16sdtdh wp14">
   <w:sdt>
     <w:sdtPr>
       <w:id w:val="23691881"/>
@@ -8181,7 +8556,7 @@
     <w:sdtContent>
       <w:p>
         <w:pPr>
-          <w:pStyle w:val="Footer"/>
+          <w:pStyle w:val="ab"/>
           <w:jc w:val="center"/>
           <w:rPr>
             <w:rFonts w:ascii="Times New Roman" w:hAnsi="Times New Roman" w:cs="Times New Roman"/>
@@ -8226,7 +8601,7 @@
 </file>
 
 <file path=word/footer2.xml><?xml version="1.0" encoding="utf-8"?>
-<w:ftr xmlns:wpc="http://schemas.microsoft.com/office/word/2010/wordprocessingCanvas" xmlns:cx="http://schemas.microsoft.com/office/drawing/2014/chartex" xmlns:cx1="http://schemas.microsoft.com/office/drawing/2015/9/8/chartex" xmlns:cx2="http://schemas.microsoft.com/office/drawing/2015/10/21/chartex" xmlns:cx3="http://schemas.microsoft.com/office/drawing/2016/5/9/chartex" xmlns:cx4="http://schemas.microsoft.com/office/drawing/2016/5/10/chartex" xmlns:cx5="http://schemas.microsoft.com/office/drawing/2016/5/11/chartex" xmlns:cx6="http://schemas.microsoft.com/office/drawing/2016/5/12/chartex" xmlns:cx7="http://schemas.microsoft.com/office/drawing/2016/5/13/chartex" xmlns:cx8="http://schemas.microsoft.com/office/drawing/2016/5/14/chartex" xmlns:mc="http://schemas.openxmlformats.org/markup-compatibility/2006" xmlns:aink="http://schemas.microsoft.com/office/drawing/2016/ink" xmlns:am3d="http://schemas.microsoft.com/office/drawing/2017/model3d" xmlns:o="urn:schemas-microsoft-com:office:office" xmlns:r="http://schemas.openxmlformats.org/officeDocument/2006/relationships" xmlns:m="http://schemas.openxmlformats.org/officeDocument/2006/math" xmlns:v="urn:schemas-microsoft-com:vml" xmlns:wp14="http://schemas.microsoft.com/office/word/2010/wordprocessingDrawing" xmlns:wp="http://schemas.openxmlformats.org/drawingml/2006/wordprocessingDrawing" xmlns:w10="urn:schemas-microsoft-com:office:word" xmlns:w="http://schemas.openxmlformats.org/wordprocessingml/2006/main" xmlns:w14="http://schemas.microsoft.com/office/word/2010/wordml" xmlns:w15="http://schemas.microsoft.com/office/word/2012/wordml" xmlns:w16cex="http://schemas.microsoft.com/office/word/2018/wordml/cex" xmlns:w16cid="http://schemas.microsoft.com/office/word/2016/wordml/cid" xmlns:w16="http://schemas.microsoft.com/office/word/2018/wordml" xmlns:w16se="http://schemas.microsoft.com/office/word/2015/wordml/symex" xmlns:wpg="http://schemas.microsoft.com/office/word/2010/wordprocessingGroup" xmlns:wpi="http://schemas.microsoft.com/office/word/2010/wordprocessingInk" xmlns:wne="http://schemas.microsoft.com/office/word/2006/wordml" xmlns:wps="http://schemas.microsoft.com/office/word/2010/wordprocessingShape" mc:Ignorable="w14 w15 w16se w16cid w16 w16cex wp14">
+<w:ftr xmlns:wpc="http://schemas.microsoft.com/office/word/2010/wordprocessingCanvas" xmlns:cx="http://schemas.microsoft.com/office/drawing/2014/chartex" xmlns:cx1="http://schemas.microsoft.com/office/drawing/2015/9/8/chartex" xmlns:cx2="http://schemas.microsoft.com/office/drawing/2015/10/21/chartex" xmlns:cx3="http://schemas.microsoft.com/office/drawing/2016/5/9/chartex" xmlns:cx4="http://schemas.microsoft.com/office/drawing/2016/5/10/chartex" xmlns:cx5="http://schemas.microsoft.com/office/drawing/2016/5/11/chartex" xmlns:cx6="http://schemas.microsoft.com/office/drawing/2016/5/12/chartex" xmlns:cx7="http://schemas.microsoft.com/office/drawing/2016/5/13/chartex" xmlns:cx8="http://schemas.microsoft.com/office/drawing/2016/5/14/chartex" xmlns:mc="http://schemas.openxmlformats.org/markup-compatibility/2006" xmlns:aink="http://schemas.microsoft.com/office/drawing/2016/ink" xmlns:am3d="http://schemas.microsoft.com/office/drawing/2017/model3d" xmlns:o="urn:schemas-microsoft-com:office:office" xmlns:r="http://schemas.openxmlformats.org/officeDocument/2006/relationships" xmlns:m="http://schemas.openxmlformats.org/officeDocument/2006/math" xmlns:v="urn:schemas-microsoft-com:vml" xmlns:wp14="http://schemas.microsoft.com/office/word/2010/wordprocessingDrawing" xmlns:wp="http://schemas.openxmlformats.org/drawingml/2006/wordprocessingDrawing" xmlns:w10="urn:schemas-microsoft-com:office:word" xmlns:w="http://schemas.openxmlformats.org/wordprocessingml/2006/main" xmlns:w14="http://schemas.microsoft.com/office/word/2010/wordml" xmlns:w15="http://schemas.microsoft.com/office/word/2012/wordml" xmlns:w16cex="http://schemas.microsoft.com/office/word/2018/wordml/cex" xmlns:w16cid="http://schemas.microsoft.com/office/word/2016/wordml/cid" xmlns:w16="http://schemas.microsoft.com/office/word/2018/wordml" xmlns:w16sdtdh="http://schemas.microsoft.com/office/word/2020/wordml/sdtdatahash" xmlns:w16se="http://schemas.microsoft.com/office/word/2015/wordml/symex" xmlns:wpg="http://schemas.microsoft.com/office/word/2010/wordprocessingGroup" xmlns:wpi="http://schemas.microsoft.com/office/word/2010/wordprocessingInk" xmlns:wne="http://schemas.microsoft.com/office/word/2006/wordml" xmlns:wps="http://schemas.microsoft.com/office/word/2010/wordprocessingShape" mc:Ignorable="w14 w15 w16se w16cid w16 w16cex w16sdtdh wp14">
   <w:sdt>
     <w:sdtPr>
       <w:id w:val="23691875"/>
@@ -8243,7 +8618,7 @@
     <w:sdtContent>
       <w:p>
         <w:pPr>
-          <w:pStyle w:val="Footer"/>
+          <w:pStyle w:val="ab"/>
           <w:jc w:val="center"/>
           <w:rPr>
             <w:rFonts w:ascii="Times New Roman" w:hAnsi="Times New Roman" w:cs="Times New Roman"/>
@@ -8288,7 +8663,7 @@
 </file>
 
 <file path=word/footer3.xml><?xml version="1.0" encoding="utf-8"?>
-<w:ftr xmlns:wpc="http://schemas.microsoft.com/office/word/2010/wordprocessingCanvas" xmlns:cx="http://schemas.microsoft.com/office/drawing/2014/chartex" xmlns:cx1="http://schemas.microsoft.com/office/drawing/2015/9/8/chartex" xmlns:cx2="http://schemas.microsoft.com/office/drawing/2015/10/21/chartex" xmlns:cx3="http://schemas.microsoft.com/office/drawing/2016/5/9/chartex" xmlns:cx4="http://schemas.microsoft.com/office/drawing/2016/5/10/chartex" xmlns:cx5="http://schemas.microsoft.com/office/drawing/2016/5/11/chartex" xmlns:cx6="http://schemas.microsoft.com/office/drawing/2016/5/12/chartex" xmlns:cx7="http://schemas.microsoft.com/office/drawing/2016/5/13/chartex" xmlns:cx8="http://schemas.microsoft.com/office/drawing/2016/5/14/chartex" xmlns:mc="http://schemas.openxmlformats.org/markup-compatibility/2006" xmlns:aink="http://schemas.microsoft.com/office/drawing/2016/ink" xmlns:am3d="http://schemas.microsoft.com/office/drawing/2017/model3d" xmlns:o="urn:schemas-microsoft-com:office:office" xmlns:r="http://schemas.openxmlformats.org/officeDocument/2006/relationships" xmlns:m="http://schemas.openxmlformats.org/officeDocument/2006/math" xmlns:v="urn:schemas-microsoft-com:vml" xmlns:wp14="http://schemas.microsoft.com/office/word/2010/wordprocessingDrawing" xmlns:wp="http://schemas.openxmlformats.org/drawingml/2006/wordprocessingDrawing" xmlns:w10="urn:schemas-microsoft-com:office:word" xmlns:w="http://schemas.openxmlformats.org/wordprocessingml/2006/main" xmlns:w14="http://schemas.microsoft.com/office/word/2010/wordml" xmlns:w15="http://schemas.microsoft.com/office/word/2012/wordml" xmlns:w16cex="http://schemas.microsoft.com/office/word/2018/wordml/cex" xmlns:w16cid="http://schemas.microsoft.com/office/word/2016/wordml/cid" xmlns:w16="http://schemas.microsoft.com/office/word/2018/wordml" xmlns:w16se="http://schemas.microsoft.com/office/word/2015/wordml/symex" xmlns:wpg="http://schemas.microsoft.com/office/word/2010/wordprocessingGroup" xmlns:wpi="http://schemas.microsoft.com/office/word/2010/wordprocessingInk" xmlns:wne="http://schemas.microsoft.com/office/word/2006/wordml" xmlns:wps="http://schemas.microsoft.com/office/word/2010/wordprocessingShape" mc:Ignorable="w14 w15 w16se w16cid w16 w16cex wp14">
+<w:ftr xmlns:wpc="http://schemas.microsoft.com/office/word/2010/wordprocessingCanvas" xmlns:cx="http://schemas.microsoft.com/office/drawing/2014/chartex" xmlns:cx1="http://schemas.microsoft.com/office/drawing/2015/9/8/chartex" xmlns:cx2="http://schemas.microsoft.com/office/drawing/2015/10/21/chartex" xmlns:cx3="http://schemas.microsoft.com/office/drawing/2016/5/9/chartex" xmlns:cx4="http://schemas.microsoft.com/office/drawing/2016/5/10/chartex" xmlns:cx5="http://schemas.microsoft.com/office/drawing/2016/5/11/chartex" xmlns:cx6="http://schemas.microsoft.com/office/drawing/2016/5/12/chartex" xmlns:cx7="http://schemas.microsoft.com/office/drawing/2016/5/13/chartex" xmlns:cx8="http://schemas.microsoft.com/office/drawing/2016/5/14/chartex" xmlns:mc="http://schemas.openxmlformats.org/markup-compatibility/2006" xmlns:aink="http://schemas.microsoft.com/office/drawing/2016/ink" xmlns:am3d="http://schemas.microsoft.com/office/drawing/2017/model3d" xmlns:o="urn:schemas-microsoft-com:office:office" xmlns:r="http://schemas.openxmlformats.org/officeDocument/2006/relationships" xmlns:m="http://schemas.openxmlformats.org/officeDocument/2006/math" xmlns:v="urn:schemas-microsoft-com:vml" xmlns:wp14="http://schemas.microsoft.com/office/word/2010/wordprocessingDrawing" xmlns:wp="http://schemas.openxmlformats.org/drawingml/2006/wordprocessingDrawing" xmlns:w10="urn:schemas-microsoft-com:office:word" xmlns:w="http://schemas.openxmlformats.org/wordprocessingml/2006/main" xmlns:w14="http://schemas.microsoft.com/office/word/2010/wordml" xmlns:w15="http://schemas.microsoft.com/office/word/2012/wordml" xmlns:w16cex="http://schemas.microsoft.com/office/word/2018/wordml/cex" xmlns:w16cid="http://schemas.microsoft.com/office/word/2016/wordml/cid" xmlns:w16="http://schemas.microsoft.com/office/word/2018/wordml" xmlns:w16sdtdh="http://schemas.microsoft.com/office/word/2020/wordml/sdtdatahash" xmlns:w16se="http://schemas.microsoft.com/office/word/2015/wordml/symex" xmlns:wpg="http://schemas.microsoft.com/office/word/2010/wordprocessingGroup" xmlns:wpi="http://schemas.microsoft.com/office/word/2010/wordprocessingInk" xmlns:wne="http://schemas.microsoft.com/office/word/2006/wordml" xmlns:wps="http://schemas.microsoft.com/office/word/2010/wordprocessingShape" mc:Ignorable="w14 w15 w16se w16cid w16 w16cex w16sdtdh wp14">
   <w:sdt>
     <w:sdtPr>
       <w:id w:val="-791276441"/>
@@ -8305,7 +8680,7 @@
     <w:sdtContent>
       <w:p>
         <w:pPr>
-          <w:pStyle w:val="Footer"/>
+          <w:pStyle w:val="ab"/>
           <w:jc w:val="center"/>
         </w:pPr>
         <w:r>
@@ -8334,7 +8709,7 @@
   </w:sdt>
   <w:p>
     <w:pPr>
-      <w:pStyle w:val="Footer"/>
+      <w:pStyle w:val="ab"/>
       <w:jc w:val="center"/>
       <w:rPr>
         <w:rFonts w:ascii="Times New Roman" w:hAnsi="Times New Roman" w:cs="Times New Roman"/>
@@ -8345,10 +8720,10 @@
 </file>
 
 <file path=word/footer4.xml><?xml version="1.0" encoding="utf-8"?>
-<w:ftr xmlns:wpc="http://schemas.microsoft.com/office/word/2010/wordprocessingCanvas" xmlns:cx="http://schemas.microsoft.com/office/drawing/2014/chartex" xmlns:cx1="http://schemas.microsoft.com/office/drawing/2015/9/8/chartex" xmlns:cx2="http://schemas.microsoft.com/office/drawing/2015/10/21/chartex" xmlns:cx3="http://schemas.microsoft.com/office/drawing/2016/5/9/chartex" xmlns:cx4="http://schemas.microsoft.com/office/drawing/2016/5/10/chartex" xmlns:cx5="http://schemas.microsoft.com/office/drawing/2016/5/11/chartex" xmlns:cx6="http://schemas.microsoft.com/office/drawing/2016/5/12/chartex" xmlns:cx7="http://schemas.microsoft.com/office/drawing/2016/5/13/chartex" xmlns:cx8="http://schemas.microsoft.com/office/drawing/2016/5/14/chartex" xmlns:mc="http://schemas.openxmlformats.org/markup-compatibility/2006" xmlns:aink="http://schemas.microsoft.com/office/drawing/2016/ink" xmlns:am3d="http://schemas.microsoft.com/office/drawing/2017/model3d" xmlns:o="urn:schemas-microsoft-com:office:office" xmlns:r="http://schemas.openxmlformats.org/officeDocument/2006/relationships" xmlns:m="http://schemas.openxmlformats.org/officeDocument/2006/math" xmlns:v="urn:schemas-microsoft-com:vml" xmlns:wp14="http://schemas.microsoft.com/office/word/2010/wordprocessingDrawing" xmlns:wp="http://schemas.openxmlformats.org/drawingml/2006/wordprocessingDrawing" xmlns:w10="urn:schemas-microsoft-com:office:word" xmlns:w="http://schemas.openxmlformats.org/wordprocessingml/2006/main" xmlns:w14="http://schemas.microsoft.com/office/word/2010/wordml" xmlns:w15="http://schemas.microsoft.com/office/word/2012/wordml" xmlns:w16cex="http://schemas.microsoft.com/office/word/2018/wordml/cex" xmlns:w16cid="http://schemas.microsoft.com/office/word/2016/wordml/cid" xmlns:w16="http://schemas.microsoft.com/office/word/2018/wordml" xmlns:w16se="http://schemas.microsoft.com/office/word/2015/wordml/symex" xmlns:wpg="http://schemas.microsoft.com/office/word/2010/wordprocessingGroup" xmlns:wpi="http://schemas.microsoft.com/office/word/2010/wordprocessingInk" xmlns:wne="http://schemas.microsoft.com/office/word/2006/wordml" xmlns:wps="http://schemas.microsoft.com/office/word/2010/wordprocessingShape" mc:Ignorable="w14 w15 w16se w16cid w16 w16cex wp14">
+<w:ftr xmlns:wpc="http://schemas.microsoft.com/office/word/2010/wordprocessingCanvas" xmlns:cx="http://schemas.microsoft.com/office/drawing/2014/chartex" xmlns:cx1="http://schemas.microsoft.com/office/drawing/2015/9/8/chartex" xmlns:cx2="http://schemas.microsoft.com/office/drawing/2015/10/21/chartex" xmlns:cx3="http://schemas.microsoft.com/office/drawing/2016/5/9/chartex" xmlns:cx4="http://schemas.microsoft.com/office/drawing/2016/5/10/chartex" xmlns:cx5="http://schemas.microsoft.com/office/drawing/2016/5/11/chartex" xmlns:cx6="http://schemas.microsoft.com/office/drawing/2016/5/12/chartex" xmlns:cx7="http://schemas.microsoft.com/office/drawing/2016/5/13/chartex" xmlns:cx8="http://schemas.microsoft.com/office/drawing/2016/5/14/chartex" xmlns:mc="http://schemas.openxmlformats.org/markup-compatibility/2006" xmlns:aink="http://schemas.microsoft.com/office/drawing/2016/ink" xmlns:am3d="http://schemas.microsoft.com/office/drawing/2017/model3d" xmlns:o="urn:schemas-microsoft-com:office:office" xmlns:r="http://schemas.openxmlformats.org/officeDocument/2006/relationships" xmlns:m="http://schemas.openxmlformats.org/officeDocument/2006/math" xmlns:v="urn:schemas-microsoft-com:vml" xmlns:wp14="http://schemas.microsoft.com/office/word/2010/wordprocessingDrawing" xmlns:wp="http://schemas.openxmlformats.org/drawingml/2006/wordprocessingDrawing" xmlns:w10="urn:schemas-microsoft-com:office:word" xmlns:w="http://schemas.openxmlformats.org/wordprocessingml/2006/main" xmlns:w14="http://schemas.microsoft.com/office/word/2010/wordml" xmlns:w15="http://schemas.microsoft.com/office/word/2012/wordml" xmlns:w16cex="http://schemas.microsoft.com/office/word/2018/wordml/cex" xmlns:w16cid="http://schemas.microsoft.com/office/word/2016/wordml/cid" xmlns:w16="http://schemas.microsoft.com/office/word/2018/wordml" xmlns:w16sdtdh="http://schemas.microsoft.com/office/word/2020/wordml/sdtdatahash" xmlns:w16se="http://schemas.microsoft.com/office/word/2015/wordml/symex" xmlns:wpg="http://schemas.microsoft.com/office/word/2010/wordprocessingGroup" xmlns:wpi="http://schemas.microsoft.com/office/word/2010/wordprocessingInk" xmlns:wne="http://schemas.microsoft.com/office/word/2006/wordml" xmlns:wps="http://schemas.microsoft.com/office/word/2010/wordprocessingShape" mc:Ignorable="w14 w15 w16se w16cid w16 w16cex w16sdtdh wp14">
   <w:p>
     <w:pPr>
-      <w:pStyle w:val="Footer"/>
+      <w:pStyle w:val="ab"/>
       <w:jc w:val="center"/>
       <w:rPr>
         <w:rFonts w:ascii="Times New Roman" w:hAnsi="Times New Roman" w:cs="Times New Roman"/>
@@ -8365,7 +8740,7 @@
 </file>
 
 <file path=word/footer5.xml><?xml version="1.0" encoding="utf-8"?>
-<w:ftr xmlns:wpc="http://schemas.microsoft.com/office/word/2010/wordprocessingCanvas" xmlns:cx="http://schemas.microsoft.com/office/drawing/2014/chartex" xmlns:cx1="http://schemas.microsoft.com/office/drawing/2015/9/8/chartex" xmlns:cx2="http://schemas.microsoft.com/office/drawing/2015/10/21/chartex" xmlns:cx3="http://schemas.microsoft.com/office/drawing/2016/5/9/chartex" xmlns:cx4="http://schemas.microsoft.com/office/drawing/2016/5/10/chartex" xmlns:cx5="http://schemas.microsoft.com/office/drawing/2016/5/11/chartex" xmlns:cx6="http://schemas.microsoft.com/office/drawing/2016/5/12/chartex" xmlns:cx7="http://schemas.microsoft.com/office/drawing/2016/5/13/chartex" xmlns:cx8="http://schemas.microsoft.com/office/drawing/2016/5/14/chartex" xmlns:mc="http://schemas.openxmlformats.org/markup-compatibility/2006" xmlns:aink="http://schemas.microsoft.com/office/drawing/2016/ink" xmlns:am3d="http://schemas.microsoft.com/office/drawing/2017/model3d" xmlns:o="urn:schemas-microsoft-com:office:office" xmlns:r="http://schemas.openxmlformats.org/officeDocument/2006/relationships" xmlns:m="http://schemas.openxmlformats.org/officeDocument/2006/math" xmlns:v="urn:schemas-microsoft-com:vml" xmlns:wp14="http://schemas.microsoft.com/office/word/2010/wordprocessingDrawing" xmlns:wp="http://schemas.openxmlformats.org/drawingml/2006/wordprocessingDrawing" xmlns:w10="urn:schemas-microsoft-com:office:word" xmlns:w="http://schemas.openxmlformats.org/wordprocessingml/2006/main" xmlns:w14="http://schemas.microsoft.com/office/word/2010/wordml" xmlns:w15="http://schemas.microsoft.com/office/word/2012/wordml" xmlns:w16cex="http://schemas.microsoft.com/office/word/2018/wordml/cex" xmlns:w16cid="http://schemas.microsoft.com/office/word/2016/wordml/cid" xmlns:w16="http://schemas.microsoft.com/office/word/2018/wordml" xmlns:w16se="http://schemas.microsoft.com/office/word/2015/wordml/symex" xmlns:wpg="http://schemas.microsoft.com/office/word/2010/wordprocessingGroup" xmlns:wpi="http://schemas.microsoft.com/office/word/2010/wordprocessingInk" xmlns:wne="http://schemas.microsoft.com/office/word/2006/wordml" xmlns:wps="http://schemas.microsoft.com/office/word/2010/wordprocessingShape" mc:Ignorable="w14 w15 w16se w16cid w16 w16cex wp14">
+<w:ftr xmlns:wpc="http://schemas.microsoft.com/office/word/2010/wordprocessingCanvas" xmlns:cx="http://schemas.microsoft.com/office/drawing/2014/chartex" xmlns:cx1="http://schemas.microsoft.com/office/drawing/2015/9/8/chartex" xmlns:cx2="http://schemas.microsoft.com/office/drawing/2015/10/21/chartex" xmlns:cx3="http://schemas.microsoft.com/office/drawing/2016/5/9/chartex" xmlns:cx4="http://schemas.microsoft.com/office/drawing/2016/5/10/chartex" xmlns:cx5="http://schemas.microsoft.com/office/drawing/2016/5/11/chartex" xmlns:cx6="http://schemas.microsoft.com/office/drawing/2016/5/12/chartex" xmlns:cx7="http://schemas.microsoft.com/office/drawing/2016/5/13/chartex" xmlns:cx8="http://schemas.microsoft.com/office/drawing/2016/5/14/chartex" xmlns:mc="http://schemas.openxmlformats.org/markup-compatibility/2006" xmlns:aink="http://schemas.microsoft.com/office/drawing/2016/ink" xmlns:am3d="http://schemas.microsoft.com/office/drawing/2017/model3d" xmlns:o="urn:schemas-microsoft-com:office:office" xmlns:r="http://schemas.openxmlformats.org/officeDocument/2006/relationships" xmlns:m="http://schemas.openxmlformats.org/officeDocument/2006/math" xmlns:v="urn:schemas-microsoft-com:vml" xmlns:wp14="http://schemas.microsoft.com/office/word/2010/wordprocessingDrawing" xmlns:wp="http://schemas.openxmlformats.org/drawingml/2006/wordprocessingDrawing" xmlns:w10="urn:schemas-microsoft-com:office:word" xmlns:w="http://schemas.openxmlformats.org/wordprocessingml/2006/main" xmlns:w14="http://schemas.microsoft.com/office/word/2010/wordml" xmlns:w15="http://schemas.microsoft.com/office/word/2012/wordml" xmlns:w16cex="http://schemas.microsoft.com/office/word/2018/wordml/cex" xmlns:w16cid="http://schemas.microsoft.com/office/word/2016/wordml/cid" xmlns:w16="http://schemas.microsoft.com/office/word/2018/wordml" xmlns:w16sdtdh="http://schemas.microsoft.com/office/word/2020/wordml/sdtdatahash" xmlns:w16se="http://schemas.microsoft.com/office/word/2015/wordml/symex" xmlns:wpg="http://schemas.microsoft.com/office/word/2010/wordprocessingGroup" xmlns:wpi="http://schemas.microsoft.com/office/word/2010/wordprocessingInk" xmlns:wne="http://schemas.microsoft.com/office/word/2006/wordml" xmlns:wps="http://schemas.microsoft.com/office/word/2010/wordprocessingShape" mc:Ignorable="w14 w15 w16se w16cid w16 w16cex w16sdtdh wp14">
   <w:sdt>
     <w:sdtPr>
       <w:id w:val="1516653017"/>
@@ -8382,7 +8757,7 @@
     <w:sdtContent>
       <w:p>
         <w:pPr>
-          <w:pStyle w:val="Footer"/>
+          <w:pStyle w:val="ab"/>
           <w:jc w:val="center"/>
         </w:pPr>
         <w:r>
@@ -8411,7 +8786,7 @@
   </w:sdt>
   <w:p>
     <w:pPr>
-      <w:pStyle w:val="Footer"/>
+      <w:pStyle w:val="ab"/>
       <w:jc w:val="center"/>
       <w:rPr>
         <w:rFonts w:ascii="Times New Roman" w:hAnsi="Times New Roman" w:cs="Times New Roman"/>
@@ -8422,7 +8797,7 @@
 </file>
 
 <file path=word/footnotes.xml><?xml version="1.0" encoding="utf-8"?>
-<w:footnotes xmlns:wpc="http://schemas.microsoft.com/office/word/2010/wordprocessingCanvas" xmlns:cx="http://schemas.microsoft.com/office/drawing/2014/chartex" xmlns:cx1="http://schemas.microsoft.com/office/drawing/2015/9/8/chartex" xmlns:cx2="http://schemas.microsoft.com/office/drawing/2015/10/21/chartex" xmlns:cx3="http://schemas.microsoft.com/office/drawing/2016/5/9/chartex" xmlns:cx4="http://schemas.microsoft.com/office/drawing/2016/5/10/chartex" xmlns:cx5="http://schemas.microsoft.com/office/drawing/2016/5/11/chartex" xmlns:cx6="http://schemas.microsoft.com/office/drawing/2016/5/12/chartex" xmlns:cx7="http://schemas.microsoft.com/office/drawing/2016/5/13/chartex" xmlns:cx8="http://schemas.microsoft.com/office/drawing/2016/5/14/chartex" xmlns:mc="http://schemas.openxmlformats.org/markup-compatibility/2006" xmlns:aink="http://schemas.microsoft.com/office/drawing/2016/ink" xmlns:am3d="http://schemas.microsoft.com/office/drawing/2017/model3d" xmlns:o="urn:schemas-microsoft-com:office:office" xmlns:r="http://schemas.openxmlformats.org/officeDocument/2006/relationships" xmlns:m="http://schemas.openxmlformats.org/officeDocument/2006/math" xmlns:v="urn:schemas-microsoft-com:vml" xmlns:wp14="http://schemas.microsoft.com/office/word/2010/wordprocessingDrawing" xmlns:wp="http://schemas.openxmlformats.org/drawingml/2006/wordprocessingDrawing" xmlns:w10="urn:schemas-microsoft-com:office:word" xmlns:w="http://schemas.openxmlformats.org/wordprocessingml/2006/main" xmlns:w14="http://schemas.microsoft.com/office/word/2010/wordml" xmlns:w15="http://schemas.microsoft.com/office/word/2012/wordml" xmlns:w16cex="http://schemas.microsoft.com/office/word/2018/wordml/cex" xmlns:w16cid="http://schemas.microsoft.com/office/word/2016/wordml/cid" xmlns:w16="http://schemas.microsoft.com/office/word/2018/wordml" xmlns:w16se="http://schemas.microsoft.com/office/word/2015/wordml/symex" xmlns:wpg="http://schemas.microsoft.com/office/word/2010/wordprocessingGroup" xmlns:wpi="http://schemas.microsoft.com/office/word/2010/wordprocessingInk" xmlns:wne="http://schemas.microsoft.com/office/word/2006/wordml" xmlns:wps="http://schemas.microsoft.com/office/word/2010/wordprocessingShape" mc:Ignorable="w14 w15 w16se w16cid w16 w16cex wp14">
+<w:footnotes xmlns:wpc="http://schemas.microsoft.com/office/word/2010/wordprocessingCanvas" xmlns:cx="http://schemas.microsoft.com/office/drawing/2014/chartex" xmlns:cx1="http://schemas.microsoft.com/office/drawing/2015/9/8/chartex" xmlns:cx2="http://schemas.microsoft.com/office/drawing/2015/10/21/chartex" xmlns:cx3="http://schemas.microsoft.com/office/drawing/2016/5/9/chartex" xmlns:cx4="http://schemas.microsoft.com/office/drawing/2016/5/10/chartex" xmlns:cx5="http://schemas.microsoft.com/office/drawing/2016/5/11/chartex" xmlns:cx6="http://schemas.microsoft.com/office/drawing/2016/5/12/chartex" xmlns:cx7="http://schemas.microsoft.com/office/drawing/2016/5/13/chartex" xmlns:cx8="http://schemas.microsoft.com/office/drawing/2016/5/14/chartex" xmlns:mc="http://schemas.openxmlformats.org/markup-compatibility/2006" xmlns:aink="http://schemas.microsoft.com/office/drawing/2016/ink" xmlns:am3d="http://schemas.microsoft.com/office/drawing/2017/model3d" xmlns:o="urn:schemas-microsoft-com:office:office" xmlns:r="http://schemas.openxmlformats.org/officeDocument/2006/relationships" xmlns:m="http://schemas.openxmlformats.org/officeDocument/2006/math" xmlns:v="urn:schemas-microsoft-com:vml" xmlns:wp14="http://schemas.microsoft.com/office/word/2010/wordprocessingDrawing" xmlns:wp="http://schemas.openxmlformats.org/drawingml/2006/wordprocessingDrawing" xmlns:w10="urn:schemas-microsoft-com:office:word" xmlns:w="http://schemas.openxmlformats.org/wordprocessingml/2006/main" xmlns:w14="http://schemas.microsoft.com/office/word/2010/wordml" xmlns:w15="http://schemas.microsoft.com/office/word/2012/wordml" xmlns:w16cex="http://schemas.microsoft.com/office/word/2018/wordml/cex" xmlns:w16cid="http://schemas.microsoft.com/office/word/2016/wordml/cid" xmlns:w16="http://schemas.microsoft.com/office/word/2018/wordml" xmlns:w16sdtdh="http://schemas.microsoft.com/office/word/2020/wordml/sdtdatahash" xmlns:w16se="http://schemas.microsoft.com/office/word/2015/wordml/symex" xmlns:wpg="http://schemas.microsoft.com/office/word/2010/wordprocessingGroup" xmlns:wpi="http://schemas.microsoft.com/office/word/2010/wordprocessingInk" xmlns:wne="http://schemas.microsoft.com/office/word/2006/wordml" xmlns:wps="http://schemas.microsoft.com/office/word/2010/wordprocessingShape" mc:Ignorable="w14 w15 w16se w16cid w16 w16cex w16sdtdh wp14">
   <w:footnote w:type="separator" w:id="-1">
     <w:p>
       <w:r>
@@ -8441,17 +8816,17 @@
 </file>
 
 <file path=word/header1.xml><?xml version="1.0" encoding="utf-8"?>
-<w:hdr xmlns:wpc="http://schemas.microsoft.com/office/word/2010/wordprocessingCanvas" xmlns:cx="http://schemas.microsoft.com/office/drawing/2014/chartex" xmlns:cx1="http://schemas.microsoft.com/office/drawing/2015/9/8/chartex" xmlns:cx2="http://schemas.microsoft.com/office/drawing/2015/10/21/chartex" xmlns:cx3="http://schemas.microsoft.com/office/drawing/2016/5/9/chartex" xmlns:cx4="http://schemas.microsoft.com/office/drawing/2016/5/10/chartex" xmlns:cx5="http://schemas.microsoft.com/office/drawing/2016/5/11/chartex" xmlns:cx6="http://schemas.microsoft.com/office/drawing/2016/5/12/chartex" xmlns:cx7="http://schemas.microsoft.com/office/drawing/2016/5/13/chartex" xmlns:cx8="http://schemas.microsoft.com/office/drawing/2016/5/14/chartex" xmlns:mc="http://schemas.openxmlformats.org/markup-compatibility/2006" xmlns:aink="http://schemas.microsoft.com/office/drawing/2016/ink" xmlns:am3d="http://schemas.microsoft.com/office/drawing/2017/model3d" xmlns:o="urn:schemas-microsoft-com:office:office" xmlns:r="http://schemas.openxmlformats.org/officeDocument/2006/relationships" xmlns:m="http://schemas.openxmlformats.org/officeDocument/2006/math" xmlns:v="urn:schemas-microsoft-com:vml" xmlns:wp14="http://schemas.microsoft.com/office/word/2010/wordprocessingDrawing" xmlns:wp="http://schemas.openxmlformats.org/drawingml/2006/wordprocessingDrawing" xmlns:w10="urn:schemas-microsoft-com:office:word" xmlns:w="http://schemas.openxmlformats.org/wordprocessingml/2006/main" xmlns:w14="http://schemas.microsoft.com/office/word/2010/wordml" xmlns:w15="http://schemas.microsoft.com/office/word/2012/wordml" xmlns:w16cex="http://schemas.microsoft.com/office/word/2018/wordml/cex" xmlns:w16cid="http://schemas.microsoft.com/office/word/2016/wordml/cid" xmlns:w16="http://schemas.microsoft.com/office/word/2018/wordml" xmlns:w16se="http://schemas.microsoft.com/office/word/2015/wordml/symex" xmlns:wpg="http://schemas.microsoft.com/office/word/2010/wordprocessingGroup" xmlns:wpi="http://schemas.microsoft.com/office/word/2010/wordprocessingInk" xmlns:wne="http://schemas.microsoft.com/office/word/2006/wordml" xmlns:wps="http://schemas.microsoft.com/office/word/2010/wordprocessingShape" mc:Ignorable="w14 w15 w16se w16cid w16 w16cex wp14">
+<w:hdr xmlns:wpc="http://schemas.microsoft.com/office/word/2010/wordprocessingCanvas" xmlns:cx="http://schemas.microsoft.com/office/drawing/2014/chartex" xmlns:cx1="http://schemas.microsoft.com/office/drawing/2015/9/8/chartex" xmlns:cx2="http://schemas.microsoft.com/office/drawing/2015/10/21/chartex" xmlns:cx3="http://schemas.microsoft.com/office/drawing/2016/5/9/chartex" xmlns:cx4="http://schemas.microsoft.com/office/drawing/2016/5/10/chartex" xmlns:cx5="http://schemas.microsoft.com/office/drawing/2016/5/11/chartex" xmlns:cx6="http://schemas.microsoft.com/office/drawing/2016/5/12/chartex" xmlns:cx7="http://schemas.microsoft.com/office/drawing/2016/5/13/chartex" xmlns:cx8="http://schemas.microsoft.com/office/drawing/2016/5/14/chartex" xmlns:mc="http://schemas.openxmlformats.org/markup-compatibility/2006" xmlns:aink="http://schemas.microsoft.com/office/drawing/2016/ink" xmlns:am3d="http://schemas.microsoft.com/office/drawing/2017/model3d" xmlns:o="urn:schemas-microsoft-com:office:office" xmlns:r="http://schemas.openxmlformats.org/officeDocument/2006/relationships" xmlns:m="http://schemas.openxmlformats.org/officeDocument/2006/math" xmlns:v="urn:schemas-microsoft-com:vml" xmlns:wp14="http://schemas.microsoft.com/office/word/2010/wordprocessingDrawing" xmlns:wp="http://schemas.openxmlformats.org/drawingml/2006/wordprocessingDrawing" xmlns:w10="urn:schemas-microsoft-com:office:word" xmlns:w="http://schemas.openxmlformats.org/wordprocessingml/2006/main" xmlns:w14="http://schemas.microsoft.com/office/word/2010/wordml" xmlns:w15="http://schemas.microsoft.com/office/word/2012/wordml" xmlns:w16cex="http://schemas.microsoft.com/office/word/2018/wordml/cex" xmlns:w16cid="http://schemas.microsoft.com/office/word/2016/wordml/cid" xmlns:w16="http://schemas.microsoft.com/office/word/2018/wordml" xmlns:w16sdtdh="http://schemas.microsoft.com/office/word/2020/wordml/sdtdatahash" xmlns:w16se="http://schemas.microsoft.com/office/word/2015/wordml/symex" xmlns:wpg="http://schemas.microsoft.com/office/word/2010/wordprocessingGroup" xmlns:wpi="http://schemas.microsoft.com/office/word/2010/wordprocessingInk" xmlns:wne="http://schemas.microsoft.com/office/word/2006/wordml" xmlns:wps="http://schemas.microsoft.com/office/word/2010/wordprocessingShape" mc:Ignorable="w14 w15 w16se w16cid w16 w16cex w16sdtdh wp14">
   <w:p>
     <w:pPr>
-      <w:pStyle w:val="Header"/>
+      <w:pStyle w:val="ad"/>
     </w:pPr>
   </w:p>
 </w:hdr>
 </file>
 
 <file path=word/header2.xml><?xml version="1.0" encoding="utf-8"?>
-<w:hdr xmlns:wpc="http://schemas.microsoft.com/office/word/2010/wordprocessingCanvas" xmlns:cx="http://schemas.microsoft.com/office/drawing/2014/chartex" xmlns:cx1="http://schemas.microsoft.com/office/drawing/2015/9/8/chartex" xmlns:cx2="http://schemas.microsoft.com/office/drawing/2015/10/21/chartex" xmlns:cx3="http://schemas.microsoft.com/office/drawing/2016/5/9/chartex" xmlns:cx4="http://schemas.microsoft.com/office/drawing/2016/5/10/chartex" xmlns:cx5="http://schemas.microsoft.com/office/drawing/2016/5/11/chartex" xmlns:cx6="http://schemas.microsoft.com/office/drawing/2016/5/12/chartex" xmlns:cx7="http://schemas.microsoft.com/office/drawing/2016/5/13/chartex" xmlns:cx8="http://schemas.microsoft.com/office/drawing/2016/5/14/chartex" xmlns:mc="http://schemas.openxmlformats.org/markup-compatibility/2006" xmlns:aink="http://schemas.microsoft.com/office/drawing/2016/ink" xmlns:am3d="http://schemas.microsoft.com/office/drawing/2017/model3d" xmlns:o="urn:schemas-microsoft-com:office:office" xmlns:r="http://schemas.openxmlformats.org/officeDocument/2006/relationships" xmlns:m="http://schemas.openxmlformats.org/officeDocument/2006/math" xmlns:v="urn:schemas-microsoft-com:vml" xmlns:wp14="http://schemas.microsoft.com/office/word/2010/wordprocessingDrawing" xmlns:wp="http://schemas.openxmlformats.org/drawingml/2006/wordprocessingDrawing" xmlns:w10="urn:schemas-microsoft-com:office:word" xmlns:w="http://schemas.openxmlformats.org/wordprocessingml/2006/main" xmlns:w14="http://schemas.microsoft.com/office/word/2010/wordml" xmlns:w15="http://schemas.microsoft.com/office/word/2012/wordml" xmlns:w16cex="http://schemas.microsoft.com/office/word/2018/wordml/cex" xmlns:w16cid="http://schemas.microsoft.com/office/word/2016/wordml/cid" xmlns:w16="http://schemas.microsoft.com/office/word/2018/wordml" xmlns:w16se="http://schemas.microsoft.com/office/word/2015/wordml/symex" xmlns:wpg="http://schemas.microsoft.com/office/word/2010/wordprocessingGroup" xmlns:wpi="http://schemas.microsoft.com/office/word/2010/wordprocessingInk" xmlns:wne="http://schemas.microsoft.com/office/word/2006/wordml" xmlns:wps="http://schemas.microsoft.com/office/word/2010/wordprocessingShape" mc:Ignorable="w14 w15 w16se w16cid w16 w16cex wp14">
+<w:hdr xmlns:wpc="http://schemas.microsoft.com/office/word/2010/wordprocessingCanvas" xmlns:cx="http://schemas.microsoft.com/office/drawing/2014/chartex" xmlns:cx1="http://schemas.microsoft.com/office/drawing/2015/9/8/chartex" xmlns:cx2="http://schemas.microsoft.com/office/drawing/2015/10/21/chartex" xmlns:cx3="http://schemas.microsoft.com/office/drawing/2016/5/9/chartex" xmlns:cx4="http://schemas.microsoft.com/office/drawing/2016/5/10/chartex" xmlns:cx5="http://schemas.microsoft.com/office/drawing/2016/5/11/chartex" xmlns:cx6="http://schemas.microsoft.com/office/drawing/2016/5/12/chartex" xmlns:cx7="http://schemas.microsoft.com/office/drawing/2016/5/13/chartex" xmlns:cx8="http://schemas.microsoft.com/office/drawing/2016/5/14/chartex" xmlns:mc="http://schemas.openxmlformats.org/markup-compatibility/2006" xmlns:aink="http://schemas.microsoft.com/office/drawing/2016/ink" xmlns:am3d="http://schemas.microsoft.com/office/drawing/2017/model3d" xmlns:o="urn:schemas-microsoft-com:office:office" xmlns:r="http://schemas.openxmlformats.org/officeDocument/2006/relationships" xmlns:m="http://schemas.openxmlformats.org/officeDocument/2006/math" xmlns:v="urn:schemas-microsoft-com:vml" xmlns:wp14="http://schemas.microsoft.com/office/word/2010/wordprocessingDrawing" xmlns:wp="http://schemas.openxmlformats.org/drawingml/2006/wordprocessingDrawing" xmlns:w10="urn:schemas-microsoft-com:office:word" xmlns:w="http://schemas.openxmlformats.org/wordprocessingml/2006/main" xmlns:w14="http://schemas.microsoft.com/office/word/2010/wordml" xmlns:w15="http://schemas.microsoft.com/office/word/2012/wordml" xmlns:w16cex="http://schemas.microsoft.com/office/word/2018/wordml/cex" xmlns:w16cid="http://schemas.microsoft.com/office/word/2016/wordml/cid" xmlns:w16="http://schemas.microsoft.com/office/word/2018/wordml" xmlns:w16sdtdh="http://schemas.microsoft.com/office/word/2020/wordml/sdtdatahash" xmlns:w16se="http://schemas.microsoft.com/office/word/2015/wordml/symex" xmlns:wpg="http://schemas.microsoft.com/office/word/2010/wordprocessingGroup" xmlns:wpi="http://schemas.microsoft.com/office/word/2010/wordprocessingInk" xmlns:wne="http://schemas.microsoft.com/office/word/2006/wordml" xmlns:wps="http://schemas.microsoft.com/office/word/2010/wordprocessingShape" mc:Ignorable="w14 w15 w16se w16cid w16 w16cex w16sdtdh wp14">
   <w:p>
     <w:pPr>
       <w:widowControl/>
@@ -8460,7 +8835,7 @@
       </w:pBdr>
       <w:jc w:val="center"/>
       <w:rPr>
-        <w:rFonts w:ascii="Times New Roman" w:eastAsia="SimSun" w:hAnsi="Times New Roman" w:cs="Times New Roman"/>
+        <w:rFonts w:ascii="Times New Roman" w:eastAsia="宋体" w:hAnsi="Times New Roman" w:cs="Times New Roman"/>
         <w:color w:val="000000"/>
         <w:sz w:val="18"/>
         <w:szCs w:val="18"/>
@@ -8468,7 +8843,7 @@
     </w:pPr>
     <w:r>
       <w:rPr>
-        <w:rFonts w:ascii="Times New Roman" w:eastAsia="SimSun" w:hAnsi="Times New Roman" w:cs="Times New Roman"/>
+        <w:rFonts w:ascii="Times New Roman" w:eastAsia="宋体" w:hAnsi="Times New Roman" w:cs="Times New Roman"/>
         <w:color w:val="000000"/>
         <w:sz w:val="18"/>
         <w:szCs w:val="18"/>
@@ -8477,7 +8852,7 @@
     </w:r>
     <w:r>
       <w:rPr>
-        <w:rFonts w:ascii="Times New Roman" w:eastAsia="SimSun" w:hAnsi="SimSun" w:cs="Times New Roman"/>
+        <w:rFonts w:ascii="Times New Roman" w:eastAsia="宋体" w:hAnsi="宋体" w:cs="Times New Roman"/>
         <w:color w:val="000000"/>
         <w:sz w:val="18"/>
         <w:szCs w:val="18"/>
@@ -8489,10 +8864,10 @@
 </file>
 
 <file path=word/header3.xml><?xml version="1.0" encoding="utf-8"?>
-<w:hdr xmlns:wpc="http://schemas.microsoft.com/office/word/2010/wordprocessingCanvas" xmlns:cx="http://schemas.microsoft.com/office/drawing/2014/chartex" xmlns:cx1="http://schemas.microsoft.com/office/drawing/2015/9/8/chartex" xmlns:cx2="http://schemas.microsoft.com/office/drawing/2015/10/21/chartex" xmlns:cx3="http://schemas.microsoft.com/office/drawing/2016/5/9/chartex" xmlns:cx4="http://schemas.microsoft.com/office/drawing/2016/5/10/chartex" xmlns:cx5="http://schemas.microsoft.com/office/drawing/2016/5/11/chartex" xmlns:cx6="http://schemas.microsoft.com/office/drawing/2016/5/12/chartex" xmlns:cx7="http://schemas.microsoft.com/office/drawing/2016/5/13/chartex" xmlns:cx8="http://schemas.microsoft.com/office/drawing/2016/5/14/chartex" xmlns:mc="http://schemas.openxmlformats.org/markup-compatibility/2006" xmlns:aink="http://schemas.microsoft.com/office/drawing/2016/ink" xmlns:am3d="http://schemas.microsoft.com/office/drawing/2017/model3d" xmlns:o="urn:schemas-microsoft-com:office:office" xmlns:r="http://schemas.openxmlformats.org/officeDocument/2006/relationships" xmlns:m="http://schemas.openxmlformats.org/officeDocument/2006/math" xmlns:v="urn:schemas-microsoft-com:vml" xmlns:wp14="http://schemas.microsoft.com/office/word/2010/wordprocessingDrawing" xmlns:wp="http://schemas.openxmlformats.org/drawingml/2006/wordprocessingDrawing" xmlns:w10="urn:schemas-microsoft-com:office:word" xmlns:w="http://schemas.openxmlformats.org/wordprocessingml/2006/main" xmlns:w14="http://schemas.microsoft.com/office/word/2010/wordml" xmlns:w15="http://schemas.microsoft.com/office/word/2012/wordml" xmlns:w16cex="http://schemas.microsoft.com/office/word/2018/wordml/cex" xmlns:w16cid="http://schemas.microsoft.com/office/word/2016/wordml/cid" xmlns:w16="http://schemas.microsoft.com/office/word/2018/wordml" xmlns:w16se="http://schemas.microsoft.com/office/word/2015/wordml/symex" xmlns:wpg="http://schemas.microsoft.com/office/word/2010/wordprocessingGroup" xmlns:wpi="http://schemas.microsoft.com/office/word/2010/wordprocessingInk" xmlns:wne="http://schemas.microsoft.com/office/word/2006/wordml" xmlns:wps="http://schemas.microsoft.com/office/word/2010/wordprocessingShape" mc:Ignorable="w14 w15 w16se w16cid w16 w16cex wp14">
+<w:hdr xmlns:wpc="http://schemas.microsoft.com/office/word/2010/wordprocessingCanvas" xmlns:cx="http://schemas.microsoft.com/office/drawing/2014/chartex" xmlns:cx1="http://schemas.microsoft.com/office/drawing/2015/9/8/chartex" xmlns:cx2="http://schemas.microsoft.com/office/drawing/2015/10/21/chartex" xmlns:cx3="http://schemas.microsoft.com/office/drawing/2016/5/9/chartex" xmlns:cx4="http://schemas.microsoft.com/office/drawing/2016/5/10/chartex" xmlns:cx5="http://schemas.microsoft.com/office/drawing/2016/5/11/chartex" xmlns:cx6="http://schemas.microsoft.com/office/drawing/2016/5/12/chartex" xmlns:cx7="http://schemas.microsoft.com/office/drawing/2016/5/13/chartex" xmlns:cx8="http://schemas.microsoft.com/office/drawing/2016/5/14/chartex" xmlns:mc="http://schemas.openxmlformats.org/markup-compatibility/2006" xmlns:aink="http://schemas.microsoft.com/office/drawing/2016/ink" xmlns:am3d="http://schemas.microsoft.com/office/drawing/2017/model3d" xmlns:o="urn:schemas-microsoft-com:office:office" xmlns:r="http://schemas.openxmlformats.org/officeDocument/2006/relationships" xmlns:m="http://schemas.openxmlformats.org/officeDocument/2006/math" xmlns:v="urn:schemas-microsoft-com:vml" xmlns:wp14="http://schemas.microsoft.com/office/word/2010/wordprocessingDrawing" xmlns:wp="http://schemas.openxmlformats.org/drawingml/2006/wordprocessingDrawing" xmlns:w10="urn:schemas-microsoft-com:office:word" xmlns:w="http://schemas.openxmlformats.org/wordprocessingml/2006/main" xmlns:w14="http://schemas.microsoft.com/office/word/2010/wordml" xmlns:w15="http://schemas.microsoft.com/office/word/2012/wordml" xmlns:w16cex="http://schemas.microsoft.com/office/word/2018/wordml/cex" xmlns:w16cid="http://schemas.microsoft.com/office/word/2016/wordml/cid" xmlns:w16="http://schemas.microsoft.com/office/word/2018/wordml" xmlns:w16sdtdh="http://schemas.microsoft.com/office/word/2020/wordml/sdtdatahash" xmlns:w16se="http://schemas.microsoft.com/office/word/2015/wordml/symex" xmlns:wpg="http://schemas.microsoft.com/office/word/2010/wordprocessingGroup" xmlns:wpi="http://schemas.microsoft.com/office/word/2010/wordprocessingInk" xmlns:wne="http://schemas.microsoft.com/office/word/2006/wordml" xmlns:wps="http://schemas.microsoft.com/office/word/2010/wordprocessingShape" mc:Ignorable="w14 w15 w16se w16cid w16 w16cex w16sdtdh wp14">
   <w:p>
     <w:pPr>
-      <w:pStyle w:val="Header"/>
+      <w:pStyle w:val="ad"/>
       <w:pBdr>
         <w:bottom w:val="none" w:sz="0" w:space="0" w:color="auto"/>
       </w:pBdr>
@@ -8503,10 +8878,10 @@
 </file>
 
 <file path=word/header4.xml><?xml version="1.0" encoding="utf-8"?>
-<w:hdr xmlns:wpc="http://schemas.microsoft.com/office/word/2010/wordprocessingCanvas" xmlns:cx="http://schemas.microsoft.com/office/drawing/2014/chartex" xmlns:cx1="http://schemas.microsoft.com/office/drawing/2015/9/8/chartex" xmlns:cx2="http://schemas.microsoft.com/office/drawing/2015/10/21/chartex" xmlns:cx3="http://schemas.microsoft.com/office/drawing/2016/5/9/chartex" xmlns:cx4="http://schemas.microsoft.com/office/drawing/2016/5/10/chartex" xmlns:cx5="http://schemas.microsoft.com/office/drawing/2016/5/11/chartex" xmlns:cx6="http://schemas.microsoft.com/office/drawing/2016/5/12/chartex" xmlns:cx7="http://schemas.microsoft.com/office/drawing/2016/5/13/chartex" xmlns:cx8="http://schemas.microsoft.com/office/drawing/2016/5/14/chartex" xmlns:mc="http://schemas.openxmlformats.org/markup-compatibility/2006" xmlns:aink="http://schemas.microsoft.com/office/drawing/2016/ink" xmlns:am3d="http://schemas.microsoft.com/office/drawing/2017/model3d" xmlns:o="urn:schemas-microsoft-com:office:office" xmlns:r="http://schemas.openxmlformats.org/officeDocument/2006/relationships" xmlns:m="http://schemas.openxmlformats.org/officeDocument/2006/math" xmlns:v="urn:schemas-microsoft-com:vml" xmlns:wp14="http://schemas.microsoft.com/office/word/2010/wordprocessingDrawing" xmlns:wp="http://schemas.openxmlformats.org/drawingml/2006/wordprocessingDrawing" xmlns:w10="urn:schemas-microsoft-com:office:word" xmlns:w="http://schemas.openxmlformats.org/wordprocessingml/2006/main" xmlns:w14="http://schemas.microsoft.com/office/word/2010/wordml" xmlns:w15="http://schemas.microsoft.com/office/word/2012/wordml" xmlns:w16cex="http://schemas.microsoft.com/office/word/2018/wordml/cex" xmlns:w16cid="http://schemas.microsoft.com/office/word/2016/wordml/cid" xmlns:w16="http://schemas.microsoft.com/office/word/2018/wordml" xmlns:w16se="http://schemas.microsoft.com/office/word/2015/wordml/symex" xmlns:wpg="http://schemas.microsoft.com/office/word/2010/wordprocessingGroup" xmlns:wpi="http://schemas.microsoft.com/office/word/2010/wordprocessingInk" xmlns:wne="http://schemas.microsoft.com/office/word/2006/wordml" xmlns:wps="http://schemas.microsoft.com/office/word/2010/wordprocessingShape" mc:Ignorable="w14 w15 w16se w16cid w16 w16cex wp14">
+<w:hdr xmlns:wpc="http://schemas.microsoft.com/office/word/2010/wordprocessingCanvas" xmlns:cx="http://schemas.microsoft.com/office/drawing/2014/chartex" xmlns:cx1="http://schemas.microsoft.com/office/drawing/2015/9/8/chartex" xmlns:cx2="http://schemas.microsoft.com/office/drawing/2015/10/21/chartex" xmlns:cx3="http://schemas.microsoft.com/office/drawing/2016/5/9/chartex" xmlns:cx4="http://schemas.microsoft.com/office/drawing/2016/5/10/chartex" xmlns:cx5="http://schemas.microsoft.com/office/drawing/2016/5/11/chartex" xmlns:cx6="http://schemas.microsoft.com/office/drawing/2016/5/12/chartex" xmlns:cx7="http://schemas.microsoft.com/office/drawing/2016/5/13/chartex" xmlns:cx8="http://schemas.microsoft.com/office/drawing/2016/5/14/chartex" xmlns:mc="http://schemas.openxmlformats.org/markup-compatibility/2006" xmlns:aink="http://schemas.microsoft.com/office/drawing/2016/ink" xmlns:am3d="http://schemas.microsoft.com/office/drawing/2017/model3d" xmlns:o="urn:schemas-microsoft-com:office:office" xmlns:r="http://schemas.openxmlformats.org/officeDocument/2006/relationships" xmlns:m="http://schemas.openxmlformats.org/officeDocument/2006/math" xmlns:v="urn:schemas-microsoft-com:vml" xmlns:wp14="http://schemas.microsoft.com/office/word/2010/wordprocessingDrawing" xmlns:wp="http://schemas.openxmlformats.org/drawingml/2006/wordprocessingDrawing" xmlns:w10="urn:schemas-microsoft-com:office:word" xmlns:w="http://schemas.openxmlformats.org/wordprocessingml/2006/main" xmlns:w14="http://schemas.microsoft.com/office/word/2010/wordml" xmlns:w15="http://schemas.microsoft.com/office/word/2012/wordml" xmlns:w16cex="http://schemas.microsoft.com/office/word/2018/wordml/cex" xmlns:w16cid="http://schemas.microsoft.com/office/word/2016/wordml/cid" xmlns:w16="http://schemas.microsoft.com/office/word/2018/wordml" xmlns:w16sdtdh="http://schemas.microsoft.com/office/word/2020/wordml/sdtdatahash" xmlns:w16se="http://schemas.microsoft.com/office/word/2015/wordml/symex" xmlns:wpg="http://schemas.microsoft.com/office/word/2010/wordprocessingGroup" xmlns:wpi="http://schemas.microsoft.com/office/word/2010/wordprocessingInk" xmlns:wne="http://schemas.microsoft.com/office/word/2006/wordml" xmlns:wps="http://schemas.microsoft.com/office/word/2010/wordprocessingShape" mc:Ignorable="w14 w15 w16se w16cid w16 w16cex w16sdtdh wp14">
   <w:p>
     <w:pPr>
-      <w:pStyle w:val="Header"/>
+      <w:pStyle w:val="ad"/>
       <w:pBdr>
         <w:bottom w:val="none" w:sz="0" w:space="0" w:color="auto"/>
       </w:pBdr>
@@ -8516,7 +8891,7 @@
 </file>
 
 <file path=word/header5.xml><?xml version="1.0" encoding="utf-8"?>
-<w:hdr xmlns:wpc="http://schemas.microsoft.com/office/word/2010/wordprocessingCanvas" xmlns:cx="http://schemas.microsoft.com/office/drawing/2014/chartex" xmlns:cx1="http://schemas.microsoft.com/office/drawing/2015/9/8/chartex" xmlns:cx2="http://schemas.microsoft.com/office/drawing/2015/10/21/chartex" xmlns:cx3="http://schemas.microsoft.com/office/drawing/2016/5/9/chartex" xmlns:cx4="http://schemas.microsoft.com/office/drawing/2016/5/10/chartex" xmlns:cx5="http://schemas.microsoft.com/office/drawing/2016/5/11/chartex" xmlns:cx6="http://schemas.microsoft.com/office/drawing/2016/5/12/chartex" xmlns:cx7="http://schemas.microsoft.com/office/drawing/2016/5/13/chartex" xmlns:cx8="http://schemas.microsoft.com/office/drawing/2016/5/14/chartex" xmlns:mc="http://schemas.openxmlformats.org/markup-compatibility/2006" xmlns:aink="http://schemas.microsoft.com/office/drawing/2016/ink" xmlns:am3d="http://schemas.microsoft.com/office/drawing/2017/model3d" xmlns:o="urn:schemas-microsoft-com:office:office" xmlns:r="http://schemas.openxmlformats.org/officeDocument/2006/relationships" xmlns:m="http://schemas.openxmlformats.org/officeDocument/2006/math" xmlns:v="urn:schemas-microsoft-com:vml" xmlns:wp14="http://schemas.microsoft.com/office/word/2010/wordprocessingDrawing" xmlns:wp="http://schemas.openxmlformats.org/drawingml/2006/wordprocessingDrawing" xmlns:w10="urn:schemas-microsoft-com:office:word" xmlns:w="http://schemas.openxmlformats.org/wordprocessingml/2006/main" xmlns:w14="http://schemas.microsoft.com/office/word/2010/wordml" xmlns:w15="http://schemas.microsoft.com/office/word/2012/wordml" xmlns:w16cex="http://schemas.microsoft.com/office/word/2018/wordml/cex" xmlns:w16cid="http://schemas.microsoft.com/office/word/2016/wordml/cid" xmlns:w16="http://schemas.microsoft.com/office/word/2018/wordml" xmlns:w16se="http://schemas.microsoft.com/office/word/2015/wordml/symex" xmlns:wpg="http://schemas.microsoft.com/office/word/2010/wordprocessingGroup" xmlns:wpi="http://schemas.microsoft.com/office/word/2010/wordprocessingInk" xmlns:wne="http://schemas.microsoft.com/office/word/2006/wordml" xmlns:wps="http://schemas.microsoft.com/office/word/2010/wordprocessingShape" mc:Ignorable="w14 w15 w16se w16cid w16 w16cex wp14">
+<w:hdr xmlns:wpc="http://schemas.microsoft.com/office/word/2010/wordprocessingCanvas" xmlns:cx="http://schemas.microsoft.com/office/drawing/2014/chartex" xmlns:cx1="http://schemas.microsoft.com/office/drawing/2015/9/8/chartex" xmlns:cx2="http://schemas.microsoft.com/office/drawing/2015/10/21/chartex" xmlns:cx3="http://schemas.microsoft.com/office/drawing/2016/5/9/chartex" xmlns:cx4="http://schemas.microsoft.com/office/drawing/2016/5/10/chartex" xmlns:cx5="http://schemas.microsoft.com/office/drawing/2016/5/11/chartex" xmlns:cx6="http://schemas.microsoft.com/office/drawing/2016/5/12/chartex" xmlns:cx7="http://schemas.microsoft.com/office/drawing/2016/5/13/chartex" xmlns:cx8="http://schemas.microsoft.com/office/drawing/2016/5/14/chartex" xmlns:mc="http://schemas.openxmlformats.org/markup-compatibility/2006" xmlns:aink="http://schemas.microsoft.com/office/drawing/2016/ink" xmlns:am3d="http://schemas.microsoft.com/office/drawing/2017/model3d" xmlns:o="urn:schemas-microsoft-com:office:office" xmlns:r="http://schemas.openxmlformats.org/officeDocument/2006/relationships" xmlns:m="http://schemas.openxmlformats.org/officeDocument/2006/math" xmlns:v="urn:schemas-microsoft-com:vml" xmlns:wp14="http://schemas.microsoft.com/office/word/2010/wordprocessingDrawing" xmlns:wp="http://schemas.openxmlformats.org/drawingml/2006/wordprocessingDrawing" xmlns:w10="urn:schemas-microsoft-com:office:word" xmlns:w="http://schemas.openxmlformats.org/wordprocessingml/2006/main" xmlns:w14="http://schemas.microsoft.com/office/word/2010/wordml" xmlns:w15="http://schemas.microsoft.com/office/word/2012/wordml" xmlns:w16cex="http://schemas.microsoft.com/office/word/2018/wordml/cex" xmlns:w16cid="http://schemas.microsoft.com/office/word/2016/wordml/cid" xmlns:w16="http://schemas.microsoft.com/office/word/2018/wordml" xmlns:w16sdtdh="http://schemas.microsoft.com/office/word/2020/wordml/sdtdatahash" xmlns:w16se="http://schemas.microsoft.com/office/word/2015/wordml/symex" xmlns:wpg="http://schemas.microsoft.com/office/word/2010/wordprocessingGroup" xmlns:wpi="http://schemas.microsoft.com/office/word/2010/wordprocessingInk" xmlns:wne="http://schemas.microsoft.com/office/word/2006/wordml" xmlns:wps="http://schemas.microsoft.com/office/word/2010/wordprocessingShape" mc:Ignorable="w14 w15 w16se w16cid w16 w16cex w16sdtdh wp14">
   <w:p>
     <w:pPr>
       <w:widowControl/>
@@ -8535,7 +8910,7 @@
 </file>
 
 <file path=word/header6.xml><?xml version="1.0" encoding="utf-8"?>
-<w:hdr xmlns:wpc="http://schemas.microsoft.com/office/word/2010/wordprocessingCanvas" xmlns:cx="http://schemas.microsoft.com/office/drawing/2014/chartex" xmlns:cx1="http://schemas.microsoft.com/office/drawing/2015/9/8/chartex" xmlns:cx2="http://schemas.microsoft.com/office/drawing/2015/10/21/chartex" xmlns:cx3="http://schemas.microsoft.com/office/drawing/2016/5/9/chartex" xmlns:cx4="http://schemas.microsoft.com/office/drawing/2016/5/10/chartex" xmlns:cx5="http://schemas.microsoft.com/office/drawing/2016/5/11/chartex" xmlns:cx6="http://schemas.microsoft.com/office/drawing/2016/5/12/chartex" xmlns:cx7="http://schemas.microsoft.com/office/drawing/2016/5/13/chartex" xmlns:cx8="http://schemas.microsoft.com/office/drawing/2016/5/14/chartex" xmlns:mc="http://schemas.openxmlformats.org/markup-compatibility/2006" xmlns:aink="http://schemas.microsoft.com/office/drawing/2016/ink" xmlns:am3d="http://schemas.microsoft.com/office/drawing/2017/model3d" xmlns:o="urn:schemas-microsoft-com:office:office" xmlns:r="http://schemas.openxmlformats.org/officeDocument/2006/relationships" xmlns:m="http://schemas.openxmlformats.org/officeDocument/2006/math" xmlns:v="urn:schemas-microsoft-com:vml" xmlns:wp14="http://schemas.microsoft.com/office/word/2010/wordprocessingDrawing" xmlns:wp="http://schemas.openxmlformats.org/drawingml/2006/wordprocessingDrawing" xmlns:w10="urn:schemas-microsoft-com:office:word" xmlns:w="http://schemas.openxmlformats.org/wordprocessingml/2006/main" xmlns:w14="http://schemas.microsoft.com/office/word/2010/wordml" xmlns:w15="http://schemas.microsoft.com/office/word/2012/wordml" xmlns:w16cex="http://schemas.microsoft.com/office/word/2018/wordml/cex" xmlns:w16cid="http://schemas.microsoft.com/office/word/2016/wordml/cid" xmlns:w16="http://schemas.microsoft.com/office/word/2018/wordml" xmlns:w16se="http://schemas.microsoft.com/office/word/2015/wordml/symex" xmlns:wpg="http://schemas.microsoft.com/office/word/2010/wordprocessingGroup" xmlns:wpi="http://schemas.microsoft.com/office/word/2010/wordprocessingInk" xmlns:wne="http://schemas.microsoft.com/office/word/2006/wordml" xmlns:wps="http://schemas.microsoft.com/office/word/2010/wordprocessingShape" mc:Ignorable="w14 w15 w16se w16cid w16 w16cex wp14">
+<w:hdr xmlns:wpc="http://schemas.microsoft.com/office/word/2010/wordprocessingCanvas" xmlns:cx="http://schemas.microsoft.com/office/drawing/2014/chartex" xmlns:cx1="http://schemas.microsoft.com/office/drawing/2015/9/8/chartex" xmlns:cx2="http://schemas.microsoft.com/office/drawing/2015/10/21/chartex" xmlns:cx3="http://schemas.microsoft.com/office/drawing/2016/5/9/chartex" xmlns:cx4="http://schemas.microsoft.com/office/drawing/2016/5/10/chartex" xmlns:cx5="http://schemas.microsoft.com/office/drawing/2016/5/11/chartex" xmlns:cx6="http://schemas.microsoft.com/office/drawing/2016/5/12/chartex" xmlns:cx7="http://schemas.microsoft.com/office/drawing/2016/5/13/chartex" xmlns:cx8="http://schemas.microsoft.com/office/drawing/2016/5/14/chartex" xmlns:mc="http://schemas.openxmlformats.org/markup-compatibility/2006" xmlns:aink="http://schemas.microsoft.com/office/drawing/2016/ink" xmlns:am3d="http://schemas.microsoft.com/office/drawing/2017/model3d" xmlns:o="urn:schemas-microsoft-com:office:office" xmlns:r="http://schemas.openxmlformats.org/officeDocument/2006/relationships" xmlns:m="http://schemas.openxmlformats.org/officeDocument/2006/math" xmlns:v="urn:schemas-microsoft-com:vml" xmlns:wp14="http://schemas.microsoft.com/office/word/2010/wordprocessingDrawing" xmlns:wp="http://schemas.openxmlformats.org/drawingml/2006/wordprocessingDrawing" xmlns:w10="urn:schemas-microsoft-com:office:word" xmlns:w="http://schemas.openxmlformats.org/wordprocessingml/2006/main" xmlns:w14="http://schemas.microsoft.com/office/word/2010/wordml" xmlns:w15="http://schemas.microsoft.com/office/word/2012/wordml" xmlns:w16cex="http://schemas.microsoft.com/office/word/2018/wordml/cex" xmlns:w16cid="http://schemas.microsoft.com/office/word/2016/wordml/cid" xmlns:w16="http://schemas.microsoft.com/office/word/2018/wordml" xmlns:w16sdtdh="http://schemas.microsoft.com/office/word/2020/wordml/sdtdatahash" xmlns:w16se="http://schemas.microsoft.com/office/word/2015/wordml/symex" xmlns:wpg="http://schemas.microsoft.com/office/word/2010/wordprocessingGroup" xmlns:wpi="http://schemas.microsoft.com/office/word/2010/wordprocessingInk" xmlns:wne="http://schemas.microsoft.com/office/word/2006/wordml" xmlns:wps="http://schemas.microsoft.com/office/word/2010/wordprocessingShape" mc:Ignorable="w14 w15 w16se w16cid w16 w16cex w16sdtdh wp14">
   <w:p>
     <w:pPr>
       <w:widowControl/>
@@ -8544,7 +8919,7 @@
       </w:pBdr>
       <w:jc w:val="center"/>
       <w:rPr>
-        <w:rFonts w:ascii="Times New Roman" w:eastAsia="SimSun" w:hAnsi="Times New Roman" w:cs="Times New Roman"/>
+        <w:rFonts w:ascii="Times New Roman" w:eastAsia="宋体" w:hAnsi="Times New Roman" w:cs="Times New Roman"/>
         <w:color w:val="000000"/>
         <w:sz w:val="18"/>
         <w:szCs w:val="18"/>
@@ -8552,7 +8927,7 @@
     </w:pPr>
     <w:r>
       <w:rPr>
-        <w:rFonts w:ascii="Times New Roman" w:eastAsia="SimSun" w:hAnsi="Times New Roman" w:cs="Times New Roman"/>
+        <w:rFonts w:ascii="Times New Roman" w:eastAsia="宋体" w:hAnsi="Times New Roman" w:cs="Times New Roman"/>
         <w:color w:val="000000"/>
         <w:sz w:val="18"/>
         <w:szCs w:val="18"/>
@@ -8564,7 +8939,7 @@
 </file>
 
 <file path=word/header7.xml><?xml version="1.0" encoding="utf-8"?>
-<w:hdr xmlns:wpc="http://schemas.microsoft.com/office/word/2010/wordprocessingCanvas" xmlns:cx="http://schemas.microsoft.com/office/drawing/2014/chartex" xmlns:cx1="http://schemas.microsoft.com/office/drawing/2015/9/8/chartex" xmlns:cx2="http://schemas.microsoft.com/office/drawing/2015/10/21/chartex" xmlns:cx3="http://schemas.microsoft.com/office/drawing/2016/5/9/chartex" xmlns:cx4="http://schemas.microsoft.com/office/drawing/2016/5/10/chartex" xmlns:cx5="http://schemas.microsoft.com/office/drawing/2016/5/11/chartex" xmlns:cx6="http://schemas.microsoft.com/office/drawing/2016/5/12/chartex" xmlns:cx7="http://schemas.microsoft.com/office/drawing/2016/5/13/chartex" xmlns:cx8="http://schemas.microsoft.com/office/drawing/2016/5/14/chartex" xmlns:mc="http://schemas.openxmlformats.org/markup-compatibility/2006" xmlns:aink="http://schemas.microsoft.com/office/drawing/2016/ink" xmlns:am3d="http://schemas.microsoft.com/office/drawing/2017/model3d" xmlns:o="urn:schemas-microsoft-com:office:office" xmlns:r="http://schemas.openxmlformats.org/officeDocument/2006/relationships" xmlns:m="http://schemas.openxmlformats.org/officeDocument/2006/math" xmlns:v="urn:schemas-microsoft-com:vml" xmlns:wp14="http://schemas.microsoft.com/office/word/2010/wordprocessingDrawing" xmlns:wp="http://schemas.openxmlformats.org/drawingml/2006/wordprocessingDrawing" xmlns:w10="urn:schemas-microsoft-com:office:word" xmlns:w="http://schemas.openxmlformats.org/wordprocessingml/2006/main" xmlns:w14="http://schemas.microsoft.com/office/word/2010/wordml" xmlns:w15="http://schemas.microsoft.com/office/word/2012/wordml" xmlns:w16cex="http://schemas.microsoft.com/office/word/2018/wordml/cex" xmlns:w16cid="http://schemas.microsoft.com/office/word/2016/wordml/cid" xmlns:w16="http://schemas.microsoft.com/office/word/2018/wordml" xmlns:w16se="http://schemas.microsoft.com/office/word/2015/wordml/symex" xmlns:wpg="http://schemas.microsoft.com/office/word/2010/wordprocessingGroup" xmlns:wpi="http://schemas.microsoft.com/office/word/2010/wordprocessingInk" xmlns:wne="http://schemas.microsoft.com/office/word/2006/wordml" xmlns:wps="http://schemas.microsoft.com/office/word/2010/wordprocessingShape" mc:Ignorable="w14 w15 w16se w16cid w16 w16cex wp14">
+<w:hdr xmlns:wpc="http://schemas.microsoft.com/office/word/2010/wordprocessingCanvas" xmlns:cx="http://schemas.microsoft.com/office/drawing/2014/chartex" xmlns:cx1="http://schemas.microsoft.com/office/drawing/2015/9/8/chartex" xmlns:cx2="http://schemas.microsoft.com/office/drawing/2015/10/21/chartex" xmlns:cx3="http://schemas.microsoft.com/office/drawing/2016/5/9/chartex" xmlns:cx4="http://schemas.microsoft.com/office/drawing/2016/5/10/chartex" xmlns:cx5="http://schemas.microsoft.com/office/drawing/2016/5/11/chartex" xmlns:cx6="http://schemas.microsoft.com/office/drawing/2016/5/12/chartex" xmlns:cx7="http://schemas.microsoft.com/office/drawing/2016/5/13/chartex" xmlns:cx8="http://schemas.microsoft.com/office/drawing/2016/5/14/chartex" xmlns:mc="http://schemas.openxmlformats.org/markup-compatibility/2006" xmlns:aink="http://schemas.microsoft.com/office/drawing/2016/ink" xmlns:am3d="http://schemas.microsoft.com/office/drawing/2017/model3d" xmlns:o="urn:schemas-microsoft-com:office:office" xmlns:r="http://schemas.openxmlformats.org/officeDocument/2006/relationships" xmlns:m="http://schemas.openxmlformats.org/officeDocument/2006/math" xmlns:v="urn:schemas-microsoft-com:vml" xmlns:wp14="http://schemas.microsoft.com/office/word/2010/wordprocessingDrawing" xmlns:wp="http://schemas.openxmlformats.org/drawingml/2006/wordprocessingDrawing" xmlns:w10="urn:schemas-microsoft-com:office:word" xmlns:w="http://schemas.openxmlformats.org/wordprocessingml/2006/main" xmlns:w14="http://schemas.microsoft.com/office/word/2010/wordml" xmlns:w15="http://schemas.microsoft.com/office/word/2012/wordml" xmlns:w16cex="http://schemas.microsoft.com/office/word/2018/wordml/cex" xmlns:w16cid="http://schemas.microsoft.com/office/word/2016/wordml/cid" xmlns:w16="http://schemas.microsoft.com/office/word/2018/wordml" xmlns:w16sdtdh="http://schemas.microsoft.com/office/word/2020/wordml/sdtdatahash" xmlns:w16se="http://schemas.microsoft.com/office/word/2015/wordml/symex" xmlns:wpg="http://schemas.microsoft.com/office/word/2010/wordprocessingGroup" xmlns:wpi="http://schemas.microsoft.com/office/word/2010/wordprocessingInk" xmlns:wne="http://schemas.microsoft.com/office/word/2006/wordml" xmlns:wps="http://schemas.microsoft.com/office/word/2010/wordprocessingShape" mc:Ignorable="w14 w15 w16se w16cid w16 w16cex w16sdtdh wp14">
   <w:p>
     <w:pPr>
       <w:widowControl/>
@@ -8583,7 +8958,7 @@
 </file>
 
 <file path=word/header8.xml><?xml version="1.0" encoding="utf-8"?>
-<w:hdr xmlns:wpc="http://schemas.microsoft.com/office/word/2010/wordprocessingCanvas" xmlns:cx="http://schemas.microsoft.com/office/drawing/2014/chartex" xmlns:cx1="http://schemas.microsoft.com/office/drawing/2015/9/8/chartex" xmlns:cx2="http://schemas.microsoft.com/office/drawing/2015/10/21/chartex" xmlns:cx3="http://schemas.microsoft.com/office/drawing/2016/5/9/chartex" xmlns:cx4="http://schemas.microsoft.com/office/drawing/2016/5/10/chartex" xmlns:cx5="http://schemas.microsoft.com/office/drawing/2016/5/11/chartex" xmlns:cx6="http://schemas.microsoft.com/office/drawing/2016/5/12/chartex" xmlns:cx7="http://schemas.microsoft.com/office/drawing/2016/5/13/chartex" xmlns:cx8="http://schemas.microsoft.com/office/drawing/2016/5/14/chartex" xmlns:mc="http://schemas.openxmlformats.org/markup-compatibility/2006" xmlns:aink="http://schemas.microsoft.com/office/drawing/2016/ink" xmlns:am3d="http://schemas.microsoft.com/office/drawing/2017/model3d" xmlns:o="urn:schemas-microsoft-com:office:office" xmlns:r="http://schemas.openxmlformats.org/officeDocument/2006/relationships" xmlns:m="http://schemas.openxmlformats.org/officeDocument/2006/math" xmlns:v="urn:schemas-microsoft-com:vml" xmlns:wp14="http://schemas.microsoft.com/office/word/2010/wordprocessingDrawing" xmlns:wp="http://schemas.openxmlformats.org/drawingml/2006/wordprocessingDrawing" xmlns:w10="urn:schemas-microsoft-com:office:word" xmlns:w="http://schemas.openxmlformats.org/wordprocessingml/2006/main" xmlns:w14="http://schemas.microsoft.com/office/word/2010/wordml" xmlns:w15="http://schemas.microsoft.com/office/word/2012/wordml" xmlns:w16cex="http://schemas.microsoft.com/office/word/2018/wordml/cex" xmlns:w16cid="http://schemas.microsoft.com/office/word/2016/wordml/cid" xmlns:w16="http://schemas.microsoft.com/office/word/2018/wordml" xmlns:w16se="http://schemas.microsoft.com/office/word/2015/wordml/symex" xmlns:wpg="http://schemas.microsoft.com/office/word/2010/wordprocessingGroup" xmlns:wpi="http://schemas.microsoft.com/office/word/2010/wordprocessingInk" xmlns:wne="http://schemas.microsoft.com/office/word/2006/wordml" xmlns:wps="http://schemas.microsoft.com/office/word/2010/wordprocessingShape" mc:Ignorable="w14 w15 w16se w16cid w16 w16cex wp14">
+<w:hdr xmlns:wpc="http://schemas.microsoft.com/office/word/2010/wordprocessingCanvas" xmlns:cx="http://schemas.microsoft.com/office/drawing/2014/chartex" xmlns:cx1="http://schemas.microsoft.com/office/drawing/2015/9/8/chartex" xmlns:cx2="http://schemas.microsoft.com/office/drawing/2015/10/21/chartex" xmlns:cx3="http://schemas.microsoft.com/office/drawing/2016/5/9/chartex" xmlns:cx4="http://schemas.microsoft.com/office/drawing/2016/5/10/chartex" xmlns:cx5="http://schemas.microsoft.com/office/drawing/2016/5/11/chartex" xmlns:cx6="http://schemas.microsoft.com/office/drawing/2016/5/12/chartex" xmlns:cx7="http://schemas.microsoft.com/office/drawing/2016/5/13/chartex" xmlns:cx8="http://schemas.microsoft.com/office/drawing/2016/5/14/chartex" xmlns:mc="http://schemas.openxmlformats.org/markup-compatibility/2006" xmlns:aink="http://schemas.microsoft.com/office/drawing/2016/ink" xmlns:am3d="http://schemas.microsoft.com/office/drawing/2017/model3d" xmlns:o="urn:schemas-microsoft-com:office:office" xmlns:r="http://schemas.openxmlformats.org/officeDocument/2006/relationships" xmlns:m="http://schemas.openxmlformats.org/officeDocument/2006/math" xmlns:v="urn:schemas-microsoft-com:vml" xmlns:wp14="http://schemas.microsoft.com/office/word/2010/wordprocessingDrawing" xmlns:wp="http://schemas.openxmlformats.org/drawingml/2006/wordprocessingDrawing" xmlns:w10="urn:schemas-microsoft-com:office:word" xmlns:w="http://schemas.openxmlformats.org/wordprocessingml/2006/main" xmlns:w14="http://schemas.microsoft.com/office/word/2010/wordml" xmlns:w15="http://schemas.microsoft.com/office/word/2012/wordml" xmlns:w16cex="http://schemas.microsoft.com/office/word/2018/wordml/cex" xmlns:w16cid="http://schemas.microsoft.com/office/word/2016/wordml/cid" xmlns:w16="http://schemas.microsoft.com/office/word/2018/wordml" xmlns:w16sdtdh="http://schemas.microsoft.com/office/word/2020/wordml/sdtdatahash" xmlns:w16se="http://schemas.microsoft.com/office/word/2015/wordml/symex" xmlns:wpg="http://schemas.microsoft.com/office/word/2010/wordprocessingGroup" xmlns:wpi="http://schemas.microsoft.com/office/word/2010/wordprocessingInk" xmlns:wne="http://schemas.microsoft.com/office/word/2006/wordml" xmlns:wps="http://schemas.microsoft.com/office/word/2010/wordprocessingShape" mc:Ignorable="w14 w15 w16se w16cid w16 w16cex w16sdtdh wp14">
   <w:p>
     <w:pPr>
       <w:widowControl/>
@@ -8592,7 +8967,7 @@
       </w:pBdr>
       <w:jc w:val="left"/>
       <w:rPr>
-        <w:rFonts w:ascii="Times New Roman" w:eastAsia="SimSun" w:hAnsi="Times New Roman" w:cs="Times New Roman"/>
+        <w:rFonts w:ascii="Times New Roman" w:eastAsia="宋体" w:hAnsi="Times New Roman" w:cs="Times New Roman"/>
         <w:color w:val="000000"/>
         <w:sz w:val="18"/>
         <w:szCs w:val="18"/>
@@ -8603,7 +8978,7 @@
 </file>
 
 <file path=word/numbering.xml><?xml version="1.0" encoding="utf-8"?>
-<w:numbering xmlns:wpc="http://schemas.microsoft.com/office/word/2010/wordprocessingCanvas" xmlns:cx="http://schemas.microsoft.com/office/drawing/2014/chartex" xmlns:cx1="http://schemas.microsoft.com/office/drawing/2015/9/8/chartex" xmlns:cx2="http://schemas.microsoft.com/office/drawing/2015/10/21/chartex" xmlns:cx3="http://schemas.microsoft.com/office/drawing/2016/5/9/chartex" xmlns:cx4="http://schemas.microsoft.com/office/drawing/2016/5/10/chartex" xmlns:cx5="http://schemas.microsoft.com/office/drawing/2016/5/11/chartex" xmlns:cx6="http://schemas.microsoft.com/office/drawing/2016/5/12/chartex" xmlns:cx7="http://schemas.microsoft.com/office/drawing/2016/5/13/chartex" xmlns:cx8="http://schemas.microsoft.com/office/drawing/2016/5/14/chartex" xmlns:mc="http://schemas.openxmlformats.org/markup-compatibility/2006" xmlns:aink="http://schemas.microsoft.com/office/drawing/2016/ink" xmlns:am3d="http://schemas.microsoft.com/office/drawing/2017/model3d" xmlns:o="urn:schemas-microsoft-com:office:office" xmlns:r="http://schemas.openxmlformats.org/officeDocument/2006/relationships" xmlns:m="http://schemas.openxmlformats.org/officeDocument/2006/math" xmlns:v="urn:schemas-microsoft-com:vml" xmlns:wp14="http://schemas.microsoft.com/office/word/2010/wordprocessingDrawing" xmlns:wp="http://schemas.openxmlformats.org/drawingml/2006/wordprocessingDrawing" xmlns:w10="urn:schemas-microsoft-com:office:word" xmlns:w="http://schemas.openxmlformats.org/wordprocessingml/2006/main" xmlns:w14="http://schemas.microsoft.com/office/word/2010/wordml" xmlns:w15="http://schemas.microsoft.com/office/word/2012/wordml" xmlns:w16cex="http://schemas.microsoft.com/office/word/2018/wordml/cex" xmlns:w16cid="http://schemas.microsoft.com/office/word/2016/wordml/cid" xmlns:w16="http://schemas.microsoft.com/office/word/2018/wordml" xmlns:w16se="http://schemas.microsoft.com/office/word/2015/wordml/symex" xmlns:wpg="http://schemas.microsoft.com/office/word/2010/wordprocessingGroup" xmlns:wpi="http://schemas.microsoft.com/office/word/2010/wordprocessingInk" xmlns:wne="http://schemas.microsoft.com/office/word/2006/wordml" xmlns:wps="http://schemas.microsoft.com/office/word/2010/wordprocessingShape" mc:Ignorable="w14 w15 w16se w16cid w16 w16cex wp14">
+<w:numbering xmlns:wpc="http://schemas.microsoft.com/office/word/2010/wordprocessingCanvas" xmlns:cx="http://schemas.microsoft.com/office/drawing/2014/chartex" xmlns:cx1="http://schemas.microsoft.com/office/drawing/2015/9/8/chartex" xmlns:cx2="http://schemas.microsoft.com/office/drawing/2015/10/21/chartex" xmlns:cx3="http://schemas.microsoft.com/office/drawing/2016/5/9/chartex" xmlns:cx4="http://schemas.microsoft.com/office/drawing/2016/5/10/chartex" xmlns:cx5="http://schemas.microsoft.com/office/drawing/2016/5/11/chartex" xmlns:cx6="http://schemas.microsoft.com/office/drawing/2016/5/12/chartex" xmlns:cx7="http://schemas.microsoft.com/office/drawing/2016/5/13/chartex" xmlns:cx8="http://schemas.microsoft.com/office/drawing/2016/5/14/chartex" xmlns:mc="http://schemas.openxmlformats.org/markup-compatibility/2006" xmlns:aink="http://schemas.microsoft.com/office/drawing/2016/ink" xmlns:am3d="http://schemas.microsoft.com/office/drawing/2017/model3d" xmlns:o="urn:schemas-microsoft-com:office:office" xmlns:r="http://schemas.openxmlformats.org/officeDocument/2006/relationships" xmlns:m="http://schemas.openxmlformats.org/officeDocument/2006/math" xmlns:v="urn:schemas-microsoft-com:vml" xmlns:wp14="http://schemas.microsoft.com/office/word/2010/wordprocessingDrawing" xmlns:wp="http://schemas.openxmlformats.org/drawingml/2006/wordprocessingDrawing" xmlns:w10="urn:schemas-microsoft-com:office:word" xmlns:w="http://schemas.openxmlformats.org/wordprocessingml/2006/main" xmlns:w14="http://schemas.microsoft.com/office/word/2010/wordml" xmlns:w15="http://schemas.microsoft.com/office/word/2012/wordml" xmlns:w16cex="http://schemas.microsoft.com/office/word/2018/wordml/cex" xmlns:w16cid="http://schemas.microsoft.com/office/word/2016/wordml/cid" xmlns:w16="http://schemas.microsoft.com/office/word/2018/wordml" xmlns:w16sdtdh="http://schemas.microsoft.com/office/word/2020/wordml/sdtdatahash" xmlns:w16se="http://schemas.microsoft.com/office/word/2015/wordml/symex" xmlns:wpg="http://schemas.microsoft.com/office/word/2010/wordprocessingGroup" xmlns:wpi="http://schemas.microsoft.com/office/word/2010/wordprocessingInk" xmlns:wne="http://schemas.microsoft.com/office/word/2006/wordml" xmlns:wps="http://schemas.microsoft.com/office/word/2010/wordprocessingShape" mc:Ignorable="w14 w15 w16se w16cid w16 w16cex w16sdtdh wp14">
   <w:abstractNum w:abstractNumId="0" w15:restartNumberingAfterBreak="0">
     <w:nsid w:val="8EF16DC3"/>
     <w:multiLevelType w:val="singleLevel"/>
@@ -9077,11 +9452,11 @@
 </file>
 
 <file path=word/styles.xml><?xml version="1.0" encoding="utf-8"?>
-<w:styles xmlns:mc="http://schemas.openxmlformats.org/markup-compatibility/2006" xmlns:r="http://schemas.openxmlformats.org/officeDocument/2006/relationships" xmlns:w="http://schemas.openxmlformats.org/wordprocessingml/2006/main" xmlns:w14="http://schemas.microsoft.com/office/word/2010/wordml" xmlns:w15="http://schemas.microsoft.com/office/word/2012/wordml" xmlns:w16cex="http://schemas.microsoft.com/office/word/2018/wordml/cex" xmlns:w16cid="http://schemas.microsoft.com/office/word/2016/wordml/cid" xmlns:w16="http://schemas.microsoft.com/office/word/2018/wordml" xmlns:w16se="http://schemas.microsoft.com/office/word/2015/wordml/symex" mc:Ignorable="w14 w15 w16se w16cid w16 w16cex">
+<w:styles xmlns:mc="http://schemas.openxmlformats.org/markup-compatibility/2006" xmlns:r="http://schemas.openxmlformats.org/officeDocument/2006/relationships" xmlns:w="http://schemas.openxmlformats.org/wordprocessingml/2006/main" xmlns:w14="http://schemas.microsoft.com/office/word/2010/wordml" xmlns:w15="http://schemas.microsoft.com/office/word/2012/wordml" xmlns:w16cex="http://schemas.microsoft.com/office/word/2018/wordml/cex" xmlns:w16cid="http://schemas.microsoft.com/office/word/2016/wordml/cid" xmlns:w16="http://schemas.microsoft.com/office/word/2018/wordml" xmlns:w16sdtdh="http://schemas.microsoft.com/office/word/2020/wordml/sdtdatahash" xmlns:w16se="http://schemas.microsoft.com/office/word/2015/wordml/symex" mc:Ignorable="w14 w15 w16se w16cid w16 w16cex w16sdtdh">
   <w:docDefaults>
     <w:rPrDefault>
       <w:rPr>
-        <w:rFonts w:ascii="Times New Roman" w:eastAsia="SimSun" w:hAnsi="Times New Roman" w:cs="Times New Roman"/>
+        <w:rFonts w:ascii="Times New Roman" w:eastAsia="宋体" w:hAnsi="Times New Roman" w:cs="Times New Roman"/>
         <w:lang w:val="en-US" w:eastAsia="zh-CN" w:bidi="ar-SA"/>
       </w:rPr>
     </w:rPrDefault>
@@ -9458,7 +9833,7 @@
     <w:lsdException w:name="Unresolved Mention" w:semiHidden="1" w:uiPriority="99" w:unhideWhenUsed="1"/>
     <w:lsdException w:name="Smart Link" w:semiHidden="1" w:uiPriority="99" w:unhideWhenUsed="1"/>
   </w:latentStyles>
-  <w:style w:type="paragraph" w:default="1" w:styleId="Normal">
+  <w:style w:type="paragraph" w:default="1" w:styleId="a">
     <w:name w:val="Normal"/>
     <w:qFormat/>
     <w:rsid w:val="00091778"/>
@@ -9473,11 +9848,11 @@
       <w:szCs w:val="24"/>
     </w:rPr>
   </w:style>
-  <w:style w:type="paragraph" w:styleId="Heading1">
+  <w:style w:type="paragraph" w:styleId="1">
     <w:name w:val="heading 1"/>
-    <w:basedOn w:val="Normal"/>
-    <w:next w:val="Normal"/>
-    <w:link w:val="Heading1Char"/>
+    <w:basedOn w:val="a"/>
+    <w:next w:val="a"/>
+    <w:link w:val="10"/>
     <w:autoRedefine/>
     <w:qFormat/>
     <w:rsid w:val="008C56CB"/>
@@ -9490,17 +9865,17 @@
       <w:outlineLvl w:val="0"/>
     </w:pPr>
     <w:rPr>
-      <w:rFonts w:ascii="Times New Roman" w:eastAsia="SimHei" w:hAnsi="Times New Roman" w:cs="Times New Roman"/>
+      <w:rFonts w:ascii="Times New Roman" w:eastAsia="黑体" w:hAnsi="Times New Roman" w:cs="Times New Roman"/>
       <w:kern w:val="44"/>
       <w:sz w:val="36"/>
       <w:szCs w:val="22"/>
     </w:rPr>
   </w:style>
-  <w:style w:type="paragraph" w:styleId="Heading2">
+  <w:style w:type="paragraph" w:styleId="2">
     <w:name w:val="heading 2"/>
-    <w:basedOn w:val="Normal"/>
-    <w:next w:val="Normal"/>
-    <w:link w:val="Heading2Char"/>
+    <w:basedOn w:val="a"/>
+    <w:next w:val="a"/>
+    <w:link w:val="20"/>
     <w:autoRedefine/>
     <w:unhideWhenUsed/>
     <w:qFormat/>
@@ -9512,15 +9887,15 @@
       <w:outlineLvl w:val="1"/>
     </w:pPr>
     <w:rPr>
-      <w:rFonts w:ascii="Times New Roman" w:eastAsia="SimHei" w:hAnsi="Times New Roman"/>
+      <w:rFonts w:ascii="Times New Roman" w:eastAsia="黑体" w:hAnsi="Times New Roman"/>
       <w:sz w:val="28"/>
     </w:rPr>
   </w:style>
-  <w:style w:type="paragraph" w:styleId="Heading3">
+  <w:style w:type="paragraph" w:styleId="3">
     <w:name w:val="heading 3"/>
-    <w:basedOn w:val="Normal"/>
-    <w:next w:val="Normal"/>
-    <w:link w:val="Heading3Char"/>
+    <w:basedOn w:val="a"/>
+    <w:next w:val="a"/>
+    <w:link w:val="30"/>
     <w:autoRedefine/>
     <w:unhideWhenUsed/>
     <w:qFormat/>
@@ -9537,13 +9912,13 @@
       <w:sz w:val="24"/>
     </w:rPr>
   </w:style>
-  <w:style w:type="character" w:default="1" w:styleId="DefaultParagraphFont">
+  <w:style w:type="character" w:default="1" w:styleId="a0">
     <w:name w:val="Default Paragraph Font"/>
     <w:uiPriority w:val="1"/>
     <w:semiHidden/>
     <w:unhideWhenUsed/>
   </w:style>
-  <w:style w:type="table" w:default="1" w:styleId="TableNormal">
+  <w:style w:type="table" w:default="1" w:styleId="a1">
     <w:name w:val="Normal Table"/>
     <w:uiPriority w:val="99"/>
     <w:semiHidden/>
@@ -9558,17 +9933,17 @@
       </w:tblCellMar>
     </w:tblPr>
   </w:style>
-  <w:style w:type="numbering" w:default="1" w:styleId="NoList">
+  <w:style w:type="numbering" w:default="1" w:styleId="a2">
     <w:name w:val="No List"/>
     <w:uiPriority w:val="99"/>
     <w:semiHidden/>
     <w:unhideWhenUsed/>
   </w:style>
-  <w:style w:type="paragraph" w:styleId="CommentSubject">
+  <w:style w:type="paragraph" w:styleId="a3">
     <w:name w:val="annotation subject"/>
-    <w:basedOn w:val="CommentText"/>
-    <w:next w:val="CommentText"/>
-    <w:link w:val="CommentSubjectChar"/>
+    <w:basedOn w:val="a4"/>
+    <w:next w:val="a4"/>
+    <w:link w:val="a5"/>
     <w:qFormat/>
     <w:rsid w:val="00091778"/>
     <w:rPr>
@@ -9576,10 +9951,10 @@
       <w:bCs/>
     </w:rPr>
   </w:style>
-  <w:style w:type="paragraph" w:styleId="CommentText">
+  <w:style w:type="paragraph" w:styleId="a4">
     <w:name w:val="annotation text"/>
-    <w:basedOn w:val="Normal"/>
-    <w:link w:val="CommentTextChar"/>
+    <w:basedOn w:val="a"/>
+    <w:link w:val="a6"/>
     <w:qFormat/>
     <w:rsid w:val="00091778"/>
     <w:pPr>
@@ -9588,8 +9963,8 @@
   </w:style>
   <w:style w:type="paragraph" w:styleId="TOC3">
     <w:name w:val="toc 3"/>
-    <w:basedOn w:val="Normal"/>
-    <w:next w:val="Normal"/>
+    <w:basedOn w:val="a"/>
+    <w:next w:val="a"/>
     <w:uiPriority w:val="39"/>
     <w:qFormat/>
     <w:rsid w:val="009D2653"/>
@@ -9603,24 +9978,24 @@
       <w:szCs w:val="20"/>
     </w:rPr>
   </w:style>
-  <w:style w:type="paragraph" w:styleId="PlainText">
+  <w:style w:type="paragraph" w:styleId="a7">
     <w:name w:val="Plain Text"/>
-    <w:basedOn w:val="Normal"/>
-    <w:link w:val="PlainTextChar"/>
+    <w:basedOn w:val="a"/>
+    <w:link w:val="a8"/>
     <w:qFormat/>
     <w:rsid w:val="00091778"/>
     <w:pPr>
       <w:widowControl/>
     </w:pPr>
     <w:rPr>
-      <w:rFonts w:ascii="SimSun" w:hAnsi="Courier New" w:cs="Courier New"/>
+      <w:rFonts w:ascii="宋体" w:hAnsi="Courier New" w:cs="Courier New"/>
       <w:szCs w:val="21"/>
     </w:rPr>
   </w:style>
-  <w:style w:type="paragraph" w:styleId="BodyTextIndent2">
+  <w:style w:type="paragraph" w:styleId="21">
     <w:name w:val="Body Text Indent 2"/>
-    <w:basedOn w:val="Normal"/>
-    <w:link w:val="BodyTextIndent2Char"/>
+    <w:basedOn w:val="a"/>
+    <w:link w:val="22"/>
     <w:qFormat/>
     <w:rsid w:val="0026698F"/>
     <w:pPr>
@@ -9633,15 +10008,15 @@
       <w:jc w:val="left"/>
     </w:pPr>
     <w:rPr>
-      <w:rFonts w:ascii="SimSun" w:hAnsi="SimSun"/>
+      <w:rFonts w:ascii="宋体" w:hAnsi="宋体"/>
       <w:color w:val="000000" w:themeColor="text1"/>
       <w:sz w:val="24"/>
     </w:rPr>
   </w:style>
-  <w:style w:type="paragraph" w:styleId="BalloonText">
+  <w:style w:type="paragraph" w:styleId="a9">
     <w:name w:val="Balloon Text"/>
-    <w:basedOn w:val="Normal"/>
-    <w:link w:val="BalloonTextChar"/>
+    <w:basedOn w:val="a"/>
+    <w:link w:val="aa"/>
     <w:qFormat/>
     <w:rsid w:val="00091778"/>
     <w:rPr>
@@ -9649,10 +10024,10 @@
       <w:szCs w:val="18"/>
     </w:rPr>
   </w:style>
-  <w:style w:type="paragraph" w:styleId="Footer">
+  <w:style w:type="paragraph" w:styleId="ab">
     <w:name w:val="footer"/>
-    <w:basedOn w:val="Normal"/>
-    <w:link w:val="FooterChar"/>
+    <w:basedOn w:val="a"/>
+    <w:link w:val="ac"/>
     <w:uiPriority w:val="99"/>
     <w:qFormat/>
     <w:rsid w:val="00091778"/>
@@ -9669,9 +10044,9 @@
       <w:szCs w:val="18"/>
     </w:rPr>
   </w:style>
-  <w:style w:type="paragraph" w:styleId="Header">
+  <w:style w:type="paragraph" w:styleId="ad">
     <w:name w:val="header"/>
-    <w:basedOn w:val="Normal"/>
+    <w:basedOn w:val="a"/>
     <w:qFormat/>
     <w:rsid w:val="00091778"/>
     <w:pPr>
@@ -9692,8 +10067,8 @@
   </w:style>
   <w:style w:type="paragraph" w:styleId="TOC1">
     <w:name w:val="toc 1"/>
-    <w:basedOn w:val="Normal"/>
-    <w:next w:val="Normal"/>
+    <w:basedOn w:val="a"/>
+    <w:next w:val="a"/>
     <w:uiPriority w:val="39"/>
     <w:qFormat/>
     <w:rsid w:val="009D2653"/>
@@ -9710,8 +10085,8 @@
   </w:style>
   <w:style w:type="paragraph" w:styleId="TOC2">
     <w:name w:val="toc 2"/>
-    <w:basedOn w:val="Normal"/>
-    <w:next w:val="Normal"/>
+    <w:basedOn w:val="a"/>
+    <w:next w:val="a"/>
     <w:uiPriority w:val="39"/>
     <w:qFormat/>
     <w:rsid w:val="00091778"/>
@@ -9725,9 +10100,9 @@
       <w:szCs w:val="20"/>
     </w:rPr>
   </w:style>
-  <w:style w:type="paragraph" w:styleId="NormalWeb">
+  <w:style w:type="paragraph" w:styleId="ae">
     <w:name w:val="Normal (Web)"/>
-    <w:basedOn w:val="Normal"/>
+    <w:basedOn w:val="a"/>
     <w:qFormat/>
     <w:rsid w:val="00091778"/>
     <w:pPr>
@@ -9737,18 +10112,18 @@
       <w:sz w:val="24"/>
     </w:rPr>
   </w:style>
-  <w:style w:type="character" w:styleId="Emphasis">
+  <w:style w:type="character" w:styleId="af">
     <w:name w:val="Emphasis"/>
-    <w:basedOn w:val="DefaultParagraphFont"/>
+    <w:basedOn w:val="a0"/>
     <w:qFormat/>
     <w:rsid w:val="00091778"/>
     <w:rPr>
       <w:i/>
     </w:rPr>
   </w:style>
-  <w:style w:type="character" w:styleId="Hyperlink">
+  <w:style w:type="character" w:styleId="af0">
     <w:name w:val="Hyperlink"/>
-    <w:basedOn w:val="DefaultParagraphFont"/>
+    <w:basedOn w:val="a0"/>
     <w:uiPriority w:val="99"/>
     <w:qFormat/>
     <w:rsid w:val="00091778"/>
@@ -9757,9 +10132,9 @@
       <w:u w:val="single"/>
     </w:rPr>
   </w:style>
-  <w:style w:type="character" w:styleId="CommentReference">
+  <w:style w:type="character" w:styleId="af1">
     <w:name w:val="annotation reference"/>
-    <w:basedOn w:val="DefaultParagraphFont"/>
+    <w:basedOn w:val="a0"/>
     <w:qFormat/>
     <w:rsid w:val="00091778"/>
     <w:rPr>
@@ -9767,9 +10142,9 @@
       <w:szCs w:val="21"/>
     </w:rPr>
   </w:style>
-  <w:style w:type="table" w:styleId="TableGrid">
+  <w:style w:type="table" w:styleId="af2">
     <w:name w:val="Table Grid"/>
-    <w:basedOn w:val="TableNormal"/>
+    <w:basedOn w:val="a1"/>
     <w:qFormat/>
     <w:rsid w:val="00091778"/>
     <w:pPr>
@@ -9787,9 +10162,9 @@
       </w:tblBorders>
     </w:tblPr>
   </w:style>
-  <w:style w:type="paragraph" w:styleId="ListParagraph">
+  <w:style w:type="paragraph" w:styleId="af3">
     <w:name w:val="List Paragraph"/>
-    <w:basedOn w:val="Normal"/>
+    <w:basedOn w:val="a"/>
     <w:uiPriority w:val="34"/>
     <w:qFormat/>
     <w:rsid w:val="00091778"/>
@@ -9797,14 +10172,14 @@
       <w:ind w:firstLineChars="200" w:firstLine="420"/>
     </w:pPr>
   </w:style>
-  <w:style w:type="character" w:customStyle="1" w:styleId="Heading1Char">
-    <w:name w:val="Heading 1 Char"/>
-    <w:basedOn w:val="DefaultParagraphFont"/>
-    <w:link w:val="Heading1"/>
+  <w:style w:type="character" w:customStyle="1" w:styleId="10">
+    <w:name w:val="标题 1 字符"/>
+    <w:basedOn w:val="a0"/>
+    <w:link w:val="1"/>
     <w:qFormat/>
     <w:rsid w:val="008C56CB"/>
     <w:rPr>
-      <w:rFonts w:eastAsia="SimHei"/>
+      <w:rFonts w:eastAsia="黑体"/>
       <w:kern w:val="44"/>
       <w:sz w:val="36"/>
       <w:szCs w:val="22"/>
@@ -9812,8 +10187,8 @@
   </w:style>
   <w:style w:type="paragraph" w:customStyle="1" w:styleId="TOC10">
     <w:name w:val="TOC 标题1"/>
-    <w:basedOn w:val="Heading1"/>
-    <w:next w:val="Normal"/>
+    <w:basedOn w:val="1"/>
+    <w:next w:val="a"/>
     <w:uiPriority w:val="39"/>
     <w:unhideWhenUsed/>
     <w:qFormat/>
@@ -9831,10 +10206,10 @@
       <w:szCs w:val="32"/>
     </w:rPr>
   </w:style>
-  <w:style w:type="character" w:customStyle="1" w:styleId="BalloonTextChar">
-    <w:name w:val="Balloon Text Char"/>
-    <w:basedOn w:val="DefaultParagraphFont"/>
-    <w:link w:val="BalloonText"/>
+  <w:style w:type="character" w:customStyle="1" w:styleId="aa">
+    <w:name w:val="批注框文本 字符"/>
+    <w:basedOn w:val="a0"/>
+    <w:link w:val="a9"/>
     <w:qFormat/>
     <w:rsid w:val="00091778"/>
     <w:rPr>
@@ -9844,9 +10219,9 @@
       <w:szCs w:val="18"/>
     </w:rPr>
   </w:style>
-  <w:style w:type="character" w:customStyle="1" w:styleId="Heading3Char">
-    <w:name w:val="Heading 3 Char"/>
-    <w:link w:val="Heading3"/>
+  <w:style w:type="character" w:customStyle="1" w:styleId="30">
+    <w:name w:val="标题 3 字符"/>
+    <w:link w:val="3"/>
     <w:qFormat/>
     <w:rsid w:val="008C56CB"/>
     <w:rPr>
@@ -9878,22 +10253,22 @@
       <w:ind w:leftChars="400" w:left="400"/>
     </w:pPr>
   </w:style>
-  <w:style w:type="character" w:customStyle="1" w:styleId="Heading2Char">
-    <w:name w:val="Heading 2 Char"/>
-    <w:link w:val="Heading2"/>
+  <w:style w:type="character" w:customStyle="1" w:styleId="20">
+    <w:name w:val="标题 2 字符"/>
+    <w:link w:val="2"/>
     <w:qFormat/>
     <w:rsid w:val="008C56CB"/>
     <w:rPr>
-      <w:rFonts w:eastAsia="SimHei" w:cstheme="minorBidi"/>
+      <w:rFonts w:eastAsia="黑体" w:cstheme="minorBidi"/>
       <w:kern w:val="2"/>
       <w:sz w:val="28"/>
       <w:szCs w:val="24"/>
     </w:rPr>
   </w:style>
-  <w:style w:type="character" w:customStyle="1" w:styleId="CommentTextChar">
-    <w:name w:val="Comment Text Char"/>
-    <w:basedOn w:val="DefaultParagraphFont"/>
-    <w:link w:val="CommentText"/>
+  <w:style w:type="character" w:customStyle="1" w:styleId="a6">
+    <w:name w:val="批注文字 字符"/>
+    <w:basedOn w:val="a0"/>
+    <w:link w:val="a4"/>
     <w:qFormat/>
     <w:rsid w:val="00091778"/>
     <w:rPr>
@@ -9903,10 +10278,10 @@
       <w:szCs w:val="24"/>
     </w:rPr>
   </w:style>
-  <w:style w:type="character" w:customStyle="1" w:styleId="CommentSubjectChar">
-    <w:name w:val="Comment Subject Char"/>
-    <w:basedOn w:val="CommentTextChar"/>
-    <w:link w:val="CommentSubject"/>
+  <w:style w:type="character" w:customStyle="1" w:styleId="a5">
+    <w:name w:val="批注主题 字符"/>
+    <w:basedOn w:val="a6"/>
+    <w:link w:val="a3"/>
     <w:qFormat/>
     <w:rsid w:val="00091778"/>
     <w:rPr>
@@ -9918,33 +10293,33 @@
       <w:szCs w:val="24"/>
     </w:rPr>
   </w:style>
-  <w:style w:type="paragraph" w:styleId="DocumentMap">
+  <w:style w:type="paragraph" w:styleId="af4">
     <w:name w:val="Document Map"/>
-    <w:basedOn w:val="Normal"/>
-    <w:link w:val="DocumentMapChar"/>
+    <w:basedOn w:val="a"/>
+    <w:link w:val="af5"/>
     <w:rsid w:val="00814172"/>
     <w:rPr>
-      <w:rFonts w:ascii="SimSun" w:eastAsia="SimSun"/>
+      <w:rFonts w:ascii="宋体" w:eastAsia="宋体"/>
       <w:sz w:val="18"/>
       <w:szCs w:val="18"/>
     </w:rPr>
   </w:style>
-  <w:style w:type="character" w:customStyle="1" w:styleId="DocumentMapChar">
-    <w:name w:val="Document Map Char"/>
-    <w:basedOn w:val="DefaultParagraphFont"/>
-    <w:link w:val="DocumentMap"/>
+  <w:style w:type="character" w:customStyle="1" w:styleId="af5">
+    <w:name w:val="文档结构图 字符"/>
+    <w:basedOn w:val="a0"/>
+    <w:link w:val="af4"/>
     <w:rsid w:val="00814172"/>
     <w:rPr>
-      <w:rFonts w:ascii="SimSun" w:hAnsiTheme="minorHAnsi" w:cstheme="minorBidi"/>
+      <w:rFonts w:ascii="宋体" w:hAnsiTheme="minorHAnsi" w:cstheme="minorBidi"/>
       <w:kern w:val="2"/>
       <w:sz w:val="18"/>
       <w:szCs w:val="18"/>
     </w:rPr>
   </w:style>
-  <w:style w:type="character" w:customStyle="1" w:styleId="FooterChar">
-    <w:name w:val="Footer Char"/>
-    <w:basedOn w:val="DefaultParagraphFont"/>
-    <w:link w:val="Footer"/>
+  <w:style w:type="character" w:customStyle="1" w:styleId="ac">
+    <w:name w:val="页脚 字符"/>
+    <w:basedOn w:val="a0"/>
+    <w:link w:val="ab"/>
     <w:uiPriority w:val="99"/>
     <w:rsid w:val="00814172"/>
     <w:rPr>
@@ -9956,8 +10331,8 @@
   </w:style>
   <w:style w:type="paragraph" w:styleId="TOC4">
     <w:name w:val="toc 4"/>
-    <w:basedOn w:val="Normal"/>
-    <w:next w:val="Normal"/>
+    <w:basedOn w:val="a"/>
+    <w:next w:val="a"/>
     <w:autoRedefine/>
     <w:rsid w:val="00C34BB8"/>
     <w:pPr>
@@ -9971,8 +10346,8 @@
   </w:style>
   <w:style w:type="paragraph" w:styleId="TOC5">
     <w:name w:val="toc 5"/>
-    <w:basedOn w:val="Normal"/>
-    <w:next w:val="Normal"/>
+    <w:basedOn w:val="a"/>
+    <w:next w:val="a"/>
     <w:autoRedefine/>
     <w:rsid w:val="00C34BB8"/>
     <w:pPr>
@@ -9986,8 +10361,8 @@
   </w:style>
   <w:style w:type="paragraph" w:styleId="TOC6">
     <w:name w:val="toc 6"/>
-    <w:basedOn w:val="Normal"/>
-    <w:next w:val="Normal"/>
+    <w:basedOn w:val="a"/>
+    <w:next w:val="a"/>
     <w:autoRedefine/>
     <w:rsid w:val="00C34BB8"/>
     <w:pPr>
@@ -10001,8 +10376,8 @@
   </w:style>
   <w:style w:type="paragraph" w:styleId="TOC7">
     <w:name w:val="toc 7"/>
-    <w:basedOn w:val="Normal"/>
-    <w:next w:val="Normal"/>
+    <w:basedOn w:val="a"/>
+    <w:next w:val="a"/>
     <w:autoRedefine/>
     <w:rsid w:val="00C34BB8"/>
     <w:pPr>
@@ -10016,8 +10391,8 @@
   </w:style>
   <w:style w:type="paragraph" w:styleId="TOC8">
     <w:name w:val="toc 8"/>
-    <w:basedOn w:val="Normal"/>
-    <w:next w:val="Normal"/>
+    <w:basedOn w:val="a"/>
+    <w:next w:val="a"/>
     <w:autoRedefine/>
     <w:rsid w:val="00C34BB8"/>
     <w:pPr>
@@ -10031,8 +10406,8 @@
   </w:style>
   <w:style w:type="paragraph" w:styleId="TOC9">
     <w:name w:val="toc 9"/>
-    <w:basedOn w:val="Normal"/>
-    <w:next w:val="Normal"/>
+    <w:basedOn w:val="a"/>
+    <w:next w:val="a"/>
     <w:autoRedefine/>
     <w:rsid w:val="00C34BB8"/>
     <w:pPr>
@@ -10044,34 +10419,34 @@
       <w:szCs w:val="18"/>
     </w:rPr>
   </w:style>
-  <w:style w:type="character" w:customStyle="1" w:styleId="PlainTextChar">
-    <w:name w:val="Plain Text Char"/>
-    <w:basedOn w:val="DefaultParagraphFont"/>
-    <w:link w:val="PlainText"/>
+  <w:style w:type="character" w:customStyle="1" w:styleId="a8">
+    <w:name w:val="纯文本 字符"/>
+    <w:basedOn w:val="a0"/>
+    <w:link w:val="a7"/>
     <w:rsid w:val="00BA3F95"/>
     <w:rPr>
-      <w:rFonts w:ascii="SimSun" w:eastAsiaTheme="minorEastAsia" w:hAnsi="Courier New" w:cs="Courier New"/>
+      <w:rFonts w:ascii="宋体" w:eastAsiaTheme="minorEastAsia" w:hAnsi="Courier New" w:cs="Courier New"/>
       <w:kern w:val="2"/>
       <w:sz w:val="21"/>
       <w:szCs w:val="21"/>
     </w:rPr>
   </w:style>
-  <w:style w:type="character" w:customStyle="1" w:styleId="BodyTextIndent2Char">
-    <w:name w:val="Body Text Indent 2 Char"/>
-    <w:basedOn w:val="DefaultParagraphFont"/>
-    <w:link w:val="BodyTextIndent2"/>
+  <w:style w:type="character" w:customStyle="1" w:styleId="22">
+    <w:name w:val="正文文本缩进 2 字符"/>
+    <w:basedOn w:val="a0"/>
+    <w:link w:val="21"/>
     <w:rsid w:val="0026698F"/>
     <w:rPr>
-      <w:rFonts w:ascii="SimSun" w:eastAsiaTheme="minorEastAsia" w:hAnsi="SimSun" w:cstheme="minorBidi"/>
+      <w:rFonts w:ascii="宋体" w:eastAsiaTheme="minorEastAsia" w:hAnsi="宋体" w:cstheme="minorBidi"/>
       <w:color w:val="000000" w:themeColor="text1"/>
       <w:kern w:val="2"/>
       <w:sz w:val="24"/>
       <w:szCs w:val="24"/>
     </w:rPr>
   </w:style>
-  <w:style w:type="character" w:styleId="PlaceholderText">
+  <w:style w:type="character" w:styleId="af6">
     <w:name w:val="Placeholder Text"/>
-    <w:basedOn w:val="DefaultParagraphFont"/>
+    <w:basedOn w:val="a0"/>
     <w:uiPriority w:val="99"/>
     <w:unhideWhenUsed/>
     <w:rsid w:val="00B819B5"/>
@@ -10079,10 +10454,10 @@
       <w:color w:val="808080"/>
     </w:rPr>
   </w:style>
-  <w:style w:type="paragraph" w:styleId="TOCHeading">
+  <w:style w:type="paragraph" w:styleId="TOC">
     <w:name w:val="TOC Heading"/>
-    <w:basedOn w:val="Heading1"/>
-    <w:next w:val="Normal"/>
+    <w:basedOn w:val="1"/>
+    <w:next w:val="a"/>
     <w:uiPriority w:val="39"/>
     <w:unhideWhenUsed/>
     <w:qFormat/>
@@ -10361,6 +10736,10 @@
 </file>
 
 <file path=customXml/item1.xml><?xml version="1.0" encoding="utf-8"?>
+<b:Sources xmlns:b="http://schemas.openxmlformats.org/officeDocument/2006/bibliography" xmlns="http://schemas.openxmlformats.org/officeDocument/2006/bibliography" SelectedStyle="\APA.XSL" StyleName="APA"/>
+</file>
+
+<file path=customXml/item2.xml><?xml version="1.0" encoding="utf-8"?>
 <s:customData xmlns="http://www.wps.cn/officeDocument/2013/wpsCustomData" xmlns:s="http://www.wps.cn/officeDocument/2013/wpsCustomData">
   <customSectProps>
     <customSectPr/>
@@ -10390,22 +10769,18 @@
 </s:customData>
 </file>
 
-<file path=customXml/item2.xml><?xml version="1.0" encoding="utf-8"?>
-<b:Sources xmlns:b="http://schemas.openxmlformats.org/officeDocument/2006/bibliography" xmlns="http://schemas.openxmlformats.org/officeDocument/2006/bibliography" SelectedStyle="\APA.XSL" StyleName="APA"/>
+<file path=customXml/itemProps1.xml><?xml version="1.0" encoding="utf-8"?>
+<ds:datastoreItem xmlns:ds="http://schemas.openxmlformats.org/officeDocument/2006/customXml" ds:itemID="{F3883DEE-0290-4553-BDE6-742F6670F0A0}">
+  <ds:schemaRefs>
+    <ds:schemaRef ds:uri="http://schemas.openxmlformats.org/officeDocument/2006/bibliography"/>
+  </ds:schemaRefs>
+</ds:datastoreItem>
 </file>
 
-<file path=customXml/itemProps1.xml><?xml version="1.0" encoding="utf-8"?>
+<file path=customXml/itemProps2.xml><?xml version="1.0" encoding="utf-8"?>
 <ds:datastoreItem xmlns:ds="http://schemas.openxmlformats.org/officeDocument/2006/customXml" ds:itemID="{B1977F7D-205B-4081-913C-38D41E755F92}">
   <ds:schemaRefs>
     <ds:schemaRef ds:uri="http://www.wps.cn/officeDocument/2013/wpsCustomData"/>
   </ds:schemaRefs>
 </ds:datastoreItem>
-</file>
-
-<file path=customXml/itemProps2.xml><?xml version="1.0" encoding="utf-8"?>
-<ds:datastoreItem xmlns:ds="http://schemas.openxmlformats.org/officeDocument/2006/customXml" ds:itemID="{F3883DEE-0290-4553-BDE6-742F6670F0A0}">
-  <ds:schemaRefs>
-    <ds:schemaRef ds:uri="http://schemas.openxmlformats.org/officeDocument/2006/bibliography"/>
-  </ds:schemaRefs>
-</ds:datastoreItem>
 </file>
</xml_diff>

<commit_message>
[add] update to 2.1.3
</commit_message>
<xml_diff>
--- a/ProgramDebugPratice_Feb.docx
+++ b/ProgramDebugPratice_Feb.docx
@@ -6192,9 +6192,6 @@
     <w:p>
       <w:pPr>
         <w:pStyle w:val="21"/>
-        <w:rPr>
-          <w:rFonts w:hint="eastAsia"/>
-        </w:rPr>
       </w:pPr>
       <w:r>
         <w:rPr>
@@ -6304,27 +6301,12 @@
         <w:rPr>
           <w:rFonts w:hint="eastAsia"/>
         </w:rPr>
-        <w:t>语言的调试都是可以使用到的，因为我们需要用到的调试工具GDB在Linux系列的系统下大都支持，并且</w:t>
-      </w:r>
-      <w:r>
-        <w:rPr>
-          <w:rFonts w:hint="eastAsia"/>
-        </w:rPr>
-        <w:t>如果在GDB工具不支持使用的情况下，</w:t>
-      </w:r>
-      <w:r>
-        <w:rPr>
-          <w:rFonts w:hint="eastAsia"/>
-        </w:rPr>
-        <w:t>还有一些更好用的第三方工具可以选择来帮助到调试。</w:t>
+        <w:t>语言的调试都是可以使用到的，因为我们需要用到的调试工具GDB在Linux系列的系统下大都支持，并且如果在GDB工具不支持使用的情况下，还有一些更好用的第三方工具可以选择来帮助到调试。</w:t>
       </w:r>
     </w:p>
     <w:p>
       <w:pPr>
         <w:pStyle w:val="21"/>
-        <w:rPr>
-          <w:rFonts w:hint="eastAsia"/>
-        </w:rPr>
       </w:pPr>
       <w:r>
         <w:rPr>
@@ -6367,240 +6349,6 @@
           <w:rFonts w:hint="eastAsia"/>
         </w:rPr>
         <w:t>应的调试工作，但是这些部分最终都是需要走到计算机操作系统的调用。所以对于学习操作系统这件事来说，对于程序员提升自己的计算机素养，很有帮助且，很有必要。</w:t>
-      </w:r>
-    </w:p>
-    <w:p>
-      <w:pPr>
-        <w:pStyle w:val="21"/>
-        <w:rPr>
-          <w:strike/>
-        </w:rPr>
-      </w:pPr>
-      <w:r>
-        <w:rPr>
-          <w:rFonts w:hint="eastAsia"/>
-          <w:strike/>
-        </w:rPr>
-        <w:t>研究程序调试的目的，也就是说为什么要对程序调试进行研究</w:t>
-      </w:r>
-      <w:r>
-        <w:rPr>
-          <w:rFonts w:hint="eastAsia"/>
-          <w:strike/>
-        </w:rPr>
-        <w:t>？</w:t>
-      </w:r>
-      <w:r>
-        <w:rPr>
-          <w:rFonts w:hint="eastAsia"/>
-          <w:strike/>
-        </w:rPr>
-        <w:t>这个实验</w:t>
-      </w:r>
-      <w:r>
-        <w:rPr>
-          <w:rFonts w:hint="eastAsia"/>
-          <w:strike/>
-        </w:rPr>
-        <w:t>主要是为了通过进行这些</w:t>
-      </w:r>
-      <w:r>
-        <w:rPr>
-          <w:rFonts w:hint="eastAsia"/>
-          <w:strike/>
-        </w:rPr>
-        <w:t>研究</w:t>
-      </w:r>
-      <w:r>
-        <w:rPr>
-          <w:rFonts w:hint="eastAsia"/>
-          <w:strike/>
-        </w:rPr>
-        <w:t>使程序员对调试的过程和方法有个细致的了解，</w:t>
-      </w:r>
-      <w:r>
-        <w:rPr>
-          <w:rFonts w:hint="eastAsia"/>
-          <w:strike/>
-        </w:rPr>
-        <w:t>通过对程序出错过程的研究</w:t>
-      </w:r>
-      <w:r>
-        <w:rPr>
-          <w:rFonts w:hint="eastAsia"/>
-          <w:strike/>
-        </w:rPr>
-        <w:t>有助于在程序员在实现编码的过程中，能够很好的避免</w:t>
-      </w:r>
-      <w:r>
-        <w:rPr>
-          <w:rFonts w:hint="eastAsia"/>
-          <w:strike/>
-        </w:rPr>
-        <w:t>相似</w:t>
-      </w:r>
-      <w:r>
-        <w:rPr>
-          <w:rFonts w:hint="eastAsia"/>
-          <w:strike/>
-        </w:rPr>
-        <w:t>问题</w:t>
-      </w:r>
-      <w:r>
-        <w:rPr>
-          <w:rFonts w:hint="eastAsia"/>
-          <w:strike/>
-        </w:rPr>
-        <w:t>的</w:t>
-      </w:r>
-      <w:r>
-        <w:rPr>
-          <w:rFonts w:hint="eastAsia"/>
-          <w:strike/>
-        </w:rPr>
-        <w:t>出现，以及当需要对程序进行BUG调试时，可以根据</w:t>
-      </w:r>
-      <w:r>
-        <w:rPr>
-          <w:rFonts w:hint="eastAsia"/>
-          <w:strike/>
-        </w:rPr>
-        <w:t>研究的方法和原理</w:t>
-      </w:r>
-      <w:r>
-        <w:rPr>
-          <w:rFonts w:hint="eastAsia"/>
-          <w:strike/>
-        </w:rPr>
-        <w:t>更好更快的找到</w:t>
-      </w:r>
-      <w:r>
-        <w:rPr>
-          <w:rFonts w:hint="eastAsia"/>
-          <w:strike/>
-        </w:rPr>
-        <w:t>问题出现的</w:t>
-      </w:r>
-      <w:r>
-        <w:rPr>
-          <w:rFonts w:hint="eastAsia"/>
-          <w:strike/>
-        </w:rPr>
-        <w:t>原因并且解决问题。</w:t>
-      </w:r>
-    </w:p>
-    <w:p>
-      <w:pPr>
-        <w:pStyle w:val="21"/>
-        <w:rPr>
-          <w:strike/>
-        </w:rPr>
-      </w:pPr>
-      <w:r>
-        <w:rPr>
-          <w:rFonts w:hint="eastAsia"/>
-          <w:strike/>
-        </w:rPr>
-        <w:t>通过研究程序调试这个过程，程序员可以更清楚的了解程序的来龙去脉，包括从文本文件生成的汇编语言文件，再到最后的二进制文件；其中还可以囊括程序的在计算机中的运行过程等等一系列的知识。通过对这些知识的</w:t>
-      </w:r>
-      <w:r>
-        <w:rPr>
-          <w:rFonts w:hint="eastAsia"/>
-          <w:strike/>
-        </w:rPr>
-        <w:t>学习</w:t>
-      </w:r>
-      <w:r>
-        <w:rPr>
-          <w:rFonts w:hint="eastAsia"/>
-          <w:strike/>
-        </w:rPr>
-        <w:t>，把握住在开发过程中和调试过程中需要注意的问题。</w:t>
-      </w:r>
-    </w:p>
-    <w:p>
-      <w:pPr>
-        <w:pStyle w:val="21"/>
-        <w:rPr>
-          <w:strike/>
-        </w:rPr>
-      </w:pPr>
-      <w:r>
-        <w:rPr>
-          <w:rFonts w:hint="eastAsia"/>
-          <w:strike/>
-        </w:rPr>
-        <w:t>总而言之，通过对程序调试的研究可以帮助程序员能写出</w:t>
-      </w:r>
-      <w:r>
-        <w:rPr>
-          <w:rFonts w:hint="eastAsia"/>
-          <w:strike/>
-        </w:rPr>
-        <w:t>更规范，更安全</w:t>
-      </w:r>
-      <w:r>
-        <w:rPr>
-          <w:rFonts w:hint="eastAsia"/>
-          <w:strike/>
-        </w:rPr>
-        <w:t>的代码，</w:t>
-      </w:r>
-      <w:r>
-        <w:rPr>
-          <w:rFonts w:hint="eastAsia"/>
-          <w:strike/>
-        </w:rPr>
-        <w:t>掌握根据发现的现象快速的</w:t>
-      </w:r>
-      <w:r>
-        <w:rPr>
-          <w:rFonts w:hint="eastAsia"/>
-          <w:strike/>
-        </w:rPr>
-        <w:t>定位</w:t>
-      </w:r>
-      <w:r>
-        <w:rPr>
-          <w:rFonts w:hint="eastAsia"/>
-          <w:strike/>
-        </w:rPr>
-        <w:t>问题的原因</w:t>
-      </w:r>
-      <w:r>
-        <w:rPr>
-          <w:rFonts w:hint="eastAsia"/>
-          <w:strike/>
-        </w:rPr>
-        <w:t>和</w:t>
-      </w:r>
-      <w:r>
-        <w:rPr>
-          <w:rFonts w:hint="eastAsia"/>
-          <w:strike/>
-        </w:rPr>
-        <w:t>迅速</w:t>
-      </w:r>
-      <w:r>
-        <w:rPr>
-          <w:rFonts w:hint="eastAsia"/>
-          <w:strike/>
-        </w:rPr>
-        <w:t>解决程序运行过程中出现的问题</w:t>
-      </w:r>
-      <w:r>
-        <w:rPr>
-          <w:rFonts w:hint="eastAsia"/>
-          <w:strike/>
-        </w:rPr>
-        <w:t>的这种能力</w:t>
-      </w:r>
-      <w:r>
-        <w:rPr>
-          <w:rFonts w:hint="eastAsia"/>
-          <w:strike/>
-        </w:rPr>
-        <w:t>。</w:t>
       </w:r>
     </w:p>
     <w:p>
@@ -6611,9 +6359,6 @@
           <w:numId w:val="7"/>
         </w:numPr>
         <w:spacing w:before="120" w:after="120"/>
-        <w:rPr>
-          <w:rFonts w:hint="eastAsia"/>
-        </w:rPr>
       </w:pPr>
       <w:bookmarkStart w:id="19" w:name="_Toc93417711"/>
       <w:r>
@@ -6883,7 +6628,6 @@
         <w:rPr>
           <w:rFonts w:hint="eastAsia"/>
         </w:rPr>
-        <w:lastRenderedPageBreak/>
         <w:t>总而言之，程序调试研究的意义主要是想让程序员掌握计算机底层的知识以及面对没有直接调试信息输出时，或者只有调试信息如何去准确的确定问题并解决问题</w:t>
       </w:r>
       <w:r>
@@ -6997,7 +6741,14 @@
         <w:rPr>
           <w:rFonts w:hint="eastAsia"/>
         </w:rPr>
-        <w:t>每一个程序都是为了解决一个问题。所以在一个完整的，规范的项目实现过程中，程序的最初来源是需求定义，然后是根据需求，进行程序的总体设计，然后再是根据总体设计制定详细设计，再经过程序员的编码，系统测试步骤，程序测试调试等步骤，最终完成一个程序来解决开头提出的那个问题。当然这些步骤的能实现的前提是项目立项，需求确定。</w:t>
+        <w:t>每一个程序都是为了解决一个问题。所以在一个完整的，规范的项目实现过程中，程序的最初来源是需求定义，然后是根据需求，进行程序的总体设计，然后再是根据总体设计制定详细设计，再经过程序员的编码，系统测试步骤，程序测试调</w:t>
+      </w:r>
+      <w:r>
+        <w:rPr>
+          <w:rFonts w:hint="eastAsia"/>
+        </w:rPr>
+        <w:lastRenderedPageBreak/>
+        <w:t>试等步骤，最终完成一个程序来解决开头提出的那个问题。当然这些步骤的能实现的前提是项目立项，需求确定。</w:t>
       </w:r>
     </w:p>
     <w:p>
@@ -7085,45 +6836,108 @@
       </w:pPr>
       <w:bookmarkStart w:id="30" w:name="_Toc93417715"/>
       <w:r>
+        <w:t>2</w:t>
+      </w:r>
+      <w:r>
+        <w:rPr>
+          <w:rFonts w:hint="eastAsia"/>
+        </w:rPr>
+        <w:t>.</w:t>
+      </w:r>
+      <w:r>
+        <w:t>1</w:t>
+      </w:r>
+      <w:r>
+        <w:rPr>
+          <w:rFonts w:hint="eastAsia"/>
+        </w:rPr>
+        <w:t>.</w:t>
+      </w:r>
+      <w:r>
+        <w:t xml:space="preserve">2 </w:t>
+      </w:r>
+      <w:r>
+        <w:rPr>
+          <w:rFonts w:hint="eastAsia"/>
+        </w:rPr>
+        <w:t>什么是</w:t>
+      </w:r>
+      <w:r>
+        <w:rPr>
+          <w:rFonts w:hint="eastAsia"/>
+        </w:rPr>
+        <w:t>BUG</w:t>
+      </w:r>
+      <w:bookmarkEnd w:id="30"/>
+    </w:p>
+    <w:p>
+      <w:pPr>
+        <w:pStyle w:val="21"/>
+      </w:pPr>
+      <w:r>
+        <w:rPr>
+          <w:rFonts w:hint="eastAsia"/>
+        </w:rPr>
+        <w:t>BUG原意为虫子或者臭虫，在现代的计算机行业中通常被视为在程序中的缺陷或者问题。</w:t>
+      </w:r>
+    </w:p>
+    <w:p>
+      <w:pPr>
+        <w:pStyle w:val="21"/>
+      </w:pPr>
+      <w:r>
+        <w:rPr>
+          <w:rFonts w:hint="eastAsia"/>
+        </w:rPr>
+        <w:t>BUG从原意到现在的引申义之间是有一个故事的，最初的计算机都是由数量庞大的真空管组合而成，并且还需要用庞大的电力使得真空管发光</w:t>
+      </w:r>
+      <w:r>
+        <w:rPr>
+          <w:rFonts w:hint="eastAsia"/>
+        </w:rPr>
+        <w:t>。当时的计算机体积约有一间屋子大小，1</w:t>
+      </w:r>
+      <w:r>
+        <w:t>945</w:t>
+      </w:r>
+      <w:r>
+        <w:rPr>
+          <w:rFonts w:hint="eastAsia"/>
+        </w:rPr>
+        <w:t>年，在计算机工作时，一只小虫子飞蛾被计算机的电和光所吸引，落在了计算机内部一个继电器的触点上，导致计算机无法继续工作。然后这种导致计算机无法正常工作的现象就被称为BUG，与之相对应的解决问题的过程则被称为DEBUG。</w:t>
+      </w:r>
+    </w:p>
+    <w:p>
+      <w:pPr>
+        <w:pStyle w:val="21"/>
+      </w:pPr>
+      <w:r>
+        <w:rPr>
+          <w:rFonts w:hint="eastAsia"/>
+        </w:rPr>
+        <w:t>广义上的BUG是由电脑系统的硬件、系统软件、或者应用软件出错；而狭义的BUG指的是程序的漏洞和错误，除此之外BUG还包括由测试工程师或者用户所发现的和提出的软件可改进的细节、或者与需求文档存在差异的功能实现等。</w:t>
+      </w:r>
+    </w:p>
+    <w:p>
+      <w:pPr>
+        <w:pStyle w:val="21"/>
+        <w:rPr>
+          <w:rFonts w:hint="eastAsia"/>
+        </w:rPr>
+      </w:pPr>
+      <w:r>
+        <w:rPr>
+          <w:rFonts w:hint="eastAsia"/>
+        </w:rPr>
         <w:lastRenderedPageBreak/>
-        <w:t>2</w:t>
-      </w:r>
-      <w:r>
-        <w:rPr>
-          <w:rFonts w:hint="eastAsia"/>
-        </w:rPr>
-        <w:t>.</w:t>
-      </w:r>
-      <w:r>
-        <w:t>1</w:t>
-      </w:r>
-      <w:r>
-        <w:rPr>
-          <w:rFonts w:hint="eastAsia"/>
-        </w:rPr>
-        <w:t>.</w:t>
-      </w:r>
-      <w:r>
-        <w:t xml:space="preserve">2 </w:t>
-      </w:r>
-      <w:r>
-        <w:rPr>
-          <w:rFonts w:hint="eastAsia"/>
-        </w:rPr>
-        <w:t>什么是</w:t>
-      </w:r>
-      <w:r>
-        <w:rPr>
-          <w:rFonts w:hint="eastAsia"/>
-        </w:rPr>
-        <w:t>BUG</w:t>
-      </w:r>
-      <w:bookmarkEnd w:id="30"/>
-    </w:p>
-    <w:p>
-      <w:pPr>
-        <w:pStyle w:val="21"/>
-      </w:pPr>
+        <w:t>BUG出现的原因则有1）对各种流程分支考虑的不够充分；2）对于边界处理有错误；3）编码的错误导致；任何软件在发布的时候都不可能是零BUG的状态，</w:t>
+      </w:r>
+      <w:r>
+        <w:rPr>
+          <w:rFonts w:hint="eastAsia"/>
+        </w:rPr>
+        <w:t>并且现在的软件复杂程度早就超过了一般人能控制的范围了，所以如何减少BUG的出现以及DEBUG软件开发过程中一个重要的部分。</w:t>
+      </w:r>
     </w:p>
     <w:p>
       <w:pPr>
@@ -7132,7 +6946,6 @@
       </w:pPr>
       <w:bookmarkStart w:id="31" w:name="_Toc93417716"/>
       <w:r>
-        <w:lastRenderedPageBreak/>
         <w:t>2</w:t>
       </w:r>
       <w:r>
@@ -7160,6 +6973,56 @@
         <w:t>程序调试和程序测试的区别</w:t>
       </w:r>
       <w:bookmarkEnd w:id="31"/>
+    </w:p>
+    <w:p>
+      <w:pPr>
+        <w:pStyle w:val="21"/>
+      </w:pPr>
+      <w:r>
+        <w:rPr>
+          <w:rFonts w:hint="eastAsia"/>
+        </w:rPr>
+        <w:t>程序调试是由开发人员解决BUG的过程；而程序测试是测试测试人员找到BUG的过程。这是这两者的根本区别。</w:t>
+      </w:r>
+    </w:p>
+    <w:p>
+      <w:pPr>
+        <w:pStyle w:val="21"/>
+      </w:pPr>
+      <w:r>
+        <w:rPr>
+          <w:rFonts w:hint="eastAsia"/>
+        </w:rPr>
+        <w:t>程序调试在软件开发过程中出现在两个时间，一个是程序员编写完代码后自己做自测时，此时主要是看输出内容是否符合自己的设想。另外一个就是程序打包成正式版本以后，由测试人员对整个版本进行程序测试后提出的问题清单，然后通知开发人员对问题清单进行修复。</w:t>
+      </w:r>
+    </w:p>
+    <w:p>
+      <w:pPr>
+        <w:pStyle w:val="21"/>
+        <w:rPr>
+          <w:rFonts w:hint="eastAsia"/>
+        </w:rPr>
+      </w:pPr>
+      <w:r>
+        <w:rPr>
+          <w:rFonts w:hint="eastAsia"/>
+        </w:rPr>
+        <w:t>通过不停的对程序进行测试和DEBUG的过程，使程序能</w:t>
+      </w:r>
+      <w:proofErr w:type="gramStart"/>
+      <w:r>
+        <w:rPr>
+          <w:rFonts w:hint="eastAsia"/>
+        </w:rPr>
+        <w:t>如需求</w:t>
+      </w:r>
+      <w:proofErr w:type="gramEnd"/>
+      <w:r>
+        <w:rPr>
+          <w:rFonts w:hint="eastAsia"/>
+        </w:rPr>
+        <w:t>文档那样顺利流畅的运行，最后进行软件发布。所以程序调试和程序测试的最终目的就是为了使开发的软件能正常顺利的运行发布。</w:t>
+      </w:r>
     </w:p>
     <w:p>
       <w:pPr>
@@ -7224,11 +7087,19 @@
     </w:p>
     <w:p>
       <w:pPr>
+        <w:rPr>
+          <w:rFonts w:hint="eastAsia"/>
+        </w:rPr>
+      </w:pPr>
+    </w:p>
+    <w:p>
+      <w:pPr>
         <w:pStyle w:val="3"/>
         <w:spacing w:before="72" w:after="72"/>
       </w:pPr>
       <w:bookmarkStart w:id="34" w:name="_Toc93417719"/>
       <w:r>
+        <w:lastRenderedPageBreak/>
         <w:t>2</w:t>
       </w:r>
       <w:r>
@@ -7807,7 +7678,6 @@
       </w:pPr>
       <w:bookmarkStart w:id="52" w:name="_Toc93417737"/>
       <w:r>
-        <w:lastRenderedPageBreak/>
         <w:t>4</w:t>
       </w:r>
       <w:r>
@@ -10736,10 +10606,6 @@
 </file>
 
 <file path=customXml/item1.xml><?xml version="1.0" encoding="utf-8"?>
-<b:Sources xmlns:b="http://schemas.openxmlformats.org/officeDocument/2006/bibliography" xmlns="http://schemas.openxmlformats.org/officeDocument/2006/bibliography" SelectedStyle="\APA.XSL" StyleName="APA"/>
-</file>
-
-<file path=customXml/item2.xml><?xml version="1.0" encoding="utf-8"?>
 <s:customData xmlns="http://www.wps.cn/officeDocument/2013/wpsCustomData" xmlns:s="http://www.wps.cn/officeDocument/2013/wpsCustomData">
   <customSectProps>
     <customSectPr/>
@@ -10769,18 +10635,22 @@
 </s:customData>
 </file>
 
+<file path=customXml/item2.xml><?xml version="1.0" encoding="utf-8"?>
+<b:Sources xmlns:b="http://schemas.openxmlformats.org/officeDocument/2006/bibliography" xmlns="http://schemas.openxmlformats.org/officeDocument/2006/bibliography" SelectedStyle="\APA.XSL" StyleName="APA"/>
+</file>
+
 <file path=customXml/itemProps1.xml><?xml version="1.0" encoding="utf-8"?>
+<ds:datastoreItem xmlns:ds="http://schemas.openxmlformats.org/officeDocument/2006/customXml" ds:itemID="{B1977F7D-205B-4081-913C-38D41E755F92}">
+  <ds:schemaRefs>
+    <ds:schemaRef ds:uri="http://www.wps.cn/officeDocument/2013/wpsCustomData"/>
+  </ds:schemaRefs>
+</ds:datastoreItem>
+</file>
+
+<file path=customXml/itemProps2.xml><?xml version="1.0" encoding="utf-8"?>
 <ds:datastoreItem xmlns:ds="http://schemas.openxmlformats.org/officeDocument/2006/customXml" ds:itemID="{F3883DEE-0290-4553-BDE6-742F6670F0A0}">
   <ds:schemaRefs>
     <ds:schemaRef ds:uri="http://schemas.openxmlformats.org/officeDocument/2006/bibliography"/>
   </ds:schemaRefs>
 </ds:datastoreItem>
-</file>
-
-<file path=customXml/itemProps2.xml><?xml version="1.0" encoding="utf-8"?>
-<ds:datastoreItem xmlns:ds="http://schemas.openxmlformats.org/officeDocument/2006/customXml" ds:itemID="{B1977F7D-205B-4081-913C-38D41E755F92}">
-  <ds:schemaRefs>
-    <ds:schemaRef ds:uri="http://www.wps.cn/officeDocument/2013/wpsCustomData"/>
-  </ds:schemaRefs>
-</ds:datastoreItem>
 </file>
</xml_diff>

<commit_message>
[add] complete first charpter
</commit_message>
<xml_diff>
--- a/ProgramDebugPratice_Feb.docx
+++ b/ProgramDebugPratice_Feb.docx
@@ -1,6 +1,6 @@
 
 <file path=word/document.xml><?xml version="1.0" encoding="utf-8"?>
-<w:document xmlns:wpc="http://schemas.microsoft.com/office/word/2010/wordprocessingCanvas" xmlns:cx="http://schemas.microsoft.com/office/drawing/2014/chartex" xmlns:cx1="http://schemas.microsoft.com/office/drawing/2015/9/8/chartex" xmlns:cx2="http://schemas.microsoft.com/office/drawing/2015/10/21/chartex" xmlns:cx3="http://schemas.microsoft.com/office/drawing/2016/5/9/chartex" xmlns:cx4="http://schemas.microsoft.com/office/drawing/2016/5/10/chartex" xmlns:cx5="http://schemas.microsoft.com/office/drawing/2016/5/11/chartex" xmlns:cx6="http://schemas.microsoft.com/office/drawing/2016/5/12/chartex" xmlns:cx7="http://schemas.microsoft.com/office/drawing/2016/5/13/chartex" xmlns:cx8="http://schemas.microsoft.com/office/drawing/2016/5/14/chartex" xmlns:mc="http://schemas.openxmlformats.org/markup-compatibility/2006" xmlns:aink="http://schemas.microsoft.com/office/drawing/2016/ink" xmlns:am3d="http://schemas.microsoft.com/office/drawing/2017/model3d" xmlns:o="urn:schemas-microsoft-com:office:office" xmlns:r="http://schemas.openxmlformats.org/officeDocument/2006/relationships" xmlns:m="http://schemas.openxmlformats.org/officeDocument/2006/math" xmlns:v="urn:schemas-microsoft-com:vml" xmlns:wp14="http://schemas.microsoft.com/office/word/2010/wordprocessingDrawing" xmlns:wp="http://schemas.openxmlformats.org/drawingml/2006/wordprocessingDrawing" xmlns:w10="urn:schemas-microsoft-com:office:word" xmlns:w="http://schemas.openxmlformats.org/wordprocessingml/2006/main" xmlns:w14="http://schemas.microsoft.com/office/word/2010/wordml" xmlns:w15="http://schemas.microsoft.com/office/word/2012/wordml" xmlns:w16cex="http://schemas.microsoft.com/office/word/2018/wordml/cex" xmlns:w16cid="http://schemas.microsoft.com/office/word/2016/wordml/cid" xmlns:w16="http://schemas.microsoft.com/office/word/2018/wordml" xmlns:w16sdtdh="http://schemas.microsoft.com/office/word/2020/wordml/sdtdatahash" xmlns:w16se="http://schemas.microsoft.com/office/word/2015/wordml/symex" xmlns:wpg="http://schemas.microsoft.com/office/word/2010/wordprocessingGroup" xmlns:wpi="http://schemas.microsoft.com/office/word/2010/wordprocessingInk" xmlns:wne="http://schemas.microsoft.com/office/word/2006/wordml" xmlns:wps="http://schemas.microsoft.com/office/word/2010/wordprocessingShape" mc:Ignorable="w14 w15 w16se w16cid w16 w16cex w16sdtdh wp14">
+<w:document xmlns:wpc="http://schemas.microsoft.com/office/word/2010/wordprocessingCanvas" xmlns:cx="http://schemas.microsoft.com/office/drawing/2014/chartex" xmlns:cx1="http://schemas.microsoft.com/office/drawing/2015/9/8/chartex" xmlns:cx2="http://schemas.microsoft.com/office/drawing/2015/10/21/chartex" xmlns:cx3="http://schemas.microsoft.com/office/drawing/2016/5/9/chartex" xmlns:cx4="http://schemas.microsoft.com/office/drawing/2016/5/10/chartex" xmlns:cx5="http://schemas.microsoft.com/office/drawing/2016/5/11/chartex" xmlns:cx6="http://schemas.microsoft.com/office/drawing/2016/5/12/chartex" xmlns:cx7="http://schemas.microsoft.com/office/drawing/2016/5/13/chartex" xmlns:cx8="http://schemas.microsoft.com/office/drawing/2016/5/14/chartex" xmlns:mc="http://schemas.openxmlformats.org/markup-compatibility/2006" xmlns:aink="http://schemas.microsoft.com/office/drawing/2016/ink" xmlns:am3d="http://schemas.microsoft.com/office/drawing/2017/model3d" xmlns:o="urn:schemas-microsoft-com:office:office" xmlns:r="http://schemas.openxmlformats.org/officeDocument/2006/relationships" xmlns:m="http://schemas.openxmlformats.org/officeDocument/2006/math" xmlns:v="urn:schemas-microsoft-com:vml" xmlns:wp14="http://schemas.microsoft.com/office/word/2010/wordprocessingDrawing" xmlns:wp="http://schemas.openxmlformats.org/drawingml/2006/wordprocessingDrawing" xmlns:w10="urn:schemas-microsoft-com:office:word" xmlns:w="http://schemas.openxmlformats.org/wordprocessingml/2006/main" xmlns:w14="http://schemas.microsoft.com/office/word/2010/wordml" xmlns:w15="http://schemas.microsoft.com/office/word/2012/wordml" xmlns:w16cex="http://schemas.microsoft.com/office/word/2018/wordml/cex" xmlns:w16cid="http://schemas.microsoft.com/office/word/2016/wordml/cid" xmlns:w16="http://schemas.microsoft.com/office/word/2018/wordml" xmlns:w16se="http://schemas.microsoft.com/office/word/2015/wordml/symex" xmlns:wpg="http://schemas.microsoft.com/office/word/2010/wordprocessingGroup" xmlns:wpi="http://schemas.microsoft.com/office/word/2010/wordprocessingInk" xmlns:wne="http://schemas.microsoft.com/office/word/2006/wordml" xmlns:wps="http://schemas.microsoft.com/office/word/2010/wordprocessingShape" mc:Ignorable="w14 w15 w16se w16cid w16 w16cex wp14">
   <w:body>
     <w:tbl>
       <w:tblPr>
@@ -25,7 +25,7 @@
             <w:pPr>
               <w:spacing w:line="360" w:lineRule="auto"/>
               <w:rPr>
-                <w:rFonts w:ascii="黑体" w:eastAsia="黑体" w:hAnsi="黑体"/>
+                <w:rFonts w:ascii="SimHei" w:eastAsia="SimHei" w:hAnsi="SimHei"/>
                 <w:sz w:val="24"/>
               </w:rPr>
             </w:pPr>
@@ -58,7 +58,7 @@
             <w:pPr>
               <w:spacing w:line="360" w:lineRule="auto"/>
               <w:rPr>
-                <w:rFonts w:ascii="黑体" w:eastAsia="黑体" w:hAnsi="黑体"/>
+                <w:rFonts w:ascii="SimHei" w:eastAsia="SimHei" w:hAnsi="SimHei"/>
                 <w:sz w:val="24"/>
               </w:rPr>
             </w:pPr>
@@ -84,7 +84,7 @@
       <w:pPr>
         <w:jc w:val="center"/>
         <w:rPr>
-          <w:rFonts w:ascii="华文新魏" w:eastAsia="华文新魏" w:hAnsi="Arial Black"/>
+          <w:rFonts w:ascii="STXinwei" w:eastAsia="STXinwei" w:hAnsi="Arial Black"/>
           <w:b/>
           <w:bCs/>
           <w:color w:val="000000"/>
@@ -552,7 +552,7 @@
       </w:r>
       <w:r>
         <w:rPr>
-          <w:rFonts w:ascii="Times New Roman" w:eastAsia="黑体" w:hAnsi="Times New Roman" w:cs="Times New Roman"/>
+          <w:rFonts w:ascii="Times New Roman" w:eastAsia="SimHei" w:hAnsi="Times New Roman" w:cs="Times New Roman"/>
           <w:bCs/>
           <w:color w:val="000000"/>
           <w:sz w:val="10"/>
@@ -585,7 +585,7 @@
     </w:p>
     <w:p>
       <w:pPr>
-        <w:pStyle w:val="a7"/>
+        <w:pStyle w:val="PlainText"/>
         <w:snapToGrid w:val="0"/>
         <w:spacing w:line="480" w:lineRule="auto"/>
         <w:ind w:leftChars="-85" w:left="-178" w:rightChars="10" w:right="21"/>
@@ -609,7 +609,7 @@
     </w:p>
     <w:p>
       <w:pPr>
-        <w:pStyle w:val="a7"/>
+        <w:pStyle w:val="PlainText"/>
         <w:snapToGrid w:val="0"/>
         <w:spacing w:line="480" w:lineRule="auto"/>
         <w:ind w:leftChars="-85" w:left="-178" w:rightChars="10" w:right="21"/>
@@ -624,23 +624,7 @@
           <w:rFonts w:ascii="Times New Roman" w:hAnsi="Times New Roman" w:cs="Times New Roman"/>
           <w:sz w:val="24"/>
         </w:rPr>
-        <w:t>本人郑重声明：所提交的论文是本人在导师的指导下，独立进行研究工作所取得的成果。除文中已经注明引用的内容外，本论文不含其他个人或集体已经发表或撰写过的研究成果。对本文的研究</w:t>
-      </w:r>
-      <w:proofErr w:type="gramStart"/>
-      <w:r>
-        <w:rPr>
-          <w:rFonts w:ascii="Times New Roman" w:hAnsi="Times New Roman" w:cs="Times New Roman"/>
-          <w:sz w:val="24"/>
-        </w:rPr>
-        <w:t>作出</w:t>
-      </w:r>
-      <w:proofErr w:type="gramEnd"/>
-      <w:r>
-        <w:rPr>
-          <w:rFonts w:ascii="Times New Roman" w:hAnsi="Times New Roman" w:cs="Times New Roman"/>
-          <w:sz w:val="24"/>
-        </w:rPr>
-        <w:t>重要贡献的个人和集体，均已在文中以明确方式标明。</w:t>
+        <w:t>本人郑重声明：所提交的论文是本人在导师的指导下，独立进行研究工作所取得的成果。除文中已经注明引用的内容外，本论文不含其他个人或集体已经发表或撰写过的研究成果。对本文的研究作出重要贡献的个人和集体，均已在文中以明确方式标明。</w:t>
       </w:r>
     </w:p>
     <w:p>
@@ -908,7 +892,7 @@
     </w:p>
     <w:p>
       <w:pPr>
-        <w:pStyle w:val="a7"/>
+        <w:pStyle w:val="PlainText"/>
         <w:snapToGrid w:val="0"/>
         <w:spacing w:line="360" w:lineRule="auto"/>
         <w:ind w:leftChars="-85" w:left="-178" w:rightChars="10" w:right="21"/>
@@ -941,7 +925,7 @@
     </w:p>
     <w:p>
       <w:pPr>
-        <w:pStyle w:val="a7"/>
+        <w:pStyle w:val="PlainText"/>
         <w:snapToGrid w:val="0"/>
         <w:spacing w:line="360" w:lineRule="auto"/>
         <w:ind w:leftChars="-85" w:left="-178" w:rightChars="10" w:right="21"/>
@@ -965,7 +949,7 @@
         <w:widowControl/>
         <w:jc w:val="center"/>
         <w:rPr>
-          <w:rFonts w:ascii="Times New Roman" w:eastAsia="黑体" w:hAnsi="Times New Roman" w:cs="Times New Roman"/>
+          <w:rFonts w:ascii="Times New Roman" w:eastAsia="SimHei" w:hAnsi="Times New Roman" w:cs="Times New Roman"/>
           <w:bCs/>
           <w:color w:val="000000"/>
           <w:sz w:val="36"/>
@@ -978,7 +962,7 @@
         <w:widowControl/>
         <w:jc w:val="center"/>
         <w:rPr>
-          <w:rFonts w:ascii="Times New Roman" w:eastAsia="黑体" w:hAnsi="Times New Roman" w:cs="Times New Roman"/>
+          <w:rFonts w:ascii="Times New Roman" w:eastAsia="SimHei" w:hAnsi="Times New Roman" w:cs="Times New Roman"/>
           <w:bCs/>
           <w:color w:val="000000"/>
           <w:sz w:val="36"/>
@@ -987,7 +971,7 @@
       </w:pPr>
       <w:r>
         <w:rPr>
-          <w:rFonts w:ascii="Times New Roman" w:eastAsia="黑体" w:hAnsi="Times New Roman" w:cs="Times New Roman" w:hint="eastAsia"/>
+          <w:rFonts w:ascii="Times New Roman" w:eastAsia="SimHei" w:hAnsi="Times New Roman" w:cs="Times New Roman" w:hint="eastAsia"/>
           <w:bCs/>
           <w:color w:val="000000"/>
           <w:sz w:val="36"/>
@@ -1001,7 +985,7 @@
         <w:widowControl/>
         <w:jc w:val="center"/>
         <w:rPr>
-          <w:rFonts w:ascii="Times New Roman" w:eastAsia="黑体" w:hAnsi="Times New Roman" w:cs="Times New Roman"/>
+          <w:rFonts w:ascii="Times New Roman" w:eastAsia="SimHei" w:hAnsi="Times New Roman" w:cs="Times New Roman"/>
           <w:bCs/>
           <w:color w:val="000000"/>
           <w:sz w:val="36"/>
@@ -1010,7 +994,7 @@
       </w:pPr>
       <w:r>
         <w:rPr>
-          <w:rFonts w:ascii="Times New Roman" w:eastAsia="黑体" w:hAnsi="Times New Roman" w:cs="Times New Roman"/>
+          <w:rFonts w:ascii="Times New Roman" w:eastAsia="SimHei" w:hAnsi="Times New Roman" w:cs="Times New Roman"/>
           <w:bCs/>
           <w:color w:val="000000"/>
           <w:sz w:val="36"/>
@@ -1167,7 +1151,6 @@
         </w:rPr>
         <w:t>的操作系统</w:t>
       </w:r>
-      <w:proofErr w:type="gramStart"/>
       <w:r>
         <w:rPr>
           <w:rFonts w:ascii="Times New Roman" w:hAnsi="Times New Roman" w:cs="Times New Roman" w:hint="eastAsia"/>
@@ -1180,52 +1163,35 @@
           <w:rFonts w:ascii="Times New Roman" w:hAnsi="Times New Roman" w:cs="Times New Roman" w:hint="eastAsia"/>
           <w:sz w:val="24"/>
         </w:rPr>
-        <w:t>程序</w:t>
-      </w:r>
-      <w:proofErr w:type="gramEnd"/>
+        <w:t>程序调试</w:t>
+      </w:r>
       <w:r>
         <w:rPr>
           <w:rFonts w:ascii="Times New Roman" w:hAnsi="Times New Roman" w:cs="Times New Roman" w:hint="eastAsia"/>
           <w:sz w:val="24"/>
         </w:rPr>
-        <w:t>调试</w:t>
+        <w:t>相关内容</w:t>
       </w:r>
       <w:r>
         <w:rPr>
           <w:rFonts w:ascii="Times New Roman" w:hAnsi="Times New Roman" w:cs="Times New Roman" w:hint="eastAsia"/>
           <w:sz w:val="24"/>
         </w:rPr>
-        <w:t>相关内容</w:t>
+        <w:t>，其中最主要涉及的就是</w:t>
       </w:r>
       <w:r>
         <w:rPr>
           <w:rFonts w:ascii="Times New Roman" w:hAnsi="Times New Roman" w:cs="Times New Roman" w:hint="eastAsia"/>
           <w:sz w:val="24"/>
         </w:rPr>
-        <w:t>，其中最主要涉及的就是</w:t>
+        <w:t>Linux</w:t>
       </w:r>
       <w:r>
         <w:rPr>
           <w:rFonts w:ascii="Times New Roman" w:hAnsi="Times New Roman" w:cs="Times New Roman" w:hint="eastAsia"/>
           <w:sz w:val="24"/>
         </w:rPr>
-        <w:t>Linux</w:t>
-      </w:r>
-      <w:proofErr w:type="gramStart"/>
-      <w:r>
-        <w:rPr>
-          <w:rFonts w:ascii="Times New Roman" w:hAnsi="Times New Roman" w:cs="Times New Roman" w:hint="eastAsia"/>
-          <w:sz w:val="24"/>
-        </w:rPr>
-        <w:t>下关于</w:t>
-      </w:r>
-      <w:proofErr w:type="gramEnd"/>
-      <w:r>
-        <w:rPr>
-          <w:rFonts w:ascii="Times New Roman" w:hAnsi="Times New Roman" w:cs="Times New Roman" w:hint="eastAsia"/>
-          <w:sz w:val="24"/>
-        </w:rPr>
-        <w:t>调试方法的研究，比如</w:t>
+        <w:t>下关于调试方法的研究，比如</w:t>
       </w:r>
       <w:r>
         <w:rPr>
@@ -1819,7 +1785,7 @@
       <w:sdtContent>
         <w:p>
           <w:pPr>
-            <w:pStyle w:val="TOC"/>
+            <w:pStyle w:val="TOCHeading"/>
           </w:pPr>
           <w:r>
             <w:t>Table of Contents</w:t>
@@ -1854,7 +1820,7 @@
           <w:hyperlink w:anchor="_Toc93417709" w:history="1">
             <w:r>
               <w:rPr>
-                <w:rStyle w:val="af0"/>
+                <w:rStyle w:val="Hyperlink"/>
                 <w:rFonts w:hint="eastAsia"/>
                 <w:noProof/>
               </w:rPr>
@@ -1874,7 +1840,7 @@
             </w:r>
             <w:r>
               <w:rPr>
-                <w:rStyle w:val="af0"/>
+                <w:rStyle w:val="Hyperlink"/>
                 <w:rFonts w:hint="eastAsia"/>
                 <w:noProof/>
               </w:rPr>
@@ -1882,14 +1848,14 @@
             </w:r>
             <w:r>
               <w:rPr>
-                <w:rStyle w:val="af0"/>
+                <w:rStyle w:val="Hyperlink"/>
                 <w:noProof/>
               </w:rPr>
               <w:t xml:space="preserve">  </w:t>
             </w:r>
             <w:r>
               <w:rPr>
-                <w:rStyle w:val="af0"/>
+                <w:rStyle w:val="Hyperlink"/>
                 <w:rFonts w:hint="eastAsia"/>
                 <w:noProof/>
               </w:rPr>
@@ -1962,14 +1928,14 @@
           <w:hyperlink w:anchor="_Toc93417710" w:history="1">
             <w:r>
               <w:rPr>
-                <w:rStyle w:val="af0"/>
+                <w:rStyle w:val="Hyperlink"/>
                 <w:noProof/>
               </w:rPr>
               <w:t xml:space="preserve">1.1 </w:t>
             </w:r>
             <w:r>
               <w:rPr>
-                <w:rStyle w:val="af0"/>
+                <w:rStyle w:val="Hyperlink"/>
                 <w:rFonts w:hint="eastAsia"/>
                 <w:noProof/>
               </w:rPr>
@@ -2042,14 +2008,14 @@
           <w:hyperlink w:anchor="_Toc93417711" w:history="1">
             <w:r>
               <w:rPr>
-                <w:rStyle w:val="af0"/>
+                <w:rStyle w:val="Hyperlink"/>
                 <w:noProof/>
               </w:rPr>
               <w:t xml:space="preserve">1.2 </w:t>
             </w:r>
             <w:r>
               <w:rPr>
-                <w:rStyle w:val="af0"/>
+                <w:rStyle w:val="Hyperlink"/>
                 <w:rFonts w:hint="eastAsia"/>
                 <w:noProof/>
               </w:rPr>
@@ -2125,7 +2091,7 @@
           <w:hyperlink w:anchor="_Toc93417712" w:history="1">
             <w:r>
               <w:rPr>
-                <w:rStyle w:val="af0"/>
+                <w:rStyle w:val="Hyperlink"/>
                 <w:rFonts w:hint="eastAsia"/>
                 <w:noProof/>
               </w:rPr>
@@ -2145,7 +2111,7 @@
             </w:r>
             <w:r>
               <w:rPr>
-                <w:rStyle w:val="af0"/>
+                <w:rStyle w:val="Hyperlink"/>
                 <w:rFonts w:hint="eastAsia"/>
                 <w:noProof/>
               </w:rPr>
@@ -2218,7 +2184,7 @@
           <w:hyperlink w:anchor="_Toc93417713" w:history="1">
             <w:r>
               <w:rPr>
-                <w:rStyle w:val="af0"/>
+                <w:rStyle w:val="Hyperlink"/>
                 <w:rFonts w:cs="Times New Roman"/>
                 <w:noProof/>
               </w:rPr>
@@ -2226,7 +2192,7 @@
             </w:r>
             <w:r>
               <w:rPr>
-                <w:rStyle w:val="af0"/>
+                <w:rStyle w:val="Hyperlink"/>
                 <w:rFonts w:cs="Times New Roman" w:hint="eastAsia"/>
                 <w:noProof/>
               </w:rPr>
@@ -2299,14 +2265,14 @@
           <w:hyperlink w:anchor="_Toc93417714" w:history="1">
             <w:r>
               <w:rPr>
-                <w:rStyle w:val="af0"/>
+                <w:rStyle w:val="Hyperlink"/>
                 <w:noProof/>
               </w:rPr>
               <w:t xml:space="preserve">2.1.1 </w:t>
             </w:r>
             <w:r>
               <w:rPr>
-                <w:rStyle w:val="af0"/>
+                <w:rStyle w:val="Hyperlink"/>
                 <w:rFonts w:hint="eastAsia"/>
                 <w:noProof/>
               </w:rPr>
@@ -2379,14 +2345,14 @@
           <w:hyperlink w:anchor="_Toc93417715" w:history="1">
             <w:r>
               <w:rPr>
-                <w:rStyle w:val="af0"/>
+                <w:rStyle w:val="Hyperlink"/>
                 <w:noProof/>
               </w:rPr>
               <w:t xml:space="preserve">2.1.2 </w:t>
             </w:r>
             <w:r>
               <w:rPr>
-                <w:rStyle w:val="af0"/>
+                <w:rStyle w:val="Hyperlink"/>
                 <w:rFonts w:hint="eastAsia"/>
                 <w:noProof/>
               </w:rPr>
@@ -2394,7 +2360,7 @@
             </w:r>
             <w:r>
               <w:rPr>
-                <w:rStyle w:val="af0"/>
+                <w:rStyle w:val="Hyperlink"/>
                 <w:noProof/>
               </w:rPr>
               <w:t>BUG</w:t>
@@ -2466,14 +2432,14 @@
           <w:hyperlink w:anchor="_Toc93417716" w:history="1">
             <w:r>
               <w:rPr>
-                <w:rStyle w:val="af0"/>
+                <w:rStyle w:val="Hyperlink"/>
                 <w:noProof/>
               </w:rPr>
               <w:t xml:space="preserve">2.1.3 </w:t>
             </w:r>
             <w:r>
               <w:rPr>
-                <w:rStyle w:val="af0"/>
+                <w:rStyle w:val="Hyperlink"/>
                 <w:rFonts w:hint="eastAsia"/>
                 <w:noProof/>
               </w:rPr>
@@ -2546,14 +2512,14 @@
           <w:hyperlink w:anchor="_Toc93417717" w:history="1">
             <w:r>
               <w:rPr>
-                <w:rStyle w:val="af0"/>
+                <w:rStyle w:val="Hyperlink"/>
                 <w:noProof/>
               </w:rPr>
               <w:t xml:space="preserve">2.2 </w:t>
             </w:r>
             <w:r>
               <w:rPr>
-                <w:rStyle w:val="af0"/>
+                <w:rStyle w:val="Hyperlink"/>
                 <w:rFonts w:hint="eastAsia"/>
                 <w:noProof/>
               </w:rPr>
@@ -2626,14 +2592,14 @@
           <w:hyperlink w:anchor="_Toc93417718" w:history="1">
             <w:r>
               <w:rPr>
-                <w:rStyle w:val="af0"/>
+                <w:rStyle w:val="Hyperlink"/>
                 <w:noProof/>
               </w:rPr>
               <w:t xml:space="preserve">2.2.1 </w:t>
             </w:r>
             <w:r>
               <w:rPr>
-                <w:rStyle w:val="af0"/>
+                <w:rStyle w:val="Hyperlink"/>
                 <w:rFonts w:hint="eastAsia"/>
                 <w:noProof/>
               </w:rPr>
@@ -2706,14 +2672,14 @@
           <w:hyperlink w:anchor="_Toc93417719" w:history="1">
             <w:r>
               <w:rPr>
-                <w:rStyle w:val="af0"/>
+                <w:rStyle w:val="Hyperlink"/>
                 <w:noProof/>
               </w:rPr>
               <w:t xml:space="preserve">2.2.2 </w:t>
             </w:r>
             <w:r>
               <w:rPr>
-                <w:rStyle w:val="af0"/>
+                <w:rStyle w:val="Hyperlink"/>
                 <w:rFonts w:hint="eastAsia"/>
                 <w:noProof/>
               </w:rPr>
@@ -2786,14 +2752,14 @@
           <w:hyperlink w:anchor="_Toc93417720" w:history="1">
             <w:r>
               <w:rPr>
-                <w:rStyle w:val="af0"/>
+                <w:rStyle w:val="Hyperlink"/>
                 <w:noProof/>
               </w:rPr>
               <w:t xml:space="preserve">2.2.3 </w:t>
             </w:r>
             <w:r>
               <w:rPr>
-                <w:rStyle w:val="af0"/>
+                <w:rStyle w:val="Hyperlink"/>
                 <w:rFonts w:hint="eastAsia"/>
                 <w:noProof/>
               </w:rPr>
@@ -2869,7 +2835,7 @@
           <w:hyperlink w:anchor="_Toc93417721" w:history="1">
             <w:r>
               <w:rPr>
-                <w:rStyle w:val="af0"/>
+                <w:rStyle w:val="Hyperlink"/>
                 <w:rFonts w:hint="eastAsia"/>
                 <w:noProof/>
               </w:rPr>
@@ -2889,7 +2855,7 @@
             </w:r>
             <w:r>
               <w:rPr>
-                <w:rStyle w:val="af0"/>
+                <w:rStyle w:val="Hyperlink"/>
                 <w:rFonts w:hint="eastAsia"/>
                 <w:noProof/>
               </w:rPr>
@@ -2962,14 +2928,14 @@
           <w:hyperlink w:anchor="_Toc93417722" w:history="1">
             <w:r>
               <w:rPr>
-                <w:rStyle w:val="af0"/>
+                <w:rStyle w:val="Hyperlink"/>
                 <w:noProof/>
               </w:rPr>
               <w:t xml:space="preserve">3.1 </w:t>
             </w:r>
             <w:r>
               <w:rPr>
-                <w:rStyle w:val="af0"/>
+                <w:rStyle w:val="Hyperlink"/>
                 <w:rFonts w:hint="eastAsia"/>
                 <w:noProof/>
               </w:rPr>
@@ -3042,14 +3008,14 @@
           <w:hyperlink w:anchor="_Toc93417723" w:history="1">
             <w:r>
               <w:rPr>
-                <w:rStyle w:val="af0"/>
+                <w:rStyle w:val="Hyperlink"/>
                 <w:noProof/>
               </w:rPr>
               <w:t xml:space="preserve">3.1.1 </w:t>
             </w:r>
             <w:r>
               <w:rPr>
-                <w:rStyle w:val="af0"/>
+                <w:rStyle w:val="Hyperlink"/>
                 <w:rFonts w:hint="eastAsia"/>
                 <w:noProof/>
               </w:rPr>
@@ -3122,14 +3088,14 @@
           <w:hyperlink w:anchor="_Toc93417724" w:history="1">
             <w:r>
               <w:rPr>
-                <w:rStyle w:val="af0"/>
+                <w:rStyle w:val="Hyperlink"/>
                 <w:noProof/>
               </w:rPr>
               <w:t xml:space="preserve">3.1.2 </w:t>
             </w:r>
             <w:r>
               <w:rPr>
-                <w:rStyle w:val="af0"/>
+                <w:rStyle w:val="Hyperlink"/>
                 <w:rFonts w:hint="eastAsia"/>
                 <w:noProof/>
               </w:rPr>
@@ -3202,14 +3168,14 @@
           <w:hyperlink w:anchor="_Toc93417725" w:history="1">
             <w:r>
               <w:rPr>
-                <w:rStyle w:val="af0"/>
+                <w:rStyle w:val="Hyperlink"/>
                 <w:noProof/>
               </w:rPr>
               <w:t xml:space="preserve">3.1.3 </w:t>
             </w:r>
             <w:r>
               <w:rPr>
-                <w:rStyle w:val="af0"/>
+                <w:rStyle w:val="Hyperlink"/>
                 <w:rFonts w:hint="eastAsia"/>
                 <w:noProof/>
               </w:rPr>
@@ -3282,14 +3248,14 @@
           <w:hyperlink w:anchor="_Toc93417726" w:history="1">
             <w:r>
               <w:rPr>
-                <w:rStyle w:val="af0"/>
+                <w:rStyle w:val="Hyperlink"/>
                 <w:noProof/>
               </w:rPr>
               <w:t xml:space="preserve">3.1.4 </w:t>
             </w:r>
             <w:r>
               <w:rPr>
-                <w:rStyle w:val="af0"/>
+                <w:rStyle w:val="Hyperlink"/>
                 <w:rFonts w:hint="eastAsia"/>
                 <w:noProof/>
               </w:rPr>
@@ -3362,14 +3328,14 @@
           <w:hyperlink w:anchor="_Toc93417727" w:history="1">
             <w:r>
               <w:rPr>
-                <w:rStyle w:val="af0"/>
+                <w:rStyle w:val="Hyperlink"/>
                 <w:noProof/>
               </w:rPr>
               <w:t xml:space="preserve">3.1.5 </w:t>
             </w:r>
             <w:r>
               <w:rPr>
-                <w:rStyle w:val="af0"/>
+                <w:rStyle w:val="Hyperlink"/>
                 <w:rFonts w:hint="eastAsia"/>
                 <w:noProof/>
               </w:rPr>
@@ -3442,14 +3408,14 @@
           <w:hyperlink w:anchor="_Toc93417728" w:history="1">
             <w:r>
               <w:rPr>
-                <w:rStyle w:val="af0"/>
+                <w:rStyle w:val="Hyperlink"/>
                 <w:noProof/>
               </w:rPr>
               <w:t xml:space="preserve">3.2 </w:t>
             </w:r>
             <w:r>
               <w:rPr>
-                <w:rStyle w:val="af0"/>
+                <w:rStyle w:val="Hyperlink"/>
                 <w:rFonts w:hint="eastAsia"/>
                 <w:noProof/>
               </w:rPr>
@@ -3522,14 +3488,14 @@
           <w:hyperlink w:anchor="_Toc93417729" w:history="1">
             <w:r>
               <w:rPr>
-                <w:rStyle w:val="af0"/>
+                <w:rStyle w:val="Hyperlink"/>
                 <w:noProof/>
               </w:rPr>
               <w:t xml:space="preserve">3.2.1 </w:t>
             </w:r>
             <w:r>
               <w:rPr>
-                <w:rStyle w:val="af0"/>
+                <w:rStyle w:val="Hyperlink"/>
                 <w:rFonts w:hint="eastAsia"/>
                 <w:noProof/>
               </w:rPr>
@@ -3602,14 +3568,14 @@
           <w:hyperlink w:anchor="_Toc93417730" w:history="1">
             <w:r>
               <w:rPr>
-                <w:rStyle w:val="af0"/>
+                <w:rStyle w:val="Hyperlink"/>
                 <w:noProof/>
               </w:rPr>
               <w:t xml:space="preserve">3.2.2 </w:t>
             </w:r>
             <w:r>
               <w:rPr>
-                <w:rStyle w:val="af0"/>
+                <w:rStyle w:val="Hyperlink"/>
                 <w:rFonts w:hint="eastAsia"/>
                 <w:noProof/>
               </w:rPr>
@@ -3682,14 +3648,14 @@
           <w:hyperlink w:anchor="_Toc93417731" w:history="1">
             <w:r>
               <w:rPr>
-                <w:rStyle w:val="af0"/>
+                <w:rStyle w:val="Hyperlink"/>
                 <w:noProof/>
               </w:rPr>
               <w:t xml:space="preserve">3.2.3 </w:t>
             </w:r>
             <w:r>
               <w:rPr>
-                <w:rStyle w:val="af0"/>
+                <w:rStyle w:val="Hyperlink"/>
                 <w:rFonts w:hint="eastAsia"/>
                 <w:noProof/>
               </w:rPr>
@@ -3762,14 +3728,14 @@
           <w:hyperlink w:anchor="_Toc93417732" w:history="1">
             <w:r>
               <w:rPr>
-                <w:rStyle w:val="af0"/>
+                <w:rStyle w:val="Hyperlink"/>
                 <w:noProof/>
               </w:rPr>
               <w:t xml:space="preserve">3.3 </w:t>
             </w:r>
             <w:r>
               <w:rPr>
-                <w:rStyle w:val="af0"/>
+                <w:rStyle w:val="Hyperlink"/>
                 <w:rFonts w:hint="eastAsia"/>
                 <w:noProof/>
               </w:rPr>
@@ -3842,14 +3808,14 @@
           <w:hyperlink w:anchor="_Toc93417733" w:history="1">
             <w:r>
               <w:rPr>
-                <w:rStyle w:val="af0"/>
+                <w:rStyle w:val="Hyperlink"/>
                 <w:noProof/>
               </w:rPr>
               <w:t xml:space="preserve">3.3.1 </w:t>
             </w:r>
             <w:r>
               <w:rPr>
-                <w:rStyle w:val="af0"/>
+                <w:rStyle w:val="Hyperlink"/>
                 <w:rFonts w:hint="eastAsia"/>
                 <w:noProof/>
               </w:rPr>
@@ -3922,14 +3888,14 @@
           <w:hyperlink w:anchor="_Toc93417734" w:history="1">
             <w:r>
               <w:rPr>
-                <w:rStyle w:val="af0"/>
+                <w:rStyle w:val="Hyperlink"/>
                 <w:noProof/>
               </w:rPr>
               <w:t xml:space="preserve">3.3.2 </w:t>
             </w:r>
             <w:r>
               <w:rPr>
-                <w:rStyle w:val="af0"/>
+                <w:rStyle w:val="Hyperlink"/>
                 <w:rFonts w:hint="eastAsia"/>
                 <w:noProof/>
               </w:rPr>
@@ -4005,7 +3971,7 @@
           <w:hyperlink w:anchor="_Toc93417735" w:history="1">
             <w:r>
               <w:rPr>
-                <w:rStyle w:val="af0"/>
+                <w:rStyle w:val="Hyperlink"/>
                 <w:rFonts w:hint="eastAsia"/>
                 <w:noProof/>
               </w:rPr>
@@ -4025,7 +3991,7 @@
             </w:r>
             <w:r>
               <w:rPr>
-                <w:rStyle w:val="af0"/>
+                <w:rStyle w:val="Hyperlink"/>
                 <w:rFonts w:hint="eastAsia"/>
                 <w:noProof/>
               </w:rPr>
@@ -4098,14 +4064,14 @@
           <w:hyperlink w:anchor="_Toc93417736" w:history="1">
             <w:r>
               <w:rPr>
-                <w:rStyle w:val="af0"/>
+                <w:rStyle w:val="Hyperlink"/>
                 <w:noProof/>
               </w:rPr>
               <w:t xml:space="preserve">4.1 </w:t>
             </w:r>
             <w:r>
               <w:rPr>
-                <w:rStyle w:val="af0"/>
+                <w:rStyle w:val="Hyperlink"/>
                 <w:rFonts w:hint="eastAsia"/>
                 <w:noProof/>
               </w:rPr>
@@ -4178,14 +4144,14 @@
           <w:hyperlink w:anchor="_Toc93417737" w:history="1">
             <w:r>
               <w:rPr>
-                <w:rStyle w:val="af0"/>
+                <w:rStyle w:val="Hyperlink"/>
                 <w:noProof/>
               </w:rPr>
               <w:t xml:space="preserve">4.2 </w:t>
             </w:r>
             <w:r>
               <w:rPr>
-                <w:rStyle w:val="af0"/>
+                <w:rStyle w:val="Hyperlink"/>
                 <w:rFonts w:hint="eastAsia"/>
                 <w:noProof/>
               </w:rPr>
@@ -4258,14 +4224,14 @@
           <w:hyperlink w:anchor="_Toc93417738" w:history="1">
             <w:r>
               <w:rPr>
-                <w:rStyle w:val="af0"/>
+                <w:rStyle w:val="Hyperlink"/>
                 <w:noProof/>
               </w:rPr>
               <w:t>4.3 GDB</w:t>
             </w:r>
             <w:r>
               <w:rPr>
-                <w:rStyle w:val="af0"/>
+                <w:rStyle w:val="Hyperlink"/>
                 <w:rFonts w:hint="eastAsia"/>
                 <w:noProof/>
               </w:rPr>
@@ -4338,14 +4304,14 @@
           <w:hyperlink w:anchor="_Toc93417739" w:history="1">
             <w:r>
               <w:rPr>
-                <w:rStyle w:val="af0"/>
+                <w:rStyle w:val="Hyperlink"/>
                 <w:noProof/>
               </w:rPr>
               <w:t>4.4 GDB</w:t>
             </w:r>
             <w:r>
               <w:rPr>
-                <w:rStyle w:val="af0"/>
+                <w:rStyle w:val="Hyperlink"/>
                 <w:rFonts w:hint="eastAsia"/>
                 <w:noProof/>
               </w:rPr>
@@ -4421,7 +4387,7 @@
           <w:hyperlink w:anchor="_Toc93417740" w:history="1">
             <w:r>
               <w:rPr>
-                <w:rStyle w:val="af0"/>
+                <w:rStyle w:val="Hyperlink"/>
                 <w:rFonts w:hint="eastAsia"/>
                 <w:noProof/>
               </w:rPr>
@@ -4441,7 +4407,7 @@
             </w:r>
             <w:r>
               <w:rPr>
-                <w:rStyle w:val="af0"/>
+                <w:rStyle w:val="Hyperlink"/>
                 <w:rFonts w:hint="eastAsia"/>
                 <w:noProof/>
               </w:rPr>
@@ -4514,14 +4480,14 @@
           <w:hyperlink w:anchor="_Toc93417741" w:history="1">
             <w:r>
               <w:rPr>
-                <w:rStyle w:val="af0"/>
+                <w:rStyle w:val="Hyperlink"/>
                 <w:noProof/>
               </w:rPr>
               <w:t xml:space="preserve">5.1 </w:t>
             </w:r>
             <w:r>
               <w:rPr>
-                <w:rStyle w:val="af0"/>
+                <w:rStyle w:val="Hyperlink"/>
                 <w:rFonts w:hint="eastAsia"/>
                 <w:noProof/>
               </w:rPr>
@@ -4529,14 +4495,14 @@
             </w:r>
             <w:r>
               <w:rPr>
-                <w:rStyle w:val="af0"/>
+                <w:rStyle w:val="Hyperlink"/>
                 <w:noProof/>
               </w:rPr>
               <w:t>main</w:t>
             </w:r>
             <w:r>
               <w:rPr>
-                <w:rStyle w:val="af0"/>
+                <w:rStyle w:val="Hyperlink"/>
                 <w:rFonts w:hint="eastAsia"/>
                 <w:noProof/>
               </w:rPr>
@@ -4609,14 +4575,14 @@
           <w:hyperlink w:anchor="_Toc93417742" w:history="1">
             <w:r>
               <w:rPr>
-                <w:rStyle w:val="af0"/>
+                <w:rStyle w:val="Hyperlink"/>
                 <w:noProof/>
               </w:rPr>
               <w:t xml:space="preserve">5.2 </w:t>
             </w:r>
             <w:r>
               <w:rPr>
-                <w:rStyle w:val="af0"/>
+                <w:rStyle w:val="Hyperlink"/>
                 <w:rFonts w:hint="eastAsia"/>
                 <w:noProof/>
               </w:rPr>
@@ -4689,14 +4655,14 @@
           <w:hyperlink w:anchor="_Toc93417743" w:history="1">
             <w:r>
               <w:rPr>
-                <w:rStyle w:val="af0"/>
+                <w:rStyle w:val="Hyperlink"/>
                 <w:noProof/>
               </w:rPr>
               <w:t xml:space="preserve">5.3 </w:t>
             </w:r>
             <w:r>
               <w:rPr>
-                <w:rStyle w:val="af0"/>
+                <w:rStyle w:val="Hyperlink"/>
                 <w:rFonts w:hint="eastAsia"/>
                 <w:noProof/>
               </w:rPr>
@@ -4769,14 +4735,14 @@
           <w:hyperlink w:anchor="_Toc93417744" w:history="1">
             <w:r>
               <w:rPr>
-                <w:rStyle w:val="af0"/>
+                <w:rStyle w:val="Hyperlink"/>
                 <w:noProof/>
               </w:rPr>
               <w:t xml:space="preserve">5.4 </w:t>
             </w:r>
             <w:r>
               <w:rPr>
-                <w:rStyle w:val="af0"/>
+                <w:rStyle w:val="Hyperlink"/>
                 <w:rFonts w:hint="eastAsia"/>
                 <w:noProof/>
               </w:rPr>
@@ -4852,7 +4818,7 @@
           <w:hyperlink w:anchor="_Toc93417745" w:history="1">
             <w:r>
               <w:rPr>
-                <w:rStyle w:val="af0"/>
+                <w:rStyle w:val="Hyperlink"/>
                 <w:rFonts w:hint="eastAsia"/>
                 <w:noProof/>
               </w:rPr>
@@ -4872,7 +4838,7 @@
             </w:r>
             <w:r>
               <w:rPr>
-                <w:rStyle w:val="af0"/>
+                <w:rStyle w:val="Hyperlink"/>
                 <w:rFonts w:hint="eastAsia"/>
                 <w:noProof/>
               </w:rPr>
@@ -4945,14 +4911,14 @@
           <w:hyperlink w:anchor="_Toc93417746" w:history="1">
             <w:r>
               <w:rPr>
-                <w:rStyle w:val="af0"/>
+                <w:rStyle w:val="Hyperlink"/>
                 <w:noProof/>
               </w:rPr>
               <w:t xml:space="preserve">6.1 </w:t>
             </w:r>
             <w:r>
               <w:rPr>
-                <w:rStyle w:val="af0"/>
+                <w:rStyle w:val="Hyperlink"/>
                 <w:rFonts w:hint="eastAsia"/>
                 <w:noProof/>
               </w:rPr>
@@ -5025,14 +4991,14 @@
           <w:hyperlink w:anchor="_Toc93417747" w:history="1">
             <w:r>
               <w:rPr>
-                <w:rStyle w:val="af0"/>
+                <w:rStyle w:val="Hyperlink"/>
                 <w:noProof/>
               </w:rPr>
               <w:t xml:space="preserve">6.2 </w:t>
             </w:r>
             <w:r>
               <w:rPr>
-                <w:rStyle w:val="af0"/>
+                <w:rStyle w:val="Hyperlink"/>
                 <w:rFonts w:hint="eastAsia"/>
                 <w:noProof/>
               </w:rPr>
@@ -5108,7 +5074,7 @@
           <w:hyperlink w:anchor="_Toc93417748" w:history="1">
             <w:r>
               <w:rPr>
-                <w:rStyle w:val="af0"/>
+                <w:rStyle w:val="Hyperlink"/>
                 <w:rFonts w:hint="eastAsia"/>
                 <w:noProof/>
               </w:rPr>
@@ -5128,7 +5094,7 @@
             </w:r>
             <w:r>
               <w:rPr>
-                <w:rStyle w:val="af0"/>
+                <w:rStyle w:val="Hyperlink"/>
                 <w:rFonts w:hint="eastAsia"/>
                 <w:noProof/>
               </w:rPr>
@@ -5201,14 +5167,14 @@
           <w:hyperlink w:anchor="_Toc93417749" w:history="1">
             <w:r>
               <w:rPr>
-                <w:rStyle w:val="af0"/>
+                <w:rStyle w:val="Hyperlink"/>
                 <w:noProof/>
               </w:rPr>
               <w:t xml:space="preserve">7.1 </w:t>
             </w:r>
             <w:r>
               <w:rPr>
-                <w:rStyle w:val="af0"/>
+                <w:rStyle w:val="Hyperlink"/>
                 <w:rFonts w:hint="eastAsia"/>
                 <w:noProof/>
               </w:rPr>
@@ -5281,14 +5247,14 @@
           <w:hyperlink w:anchor="_Toc93417750" w:history="1">
             <w:r>
               <w:rPr>
-                <w:rStyle w:val="af0"/>
+                <w:rStyle w:val="Hyperlink"/>
                 <w:noProof/>
               </w:rPr>
               <w:t xml:space="preserve">7.2 </w:t>
             </w:r>
             <w:r>
               <w:rPr>
-                <w:rStyle w:val="af0"/>
+                <w:rStyle w:val="Hyperlink"/>
                 <w:rFonts w:hint="eastAsia"/>
                 <w:noProof/>
               </w:rPr>
@@ -5364,7 +5330,7 @@
           <w:hyperlink w:anchor="_Toc93417751" w:history="1">
             <w:r>
               <w:rPr>
-                <w:rStyle w:val="af0"/>
+                <w:rStyle w:val="Hyperlink"/>
                 <w:rFonts w:hint="eastAsia"/>
                 <w:noProof/>
               </w:rPr>
@@ -5384,7 +5350,7 @@
             </w:r>
             <w:r>
               <w:rPr>
-                <w:rStyle w:val="af0"/>
+                <w:rStyle w:val="Hyperlink"/>
                 <w:rFonts w:hint="eastAsia"/>
                 <w:noProof/>
               </w:rPr>
@@ -5457,14 +5423,14 @@
           <w:hyperlink w:anchor="_Toc93417752" w:history="1">
             <w:r>
               <w:rPr>
-                <w:rStyle w:val="af0"/>
+                <w:rStyle w:val="Hyperlink"/>
                 <w:noProof/>
               </w:rPr>
               <w:t xml:space="preserve">8.1 </w:t>
             </w:r>
             <w:r>
               <w:rPr>
-                <w:rStyle w:val="af0"/>
+                <w:rStyle w:val="Hyperlink"/>
                 <w:rFonts w:hint="eastAsia"/>
                 <w:noProof/>
               </w:rPr>
@@ -5537,14 +5503,14 @@
           <w:hyperlink w:anchor="_Toc93417753" w:history="1">
             <w:r>
               <w:rPr>
-                <w:rStyle w:val="af0"/>
+                <w:rStyle w:val="Hyperlink"/>
                 <w:noProof/>
               </w:rPr>
               <w:t xml:space="preserve">8.2 </w:t>
             </w:r>
             <w:r>
               <w:rPr>
-                <w:rStyle w:val="af0"/>
+                <w:rStyle w:val="Hyperlink"/>
                 <w:rFonts w:hint="eastAsia"/>
                 <w:noProof/>
               </w:rPr>
@@ -5617,14 +5583,14 @@
           <w:hyperlink w:anchor="_Toc93417754" w:history="1">
             <w:r>
               <w:rPr>
-                <w:rStyle w:val="af0"/>
+                <w:rStyle w:val="Hyperlink"/>
                 <w:noProof/>
               </w:rPr>
               <w:t xml:space="preserve">8.3 </w:t>
             </w:r>
             <w:r>
               <w:rPr>
-                <w:rStyle w:val="af0"/>
+                <w:rStyle w:val="Hyperlink"/>
                 <w:rFonts w:hint="eastAsia"/>
                 <w:noProof/>
               </w:rPr>
@@ -5697,14 +5663,14 @@
           <w:hyperlink w:anchor="_Toc93417755" w:history="1">
             <w:r>
               <w:rPr>
-                <w:rStyle w:val="af0"/>
+                <w:rStyle w:val="Hyperlink"/>
                 <w:noProof/>
               </w:rPr>
               <w:t xml:space="preserve">8.4 </w:t>
             </w:r>
             <w:r>
               <w:rPr>
-                <w:rStyle w:val="af0"/>
+                <w:rStyle w:val="Hyperlink"/>
                 <w:rFonts w:hint="eastAsia"/>
                 <w:noProof/>
               </w:rPr>
@@ -5712,14 +5678,14 @@
             </w:r>
             <w:r>
               <w:rPr>
-                <w:rStyle w:val="af0"/>
+                <w:rStyle w:val="Hyperlink"/>
                 <w:noProof/>
               </w:rPr>
               <w:t>CPU</w:t>
             </w:r>
             <w:r>
               <w:rPr>
-                <w:rStyle w:val="af0"/>
+                <w:rStyle w:val="Hyperlink"/>
                 <w:rFonts w:hint="eastAsia"/>
                 <w:noProof/>
               </w:rPr>
@@ -5795,7 +5761,7 @@
           <w:hyperlink w:anchor="_Toc93417756" w:history="1">
             <w:r>
               <w:rPr>
-                <w:rStyle w:val="af0"/>
+                <w:rStyle w:val="Hyperlink"/>
                 <w:rFonts w:hint="eastAsia"/>
                 <w:noProof/>
               </w:rPr>
@@ -5815,7 +5781,7 @@
             </w:r>
             <w:r>
               <w:rPr>
-                <w:rStyle w:val="af0"/>
+                <w:rStyle w:val="Hyperlink"/>
                 <w:rFonts w:hint="eastAsia"/>
                 <w:noProof/>
               </w:rPr>
@@ -5890,7 +5856,7 @@
           <w:hyperlink w:anchor="_Toc93417757" w:history="1">
             <w:r>
               <w:rPr>
-                <w:rStyle w:val="af0"/>
+                <w:rStyle w:val="Hyperlink"/>
                 <w:rFonts w:hint="eastAsia"/>
                 <w:noProof/>
               </w:rPr>
@@ -5965,7 +5931,7 @@
           <w:hyperlink w:anchor="_Toc93417758" w:history="1">
             <w:r>
               <w:rPr>
-                <w:rStyle w:val="af0"/>
+                <w:rStyle w:val="Hyperlink"/>
                 <w:rFonts w:hint="eastAsia"/>
                 <w:noProof/>
               </w:rPr>
@@ -6042,7 +6008,7 @@
         <w:spacing w:line="360" w:lineRule="auto"/>
         <w:jc w:val="center"/>
         <w:rPr>
-          <w:rFonts w:ascii="黑体" w:eastAsia="黑体" w:hAnsi="黑体" w:cs="宋体"/>
+          <w:rFonts w:ascii="SimHei" w:eastAsia="SimHei" w:hAnsi="SimHei" w:cs="SimSun"/>
           <w:sz w:val="36"/>
           <w:szCs w:val="36"/>
         </w:rPr>
@@ -6064,7 +6030,7 @@
     </w:p>
     <w:p>
       <w:pPr>
-        <w:pStyle w:val="1"/>
+        <w:pStyle w:val="Heading1"/>
         <w:numPr>
           <w:ilvl w:val="0"/>
           <w:numId w:val="4"/>
@@ -6080,12 +6046,10 @@
       <w:bookmarkStart w:id="13" w:name="_Toc8025"/>
       <w:bookmarkStart w:id="14" w:name="_Toc515267458"/>
       <w:bookmarkStart w:id="15" w:name="_Toc93417709"/>
-      <w:proofErr w:type="gramStart"/>
       <w:r>
         <w:lastRenderedPageBreak/>
         <w:t>绪</w:t>
       </w:r>
-      <w:proofErr w:type="gramEnd"/>
       <w:r>
         <w:rPr>
           <w:rFonts w:hint="eastAsia"/>
@@ -6111,7 +6075,7 @@
     </w:p>
     <w:p>
       <w:pPr>
-        <w:pStyle w:val="2"/>
+        <w:pStyle w:val="Heading2"/>
         <w:numPr>
           <w:ilvl w:val="1"/>
           <w:numId w:val="7"/>
@@ -6138,7 +6102,7 @@
     </w:p>
     <w:p>
       <w:pPr>
-        <w:pStyle w:val="21"/>
+        <w:pStyle w:val="BodyTextIndent2"/>
       </w:pPr>
       <w:r>
         <w:rPr>
@@ -6149,7 +6113,7 @@
     </w:p>
     <w:p>
       <w:pPr>
-        <w:pStyle w:val="21"/>
+        <w:pStyle w:val="BodyTextIndent2"/>
       </w:pPr>
       <w:r>
         <w:rPr>
@@ -6166,52 +6130,24 @@
     </w:p>
     <w:p>
       <w:pPr>
-        <w:pStyle w:val="21"/>
-      </w:pPr>
-      <w:r>
-        <w:rPr>
-          <w:rFonts w:hint="eastAsia"/>
-        </w:rPr>
-        <w:t>虽然程序调试在程序开发过程中占有很重要的位置，但是目前来说，程序员大多只能靠经验来支撑这一部分的工作，大多数人只能通过不断在工作</w:t>
-      </w:r>
-      <w:proofErr w:type="gramStart"/>
-      <w:r>
-        <w:rPr>
-          <w:rFonts w:hint="eastAsia"/>
-        </w:rPr>
-        <w:t>中踩坑来</w:t>
-      </w:r>
-      <w:proofErr w:type="gramEnd"/>
-      <w:r>
-        <w:rPr>
-          <w:rFonts w:hint="eastAsia"/>
-        </w:rPr>
-        <w:t>积累经验，并且市面上对于调试部分的研究论文和书籍也是寥寥无几。并且各种语言和项目又千差万别，不能一概而论的现象又加剧了这种情况的延续。</w:t>
-      </w:r>
-    </w:p>
-    <w:p>
-      <w:pPr>
-        <w:pStyle w:val="21"/>
-      </w:pPr>
-      <w:r>
-        <w:rPr>
-          <w:rFonts w:hint="eastAsia"/>
-        </w:rPr>
-        <w:t>所以这篇文章就是基于以上的理由，开始研究关于在Linux系统</w:t>
-      </w:r>
-      <w:proofErr w:type="gramStart"/>
-      <w:r>
-        <w:rPr>
-          <w:rFonts w:hint="eastAsia"/>
-        </w:rPr>
-        <w:t>下关于</w:t>
-      </w:r>
-      <w:proofErr w:type="gramEnd"/>
-      <w:r>
-        <w:rPr>
-          <w:rFonts w:hint="eastAsia"/>
-        </w:rPr>
-        <w:t>C</w:t>
+        <w:pStyle w:val="BodyTextIndent2"/>
+      </w:pPr>
+      <w:r>
+        <w:rPr>
+          <w:rFonts w:hint="eastAsia"/>
+        </w:rPr>
+        <w:t>虽然程序调试在程序开发过程中占有很重要的位置，但是目前来说，程序员大多只能靠经验来支撑这一部分的工作，大多数人只能通过不断在工作中踩坑来积累经验，并且市面上对于调试部分的研究论文和书籍也是寥寥无几。并且各种语言和项目又千差万别，不能一概而论的现象又加剧了这种情况的延续。</w:t>
+      </w:r>
+    </w:p>
+    <w:p>
+      <w:pPr>
+        <w:pStyle w:val="BodyTextIndent2"/>
+      </w:pPr>
+      <w:r>
+        <w:rPr>
+          <w:rFonts w:hint="eastAsia"/>
+        </w:rPr>
+        <w:t>所以这篇文章就是基于以上的理由，开始研究关于在Linux系统下关于C</w:t>
       </w:r>
       <w:r>
         <w:t>/C++</w:t>
@@ -6220,26 +6156,12 @@
         <w:rPr>
           <w:rFonts w:hint="eastAsia"/>
         </w:rPr>
-        <w:t>程序的调试的一些方法和步骤，特别是一些Linux自带的工具甚至也可能涉及到一些第三方工具的使用，都是为了更好的对</w:t>
-      </w:r>
-      <w:proofErr w:type="gramStart"/>
-      <w:r>
-        <w:rPr>
-          <w:rFonts w:hint="eastAsia"/>
-        </w:rPr>
-        <w:t>调试做</w:t>
-      </w:r>
-      <w:proofErr w:type="gramEnd"/>
-      <w:r>
-        <w:rPr>
-          <w:rFonts w:hint="eastAsia"/>
-        </w:rPr>
-        <w:t>一些介绍和研究。</w:t>
-      </w:r>
-    </w:p>
-    <w:p>
-      <w:pPr>
-        <w:pStyle w:val="2"/>
+        <w:t>程序的调试的一些方法和步骤，特别是一些Linux自带的工具甚至也可能涉及到一些第三方工具的使用，都是为了更好的对调试做一些介绍和研究。</w:t>
+      </w:r>
+    </w:p>
+    <w:p>
+      <w:pPr>
+        <w:pStyle w:val="Heading2"/>
         <w:numPr>
           <w:ilvl w:val="1"/>
           <w:numId w:val="7"/>
@@ -6255,7 +6177,7 @@
     </w:p>
     <w:p>
       <w:pPr>
-        <w:pStyle w:val="21"/>
+        <w:pStyle w:val="BodyTextIndent2"/>
       </w:pPr>
       <w:r>
         <w:rPr>
@@ -6266,7 +6188,7 @@
     </w:p>
     <w:p>
       <w:pPr>
-        <w:pStyle w:val="21"/>
+        <w:pStyle w:val="BodyTextIndent2"/>
       </w:pPr>
       <w:r>
         <w:rPr>
@@ -6278,21 +6200,7 @@
         <w:rPr>
           <w:rFonts w:hint="eastAsia"/>
         </w:rPr>
-        <w:t>旨在希望当有需要的人在读完这篇文章以后，能帮助他们快速上手关于C/C++程序在Linux系统下的调试方法。为什么要强调适用语言，主要是各个语言对于本身的调试调试支持，如果不是限制到该语言中，有些方法和工具是需要具体分析的，有些语言对于调试支持的比较好会有自己的输出逻辑和框架。</w:t>
-      </w:r>
-      <w:proofErr w:type="gramStart"/>
-      <w:r>
-        <w:rPr>
-          <w:rFonts w:hint="eastAsia"/>
-        </w:rPr>
-        <w:t>此外说是</w:t>
-      </w:r>
-      <w:proofErr w:type="gramEnd"/>
-      <w:r>
-        <w:rPr>
-          <w:rFonts w:hint="eastAsia"/>
-        </w:rPr>
-        <w:t>在Linux系统下，其实相关的Unix下，关于C</w:t>
+        <w:t>旨在希望当有需要的人在读完这篇文章以后，能帮助他们快速上手关于C/C++程序在Linux系统下的调试方法。为什么要强调适用语言，主要是各个语言对于本身的调试调试支持，如果不是限制到该语言中，有些方法和工具是需要具体分析的，有些语言对于调试支持的比较好会有自己的输出逻辑和框架。此外说是在Linux系统下，其实相关的Unix下，关于C</w:t>
       </w:r>
       <w:r>
         <w:t>/C++</w:t>
@@ -6306,7 +6214,7 @@
     </w:p>
     <w:p>
       <w:pPr>
-        <w:pStyle w:val="21"/>
+        <w:pStyle w:val="BodyTextIndent2"/>
       </w:pPr>
       <w:r>
         <w:rPr>
@@ -6334,26 +6242,12 @@
           <w:rFonts w:hint="eastAsia"/>
         </w:rPr>
         <w:lastRenderedPageBreak/>
-        <w:t>起到事半功倍的效果。此外其他语言虽然可能有自己的调试模块来帮助程序员</w:t>
-      </w:r>
-      <w:proofErr w:type="gramStart"/>
-      <w:r>
-        <w:rPr>
-          <w:rFonts w:hint="eastAsia"/>
-        </w:rPr>
-        <w:t>做对</w:t>
-      </w:r>
-      <w:proofErr w:type="gramEnd"/>
-      <w:r>
-        <w:rPr>
-          <w:rFonts w:hint="eastAsia"/>
-        </w:rPr>
-        <w:t>应的调试工作，但是这些部分最终都是需要走到计算机操作系统的调用。所以对于学习操作系统这件事来说，对于程序员提升自己的计算机素养，很有帮助且，很有必要。</w:t>
-      </w:r>
-    </w:p>
-    <w:p>
-      <w:pPr>
-        <w:pStyle w:val="2"/>
+        <w:t>起到事半功倍的效果。此外其他语言虽然可能有自己的调试模块来帮助程序员做对应的调试工作，但是这些部分最终都是需要走到计算机操作系统的调用。所以对于学习操作系统这件事来说，对于程序员提升自己的计算机素养，很有帮助且，很有必要。</w:t>
+      </w:r>
+    </w:p>
+    <w:p>
+      <w:pPr>
+        <w:pStyle w:val="Heading2"/>
         <w:numPr>
           <w:ilvl w:val="1"/>
           <w:numId w:val="7"/>
@@ -6368,7 +6262,7 @@
     </w:p>
     <w:p>
       <w:pPr>
-        <w:pStyle w:val="21"/>
+        <w:pStyle w:val="BodyTextIndent2"/>
       </w:pPr>
       <w:r>
         <w:rPr>
@@ -6451,7 +6345,7 @@
     </w:p>
     <w:p>
       <w:pPr>
-        <w:pStyle w:val="21"/>
+        <w:pStyle w:val="BodyTextIndent2"/>
       </w:pPr>
       <w:r>
         <w:rPr>
@@ -6480,7 +6374,7 @@
     </w:p>
     <w:p>
       <w:pPr>
-        <w:pStyle w:val="21"/>
+        <w:pStyle w:val="BodyTextIndent2"/>
       </w:pPr>
       <w:r>
         <w:rPr>
@@ -6498,27 +6392,13 @@
         <w:rPr>
           <w:rFonts w:hint="eastAsia"/>
         </w:rPr>
-        <w:t>底层知识，还能学习在面对的程序出现不符合预期的现象时，如何</w:t>
-      </w:r>
-      <w:proofErr w:type="gramStart"/>
-      <w:r>
-        <w:rPr>
-          <w:rFonts w:hint="eastAsia"/>
-        </w:rPr>
-        <w:t>去</w:t>
-      </w:r>
-      <w:r>
-        <w:rPr>
-          <w:rFonts w:hint="eastAsia"/>
-        </w:rPr>
-        <w:t>快速</w:t>
-      </w:r>
-      <w:proofErr w:type="gramEnd"/>
-      <w:r>
-        <w:rPr>
-          <w:rFonts w:hint="eastAsia"/>
-        </w:rPr>
-        <w:t>准确</w:t>
+        <w:t>底层知识，还能学习在面对的程序出现不符合预期的现象时，如何去</w:t>
+      </w:r>
+      <w:r>
+        <w:rPr>
+          <w:rFonts w:hint="eastAsia"/>
+        </w:rPr>
+        <w:t>快速准确</w:t>
       </w:r>
       <w:r>
         <w:rPr>
@@ -6535,7 +6415,7 @@
     </w:p>
     <w:p>
       <w:pPr>
-        <w:pStyle w:val="21"/>
+        <w:pStyle w:val="BodyTextIndent2"/>
       </w:pPr>
       <w:r>
         <w:rPr>
@@ -6547,27 +6427,13 @@
         <w:rPr>
           <w:rFonts w:hint="eastAsia"/>
         </w:rPr>
-        <w:t>层次</w:t>
-      </w:r>
-      <w:proofErr w:type="gramStart"/>
-      <w:r>
-        <w:rPr>
-          <w:rFonts w:hint="eastAsia"/>
-        </w:rPr>
-        <w:t>下</w:t>
-      </w:r>
-      <w:r>
-        <w:rPr>
-          <w:rFonts w:hint="eastAsia"/>
-        </w:rPr>
-        <w:t>关于</w:t>
-      </w:r>
-      <w:proofErr w:type="gramEnd"/>
-      <w:r>
-        <w:rPr>
-          <w:rFonts w:hint="eastAsia"/>
-        </w:rPr>
-        <w:t>程序的调试工具</w:t>
+        <w:t>层次下</w:t>
+      </w:r>
+      <w:r>
+        <w:rPr>
+          <w:rFonts w:hint="eastAsia"/>
+        </w:rPr>
+        <w:t>关于程序的调试工具</w:t>
       </w:r>
       <w:r>
         <w:rPr>
@@ -6591,21 +6457,7 @@
         <w:rPr>
           <w:rFonts w:hint="eastAsia"/>
         </w:rPr>
-        <w:t>培养当没有直接输出时如何去模拟程序运行环境</w:t>
-      </w:r>
-      <w:proofErr w:type="gramStart"/>
-      <w:r>
-        <w:rPr>
-          <w:rFonts w:hint="eastAsia"/>
-        </w:rPr>
-        <w:t>下程序</w:t>
-      </w:r>
-      <w:proofErr w:type="gramEnd"/>
-      <w:r>
-        <w:rPr>
-          <w:rFonts w:hint="eastAsia"/>
-        </w:rPr>
-        <w:t>调试</w:t>
+        <w:t>培养当没有直接输出时如何去模拟程序运行环境下程序调试</w:t>
       </w:r>
       <w:r>
         <w:rPr>
@@ -6622,7 +6474,7 @@
     </w:p>
     <w:p>
       <w:pPr>
-        <w:pStyle w:val="21"/>
+        <w:pStyle w:val="BodyTextIndent2"/>
       </w:pPr>
       <w:r>
         <w:rPr>
@@ -6639,7 +6491,7 @@
     </w:p>
     <w:p>
       <w:pPr>
-        <w:pStyle w:val="1"/>
+        <w:pStyle w:val="Heading1"/>
         <w:numPr>
           <w:ilvl w:val="0"/>
           <w:numId w:val="4"/>
@@ -6657,7 +6509,7 @@
     </w:p>
     <w:p>
       <w:pPr>
-        <w:pStyle w:val="2"/>
+        <w:pStyle w:val="Heading2"/>
         <w:spacing w:before="120" w:after="120"/>
         <w:rPr>
           <w:rFonts w:cs="Times New Roman"/>
@@ -6700,7 +6552,7 @@
     </w:p>
     <w:p>
       <w:pPr>
-        <w:pStyle w:val="3"/>
+        <w:pStyle w:val="Heading3"/>
         <w:spacing w:before="72" w:after="72"/>
       </w:pPr>
       <w:bookmarkStart w:id="29" w:name="_Toc93417714"/>
@@ -6735,7 +6587,7 @@
     </w:p>
     <w:p>
       <w:pPr>
-        <w:pStyle w:val="21"/>
+        <w:pStyle w:val="BodyTextIndent2"/>
       </w:pPr>
       <w:r>
         <w:rPr>
@@ -6753,52 +6605,24 @@
     </w:p>
     <w:p>
       <w:pPr>
-        <w:pStyle w:val="21"/>
-      </w:pPr>
-      <w:r>
-        <w:rPr>
-          <w:rFonts w:hint="eastAsia"/>
-        </w:rPr>
-        <w:t>当需求以文档确定好以后，程序员会拆分整个需求，构建程序架构，然后分配各个模块到每个组，或者每个人手中。程序在编码过程中会有自测过程，当一个模块完成以后会进行模块或者单元测试，验证程序是否</w:t>
-      </w:r>
-      <w:proofErr w:type="gramStart"/>
-      <w:r>
-        <w:rPr>
-          <w:rFonts w:hint="eastAsia"/>
-        </w:rPr>
-        <w:t>像需求</w:t>
-      </w:r>
-      <w:proofErr w:type="gramEnd"/>
-      <w:r>
-        <w:rPr>
-          <w:rFonts w:hint="eastAsia"/>
-        </w:rPr>
-        <w:t>文档描述那样符合预期的运转。自测通过以后，程序会整理打包交到测试人员手中进行正式的系统测试，发现问题。</w:t>
-      </w:r>
-      <w:r>
-        <w:rPr>
-          <w:rFonts w:hint="eastAsia"/>
-        </w:rPr>
-        <w:t>通过几轮测试修改，程序运行结果</w:t>
-      </w:r>
-      <w:proofErr w:type="gramStart"/>
-      <w:r>
-        <w:rPr>
-          <w:rFonts w:hint="eastAsia"/>
-        </w:rPr>
-        <w:t>如需求</w:t>
-      </w:r>
-      <w:proofErr w:type="gramEnd"/>
-      <w:r>
-        <w:rPr>
-          <w:rFonts w:hint="eastAsia"/>
-        </w:rPr>
-        <w:t>文档要求后，就可以正式对外发布正式版本，交付最终产品。</w:t>
-      </w:r>
-    </w:p>
-    <w:p>
-      <w:pPr>
-        <w:pStyle w:val="21"/>
+        <w:pStyle w:val="BodyTextIndent2"/>
+      </w:pPr>
+      <w:r>
+        <w:rPr>
+          <w:rFonts w:hint="eastAsia"/>
+        </w:rPr>
+        <w:t>当需求以文档确定好以后，程序员会拆分整个需求，构建程序架构，然后分配各个模块到每个组，或者每个人手中。程序在编码过程中会有自测过程，当一个模块完成以后会进行模块或者单元测试，验证程序是否像需求文档描述那样符合预期的运转。自测通过以后，程序会整理打包交到测试人员手中进行正式的系统测试，发现问题。</w:t>
+      </w:r>
+      <w:r>
+        <w:rPr>
+          <w:rFonts w:hint="eastAsia"/>
+        </w:rPr>
+        <w:t>通过几轮测试修改，程序运行结果如需求文档要求后，就可以正式对外发布正式版本，交付最终产品。</w:t>
+      </w:r>
+    </w:p>
+    <w:p>
+      <w:pPr>
+        <w:pStyle w:val="BodyTextIndent2"/>
       </w:pPr>
       <w:r>
         <w:rPr>
@@ -6809,7 +6633,7 @@
     </w:p>
     <w:p>
       <w:pPr>
-        <w:pStyle w:val="21"/>
+        <w:pStyle w:val="BodyTextIndent2"/>
       </w:pPr>
       <w:r>
         <w:rPr>
@@ -6820,7 +6644,7 @@
     </w:p>
     <w:p>
       <w:pPr>
-        <w:pStyle w:val="21"/>
+        <w:pStyle w:val="BodyTextIndent2"/>
       </w:pPr>
       <w:r>
         <w:rPr>
@@ -6831,7 +6655,7 @@
     </w:p>
     <w:p>
       <w:pPr>
-        <w:pStyle w:val="3"/>
+        <w:pStyle w:val="Heading3"/>
         <w:spacing w:before="72" w:after="72"/>
       </w:pPr>
       <w:bookmarkStart w:id="30" w:name="_Toc93417715"/>
@@ -6872,7 +6696,7 @@
     </w:p>
     <w:p>
       <w:pPr>
-        <w:pStyle w:val="21"/>
+        <w:pStyle w:val="BodyTextIndent2"/>
       </w:pPr>
       <w:r>
         <w:rPr>
@@ -6883,7 +6707,7 @@
     </w:p>
     <w:p>
       <w:pPr>
-        <w:pStyle w:val="21"/>
+        <w:pStyle w:val="BodyTextIndent2"/>
       </w:pPr>
       <w:r>
         <w:rPr>
@@ -6909,7 +6733,7 @@
     </w:p>
     <w:p>
       <w:pPr>
-        <w:pStyle w:val="21"/>
+        <w:pStyle w:val="BodyTextIndent2"/>
       </w:pPr>
       <w:r>
         <w:rPr>
@@ -6920,10 +6744,7 @@
     </w:p>
     <w:p>
       <w:pPr>
-        <w:pStyle w:val="21"/>
-        <w:rPr>
-          <w:rFonts w:hint="eastAsia"/>
-        </w:rPr>
+        <w:pStyle w:val="BodyTextIndent2"/>
       </w:pPr>
       <w:r>
         <w:rPr>
@@ -6941,7 +6762,7 @@
     </w:p>
     <w:p>
       <w:pPr>
-        <w:pStyle w:val="3"/>
+        <w:pStyle w:val="Heading3"/>
         <w:spacing w:before="72" w:after="72"/>
       </w:pPr>
       <w:bookmarkStart w:id="31" w:name="_Toc93417716"/>
@@ -6976,57 +6797,114 @@
     </w:p>
     <w:p>
       <w:pPr>
-        <w:pStyle w:val="21"/>
-      </w:pPr>
-      <w:r>
-        <w:rPr>
-          <w:rFonts w:hint="eastAsia"/>
-        </w:rPr>
-        <w:t>程序调试是由开发人员解决BUG的过程；而程序测试是测试测试人员找到BUG的过程。这是这两者的根本区别。</w:t>
-      </w:r>
-    </w:p>
-    <w:p>
-      <w:pPr>
-        <w:pStyle w:val="21"/>
-      </w:pPr>
-      <w:r>
-        <w:rPr>
-          <w:rFonts w:hint="eastAsia"/>
-        </w:rPr>
-        <w:t>程序调试在软件开发过程中出现在两个时间，一个是程序员编写完代码后自己做自测时，此时主要是看输出内容是否符合自己的设想。另外一个就是程序打包成正式版本以后，由测试人员对整个版本进行程序测试后提出的问题清单，然后通知开发人员对问题清单进行修复。</w:t>
-      </w:r>
-    </w:p>
-    <w:p>
-      <w:pPr>
-        <w:pStyle w:val="21"/>
-        <w:rPr>
-          <w:rFonts w:hint="eastAsia"/>
-        </w:rPr>
-      </w:pPr>
-      <w:r>
-        <w:rPr>
-          <w:rFonts w:hint="eastAsia"/>
-        </w:rPr>
-        <w:t>通过不停的对程序进行测试和DEBUG的过程，使程序能</w:t>
-      </w:r>
-      <w:proofErr w:type="gramStart"/>
-      <w:r>
-        <w:rPr>
-          <w:rFonts w:hint="eastAsia"/>
-        </w:rPr>
-        <w:t>如需求</w:t>
-      </w:r>
-      <w:proofErr w:type="gramEnd"/>
-      <w:r>
-        <w:rPr>
-          <w:rFonts w:hint="eastAsia"/>
-        </w:rPr>
-        <w:t>文档那样顺利流畅的运行，最后进行软件发布。所以程序调试和程序测试的最终目的就是为了使开发的软件能正常顺利的运行发布。</w:t>
-      </w:r>
-    </w:p>
-    <w:p>
-      <w:pPr>
-        <w:pStyle w:val="2"/>
+        <w:pStyle w:val="BodyTextIndent2"/>
+      </w:pPr>
+      <w:r>
+        <w:rPr>
+          <w:rFonts w:hint="eastAsia"/>
+        </w:rPr>
+        <w:t>程序调试是由开发人员解决BUG的过程；而程序测试是测试测试人员找到BUG的过程。这是这两者的根本区别</w:t>
+      </w:r>
+      <w:r>
+        <w:rPr>
+          <w:rFonts w:hint="eastAsia"/>
+        </w:rPr>
+        <w:t>，前者的目标是解决问题，而后者的目标是发现问题，通过不停的对程序进行测试和DEBUG的过程，使程序能如需求文档那样顺利流畅的运行，最后进行软件发布。所以程序调试和程序测试的最终目的就是为了使开发的软件能正常顺利的运行发布。</w:t>
+      </w:r>
+    </w:p>
+    <w:p>
+      <w:pPr>
+        <w:pStyle w:val="BodyTextIndent2"/>
+      </w:pPr>
+      <w:r>
+        <w:rPr>
+          <w:rFonts w:hint="eastAsia"/>
+        </w:rPr>
+        <w:t>一般来说，</w:t>
+      </w:r>
+      <w:r>
+        <w:rPr>
+          <w:rFonts w:hint="eastAsia"/>
+        </w:rPr>
+        <w:t>非正式测试以后（确认程序可以正常的编译运行）就是测试和调试过程</w:t>
+      </w:r>
+      <w:r>
+        <w:rPr>
+          <w:rFonts w:hint="eastAsia"/>
+        </w:rPr>
+        <w:t>，但是B</w:t>
+      </w:r>
+      <w:r>
+        <w:t>UG</w:t>
+      </w:r>
+      <w:r>
+        <w:rPr>
+          <w:rFonts w:hint="eastAsia"/>
+        </w:rPr>
+        <w:t>发现的时机不仅仅是在</w:t>
+      </w:r>
+      <w:r>
+        <w:rPr>
+          <w:rFonts w:hint="eastAsia"/>
+        </w:rPr>
+        <w:t>正式的测试阶段由测试工程师测试出来，它也会在平常的使用过程中，被开发人员，或者其他人员发现，而发现的方式也是多种多样</w:t>
+      </w:r>
+      <w:r>
+        <w:rPr>
+          <w:rFonts w:hint="eastAsia"/>
+        </w:rPr>
+        <w:t>。</w:t>
+      </w:r>
+    </w:p>
+    <w:p>
+      <w:pPr>
+        <w:pStyle w:val="BodyTextIndent2"/>
+      </w:pPr>
+      <w:r>
+        <w:rPr>
+          <w:rFonts w:hint="eastAsia"/>
+        </w:rPr>
+        <w:t>而无论是由谁，以任何方式方式发现的问题，最总都会转回到负责该模块的开发人员手中，由开发人员通过程序调试的方式来找到这个问题出现的原因，并且解决掉这个问题，然后该问题的修复结果会以相同的方式返回到发现人的手里进行验证</w:t>
+      </w:r>
+      <w:r>
+        <w:rPr>
+          <w:rFonts w:hint="eastAsia"/>
+        </w:rPr>
+        <w:t>。</w:t>
+      </w:r>
+      <w:r>
+        <w:rPr>
+          <w:rFonts w:hint="eastAsia"/>
+        </w:rPr>
+        <w:t>如果这个问题是由测试人员发现的，他们会以一个正式的项目管理的方式将这个问题通知给开发人员，而开发人员在解决掉该问题以后放在正式的版本中，然后再通知测试人员验证该问题是否继续存在。</w:t>
+      </w:r>
+    </w:p>
+    <w:p>
+      <w:pPr>
+        <w:pStyle w:val="BodyTextIndent2"/>
+      </w:pPr>
+      <w:r>
+        <w:rPr>
+          <w:rFonts w:hint="eastAsia"/>
+        </w:rPr>
+        <w:t>这就是程序测试和程序调试的联系</w:t>
+      </w:r>
+      <w:r>
+        <w:rPr>
+          <w:rFonts w:hint="eastAsia"/>
+        </w:rPr>
+        <w:t>，程序测试如果出现问题，则紧接着就会有程序调试来解决问题</w:t>
+      </w:r>
+      <w:r>
+        <w:rPr>
+          <w:rFonts w:hint="eastAsia"/>
+        </w:rPr>
+        <w:t>。</w:t>
+      </w:r>
+    </w:p>
+    <w:p>
+      <w:pPr>
+        <w:pStyle w:val="Heading2"/>
         <w:spacing w:before="120" w:after="120"/>
       </w:pPr>
       <w:bookmarkStart w:id="32" w:name="_Toc93417717"/>
@@ -7052,7 +6930,7 @@
     </w:p>
     <w:p>
       <w:pPr>
-        <w:pStyle w:val="3"/>
+        <w:pStyle w:val="Heading3"/>
         <w:spacing w:before="72" w:after="72"/>
       </w:pPr>
       <w:bookmarkStart w:id="33" w:name="_Toc93417718"/>
@@ -7087,19 +6965,812 @@
     </w:p>
     <w:p>
       <w:pPr>
-        <w:rPr>
-          <w:rFonts w:hint="eastAsia"/>
-        </w:rPr>
-      </w:pPr>
-    </w:p>
-    <w:p>
-      <w:pPr>
-        <w:pStyle w:val="3"/>
+        <w:pStyle w:val="BodyTextIndent2"/>
+      </w:pPr>
+      <w:r>
+        <w:rPr>
+          <w:rFonts w:hint="eastAsia"/>
+        </w:rPr>
+        <w:t>程序员在</w:t>
+      </w:r>
+      <w:r>
+        <w:rPr>
+          <w:rFonts w:hint="eastAsia"/>
+        </w:rPr>
+        <w:t>完成一个项目时，大致会经历需求定义、软件设计、程序编码、程序测试、和程序调试这几个阶段，如图：</w:t>
+      </w:r>
+    </w:p>
+    <w:p>
+      <w:pPr>
+        <w:rPr>
+          <w:b/>
+          <w:bCs/>
+          <w:sz w:val="28"/>
+          <w:szCs w:val="36"/>
+        </w:rPr>
+      </w:pPr>
+      <w:r>
+        <w:rPr>
+          <w:rFonts w:hint="eastAsia"/>
+          <w:b/>
+          <w:bCs/>
+          <w:noProof/>
+          <w:sz w:val="28"/>
+          <w:szCs w:val="36"/>
+        </w:rPr>
+        <mc:AlternateContent>
+          <mc:Choice Requires="wps">
+            <w:drawing>
+              <wp:anchor distT="0" distB="0" distL="114300" distR="114300" simplePos="0" relativeHeight="251665408" behindDoc="0" locked="0" layoutInCell="1" allowOverlap="1" wp14:anchorId="1B468D2D" wp14:editId="1A64030D">
+                <wp:simplePos x="0" y="0"/>
+                <wp:positionH relativeFrom="column">
+                  <wp:posOffset>756285</wp:posOffset>
+                </wp:positionH>
+                <wp:positionV relativeFrom="paragraph">
+                  <wp:posOffset>98425</wp:posOffset>
+                </wp:positionV>
+                <wp:extent cx="304800" cy="45719"/>
+                <wp:effectExtent l="0" t="19050" r="38100" b="31115"/>
+                <wp:wrapNone/>
+                <wp:docPr id="3" name="Arrow: Right 3"/>
+                <wp:cNvGraphicFramePr/>
+                <a:graphic xmlns:a="http://schemas.openxmlformats.org/drawingml/2006/main">
+                  <a:graphicData uri="http://schemas.microsoft.com/office/word/2010/wordprocessingShape">
+                    <wps:wsp>
+                      <wps:cNvSpPr/>
+                      <wps:spPr>
+                        <a:xfrm flipV="1">
+                          <a:off x="0" y="0"/>
+                          <a:ext cx="304800" cy="45719"/>
+                        </a:xfrm>
+                        <a:prstGeom prst="rightArrow">
+                          <a:avLst/>
+                        </a:prstGeom>
+                      </wps:spPr>
+                      <wps:style>
+                        <a:lnRef idx="2">
+                          <a:schemeClr val="dk1">
+                            <a:shade val="50000"/>
+                          </a:schemeClr>
+                        </a:lnRef>
+                        <a:fillRef idx="1">
+                          <a:schemeClr val="dk1"/>
+                        </a:fillRef>
+                        <a:effectRef idx="0">
+                          <a:schemeClr val="dk1"/>
+                        </a:effectRef>
+                        <a:fontRef idx="minor">
+                          <a:schemeClr val="lt1"/>
+                        </a:fontRef>
+                      </wps:style>
+                      <wps:bodyPr rot="0" spcFirstLastPara="0" vertOverflow="overflow" horzOverflow="overflow" vert="horz" wrap="square" lIns="91440" tIns="45720" rIns="91440" bIns="45720" numCol="1" spcCol="0" rtlCol="0" fromWordArt="0" anchor="ctr" anchorCtr="0" forceAA="0" compatLnSpc="1">
+                        <a:prstTxWarp prst="textNoShape">
+                          <a:avLst/>
+                        </a:prstTxWarp>
+                        <a:noAutofit/>
+                      </wps:bodyPr>
+                    </wps:wsp>
+                  </a:graphicData>
+                </a:graphic>
+              </wp:anchor>
+            </w:drawing>
+          </mc:Choice>
+          <mc:Fallback>
+            <w:pict>
+              <v:shapetype w14:anchorId="7899655C" id="_x0000_t13" coordsize="21600,21600" o:spt="13" adj="16200,5400" path="m@0,l@0@1,0@1,0@2@0@2@0,21600,21600,10800xe">
+                <v:stroke joinstyle="miter"/>
+                <v:formulas>
+                  <v:f eqn="val #0"/>
+                  <v:f eqn="val #1"/>
+                  <v:f eqn="sum height 0 #1"/>
+                  <v:f eqn="sum 10800 0 #1"/>
+                  <v:f eqn="sum width 0 #0"/>
+                  <v:f eqn="prod @4 @3 10800"/>
+                  <v:f eqn="sum width 0 @5"/>
+                </v:formulas>
+                <v:path o:connecttype="custom" o:connectlocs="@0,0;0,10800;@0,21600;21600,10800" o:connectangles="270,180,90,0" textboxrect="0,@1,@6,@2"/>
+                <v:handles>
+                  <v:h position="#0,#1" xrange="0,21600" yrange="0,10800"/>
+                </v:handles>
+              </v:shapetype>
+              <v:shape id="Arrow: Right 3" o:spid="_x0000_s1026" type="#_x0000_t13" style="position:absolute;margin-left:59.55pt;margin-top:7.75pt;width:24pt;height:3.6pt;flip:y;z-index:251665408;visibility:visible;mso-wrap-style:square;mso-wrap-distance-left:9pt;mso-wrap-distance-top:0;mso-wrap-distance-right:9pt;mso-wrap-distance-bottom:0;mso-position-horizontal:absolute;mso-position-horizontal-relative:text;mso-position-vertical:absolute;mso-position-vertical-relative:text;v-text-anchor:middle" o:gfxdata="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" adj="19980" fillcolor="black [3200]" strokecolor="black [1600]" strokeweight="1pt"/>
+            </w:pict>
+          </mc:Fallback>
+        </mc:AlternateContent>
+      </w:r>
+      <w:r>
+        <w:rPr>
+          <w:rFonts w:hint="eastAsia"/>
+          <w:b/>
+          <w:bCs/>
+          <w:noProof/>
+          <w:sz w:val="28"/>
+          <w:szCs w:val="36"/>
+        </w:rPr>
+        <mc:AlternateContent>
+          <mc:Choice Requires="wps">
+            <w:drawing>
+              <wp:anchor distT="0" distB="0" distL="114300" distR="114300" simplePos="0" relativeHeight="251671552" behindDoc="0" locked="0" layoutInCell="1" allowOverlap="1" wp14:anchorId="68EF6828" wp14:editId="476F25BF">
+                <wp:simplePos x="0" y="0"/>
+                <wp:positionH relativeFrom="margin">
+                  <wp:posOffset>4216400</wp:posOffset>
+                </wp:positionH>
+                <wp:positionV relativeFrom="paragraph">
+                  <wp:posOffset>98425</wp:posOffset>
+                </wp:positionV>
+                <wp:extent cx="304800" cy="45719"/>
+                <wp:effectExtent l="0" t="19050" r="38100" b="31115"/>
+                <wp:wrapNone/>
+                <wp:docPr id="6" name="Arrow: Right 6"/>
+                <wp:cNvGraphicFramePr/>
+                <a:graphic xmlns:a="http://schemas.openxmlformats.org/drawingml/2006/main">
+                  <a:graphicData uri="http://schemas.microsoft.com/office/word/2010/wordprocessingShape">
+                    <wps:wsp>
+                      <wps:cNvSpPr/>
+                      <wps:spPr>
+                        <a:xfrm flipV="1">
+                          <a:off x="0" y="0"/>
+                          <a:ext cx="304800" cy="45719"/>
+                        </a:xfrm>
+                        <a:prstGeom prst="rightArrow">
+                          <a:avLst/>
+                        </a:prstGeom>
+                      </wps:spPr>
+                      <wps:style>
+                        <a:lnRef idx="2">
+                          <a:schemeClr val="dk1">
+                            <a:shade val="50000"/>
+                          </a:schemeClr>
+                        </a:lnRef>
+                        <a:fillRef idx="1">
+                          <a:schemeClr val="dk1"/>
+                        </a:fillRef>
+                        <a:effectRef idx="0">
+                          <a:schemeClr val="dk1"/>
+                        </a:effectRef>
+                        <a:fontRef idx="minor">
+                          <a:schemeClr val="lt1"/>
+                        </a:fontRef>
+                      </wps:style>
+                      <wps:bodyPr rot="0" spcFirstLastPara="0" vertOverflow="overflow" horzOverflow="overflow" vert="horz" wrap="square" lIns="91440" tIns="45720" rIns="91440" bIns="45720" numCol="1" spcCol="0" rtlCol="0" fromWordArt="0" anchor="ctr" anchorCtr="0" forceAA="0" compatLnSpc="1">
+                        <a:prstTxWarp prst="textNoShape">
+                          <a:avLst/>
+                        </a:prstTxWarp>
+                        <a:noAutofit/>
+                      </wps:bodyPr>
+                    </wps:wsp>
+                  </a:graphicData>
+                </a:graphic>
+                <wp14:sizeRelV relativeFrom="margin">
+                  <wp14:pctHeight>0</wp14:pctHeight>
+                </wp14:sizeRelV>
+              </wp:anchor>
+            </w:drawing>
+          </mc:Choice>
+          <mc:Fallback>
+            <w:pict>
+              <v:shape w14:anchorId="67529CEE" id="Arrow: Right 6" o:spid="_x0000_s1026" type="#_x0000_t13" style="position:absolute;margin-left:332pt;margin-top:7.75pt;width:24pt;height:3.6pt;flip:y;z-index:251671552;visibility:visible;mso-wrap-style:square;mso-height-percent:0;mso-wrap-distance-left:9pt;mso-wrap-distance-top:0;mso-wrap-distance-right:9pt;mso-wrap-distance-bottom:0;mso-position-horizontal:absolute;mso-position-horizontal-relative:margin;mso-position-vertical:absolute;mso-position-vertical-relative:text;mso-height-percent:0;mso-height-relative:margin;v-text-anchor:middle" o:gfxdata="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" adj="19980" fillcolor="black [3200]" strokecolor="black [1600]" strokeweight="1pt">
+                <w10:wrap anchorx="margin"/>
+              </v:shape>
+            </w:pict>
+          </mc:Fallback>
+        </mc:AlternateContent>
+      </w:r>
+      <w:r>
+        <w:rPr>
+          <w:rFonts w:hint="eastAsia"/>
+          <w:b/>
+          <w:bCs/>
+          <w:noProof/>
+          <w:sz w:val="28"/>
+          <w:szCs w:val="36"/>
+        </w:rPr>
+        <mc:AlternateContent>
+          <mc:Choice Requires="wps">
+            <w:drawing>
+              <wp:anchor distT="0" distB="0" distL="114300" distR="114300" simplePos="0" relativeHeight="251669504" behindDoc="0" locked="0" layoutInCell="1" allowOverlap="1" wp14:anchorId="7554DF87" wp14:editId="062791EB">
+                <wp:simplePos x="0" y="0"/>
+                <wp:positionH relativeFrom="column">
+                  <wp:posOffset>3136900</wp:posOffset>
+                </wp:positionH>
+                <wp:positionV relativeFrom="paragraph">
+                  <wp:posOffset>110490</wp:posOffset>
+                </wp:positionV>
+                <wp:extent cx="304800" cy="45719"/>
+                <wp:effectExtent l="0" t="19050" r="38100" b="31115"/>
+                <wp:wrapNone/>
+                <wp:docPr id="5" name="Arrow: Right 5"/>
+                <wp:cNvGraphicFramePr/>
+                <a:graphic xmlns:a="http://schemas.openxmlformats.org/drawingml/2006/main">
+                  <a:graphicData uri="http://schemas.microsoft.com/office/word/2010/wordprocessingShape">
+                    <wps:wsp>
+                      <wps:cNvSpPr/>
+                      <wps:spPr>
+                        <a:xfrm flipV="1">
+                          <a:off x="0" y="0"/>
+                          <a:ext cx="304800" cy="45719"/>
+                        </a:xfrm>
+                        <a:prstGeom prst="rightArrow">
+                          <a:avLst/>
+                        </a:prstGeom>
+                      </wps:spPr>
+                      <wps:style>
+                        <a:lnRef idx="2">
+                          <a:schemeClr val="dk1">
+                            <a:shade val="50000"/>
+                          </a:schemeClr>
+                        </a:lnRef>
+                        <a:fillRef idx="1">
+                          <a:schemeClr val="dk1"/>
+                        </a:fillRef>
+                        <a:effectRef idx="0">
+                          <a:schemeClr val="dk1"/>
+                        </a:effectRef>
+                        <a:fontRef idx="minor">
+                          <a:schemeClr val="lt1"/>
+                        </a:fontRef>
+                      </wps:style>
+                      <wps:bodyPr rot="0" spcFirstLastPara="0" vertOverflow="overflow" horzOverflow="overflow" vert="horz" wrap="square" lIns="91440" tIns="45720" rIns="91440" bIns="45720" numCol="1" spcCol="0" rtlCol="0" fromWordArt="0" anchor="ctr" anchorCtr="0" forceAA="0" compatLnSpc="1">
+                        <a:prstTxWarp prst="textNoShape">
+                          <a:avLst/>
+                        </a:prstTxWarp>
+                        <a:noAutofit/>
+                      </wps:bodyPr>
+                    </wps:wsp>
+                  </a:graphicData>
+                </a:graphic>
+              </wp:anchor>
+            </w:drawing>
+          </mc:Choice>
+          <mc:Fallback>
+            <w:pict>
+              <v:shape w14:anchorId="708DBD15" id="Arrow: Right 5" o:spid="_x0000_s1026" type="#_x0000_t13" style="position:absolute;margin-left:247pt;margin-top:8.7pt;width:24pt;height:3.6pt;flip:y;z-index:251669504;visibility:visible;mso-wrap-style:square;mso-wrap-distance-left:9pt;mso-wrap-distance-top:0;mso-wrap-distance-right:9pt;mso-wrap-distance-bottom:0;mso-position-horizontal:absolute;mso-position-horizontal-relative:text;mso-position-vertical:absolute;mso-position-vertical-relative:text;v-text-anchor:middle" o:gfxdata="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" adj="19980" fillcolor="black [3200]" strokecolor="black [1600]" strokeweight="1pt"/>
+            </w:pict>
+          </mc:Fallback>
+        </mc:AlternateContent>
+      </w:r>
+      <w:r>
+        <w:rPr>
+          <w:rFonts w:hint="eastAsia"/>
+          <w:b/>
+          <w:bCs/>
+          <w:noProof/>
+          <w:sz w:val="28"/>
+          <w:szCs w:val="36"/>
+        </w:rPr>
+        <mc:AlternateContent>
+          <mc:Choice Requires="wps">
+            <w:drawing>
+              <wp:anchor distT="0" distB="0" distL="114300" distR="114300" simplePos="0" relativeHeight="251667456" behindDoc="0" locked="0" layoutInCell="1" allowOverlap="1" wp14:anchorId="7E55E006" wp14:editId="67F744D1">
+                <wp:simplePos x="0" y="0"/>
+                <wp:positionH relativeFrom="column">
+                  <wp:posOffset>2058035</wp:posOffset>
+                </wp:positionH>
+                <wp:positionV relativeFrom="paragraph">
+                  <wp:posOffset>98425</wp:posOffset>
+                </wp:positionV>
+                <wp:extent cx="304800" cy="45719"/>
+                <wp:effectExtent l="0" t="19050" r="38100" b="31115"/>
+                <wp:wrapNone/>
+                <wp:docPr id="4" name="Arrow: Right 4"/>
+                <wp:cNvGraphicFramePr/>
+                <a:graphic xmlns:a="http://schemas.openxmlformats.org/drawingml/2006/main">
+                  <a:graphicData uri="http://schemas.microsoft.com/office/word/2010/wordprocessingShape">
+                    <wps:wsp>
+                      <wps:cNvSpPr/>
+                      <wps:spPr>
+                        <a:xfrm flipV="1">
+                          <a:off x="0" y="0"/>
+                          <a:ext cx="304800" cy="45719"/>
+                        </a:xfrm>
+                        <a:prstGeom prst="rightArrow">
+                          <a:avLst/>
+                        </a:prstGeom>
+                      </wps:spPr>
+                      <wps:style>
+                        <a:lnRef idx="2">
+                          <a:schemeClr val="dk1">
+                            <a:shade val="50000"/>
+                          </a:schemeClr>
+                        </a:lnRef>
+                        <a:fillRef idx="1">
+                          <a:schemeClr val="dk1"/>
+                        </a:fillRef>
+                        <a:effectRef idx="0">
+                          <a:schemeClr val="dk1"/>
+                        </a:effectRef>
+                        <a:fontRef idx="minor">
+                          <a:schemeClr val="lt1"/>
+                        </a:fontRef>
+                      </wps:style>
+                      <wps:bodyPr rot="0" spcFirstLastPara="0" vertOverflow="overflow" horzOverflow="overflow" vert="horz" wrap="square" lIns="91440" tIns="45720" rIns="91440" bIns="45720" numCol="1" spcCol="0" rtlCol="0" fromWordArt="0" anchor="ctr" anchorCtr="0" forceAA="0" compatLnSpc="1">
+                        <a:prstTxWarp prst="textNoShape">
+                          <a:avLst/>
+                        </a:prstTxWarp>
+                        <a:noAutofit/>
+                      </wps:bodyPr>
+                    </wps:wsp>
+                  </a:graphicData>
+                </a:graphic>
+                <wp14:sizeRelV relativeFrom="margin">
+                  <wp14:pctHeight>0</wp14:pctHeight>
+                </wp14:sizeRelV>
+              </wp:anchor>
+            </w:drawing>
+          </mc:Choice>
+          <mc:Fallback>
+            <w:pict>
+              <v:shape w14:anchorId="2C309E23" id="Arrow: Right 4" o:spid="_x0000_s1026" type="#_x0000_t13" style="position:absolute;margin-left:162.05pt;margin-top:7.75pt;width:24pt;height:3.6pt;flip:y;z-index:251667456;visibility:visible;mso-wrap-style:square;mso-height-percent:0;mso-wrap-distance-left:9pt;mso-wrap-distance-top:0;mso-wrap-distance-right:9pt;mso-wrap-distance-bottom:0;mso-position-horizontal:absolute;mso-position-horizontal-relative:text;mso-position-vertical:absolute;mso-position-vertical-relative:text;mso-height-percent:0;mso-height-relative:margin;v-text-anchor:middle" o:gfxdata="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" adj="19980" fillcolor="black [3200]" strokecolor="black [1600]" strokeweight="1pt"/>
+            </w:pict>
+          </mc:Fallback>
+        </mc:AlternateContent>
+      </w:r>
+      <w:r>
+        <w:rPr>
+          <w:rFonts w:hint="eastAsia"/>
+          <w:b/>
+          <w:bCs/>
+          <w:sz w:val="28"/>
+          <w:szCs w:val="36"/>
+        </w:rPr>
+        <w:t>编写代码</w:t>
+      </w:r>
+      <w:r>
+        <w:rPr>
+          <w:b/>
+          <w:bCs/>
+          <w:sz w:val="28"/>
+          <w:szCs w:val="36"/>
+        </w:rPr>
+        <w:tab/>
+      </w:r>
+      <w:r>
+        <w:rPr>
+          <w:b/>
+          <w:bCs/>
+          <w:sz w:val="28"/>
+          <w:szCs w:val="36"/>
+        </w:rPr>
+        <w:tab/>
+      </w:r>
+      <w:r>
+        <w:rPr>
+          <w:rFonts w:hint="eastAsia"/>
+          <w:b/>
+          <w:bCs/>
+          <w:sz w:val="28"/>
+          <w:szCs w:val="36"/>
+        </w:rPr>
+        <w:t>编译（构建）</w:t>
+      </w:r>
+      <w:r>
+        <w:rPr>
+          <w:b/>
+          <w:bCs/>
+          <w:sz w:val="28"/>
+          <w:szCs w:val="36"/>
+        </w:rPr>
+        <w:tab/>
+      </w:r>
+      <w:r>
+        <w:rPr>
+          <w:rFonts w:hint="eastAsia"/>
+          <w:b/>
+          <w:bCs/>
+          <w:sz w:val="28"/>
+          <w:szCs w:val="36"/>
+        </w:rPr>
+        <w:t>编译出错</w:t>
+      </w:r>
+      <w:r>
+        <w:rPr>
+          <w:b/>
+          <w:bCs/>
+          <w:sz w:val="28"/>
+          <w:szCs w:val="36"/>
+        </w:rPr>
+        <w:tab/>
+      </w:r>
+      <w:r>
+        <w:rPr>
+          <w:b/>
+          <w:bCs/>
+          <w:sz w:val="28"/>
+          <w:szCs w:val="36"/>
+        </w:rPr>
+        <w:tab/>
+      </w:r>
+      <w:r>
+        <w:rPr>
+          <w:rFonts w:hint="eastAsia"/>
+          <w:b/>
+          <w:bCs/>
+          <w:sz w:val="28"/>
+          <w:szCs w:val="36"/>
+        </w:rPr>
+        <w:t>能否启动</w:t>
+      </w:r>
+      <w:r>
+        <w:rPr>
+          <w:b/>
+          <w:bCs/>
+          <w:sz w:val="28"/>
+          <w:szCs w:val="36"/>
+        </w:rPr>
+        <w:tab/>
+      </w:r>
+      <w:r>
+        <w:rPr>
+          <w:b/>
+          <w:bCs/>
+          <w:sz w:val="28"/>
+          <w:szCs w:val="36"/>
+        </w:rPr>
+        <w:tab/>
+      </w:r>
+      <w:r>
+        <w:rPr>
+          <w:rFonts w:hint="eastAsia"/>
+          <w:b/>
+          <w:bCs/>
+          <w:sz w:val="28"/>
+          <w:szCs w:val="36"/>
+        </w:rPr>
+        <w:t>程序测试</w:t>
+      </w:r>
+    </w:p>
+    <w:p>
+      <w:pPr>
+        <w:rPr>
+          <w:b/>
+          <w:bCs/>
+          <w:sz w:val="28"/>
+          <w:szCs w:val="36"/>
+        </w:rPr>
+      </w:pPr>
+      <w:r>
+        <w:rPr>
+          <w:b/>
+          <w:bCs/>
+          <w:sz w:val="28"/>
+          <w:szCs w:val="36"/>
+        </w:rPr>
+        <w:tab/>
+      </w:r>
+    </w:p>
+    <w:p>
+      <w:pPr>
+        <w:rPr>
+          <w:b/>
+          <w:bCs/>
+          <w:sz w:val="28"/>
+          <w:szCs w:val="36"/>
+        </w:rPr>
+      </w:pPr>
+      <w:r>
+        <w:rPr>
+          <w:b/>
+          <w:bCs/>
+          <w:sz w:val="28"/>
+          <w:szCs w:val="36"/>
+        </w:rPr>
+        <w:tab/>
+      </w:r>
+      <w:r>
+        <w:rPr>
+          <w:b/>
+          <w:bCs/>
+          <w:sz w:val="28"/>
+          <w:szCs w:val="36"/>
+        </w:rPr>
+        <w:tab/>
+      </w:r>
+      <w:r>
+        <w:rPr>
+          <w:b/>
+          <w:bCs/>
+          <w:sz w:val="28"/>
+          <w:szCs w:val="36"/>
+        </w:rPr>
+        <w:tab/>
+      </w:r>
+      <w:r>
+        <w:rPr>
+          <w:b/>
+          <w:bCs/>
+          <w:sz w:val="28"/>
+          <w:szCs w:val="36"/>
+        </w:rPr>
+        <w:tab/>
+      </w:r>
+      <w:r>
+        <w:rPr>
+          <w:b/>
+          <w:bCs/>
+          <w:sz w:val="28"/>
+          <w:szCs w:val="36"/>
+        </w:rPr>
+        <w:tab/>
+      </w:r>
+      <w:r>
+        <w:rPr>
+          <w:b/>
+          <w:bCs/>
+          <w:sz w:val="28"/>
+          <w:szCs w:val="36"/>
+        </w:rPr>
+        <w:tab/>
+      </w:r>
+      <w:r>
+        <w:rPr>
+          <w:b/>
+          <w:bCs/>
+          <w:sz w:val="28"/>
+          <w:szCs w:val="36"/>
+        </w:rPr>
+        <w:tab/>
+      </w:r>
+      <w:r>
+        <w:rPr>
+          <w:b/>
+          <w:bCs/>
+          <w:sz w:val="28"/>
+          <w:szCs w:val="36"/>
+        </w:rPr>
+        <w:tab/>
+      </w:r>
+      <w:r>
+        <w:rPr>
+          <w:b/>
+          <w:bCs/>
+          <w:sz w:val="28"/>
+          <w:szCs w:val="36"/>
+        </w:rPr>
+        <w:tab/>
+      </w:r>
+      <w:r>
+        <w:rPr>
+          <w:b/>
+          <w:bCs/>
+          <w:sz w:val="28"/>
+          <w:szCs w:val="36"/>
+        </w:rPr>
+        <w:tab/>
+      </w:r>
+      <w:r>
+        <w:rPr>
+          <w:b/>
+          <w:bCs/>
+          <w:sz w:val="28"/>
+          <w:szCs w:val="36"/>
+        </w:rPr>
+        <w:tab/>
+      </w:r>
+    </w:p>
+    <w:p>
+      <w:pPr>
+        <w:ind w:left="5040" w:firstLine="420"/>
+        <w:rPr>
+          <w:b/>
+          <w:bCs/>
+          <w:sz w:val="28"/>
+          <w:szCs w:val="36"/>
+        </w:rPr>
+      </w:pPr>
+      <w:r>
+        <w:rPr>
+          <w:rFonts w:hint="eastAsia"/>
+          <w:b/>
+          <w:bCs/>
+          <w:sz w:val="28"/>
+          <w:szCs w:val="36"/>
+        </w:rPr>
+        <w:t>发现问题</w:t>
+      </w:r>
+    </w:p>
+    <w:p>
+      <w:pPr>
+        <w:rPr>
+          <w:b/>
+          <w:bCs/>
+          <w:sz w:val="28"/>
+          <w:szCs w:val="36"/>
+        </w:rPr>
+      </w:pPr>
+    </w:p>
+    <w:p>
+      <w:pPr>
+        <w:rPr>
+          <w:b/>
+          <w:bCs/>
+          <w:sz w:val="28"/>
+          <w:szCs w:val="36"/>
+        </w:rPr>
+      </w:pPr>
+      <w:r>
+        <w:rPr>
+          <w:b/>
+          <w:bCs/>
+          <w:sz w:val="28"/>
+          <w:szCs w:val="36"/>
+        </w:rPr>
+        <w:tab/>
+      </w:r>
+      <w:r>
+        <w:rPr>
+          <w:b/>
+          <w:bCs/>
+          <w:sz w:val="28"/>
+          <w:szCs w:val="36"/>
+        </w:rPr>
+        <w:tab/>
+      </w:r>
+      <w:r>
+        <w:rPr>
+          <w:b/>
+          <w:bCs/>
+          <w:sz w:val="28"/>
+          <w:szCs w:val="36"/>
+        </w:rPr>
+        <w:tab/>
+      </w:r>
+      <w:r>
+        <w:rPr>
+          <w:b/>
+          <w:bCs/>
+          <w:sz w:val="28"/>
+          <w:szCs w:val="36"/>
+        </w:rPr>
+        <w:tab/>
+      </w:r>
+      <w:r>
+        <w:rPr>
+          <w:b/>
+          <w:bCs/>
+          <w:sz w:val="28"/>
+          <w:szCs w:val="36"/>
+        </w:rPr>
+        <w:tab/>
+      </w:r>
+      <w:r>
+        <w:rPr>
+          <w:b/>
+          <w:bCs/>
+          <w:sz w:val="28"/>
+          <w:szCs w:val="36"/>
+        </w:rPr>
+        <w:tab/>
+      </w:r>
+      <w:r>
+        <w:rPr>
+          <w:b/>
+          <w:bCs/>
+          <w:sz w:val="28"/>
+          <w:szCs w:val="36"/>
+        </w:rPr>
+        <w:tab/>
+      </w:r>
+      <w:r>
+        <w:rPr>
+          <w:b/>
+          <w:bCs/>
+          <w:sz w:val="28"/>
+          <w:szCs w:val="36"/>
+        </w:rPr>
+        <w:tab/>
+      </w:r>
+      <w:r>
+        <w:rPr>
+          <w:b/>
+          <w:bCs/>
+          <w:sz w:val="28"/>
+          <w:szCs w:val="36"/>
+        </w:rPr>
+        <w:tab/>
+      </w:r>
+      <w:r>
+        <w:rPr>
+          <w:b/>
+          <w:bCs/>
+          <w:sz w:val="28"/>
+          <w:szCs w:val="36"/>
+        </w:rPr>
+        <w:tab/>
+      </w:r>
+      <w:r>
+        <w:rPr>
+          <w:b/>
+          <w:bCs/>
+          <w:sz w:val="28"/>
+          <w:szCs w:val="36"/>
+        </w:rPr>
+        <w:tab/>
+      </w:r>
+      <w:r>
+        <w:rPr>
+          <w:b/>
+          <w:bCs/>
+          <w:sz w:val="28"/>
+          <w:szCs w:val="36"/>
+        </w:rPr>
+        <w:tab/>
+      </w:r>
+      <w:r>
+        <w:rPr>
+          <w:b/>
+          <w:bCs/>
+          <w:sz w:val="28"/>
+          <w:szCs w:val="36"/>
+        </w:rPr>
+        <w:tab/>
+      </w:r>
+    </w:p>
+    <w:p>
+      <w:pPr>
+        <w:ind w:left="5460"/>
+        <w:rPr>
+          <w:b/>
+          <w:bCs/>
+          <w:sz w:val="28"/>
+          <w:szCs w:val="36"/>
+        </w:rPr>
+      </w:pPr>
+      <w:r>
+        <w:rPr>
+          <w:rFonts w:hint="eastAsia"/>
+          <w:b/>
+          <w:bCs/>
+          <w:sz w:val="28"/>
+          <w:szCs w:val="36"/>
+        </w:rPr>
+        <w:t>程序调试</w:t>
+      </w:r>
+    </w:p>
+    <w:p>
+      <w:pPr>
+        <w:pStyle w:val="BodyTextIndent2"/>
+      </w:pPr>
+      <w:r>
+        <w:rPr>
+          <w:rFonts w:hint="eastAsia"/>
+        </w:rPr>
+        <w:lastRenderedPageBreak/>
+        <w:t>程序调试的根本原因就是为了找到程序出现的错误，然后解决掉。而程序出现错误的原因有很多，</w:t>
+      </w:r>
+      <w:r>
+        <w:rPr>
+          <w:rFonts w:hint="eastAsia"/>
+        </w:rPr>
+        <w:t>可能是主观上程序员没有注意到某个细节；可能是程序过于复杂，程序没有通盘考虑到这个情况；也可能是外界的环境不同导致；也可能是代码版本管理出了问题；凡此种种有客观的，主观的原因，都会导致问题的出现。所以想要解决这些问题，就需要根据程序表现的现象，一步步追踪到根本原因处，然后采用合适的方案来解决。</w:t>
+      </w:r>
+    </w:p>
+    <w:p>
+      <w:pPr>
+        <w:pStyle w:val="BodyTextIndent2"/>
+        <w:rPr>
+          <w:rFonts w:hint="eastAsia"/>
+        </w:rPr>
+      </w:pPr>
+      <w:r>
+        <w:rPr>
+          <w:rFonts w:hint="eastAsia"/>
+        </w:rPr>
+        <w:t>为什么要程序调试，就是为了</w:t>
+      </w:r>
+      <w:r>
+        <w:rPr>
+          <w:rFonts w:hint="eastAsia"/>
+        </w:rPr>
+        <w:t>准确的找到问题出现的原因，并且修正。BUG在整个软件开发的过程中都是一直被伴随着的状态，所以程序调试也是贯穿整个开发周期的始终。</w:t>
+      </w:r>
+    </w:p>
+    <w:p>
+      <w:pPr>
+        <w:pStyle w:val="Heading3"/>
         <w:spacing w:before="72" w:after="72"/>
       </w:pPr>
       <w:bookmarkStart w:id="34" w:name="_Toc93417719"/>
       <w:r>
-        <w:lastRenderedPageBreak/>
         <w:t>2</w:t>
       </w:r>
       <w:r>
@@ -7130,7 +7801,50 @@
     </w:p>
     <w:p>
       <w:pPr>
-        <w:pStyle w:val="3"/>
+        <w:pStyle w:val="BodyTextIndent2"/>
+      </w:pPr>
+      <w:r>
+        <w:rPr>
+          <w:rFonts w:hint="eastAsia"/>
+        </w:rPr>
+        <w:t>发现BUG的时机，下一步就是进行程序调试的时候。根据上图所示，BUG发现的时机是在程序可以正确启动以后，和程序测试阶段，然后接下来就会转回到程序的开发人员手中进行程序调试过程。但是</w:t>
+      </w:r>
+      <w:r>
+        <w:rPr>
+          <w:rFonts w:hint="eastAsia"/>
+        </w:rPr>
+        <w:t>BUG发现的时机不单单只有上述的两个阶段才会发生，只有该程序是在使用的状态过程中，都有可能被自己人，或者是其他任何人，以各种各样的方式发现。</w:t>
+      </w:r>
+    </w:p>
+    <w:p>
+      <w:pPr>
+        <w:pStyle w:val="BodyTextIndent2"/>
+        <w:rPr>
+          <w:rFonts w:hint="eastAsia"/>
+        </w:rPr>
+      </w:pPr>
+      <w:r>
+        <w:rPr>
+          <w:rFonts w:hint="eastAsia"/>
+        </w:rPr>
+        <w:t>但是在项目的正式发布之前，使用该软件的只有相应的开发人员和测试人员，此时程序调试的时机就在开发与</w:t>
+      </w:r>
+      <w:r>
+        <w:rPr>
+          <w:rFonts w:hint="eastAsia"/>
+        </w:rPr>
+        <w:t>测试过程中发现BUG后进行程序调试</w:t>
+      </w:r>
+      <w:r>
+        <w:rPr>
+          <w:rFonts w:hint="eastAsia"/>
+        </w:rPr>
+        <w:t>。</w:t>
+      </w:r>
+    </w:p>
+    <w:p>
+      <w:pPr>
+        <w:pStyle w:val="Heading3"/>
         <w:spacing w:before="72" w:after="72"/>
       </w:pPr>
       <w:bookmarkStart w:id="35" w:name="_Toc93417720"/>
@@ -7165,7 +7879,268 @@
     </w:p>
     <w:p>
       <w:pPr>
-        <w:pStyle w:val="1"/>
+        <w:pStyle w:val="BodyTextIndent2"/>
+      </w:pPr>
+      <w:r>
+        <w:rPr>
+          <w:rFonts w:hint="eastAsia"/>
+        </w:rPr>
+        <w:t>如果开发人员被告知</w:t>
+      </w:r>
+      <w:r>
+        <w:rPr>
+          <w:rFonts w:hint="eastAsia"/>
+        </w:rPr>
+        <w:t>有一个问题，那么他首先应该做些什么去解决这些BUG。做些什么的这个过程，其实就是程序调试的步骤。</w:t>
+      </w:r>
+    </w:p>
+    <w:p>
+      <w:pPr>
+        <w:pStyle w:val="BodyTextIndent2"/>
+      </w:pPr>
+      <w:r>
+        <w:rPr>
+          <w:rFonts w:hint="eastAsia"/>
+        </w:rPr>
+        <w:t>程序调试在软件开发过程中的流程大概为下图所示：</w:t>
+      </w:r>
+    </w:p>
+    <w:p>
+      <w:pPr>
+        <w:pStyle w:val="BodyTextIndent2"/>
+      </w:pPr>
+    </w:p>
+    <w:p>
+      <w:pPr>
+        <w:pStyle w:val="BodyTextIndent2"/>
+        <w:ind w:firstLineChars="0" w:firstLine="0"/>
+        <w:rPr>
+          <w:b/>
+          <w:bCs/>
+          <w:sz w:val="32"/>
+          <w:szCs w:val="32"/>
+        </w:rPr>
+      </w:pPr>
+      <w:r>
+        <w:rPr>
+          <w:b/>
+          <w:bCs/>
+          <w:sz w:val="32"/>
+          <w:szCs w:val="32"/>
+        </w:rPr>
+        <w:tab/>
+      </w:r>
+      <w:r>
+        <w:rPr>
+          <w:rFonts w:hint="eastAsia"/>
+          <w:b/>
+          <w:bCs/>
+          <w:sz w:val="32"/>
+          <w:szCs w:val="32"/>
+        </w:rPr>
+        <w:t>编码</w:t>
+      </w:r>
+      <w:r>
+        <w:rPr>
+          <w:b/>
+          <w:bCs/>
+          <w:sz w:val="32"/>
+          <w:szCs w:val="32"/>
+        </w:rPr>
+        <w:tab/>
+      </w:r>
+      <w:r>
+        <w:rPr>
+          <w:rFonts w:hint="eastAsia"/>
+          <w:b/>
+          <w:bCs/>
+          <w:sz w:val="32"/>
+          <w:szCs w:val="32"/>
+        </w:rPr>
+        <w:t>测试</w:t>
+      </w:r>
+    </w:p>
+    <w:p>
+      <w:pPr>
+        <w:pStyle w:val="BodyTextIndent2"/>
+        <w:ind w:firstLineChars="0" w:firstLine="0"/>
+        <w:rPr>
+          <w:b/>
+          <w:bCs/>
+          <w:sz w:val="32"/>
+          <w:szCs w:val="32"/>
+        </w:rPr>
+      </w:pPr>
+      <w:r>
+        <w:rPr>
+          <w:b/>
+          <w:bCs/>
+          <w:sz w:val="32"/>
+          <w:szCs w:val="32"/>
+        </w:rPr>
+        <w:tab/>
+      </w:r>
+      <w:r>
+        <w:rPr>
+          <w:b/>
+          <w:bCs/>
+          <w:sz w:val="32"/>
+          <w:szCs w:val="32"/>
+        </w:rPr>
+        <w:tab/>
+      </w:r>
+      <w:r>
+        <w:rPr>
+          <w:b/>
+          <w:bCs/>
+          <w:sz w:val="32"/>
+          <w:szCs w:val="32"/>
+        </w:rPr>
+        <w:tab/>
+      </w:r>
+    </w:p>
+    <w:p>
+      <w:pPr>
+        <w:pStyle w:val="BodyTextIndent2"/>
+        <w:ind w:firstLineChars="0" w:firstLine="0"/>
+        <w:rPr>
+          <w:b/>
+          <w:bCs/>
+          <w:sz w:val="32"/>
+          <w:szCs w:val="32"/>
+        </w:rPr>
+      </w:pPr>
+      <w:r>
+        <w:rPr>
+          <w:b/>
+          <w:bCs/>
+          <w:sz w:val="32"/>
+          <w:szCs w:val="32"/>
+        </w:rPr>
+        <w:tab/>
+      </w:r>
+      <w:r>
+        <w:rPr>
+          <w:b/>
+          <w:bCs/>
+          <w:sz w:val="32"/>
+          <w:szCs w:val="32"/>
+        </w:rPr>
+        <w:tab/>
+      </w:r>
+      <w:r>
+        <w:rPr>
+          <w:b/>
+          <w:bCs/>
+          <w:sz w:val="32"/>
+          <w:szCs w:val="32"/>
+        </w:rPr>
+        <w:tab/>
+      </w:r>
+      <w:r>
+        <w:rPr>
+          <w:rFonts w:hint="eastAsia"/>
+          <w:b/>
+          <w:bCs/>
+          <w:sz w:val="32"/>
+          <w:szCs w:val="32"/>
+        </w:rPr>
+        <w:t>调试</w:t>
+      </w:r>
+    </w:p>
+    <w:p>
+      <w:pPr>
+        <w:pStyle w:val="BodyTextIndent2"/>
+      </w:pPr>
+      <w:r>
+        <w:rPr>
+          <w:rFonts w:hint="eastAsia"/>
+        </w:rPr>
+        <w:t>无论BUG是开发人员自己自测出来的，还是其他人发现的，其主要的调试步骤如下：</w:t>
+      </w:r>
+    </w:p>
+    <w:p>
+      <w:pPr>
+        <w:pStyle w:val="BodyTextIndent2"/>
+        <w:numPr>
+          <w:ilvl w:val="0"/>
+          <w:numId w:val="8"/>
+        </w:numPr>
+        <w:ind w:firstLineChars="0"/>
+      </w:pPr>
+      <w:r>
+        <w:rPr>
+          <w:rFonts w:hint="eastAsia"/>
+        </w:rPr>
+        <w:t>复现BUG；</w:t>
+      </w:r>
+    </w:p>
+    <w:p>
+      <w:pPr>
+        <w:pStyle w:val="BodyTextIndent2"/>
+        <w:numPr>
+          <w:ilvl w:val="0"/>
+          <w:numId w:val="8"/>
+        </w:numPr>
+        <w:ind w:firstLineChars="0"/>
+      </w:pPr>
+      <w:r>
+        <w:rPr>
+          <w:rFonts w:hint="eastAsia"/>
+        </w:rPr>
+        <w:t>程序调试</w:t>
+      </w:r>
+    </w:p>
+    <w:p>
+      <w:pPr>
+        <w:pStyle w:val="BodyTextIndent2"/>
+        <w:numPr>
+          <w:ilvl w:val="0"/>
+          <w:numId w:val="8"/>
+        </w:numPr>
+        <w:ind w:firstLineChars="0"/>
+      </w:pPr>
+      <w:r>
+        <w:rPr>
+          <w:rFonts w:hint="eastAsia"/>
+        </w:rPr>
+        <w:t>确认程序的执行过程（测试）</w:t>
+      </w:r>
+    </w:p>
+    <w:p>
+      <w:pPr>
+        <w:pStyle w:val="BodyTextIndent2"/>
+        <w:numPr>
+          <w:ilvl w:val="0"/>
+          <w:numId w:val="8"/>
+        </w:numPr>
+        <w:ind w:firstLineChars="0"/>
+      </w:pPr>
+      <w:r>
+        <w:rPr>
+          <w:rFonts w:hint="eastAsia"/>
+        </w:rPr>
+        <w:t>程序行为与预期相同，则停止，程序行为与预期不同，跳转到步骤2.</w:t>
+      </w:r>
+    </w:p>
+    <w:p>
+      <w:pPr>
+        <w:pStyle w:val="BodyTextIndent2"/>
+        <w:ind w:firstLineChars="0"/>
+        <w:rPr>
+          <w:rFonts w:hint="eastAsia"/>
+        </w:rPr>
+      </w:pPr>
+      <w:r>
+        <w:rPr>
+          <w:rFonts w:hint="eastAsia"/>
+        </w:rPr>
+        <w:t>而本文就是来介绍步骤2中的各种调试方法和经验。</w:t>
+      </w:r>
+    </w:p>
+    <w:p>
+      <w:pPr>
+        <w:pStyle w:val="Heading1"/>
         <w:numPr>
           <w:ilvl w:val="0"/>
           <w:numId w:val="4"/>
@@ -7177,6 +8152,7 @@
         <w:rPr>
           <w:rFonts w:hint="eastAsia"/>
         </w:rPr>
+        <w:lastRenderedPageBreak/>
         <w:t>调试前</w:t>
       </w:r>
       <w:r>
@@ -7195,7 +8171,7 @@
     </w:p>
     <w:p>
       <w:pPr>
-        <w:pStyle w:val="2"/>
+        <w:pStyle w:val="Heading2"/>
         <w:spacing w:before="120" w:after="120"/>
       </w:pPr>
       <w:bookmarkStart w:id="37" w:name="_Toc93417722"/>
@@ -7221,7 +8197,7 @@
     </w:p>
     <w:p>
       <w:pPr>
-        <w:pStyle w:val="3"/>
+        <w:pStyle w:val="Heading3"/>
         <w:spacing w:before="72" w:after="72"/>
       </w:pPr>
       <w:bookmarkStart w:id="38" w:name="_Toc93417723"/>
@@ -7256,7 +8232,7 @@
     </w:p>
     <w:p>
       <w:pPr>
-        <w:pStyle w:val="3"/>
+        <w:pStyle w:val="Heading3"/>
         <w:spacing w:before="72" w:after="72"/>
       </w:pPr>
       <w:bookmarkStart w:id="39" w:name="_Toc93417724"/>
@@ -7291,7 +8267,7 @@
     </w:p>
     <w:p>
       <w:pPr>
-        <w:pStyle w:val="3"/>
+        <w:pStyle w:val="Heading3"/>
         <w:spacing w:before="72" w:after="72"/>
       </w:pPr>
       <w:bookmarkStart w:id="40" w:name="_Toc93417725"/>
@@ -7326,7 +8302,7 @@
     </w:p>
     <w:p>
       <w:pPr>
-        <w:pStyle w:val="3"/>
+        <w:pStyle w:val="Heading3"/>
         <w:spacing w:before="72" w:after="72"/>
       </w:pPr>
       <w:bookmarkStart w:id="41" w:name="_Toc93417726"/>
@@ -7361,7 +8337,7 @@
     </w:p>
     <w:p>
       <w:pPr>
-        <w:pStyle w:val="3"/>
+        <w:pStyle w:val="Heading3"/>
         <w:spacing w:before="72" w:after="72"/>
       </w:pPr>
       <w:bookmarkStart w:id="42" w:name="_Toc93417727"/>
@@ -7396,7 +8372,7 @@
     </w:p>
     <w:p>
       <w:pPr>
-        <w:pStyle w:val="2"/>
+        <w:pStyle w:val="Heading2"/>
         <w:spacing w:before="120" w:after="120"/>
       </w:pPr>
       <w:bookmarkStart w:id="43" w:name="_Toc93417728"/>
@@ -7422,7 +8398,7 @@
     </w:p>
     <w:p>
       <w:pPr>
-        <w:pStyle w:val="3"/>
+        <w:pStyle w:val="Heading3"/>
         <w:spacing w:before="72" w:after="72"/>
       </w:pPr>
       <w:bookmarkStart w:id="44" w:name="_Toc93417729"/>
@@ -7457,7 +8433,7 @@
     </w:p>
     <w:p>
       <w:pPr>
-        <w:pStyle w:val="3"/>
+        <w:pStyle w:val="Heading3"/>
         <w:spacing w:before="72" w:after="72"/>
       </w:pPr>
       <w:bookmarkStart w:id="45" w:name="_Toc93417730"/>
@@ -7492,7 +8468,7 @@
     </w:p>
     <w:p>
       <w:pPr>
-        <w:pStyle w:val="3"/>
+        <w:pStyle w:val="Heading3"/>
         <w:spacing w:before="72" w:after="72"/>
       </w:pPr>
       <w:bookmarkStart w:id="46" w:name="_Toc93417731"/>
@@ -7527,7 +8503,7 @@
     </w:p>
     <w:p>
       <w:pPr>
-        <w:pStyle w:val="2"/>
+        <w:pStyle w:val="Heading2"/>
         <w:spacing w:before="120" w:after="120"/>
       </w:pPr>
       <w:bookmarkStart w:id="47" w:name="_Toc93417732"/>
@@ -7553,7 +8529,7 @@
     </w:p>
     <w:p>
       <w:pPr>
-        <w:pStyle w:val="3"/>
+        <w:pStyle w:val="Heading3"/>
         <w:spacing w:before="72" w:after="72"/>
       </w:pPr>
       <w:bookmarkStart w:id="48" w:name="_Toc93417733"/>
@@ -7588,7 +8564,7 @@
     </w:p>
     <w:p>
       <w:pPr>
-        <w:pStyle w:val="3"/>
+        <w:pStyle w:val="Heading3"/>
         <w:spacing w:before="72" w:after="72"/>
       </w:pPr>
       <w:bookmarkStart w:id="49" w:name="_Toc93417734"/>
@@ -7623,7 +8599,7 @@
     </w:p>
     <w:p>
       <w:pPr>
-        <w:pStyle w:val="1"/>
+        <w:pStyle w:val="Heading1"/>
         <w:numPr>
           <w:ilvl w:val="0"/>
           <w:numId w:val="4"/>
@@ -7641,7 +8617,7 @@
     </w:p>
     <w:p>
       <w:pPr>
-        <w:pStyle w:val="3"/>
+        <w:pStyle w:val="Heading3"/>
         <w:spacing w:before="72" w:after="72"/>
       </w:pPr>
       <w:bookmarkStart w:id="51" w:name="_Toc93417736"/>
@@ -7673,7 +8649,7 @@
     </w:p>
     <w:p>
       <w:pPr>
-        <w:pStyle w:val="3"/>
+        <w:pStyle w:val="Heading3"/>
         <w:spacing w:before="72" w:after="72"/>
       </w:pPr>
       <w:bookmarkStart w:id="52" w:name="_Toc93417737"/>
@@ -7699,7 +8675,7 @@
     </w:p>
     <w:p>
       <w:pPr>
-        <w:pStyle w:val="3"/>
+        <w:pStyle w:val="Heading3"/>
         <w:spacing w:before="72" w:after="72"/>
       </w:pPr>
       <w:bookmarkStart w:id="53" w:name="_Toc93417738"/>
@@ -7731,7 +8707,7 @@
     </w:p>
     <w:p>
       <w:pPr>
-        <w:pStyle w:val="3"/>
+        <w:pStyle w:val="Heading3"/>
         <w:spacing w:before="72" w:after="72"/>
       </w:pPr>
       <w:bookmarkStart w:id="54" w:name="_Toc93417739"/>
@@ -7764,7 +8740,7 @@
     <w:p/>
     <w:p>
       <w:pPr>
-        <w:pStyle w:val="1"/>
+        <w:pStyle w:val="Heading1"/>
         <w:numPr>
           <w:ilvl w:val="0"/>
           <w:numId w:val="4"/>
@@ -7783,7 +8759,7 @@
     </w:p>
     <w:p>
       <w:pPr>
-        <w:pStyle w:val="3"/>
+        <w:pStyle w:val="Heading3"/>
         <w:spacing w:before="72" w:after="72"/>
       </w:pPr>
       <w:bookmarkStart w:id="56" w:name="_Toc93417741"/>
@@ -7821,7 +8797,7 @@
     </w:p>
     <w:p>
       <w:pPr>
-        <w:pStyle w:val="3"/>
+        <w:pStyle w:val="Heading3"/>
         <w:spacing w:before="72" w:after="72"/>
       </w:pPr>
       <w:bookmarkStart w:id="57" w:name="_Toc93417742"/>
@@ -7847,7 +8823,7 @@
     </w:p>
     <w:p>
       <w:pPr>
-        <w:pStyle w:val="3"/>
+        <w:pStyle w:val="Heading3"/>
         <w:spacing w:before="72" w:after="72"/>
       </w:pPr>
       <w:bookmarkStart w:id="58" w:name="_Toc93417743"/>
@@ -7873,7 +8849,7 @@
     </w:p>
     <w:p>
       <w:pPr>
-        <w:pStyle w:val="3"/>
+        <w:pStyle w:val="Heading3"/>
         <w:spacing w:before="72" w:after="72"/>
       </w:pPr>
       <w:bookmarkStart w:id="59" w:name="_Toc93417744"/>
@@ -7899,7 +8875,7 @@
     </w:p>
     <w:p>
       <w:pPr>
-        <w:pStyle w:val="3"/>
+        <w:pStyle w:val="Heading3"/>
         <w:spacing w:before="72" w:after="72"/>
       </w:pPr>
       <w:r>
@@ -7923,7 +8899,7 @@
     </w:p>
     <w:p>
       <w:pPr>
-        <w:pStyle w:val="1"/>
+        <w:pStyle w:val="Heading1"/>
         <w:numPr>
           <w:ilvl w:val="0"/>
           <w:numId w:val="4"/>
@@ -7931,25 +8907,17 @@
         <w:spacing w:before="480" w:after="240"/>
       </w:pPr>
       <w:bookmarkStart w:id="60" w:name="_Toc93417745"/>
-      <w:proofErr w:type="gramStart"/>
-      <w:r>
-        <w:rPr>
-          <w:rFonts w:hint="eastAsia"/>
-        </w:rPr>
-        <w:t>多进程</w:t>
-      </w:r>
-      <w:proofErr w:type="gramEnd"/>
-      <w:r>
-        <w:rPr>
-          <w:rFonts w:hint="eastAsia"/>
-        </w:rPr>
-        <w:t>程序调试实践</w:t>
+      <w:r>
+        <w:rPr>
+          <w:rFonts w:hint="eastAsia"/>
+        </w:rPr>
+        <w:t>多进程程序调试实践</w:t>
       </w:r>
       <w:bookmarkEnd w:id="60"/>
     </w:p>
     <w:p>
       <w:pPr>
-        <w:pStyle w:val="3"/>
+        <w:pStyle w:val="Heading3"/>
         <w:spacing w:before="72" w:after="72"/>
       </w:pPr>
       <w:bookmarkStart w:id="61" w:name="_Toc93417746"/>
@@ -7965,25 +8933,17 @@
       <w:r>
         <w:t xml:space="preserve">1 </w:t>
       </w:r>
-      <w:proofErr w:type="gramStart"/>
-      <w:r>
-        <w:rPr>
-          <w:rFonts w:hint="eastAsia"/>
-        </w:rPr>
-        <w:t>多进程</w:t>
-      </w:r>
-      <w:proofErr w:type="gramEnd"/>
-      <w:r>
-        <w:rPr>
-          <w:rFonts w:hint="eastAsia"/>
-        </w:rPr>
-        <w:t>程序编译运行</w:t>
+      <w:r>
+        <w:rPr>
+          <w:rFonts w:hint="eastAsia"/>
+        </w:rPr>
+        <w:t>多进程程序编译运行</w:t>
       </w:r>
       <w:bookmarkEnd w:id="61"/>
     </w:p>
     <w:p>
       <w:pPr>
-        <w:pStyle w:val="3"/>
+        <w:pStyle w:val="Heading3"/>
         <w:spacing w:before="72" w:after="72"/>
       </w:pPr>
       <w:bookmarkStart w:id="62" w:name="_Toc93417747"/>
@@ -7999,25 +8959,17 @@
       <w:r>
         <w:t xml:space="preserve">2 </w:t>
       </w:r>
-      <w:proofErr w:type="gramStart"/>
-      <w:r>
-        <w:rPr>
-          <w:rFonts w:hint="eastAsia"/>
-        </w:rPr>
-        <w:t>多进程</w:t>
-      </w:r>
-      <w:proofErr w:type="gramEnd"/>
-      <w:r>
-        <w:rPr>
-          <w:rFonts w:hint="eastAsia"/>
-        </w:rPr>
-        <w:t>程序调试实践</w:t>
+      <w:r>
+        <w:rPr>
+          <w:rFonts w:hint="eastAsia"/>
+        </w:rPr>
+        <w:t>多进程程序调试实践</w:t>
       </w:r>
       <w:bookmarkEnd w:id="62"/>
     </w:p>
     <w:p>
       <w:pPr>
-        <w:pStyle w:val="1"/>
+        <w:pStyle w:val="Heading1"/>
         <w:numPr>
           <w:ilvl w:val="0"/>
           <w:numId w:val="4"/>
@@ -8035,7 +8987,7 @@
     </w:p>
     <w:p>
       <w:pPr>
-        <w:pStyle w:val="3"/>
+        <w:pStyle w:val="Heading3"/>
         <w:spacing w:before="72" w:after="72"/>
       </w:pPr>
       <w:bookmarkStart w:id="64" w:name="_Toc93417749"/>
@@ -8067,7 +9019,7 @@
     </w:p>
     <w:p>
       <w:pPr>
-        <w:pStyle w:val="3"/>
+        <w:pStyle w:val="Heading3"/>
         <w:spacing w:before="72" w:after="72"/>
       </w:pPr>
       <w:bookmarkStart w:id="65" w:name="_Toc93417750"/>
@@ -8093,7 +9045,7 @@
     </w:p>
     <w:p>
       <w:pPr>
-        <w:pStyle w:val="1"/>
+        <w:pStyle w:val="Heading1"/>
         <w:numPr>
           <w:ilvl w:val="0"/>
           <w:numId w:val="4"/>
@@ -8111,7 +9063,7 @@
     </w:p>
     <w:p>
       <w:pPr>
-        <w:pStyle w:val="3"/>
+        <w:pStyle w:val="Heading3"/>
         <w:spacing w:before="72" w:after="72"/>
       </w:pPr>
       <w:bookmarkStart w:id="67" w:name="_Toc93417752"/>
@@ -8137,7 +9089,7 @@
     </w:p>
     <w:p>
       <w:pPr>
-        <w:pStyle w:val="3"/>
+        <w:pStyle w:val="Heading3"/>
         <w:spacing w:before="72" w:after="72"/>
       </w:pPr>
       <w:bookmarkStart w:id="68" w:name="_Toc93417753"/>
@@ -8163,7 +9115,7 @@
     </w:p>
     <w:p>
       <w:pPr>
-        <w:pStyle w:val="3"/>
+        <w:pStyle w:val="Heading3"/>
         <w:spacing w:before="72" w:after="72"/>
       </w:pPr>
       <w:bookmarkStart w:id="69" w:name="_Toc93417754"/>
@@ -8189,7 +9141,7 @@
     </w:p>
     <w:p>
       <w:pPr>
-        <w:pStyle w:val="3"/>
+        <w:pStyle w:val="Heading3"/>
         <w:spacing w:before="72" w:after="72"/>
       </w:pPr>
       <w:bookmarkStart w:id="70" w:name="_Toc93417755"/>
@@ -8227,7 +9179,7 @@
     </w:p>
     <w:p>
       <w:pPr>
-        <w:pStyle w:val="1"/>
+        <w:pStyle w:val="Heading1"/>
         <w:numPr>
           <w:ilvl w:val="0"/>
           <w:numId w:val="4"/>
@@ -8254,7 +9206,7 @@
     <w:p/>
     <w:p>
       <w:pPr>
-        <w:pStyle w:val="af3"/>
+        <w:pStyle w:val="ListParagraph"/>
         <w:spacing w:line="360" w:lineRule="auto"/>
         <w:rPr>
           <w:rFonts w:ascii="Times New Roman" w:hAnsi="Times New Roman" w:cs="Times New Roman"/>
@@ -8279,7 +9231,7 @@
     </w:p>
     <w:p>
       <w:pPr>
-        <w:pStyle w:val="1"/>
+        <w:pStyle w:val="Heading1"/>
         <w:spacing w:before="480" w:after="240"/>
       </w:pPr>
       <w:bookmarkStart w:id="78" w:name="_Toc8561"/>
@@ -8311,7 +9263,7 @@
     </w:p>
     <w:p>
       <w:pPr>
-        <w:pStyle w:val="1"/>
+        <w:pStyle w:val="Heading1"/>
         <w:tabs>
           <w:tab w:val="left" w:pos="1380"/>
           <w:tab w:val="center" w:pos="4366"/>
@@ -8390,7 +9342,7 @@
 </file>
 
 <file path=word/endnotes.xml><?xml version="1.0" encoding="utf-8"?>
-<w:endnotes xmlns:wpc="http://schemas.microsoft.com/office/word/2010/wordprocessingCanvas" xmlns:cx="http://schemas.microsoft.com/office/drawing/2014/chartex" xmlns:cx1="http://schemas.microsoft.com/office/drawing/2015/9/8/chartex" xmlns:cx2="http://schemas.microsoft.com/office/drawing/2015/10/21/chartex" xmlns:cx3="http://schemas.microsoft.com/office/drawing/2016/5/9/chartex" xmlns:cx4="http://schemas.microsoft.com/office/drawing/2016/5/10/chartex" xmlns:cx5="http://schemas.microsoft.com/office/drawing/2016/5/11/chartex" xmlns:cx6="http://schemas.microsoft.com/office/drawing/2016/5/12/chartex" xmlns:cx7="http://schemas.microsoft.com/office/drawing/2016/5/13/chartex" xmlns:cx8="http://schemas.microsoft.com/office/drawing/2016/5/14/chartex" xmlns:mc="http://schemas.openxmlformats.org/markup-compatibility/2006" xmlns:aink="http://schemas.microsoft.com/office/drawing/2016/ink" xmlns:am3d="http://schemas.microsoft.com/office/drawing/2017/model3d" xmlns:o="urn:schemas-microsoft-com:office:office" xmlns:r="http://schemas.openxmlformats.org/officeDocument/2006/relationships" xmlns:m="http://schemas.openxmlformats.org/officeDocument/2006/math" xmlns:v="urn:schemas-microsoft-com:vml" xmlns:wp14="http://schemas.microsoft.com/office/word/2010/wordprocessingDrawing" xmlns:wp="http://schemas.openxmlformats.org/drawingml/2006/wordprocessingDrawing" xmlns:w10="urn:schemas-microsoft-com:office:word" xmlns:w="http://schemas.openxmlformats.org/wordprocessingml/2006/main" xmlns:w14="http://schemas.microsoft.com/office/word/2010/wordml" xmlns:w15="http://schemas.microsoft.com/office/word/2012/wordml" xmlns:w16cex="http://schemas.microsoft.com/office/word/2018/wordml/cex" xmlns:w16cid="http://schemas.microsoft.com/office/word/2016/wordml/cid" xmlns:w16="http://schemas.microsoft.com/office/word/2018/wordml" xmlns:w16sdtdh="http://schemas.microsoft.com/office/word/2020/wordml/sdtdatahash" xmlns:w16se="http://schemas.microsoft.com/office/word/2015/wordml/symex" xmlns:wpg="http://schemas.microsoft.com/office/word/2010/wordprocessingGroup" xmlns:wpi="http://schemas.microsoft.com/office/word/2010/wordprocessingInk" xmlns:wne="http://schemas.microsoft.com/office/word/2006/wordml" xmlns:wps="http://schemas.microsoft.com/office/word/2010/wordprocessingShape" mc:Ignorable="w14 w15 w16se w16cid w16 w16cex w16sdtdh wp14">
+<w:endnotes xmlns:wpc="http://schemas.microsoft.com/office/word/2010/wordprocessingCanvas" xmlns:cx="http://schemas.microsoft.com/office/drawing/2014/chartex" xmlns:cx1="http://schemas.microsoft.com/office/drawing/2015/9/8/chartex" xmlns:cx2="http://schemas.microsoft.com/office/drawing/2015/10/21/chartex" xmlns:cx3="http://schemas.microsoft.com/office/drawing/2016/5/9/chartex" xmlns:cx4="http://schemas.microsoft.com/office/drawing/2016/5/10/chartex" xmlns:cx5="http://schemas.microsoft.com/office/drawing/2016/5/11/chartex" xmlns:cx6="http://schemas.microsoft.com/office/drawing/2016/5/12/chartex" xmlns:cx7="http://schemas.microsoft.com/office/drawing/2016/5/13/chartex" xmlns:cx8="http://schemas.microsoft.com/office/drawing/2016/5/14/chartex" xmlns:mc="http://schemas.openxmlformats.org/markup-compatibility/2006" xmlns:aink="http://schemas.microsoft.com/office/drawing/2016/ink" xmlns:am3d="http://schemas.microsoft.com/office/drawing/2017/model3d" xmlns:o="urn:schemas-microsoft-com:office:office" xmlns:r="http://schemas.openxmlformats.org/officeDocument/2006/relationships" xmlns:m="http://schemas.openxmlformats.org/officeDocument/2006/math" xmlns:v="urn:schemas-microsoft-com:vml" xmlns:wp14="http://schemas.microsoft.com/office/word/2010/wordprocessingDrawing" xmlns:wp="http://schemas.openxmlformats.org/drawingml/2006/wordprocessingDrawing" xmlns:w10="urn:schemas-microsoft-com:office:word" xmlns:w="http://schemas.openxmlformats.org/wordprocessingml/2006/main" xmlns:w14="http://schemas.microsoft.com/office/word/2010/wordml" xmlns:w15="http://schemas.microsoft.com/office/word/2012/wordml" xmlns:w16cex="http://schemas.microsoft.com/office/word/2018/wordml/cex" xmlns:w16cid="http://schemas.microsoft.com/office/word/2016/wordml/cid" xmlns:w16="http://schemas.microsoft.com/office/word/2018/wordml" xmlns:w16se="http://schemas.microsoft.com/office/word/2015/wordml/symex" xmlns:wpg="http://schemas.microsoft.com/office/word/2010/wordprocessingGroup" xmlns:wpi="http://schemas.microsoft.com/office/word/2010/wordprocessingInk" xmlns:wne="http://schemas.microsoft.com/office/word/2006/wordml" xmlns:wps="http://schemas.microsoft.com/office/word/2010/wordprocessingShape" mc:Ignorable="w14 w15 w16se w16cid w16 w16cex wp14">
   <w:endnote w:type="separator" w:id="-1">
     <w:p>
       <w:r>
@@ -8409,7 +9361,7 @@
 </file>
 
 <file path=word/footer1.xml><?xml version="1.0" encoding="utf-8"?>
-<w:ftr xmlns:wpc="http://schemas.microsoft.com/office/word/2010/wordprocessingCanvas" xmlns:cx="http://schemas.microsoft.com/office/drawing/2014/chartex" xmlns:cx1="http://schemas.microsoft.com/office/drawing/2015/9/8/chartex" xmlns:cx2="http://schemas.microsoft.com/office/drawing/2015/10/21/chartex" xmlns:cx3="http://schemas.microsoft.com/office/drawing/2016/5/9/chartex" xmlns:cx4="http://schemas.microsoft.com/office/drawing/2016/5/10/chartex" xmlns:cx5="http://schemas.microsoft.com/office/drawing/2016/5/11/chartex" xmlns:cx6="http://schemas.microsoft.com/office/drawing/2016/5/12/chartex" xmlns:cx7="http://schemas.microsoft.com/office/drawing/2016/5/13/chartex" xmlns:cx8="http://schemas.microsoft.com/office/drawing/2016/5/14/chartex" xmlns:mc="http://schemas.openxmlformats.org/markup-compatibility/2006" xmlns:aink="http://schemas.microsoft.com/office/drawing/2016/ink" xmlns:am3d="http://schemas.microsoft.com/office/drawing/2017/model3d" xmlns:o="urn:schemas-microsoft-com:office:office" xmlns:r="http://schemas.openxmlformats.org/officeDocument/2006/relationships" xmlns:m="http://schemas.openxmlformats.org/officeDocument/2006/math" xmlns:v="urn:schemas-microsoft-com:vml" xmlns:wp14="http://schemas.microsoft.com/office/word/2010/wordprocessingDrawing" xmlns:wp="http://schemas.openxmlformats.org/drawingml/2006/wordprocessingDrawing" xmlns:w10="urn:schemas-microsoft-com:office:word" xmlns:w="http://schemas.openxmlformats.org/wordprocessingml/2006/main" xmlns:w14="http://schemas.microsoft.com/office/word/2010/wordml" xmlns:w15="http://schemas.microsoft.com/office/word/2012/wordml" xmlns:w16cex="http://schemas.microsoft.com/office/word/2018/wordml/cex" xmlns:w16cid="http://schemas.microsoft.com/office/word/2016/wordml/cid" xmlns:w16="http://schemas.microsoft.com/office/word/2018/wordml" xmlns:w16sdtdh="http://schemas.microsoft.com/office/word/2020/wordml/sdtdatahash" xmlns:w16se="http://schemas.microsoft.com/office/word/2015/wordml/symex" xmlns:wpg="http://schemas.microsoft.com/office/word/2010/wordprocessingGroup" xmlns:wpi="http://schemas.microsoft.com/office/word/2010/wordprocessingInk" xmlns:wne="http://schemas.microsoft.com/office/word/2006/wordml" xmlns:wps="http://schemas.microsoft.com/office/word/2010/wordprocessingShape" mc:Ignorable="w14 w15 w16se w16cid w16 w16cex w16sdtdh wp14">
+<w:ftr xmlns:wpc="http://schemas.microsoft.com/office/word/2010/wordprocessingCanvas" xmlns:cx="http://schemas.microsoft.com/office/drawing/2014/chartex" xmlns:cx1="http://schemas.microsoft.com/office/drawing/2015/9/8/chartex" xmlns:cx2="http://schemas.microsoft.com/office/drawing/2015/10/21/chartex" xmlns:cx3="http://schemas.microsoft.com/office/drawing/2016/5/9/chartex" xmlns:cx4="http://schemas.microsoft.com/office/drawing/2016/5/10/chartex" xmlns:cx5="http://schemas.microsoft.com/office/drawing/2016/5/11/chartex" xmlns:cx6="http://schemas.microsoft.com/office/drawing/2016/5/12/chartex" xmlns:cx7="http://schemas.microsoft.com/office/drawing/2016/5/13/chartex" xmlns:cx8="http://schemas.microsoft.com/office/drawing/2016/5/14/chartex" xmlns:mc="http://schemas.openxmlformats.org/markup-compatibility/2006" xmlns:aink="http://schemas.microsoft.com/office/drawing/2016/ink" xmlns:am3d="http://schemas.microsoft.com/office/drawing/2017/model3d" xmlns:o="urn:schemas-microsoft-com:office:office" xmlns:r="http://schemas.openxmlformats.org/officeDocument/2006/relationships" xmlns:m="http://schemas.openxmlformats.org/officeDocument/2006/math" xmlns:v="urn:schemas-microsoft-com:vml" xmlns:wp14="http://schemas.microsoft.com/office/word/2010/wordprocessingDrawing" xmlns:wp="http://schemas.openxmlformats.org/drawingml/2006/wordprocessingDrawing" xmlns:w10="urn:schemas-microsoft-com:office:word" xmlns:w="http://schemas.openxmlformats.org/wordprocessingml/2006/main" xmlns:w14="http://schemas.microsoft.com/office/word/2010/wordml" xmlns:w15="http://schemas.microsoft.com/office/word/2012/wordml" xmlns:w16cex="http://schemas.microsoft.com/office/word/2018/wordml/cex" xmlns:w16cid="http://schemas.microsoft.com/office/word/2016/wordml/cid" xmlns:w16="http://schemas.microsoft.com/office/word/2018/wordml" xmlns:w16se="http://schemas.microsoft.com/office/word/2015/wordml/symex" xmlns:wpg="http://schemas.microsoft.com/office/word/2010/wordprocessingGroup" xmlns:wpi="http://schemas.microsoft.com/office/word/2010/wordprocessingInk" xmlns:wne="http://schemas.microsoft.com/office/word/2006/wordml" xmlns:wps="http://schemas.microsoft.com/office/word/2010/wordprocessingShape" mc:Ignorable="w14 w15 w16se w16cid w16 w16cex wp14">
   <w:sdt>
     <w:sdtPr>
       <w:id w:val="23691881"/>
@@ -8426,7 +9378,7 @@
     <w:sdtContent>
       <w:p>
         <w:pPr>
-          <w:pStyle w:val="ab"/>
+          <w:pStyle w:val="Footer"/>
           <w:jc w:val="center"/>
           <w:rPr>
             <w:rFonts w:ascii="Times New Roman" w:hAnsi="Times New Roman" w:cs="Times New Roman"/>
@@ -8471,7 +9423,7 @@
 </file>
 
 <file path=word/footer2.xml><?xml version="1.0" encoding="utf-8"?>
-<w:ftr xmlns:wpc="http://schemas.microsoft.com/office/word/2010/wordprocessingCanvas" xmlns:cx="http://schemas.microsoft.com/office/drawing/2014/chartex" xmlns:cx1="http://schemas.microsoft.com/office/drawing/2015/9/8/chartex" xmlns:cx2="http://schemas.microsoft.com/office/drawing/2015/10/21/chartex" xmlns:cx3="http://schemas.microsoft.com/office/drawing/2016/5/9/chartex" xmlns:cx4="http://schemas.microsoft.com/office/drawing/2016/5/10/chartex" xmlns:cx5="http://schemas.microsoft.com/office/drawing/2016/5/11/chartex" xmlns:cx6="http://schemas.microsoft.com/office/drawing/2016/5/12/chartex" xmlns:cx7="http://schemas.microsoft.com/office/drawing/2016/5/13/chartex" xmlns:cx8="http://schemas.microsoft.com/office/drawing/2016/5/14/chartex" xmlns:mc="http://schemas.openxmlformats.org/markup-compatibility/2006" xmlns:aink="http://schemas.microsoft.com/office/drawing/2016/ink" xmlns:am3d="http://schemas.microsoft.com/office/drawing/2017/model3d" xmlns:o="urn:schemas-microsoft-com:office:office" xmlns:r="http://schemas.openxmlformats.org/officeDocument/2006/relationships" xmlns:m="http://schemas.openxmlformats.org/officeDocument/2006/math" xmlns:v="urn:schemas-microsoft-com:vml" xmlns:wp14="http://schemas.microsoft.com/office/word/2010/wordprocessingDrawing" xmlns:wp="http://schemas.openxmlformats.org/drawingml/2006/wordprocessingDrawing" xmlns:w10="urn:schemas-microsoft-com:office:word" xmlns:w="http://schemas.openxmlformats.org/wordprocessingml/2006/main" xmlns:w14="http://schemas.microsoft.com/office/word/2010/wordml" xmlns:w15="http://schemas.microsoft.com/office/word/2012/wordml" xmlns:w16cex="http://schemas.microsoft.com/office/word/2018/wordml/cex" xmlns:w16cid="http://schemas.microsoft.com/office/word/2016/wordml/cid" xmlns:w16="http://schemas.microsoft.com/office/word/2018/wordml" xmlns:w16sdtdh="http://schemas.microsoft.com/office/word/2020/wordml/sdtdatahash" xmlns:w16se="http://schemas.microsoft.com/office/word/2015/wordml/symex" xmlns:wpg="http://schemas.microsoft.com/office/word/2010/wordprocessingGroup" xmlns:wpi="http://schemas.microsoft.com/office/word/2010/wordprocessingInk" xmlns:wne="http://schemas.microsoft.com/office/word/2006/wordml" xmlns:wps="http://schemas.microsoft.com/office/word/2010/wordprocessingShape" mc:Ignorable="w14 w15 w16se w16cid w16 w16cex w16sdtdh wp14">
+<w:ftr xmlns:wpc="http://schemas.microsoft.com/office/word/2010/wordprocessingCanvas" xmlns:cx="http://schemas.microsoft.com/office/drawing/2014/chartex" xmlns:cx1="http://schemas.microsoft.com/office/drawing/2015/9/8/chartex" xmlns:cx2="http://schemas.microsoft.com/office/drawing/2015/10/21/chartex" xmlns:cx3="http://schemas.microsoft.com/office/drawing/2016/5/9/chartex" xmlns:cx4="http://schemas.microsoft.com/office/drawing/2016/5/10/chartex" xmlns:cx5="http://schemas.microsoft.com/office/drawing/2016/5/11/chartex" xmlns:cx6="http://schemas.microsoft.com/office/drawing/2016/5/12/chartex" xmlns:cx7="http://schemas.microsoft.com/office/drawing/2016/5/13/chartex" xmlns:cx8="http://schemas.microsoft.com/office/drawing/2016/5/14/chartex" xmlns:mc="http://schemas.openxmlformats.org/markup-compatibility/2006" xmlns:aink="http://schemas.microsoft.com/office/drawing/2016/ink" xmlns:am3d="http://schemas.microsoft.com/office/drawing/2017/model3d" xmlns:o="urn:schemas-microsoft-com:office:office" xmlns:r="http://schemas.openxmlformats.org/officeDocument/2006/relationships" xmlns:m="http://schemas.openxmlformats.org/officeDocument/2006/math" xmlns:v="urn:schemas-microsoft-com:vml" xmlns:wp14="http://schemas.microsoft.com/office/word/2010/wordprocessingDrawing" xmlns:wp="http://schemas.openxmlformats.org/drawingml/2006/wordprocessingDrawing" xmlns:w10="urn:schemas-microsoft-com:office:word" xmlns:w="http://schemas.openxmlformats.org/wordprocessingml/2006/main" xmlns:w14="http://schemas.microsoft.com/office/word/2010/wordml" xmlns:w15="http://schemas.microsoft.com/office/word/2012/wordml" xmlns:w16cex="http://schemas.microsoft.com/office/word/2018/wordml/cex" xmlns:w16cid="http://schemas.microsoft.com/office/word/2016/wordml/cid" xmlns:w16="http://schemas.microsoft.com/office/word/2018/wordml" xmlns:w16se="http://schemas.microsoft.com/office/word/2015/wordml/symex" xmlns:wpg="http://schemas.microsoft.com/office/word/2010/wordprocessingGroup" xmlns:wpi="http://schemas.microsoft.com/office/word/2010/wordprocessingInk" xmlns:wne="http://schemas.microsoft.com/office/word/2006/wordml" xmlns:wps="http://schemas.microsoft.com/office/word/2010/wordprocessingShape" mc:Ignorable="w14 w15 w16se w16cid w16 w16cex wp14">
   <w:sdt>
     <w:sdtPr>
       <w:id w:val="23691875"/>
@@ -8488,7 +9440,7 @@
     <w:sdtContent>
       <w:p>
         <w:pPr>
-          <w:pStyle w:val="ab"/>
+          <w:pStyle w:val="Footer"/>
           <w:jc w:val="center"/>
           <w:rPr>
             <w:rFonts w:ascii="Times New Roman" w:hAnsi="Times New Roman" w:cs="Times New Roman"/>
@@ -8533,7 +9485,7 @@
 </file>
 
 <file path=word/footer3.xml><?xml version="1.0" encoding="utf-8"?>
-<w:ftr xmlns:wpc="http://schemas.microsoft.com/office/word/2010/wordprocessingCanvas" xmlns:cx="http://schemas.microsoft.com/office/drawing/2014/chartex" xmlns:cx1="http://schemas.microsoft.com/office/drawing/2015/9/8/chartex" xmlns:cx2="http://schemas.microsoft.com/office/drawing/2015/10/21/chartex" xmlns:cx3="http://schemas.microsoft.com/office/drawing/2016/5/9/chartex" xmlns:cx4="http://schemas.microsoft.com/office/drawing/2016/5/10/chartex" xmlns:cx5="http://schemas.microsoft.com/office/drawing/2016/5/11/chartex" xmlns:cx6="http://schemas.microsoft.com/office/drawing/2016/5/12/chartex" xmlns:cx7="http://schemas.microsoft.com/office/drawing/2016/5/13/chartex" xmlns:cx8="http://schemas.microsoft.com/office/drawing/2016/5/14/chartex" xmlns:mc="http://schemas.openxmlformats.org/markup-compatibility/2006" xmlns:aink="http://schemas.microsoft.com/office/drawing/2016/ink" xmlns:am3d="http://schemas.microsoft.com/office/drawing/2017/model3d" xmlns:o="urn:schemas-microsoft-com:office:office" xmlns:r="http://schemas.openxmlformats.org/officeDocument/2006/relationships" xmlns:m="http://schemas.openxmlformats.org/officeDocument/2006/math" xmlns:v="urn:schemas-microsoft-com:vml" xmlns:wp14="http://schemas.microsoft.com/office/word/2010/wordprocessingDrawing" xmlns:wp="http://schemas.openxmlformats.org/drawingml/2006/wordprocessingDrawing" xmlns:w10="urn:schemas-microsoft-com:office:word" xmlns:w="http://schemas.openxmlformats.org/wordprocessingml/2006/main" xmlns:w14="http://schemas.microsoft.com/office/word/2010/wordml" xmlns:w15="http://schemas.microsoft.com/office/word/2012/wordml" xmlns:w16cex="http://schemas.microsoft.com/office/word/2018/wordml/cex" xmlns:w16cid="http://schemas.microsoft.com/office/word/2016/wordml/cid" xmlns:w16="http://schemas.microsoft.com/office/word/2018/wordml" xmlns:w16sdtdh="http://schemas.microsoft.com/office/word/2020/wordml/sdtdatahash" xmlns:w16se="http://schemas.microsoft.com/office/word/2015/wordml/symex" xmlns:wpg="http://schemas.microsoft.com/office/word/2010/wordprocessingGroup" xmlns:wpi="http://schemas.microsoft.com/office/word/2010/wordprocessingInk" xmlns:wne="http://schemas.microsoft.com/office/word/2006/wordml" xmlns:wps="http://schemas.microsoft.com/office/word/2010/wordprocessingShape" mc:Ignorable="w14 w15 w16se w16cid w16 w16cex w16sdtdh wp14">
+<w:ftr xmlns:wpc="http://schemas.microsoft.com/office/word/2010/wordprocessingCanvas" xmlns:cx="http://schemas.microsoft.com/office/drawing/2014/chartex" xmlns:cx1="http://schemas.microsoft.com/office/drawing/2015/9/8/chartex" xmlns:cx2="http://schemas.microsoft.com/office/drawing/2015/10/21/chartex" xmlns:cx3="http://schemas.microsoft.com/office/drawing/2016/5/9/chartex" xmlns:cx4="http://schemas.microsoft.com/office/drawing/2016/5/10/chartex" xmlns:cx5="http://schemas.microsoft.com/office/drawing/2016/5/11/chartex" xmlns:cx6="http://schemas.microsoft.com/office/drawing/2016/5/12/chartex" xmlns:cx7="http://schemas.microsoft.com/office/drawing/2016/5/13/chartex" xmlns:cx8="http://schemas.microsoft.com/office/drawing/2016/5/14/chartex" xmlns:mc="http://schemas.openxmlformats.org/markup-compatibility/2006" xmlns:aink="http://schemas.microsoft.com/office/drawing/2016/ink" xmlns:am3d="http://schemas.microsoft.com/office/drawing/2017/model3d" xmlns:o="urn:schemas-microsoft-com:office:office" xmlns:r="http://schemas.openxmlformats.org/officeDocument/2006/relationships" xmlns:m="http://schemas.openxmlformats.org/officeDocument/2006/math" xmlns:v="urn:schemas-microsoft-com:vml" xmlns:wp14="http://schemas.microsoft.com/office/word/2010/wordprocessingDrawing" xmlns:wp="http://schemas.openxmlformats.org/drawingml/2006/wordprocessingDrawing" xmlns:w10="urn:schemas-microsoft-com:office:word" xmlns:w="http://schemas.openxmlformats.org/wordprocessingml/2006/main" xmlns:w14="http://schemas.microsoft.com/office/word/2010/wordml" xmlns:w15="http://schemas.microsoft.com/office/word/2012/wordml" xmlns:w16cex="http://schemas.microsoft.com/office/word/2018/wordml/cex" xmlns:w16cid="http://schemas.microsoft.com/office/word/2016/wordml/cid" xmlns:w16="http://schemas.microsoft.com/office/word/2018/wordml" xmlns:w16se="http://schemas.microsoft.com/office/word/2015/wordml/symex" xmlns:wpg="http://schemas.microsoft.com/office/word/2010/wordprocessingGroup" xmlns:wpi="http://schemas.microsoft.com/office/word/2010/wordprocessingInk" xmlns:wne="http://schemas.microsoft.com/office/word/2006/wordml" xmlns:wps="http://schemas.microsoft.com/office/word/2010/wordprocessingShape" mc:Ignorable="w14 w15 w16se w16cid w16 w16cex wp14">
   <w:sdt>
     <w:sdtPr>
       <w:id w:val="-791276441"/>
@@ -8550,7 +9502,7 @@
     <w:sdtContent>
       <w:p>
         <w:pPr>
-          <w:pStyle w:val="ab"/>
+          <w:pStyle w:val="Footer"/>
           <w:jc w:val="center"/>
         </w:pPr>
         <w:r>
@@ -8579,7 +9531,7 @@
   </w:sdt>
   <w:p>
     <w:pPr>
-      <w:pStyle w:val="ab"/>
+      <w:pStyle w:val="Footer"/>
       <w:jc w:val="center"/>
       <w:rPr>
         <w:rFonts w:ascii="Times New Roman" w:hAnsi="Times New Roman" w:cs="Times New Roman"/>
@@ -8590,10 +9542,10 @@
 </file>
 
 <file path=word/footer4.xml><?xml version="1.0" encoding="utf-8"?>
-<w:ftr xmlns:wpc="http://schemas.microsoft.com/office/word/2010/wordprocessingCanvas" xmlns:cx="http://schemas.microsoft.com/office/drawing/2014/chartex" xmlns:cx1="http://schemas.microsoft.com/office/drawing/2015/9/8/chartex" xmlns:cx2="http://schemas.microsoft.com/office/drawing/2015/10/21/chartex" xmlns:cx3="http://schemas.microsoft.com/office/drawing/2016/5/9/chartex" xmlns:cx4="http://schemas.microsoft.com/office/drawing/2016/5/10/chartex" xmlns:cx5="http://schemas.microsoft.com/office/drawing/2016/5/11/chartex" xmlns:cx6="http://schemas.microsoft.com/office/drawing/2016/5/12/chartex" xmlns:cx7="http://schemas.microsoft.com/office/drawing/2016/5/13/chartex" xmlns:cx8="http://schemas.microsoft.com/office/drawing/2016/5/14/chartex" xmlns:mc="http://schemas.openxmlformats.org/markup-compatibility/2006" xmlns:aink="http://schemas.microsoft.com/office/drawing/2016/ink" xmlns:am3d="http://schemas.microsoft.com/office/drawing/2017/model3d" xmlns:o="urn:schemas-microsoft-com:office:office" xmlns:r="http://schemas.openxmlformats.org/officeDocument/2006/relationships" xmlns:m="http://schemas.openxmlformats.org/officeDocument/2006/math" xmlns:v="urn:schemas-microsoft-com:vml" xmlns:wp14="http://schemas.microsoft.com/office/word/2010/wordprocessingDrawing" xmlns:wp="http://schemas.openxmlformats.org/drawingml/2006/wordprocessingDrawing" xmlns:w10="urn:schemas-microsoft-com:office:word" xmlns:w="http://schemas.openxmlformats.org/wordprocessingml/2006/main" xmlns:w14="http://schemas.microsoft.com/office/word/2010/wordml" xmlns:w15="http://schemas.microsoft.com/office/word/2012/wordml" xmlns:w16cex="http://schemas.microsoft.com/office/word/2018/wordml/cex" xmlns:w16cid="http://schemas.microsoft.com/office/word/2016/wordml/cid" xmlns:w16="http://schemas.microsoft.com/office/word/2018/wordml" xmlns:w16sdtdh="http://schemas.microsoft.com/office/word/2020/wordml/sdtdatahash" xmlns:w16se="http://schemas.microsoft.com/office/word/2015/wordml/symex" xmlns:wpg="http://schemas.microsoft.com/office/word/2010/wordprocessingGroup" xmlns:wpi="http://schemas.microsoft.com/office/word/2010/wordprocessingInk" xmlns:wne="http://schemas.microsoft.com/office/word/2006/wordml" xmlns:wps="http://schemas.microsoft.com/office/word/2010/wordprocessingShape" mc:Ignorable="w14 w15 w16se w16cid w16 w16cex w16sdtdh wp14">
+<w:ftr xmlns:wpc="http://schemas.microsoft.com/office/word/2010/wordprocessingCanvas" xmlns:cx="http://schemas.microsoft.com/office/drawing/2014/chartex" xmlns:cx1="http://schemas.microsoft.com/office/drawing/2015/9/8/chartex" xmlns:cx2="http://schemas.microsoft.com/office/drawing/2015/10/21/chartex" xmlns:cx3="http://schemas.microsoft.com/office/drawing/2016/5/9/chartex" xmlns:cx4="http://schemas.microsoft.com/office/drawing/2016/5/10/chartex" xmlns:cx5="http://schemas.microsoft.com/office/drawing/2016/5/11/chartex" xmlns:cx6="http://schemas.microsoft.com/office/drawing/2016/5/12/chartex" xmlns:cx7="http://schemas.microsoft.com/office/drawing/2016/5/13/chartex" xmlns:cx8="http://schemas.microsoft.com/office/drawing/2016/5/14/chartex" xmlns:mc="http://schemas.openxmlformats.org/markup-compatibility/2006" xmlns:aink="http://schemas.microsoft.com/office/drawing/2016/ink" xmlns:am3d="http://schemas.microsoft.com/office/drawing/2017/model3d" xmlns:o="urn:schemas-microsoft-com:office:office" xmlns:r="http://schemas.openxmlformats.org/officeDocument/2006/relationships" xmlns:m="http://schemas.openxmlformats.org/officeDocument/2006/math" xmlns:v="urn:schemas-microsoft-com:vml" xmlns:wp14="http://schemas.microsoft.com/office/word/2010/wordprocessingDrawing" xmlns:wp="http://schemas.openxmlformats.org/drawingml/2006/wordprocessingDrawing" xmlns:w10="urn:schemas-microsoft-com:office:word" xmlns:w="http://schemas.openxmlformats.org/wordprocessingml/2006/main" xmlns:w14="http://schemas.microsoft.com/office/word/2010/wordml" xmlns:w15="http://schemas.microsoft.com/office/word/2012/wordml" xmlns:w16cex="http://schemas.microsoft.com/office/word/2018/wordml/cex" xmlns:w16cid="http://schemas.microsoft.com/office/word/2016/wordml/cid" xmlns:w16="http://schemas.microsoft.com/office/word/2018/wordml" xmlns:w16se="http://schemas.microsoft.com/office/word/2015/wordml/symex" xmlns:wpg="http://schemas.microsoft.com/office/word/2010/wordprocessingGroup" xmlns:wpi="http://schemas.microsoft.com/office/word/2010/wordprocessingInk" xmlns:wne="http://schemas.microsoft.com/office/word/2006/wordml" xmlns:wps="http://schemas.microsoft.com/office/word/2010/wordprocessingShape" mc:Ignorable="w14 w15 w16se w16cid w16 w16cex wp14">
   <w:p>
     <w:pPr>
-      <w:pStyle w:val="ab"/>
+      <w:pStyle w:val="Footer"/>
       <w:jc w:val="center"/>
       <w:rPr>
         <w:rFonts w:ascii="Times New Roman" w:hAnsi="Times New Roman" w:cs="Times New Roman"/>
@@ -8610,7 +9562,7 @@
 </file>
 
 <file path=word/footer5.xml><?xml version="1.0" encoding="utf-8"?>
-<w:ftr xmlns:wpc="http://schemas.microsoft.com/office/word/2010/wordprocessingCanvas" xmlns:cx="http://schemas.microsoft.com/office/drawing/2014/chartex" xmlns:cx1="http://schemas.microsoft.com/office/drawing/2015/9/8/chartex" xmlns:cx2="http://schemas.microsoft.com/office/drawing/2015/10/21/chartex" xmlns:cx3="http://schemas.microsoft.com/office/drawing/2016/5/9/chartex" xmlns:cx4="http://schemas.microsoft.com/office/drawing/2016/5/10/chartex" xmlns:cx5="http://schemas.microsoft.com/office/drawing/2016/5/11/chartex" xmlns:cx6="http://schemas.microsoft.com/office/drawing/2016/5/12/chartex" xmlns:cx7="http://schemas.microsoft.com/office/drawing/2016/5/13/chartex" xmlns:cx8="http://schemas.microsoft.com/office/drawing/2016/5/14/chartex" xmlns:mc="http://schemas.openxmlformats.org/markup-compatibility/2006" xmlns:aink="http://schemas.microsoft.com/office/drawing/2016/ink" xmlns:am3d="http://schemas.microsoft.com/office/drawing/2017/model3d" xmlns:o="urn:schemas-microsoft-com:office:office" xmlns:r="http://schemas.openxmlformats.org/officeDocument/2006/relationships" xmlns:m="http://schemas.openxmlformats.org/officeDocument/2006/math" xmlns:v="urn:schemas-microsoft-com:vml" xmlns:wp14="http://schemas.microsoft.com/office/word/2010/wordprocessingDrawing" xmlns:wp="http://schemas.openxmlformats.org/drawingml/2006/wordprocessingDrawing" xmlns:w10="urn:schemas-microsoft-com:office:word" xmlns:w="http://schemas.openxmlformats.org/wordprocessingml/2006/main" xmlns:w14="http://schemas.microsoft.com/office/word/2010/wordml" xmlns:w15="http://schemas.microsoft.com/office/word/2012/wordml" xmlns:w16cex="http://schemas.microsoft.com/office/word/2018/wordml/cex" xmlns:w16cid="http://schemas.microsoft.com/office/word/2016/wordml/cid" xmlns:w16="http://schemas.microsoft.com/office/word/2018/wordml" xmlns:w16sdtdh="http://schemas.microsoft.com/office/word/2020/wordml/sdtdatahash" xmlns:w16se="http://schemas.microsoft.com/office/word/2015/wordml/symex" xmlns:wpg="http://schemas.microsoft.com/office/word/2010/wordprocessingGroup" xmlns:wpi="http://schemas.microsoft.com/office/word/2010/wordprocessingInk" xmlns:wne="http://schemas.microsoft.com/office/word/2006/wordml" xmlns:wps="http://schemas.microsoft.com/office/word/2010/wordprocessingShape" mc:Ignorable="w14 w15 w16se w16cid w16 w16cex w16sdtdh wp14">
+<w:ftr xmlns:wpc="http://schemas.microsoft.com/office/word/2010/wordprocessingCanvas" xmlns:cx="http://schemas.microsoft.com/office/drawing/2014/chartex" xmlns:cx1="http://schemas.microsoft.com/office/drawing/2015/9/8/chartex" xmlns:cx2="http://schemas.microsoft.com/office/drawing/2015/10/21/chartex" xmlns:cx3="http://schemas.microsoft.com/office/drawing/2016/5/9/chartex" xmlns:cx4="http://schemas.microsoft.com/office/drawing/2016/5/10/chartex" xmlns:cx5="http://schemas.microsoft.com/office/drawing/2016/5/11/chartex" xmlns:cx6="http://schemas.microsoft.com/office/drawing/2016/5/12/chartex" xmlns:cx7="http://schemas.microsoft.com/office/drawing/2016/5/13/chartex" xmlns:cx8="http://schemas.microsoft.com/office/drawing/2016/5/14/chartex" xmlns:mc="http://schemas.openxmlformats.org/markup-compatibility/2006" xmlns:aink="http://schemas.microsoft.com/office/drawing/2016/ink" xmlns:am3d="http://schemas.microsoft.com/office/drawing/2017/model3d" xmlns:o="urn:schemas-microsoft-com:office:office" xmlns:r="http://schemas.openxmlformats.org/officeDocument/2006/relationships" xmlns:m="http://schemas.openxmlformats.org/officeDocument/2006/math" xmlns:v="urn:schemas-microsoft-com:vml" xmlns:wp14="http://schemas.microsoft.com/office/word/2010/wordprocessingDrawing" xmlns:wp="http://schemas.openxmlformats.org/drawingml/2006/wordprocessingDrawing" xmlns:w10="urn:schemas-microsoft-com:office:word" xmlns:w="http://schemas.openxmlformats.org/wordprocessingml/2006/main" xmlns:w14="http://schemas.microsoft.com/office/word/2010/wordml" xmlns:w15="http://schemas.microsoft.com/office/word/2012/wordml" xmlns:w16cex="http://schemas.microsoft.com/office/word/2018/wordml/cex" xmlns:w16cid="http://schemas.microsoft.com/office/word/2016/wordml/cid" xmlns:w16="http://schemas.microsoft.com/office/word/2018/wordml" xmlns:w16se="http://schemas.microsoft.com/office/word/2015/wordml/symex" xmlns:wpg="http://schemas.microsoft.com/office/word/2010/wordprocessingGroup" xmlns:wpi="http://schemas.microsoft.com/office/word/2010/wordprocessingInk" xmlns:wne="http://schemas.microsoft.com/office/word/2006/wordml" xmlns:wps="http://schemas.microsoft.com/office/word/2010/wordprocessingShape" mc:Ignorable="w14 w15 w16se w16cid w16 w16cex wp14">
   <w:sdt>
     <w:sdtPr>
       <w:id w:val="1516653017"/>
@@ -8627,7 +9579,7 @@
     <w:sdtContent>
       <w:p>
         <w:pPr>
-          <w:pStyle w:val="ab"/>
+          <w:pStyle w:val="Footer"/>
           <w:jc w:val="center"/>
         </w:pPr>
         <w:r>
@@ -8656,7 +9608,7 @@
   </w:sdt>
   <w:p>
     <w:pPr>
-      <w:pStyle w:val="ab"/>
+      <w:pStyle w:val="Footer"/>
       <w:jc w:val="center"/>
       <w:rPr>
         <w:rFonts w:ascii="Times New Roman" w:hAnsi="Times New Roman" w:cs="Times New Roman"/>
@@ -8667,7 +9619,7 @@
 </file>
 
 <file path=word/footnotes.xml><?xml version="1.0" encoding="utf-8"?>
-<w:footnotes xmlns:wpc="http://schemas.microsoft.com/office/word/2010/wordprocessingCanvas" xmlns:cx="http://schemas.microsoft.com/office/drawing/2014/chartex" xmlns:cx1="http://schemas.microsoft.com/office/drawing/2015/9/8/chartex" xmlns:cx2="http://schemas.microsoft.com/office/drawing/2015/10/21/chartex" xmlns:cx3="http://schemas.microsoft.com/office/drawing/2016/5/9/chartex" xmlns:cx4="http://schemas.microsoft.com/office/drawing/2016/5/10/chartex" xmlns:cx5="http://schemas.microsoft.com/office/drawing/2016/5/11/chartex" xmlns:cx6="http://schemas.microsoft.com/office/drawing/2016/5/12/chartex" xmlns:cx7="http://schemas.microsoft.com/office/drawing/2016/5/13/chartex" xmlns:cx8="http://schemas.microsoft.com/office/drawing/2016/5/14/chartex" xmlns:mc="http://schemas.openxmlformats.org/markup-compatibility/2006" xmlns:aink="http://schemas.microsoft.com/office/drawing/2016/ink" xmlns:am3d="http://schemas.microsoft.com/office/drawing/2017/model3d" xmlns:o="urn:schemas-microsoft-com:office:office" xmlns:r="http://schemas.openxmlformats.org/officeDocument/2006/relationships" xmlns:m="http://schemas.openxmlformats.org/officeDocument/2006/math" xmlns:v="urn:schemas-microsoft-com:vml" xmlns:wp14="http://schemas.microsoft.com/office/word/2010/wordprocessingDrawing" xmlns:wp="http://schemas.openxmlformats.org/drawingml/2006/wordprocessingDrawing" xmlns:w10="urn:schemas-microsoft-com:office:word" xmlns:w="http://schemas.openxmlformats.org/wordprocessingml/2006/main" xmlns:w14="http://schemas.microsoft.com/office/word/2010/wordml" xmlns:w15="http://schemas.microsoft.com/office/word/2012/wordml" xmlns:w16cex="http://schemas.microsoft.com/office/word/2018/wordml/cex" xmlns:w16cid="http://schemas.microsoft.com/office/word/2016/wordml/cid" xmlns:w16="http://schemas.microsoft.com/office/word/2018/wordml" xmlns:w16sdtdh="http://schemas.microsoft.com/office/word/2020/wordml/sdtdatahash" xmlns:w16se="http://schemas.microsoft.com/office/word/2015/wordml/symex" xmlns:wpg="http://schemas.microsoft.com/office/word/2010/wordprocessingGroup" xmlns:wpi="http://schemas.microsoft.com/office/word/2010/wordprocessingInk" xmlns:wne="http://schemas.microsoft.com/office/word/2006/wordml" xmlns:wps="http://schemas.microsoft.com/office/word/2010/wordprocessingShape" mc:Ignorable="w14 w15 w16se w16cid w16 w16cex w16sdtdh wp14">
+<w:footnotes xmlns:wpc="http://schemas.microsoft.com/office/word/2010/wordprocessingCanvas" xmlns:cx="http://schemas.microsoft.com/office/drawing/2014/chartex" xmlns:cx1="http://schemas.microsoft.com/office/drawing/2015/9/8/chartex" xmlns:cx2="http://schemas.microsoft.com/office/drawing/2015/10/21/chartex" xmlns:cx3="http://schemas.microsoft.com/office/drawing/2016/5/9/chartex" xmlns:cx4="http://schemas.microsoft.com/office/drawing/2016/5/10/chartex" xmlns:cx5="http://schemas.microsoft.com/office/drawing/2016/5/11/chartex" xmlns:cx6="http://schemas.microsoft.com/office/drawing/2016/5/12/chartex" xmlns:cx7="http://schemas.microsoft.com/office/drawing/2016/5/13/chartex" xmlns:cx8="http://schemas.microsoft.com/office/drawing/2016/5/14/chartex" xmlns:mc="http://schemas.openxmlformats.org/markup-compatibility/2006" xmlns:aink="http://schemas.microsoft.com/office/drawing/2016/ink" xmlns:am3d="http://schemas.microsoft.com/office/drawing/2017/model3d" xmlns:o="urn:schemas-microsoft-com:office:office" xmlns:r="http://schemas.openxmlformats.org/officeDocument/2006/relationships" xmlns:m="http://schemas.openxmlformats.org/officeDocument/2006/math" xmlns:v="urn:schemas-microsoft-com:vml" xmlns:wp14="http://schemas.microsoft.com/office/word/2010/wordprocessingDrawing" xmlns:wp="http://schemas.openxmlformats.org/drawingml/2006/wordprocessingDrawing" xmlns:w10="urn:schemas-microsoft-com:office:word" xmlns:w="http://schemas.openxmlformats.org/wordprocessingml/2006/main" xmlns:w14="http://schemas.microsoft.com/office/word/2010/wordml" xmlns:w15="http://schemas.microsoft.com/office/word/2012/wordml" xmlns:w16cex="http://schemas.microsoft.com/office/word/2018/wordml/cex" xmlns:w16cid="http://schemas.microsoft.com/office/word/2016/wordml/cid" xmlns:w16="http://schemas.microsoft.com/office/word/2018/wordml" xmlns:w16se="http://schemas.microsoft.com/office/word/2015/wordml/symex" xmlns:wpg="http://schemas.microsoft.com/office/word/2010/wordprocessingGroup" xmlns:wpi="http://schemas.microsoft.com/office/word/2010/wordprocessingInk" xmlns:wne="http://schemas.microsoft.com/office/word/2006/wordml" xmlns:wps="http://schemas.microsoft.com/office/word/2010/wordprocessingShape" mc:Ignorable="w14 w15 w16se w16cid w16 w16cex wp14">
   <w:footnote w:type="separator" w:id="-1">
     <w:p>
       <w:r>
@@ -8686,17 +9638,17 @@
 </file>
 
 <file path=word/header1.xml><?xml version="1.0" encoding="utf-8"?>
-<w:hdr xmlns:wpc="http://schemas.microsoft.com/office/word/2010/wordprocessingCanvas" xmlns:cx="http://schemas.microsoft.com/office/drawing/2014/chartex" xmlns:cx1="http://schemas.microsoft.com/office/drawing/2015/9/8/chartex" xmlns:cx2="http://schemas.microsoft.com/office/drawing/2015/10/21/chartex" xmlns:cx3="http://schemas.microsoft.com/office/drawing/2016/5/9/chartex" xmlns:cx4="http://schemas.microsoft.com/office/drawing/2016/5/10/chartex" xmlns:cx5="http://schemas.microsoft.com/office/drawing/2016/5/11/chartex" xmlns:cx6="http://schemas.microsoft.com/office/drawing/2016/5/12/chartex" xmlns:cx7="http://schemas.microsoft.com/office/drawing/2016/5/13/chartex" xmlns:cx8="http://schemas.microsoft.com/office/drawing/2016/5/14/chartex" xmlns:mc="http://schemas.openxmlformats.org/markup-compatibility/2006" xmlns:aink="http://schemas.microsoft.com/office/drawing/2016/ink" xmlns:am3d="http://schemas.microsoft.com/office/drawing/2017/model3d" xmlns:o="urn:schemas-microsoft-com:office:office" xmlns:r="http://schemas.openxmlformats.org/officeDocument/2006/relationships" xmlns:m="http://schemas.openxmlformats.org/officeDocument/2006/math" xmlns:v="urn:schemas-microsoft-com:vml" xmlns:wp14="http://schemas.microsoft.com/office/word/2010/wordprocessingDrawing" xmlns:wp="http://schemas.openxmlformats.org/drawingml/2006/wordprocessingDrawing" xmlns:w10="urn:schemas-microsoft-com:office:word" xmlns:w="http://schemas.openxmlformats.org/wordprocessingml/2006/main" xmlns:w14="http://schemas.microsoft.com/office/word/2010/wordml" xmlns:w15="http://schemas.microsoft.com/office/word/2012/wordml" xmlns:w16cex="http://schemas.microsoft.com/office/word/2018/wordml/cex" xmlns:w16cid="http://schemas.microsoft.com/office/word/2016/wordml/cid" xmlns:w16="http://schemas.microsoft.com/office/word/2018/wordml" xmlns:w16sdtdh="http://schemas.microsoft.com/office/word/2020/wordml/sdtdatahash" xmlns:w16se="http://schemas.microsoft.com/office/word/2015/wordml/symex" xmlns:wpg="http://schemas.microsoft.com/office/word/2010/wordprocessingGroup" xmlns:wpi="http://schemas.microsoft.com/office/word/2010/wordprocessingInk" xmlns:wne="http://schemas.microsoft.com/office/word/2006/wordml" xmlns:wps="http://schemas.microsoft.com/office/word/2010/wordprocessingShape" mc:Ignorable="w14 w15 w16se w16cid w16 w16cex w16sdtdh wp14">
+<w:hdr xmlns:wpc="http://schemas.microsoft.com/office/word/2010/wordprocessingCanvas" xmlns:cx="http://schemas.microsoft.com/office/drawing/2014/chartex" xmlns:cx1="http://schemas.microsoft.com/office/drawing/2015/9/8/chartex" xmlns:cx2="http://schemas.microsoft.com/office/drawing/2015/10/21/chartex" xmlns:cx3="http://schemas.microsoft.com/office/drawing/2016/5/9/chartex" xmlns:cx4="http://schemas.microsoft.com/office/drawing/2016/5/10/chartex" xmlns:cx5="http://schemas.microsoft.com/office/drawing/2016/5/11/chartex" xmlns:cx6="http://schemas.microsoft.com/office/drawing/2016/5/12/chartex" xmlns:cx7="http://schemas.microsoft.com/office/drawing/2016/5/13/chartex" xmlns:cx8="http://schemas.microsoft.com/office/drawing/2016/5/14/chartex" xmlns:mc="http://schemas.openxmlformats.org/markup-compatibility/2006" xmlns:aink="http://schemas.microsoft.com/office/drawing/2016/ink" xmlns:am3d="http://schemas.microsoft.com/office/drawing/2017/model3d" xmlns:o="urn:schemas-microsoft-com:office:office" xmlns:r="http://schemas.openxmlformats.org/officeDocument/2006/relationships" xmlns:m="http://schemas.openxmlformats.org/officeDocument/2006/math" xmlns:v="urn:schemas-microsoft-com:vml" xmlns:wp14="http://schemas.microsoft.com/office/word/2010/wordprocessingDrawing" xmlns:wp="http://schemas.openxmlformats.org/drawingml/2006/wordprocessingDrawing" xmlns:w10="urn:schemas-microsoft-com:office:word" xmlns:w="http://schemas.openxmlformats.org/wordprocessingml/2006/main" xmlns:w14="http://schemas.microsoft.com/office/word/2010/wordml" xmlns:w15="http://schemas.microsoft.com/office/word/2012/wordml" xmlns:w16cex="http://schemas.microsoft.com/office/word/2018/wordml/cex" xmlns:w16cid="http://schemas.microsoft.com/office/word/2016/wordml/cid" xmlns:w16="http://schemas.microsoft.com/office/word/2018/wordml" xmlns:w16se="http://schemas.microsoft.com/office/word/2015/wordml/symex" xmlns:wpg="http://schemas.microsoft.com/office/word/2010/wordprocessingGroup" xmlns:wpi="http://schemas.microsoft.com/office/word/2010/wordprocessingInk" xmlns:wne="http://schemas.microsoft.com/office/word/2006/wordml" xmlns:wps="http://schemas.microsoft.com/office/word/2010/wordprocessingShape" mc:Ignorable="w14 w15 w16se w16cid w16 w16cex wp14">
   <w:p>
     <w:pPr>
-      <w:pStyle w:val="ad"/>
+      <w:pStyle w:val="Header"/>
     </w:pPr>
   </w:p>
 </w:hdr>
 </file>
 
 <file path=word/header2.xml><?xml version="1.0" encoding="utf-8"?>
-<w:hdr xmlns:wpc="http://schemas.microsoft.com/office/word/2010/wordprocessingCanvas" xmlns:cx="http://schemas.microsoft.com/office/drawing/2014/chartex" xmlns:cx1="http://schemas.microsoft.com/office/drawing/2015/9/8/chartex" xmlns:cx2="http://schemas.microsoft.com/office/drawing/2015/10/21/chartex" xmlns:cx3="http://schemas.microsoft.com/office/drawing/2016/5/9/chartex" xmlns:cx4="http://schemas.microsoft.com/office/drawing/2016/5/10/chartex" xmlns:cx5="http://schemas.microsoft.com/office/drawing/2016/5/11/chartex" xmlns:cx6="http://schemas.microsoft.com/office/drawing/2016/5/12/chartex" xmlns:cx7="http://schemas.microsoft.com/office/drawing/2016/5/13/chartex" xmlns:cx8="http://schemas.microsoft.com/office/drawing/2016/5/14/chartex" xmlns:mc="http://schemas.openxmlformats.org/markup-compatibility/2006" xmlns:aink="http://schemas.microsoft.com/office/drawing/2016/ink" xmlns:am3d="http://schemas.microsoft.com/office/drawing/2017/model3d" xmlns:o="urn:schemas-microsoft-com:office:office" xmlns:r="http://schemas.openxmlformats.org/officeDocument/2006/relationships" xmlns:m="http://schemas.openxmlformats.org/officeDocument/2006/math" xmlns:v="urn:schemas-microsoft-com:vml" xmlns:wp14="http://schemas.microsoft.com/office/word/2010/wordprocessingDrawing" xmlns:wp="http://schemas.openxmlformats.org/drawingml/2006/wordprocessingDrawing" xmlns:w10="urn:schemas-microsoft-com:office:word" xmlns:w="http://schemas.openxmlformats.org/wordprocessingml/2006/main" xmlns:w14="http://schemas.microsoft.com/office/word/2010/wordml" xmlns:w15="http://schemas.microsoft.com/office/word/2012/wordml" xmlns:w16cex="http://schemas.microsoft.com/office/word/2018/wordml/cex" xmlns:w16cid="http://schemas.microsoft.com/office/word/2016/wordml/cid" xmlns:w16="http://schemas.microsoft.com/office/word/2018/wordml" xmlns:w16sdtdh="http://schemas.microsoft.com/office/word/2020/wordml/sdtdatahash" xmlns:w16se="http://schemas.microsoft.com/office/word/2015/wordml/symex" xmlns:wpg="http://schemas.microsoft.com/office/word/2010/wordprocessingGroup" xmlns:wpi="http://schemas.microsoft.com/office/word/2010/wordprocessingInk" xmlns:wne="http://schemas.microsoft.com/office/word/2006/wordml" xmlns:wps="http://schemas.microsoft.com/office/word/2010/wordprocessingShape" mc:Ignorable="w14 w15 w16se w16cid w16 w16cex w16sdtdh wp14">
+<w:hdr xmlns:wpc="http://schemas.microsoft.com/office/word/2010/wordprocessingCanvas" xmlns:cx="http://schemas.microsoft.com/office/drawing/2014/chartex" xmlns:cx1="http://schemas.microsoft.com/office/drawing/2015/9/8/chartex" xmlns:cx2="http://schemas.microsoft.com/office/drawing/2015/10/21/chartex" xmlns:cx3="http://schemas.microsoft.com/office/drawing/2016/5/9/chartex" xmlns:cx4="http://schemas.microsoft.com/office/drawing/2016/5/10/chartex" xmlns:cx5="http://schemas.microsoft.com/office/drawing/2016/5/11/chartex" xmlns:cx6="http://schemas.microsoft.com/office/drawing/2016/5/12/chartex" xmlns:cx7="http://schemas.microsoft.com/office/drawing/2016/5/13/chartex" xmlns:cx8="http://schemas.microsoft.com/office/drawing/2016/5/14/chartex" xmlns:mc="http://schemas.openxmlformats.org/markup-compatibility/2006" xmlns:aink="http://schemas.microsoft.com/office/drawing/2016/ink" xmlns:am3d="http://schemas.microsoft.com/office/drawing/2017/model3d" xmlns:o="urn:schemas-microsoft-com:office:office" xmlns:r="http://schemas.openxmlformats.org/officeDocument/2006/relationships" xmlns:m="http://schemas.openxmlformats.org/officeDocument/2006/math" xmlns:v="urn:schemas-microsoft-com:vml" xmlns:wp14="http://schemas.microsoft.com/office/word/2010/wordprocessingDrawing" xmlns:wp="http://schemas.openxmlformats.org/drawingml/2006/wordprocessingDrawing" xmlns:w10="urn:schemas-microsoft-com:office:word" xmlns:w="http://schemas.openxmlformats.org/wordprocessingml/2006/main" xmlns:w14="http://schemas.microsoft.com/office/word/2010/wordml" xmlns:w15="http://schemas.microsoft.com/office/word/2012/wordml" xmlns:w16cex="http://schemas.microsoft.com/office/word/2018/wordml/cex" xmlns:w16cid="http://schemas.microsoft.com/office/word/2016/wordml/cid" xmlns:w16="http://schemas.microsoft.com/office/word/2018/wordml" xmlns:w16se="http://schemas.microsoft.com/office/word/2015/wordml/symex" xmlns:wpg="http://schemas.microsoft.com/office/word/2010/wordprocessingGroup" xmlns:wpi="http://schemas.microsoft.com/office/word/2010/wordprocessingInk" xmlns:wne="http://schemas.microsoft.com/office/word/2006/wordml" xmlns:wps="http://schemas.microsoft.com/office/word/2010/wordprocessingShape" mc:Ignorable="w14 w15 w16se w16cid w16 w16cex wp14">
   <w:p>
     <w:pPr>
       <w:widowControl/>
@@ -8705,7 +9657,7 @@
       </w:pBdr>
       <w:jc w:val="center"/>
       <w:rPr>
-        <w:rFonts w:ascii="Times New Roman" w:eastAsia="宋体" w:hAnsi="Times New Roman" w:cs="Times New Roman"/>
+        <w:rFonts w:ascii="Times New Roman" w:eastAsia="SimSun" w:hAnsi="Times New Roman" w:cs="Times New Roman"/>
         <w:color w:val="000000"/>
         <w:sz w:val="18"/>
         <w:szCs w:val="18"/>
@@ -8713,7 +9665,7 @@
     </w:pPr>
     <w:r>
       <w:rPr>
-        <w:rFonts w:ascii="Times New Roman" w:eastAsia="宋体" w:hAnsi="Times New Roman" w:cs="Times New Roman"/>
+        <w:rFonts w:ascii="Times New Roman" w:eastAsia="SimSun" w:hAnsi="Times New Roman" w:cs="Times New Roman"/>
         <w:color w:val="000000"/>
         <w:sz w:val="18"/>
         <w:szCs w:val="18"/>
@@ -8722,7 +9674,7 @@
     </w:r>
     <w:r>
       <w:rPr>
-        <w:rFonts w:ascii="Times New Roman" w:eastAsia="宋体" w:hAnsi="宋体" w:cs="Times New Roman"/>
+        <w:rFonts w:ascii="Times New Roman" w:eastAsia="SimSun" w:hAnsi="SimSun" w:cs="Times New Roman"/>
         <w:color w:val="000000"/>
         <w:sz w:val="18"/>
         <w:szCs w:val="18"/>
@@ -8734,10 +9686,10 @@
 </file>
 
 <file path=word/header3.xml><?xml version="1.0" encoding="utf-8"?>
-<w:hdr xmlns:wpc="http://schemas.microsoft.com/office/word/2010/wordprocessingCanvas" xmlns:cx="http://schemas.microsoft.com/office/drawing/2014/chartex" xmlns:cx1="http://schemas.microsoft.com/office/drawing/2015/9/8/chartex" xmlns:cx2="http://schemas.microsoft.com/office/drawing/2015/10/21/chartex" xmlns:cx3="http://schemas.microsoft.com/office/drawing/2016/5/9/chartex" xmlns:cx4="http://schemas.microsoft.com/office/drawing/2016/5/10/chartex" xmlns:cx5="http://schemas.microsoft.com/office/drawing/2016/5/11/chartex" xmlns:cx6="http://schemas.microsoft.com/office/drawing/2016/5/12/chartex" xmlns:cx7="http://schemas.microsoft.com/office/drawing/2016/5/13/chartex" xmlns:cx8="http://schemas.microsoft.com/office/drawing/2016/5/14/chartex" xmlns:mc="http://schemas.openxmlformats.org/markup-compatibility/2006" xmlns:aink="http://schemas.microsoft.com/office/drawing/2016/ink" xmlns:am3d="http://schemas.microsoft.com/office/drawing/2017/model3d" xmlns:o="urn:schemas-microsoft-com:office:office" xmlns:r="http://schemas.openxmlformats.org/officeDocument/2006/relationships" xmlns:m="http://schemas.openxmlformats.org/officeDocument/2006/math" xmlns:v="urn:schemas-microsoft-com:vml" xmlns:wp14="http://schemas.microsoft.com/office/word/2010/wordprocessingDrawing" xmlns:wp="http://schemas.openxmlformats.org/drawingml/2006/wordprocessingDrawing" xmlns:w10="urn:schemas-microsoft-com:office:word" xmlns:w="http://schemas.openxmlformats.org/wordprocessingml/2006/main" xmlns:w14="http://schemas.microsoft.com/office/word/2010/wordml" xmlns:w15="http://schemas.microsoft.com/office/word/2012/wordml" xmlns:w16cex="http://schemas.microsoft.com/office/word/2018/wordml/cex" xmlns:w16cid="http://schemas.microsoft.com/office/word/2016/wordml/cid" xmlns:w16="http://schemas.microsoft.com/office/word/2018/wordml" xmlns:w16sdtdh="http://schemas.microsoft.com/office/word/2020/wordml/sdtdatahash" xmlns:w16se="http://schemas.microsoft.com/office/word/2015/wordml/symex" xmlns:wpg="http://schemas.microsoft.com/office/word/2010/wordprocessingGroup" xmlns:wpi="http://schemas.microsoft.com/office/word/2010/wordprocessingInk" xmlns:wne="http://schemas.microsoft.com/office/word/2006/wordml" xmlns:wps="http://schemas.microsoft.com/office/word/2010/wordprocessingShape" mc:Ignorable="w14 w15 w16se w16cid w16 w16cex w16sdtdh wp14">
+<w:hdr xmlns:wpc="http://schemas.microsoft.com/office/word/2010/wordprocessingCanvas" xmlns:cx="http://schemas.microsoft.com/office/drawing/2014/chartex" xmlns:cx1="http://schemas.microsoft.com/office/drawing/2015/9/8/chartex" xmlns:cx2="http://schemas.microsoft.com/office/drawing/2015/10/21/chartex" xmlns:cx3="http://schemas.microsoft.com/office/drawing/2016/5/9/chartex" xmlns:cx4="http://schemas.microsoft.com/office/drawing/2016/5/10/chartex" xmlns:cx5="http://schemas.microsoft.com/office/drawing/2016/5/11/chartex" xmlns:cx6="http://schemas.microsoft.com/office/drawing/2016/5/12/chartex" xmlns:cx7="http://schemas.microsoft.com/office/drawing/2016/5/13/chartex" xmlns:cx8="http://schemas.microsoft.com/office/drawing/2016/5/14/chartex" xmlns:mc="http://schemas.openxmlformats.org/markup-compatibility/2006" xmlns:aink="http://schemas.microsoft.com/office/drawing/2016/ink" xmlns:am3d="http://schemas.microsoft.com/office/drawing/2017/model3d" xmlns:o="urn:schemas-microsoft-com:office:office" xmlns:r="http://schemas.openxmlformats.org/officeDocument/2006/relationships" xmlns:m="http://schemas.openxmlformats.org/officeDocument/2006/math" xmlns:v="urn:schemas-microsoft-com:vml" xmlns:wp14="http://schemas.microsoft.com/office/word/2010/wordprocessingDrawing" xmlns:wp="http://schemas.openxmlformats.org/drawingml/2006/wordprocessingDrawing" xmlns:w10="urn:schemas-microsoft-com:office:word" xmlns:w="http://schemas.openxmlformats.org/wordprocessingml/2006/main" xmlns:w14="http://schemas.microsoft.com/office/word/2010/wordml" xmlns:w15="http://schemas.microsoft.com/office/word/2012/wordml" xmlns:w16cex="http://schemas.microsoft.com/office/word/2018/wordml/cex" xmlns:w16cid="http://schemas.microsoft.com/office/word/2016/wordml/cid" xmlns:w16="http://schemas.microsoft.com/office/word/2018/wordml" xmlns:w16se="http://schemas.microsoft.com/office/word/2015/wordml/symex" xmlns:wpg="http://schemas.microsoft.com/office/word/2010/wordprocessingGroup" xmlns:wpi="http://schemas.microsoft.com/office/word/2010/wordprocessingInk" xmlns:wne="http://schemas.microsoft.com/office/word/2006/wordml" xmlns:wps="http://schemas.microsoft.com/office/word/2010/wordprocessingShape" mc:Ignorable="w14 w15 w16se w16cid w16 w16cex wp14">
   <w:p>
     <w:pPr>
-      <w:pStyle w:val="ad"/>
+      <w:pStyle w:val="Header"/>
       <w:pBdr>
         <w:bottom w:val="none" w:sz="0" w:space="0" w:color="auto"/>
       </w:pBdr>
@@ -8748,10 +9700,10 @@
 </file>
 
 <file path=word/header4.xml><?xml version="1.0" encoding="utf-8"?>
-<w:hdr xmlns:wpc="http://schemas.microsoft.com/office/word/2010/wordprocessingCanvas" xmlns:cx="http://schemas.microsoft.com/office/drawing/2014/chartex" xmlns:cx1="http://schemas.microsoft.com/office/drawing/2015/9/8/chartex" xmlns:cx2="http://schemas.microsoft.com/office/drawing/2015/10/21/chartex" xmlns:cx3="http://schemas.microsoft.com/office/drawing/2016/5/9/chartex" xmlns:cx4="http://schemas.microsoft.com/office/drawing/2016/5/10/chartex" xmlns:cx5="http://schemas.microsoft.com/office/drawing/2016/5/11/chartex" xmlns:cx6="http://schemas.microsoft.com/office/drawing/2016/5/12/chartex" xmlns:cx7="http://schemas.microsoft.com/office/drawing/2016/5/13/chartex" xmlns:cx8="http://schemas.microsoft.com/office/drawing/2016/5/14/chartex" xmlns:mc="http://schemas.openxmlformats.org/markup-compatibility/2006" xmlns:aink="http://schemas.microsoft.com/office/drawing/2016/ink" xmlns:am3d="http://schemas.microsoft.com/office/drawing/2017/model3d" xmlns:o="urn:schemas-microsoft-com:office:office" xmlns:r="http://schemas.openxmlformats.org/officeDocument/2006/relationships" xmlns:m="http://schemas.openxmlformats.org/officeDocument/2006/math" xmlns:v="urn:schemas-microsoft-com:vml" xmlns:wp14="http://schemas.microsoft.com/office/word/2010/wordprocessingDrawing" xmlns:wp="http://schemas.openxmlformats.org/drawingml/2006/wordprocessingDrawing" xmlns:w10="urn:schemas-microsoft-com:office:word" xmlns:w="http://schemas.openxmlformats.org/wordprocessingml/2006/main" xmlns:w14="http://schemas.microsoft.com/office/word/2010/wordml" xmlns:w15="http://schemas.microsoft.com/office/word/2012/wordml" xmlns:w16cex="http://schemas.microsoft.com/office/word/2018/wordml/cex" xmlns:w16cid="http://schemas.microsoft.com/office/word/2016/wordml/cid" xmlns:w16="http://schemas.microsoft.com/office/word/2018/wordml" xmlns:w16sdtdh="http://schemas.microsoft.com/office/word/2020/wordml/sdtdatahash" xmlns:w16se="http://schemas.microsoft.com/office/word/2015/wordml/symex" xmlns:wpg="http://schemas.microsoft.com/office/word/2010/wordprocessingGroup" xmlns:wpi="http://schemas.microsoft.com/office/word/2010/wordprocessingInk" xmlns:wne="http://schemas.microsoft.com/office/word/2006/wordml" xmlns:wps="http://schemas.microsoft.com/office/word/2010/wordprocessingShape" mc:Ignorable="w14 w15 w16se w16cid w16 w16cex w16sdtdh wp14">
+<w:hdr xmlns:wpc="http://schemas.microsoft.com/office/word/2010/wordprocessingCanvas" xmlns:cx="http://schemas.microsoft.com/office/drawing/2014/chartex" xmlns:cx1="http://schemas.microsoft.com/office/drawing/2015/9/8/chartex" xmlns:cx2="http://schemas.microsoft.com/office/drawing/2015/10/21/chartex" xmlns:cx3="http://schemas.microsoft.com/office/drawing/2016/5/9/chartex" xmlns:cx4="http://schemas.microsoft.com/office/drawing/2016/5/10/chartex" xmlns:cx5="http://schemas.microsoft.com/office/drawing/2016/5/11/chartex" xmlns:cx6="http://schemas.microsoft.com/office/drawing/2016/5/12/chartex" xmlns:cx7="http://schemas.microsoft.com/office/drawing/2016/5/13/chartex" xmlns:cx8="http://schemas.microsoft.com/office/drawing/2016/5/14/chartex" xmlns:mc="http://schemas.openxmlformats.org/markup-compatibility/2006" xmlns:aink="http://schemas.microsoft.com/office/drawing/2016/ink" xmlns:am3d="http://schemas.microsoft.com/office/drawing/2017/model3d" xmlns:o="urn:schemas-microsoft-com:office:office" xmlns:r="http://schemas.openxmlformats.org/officeDocument/2006/relationships" xmlns:m="http://schemas.openxmlformats.org/officeDocument/2006/math" xmlns:v="urn:schemas-microsoft-com:vml" xmlns:wp14="http://schemas.microsoft.com/office/word/2010/wordprocessingDrawing" xmlns:wp="http://schemas.openxmlformats.org/drawingml/2006/wordprocessingDrawing" xmlns:w10="urn:schemas-microsoft-com:office:word" xmlns:w="http://schemas.openxmlformats.org/wordprocessingml/2006/main" xmlns:w14="http://schemas.microsoft.com/office/word/2010/wordml" xmlns:w15="http://schemas.microsoft.com/office/word/2012/wordml" xmlns:w16cex="http://schemas.microsoft.com/office/word/2018/wordml/cex" xmlns:w16cid="http://schemas.microsoft.com/office/word/2016/wordml/cid" xmlns:w16="http://schemas.microsoft.com/office/word/2018/wordml" xmlns:w16se="http://schemas.microsoft.com/office/word/2015/wordml/symex" xmlns:wpg="http://schemas.microsoft.com/office/word/2010/wordprocessingGroup" xmlns:wpi="http://schemas.microsoft.com/office/word/2010/wordprocessingInk" xmlns:wne="http://schemas.microsoft.com/office/word/2006/wordml" xmlns:wps="http://schemas.microsoft.com/office/word/2010/wordprocessingShape" mc:Ignorable="w14 w15 w16se w16cid w16 w16cex wp14">
   <w:p>
     <w:pPr>
-      <w:pStyle w:val="ad"/>
+      <w:pStyle w:val="Header"/>
       <w:pBdr>
         <w:bottom w:val="none" w:sz="0" w:space="0" w:color="auto"/>
       </w:pBdr>
@@ -8761,7 +9713,7 @@
 </file>
 
 <file path=word/header5.xml><?xml version="1.0" encoding="utf-8"?>
-<w:hdr xmlns:wpc="http://schemas.microsoft.com/office/word/2010/wordprocessingCanvas" xmlns:cx="http://schemas.microsoft.com/office/drawing/2014/chartex" xmlns:cx1="http://schemas.microsoft.com/office/drawing/2015/9/8/chartex" xmlns:cx2="http://schemas.microsoft.com/office/drawing/2015/10/21/chartex" xmlns:cx3="http://schemas.microsoft.com/office/drawing/2016/5/9/chartex" xmlns:cx4="http://schemas.microsoft.com/office/drawing/2016/5/10/chartex" xmlns:cx5="http://schemas.microsoft.com/office/drawing/2016/5/11/chartex" xmlns:cx6="http://schemas.microsoft.com/office/drawing/2016/5/12/chartex" xmlns:cx7="http://schemas.microsoft.com/office/drawing/2016/5/13/chartex" xmlns:cx8="http://schemas.microsoft.com/office/drawing/2016/5/14/chartex" xmlns:mc="http://schemas.openxmlformats.org/markup-compatibility/2006" xmlns:aink="http://schemas.microsoft.com/office/drawing/2016/ink" xmlns:am3d="http://schemas.microsoft.com/office/drawing/2017/model3d" xmlns:o="urn:schemas-microsoft-com:office:office" xmlns:r="http://schemas.openxmlformats.org/officeDocument/2006/relationships" xmlns:m="http://schemas.openxmlformats.org/officeDocument/2006/math" xmlns:v="urn:schemas-microsoft-com:vml" xmlns:wp14="http://schemas.microsoft.com/office/word/2010/wordprocessingDrawing" xmlns:wp="http://schemas.openxmlformats.org/drawingml/2006/wordprocessingDrawing" xmlns:w10="urn:schemas-microsoft-com:office:word" xmlns:w="http://schemas.openxmlformats.org/wordprocessingml/2006/main" xmlns:w14="http://schemas.microsoft.com/office/word/2010/wordml" xmlns:w15="http://schemas.microsoft.com/office/word/2012/wordml" xmlns:w16cex="http://schemas.microsoft.com/office/word/2018/wordml/cex" xmlns:w16cid="http://schemas.microsoft.com/office/word/2016/wordml/cid" xmlns:w16="http://schemas.microsoft.com/office/word/2018/wordml" xmlns:w16sdtdh="http://schemas.microsoft.com/office/word/2020/wordml/sdtdatahash" xmlns:w16se="http://schemas.microsoft.com/office/word/2015/wordml/symex" xmlns:wpg="http://schemas.microsoft.com/office/word/2010/wordprocessingGroup" xmlns:wpi="http://schemas.microsoft.com/office/word/2010/wordprocessingInk" xmlns:wne="http://schemas.microsoft.com/office/word/2006/wordml" xmlns:wps="http://schemas.microsoft.com/office/word/2010/wordprocessingShape" mc:Ignorable="w14 w15 w16se w16cid w16 w16cex w16sdtdh wp14">
+<w:hdr xmlns:wpc="http://schemas.microsoft.com/office/word/2010/wordprocessingCanvas" xmlns:cx="http://schemas.microsoft.com/office/drawing/2014/chartex" xmlns:cx1="http://schemas.microsoft.com/office/drawing/2015/9/8/chartex" xmlns:cx2="http://schemas.microsoft.com/office/drawing/2015/10/21/chartex" xmlns:cx3="http://schemas.microsoft.com/office/drawing/2016/5/9/chartex" xmlns:cx4="http://schemas.microsoft.com/office/drawing/2016/5/10/chartex" xmlns:cx5="http://schemas.microsoft.com/office/drawing/2016/5/11/chartex" xmlns:cx6="http://schemas.microsoft.com/office/drawing/2016/5/12/chartex" xmlns:cx7="http://schemas.microsoft.com/office/drawing/2016/5/13/chartex" xmlns:cx8="http://schemas.microsoft.com/office/drawing/2016/5/14/chartex" xmlns:mc="http://schemas.openxmlformats.org/markup-compatibility/2006" xmlns:aink="http://schemas.microsoft.com/office/drawing/2016/ink" xmlns:am3d="http://schemas.microsoft.com/office/drawing/2017/model3d" xmlns:o="urn:schemas-microsoft-com:office:office" xmlns:r="http://schemas.openxmlformats.org/officeDocument/2006/relationships" xmlns:m="http://schemas.openxmlformats.org/officeDocument/2006/math" xmlns:v="urn:schemas-microsoft-com:vml" xmlns:wp14="http://schemas.microsoft.com/office/word/2010/wordprocessingDrawing" xmlns:wp="http://schemas.openxmlformats.org/drawingml/2006/wordprocessingDrawing" xmlns:w10="urn:schemas-microsoft-com:office:word" xmlns:w="http://schemas.openxmlformats.org/wordprocessingml/2006/main" xmlns:w14="http://schemas.microsoft.com/office/word/2010/wordml" xmlns:w15="http://schemas.microsoft.com/office/word/2012/wordml" xmlns:w16cex="http://schemas.microsoft.com/office/word/2018/wordml/cex" xmlns:w16cid="http://schemas.microsoft.com/office/word/2016/wordml/cid" xmlns:w16="http://schemas.microsoft.com/office/word/2018/wordml" xmlns:w16se="http://schemas.microsoft.com/office/word/2015/wordml/symex" xmlns:wpg="http://schemas.microsoft.com/office/word/2010/wordprocessingGroup" xmlns:wpi="http://schemas.microsoft.com/office/word/2010/wordprocessingInk" xmlns:wne="http://schemas.microsoft.com/office/word/2006/wordml" xmlns:wps="http://schemas.microsoft.com/office/word/2010/wordprocessingShape" mc:Ignorable="w14 w15 w16se w16cid w16 w16cex wp14">
   <w:p>
     <w:pPr>
       <w:widowControl/>
@@ -8780,7 +9732,7 @@
 </file>
 
 <file path=word/header6.xml><?xml version="1.0" encoding="utf-8"?>
-<w:hdr xmlns:wpc="http://schemas.microsoft.com/office/word/2010/wordprocessingCanvas" xmlns:cx="http://schemas.microsoft.com/office/drawing/2014/chartex" xmlns:cx1="http://schemas.microsoft.com/office/drawing/2015/9/8/chartex" xmlns:cx2="http://schemas.microsoft.com/office/drawing/2015/10/21/chartex" xmlns:cx3="http://schemas.microsoft.com/office/drawing/2016/5/9/chartex" xmlns:cx4="http://schemas.microsoft.com/office/drawing/2016/5/10/chartex" xmlns:cx5="http://schemas.microsoft.com/office/drawing/2016/5/11/chartex" xmlns:cx6="http://schemas.microsoft.com/office/drawing/2016/5/12/chartex" xmlns:cx7="http://schemas.microsoft.com/office/drawing/2016/5/13/chartex" xmlns:cx8="http://schemas.microsoft.com/office/drawing/2016/5/14/chartex" xmlns:mc="http://schemas.openxmlformats.org/markup-compatibility/2006" xmlns:aink="http://schemas.microsoft.com/office/drawing/2016/ink" xmlns:am3d="http://schemas.microsoft.com/office/drawing/2017/model3d" xmlns:o="urn:schemas-microsoft-com:office:office" xmlns:r="http://schemas.openxmlformats.org/officeDocument/2006/relationships" xmlns:m="http://schemas.openxmlformats.org/officeDocument/2006/math" xmlns:v="urn:schemas-microsoft-com:vml" xmlns:wp14="http://schemas.microsoft.com/office/word/2010/wordprocessingDrawing" xmlns:wp="http://schemas.openxmlformats.org/drawingml/2006/wordprocessingDrawing" xmlns:w10="urn:schemas-microsoft-com:office:word" xmlns:w="http://schemas.openxmlformats.org/wordprocessingml/2006/main" xmlns:w14="http://schemas.microsoft.com/office/word/2010/wordml" xmlns:w15="http://schemas.microsoft.com/office/word/2012/wordml" xmlns:w16cex="http://schemas.microsoft.com/office/word/2018/wordml/cex" xmlns:w16cid="http://schemas.microsoft.com/office/word/2016/wordml/cid" xmlns:w16="http://schemas.microsoft.com/office/word/2018/wordml" xmlns:w16sdtdh="http://schemas.microsoft.com/office/word/2020/wordml/sdtdatahash" xmlns:w16se="http://schemas.microsoft.com/office/word/2015/wordml/symex" xmlns:wpg="http://schemas.microsoft.com/office/word/2010/wordprocessingGroup" xmlns:wpi="http://schemas.microsoft.com/office/word/2010/wordprocessingInk" xmlns:wne="http://schemas.microsoft.com/office/word/2006/wordml" xmlns:wps="http://schemas.microsoft.com/office/word/2010/wordprocessingShape" mc:Ignorable="w14 w15 w16se w16cid w16 w16cex w16sdtdh wp14">
+<w:hdr xmlns:wpc="http://schemas.microsoft.com/office/word/2010/wordprocessingCanvas" xmlns:cx="http://schemas.microsoft.com/office/drawing/2014/chartex" xmlns:cx1="http://schemas.microsoft.com/office/drawing/2015/9/8/chartex" xmlns:cx2="http://schemas.microsoft.com/office/drawing/2015/10/21/chartex" xmlns:cx3="http://schemas.microsoft.com/office/drawing/2016/5/9/chartex" xmlns:cx4="http://schemas.microsoft.com/office/drawing/2016/5/10/chartex" xmlns:cx5="http://schemas.microsoft.com/office/drawing/2016/5/11/chartex" xmlns:cx6="http://schemas.microsoft.com/office/drawing/2016/5/12/chartex" xmlns:cx7="http://schemas.microsoft.com/office/drawing/2016/5/13/chartex" xmlns:cx8="http://schemas.microsoft.com/office/drawing/2016/5/14/chartex" xmlns:mc="http://schemas.openxmlformats.org/markup-compatibility/2006" xmlns:aink="http://schemas.microsoft.com/office/drawing/2016/ink" xmlns:am3d="http://schemas.microsoft.com/office/drawing/2017/model3d" xmlns:o="urn:schemas-microsoft-com:office:office" xmlns:r="http://schemas.openxmlformats.org/officeDocument/2006/relationships" xmlns:m="http://schemas.openxmlformats.org/officeDocument/2006/math" xmlns:v="urn:schemas-microsoft-com:vml" xmlns:wp14="http://schemas.microsoft.com/office/word/2010/wordprocessingDrawing" xmlns:wp="http://schemas.openxmlformats.org/drawingml/2006/wordprocessingDrawing" xmlns:w10="urn:schemas-microsoft-com:office:word" xmlns:w="http://schemas.openxmlformats.org/wordprocessingml/2006/main" xmlns:w14="http://schemas.microsoft.com/office/word/2010/wordml" xmlns:w15="http://schemas.microsoft.com/office/word/2012/wordml" xmlns:w16cex="http://schemas.microsoft.com/office/word/2018/wordml/cex" xmlns:w16cid="http://schemas.microsoft.com/office/word/2016/wordml/cid" xmlns:w16="http://schemas.microsoft.com/office/word/2018/wordml" xmlns:w16se="http://schemas.microsoft.com/office/word/2015/wordml/symex" xmlns:wpg="http://schemas.microsoft.com/office/word/2010/wordprocessingGroup" xmlns:wpi="http://schemas.microsoft.com/office/word/2010/wordprocessingInk" xmlns:wne="http://schemas.microsoft.com/office/word/2006/wordml" xmlns:wps="http://schemas.microsoft.com/office/word/2010/wordprocessingShape" mc:Ignorable="w14 w15 w16se w16cid w16 w16cex wp14">
   <w:p>
     <w:pPr>
       <w:widowControl/>
@@ -8789,7 +9741,7 @@
       </w:pBdr>
       <w:jc w:val="center"/>
       <w:rPr>
-        <w:rFonts w:ascii="Times New Roman" w:eastAsia="宋体" w:hAnsi="Times New Roman" w:cs="Times New Roman"/>
+        <w:rFonts w:ascii="Times New Roman" w:eastAsia="SimSun" w:hAnsi="Times New Roman" w:cs="Times New Roman"/>
         <w:color w:val="000000"/>
         <w:sz w:val="18"/>
         <w:szCs w:val="18"/>
@@ -8797,7 +9749,7 @@
     </w:pPr>
     <w:r>
       <w:rPr>
-        <w:rFonts w:ascii="Times New Roman" w:eastAsia="宋体" w:hAnsi="Times New Roman" w:cs="Times New Roman"/>
+        <w:rFonts w:ascii="Times New Roman" w:eastAsia="SimSun" w:hAnsi="Times New Roman" w:cs="Times New Roman"/>
         <w:color w:val="000000"/>
         <w:sz w:val="18"/>
         <w:szCs w:val="18"/>
@@ -8809,7 +9761,7 @@
 </file>
 
 <file path=word/header7.xml><?xml version="1.0" encoding="utf-8"?>
-<w:hdr xmlns:wpc="http://schemas.microsoft.com/office/word/2010/wordprocessingCanvas" xmlns:cx="http://schemas.microsoft.com/office/drawing/2014/chartex" xmlns:cx1="http://schemas.microsoft.com/office/drawing/2015/9/8/chartex" xmlns:cx2="http://schemas.microsoft.com/office/drawing/2015/10/21/chartex" xmlns:cx3="http://schemas.microsoft.com/office/drawing/2016/5/9/chartex" xmlns:cx4="http://schemas.microsoft.com/office/drawing/2016/5/10/chartex" xmlns:cx5="http://schemas.microsoft.com/office/drawing/2016/5/11/chartex" xmlns:cx6="http://schemas.microsoft.com/office/drawing/2016/5/12/chartex" xmlns:cx7="http://schemas.microsoft.com/office/drawing/2016/5/13/chartex" xmlns:cx8="http://schemas.microsoft.com/office/drawing/2016/5/14/chartex" xmlns:mc="http://schemas.openxmlformats.org/markup-compatibility/2006" xmlns:aink="http://schemas.microsoft.com/office/drawing/2016/ink" xmlns:am3d="http://schemas.microsoft.com/office/drawing/2017/model3d" xmlns:o="urn:schemas-microsoft-com:office:office" xmlns:r="http://schemas.openxmlformats.org/officeDocument/2006/relationships" xmlns:m="http://schemas.openxmlformats.org/officeDocument/2006/math" xmlns:v="urn:schemas-microsoft-com:vml" xmlns:wp14="http://schemas.microsoft.com/office/word/2010/wordprocessingDrawing" xmlns:wp="http://schemas.openxmlformats.org/drawingml/2006/wordprocessingDrawing" xmlns:w10="urn:schemas-microsoft-com:office:word" xmlns:w="http://schemas.openxmlformats.org/wordprocessingml/2006/main" xmlns:w14="http://schemas.microsoft.com/office/word/2010/wordml" xmlns:w15="http://schemas.microsoft.com/office/word/2012/wordml" xmlns:w16cex="http://schemas.microsoft.com/office/word/2018/wordml/cex" xmlns:w16cid="http://schemas.microsoft.com/office/word/2016/wordml/cid" xmlns:w16="http://schemas.microsoft.com/office/word/2018/wordml" xmlns:w16sdtdh="http://schemas.microsoft.com/office/word/2020/wordml/sdtdatahash" xmlns:w16se="http://schemas.microsoft.com/office/word/2015/wordml/symex" xmlns:wpg="http://schemas.microsoft.com/office/word/2010/wordprocessingGroup" xmlns:wpi="http://schemas.microsoft.com/office/word/2010/wordprocessingInk" xmlns:wne="http://schemas.microsoft.com/office/word/2006/wordml" xmlns:wps="http://schemas.microsoft.com/office/word/2010/wordprocessingShape" mc:Ignorable="w14 w15 w16se w16cid w16 w16cex w16sdtdh wp14">
+<w:hdr xmlns:wpc="http://schemas.microsoft.com/office/word/2010/wordprocessingCanvas" xmlns:cx="http://schemas.microsoft.com/office/drawing/2014/chartex" xmlns:cx1="http://schemas.microsoft.com/office/drawing/2015/9/8/chartex" xmlns:cx2="http://schemas.microsoft.com/office/drawing/2015/10/21/chartex" xmlns:cx3="http://schemas.microsoft.com/office/drawing/2016/5/9/chartex" xmlns:cx4="http://schemas.microsoft.com/office/drawing/2016/5/10/chartex" xmlns:cx5="http://schemas.microsoft.com/office/drawing/2016/5/11/chartex" xmlns:cx6="http://schemas.microsoft.com/office/drawing/2016/5/12/chartex" xmlns:cx7="http://schemas.microsoft.com/office/drawing/2016/5/13/chartex" xmlns:cx8="http://schemas.microsoft.com/office/drawing/2016/5/14/chartex" xmlns:mc="http://schemas.openxmlformats.org/markup-compatibility/2006" xmlns:aink="http://schemas.microsoft.com/office/drawing/2016/ink" xmlns:am3d="http://schemas.microsoft.com/office/drawing/2017/model3d" xmlns:o="urn:schemas-microsoft-com:office:office" xmlns:r="http://schemas.openxmlformats.org/officeDocument/2006/relationships" xmlns:m="http://schemas.openxmlformats.org/officeDocument/2006/math" xmlns:v="urn:schemas-microsoft-com:vml" xmlns:wp14="http://schemas.microsoft.com/office/word/2010/wordprocessingDrawing" xmlns:wp="http://schemas.openxmlformats.org/drawingml/2006/wordprocessingDrawing" xmlns:w10="urn:schemas-microsoft-com:office:word" xmlns:w="http://schemas.openxmlformats.org/wordprocessingml/2006/main" xmlns:w14="http://schemas.microsoft.com/office/word/2010/wordml" xmlns:w15="http://schemas.microsoft.com/office/word/2012/wordml" xmlns:w16cex="http://schemas.microsoft.com/office/word/2018/wordml/cex" xmlns:w16cid="http://schemas.microsoft.com/office/word/2016/wordml/cid" xmlns:w16="http://schemas.microsoft.com/office/word/2018/wordml" xmlns:w16se="http://schemas.microsoft.com/office/word/2015/wordml/symex" xmlns:wpg="http://schemas.microsoft.com/office/word/2010/wordprocessingGroup" xmlns:wpi="http://schemas.microsoft.com/office/word/2010/wordprocessingInk" xmlns:wne="http://schemas.microsoft.com/office/word/2006/wordml" xmlns:wps="http://schemas.microsoft.com/office/word/2010/wordprocessingShape" mc:Ignorable="w14 w15 w16se w16cid w16 w16cex wp14">
   <w:p>
     <w:pPr>
       <w:widowControl/>
@@ -8828,7 +9780,7 @@
 </file>
 
 <file path=word/header8.xml><?xml version="1.0" encoding="utf-8"?>
-<w:hdr xmlns:wpc="http://schemas.microsoft.com/office/word/2010/wordprocessingCanvas" xmlns:cx="http://schemas.microsoft.com/office/drawing/2014/chartex" xmlns:cx1="http://schemas.microsoft.com/office/drawing/2015/9/8/chartex" xmlns:cx2="http://schemas.microsoft.com/office/drawing/2015/10/21/chartex" xmlns:cx3="http://schemas.microsoft.com/office/drawing/2016/5/9/chartex" xmlns:cx4="http://schemas.microsoft.com/office/drawing/2016/5/10/chartex" xmlns:cx5="http://schemas.microsoft.com/office/drawing/2016/5/11/chartex" xmlns:cx6="http://schemas.microsoft.com/office/drawing/2016/5/12/chartex" xmlns:cx7="http://schemas.microsoft.com/office/drawing/2016/5/13/chartex" xmlns:cx8="http://schemas.microsoft.com/office/drawing/2016/5/14/chartex" xmlns:mc="http://schemas.openxmlformats.org/markup-compatibility/2006" xmlns:aink="http://schemas.microsoft.com/office/drawing/2016/ink" xmlns:am3d="http://schemas.microsoft.com/office/drawing/2017/model3d" xmlns:o="urn:schemas-microsoft-com:office:office" xmlns:r="http://schemas.openxmlformats.org/officeDocument/2006/relationships" xmlns:m="http://schemas.openxmlformats.org/officeDocument/2006/math" xmlns:v="urn:schemas-microsoft-com:vml" xmlns:wp14="http://schemas.microsoft.com/office/word/2010/wordprocessingDrawing" xmlns:wp="http://schemas.openxmlformats.org/drawingml/2006/wordprocessingDrawing" xmlns:w10="urn:schemas-microsoft-com:office:word" xmlns:w="http://schemas.openxmlformats.org/wordprocessingml/2006/main" xmlns:w14="http://schemas.microsoft.com/office/word/2010/wordml" xmlns:w15="http://schemas.microsoft.com/office/word/2012/wordml" xmlns:w16cex="http://schemas.microsoft.com/office/word/2018/wordml/cex" xmlns:w16cid="http://schemas.microsoft.com/office/word/2016/wordml/cid" xmlns:w16="http://schemas.microsoft.com/office/word/2018/wordml" xmlns:w16sdtdh="http://schemas.microsoft.com/office/word/2020/wordml/sdtdatahash" xmlns:w16se="http://schemas.microsoft.com/office/word/2015/wordml/symex" xmlns:wpg="http://schemas.microsoft.com/office/word/2010/wordprocessingGroup" xmlns:wpi="http://schemas.microsoft.com/office/word/2010/wordprocessingInk" xmlns:wne="http://schemas.microsoft.com/office/word/2006/wordml" xmlns:wps="http://schemas.microsoft.com/office/word/2010/wordprocessingShape" mc:Ignorable="w14 w15 w16se w16cid w16 w16cex w16sdtdh wp14">
+<w:hdr xmlns:wpc="http://schemas.microsoft.com/office/word/2010/wordprocessingCanvas" xmlns:cx="http://schemas.microsoft.com/office/drawing/2014/chartex" xmlns:cx1="http://schemas.microsoft.com/office/drawing/2015/9/8/chartex" xmlns:cx2="http://schemas.microsoft.com/office/drawing/2015/10/21/chartex" xmlns:cx3="http://schemas.microsoft.com/office/drawing/2016/5/9/chartex" xmlns:cx4="http://schemas.microsoft.com/office/drawing/2016/5/10/chartex" xmlns:cx5="http://schemas.microsoft.com/office/drawing/2016/5/11/chartex" xmlns:cx6="http://schemas.microsoft.com/office/drawing/2016/5/12/chartex" xmlns:cx7="http://schemas.microsoft.com/office/drawing/2016/5/13/chartex" xmlns:cx8="http://schemas.microsoft.com/office/drawing/2016/5/14/chartex" xmlns:mc="http://schemas.openxmlformats.org/markup-compatibility/2006" xmlns:aink="http://schemas.microsoft.com/office/drawing/2016/ink" xmlns:am3d="http://schemas.microsoft.com/office/drawing/2017/model3d" xmlns:o="urn:schemas-microsoft-com:office:office" xmlns:r="http://schemas.openxmlformats.org/officeDocument/2006/relationships" xmlns:m="http://schemas.openxmlformats.org/officeDocument/2006/math" xmlns:v="urn:schemas-microsoft-com:vml" xmlns:wp14="http://schemas.microsoft.com/office/word/2010/wordprocessingDrawing" xmlns:wp="http://schemas.openxmlformats.org/drawingml/2006/wordprocessingDrawing" xmlns:w10="urn:schemas-microsoft-com:office:word" xmlns:w="http://schemas.openxmlformats.org/wordprocessingml/2006/main" xmlns:w14="http://schemas.microsoft.com/office/word/2010/wordml" xmlns:w15="http://schemas.microsoft.com/office/word/2012/wordml" xmlns:w16cex="http://schemas.microsoft.com/office/word/2018/wordml/cex" xmlns:w16cid="http://schemas.microsoft.com/office/word/2016/wordml/cid" xmlns:w16="http://schemas.microsoft.com/office/word/2018/wordml" xmlns:w16se="http://schemas.microsoft.com/office/word/2015/wordml/symex" xmlns:wpg="http://schemas.microsoft.com/office/word/2010/wordprocessingGroup" xmlns:wpi="http://schemas.microsoft.com/office/word/2010/wordprocessingInk" xmlns:wne="http://schemas.microsoft.com/office/word/2006/wordml" xmlns:wps="http://schemas.microsoft.com/office/word/2010/wordprocessingShape" mc:Ignorable="w14 w15 w16se w16cid w16 w16cex wp14">
   <w:p>
     <w:pPr>
       <w:widowControl/>
@@ -8837,7 +9789,7 @@
       </w:pBdr>
       <w:jc w:val="left"/>
       <w:rPr>
-        <w:rFonts w:ascii="Times New Roman" w:eastAsia="宋体" w:hAnsi="Times New Roman" w:cs="Times New Roman"/>
+        <w:rFonts w:ascii="Times New Roman" w:eastAsia="SimSun" w:hAnsi="Times New Roman" w:cs="Times New Roman"/>
         <w:color w:val="000000"/>
         <w:sz w:val="18"/>
         <w:szCs w:val="18"/>
@@ -8848,7 +9800,7 @@
 </file>
 
 <file path=word/numbering.xml><?xml version="1.0" encoding="utf-8"?>
-<w:numbering xmlns:wpc="http://schemas.microsoft.com/office/word/2010/wordprocessingCanvas" xmlns:cx="http://schemas.microsoft.com/office/drawing/2014/chartex" xmlns:cx1="http://schemas.microsoft.com/office/drawing/2015/9/8/chartex" xmlns:cx2="http://schemas.microsoft.com/office/drawing/2015/10/21/chartex" xmlns:cx3="http://schemas.microsoft.com/office/drawing/2016/5/9/chartex" xmlns:cx4="http://schemas.microsoft.com/office/drawing/2016/5/10/chartex" xmlns:cx5="http://schemas.microsoft.com/office/drawing/2016/5/11/chartex" xmlns:cx6="http://schemas.microsoft.com/office/drawing/2016/5/12/chartex" xmlns:cx7="http://schemas.microsoft.com/office/drawing/2016/5/13/chartex" xmlns:cx8="http://schemas.microsoft.com/office/drawing/2016/5/14/chartex" xmlns:mc="http://schemas.openxmlformats.org/markup-compatibility/2006" xmlns:aink="http://schemas.microsoft.com/office/drawing/2016/ink" xmlns:am3d="http://schemas.microsoft.com/office/drawing/2017/model3d" xmlns:o="urn:schemas-microsoft-com:office:office" xmlns:r="http://schemas.openxmlformats.org/officeDocument/2006/relationships" xmlns:m="http://schemas.openxmlformats.org/officeDocument/2006/math" xmlns:v="urn:schemas-microsoft-com:vml" xmlns:wp14="http://schemas.microsoft.com/office/word/2010/wordprocessingDrawing" xmlns:wp="http://schemas.openxmlformats.org/drawingml/2006/wordprocessingDrawing" xmlns:w10="urn:schemas-microsoft-com:office:word" xmlns:w="http://schemas.openxmlformats.org/wordprocessingml/2006/main" xmlns:w14="http://schemas.microsoft.com/office/word/2010/wordml" xmlns:w15="http://schemas.microsoft.com/office/word/2012/wordml" xmlns:w16cex="http://schemas.microsoft.com/office/word/2018/wordml/cex" xmlns:w16cid="http://schemas.microsoft.com/office/word/2016/wordml/cid" xmlns:w16="http://schemas.microsoft.com/office/word/2018/wordml" xmlns:w16sdtdh="http://schemas.microsoft.com/office/word/2020/wordml/sdtdatahash" xmlns:w16se="http://schemas.microsoft.com/office/word/2015/wordml/symex" xmlns:wpg="http://schemas.microsoft.com/office/word/2010/wordprocessingGroup" xmlns:wpi="http://schemas.microsoft.com/office/word/2010/wordprocessingInk" xmlns:wne="http://schemas.microsoft.com/office/word/2006/wordml" xmlns:wps="http://schemas.microsoft.com/office/word/2010/wordprocessingShape" mc:Ignorable="w14 w15 w16se w16cid w16 w16cex w16sdtdh wp14">
+<w:numbering xmlns:wpc="http://schemas.microsoft.com/office/word/2010/wordprocessingCanvas" xmlns:cx="http://schemas.microsoft.com/office/drawing/2014/chartex" xmlns:cx1="http://schemas.microsoft.com/office/drawing/2015/9/8/chartex" xmlns:cx2="http://schemas.microsoft.com/office/drawing/2015/10/21/chartex" xmlns:cx3="http://schemas.microsoft.com/office/drawing/2016/5/9/chartex" xmlns:cx4="http://schemas.microsoft.com/office/drawing/2016/5/10/chartex" xmlns:cx5="http://schemas.microsoft.com/office/drawing/2016/5/11/chartex" xmlns:cx6="http://schemas.microsoft.com/office/drawing/2016/5/12/chartex" xmlns:cx7="http://schemas.microsoft.com/office/drawing/2016/5/13/chartex" xmlns:cx8="http://schemas.microsoft.com/office/drawing/2016/5/14/chartex" xmlns:mc="http://schemas.openxmlformats.org/markup-compatibility/2006" xmlns:aink="http://schemas.microsoft.com/office/drawing/2016/ink" xmlns:am3d="http://schemas.microsoft.com/office/drawing/2017/model3d" xmlns:o="urn:schemas-microsoft-com:office:office" xmlns:r="http://schemas.openxmlformats.org/officeDocument/2006/relationships" xmlns:m="http://schemas.openxmlformats.org/officeDocument/2006/math" xmlns:v="urn:schemas-microsoft-com:vml" xmlns:wp14="http://schemas.microsoft.com/office/word/2010/wordprocessingDrawing" xmlns:wp="http://schemas.openxmlformats.org/drawingml/2006/wordprocessingDrawing" xmlns:w10="urn:schemas-microsoft-com:office:word" xmlns:w="http://schemas.openxmlformats.org/wordprocessingml/2006/main" xmlns:w14="http://schemas.microsoft.com/office/word/2010/wordml" xmlns:w15="http://schemas.microsoft.com/office/word/2012/wordml" xmlns:w16cex="http://schemas.microsoft.com/office/word/2018/wordml/cex" xmlns:w16cid="http://schemas.microsoft.com/office/word/2016/wordml/cid" xmlns:w16="http://schemas.microsoft.com/office/word/2018/wordml" xmlns:w16se="http://schemas.microsoft.com/office/word/2015/wordml/symex" xmlns:wpg="http://schemas.microsoft.com/office/word/2010/wordprocessingGroup" xmlns:wpi="http://schemas.microsoft.com/office/word/2010/wordprocessingInk" xmlns:wne="http://schemas.microsoft.com/office/word/2006/wordml" xmlns:wps="http://schemas.microsoft.com/office/word/2010/wordprocessingShape" mc:Ignorable="w14 w15 w16se w16cid w16 w16cex wp14">
   <w:abstractNum w:abstractNumId="0" w15:restartNumberingAfterBreak="0">
     <w:nsid w:val="8EF16DC3"/>
     <w:multiLevelType w:val="singleLevel"/>
@@ -8894,16 +9846,16 @@
     </w:lvl>
   </w:abstractNum>
   <w:abstractNum w:abstractNumId="3" w15:restartNumberingAfterBreak="0">
-    <w:nsid w:val="3C181E43"/>
+    <w:nsid w:val="0B4A56F8"/>
     <w:multiLevelType w:val="hybridMultilevel"/>
-    <w:tmpl w:val="2E78FA5C"/>
-    <w:lvl w:ilvl="0" w:tplc="0409000F">
+    <w:tmpl w:val="16B69DD8"/>
+    <w:lvl w:ilvl="0" w:tplc="149022E6">
       <w:start w:val="1"/>
       <w:numFmt w:val="decimal"/>
       <w:lvlText w:val="%1."/>
       <w:lvlJc w:val="left"/>
       <w:pPr>
-        <w:ind w:left="720" w:hanging="360"/>
+        <w:ind w:left="840" w:hanging="360"/>
       </w:pPr>
       <w:rPr>
         <w:rFonts w:hint="default"/>
@@ -8915,7 +9867,7 @@
       <w:lvlText w:val="%2."/>
       <w:lvlJc w:val="left"/>
       <w:pPr>
-        <w:ind w:left="1440" w:hanging="360"/>
+        <w:ind w:left="1560" w:hanging="360"/>
       </w:pPr>
     </w:lvl>
     <w:lvl w:ilvl="2" w:tplc="0409001B" w:tentative="1">
@@ -8924,7 +9876,7 @@
       <w:lvlText w:val="%3."/>
       <w:lvlJc w:val="right"/>
       <w:pPr>
-        <w:ind w:left="2160" w:hanging="180"/>
+        <w:ind w:left="2280" w:hanging="180"/>
       </w:pPr>
     </w:lvl>
     <w:lvl w:ilvl="3" w:tplc="0409000F" w:tentative="1">
@@ -8933,7 +9885,7 @@
       <w:lvlText w:val="%4."/>
       <w:lvlJc w:val="left"/>
       <w:pPr>
-        <w:ind w:left="2880" w:hanging="360"/>
+        <w:ind w:left="3000" w:hanging="360"/>
       </w:pPr>
     </w:lvl>
     <w:lvl w:ilvl="4" w:tplc="04090019" w:tentative="1">
@@ -8942,7 +9894,7 @@
       <w:lvlText w:val="%5."/>
       <w:lvlJc w:val="left"/>
       <w:pPr>
-        <w:ind w:left="3600" w:hanging="360"/>
+        <w:ind w:left="3720" w:hanging="360"/>
       </w:pPr>
     </w:lvl>
     <w:lvl w:ilvl="5" w:tplc="0409001B" w:tentative="1">
@@ -8951,7 +9903,7 @@
       <w:lvlText w:val="%6."/>
       <w:lvlJc w:val="right"/>
       <w:pPr>
-        <w:ind w:left="4320" w:hanging="180"/>
+        <w:ind w:left="4440" w:hanging="180"/>
       </w:pPr>
     </w:lvl>
     <w:lvl w:ilvl="6" w:tplc="0409000F" w:tentative="1">
@@ -8960,7 +9912,7 @@
       <w:lvlText w:val="%7."/>
       <w:lvlJc w:val="left"/>
       <w:pPr>
-        <w:ind w:left="5040" w:hanging="360"/>
+        <w:ind w:left="5160" w:hanging="360"/>
       </w:pPr>
     </w:lvl>
     <w:lvl w:ilvl="7" w:tplc="04090019" w:tentative="1">
@@ -8969,7 +9921,7 @@
       <w:lvlText w:val="%8."/>
       <w:lvlJc w:val="left"/>
       <w:pPr>
-        <w:ind w:left="5760" w:hanging="360"/>
+        <w:ind w:left="5880" w:hanging="360"/>
       </w:pPr>
     </w:lvl>
     <w:lvl w:ilvl="8" w:tplc="0409001B" w:tentative="1">
@@ -8978,11 +9930,100 @@
       <w:lvlText w:val="%9."/>
       <w:lvlJc w:val="right"/>
       <w:pPr>
-        <w:ind w:left="6480" w:hanging="180"/>
+        <w:ind w:left="6600" w:hanging="180"/>
       </w:pPr>
     </w:lvl>
   </w:abstractNum>
   <w:abstractNum w:abstractNumId="4" w15:restartNumberingAfterBreak="0">
+    <w:nsid w:val="3C181E43"/>
+    <w:multiLevelType w:val="hybridMultilevel"/>
+    <w:tmpl w:val="2E78FA5C"/>
+    <w:lvl w:ilvl="0" w:tplc="0409000F">
+      <w:start w:val="1"/>
+      <w:numFmt w:val="decimal"/>
+      <w:lvlText w:val="%1."/>
+      <w:lvlJc w:val="left"/>
+      <w:pPr>
+        <w:ind w:left="720" w:hanging="360"/>
+      </w:pPr>
+      <w:rPr>
+        <w:rFonts w:hint="default"/>
+      </w:rPr>
+    </w:lvl>
+    <w:lvl w:ilvl="1" w:tplc="04090019" w:tentative="1">
+      <w:start w:val="1"/>
+      <w:numFmt w:val="lowerLetter"/>
+      <w:lvlText w:val="%2."/>
+      <w:lvlJc w:val="left"/>
+      <w:pPr>
+        <w:ind w:left="1440" w:hanging="360"/>
+      </w:pPr>
+    </w:lvl>
+    <w:lvl w:ilvl="2" w:tplc="0409001B" w:tentative="1">
+      <w:start w:val="1"/>
+      <w:numFmt w:val="lowerRoman"/>
+      <w:lvlText w:val="%3."/>
+      <w:lvlJc w:val="right"/>
+      <w:pPr>
+        <w:ind w:left="2160" w:hanging="180"/>
+      </w:pPr>
+    </w:lvl>
+    <w:lvl w:ilvl="3" w:tplc="0409000F" w:tentative="1">
+      <w:start w:val="1"/>
+      <w:numFmt w:val="decimal"/>
+      <w:lvlText w:val="%4."/>
+      <w:lvlJc w:val="left"/>
+      <w:pPr>
+        <w:ind w:left="2880" w:hanging="360"/>
+      </w:pPr>
+    </w:lvl>
+    <w:lvl w:ilvl="4" w:tplc="04090019" w:tentative="1">
+      <w:start w:val="1"/>
+      <w:numFmt w:val="lowerLetter"/>
+      <w:lvlText w:val="%5."/>
+      <w:lvlJc w:val="left"/>
+      <w:pPr>
+        <w:ind w:left="3600" w:hanging="360"/>
+      </w:pPr>
+    </w:lvl>
+    <w:lvl w:ilvl="5" w:tplc="0409001B" w:tentative="1">
+      <w:start w:val="1"/>
+      <w:numFmt w:val="lowerRoman"/>
+      <w:lvlText w:val="%6."/>
+      <w:lvlJc w:val="right"/>
+      <w:pPr>
+        <w:ind w:left="4320" w:hanging="180"/>
+      </w:pPr>
+    </w:lvl>
+    <w:lvl w:ilvl="6" w:tplc="0409000F" w:tentative="1">
+      <w:start w:val="1"/>
+      <w:numFmt w:val="decimal"/>
+      <w:lvlText w:val="%7."/>
+      <w:lvlJc w:val="left"/>
+      <w:pPr>
+        <w:ind w:left="5040" w:hanging="360"/>
+      </w:pPr>
+    </w:lvl>
+    <w:lvl w:ilvl="7" w:tplc="04090019" w:tentative="1">
+      <w:start w:val="1"/>
+      <w:numFmt w:val="lowerLetter"/>
+      <w:lvlText w:val="%8."/>
+      <w:lvlJc w:val="left"/>
+      <w:pPr>
+        <w:ind w:left="5760" w:hanging="360"/>
+      </w:pPr>
+    </w:lvl>
+    <w:lvl w:ilvl="8" w:tplc="0409001B" w:tentative="1">
+      <w:start w:val="1"/>
+      <w:numFmt w:val="lowerRoman"/>
+      <w:lvlText w:val="%9."/>
+      <w:lvlJc w:val="right"/>
+      <w:pPr>
+        <w:ind w:left="6480" w:hanging="180"/>
+      </w:pPr>
+    </w:lvl>
+  </w:abstractNum>
+  <w:abstractNum w:abstractNumId="5" w15:restartNumberingAfterBreak="0">
     <w:nsid w:val="622D363D"/>
     <w:multiLevelType w:val="multilevel"/>
     <w:tmpl w:val="06D8D6BA"/>
@@ -9095,7 +10136,7 @@
       </w:rPr>
     </w:lvl>
   </w:abstractNum>
-  <w:abstractNum w:abstractNumId="5" w15:restartNumberingAfterBreak="0">
+  <w:abstractNum w:abstractNumId="6" w15:restartNumberingAfterBreak="0">
     <w:nsid w:val="6BA610C0"/>
     <w:multiLevelType w:val="hybridMultilevel"/>
     <w:tmpl w:val="17487D32"/>
@@ -9184,7 +10225,7 @@
       </w:pPr>
     </w:lvl>
   </w:abstractNum>
-  <w:abstractNum w:abstractNumId="6" w15:restartNumberingAfterBreak="0">
+  <w:abstractNum w:abstractNumId="7" w15:restartNumberingAfterBreak="0">
     <w:nsid w:val="718A17F1"/>
     <w:multiLevelType w:val="multilevel"/>
     <w:tmpl w:val="68D8C4A4"/>
@@ -9307,26 +10348,29 @@
     <w:abstractNumId w:val="0"/>
   </w:num>
   <w:num w:numId="4">
+    <w:abstractNumId w:val="6"/>
+  </w:num>
+  <w:num w:numId="5">
+    <w:abstractNumId w:val="4"/>
+  </w:num>
+  <w:num w:numId="6">
     <w:abstractNumId w:val="5"/>
   </w:num>
-  <w:num w:numId="5">
+  <w:num w:numId="7">
+    <w:abstractNumId w:val="7"/>
+  </w:num>
+  <w:num w:numId="8">
     <w:abstractNumId w:val="3"/>
-  </w:num>
-  <w:num w:numId="6">
-    <w:abstractNumId w:val="4"/>
-  </w:num>
-  <w:num w:numId="7">
-    <w:abstractNumId w:val="6"/>
   </w:num>
 </w:numbering>
 </file>
 
 <file path=word/styles.xml><?xml version="1.0" encoding="utf-8"?>
-<w:styles xmlns:mc="http://schemas.openxmlformats.org/markup-compatibility/2006" xmlns:r="http://schemas.openxmlformats.org/officeDocument/2006/relationships" xmlns:w="http://schemas.openxmlformats.org/wordprocessingml/2006/main" xmlns:w14="http://schemas.microsoft.com/office/word/2010/wordml" xmlns:w15="http://schemas.microsoft.com/office/word/2012/wordml" xmlns:w16cex="http://schemas.microsoft.com/office/word/2018/wordml/cex" xmlns:w16cid="http://schemas.microsoft.com/office/word/2016/wordml/cid" xmlns:w16="http://schemas.microsoft.com/office/word/2018/wordml" xmlns:w16sdtdh="http://schemas.microsoft.com/office/word/2020/wordml/sdtdatahash" xmlns:w16se="http://schemas.microsoft.com/office/word/2015/wordml/symex" mc:Ignorable="w14 w15 w16se w16cid w16 w16cex w16sdtdh">
+<w:styles xmlns:mc="http://schemas.openxmlformats.org/markup-compatibility/2006" xmlns:r="http://schemas.openxmlformats.org/officeDocument/2006/relationships" xmlns:w="http://schemas.openxmlformats.org/wordprocessingml/2006/main" xmlns:w14="http://schemas.microsoft.com/office/word/2010/wordml" xmlns:w15="http://schemas.microsoft.com/office/word/2012/wordml" xmlns:w16cex="http://schemas.microsoft.com/office/word/2018/wordml/cex" xmlns:w16cid="http://schemas.microsoft.com/office/word/2016/wordml/cid" xmlns:w16="http://schemas.microsoft.com/office/word/2018/wordml" xmlns:w16se="http://schemas.microsoft.com/office/word/2015/wordml/symex" mc:Ignorable="w14 w15 w16se w16cid w16 w16cex">
   <w:docDefaults>
     <w:rPrDefault>
       <w:rPr>
-        <w:rFonts w:ascii="Times New Roman" w:eastAsia="宋体" w:hAnsi="Times New Roman" w:cs="Times New Roman"/>
+        <w:rFonts w:ascii="Times New Roman" w:eastAsia="SimSun" w:hAnsi="Times New Roman" w:cs="Times New Roman"/>
         <w:lang w:val="en-US" w:eastAsia="zh-CN" w:bidi="ar-SA"/>
       </w:rPr>
     </w:rPrDefault>
@@ -9703,7 +10747,7 @@
     <w:lsdException w:name="Unresolved Mention" w:semiHidden="1" w:uiPriority="99" w:unhideWhenUsed="1"/>
     <w:lsdException w:name="Smart Link" w:semiHidden="1" w:uiPriority="99" w:unhideWhenUsed="1"/>
   </w:latentStyles>
-  <w:style w:type="paragraph" w:default="1" w:styleId="a">
+  <w:style w:type="paragraph" w:default="1" w:styleId="Normal">
     <w:name w:val="Normal"/>
     <w:qFormat/>
     <w:rsid w:val="00091778"/>
@@ -9718,11 +10762,11 @@
       <w:szCs w:val="24"/>
     </w:rPr>
   </w:style>
-  <w:style w:type="paragraph" w:styleId="1">
+  <w:style w:type="paragraph" w:styleId="Heading1">
     <w:name w:val="heading 1"/>
-    <w:basedOn w:val="a"/>
-    <w:next w:val="a"/>
-    <w:link w:val="10"/>
+    <w:basedOn w:val="Normal"/>
+    <w:next w:val="Normal"/>
+    <w:link w:val="Heading1Char"/>
     <w:autoRedefine/>
     <w:qFormat/>
     <w:rsid w:val="008C56CB"/>
@@ -9735,17 +10779,17 @@
       <w:outlineLvl w:val="0"/>
     </w:pPr>
     <w:rPr>
-      <w:rFonts w:ascii="Times New Roman" w:eastAsia="黑体" w:hAnsi="Times New Roman" w:cs="Times New Roman"/>
+      <w:rFonts w:ascii="Times New Roman" w:eastAsia="SimHei" w:hAnsi="Times New Roman" w:cs="Times New Roman"/>
       <w:kern w:val="44"/>
       <w:sz w:val="36"/>
       <w:szCs w:val="22"/>
     </w:rPr>
   </w:style>
-  <w:style w:type="paragraph" w:styleId="2">
+  <w:style w:type="paragraph" w:styleId="Heading2">
     <w:name w:val="heading 2"/>
-    <w:basedOn w:val="a"/>
-    <w:next w:val="a"/>
-    <w:link w:val="20"/>
+    <w:basedOn w:val="Normal"/>
+    <w:next w:val="Normal"/>
+    <w:link w:val="Heading2Char"/>
     <w:autoRedefine/>
     <w:unhideWhenUsed/>
     <w:qFormat/>
@@ -9757,15 +10801,15 @@
       <w:outlineLvl w:val="1"/>
     </w:pPr>
     <w:rPr>
-      <w:rFonts w:ascii="Times New Roman" w:eastAsia="黑体" w:hAnsi="Times New Roman"/>
+      <w:rFonts w:ascii="Times New Roman" w:eastAsia="SimHei" w:hAnsi="Times New Roman"/>
       <w:sz w:val="28"/>
     </w:rPr>
   </w:style>
-  <w:style w:type="paragraph" w:styleId="3">
+  <w:style w:type="paragraph" w:styleId="Heading3">
     <w:name w:val="heading 3"/>
-    <w:basedOn w:val="a"/>
-    <w:next w:val="a"/>
-    <w:link w:val="30"/>
+    <w:basedOn w:val="Normal"/>
+    <w:next w:val="Normal"/>
+    <w:link w:val="Heading3Char"/>
     <w:autoRedefine/>
     <w:unhideWhenUsed/>
     <w:qFormat/>
@@ -9782,13 +10826,13 @@
       <w:sz w:val="24"/>
     </w:rPr>
   </w:style>
-  <w:style w:type="character" w:default="1" w:styleId="a0">
+  <w:style w:type="character" w:default="1" w:styleId="DefaultParagraphFont">
     <w:name w:val="Default Paragraph Font"/>
     <w:uiPriority w:val="1"/>
     <w:semiHidden/>
     <w:unhideWhenUsed/>
   </w:style>
-  <w:style w:type="table" w:default="1" w:styleId="a1">
+  <w:style w:type="table" w:default="1" w:styleId="TableNormal">
     <w:name w:val="Normal Table"/>
     <w:uiPriority w:val="99"/>
     <w:semiHidden/>
@@ -9803,17 +10847,17 @@
       </w:tblCellMar>
     </w:tblPr>
   </w:style>
-  <w:style w:type="numbering" w:default="1" w:styleId="a2">
+  <w:style w:type="numbering" w:default="1" w:styleId="NoList">
     <w:name w:val="No List"/>
     <w:uiPriority w:val="99"/>
     <w:semiHidden/>
     <w:unhideWhenUsed/>
   </w:style>
-  <w:style w:type="paragraph" w:styleId="a3">
+  <w:style w:type="paragraph" w:styleId="CommentSubject">
     <w:name w:val="annotation subject"/>
-    <w:basedOn w:val="a4"/>
-    <w:next w:val="a4"/>
-    <w:link w:val="a5"/>
+    <w:basedOn w:val="CommentText"/>
+    <w:next w:val="CommentText"/>
+    <w:link w:val="CommentSubjectChar"/>
     <w:qFormat/>
     <w:rsid w:val="00091778"/>
     <w:rPr>
@@ -9821,10 +10865,10 @@
       <w:bCs/>
     </w:rPr>
   </w:style>
-  <w:style w:type="paragraph" w:styleId="a4">
+  <w:style w:type="paragraph" w:styleId="CommentText">
     <w:name w:val="annotation text"/>
-    <w:basedOn w:val="a"/>
-    <w:link w:val="a6"/>
+    <w:basedOn w:val="Normal"/>
+    <w:link w:val="CommentTextChar"/>
     <w:qFormat/>
     <w:rsid w:val="00091778"/>
     <w:pPr>
@@ -9833,8 +10877,8 @@
   </w:style>
   <w:style w:type="paragraph" w:styleId="TOC3">
     <w:name w:val="toc 3"/>
-    <w:basedOn w:val="a"/>
-    <w:next w:val="a"/>
+    <w:basedOn w:val="Normal"/>
+    <w:next w:val="Normal"/>
     <w:uiPriority w:val="39"/>
     <w:qFormat/>
     <w:rsid w:val="009D2653"/>
@@ -9848,24 +10892,24 @@
       <w:szCs w:val="20"/>
     </w:rPr>
   </w:style>
-  <w:style w:type="paragraph" w:styleId="a7">
+  <w:style w:type="paragraph" w:styleId="PlainText">
     <w:name w:val="Plain Text"/>
-    <w:basedOn w:val="a"/>
-    <w:link w:val="a8"/>
+    <w:basedOn w:val="Normal"/>
+    <w:link w:val="PlainTextChar"/>
     <w:qFormat/>
     <w:rsid w:val="00091778"/>
     <w:pPr>
       <w:widowControl/>
     </w:pPr>
     <w:rPr>
-      <w:rFonts w:ascii="宋体" w:hAnsi="Courier New" w:cs="Courier New"/>
+      <w:rFonts w:ascii="SimSun" w:hAnsi="Courier New" w:cs="Courier New"/>
       <w:szCs w:val="21"/>
     </w:rPr>
   </w:style>
-  <w:style w:type="paragraph" w:styleId="21">
+  <w:style w:type="paragraph" w:styleId="BodyTextIndent2">
     <w:name w:val="Body Text Indent 2"/>
-    <w:basedOn w:val="a"/>
-    <w:link w:val="22"/>
+    <w:basedOn w:val="Normal"/>
+    <w:link w:val="BodyTextIndent2Char"/>
     <w:qFormat/>
     <w:rsid w:val="0026698F"/>
     <w:pPr>
@@ -9878,15 +10922,15 @@
       <w:jc w:val="left"/>
     </w:pPr>
     <w:rPr>
-      <w:rFonts w:ascii="宋体" w:hAnsi="宋体"/>
+      <w:rFonts w:ascii="SimSun" w:hAnsi="SimSun"/>
       <w:color w:val="000000" w:themeColor="text1"/>
       <w:sz w:val="24"/>
     </w:rPr>
   </w:style>
-  <w:style w:type="paragraph" w:styleId="a9">
+  <w:style w:type="paragraph" w:styleId="BalloonText">
     <w:name w:val="Balloon Text"/>
-    <w:basedOn w:val="a"/>
-    <w:link w:val="aa"/>
+    <w:basedOn w:val="Normal"/>
+    <w:link w:val="BalloonTextChar"/>
     <w:qFormat/>
     <w:rsid w:val="00091778"/>
     <w:rPr>
@@ -9894,10 +10938,10 @@
       <w:szCs w:val="18"/>
     </w:rPr>
   </w:style>
-  <w:style w:type="paragraph" w:styleId="ab">
+  <w:style w:type="paragraph" w:styleId="Footer">
     <w:name w:val="footer"/>
-    <w:basedOn w:val="a"/>
-    <w:link w:val="ac"/>
+    <w:basedOn w:val="Normal"/>
+    <w:link w:val="FooterChar"/>
     <w:uiPriority w:val="99"/>
     <w:qFormat/>
     <w:rsid w:val="00091778"/>
@@ -9914,9 +10958,9 @@
       <w:szCs w:val="18"/>
     </w:rPr>
   </w:style>
-  <w:style w:type="paragraph" w:styleId="ad">
+  <w:style w:type="paragraph" w:styleId="Header">
     <w:name w:val="header"/>
-    <w:basedOn w:val="a"/>
+    <w:basedOn w:val="Normal"/>
     <w:qFormat/>
     <w:rsid w:val="00091778"/>
     <w:pPr>
@@ -9937,8 +10981,8 @@
   </w:style>
   <w:style w:type="paragraph" w:styleId="TOC1">
     <w:name w:val="toc 1"/>
-    <w:basedOn w:val="a"/>
-    <w:next w:val="a"/>
+    <w:basedOn w:val="Normal"/>
+    <w:next w:val="Normal"/>
     <w:uiPriority w:val="39"/>
     <w:qFormat/>
     <w:rsid w:val="009D2653"/>
@@ -9955,8 +10999,8 @@
   </w:style>
   <w:style w:type="paragraph" w:styleId="TOC2">
     <w:name w:val="toc 2"/>
-    <w:basedOn w:val="a"/>
-    <w:next w:val="a"/>
+    <w:basedOn w:val="Normal"/>
+    <w:next w:val="Normal"/>
     <w:uiPriority w:val="39"/>
     <w:qFormat/>
     <w:rsid w:val="00091778"/>
@@ -9970,9 +11014,9 @@
       <w:szCs w:val="20"/>
     </w:rPr>
   </w:style>
-  <w:style w:type="paragraph" w:styleId="ae">
+  <w:style w:type="paragraph" w:styleId="NormalWeb">
     <w:name w:val="Normal (Web)"/>
-    <w:basedOn w:val="a"/>
+    <w:basedOn w:val="Normal"/>
     <w:qFormat/>
     <w:rsid w:val="00091778"/>
     <w:pPr>
@@ -9982,18 +11026,18 @@
       <w:sz w:val="24"/>
     </w:rPr>
   </w:style>
-  <w:style w:type="character" w:styleId="af">
+  <w:style w:type="character" w:styleId="Emphasis">
     <w:name w:val="Emphasis"/>
-    <w:basedOn w:val="a0"/>
+    <w:basedOn w:val="DefaultParagraphFont"/>
     <w:qFormat/>
     <w:rsid w:val="00091778"/>
     <w:rPr>
       <w:i/>
     </w:rPr>
   </w:style>
-  <w:style w:type="character" w:styleId="af0">
+  <w:style w:type="character" w:styleId="Hyperlink">
     <w:name w:val="Hyperlink"/>
-    <w:basedOn w:val="a0"/>
+    <w:basedOn w:val="DefaultParagraphFont"/>
     <w:uiPriority w:val="99"/>
     <w:qFormat/>
     <w:rsid w:val="00091778"/>
@@ -10002,9 +11046,9 @@
       <w:u w:val="single"/>
     </w:rPr>
   </w:style>
-  <w:style w:type="character" w:styleId="af1">
+  <w:style w:type="character" w:styleId="CommentReference">
     <w:name w:val="annotation reference"/>
-    <w:basedOn w:val="a0"/>
+    <w:basedOn w:val="DefaultParagraphFont"/>
     <w:qFormat/>
     <w:rsid w:val="00091778"/>
     <w:rPr>
@@ -10012,9 +11056,9 @@
       <w:szCs w:val="21"/>
     </w:rPr>
   </w:style>
-  <w:style w:type="table" w:styleId="af2">
+  <w:style w:type="table" w:styleId="TableGrid">
     <w:name w:val="Table Grid"/>
-    <w:basedOn w:val="a1"/>
+    <w:basedOn w:val="TableNormal"/>
     <w:qFormat/>
     <w:rsid w:val="00091778"/>
     <w:pPr>
@@ -10032,9 +11076,9 @@
       </w:tblBorders>
     </w:tblPr>
   </w:style>
-  <w:style w:type="paragraph" w:styleId="af3">
+  <w:style w:type="paragraph" w:styleId="ListParagraph">
     <w:name w:val="List Paragraph"/>
-    <w:basedOn w:val="a"/>
+    <w:basedOn w:val="Normal"/>
     <w:uiPriority w:val="34"/>
     <w:qFormat/>
     <w:rsid w:val="00091778"/>
@@ -10042,14 +11086,14 @@
       <w:ind w:firstLineChars="200" w:firstLine="420"/>
     </w:pPr>
   </w:style>
-  <w:style w:type="character" w:customStyle="1" w:styleId="10">
-    <w:name w:val="标题 1 字符"/>
-    <w:basedOn w:val="a0"/>
-    <w:link w:val="1"/>
+  <w:style w:type="character" w:customStyle="1" w:styleId="Heading1Char">
+    <w:name w:val="Heading 1 Char"/>
+    <w:basedOn w:val="DefaultParagraphFont"/>
+    <w:link w:val="Heading1"/>
     <w:qFormat/>
     <w:rsid w:val="008C56CB"/>
     <w:rPr>
-      <w:rFonts w:eastAsia="黑体"/>
+      <w:rFonts w:eastAsia="SimHei"/>
       <w:kern w:val="44"/>
       <w:sz w:val="36"/>
       <w:szCs w:val="22"/>
@@ -10057,8 +11101,8 @@
   </w:style>
   <w:style w:type="paragraph" w:customStyle="1" w:styleId="TOC10">
     <w:name w:val="TOC 标题1"/>
-    <w:basedOn w:val="1"/>
-    <w:next w:val="a"/>
+    <w:basedOn w:val="Heading1"/>
+    <w:next w:val="Normal"/>
     <w:uiPriority w:val="39"/>
     <w:unhideWhenUsed/>
     <w:qFormat/>
@@ -10076,10 +11120,10 @@
       <w:szCs w:val="32"/>
     </w:rPr>
   </w:style>
-  <w:style w:type="character" w:customStyle="1" w:styleId="aa">
-    <w:name w:val="批注框文本 字符"/>
-    <w:basedOn w:val="a0"/>
-    <w:link w:val="a9"/>
+  <w:style w:type="character" w:customStyle="1" w:styleId="BalloonTextChar">
+    <w:name w:val="Balloon Text Char"/>
+    <w:basedOn w:val="DefaultParagraphFont"/>
+    <w:link w:val="BalloonText"/>
     <w:qFormat/>
     <w:rsid w:val="00091778"/>
     <w:rPr>
@@ -10089,9 +11133,9 @@
       <w:szCs w:val="18"/>
     </w:rPr>
   </w:style>
-  <w:style w:type="character" w:customStyle="1" w:styleId="30">
-    <w:name w:val="标题 3 字符"/>
-    <w:link w:val="3"/>
+  <w:style w:type="character" w:customStyle="1" w:styleId="Heading3Char">
+    <w:name w:val="Heading 3 Char"/>
+    <w:link w:val="Heading3"/>
     <w:qFormat/>
     <w:rsid w:val="008C56CB"/>
     <w:rPr>
@@ -10123,22 +11167,22 @@
       <w:ind w:leftChars="400" w:left="400"/>
     </w:pPr>
   </w:style>
-  <w:style w:type="character" w:customStyle="1" w:styleId="20">
-    <w:name w:val="标题 2 字符"/>
-    <w:link w:val="2"/>
+  <w:style w:type="character" w:customStyle="1" w:styleId="Heading2Char">
+    <w:name w:val="Heading 2 Char"/>
+    <w:link w:val="Heading2"/>
     <w:qFormat/>
     <w:rsid w:val="008C56CB"/>
     <w:rPr>
-      <w:rFonts w:eastAsia="黑体" w:cstheme="minorBidi"/>
+      <w:rFonts w:eastAsia="SimHei" w:cstheme="minorBidi"/>
       <w:kern w:val="2"/>
       <w:sz w:val="28"/>
       <w:szCs w:val="24"/>
     </w:rPr>
   </w:style>
-  <w:style w:type="character" w:customStyle="1" w:styleId="a6">
-    <w:name w:val="批注文字 字符"/>
-    <w:basedOn w:val="a0"/>
-    <w:link w:val="a4"/>
+  <w:style w:type="character" w:customStyle="1" w:styleId="CommentTextChar">
+    <w:name w:val="Comment Text Char"/>
+    <w:basedOn w:val="DefaultParagraphFont"/>
+    <w:link w:val="CommentText"/>
     <w:qFormat/>
     <w:rsid w:val="00091778"/>
     <w:rPr>
@@ -10148,10 +11192,10 @@
       <w:szCs w:val="24"/>
     </w:rPr>
   </w:style>
-  <w:style w:type="character" w:customStyle="1" w:styleId="a5">
-    <w:name w:val="批注主题 字符"/>
-    <w:basedOn w:val="a6"/>
-    <w:link w:val="a3"/>
+  <w:style w:type="character" w:customStyle="1" w:styleId="CommentSubjectChar">
+    <w:name w:val="Comment Subject Char"/>
+    <w:basedOn w:val="CommentTextChar"/>
+    <w:link w:val="CommentSubject"/>
     <w:qFormat/>
     <w:rsid w:val="00091778"/>
     <w:rPr>
@@ -10163,33 +11207,33 @@
       <w:szCs w:val="24"/>
     </w:rPr>
   </w:style>
-  <w:style w:type="paragraph" w:styleId="af4">
+  <w:style w:type="paragraph" w:styleId="DocumentMap">
     <w:name w:val="Document Map"/>
-    <w:basedOn w:val="a"/>
-    <w:link w:val="af5"/>
+    <w:basedOn w:val="Normal"/>
+    <w:link w:val="DocumentMapChar"/>
     <w:rsid w:val="00814172"/>
     <w:rPr>
-      <w:rFonts w:ascii="宋体" w:eastAsia="宋体"/>
+      <w:rFonts w:ascii="SimSun" w:eastAsia="SimSun"/>
       <w:sz w:val="18"/>
       <w:szCs w:val="18"/>
     </w:rPr>
   </w:style>
-  <w:style w:type="character" w:customStyle="1" w:styleId="af5">
-    <w:name w:val="文档结构图 字符"/>
-    <w:basedOn w:val="a0"/>
-    <w:link w:val="af4"/>
+  <w:style w:type="character" w:customStyle="1" w:styleId="DocumentMapChar">
+    <w:name w:val="Document Map Char"/>
+    <w:basedOn w:val="DefaultParagraphFont"/>
+    <w:link w:val="DocumentMap"/>
     <w:rsid w:val="00814172"/>
     <w:rPr>
-      <w:rFonts w:ascii="宋体" w:hAnsiTheme="minorHAnsi" w:cstheme="minorBidi"/>
+      <w:rFonts w:ascii="SimSun" w:hAnsiTheme="minorHAnsi" w:cstheme="minorBidi"/>
       <w:kern w:val="2"/>
       <w:sz w:val="18"/>
       <w:szCs w:val="18"/>
     </w:rPr>
   </w:style>
-  <w:style w:type="character" w:customStyle="1" w:styleId="ac">
-    <w:name w:val="页脚 字符"/>
-    <w:basedOn w:val="a0"/>
-    <w:link w:val="ab"/>
+  <w:style w:type="character" w:customStyle="1" w:styleId="FooterChar">
+    <w:name w:val="Footer Char"/>
+    <w:basedOn w:val="DefaultParagraphFont"/>
+    <w:link w:val="Footer"/>
     <w:uiPriority w:val="99"/>
     <w:rsid w:val="00814172"/>
     <w:rPr>
@@ -10201,8 +11245,8 @@
   </w:style>
   <w:style w:type="paragraph" w:styleId="TOC4">
     <w:name w:val="toc 4"/>
-    <w:basedOn w:val="a"/>
-    <w:next w:val="a"/>
+    <w:basedOn w:val="Normal"/>
+    <w:next w:val="Normal"/>
     <w:autoRedefine/>
     <w:rsid w:val="00C34BB8"/>
     <w:pPr>
@@ -10216,8 +11260,8 @@
   </w:style>
   <w:style w:type="paragraph" w:styleId="TOC5">
     <w:name w:val="toc 5"/>
-    <w:basedOn w:val="a"/>
-    <w:next w:val="a"/>
+    <w:basedOn w:val="Normal"/>
+    <w:next w:val="Normal"/>
     <w:autoRedefine/>
     <w:rsid w:val="00C34BB8"/>
     <w:pPr>
@@ -10231,8 +11275,8 @@
   </w:style>
   <w:style w:type="paragraph" w:styleId="TOC6">
     <w:name w:val="toc 6"/>
-    <w:basedOn w:val="a"/>
-    <w:next w:val="a"/>
+    <w:basedOn w:val="Normal"/>
+    <w:next w:val="Normal"/>
     <w:autoRedefine/>
     <w:rsid w:val="00C34BB8"/>
     <w:pPr>
@@ -10246,8 +11290,8 @@
   </w:style>
   <w:style w:type="paragraph" w:styleId="TOC7">
     <w:name w:val="toc 7"/>
-    <w:basedOn w:val="a"/>
-    <w:next w:val="a"/>
+    <w:basedOn w:val="Normal"/>
+    <w:next w:val="Normal"/>
     <w:autoRedefine/>
     <w:rsid w:val="00C34BB8"/>
     <w:pPr>
@@ -10261,8 +11305,8 @@
   </w:style>
   <w:style w:type="paragraph" w:styleId="TOC8">
     <w:name w:val="toc 8"/>
-    <w:basedOn w:val="a"/>
-    <w:next w:val="a"/>
+    <w:basedOn w:val="Normal"/>
+    <w:next w:val="Normal"/>
     <w:autoRedefine/>
     <w:rsid w:val="00C34BB8"/>
     <w:pPr>
@@ -10276,8 +11320,8 @@
   </w:style>
   <w:style w:type="paragraph" w:styleId="TOC9">
     <w:name w:val="toc 9"/>
-    <w:basedOn w:val="a"/>
-    <w:next w:val="a"/>
+    <w:basedOn w:val="Normal"/>
+    <w:next w:val="Normal"/>
     <w:autoRedefine/>
     <w:rsid w:val="00C34BB8"/>
     <w:pPr>
@@ -10289,34 +11333,34 @@
       <w:szCs w:val="18"/>
     </w:rPr>
   </w:style>
-  <w:style w:type="character" w:customStyle="1" w:styleId="a8">
-    <w:name w:val="纯文本 字符"/>
-    <w:basedOn w:val="a0"/>
-    <w:link w:val="a7"/>
+  <w:style w:type="character" w:customStyle="1" w:styleId="PlainTextChar">
+    <w:name w:val="Plain Text Char"/>
+    <w:basedOn w:val="DefaultParagraphFont"/>
+    <w:link w:val="PlainText"/>
     <w:rsid w:val="00BA3F95"/>
     <w:rPr>
-      <w:rFonts w:ascii="宋体" w:eastAsiaTheme="minorEastAsia" w:hAnsi="Courier New" w:cs="Courier New"/>
+      <w:rFonts w:ascii="SimSun" w:eastAsiaTheme="minorEastAsia" w:hAnsi="Courier New" w:cs="Courier New"/>
       <w:kern w:val="2"/>
       <w:sz w:val="21"/>
       <w:szCs w:val="21"/>
     </w:rPr>
   </w:style>
-  <w:style w:type="character" w:customStyle="1" w:styleId="22">
-    <w:name w:val="正文文本缩进 2 字符"/>
-    <w:basedOn w:val="a0"/>
-    <w:link w:val="21"/>
+  <w:style w:type="character" w:customStyle="1" w:styleId="BodyTextIndent2Char">
+    <w:name w:val="Body Text Indent 2 Char"/>
+    <w:basedOn w:val="DefaultParagraphFont"/>
+    <w:link w:val="BodyTextIndent2"/>
     <w:rsid w:val="0026698F"/>
     <w:rPr>
-      <w:rFonts w:ascii="宋体" w:eastAsiaTheme="minorEastAsia" w:hAnsi="宋体" w:cstheme="minorBidi"/>
+      <w:rFonts w:ascii="SimSun" w:eastAsiaTheme="minorEastAsia" w:hAnsi="SimSun" w:cstheme="minorBidi"/>
       <w:color w:val="000000" w:themeColor="text1"/>
       <w:kern w:val="2"/>
       <w:sz w:val="24"/>
       <w:szCs w:val="24"/>
     </w:rPr>
   </w:style>
-  <w:style w:type="character" w:styleId="af6">
+  <w:style w:type="character" w:styleId="PlaceholderText">
     <w:name w:val="Placeholder Text"/>
-    <w:basedOn w:val="a0"/>
+    <w:basedOn w:val="DefaultParagraphFont"/>
     <w:uiPriority w:val="99"/>
     <w:unhideWhenUsed/>
     <w:rsid w:val="00B819B5"/>
@@ -10324,10 +11368,10 @@
       <w:color w:val="808080"/>
     </w:rPr>
   </w:style>
-  <w:style w:type="paragraph" w:styleId="TOC">
+  <w:style w:type="paragraph" w:styleId="TOCHeading">
     <w:name w:val="TOC Heading"/>
-    <w:basedOn w:val="1"/>
-    <w:next w:val="a"/>
+    <w:basedOn w:val="Heading1"/>
+    <w:next w:val="Normal"/>
     <w:uiPriority w:val="39"/>
     <w:unhideWhenUsed/>
     <w:qFormat/>

</xml_diff>

<commit_message>
[add] add some pictures
</commit_message>
<xml_diff>
--- a/ProgramDebugPratice_Feb.docx
+++ b/ProgramDebugPratice_Feb.docx
@@ -1,6 +1,6 @@
 
 <file path=word/document.xml><?xml version="1.0" encoding="utf-8"?>
-<w:document xmlns:wpc="http://schemas.microsoft.com/office/word/2010/wordprocessingCanvas" xmlns:cx="http://schemas.microsoft.com/office/drawing/2014/chartex" xmlns:cx1="http://schemas.microsoft.com/office/drawing/2015/9/8/chartex" xmlns:cx2="http://schemas.microsoft.com/office/drawing/2015/10/21/chartex" xmlns:cx3="http://schemas.microsoft.com/office/drawing/2016/5/9/chartex" xmlns:cx4="http://schemas.microsoft.com/office/drawing/2016/5/10/chartex" xmlns:cx5="http://schemas.microsoft.com/office/drawing/2016/5/11/chartex" xmlns:cx6="http://schemas.microsoft.com/office/drawing/2016/5/12/chartex" xmlns:cx7="http://schemas.microsoft.com/office/drawing/2016/5/13/chartex" xmlns:cx8="http://schemas.microsoft.com/office/drawing/2016/5/14/chartex" xmlns:mc="http://schemas.openxmlformats.org/markup-compatibility/2006" xmlns:aink="http://schemas.microsoft.com/office/drawing/2016/ink" xmlns:am3d="http://schemas.microsoft.com/office/drawing/2017/model3d" xmlns:o="urn:schemas-microsoft-com:office:office" xmlns:r="http://schemas.openxmlformats.org/officeDocument/2006/relationships" xmlns:m="http://schemas.openxmlformats.org/officeDocument/2006/math" xmlns:v="urn:schemas-microsoft-com:vml" xmlns:wp14="http://schemas.microsoft.com/office/word/2010/wordprocessingDrawing" xmlns:wp="http://schemas.openxmlformats.org/drawingml/2006/wordprocessingDrawing" xmlns:w10="urn:schemas-microsoft-com:office:word" xmlns:w="http://schemas.openxmlformats.org/wordprocessingml/2006/main" xmlns:w14="http://schemas.microsoft.com/office/word/2010/wordml" xmlns:w15="http://schemas.microsoft.com/office/word/2012/wordml" xmlns:w16cex="http://schemas.microsoft.com/office/word/2018/wordml/cex" xmlns:w16cid="http://schemas.microsoft.com/office/word/2016/wordml/cid" xmlns:w16="http://schemas.microsoft.com/office/word/2018/wordml" xmlns:w16se="http://schemas.microsoft.com/office/word/2015/wordml/symex" xmlns:wpg="http://schemas.microsoft.com/office/word/2010/wordprocessingGroup" xmlns:wpi="http://schemas.microsoft.com/office/word/2010/wordprocessingInk" xmlns:wne="http://schemas.microsoft.com/office/word/2006/wordml" xmlns:wps="http://schemas.microsoft.com/office/word/2010/wordprocessingShape" mc:Ignorable="w14 w15 w16se w16cid w16 w16cex wp14">
+<w:document xmlns:wpc="http://schemas.microsoft.com/office/word/2010/wordprocessingCanvas" xmlns:cx="http://schemas.microsoft.com/office/drawing/2014/chartex" xmlns:cx1="http://schemas.microsoft.com/office/drawing/2015/9/8/chartex" xmlns:cx2="http://schemas.microsoft.com/office/drawing/2015/10/21/chartex" xmlns:cx3="http://schemas.microsoft.com/office/drawing/2016/5/9/chartex" xmlns:cx4="http://schemas.microsoft.com/office/drawing/2016/5/10/chartex" xmlns:cx5="http://schemas.microsoft.com/office/drawing/2016/5/11/chartex" xmlns:cx6="http://schemas.microsoft.com/office/drawing/2016/5/12/chartex" xmlns:cx7="http://schemas.microsoft.com/office/drawing/2016/5/13/chartex" xmlns:cx8="http://schemas.microsoft.com/office/drawing/2016/5/14/chartex" xmlns:mc="http://schemas.openxmlformats.org/markup-compatibility/2006" xmlns:aink="http://schemas.microsoft.com/office/drawing/2016/ink" xmlns:am3d="http://schemas.microsoft.com/office/drawing/2017/model3d" xmlns:o="urn:schemas-microsoft-com:office:office" xmlns:r="http://schemas.openxmlformats.org/officeDocument/2006/relationships" xmlns:m="http://schemas.openxmlformats.org/officeDocument/2006/math" xmlns:v="urn:schemas-microsoft-com:vml" xmlns:wp14="http://schemas.microsoft.com/office/word/2010/wordprocessingDrawing" xmlns:wp="http://schemas.openxmlformats.org/drawingml/2006/wordprocessingDrawing" xmlns:w10="urn:schemas-microsoft-com:office:word" xmlns:w="http://schemas.openxmlformats.org/wordprocessingml/2006/main" xmlns:w14="http://schemas.microsoft.com/office/word/2010/wordml" xmlns:w15="http://schemas.microsoft.com/office/word/2012/wordml" xmlns:w16cex="http://schemas.microsoft.com/office/word/2018/wordml/cex" xmlns:w16cid="http://schemas.microsoft.com/office/word/2016/wordml/cid" xmlns:w16="http://schemas.microsoft.com/office/word/2018/wordml" xmlns:w16sdtdh="http://schemas.microsoft.com/office/word/2020/wordml/sdtdatahash" xmlns:w16se="http://schemas.microsoft.com/office/word/2015/wordml/symex" xmlns:wpg="http://schemas.microsoft.com/office/word/2010/wordprocessingGroup" xmlns:wpi="http://schemas.microsoft.com/office/word/2010/wordprocessingInk" xmlns:wne="http://schemas.microsoft.com/office/word/2006/wordml" xmlns:wps="http://schemas.microsoft.com/office/word/2010/wordprocessingShape" mc:Ignorable="w14 w15 w16se w16cid w16 w16cex w16sdtdh wp14">
   <w:body>
     <w:tbl>
       <w:tblPr>
@@ -25,7 +25,7 @@
             <w:pPr>
               <w:spacing w:line="360" w:lineRule="auto"/>
               <w:rPr>
-                <w:rFonts w:ascii="SimHei" w:eastAsia="SimHei" w:hAnsi="SimHei"/>
+                <w:rFonts w:ascii="黑体" w:eastAsia="黑体" w:hAnsi="黑体"/>
                 <w:sz w:val="24"/>
               </w:rPr>
             </w:pPr>
@@ -58,7 +58,7 @@
             <w:pPr>
               <w:spacing w:line="360" w:lineRule="auto"/>
               <w:rPr>
-                <w:rFonts w:ascii="SimHei" w:eastAsia="SimHei" w:hAnsi="SimHei"/>
+                <w:rFonts w:ascii="黑体" w:eastAsia="黑体" w:hAnsi="黑体"/>
                 <w:sz w:val="24"/>
               </w:rPr>
             </w:pPr>
@@ -84,7 +84,7 @@
       <w:pPr>
         <w:jc w:val="center"/>
         <w:rPr>
-          <w:rFonts w:ascii="STXinwei" w:eastAsia="STXinwei" w:hAnsi="Arial Black"/>
+          <w:rFonts w:ascii="华文新魏" w:eastAsia="华文新魏" w:hAnsi="Arial Black"/>
           <w:b/>
           <w:bCs/>
           <w:color w:val="000000"/>
@@ -552,7 +552,7 @@
       </w:r>
       <w:r>
         <w:rPr>
-          <w:rFonts w:ascii="Times New Roman" w:eastAsia="SimHei" w:hAnsi="Times New Roman" w:cs="Times New Roman"/>
+          <w:rFonts w:ascii="Times New Roman" w:eastAsia="黑体" w:hAnsi="Times New Roman" w:cs="Times New Roman"/>
           <w:bCs/>
           <w:color w:val="000000"/>
           <w:sz w:val="10"/>
@@ -585,7 +585,7 @@
     </w:p>
     <w:p>
       <w:pPr>
-        <w:pStyle w:val="PlainText"/>
+        <w:pStyle w:val="a7"/>
         <w:snapToGrid w:val="0"/>
         <w:spacing w:line="480" w:lineRule="auto"/>
         <w:ind w:leftChars="-85" w:left="-178" w:rightChars="10" w:right="21"/>
@@ -609,7 +609,7 @@
     </w:p>
     <w:p>
       <w:pPr>
-        <w:pStyle w:val="PlainText"/>
+        <w:pStyle w:val="a7"/>
         <w:snapToGrid w:val="0"/>
         <w:spacing w:line="480" w:lineRule="auto"/>
         <w:ind w:leftChars="-85" w:left="-178" w:rightChars="10" w:right="21"/>
@@ -624,7 +624,23 @@
           <w:rFonts w:ascii="Times New Roman" w:hAnsi="Times New Roman" w:cs="Times New Roman"/>
           <w:sz w:val="24"/>
         </w:rPr>
-        <w:t>本人郑重声明：所提交的论文是本人在导师的指导下，独立进行研究工作所取得的成果。除文中已经注明引用的内容外，本论文不含其他个人或集体已经发表或撰写过的研究成果。对本文的研究作出重要贡献的个人和集体，均已在文中以明确方式标明。</w:t>
+        <w:t>本人郑重声明：所提交的论文是本人在导师的指导下，独立进行研究工作所取得的成果。除文中已经注明引用的内容外，本论文不含其他个人或集体已经发表或撰写过的研究成果。对本文的研究</w:t>
+      </w:r>
+      <w:proofErr w:type="gramStart"/>
+      <w:r>
+        <w:rPr>
+          <w:rFonts w:ascii="Times New Roman" w:hAnsi="Times New Roman" w:cs="Times New Roman"/>
+          <w:sz w:val="24"/>
+        </w:rPr>
+        <w:t>作出</w:t>
+      </w:r>
+      <w:proofErr w:type="gramEnd"/>
+      <w:r>
+        <w:rPr>
+          <w:rFonts w:ascii="Times New Roman" w:hAnsi="Times New Roman" w:cs="Times New Roman"/>
+          <w:sz w:val="24"/>
+        </w:rPr>
+        <w:t>重要贡献的个人和集体，均已在文中以明确方式标明。</w:t>
       </w:r>
     </w:p>
     <w:p>
@@ -892,7 +908,7 @@
     </w:p>
     <w:p>
       <w:pPr>
-        <w:pStyle w:val="PlainText"/>
+        <w:pStyle w:val="a7"/>
         <w:snapToGrid w:val="0"/>
         <w:spacing w:line="360" w:lineRule="auto"/>
         <w:ind w:leftChars="-85" w:left="-178" w:rightChars="10" w:right="21"/>
@@ -925,7 +941,7 @@
     </w:p>
     <w:p>
       <w:pPr>
-        <w:pStyle w:val="PlainText"/>
+        <w:pStyle w:val="a7"/>
         <w:snapToGrid w:val="0"/>
         <w:spacing w:line="360" w:lineRule="auto"/>
         <w:ind w:leftChars="-85" w:left="-178" w:rightChars="10" w:right="21"/>
@@ -949,7 +965,7 @@
         <w:widowControl/>
         <w:jc w:val="center"/>
         <w:rPr>
-          <w:rFonts w:ascii="Times New Roman" w:eastAsia="SimHei" w:hAnsi="Times New Roman" w:cs="Times New Roman"/>
+          <w:rFonts w:ascii="Times New Roman" w:eastAsia="黑体" w:hAnsi="Times New Roman" w:cs="Times New Roman"/>
           <w:bCs/>
           <w:color w:val="000000"/>
           <w:sz w:val="36"/>
@@ -962,7 +978,7 @@
         <w:widowControl/>
         <w:jc w:val="center"/>
         <w:rPr>
-          <w:rFonts w:ascii="Times New Roman" w:eastAsia="SimHei" w:hAnsi="Times New Roman" w:cs="Times New Roman"/>
+          <w:rFonts w:ascii="Times New Roman" w:eastAsia="黑体" w:hAnsi="Times New Roman" w:cs="Times New Roman"/>
           <w:bCs/>
           <w:color w:val="000000"/>
           <w:sz w:val="36"/>
@@ -971,7 +987,7 @@
       </w:pPr>
       <w:r>
         <w:rPr>
-          <w:rFonts w:ascii="Times New Roman" w:eastAsia="SimHei" w:hAnsi="Times New Roman" w:cs="Times New Roman" w:hint="eastAsia"/>
+          <w:rFonts w:ascii="Times New Roman" w:eastAsia="黑体" w:hAnsi="Times New Roman" w:cs="Times New Roman" w:hint="eastAsia"/>
           <w:bCs/>
           <w:color w:val="000000"/>
           <w:sz w:val="36"/>
@@ -985,7 +1001,7 @@
         <w:widowControl/>
         <w:jc w:val="center"/>
         <w:rPr>
-          <w:rFonts w:ascii="Times New Roman" w:eastAsia="SimHei" w:hAnsi="Times New Roman" w:cs="Times New Roman"/>
+          <w:rFonts w:ascii="Times New Roman" w:eastAsia="黑体" w:hAnsi="Times New Roman" w:cs="Times New Roman"/>
           <w:bCs/>
           <w:color w:val="000000"/>
           <w:sz w:val="36"/>
@@ -994,7 +1010,7 @@
       </w:pPr>
       <w:r>
         <w:rPr>
-          <w:rFonts w:ascii="Times New Roman" w:eastAsia="SimHei" w:hAnsi="Times New Roman" w:cs="Times New Roman"/>
+          <w:rFonts w:ascii="Times New Roman" w:eastAsia="黑体" w:hAnsi="Times New Roman" w:cs="Times New Roman"/>
           <w:bCs/>
           <w:color w:val="000000"/>
           <w:sz w:val="36"/>
@@ -1151,6 +1167,7 @@
         </w:rPr>
         <w:t>的操作系统</w:t>
       </w:r>
+      <w:proofErr w:type="gramStart"/>
       <w:r>
         <w:rPr>
           <w:rFonts w:ascii="Times New Roman" w:hAnsi="Times New Roman" w:cs="Times New Roman" w:hint="eastAsia"/>
@@ -1163,13 +1180,21 @@
           <w:rFonts w:ascii="Times New Roman" w:hAnsi="Times New Roman" w:cs="Times New Roman" w:hint="eastAsia"/>
           <w:sz w:val="24"/>
         </w:rPr>
-        <w:t>程序调试</w:t>
-      </w:r>
+        <w:t>程序</w:t>
+      </w:r>
+      <w:proofErr w:type="gramEnd"/>
       <w:r>
         <w:rPr>
           <w:rFonts w:ascii="Times New Roman" w:hAnsi="Times New Roman" w:cs="Times New Roman" w:hint="eastAsia"/>
           <w:sz w:val="24"/>
         </w:rPr>
+        <w:t>调试</w:t>
+      </w:r>
+      <w:r>
+        <w:rPr>
+          <w:rFonts w:ascii="Times New Roman" w:hAnsi="Times New Roman" w:cs="Times New Roman" w:hint="eastAsia"/>
+          <w:sz w:val="24"/>
+        </w:rPr>
         <w:t>相关内容</w:t>
       </w:r>
       <w:r>
@@ -1186,12 +1211,21 @@
         </w:rPr>
         <w:t>Linux</w:t>
       </w:r>
+      <w:proofErr w:type="gramStart"/>
       <w:r>
         <w:rPr>
           <w:rFonts w:ascii="Times New Roman" w:hAnsi="Times New Roman" w:cs="Times New Roman" w:hint="eastAsia"/>
           <w:sz w:val="24"/>
         </w:rPr>
-        <w:t>下关于调试方法的研究，比如</w:t>
+        <w:t>下关于</w:t>
+      </w:r>
+      <w:proofErr w:type="gramEnd"/>
+      <w:r>
+        <w:rPr>
+          <w:rFonts w:ascii="Times New Roman" w:hAnsi="Times New Roman" w:cs="Times New Roman" w:hint="eastAsia"/>
+          <w:sz w:val="24"/>
+        </w:rPr>
+        <w:t>调试方法的研究，比如</w:t>
       </w:r>
       <w:r>
         <w:rPr>
@@ -1785,7 +1819,7 @@
       <w:sdtContent>
         <w:p>
           <w:pPr>
-            <w:pStyle w:val="TOCHeading"/>
+            <w:pStyle w:val="TOC"/>
           </w:pPr>
           <w:r>
             <w:t>Table of Contents</w:t>
@@ -1820,7 +1854,7 @@
           <w:hyperlink w:anchor="_Toc93417709" w:history="1">
             <w:r>
               <w:rPr>
-                <w:rStyle w:val="Hyperlink"/>
+                <w:rStyle w:val="af0"/>
                 <w:rFonts w:hint="eastAsia"/>
                 <w:noProof/>
               </w:rPr>
@@ -1840,7 +1874,7 @@
             </w:r>
             <w:r>
               <w:rPr>
-                <w:rStyle w:val="Hyperlink"/>
+                <w:rStyle w:val="af0"/>
                 <w:rFonts w:hint="eastAsia"/>
                 <w:noProof/>
               </w:rPr>
@@ -1848,14 +1882,14 @@
             </w:r>
             <w:r>
               <w:rPr>
-                <w:rStyle w:val="Hyperlink"/>
+                <w:rStyle w:val="af0"/>
                 <w:noProof/>
               </w:rPr>
               <w:t xml:space="preserve">  </w:t>
             </w:r>
             <w:r>
               <w:rPr>
-                <w:rStyle w:val="Hyperlink"/>
+                <w:rStyle w:val="af0"/>
                 <w:rFonts w:hint="eastAsia"/>
                 <w:noProof/>
               </w:rPr>
@@ -1928,14 +1962,14 @@
           <w:hyperlink w:anchor="_Toc93417710" w:history="1">
             <w:r>
               <w:rPr>
-                <w:rStyle w:val="Hyperlink"/>
+                <w:rStyle w:val="af0"/>
                 <w:noProof/>
               </w:rPr>
               <w:t xml:space="preserve">1.1 </w:t>
             </w:r>
             <w:r>
               <w:rPr>
-                <w:rStyle w:val="Hyperlink"/>
+                <w:rStyle w:val="af0"/>
                 <w:rFonts w:hint="eastAsia"/>
                 <w:noProof/>
               </w:rPr>
@@ -2008,14 +2042,14 @@
           <w:hyperlink w:anchor="_Toc93417711" w:history="1">
             <w:r>
               <w:rPr>
-                <w:rStyle w:val="Hyperlink"/>
+                <w:rStyle w:val="af0"/>
                 <w:noProof/>
               </w:rPr>
               <w:t xml:space="preserve">1.2 </w:t>
             </w:r>
             <w:r>
               <w:rPr>
-                <w:rStyle w:val="Hyperlink"/>
+                <w:rStyle w:val="af0"/>
                 <w:rFonts w:hint="eastAsia"/>
                 <w:noProof/>
               </w:rPr>
@@ -2091,7 +2125,7 @@
           <w:hyperlink w:anchor="_Toc93417712" w:history="1">
             <w:r>
               <w:rPr>
-                <w:rStyle w:val="Hyperlink"/>
+                <w:rStyle w:val="af0"/>
                 <w:rFonts w:hint="eastAsia"/>
                 <w:noProof/>
               </w:rPr>
@@ -2111,7 +2145,7 @@
             </w:r>
             <w:r>
               <w:rPr>
-                <w:rStyle w:val="Hyperlink"/>
+                <w:rStyle w:val="af0"/>
                 <w:rFonts w:hint="eastAsia"/>
                 <w:noProof/>
               </w:rPr>
@@ -2184,7 +2218,7 @@
           <w:hyperlink w:anchor="_Toc93417713" w:history="1">
             <w:r>
               <w:rPr>
-                <w:rStyle w:val="Hyperlink"/>
+                <w:rStyle w:val="af0"/>
                 <w:rFonts w:cs="Times New Roman"/>
                 <w:noProof/>
               </w:rPr>
@@ -2192,7 +2226,7 @@
             </w:r>
             <w:r>
               <w:rPr>
-                <w:rStyle w:val="Hyperlink"/>
+                <w:rStyle w:val="af0"/>
                 <w:rFonts w:cs="Times New Roman" w:hint="eastAsia"/>
                 <w:noProof/>
               </w:rPr>
@@ -2265,14 +2299,14 @@
           <w:hyperlink w:anchor="_Toc93417714" w:history="1">
             <w:r>
               <w:rPr>
-                <w:rStyle w:val="Hyperlink"/>
+                <w:rStyle w:val="af0"/>
                 <w:noProof/>
               </w:rPr>
               <w:t xml:space="preserve">2.1.1 </w:t>
             </w:r>
             <w:r>
               <w:rPr>
-                <w:rStyle w:val="Hyperlink"/>
+                <w:rStyle w:val="af0"/>
                 <w:rFonts w:hint="eastAsia"/>
                 <w:noProof/>
               </w:rPr>
@@ -2345,14 +2379,14 @@
           <w:hyperlink w:anchor="_Toc93417715" w:history="1">
             <w:r>
               <w:rPr>
-                <w:rStyle w:val="Hyperlink"/>
+                <w:rStyle w:val="af0"/>
                 <w:noProof/>
               </w:rPr>
               <w:t xml:space="preserve">2.1.2 </w:t>
             </w:r>
             <w:r>
               <w:rPr>
-                <w:rStyle w:val="Hyperlink"/>
+                <w:rStyle w:val="af0"/>
                 <w:rFonts w:hint="eastAsia"/>
                 <w:noProof/>
               </w:rPr>
@@ -2360,7 +2394,7 @@
             </w:r>
             <w:r>
               <w:rPr>
-                <w:rStyle w:val="Hyperlink"/>
+                <w:rStyle w:val="af0"/>
                 <w:noProof/>
               </w:rPr>
               <w:t>BUG</w:t>
@@ -2432,14 +2466,14 @@
           <w:hyperlink w:anchor="_Toc93417716" w:history="1">
             <w:r>
               <w:rPr>
-                <w:rStyle w:val="Hyperlink"/>
+                <w:rStyle w:val="af0"/>
                 <w:noProof/>
               </w:rPr>
               <w:t xml:space="preserve">2.1.3 </w:t>
             </w:r>
             <w:r>
               <w:rPr>
-                <w:rStyle w:val="Hyperlink"/>
+                <w:rStyle w:val="af0"/>
                 <w:rFonts w:hint="eastAsia"/>
                 <w:noProof/>
               </w:rPr>
@@ -2512,14 +2546,14 @@
           <w:hyperlink w:anchor="_Toc93417717" w:history="1">
             <w:r>
               <w:rPr>
-                <w:rStyle w:val="Hyperlink"/>
+                <w:rStyle w:val="af0"/>
                 <w:noProof/>
               </w:rPr>
               <w:t xml:space="preserve">2.2 </w:t>
             </w:r>
             <w:r>
               <w:rPr>
-                <w:rStyle w:val="Hyperlink"/>
+                <w:rStyle w:val="af0"/>
                 <w:rFonts w:hint="eastAsia"/>
                 <w:noProof/>
               </w:rPr>
@@ -2592,14 +2626,14 @@
           <w:hyperlink w:anchor="_Toc93417718" w:history="1">
             <w:r>
               <w:rPr>
-                <w:rStyle w:val="Hyperlink"/>
+                <w:rStyle w:val="af0"/>
                 <w:noProof/>
               </w:rPr>
               <w:t xml:space="preserve">2.2.1 </w:t>
             </w:r>
             <w:r>
               <w:rPr>
-                <w:rStyle w:val="Hyperlink"/>
+                <w:rStyle w:val="af0"/>
                 <w:rFonts w:hint="eastAsia"/>
                 <w:noProof/>
               </w:rPr>
@@ -2672,14 +2706,14 @@
           <w:hyperlink w:anchor="_Toc93417719" w:history="1">
             <w:r>
               <w:rPr>
-                <w:rStyle w:val="Hyperlink"/>
+                <w:rStyle w:val="af0"/>
                 <w:noProof/>
               </w:rPr>
               <w:t xml:space="preserve">2.2.2 </w:t>
             </w:r>
             <w:r>
               <w:rPr>
-                <w:rStyle w:val="Hyperlink"/>
+                <w:rStyle w:val="af0"/>
                 <w:rFonts w:hint="eastAsia"/>
                 <w:noProof/>
               </w:rPr>
@@ -2752,14 +2786,14 @@
           <w:hyperlink w:anchor="_Toc93417720" w:history="1">
             <w:r>
               <w:rPr>
-                <w:rStyle w:val="Hyperlink"/>
+                <w:rStyle w:val="af0"/>
                 <w:noProof/>
               </w:rPr>
               <w:t xml:space="preserve">2.2.3 </w:t>
             </w:r>
             <w:r>
               <w:rPr>
-                <w:rStyle w:val="Hyperlink"/>
+                <w:rStyle w:val="af0"/>
                 <w:rFonts w:hint="eastAsia"/>
                 <w:noProof/>
               </w:rPr>
@@ -2835,7 +2869,7 @@
           <w:hyperlink w:anchor="_Toc93417721" w:history="1">
             <w:r>
               <w:rPr>
-                <w:rStyle w:val="Hyperlink"/>
+                <w:rStyle w:val="af0"/>
                 <w:rFonts w:hint="eastAsia"/>
                 <w:noProof/>
               </w:rPr>
@@ -2855,7 +2889,7 @@
             </w:r>
             <w:r>
               <w:rPr>
-                <w:rStyle w:val="Hyperlink"/>
+                <w:rStyle w:val="af0"/>
                 <w:rFonts w:hint="eastAsia"/>
                 <w:noProof/>
               </w:rPr>
@@ -2928,14 +2962,14 @@
           <w:hyperlink w:anchor="_Toc93417722" w:history="1">
             <w:r>
               <w:rPr>
-                <w:rStyle w:val="Hyperlink"/>
+                <w:rStyle w:val="af0"/>
                 <w:noProof/>
               </w:rPr>
               <w:t xml:space="preserve">3.1 </w:t>
             </w:r>
             <w:r>
               <w:rPr>
-                <w:rStyle w:val="Hyperlink"/>
+                <w:rStyle w:val="af0"/>
                 <w:rFonts w:hint="eastAsia"/>
                 <w:noProof/>
               </w:rPr>
@@ -3008,14 +3042,14 @@
           <w:hyperlink w:anchor="_Toc93417723" w:history="1">
             <w:r>
               <w:rPr>
-                <w:rStyle w:val="Hyperlink"/>
+                <w:rStyle w:val="af0"/>
                 <w:noProof/>
               </w:rPr>
               <w:t xml:space="preserve">3.1.1 </w:t>
             </w:r>
             <w:r>
               <w:rPr>
-                <w:rStyle w:val="Hyperlink"/>
+                <w:rStyle w:val="af0"/>
                 <w:rFonts w:hint="eastAsia"/>
                 <w:noProof/>
               </w:rPr>
@@ -3088,14 +3122,14 @@
           <w:hyperlink w:anchor="_Toc93417724" w:history="1">
             <w:r>
               <w:rPr>
-                <w:rStyle w:val="Hyperlink"/>
+                <w:rStyle w:val="af0"/>
                 <w:noProof/>
               </w:rPr>
               <w:t xml:space="preserve">3.1.2 </w:t>
             </w:r>
             <w:r>
               <w:rPr>
-                <w:rStyle w:val="Hyperlink"/>
+                <w:rStyle w:val="af0"/>
                 <w:rFonts w:hint="eastAsia"/>
                 <w:noProof/>
               </w:rPr>
@@ -3168,14 +3202,14 @@
           <w:hyperlink w:anchor="_Toc93417725" w:history="1">
             <w:r>
               <w:rPr>
-                <w:rStyle w:val="Hyperlink"/>
+                <w:rStyle w:val="af0"/>
                 <w:noProof/>
               </w:rPr>
               <w:t xml:space="preserve">3.1.3 </w:t>
             </w:r>
             <w:r>
               <w:rPr>
-                <w:rStyle w:val="Hyperlink"/>
+                <w:rStyle w:val="af0"/>
                 <w:rFonts w:hint="eastAsia"/>
                 <w:noProof/>
               </w:rPr>
@@ -3248,14 +3282,14 @@
           <w:hyperlink w:anchor="_Toc93417726" w:history="1">
             <w:r>
               <w:rPr>
-                <w:rStyle w:val="Hyperlink"/>
+                <w:rStyle w:val="af0"/>
                 <w:noProof/>
               </w:rPr>
               <w:t xml:space="preserve">3.1.4 </w:t>
             </w:r>
             <w:r>
               <w:rPr>
-                <w:rStyle w:val="Hyperlink"/>
+                <w:rStyle w:val="af0"/>
                 <w:rFonts w:hint="eastAsia"/>
                 <w:noProof/>
               </w:rPr>
@@ -3328,14 +3362,14 @@
           <w:hyperlink w:anchor="_Toc93417727" w:history="1">
             <w:r>
               <w:rPr>
-                <w:rStyle w:val="Hyperlink"/>
+                <w:rStyle w:val="af0"/>
                 <w:noProof/>
               </w:rPr>
               <w:t xml:space="preserve">3.1.5 </w:t>
             </w:r>
             <w:r>
               <w:rPr>
-                <w:rStyle w:val="Hyperlink"/>
+                <w:rStyle w:val="af0"/>
                 <w:rFonts w:hint="eastAsia"/>
                 <w:noProof/>
               </w:rPr>
@@ -3408,14 +3442,14 @@
           <w:hyperlink w:anchor="_Toc93417728" w:history="1">
             <w:r>
               <w:rPr>
-                <w:rStyle w:val="Hyperlink"/>
+                <w:rStyle w:val="af0"/>
                 <w:noProof/>
               </w:rPr>
               <w:t xml:space="preserve">3.2 </w:t>
             </w:r>
             <w:r>
               <w:rPr>
-                <w:rStyle w:val="Hyperlink"/>
+                <w:rStyle w:val="af0"/>
                 <w:rFonts w:hint="eastAsia"/>
                 <w:noProof/>
               </w:rPr>
@@ -3488,14 +3522,14 @@
           <w:hyperlink w:anchor="_Toc93417729" w:history="1">
             <w:r>
               <w:rPr>
-                <w:rStyle w:val="Hyperlink"/>
+                <w:rStyle w:val="af0"/>
                 <w:noProof/>
               </w:rPr>
               <w:t xml:space="preserve">3.2.1 </w:t>
             </w:r>
             <w:r>
               <w:rPr>
-                <w:rStyle w:val="Hyperlink"/>
+                <w:rStyle w:val="af0"/>
                 <w:rFonts w:hint="eastAsia"/>
                 <w:noProof/>
               </w:rPr>
@@ -3568,14 +3602,14 @@
           <w:hyperlink w:anchor="_Toc93417730" w:history="1">
             <w:r>
               <w:rPr>
-                <w:rStyle w:val="Hyperlink"/>
+                <w:rStyle w:val="af0"/>
                 <w:noProof/>
               </w:rPr>
               <w:t xml:space="preserve">3.2.2 </w:t>
             </w:r>
             <w:r>
               <w:rPr>
-                <w:rStyle w:val="Hyperlink"/>
+                <w:rStyle w:val="af0"/>
                 <w:rFonts w:hint="eastAsia"/>
                 <w:noProof/>
               </w:rPr>
@@ -3648,14 +3682,14 @@
           <w:hyperlink w:anchor="_Toc93417731" w:history="1">
             <w:r>
               <w:rPr>
-                <w:rStyle w:val="Hyperlink"/>
+                <w:rStyle w:val="af0"/>
                 <w:noProof/>
               </w:rPr>
               <w:t xml:space="preserve">3.2.3 </w:t>
             </w:r>
             <w:r>
               <w:rPr>
-                <w:rStyle w:val="Hyperlink"/>
+                <w:rStyle w:val="af0"/>
                 <w:rFonts w:hint="eastAsia"/>
                 <w:noProof/>
               </w:rPr>
@@ -3728,14 +3762,14 @@
           <w:hyperlink w:anchor="_Toc93417732" w:history="1">
             <w:r>
               <w:rPr>
-                <w:rStyle w:val="Hyperlink"/>
+                <w:rStyle w:val="af0"/>
                 <w:noProof/>
               </w:rPr>
               <w:t xml:space="preserve">3.3 </w:t>
             </w:r>
             <w:r>
               <w:rPr>
-                <w:rStyle w:val="Hyperlink"/>
+                <w:rStyle w:val="af0"/>
                 <w:rFonts w:hint="eastAsia"/>
                 <w:noProof/>
               </w:rPr>
@@ -3808,14 +3842,14 @@
           <w:hyperlink w:anchor="_Toc93417733" w:history="1">
             <w:r>
               <w:rPr>
-                <w:rStyle w:val="Hyperlink"/>
+                <w:rStyle w:val="af0"/>
                 <w:noProof/>
               </w:rPr>
               <w:t xml:space="preserve">3.3.1 </w:t>
             </w:r>
             <w:r>
               <w:rPr>
-                <w:rStyle w:val="Hyperlink"/>
+                <w:rStyle w:val="af0"/>
                 <w:rFonts w:hint="eastAsia"/>
                 <w:noProof/>
               </w:rPr>
@@ -3888,14 +3922,14 @@
           <w:hyperlink w:anchor="_Toc93417734" w:history="1">
             <w:r>
               <w:rPr>
-                <w:rStyle w:val="Hyperlink"/>
+                <w:rStyle w:val="af0"/>
                 <w:noProof/>
               </w:rPr>
               <w:t xml:space="preserve">3.3.2 </w:t>
             </w:r>
             <w:r>
               <w:rPr>
-                <w:rStyle w:val="Hyperlink"/>
+                <w:rStyle w:val="af0"/>
                 <w:rFonts w:hint="eastAsia"/>
                 <w:noProof/>
               </w:rPr>
@@ -3971,7 +4005,7 @@
           <w:hyperlink w:anchor="_Toc93417735" w:history="1">
             <w:r>
               <w:rPr>
-                <w:rStyle w:val="Hyperlink"/>
+                <w:rStyle w:val="af0"/>
                 <w:rFonts w:hint="eastAsia"/>
                 <w:noProof/>
               </w:rPr>
@@ -3991,7 +4025,7 @@
             </w:r>
             <w:r>
               <w:rPr>
-                <w:rStyle w:val="Hyperlink"/>
+                <w:rStyle w:val="af0"/>
                 <w:rFonts w:hint="eastAsia"/>
                 <w:noProof/>
               </w:rPr>
@@ -4064,14 +4098,14 @@
           <w:hyperlink w:anchor="_Toc93417736" w:history="1">
             <w:r>
               <w:rPr>
-                <w:rStyle w:val="Hyperlink"/>
+                <w:rStyle w:val="af0"/>
                 <w:noProof/>
               </w:rPr>
               <w:t xml:space="preserve">4.1 </w:t>
             </w:r>
             <w:r>
               <w:rPr>
-                <w:rStyle w:val="Hyperlink"/>
+                <w:rStyle w:val="af0"/>
                 <w:rFonts w:hint="eastAsia"/>
                 <w:noProof/>
               </w:rPr>
@@ -4144,14 +4178,14 @@
           <w:hyperlink w:anchor="_Toc93417737" w:history="1">
             <w:r>
               <w:rPr>
-                <w:rStyle w:val="Hyperlink"/>
+                <w:rStyle w:val="af0"/>
                 <w:noProof/>
               </w:rPr>
               <w:t xml:space="preserve">4.2 </w:t>
             </w:r>
             <w:r>
               <w:rPr>
-                <w:rStyle w:val="Hyperlink"/>
+                <w:rStyle w:val="af0"/>
                 <w:rFonts w:hint="eastAsia"/>
                 <w:noProof/>
               </w:rPr>
@@ -4224,14 +4258,14 @@
           <w:hyperlink w:anchor="_Toc93417738" w:history="1">
             <w:r>
               <w:rPr>
-                <w:rStyle w:val="Hyperlink"/>
+                <w:rStyle w:val="af0"/>
                 <w:noProof/>
               </w:rPr>
               <w:t>4.3 GDB</w:t>
             </w:r>
             <w:r>
               <w:rPr>
-                <w:rStyle w:val="Hyperlink"/>
+                <w:rStyle w:val="af0"/>
                 <w:rFonts w:hint="eastAsia"/>
                 <w:noProof/>
               </w:rPr>
@@ -4304,14 +4338,14 @@
           <w:hyperlink w:anchor="_Toc93417739" w:history="1">
             <w:r>
               <w:rPr>
-                <w:rStyle w:val="Hyperlink"/>
+                <w:rStyle w:val="af0"/>
                 <w:noProof/>
               </w:rPr>
               <w:t>4.4 GDB</w:t>
             </w:r>
             <w:r>
               <w:rPr>
-                <w:rStyle w:val="Hyperlink"/>
+                <w:rStyle w:val="af0"/>
                 <w:rFonts w:hint="eastAsia"/>
                 <w:noProof/>
               </w:rPr>
@@ -4387,7 +4421,7 @@
           <w:hyperlink w:anchor="_Toc93417740" w:history="1">
             <w:r>
               <w:rPr>
-                <w:rStyle w:val="Hyperlink"/>
+                <w:rStyle w:val="af0"/>
                 <w:rFonts w:hint="eastAsia"/>
                 <w:noProof/>
               </w:rPr>
@@ -4407,7 +4441,7 @@
             </w:r>
             <w:r>
               <w:rPr>
-                <w:rStyle w:val="Hyperlink"/>
+                <w:rStyle w:val="af0"/>
                 <w:rFonts w:hint="eastAsia"/>
                 <w:noProof/>
               </w:rPr>
@@ -4480,14 +4514,14 @@
           <w:hyperlink w:anchor="_Toc93417741" w:history="1">
             <w:r>
               <w:rPr>
-                <w:rStyle w:val="Hyperlink"/>
+                <w:rStyle w:val="af0"/>
                 <w:noProof/>
               </w:rPr>
               <w:t xml:space="preserve">5.1 </w:t>
             </w:r>
             <w:r>
               <w:rPr>
-                <w:rStyle w:val="Hyperlink"/>
+                <w:rStyle w:val="af0"/>
                 <w:rFonts w:hint="eastAsia"/>
                 <w:noProof/>
               </w:rPr>
@@ -4495,14 +4529,14 @@
             </w:r>
             <w:r>
               <w:rPr>
-                <w:rStyle w:val="Hyperlink"/>
+                <w:rStyle w:val="af0"/>
                 <w:noProof/>
               </w:rPr>
               <w:t>main</w:t>
             </w:r>
             <w:r>
               <w:rPr>
-                <w:rStyle w:val="Hyperlink"/>
+                <w:rStyle w:val="af0"/>
                 <w:rFonts w:hint="eastAsia"/>
                 <w:noProof/>
               </w:rPr>
@@ -4575,14 +4609,14 @@
           <w:hyperlink w:anchor="_Toc93417742" w:history="1">
             <w:r>
               <w:rPr>
-                <w:rStyle w:val="Hyperlink"/>
+                <w:rStyle w:val="af0"/>
                 <w:noProof/>
               </w:rPr>
               <w:t xml:space="preserve">5.2 </w:t>
             </w:r>
             <w:r>
               <w:rPr>
-                <w:rStyle w:val="Hyperlink"/>
+                <w:rStyle w:val="af0"/>
                 <w:rFonts w:hint="eastAsia"/>
                 <w:noProof/>
               </w:rPr>
@@ -4655,14 +4689,14 @@
           <w:hyperlink w:anchor="_Toc93417743" w:history="1">
             <w:r>
               <w:rPr>
-                <w:rStyle w:val="Hyperlink"/>
+                <w:rStyle w:val="af0"/>
                 <w:noProof/>
               </w:rPr>
               <w:t xml:space="preserve">5.3 </w:t>
             </w:r>
             <w:r>
               <w:rPr>
-                <w:rStyle w:val="Hyperlink"/>
+                <w:rStyle w:val="af0"/>
                 <w:rFonts w:hint="eastAsia"/>
                 <w:noProof/>
               </w:rPr>
@@ -4735,14 +4769,14 @@
           <w:hyperlink w:anchor="_Toc93417744" w:history="1">
             <w:r>
               <w:rPr>
-                <w:rStyle w:val="Hyperlink"/>
+                <w:rStyle w:val="af0"/>
                 <w:noProof/>
               </w:rPr>
               <w:t xml:space="preserve">5.4 </w:t>
             </w:r>
             <w:r>
               <w:rPr>
-                <w:rStyle w:val="Hyperlink"/>
+                <w:rStyle w:val="af0"/>
                 <w:rFonts w:hint="eastAsia"/>
                 <w:noProof/>
               </w:rPr>
@@ -4818,7 +4852,7 @@
           <w:hyperlink w:anchor="_Toc93417745" w:history="1">
             <w:r>
               <w:rPr>
-                <w:rStyle w:val="Hyperlink"/>
+                <w:rStyle w:val="af0"/>
                 <w:rFonts w:hint="eastAsia"/>
                 <w:noProof/>
               </w:rPr>
@@ -4838,7 +4872,7 @@
             </w:r>
             <w:r>
               <w:rPr>
-                <w:rStyle w:val="Hyperlink"/>
+                <w:rStyle w:val="af0"/>
                 <w:rFonts w:hint="eastAsia"/>
                 <w:noProof/>
               </w:rPr>
@@ -4911,14 +4945,14 @@
           <w:hyperlink w:anchor="_Toc93417746" w:history="1">
             <w:r>
               <w:rPr>
-                <w:rStyle w:val="Hyperlink"/>
+                <w:rStyle w:val="af0"/>
                 <w:noProof/>
               </w:rPr>
               <w:t xml:space="preserve">6.1 </w:t>
             </w:r>
             <w:r>
               <w:rPr>
-                <w:rStyle w:val="Hyperlink"/>
+                <w:rStyle w:val="af0"/>
                 <w:rFonts w:hint="eastAsia"/>
                 <w:noProof/>
               </w:rPr>
@@ -4991,14 +5025,14 @@
           <w:hyperlink w:anchor="_Toc93417747" w:history="1">
             <w:r>
               <w:rPr>
-                <w:rStyle w:val="Hyperlink"/>
+                <w:rStyle w:val="af0"/>
                 <w:noProof/>
               </w:rPr>
               <w:t xml:space="preserve">6.2 </w:t>
             </w:r>
             <w:r>
               <w:rPr>
-                <w:rStyle w:val="Hyperlink"/>
+                <w:rStyle w:val="af0"/>
                 <w:rFonts w:hint="eastAsia"/>
                 <w:noProof/>
               </w:rPr>
@@ -5074,7 +5108,7 @@
           <w:hyperlink w:anchor="_Toc93417748" w:history="1">
             <w:r>
               <w:rPr>
-                <w:rStyle w:val="Hyperlink"/>
+                <w:rStyle w:val="af0"/>
                 <w:rFonts w:hint="eastAsia"/>
                 <w:noProof/>
               </w:rPr>
@@ -5094,7 +5128,7 @@
             </w:r>
             <w:r>
               <w:rPr>
-                <w:rStyle w:val="Hyperlink"/>
+                <w:rStyle w:val="af0"/>
                 <w:rFonts w:hint="eastAsia"/>
                 <w:noProof/>
               </w:rPr>
@@ -5167,14 +5201,14 @@
           <w:hyperlink w:anchor="_Toc93417749" w:history="1">
             <w:r>
               <w:rPr>
-                <w:rStyle w:val="Hyperlink"/>
+                <w:rStyle w:val="af0"/>
                 <w:noProof/>
               </w:rPr>
               <w:t xml:space="preserve">7.1 </w:t>
             </w:r>
             <w:r>
               <w:rPr>
-                <w:rStyle w:val="Hyperlink"/>
+                <w:rStyle w:val="af0"/>
                 <w:rFonts w:hint="eastAsia"/>
                 <w:noProof/>
               </w:rPr>
@@ -5247,14 +5281,14 @@
           <w:hyperlink w:anchor="_Toc93417750" w:history="1">
             <w:r>
               <w:rPr>
-                <w:rStyle w:val="Hyperlink"/>
+                <w:rStyle w:val="af0"/>
                 <w:noProof/>
               </w:rPr>
               <w:t xml:space="preserve">7.2 </w:t>
             </w:r>
             <w:r>
               <w:rPr>
-                <w:rStyle w:val="Hyperlink"/>
+                <w:rStyle w:val="af0"/>
                 <w:rFonts w:hint="eastAsia"/>
                 <w:noProof/>
               </w:rPr>
@@ -5330,7 +5364,7 @@
           <w:hyperlink w:anchor="_Toc93417751" w:history="1">
             <w:r>
               <w:rPr>
-                <w:rStyle w:val="Hyperlink"/>
+                <w:rStyle w:val="af0"/>
                 <w:rFonts w:hint="eastAsia"/>
                 <w:noProof/>
               </w:rPr>
@@ -5350,7 +5384,7 @@
             </w:r>
             <w:r>
               <w:rPr>
-                <w:rStyle w:val="Hyperlink"/>
+                <w:rStyle w:val="af0"/>
                 <w:rFonts w:hint="eastAsia"/>
                 <w:noProof/>
               </w:rPr>
@@ -5423,14 +5457,14 @@
           <w:hyperlink w:anchor="_Toc93417752" w:history="1">
             <w:r>
               <w:rPr>
-                <w:rStyle w:val="Hyperlink"/>
+                <w:rStyle w:val="af0"/>
                 <w:noProof/>
               </w:rPr>
               <w:t xml:space="preserve">8.1 </w:t>
             </w:r>
             <w:r>
               <w:rPr>
-                <w:rStyle w:val="Hyperlink"/>
+                <w:rStyle w:val="af0"/>
                 <w:rFonts w:hint="eastAsia"/>
                 <w:noProof/>
               </w:rPr>
@@ -5503,14 +5537,14 @@
           <w:hyperlink w:anchor="_Toc93417753" w:history="1">
             <w:r>
               <w:rPr>
-                <w:rStyle w:val="Hyperlink"/>
+                <w:rStyle w:val="af0"/>
                 <w:noProof/>
               </w:rPr>
               <w:t xml:space="preserve">8.2 </w:t>
             </w:r>
             <w:r>
               <w:rPr>
-                <w:rStyle w:val="Hyperlink"/>
+                <w:rStyle w:val="af0"/>
                 <w:rFonts w:hint="eastAsia"/>
                 <w:noProof/>
               </w:rPr>
@@ -5583,14 +5617,14 @@
           <w:hyperlink w:anchor="_Toc93417754" w:history="1">
             <w:r>
               <w:rPr>
-                <w:rStyle w:val="Hyperlink"/>
+                <w:rStyle w:val="af0"/>
                 <w:noProof/>
               </w:rPr>
               <w:t xml:space="preserve">8.3 </w:t>
             </w:r>
             <w:r>
               <w:rPr>
-                <w:rStyle w:val="Hyperlink"/>
+                <w:rStyle w:val="af0"/>
                 <w:rFonts w:hint="eastAsia"/>
                 <w:noProof/>
               </w:rPr>
@@ -5663,14 +5697,14 @@
           <w:hyperlink w:anchor="_Toc93417755" w:history="1">
             <w:r>
               <w:rPr>
-                <w:rStyle w:val="Hyperlink"/>
+                <w:rStyle w:val="af0"/>
                 <w:noProof/>
               </w:rPr>
               <w:t xml:space="preserve">8.4 </w:t>
             </w:r>
             <w:r>
               <w:rPr>
-                <w:rStyle w:val="Hyperlink"/>
+                <w:rStyle w:val="af0"/>
                 <w:rFonts w:hint="eastAsia"/>
                 <w:noProof/>
               </w:rPr>
@@ -5678,14 +5712,14 @@
             </w:r>
             <w:r>
               <w:rPr>
-                <w:rStyle w:val="Hyperlink"/>
+                <w:rStyle w:val="af0"/>
                 <w:noProof/>
               </w:rPr>
               <w:t>CPU</w:t>
             </w:r>
             <w:r>
               <w:rPr>
-                <w:rStyle w:val="Hyperlink"/>
+                <w:rStyle w:val="af0"/>
                 <w:rFonts w:hint="eastAsia"/>
                 <w:noProof/>
               </w:rPr>
@@ -5761,7 +5795,7 @@
           <w:hyperlink w:anchor="_Toc93417756" w:history="1">
             <w:r>
               <w:rPr>
-                <w:rStyle w:val="Hyperlink"/>
+                <w:rStyle w:val="af0"/>
                 <w:rFonts w:hint="eastAsia"/>
                 <w:noProof/>
               </w:rPr>
@@ -5781,7 +5815,7 @@
             </w:r>
             <w:r>
               <w:rPr>
-                <w:rStyle w:val="Hyperlink"/>
+                <w:rStyle w:val="af0"/>
                 <w:rFonts w:hint="eastAsia"/>
                 <w:noProof/>
               </w:rPr>
@@ -5856,7 +5890,7 @@
           <w:hyperlink w:anchor="_Toc93417757" w:history="1">
             <w:r>
               <w:rPr>
-                <w:rStyle w:val="Hyperlink"/>
+                <w:rStyle w:val="af0"/>
                 <w:rFonts w:hint="eastAsia"/>
                 <w:noProof/>
               </w:rPr>
@@ -5931,7 +5965,7 @@
           <w:hyperlink w:anchor="_Toc93417758" w:history="1">
             <w:r>
               <w:rPr>
-                <w:rStyle w:val="Hyperlink"/>
+                <w:rStyle w:val="af0"/>
                 <w:rFonts w:hint="eastAsia"/>
                 <w:noProof/>
               </w:rPr>
@@ -6008,7 +6042,7 @@
         <w:spacing w:line="360" w:lineRule="auto"/>
         <w:jc w:val="center"/>
         <w:rPr>
-          <w:rFonts w:ascii="SimHei" w:eastAsia="SimHei" w:hAnsi="SimHei" w:cs="SimSun"/>
+          <w:rFonts w:ascii="黑体" w:eastAsia="黑体" w:hAnsi="黑体" w:cs="宋体"/>
           <w:sz w:val="36"/>
           <w:szCs w:val="36"/>
         </w:rPr>
@@ -6030,7 +6064,7 @@
     </w:p>
     <w:p>
       <w:pPr>
-        <w:pStyle w:val="Heading1"/>
+        <w:pStyle w:val="1"/>
         <w:numPr>
           <w:ilvl w:val="0"/>
           <w:numId w:val="4"/>
@@ -6046,10 +6080,12 @@
       <w:bookmarkStart w:id="13" w:name="_Toc8025"/>
       <w:bookmarkStart w:id="14" w:name="_Toc515267458"/>
       <w:bookmarkStart w:id="15" w:name="_Toc93417709"/>
+      <w:proofErr w:type="gramStart"/>
       <w:r>
         <w:lastRenderedPageBreak/>
         <w:t>绪</w:t>
       </w:r>
+      <w:proofErr w:type="gramEnd"/>
       <w:r>
         <w:rPr>
           <w:rFonts w:hint="eastAsia"/>
@@ -6075,7 +6111,7 @@
     </w:p>
     <w:p>
       <w:pPr>
-        <w:pStyle w:val="Heading2"/>
+        <w:pStyle w:val="2"/>
         <w:numPr>
           <w:ilvl w:val="1"/>
           <w:numId w:val="7"/>
@@ -6102,7 +6138,7 @@
     </w:p>
     <w:p>
       <w:pPr>
-        <w:pStyle w:val="BodyTextIndent2"/>
+        <w:pStyle w:val="21"/>
       </w:pPr>
       <w:r>
         <w:rPr>
@@ -6113,7 +6149,7 @@
     </w:p>
     <w:p>
       <w:pPr>
-        <w:pStyle w:val="BodyTextIndent2"/>
+        <w:pStyle w:val="21"/>
       </w:pPr>
       <w:r>
         <w:rPr>
@@ -6130,24 +6166,52 @@
     </w:p>
     <w:p>
       <w:pPr>
-        <w:pStyle w:val="BodyTextIndent2"/>
-      </w:pPr>
-      <w:r>
-        <w:rPr>
-          <w:rFonts w:hint="eastAsia"/>
-        </w:rPr>
-        <w:t>虽然程序调试在程序开发过程中占有很重要的位置，但是目前来说，程序员大多只能靠经验来支撑这一部分的工作，大多数人只能通过不断在工作中踩坑来积累经验，并且市面上对于调试部分的研究论文和书籍也是寥寥无几。并且各种语言和项目又千差万别，不能一概而论的现象又加剧了这种情况的延续。</w:t>
-      </w:r>
-    </w:p>
-    <w:p>
-      <w:pPr>
-        <w:pStyle w:val="BodyTextIndent2"/>
-      </w:pPr>
-      <w:r>
-        <w:rPr>
-          <w:rFonts w:hint="eastAsia"/>
-        </w:rPr>
-        <w:t>所以这篇文章就是基于以上的理由，开始研究关于在Linux系统下关于C</w:t>
+        <w:pStyle w:val="21"/>
+      </w:pPr>
+      <w:r>
+        <w:rPr>
+          <w:rFonts w:hint="eastAsia"/>
+        </w:rPr>
+        <w:t>虽然程序调试在程序开发过程中占有很重要的位置，但是目前来说，程序员大多只能靠经验来支撑这一部分的工作，大多数人只能通过不断在工作</w:t>
+      </w:r>
+      <w:proofErr w:type="gramStart"/>
+      <w:r>
+        <w:rPr>
+          <w:rFonts w:hint="eastAsia"/>
+        </w:rPr>
+        <w:t>中踩坑来</w:t>
+      </w:r>
+      <w:proofErr w:type="gramEnd"/>
+      <w:r>
+        <w:rPr>
+          <w:rFonts w:hint="eastAsia"/>
+        </w:rPr>
+        <w:t>积累经验，并且市面上对于调试部分的研究论文和书籍也是寥寥无几。并且各种语言和项目又千差万别，不能一概而论的现象又加剧了这种情况的延续。</w:t>
+      </w:r>
+    </w:p>
+    <w:p>
+      <w:pPr>
+        <w:pStyle w:val="21"/>
+      </w:pPr>
+      <w:r>
+        <w:rPr>
+          <w:rFonts w:hint="eastAsia"/>
+        </w:rPr>
+        <w:t>所以这篇文章就是基于以上的理由，开始研究关于在Linux系统</w:t>
+      </w:r>
+      <w:proofErr w:type="gramStart"/>
+      <w:r>
+        <w:rPr>
+          <w:rFonts w:hint="eastAsia"/>
+        </w:rPr>
+        <w:t>下关于</w:t>
+      </w:r>
+      <w:proofErr w:type="gramEnd"/>
+      <w:r>
+        <w:rPr>
+          <w:rFonts w:hint="eastAsia"/>
+        </w:rPr>
+        <w:t>C</w:t>
       </w:r>
       <w:r>
         <w:t>/C++</w:t>
@@ -6156,12 +6220,26 @@
         <w:rPr>
           <w:rFonts w:hint="eastAsia"/>
         </w:rPr>
-        <w:t>程序的调试的一些方法和步骤，特别是一些Linux自带的工具甚至也可能涉及到一些第三方工具的使用，都是为了更好的对调试做一些介绍和研究。</w:t>
-      </w:r>
-    </w:p>
-    <w:p>
-      <w:pPr>
-        <w:pStyle w:val="Heading2"/>
+        <w:t>程序的调试的一些方法和步骤，特别是一些Linux自带的工具甚至也可能涉及到一些第三方工具的使用，都是为了更好的对</w:t>
+      </w:r>
+      <w:proofErr w:type="gramStart"/>
+      <w:r>
+        <w:rPr>
+          <w:rFonts w:hint="eastAsia"/>
+        </w:rPr>
+        <w:t>调试做</w:t>
+      </w:r>
+      <w:proofErr w:type="gramEnd"/>
+      <w:r>
+        <w:rPr>
+          <w:rFonts w:hint="eastAsia"/>
+        </w:rPr>
+        <w:t>一些介绍和研究。</w:t>
+      </w:r>
+    </w:p>
+    <w:p>
+      <w:pPr>
+        <w:pStyle w:val="2"/>
         <w:numPr>
           <w:ilvl w:val="1"/>
           <w:numId w:val="7"/>
@@ -6177,7 +6255,7 @@
     </w:p>
     <w:p>
       <w:pPr>
-        <w:pStyle w:val="BodyTextIndent2"/>
+        <w:pStyle w:val="21"/>
       </w:pPr>
       <w:r>
         <w:rPr>
@@ -6188,7 +6266,7 @@
     </w:p>
     <w:p>
       <w:pPr>
-        <w:pStyle w:val="BodyTextIndent2"/>
+        <w:pStyle w:val="21"/>
       </w:pPr>
       <w:r>
         <w:rPr>
@@ -6200,7 +6278,21 @@
         <w:rPr>
           <w:rFonts w:hint="eastAsia"/>
         </w:rPr>
-        <w:t>旨在希望当有需要的人在读完这篇文章以后，能帮助他们快速上手关于C/C++程序在Linux系统下的调试方法。为什么要强调适用语言，主要是各个语言对于本身的调试调试支持，如果不是限制到该语言中，有些方法和工具是需要具体分析的，有些语言对于调试支持的比较好会有自己的输出逻辑和框架。此外说是在Linux系统下，其实相关的Unix下，关于C</w:t>
+        <w:t>旨在希望当有需要的人在读完这篇文章以后，能帮助他们快速上手关于C/C++程序在Linux系统下的调试方法。为什么要强调适用语言，主要是各个语言对于本身的调试调试支持，如果不是限制到该语言中，有些方法和工具是需要具体分析的，有些语言对于调试支持的比较好会有自己的输出逻辑和框架。</w:t>
+      </w:r>
+      <w:proofErr w:type="gramStart"/>
+      <w:r>
+        <w:rPr>
+          <w:rFonts w:hint="eastAsia"/>
+        </w:rPr>
+        <w:t>此外说是</w:t>
+      </w:r>
+      <w:proofErr w:type="gramEnd"/>
+      <w:r>
+        <w:rPr>
+          <w:rFonts w:hint="eastAsia"/>
+        </w:rPr>
+        <w:t>在Linux系统下，其实相关的Unix下，关于C</w:t>
       </w:r>
       <w:r>
         <w:t>/C++</w:t>
@@ -6214,7 +6306,7 @@
     </w:p>
     <w:p>
       <w:pPr>
-        <w:pStyle w:val="BodyTextIndent2"/>
+        <w:pStyle w:val="21"/>
       </w:pPr>
       <w:r>
         <w:rPr>
@@ -6242,12 +6334,26 @@
           <w:rFonts w:hint="eastAsia"/>
         </w:rPr>
         <w:lastRenderedPageBreak/>
-        <w:t>起到事半功倍的效果。此外其他语言虽然可能有自己的调试模块来帮助程序员做对应的调试工作，但是这些部分最终都是需要走到计算机操作系统的调用。所以对于学习操作系统这件事来说，对于程序员提升自己的计算机素养，很有帮助且，很有必要。</w:t>
-      </w:r>
-    </w:p>
-    <w:p>
-      <w:pPr>
-        <w:pStyle w:val="Heading2"/>
+        <w:t>起到事半功倍的效果。此外其他语言虽然可能有自己的调试模块来帮助程序员</w:t>
+      </w:r>
+      <w:proofErr w:type="gramStart"/>
+      <w:r>
+        <w:rPr>
+          <w:rFonts w:hint="eastAsia"/>
+        </w:rPr>
+        <w:t>做对</w:t>
+      </w:r>
+      <w:proofErr w:type="gramEnd"/>
+      <w:r>
+        <w:rPr>
+          <w:rFonts w:hint="eastAsia"/>
+        </w:rPr>
+        <w:t>应的调试工作，但是这些部分最终都是需要走到计算机操作系统的调用。所以对于学习操作系统这件事来说，对于程序员提升自己的计算机素养，很有帮助且，很有必要。</w:t>
+      </w:r>
+    </w:p>
+    <w:p>
+      <w:pPr>
+        <w:pStyle w:val="2"/>
         <w:numPr>
           <w:ilvl w:val="1"/>
           <w:numId w:val="7"/>
@@ -6262,7 +6368,7 @@
     </w:p>
     <w:p>
       <w:pPr>
-        <w:pStyle w:val="BodyTextIndent2"/>
+        <w:pStyle w:val="21"/>
       </w:pPr>
       <w:r>
         <w:rPr>
@@ -6345,7 +6451,7 @@
     </w:p>
     <w:p>
       <w:pPr>
-        <w:pStyle w:val="BodyTextIndent2"/>
+        <w:pStyle w:val="21"/>
       </w:pPr>
       <w:r>
         <w:rPr>
@@ -6374,7 +6480,7 @@
     </w:p>
     <w:p>
       <w:pPr>
-        <w:pStyle w:val="BodyTextIndent2"/>
+        <w:pStyle w:val="21"/>
       </w:pPr>
       <w:r>
         <w:rPr>
@@ -6392,13 +6498,27 @@
         <w:rPr>
           <w:rFonts w:hint="eastAsia"/>
         </w:rPr>
-        <w:t>底层知识，还能学习在面对的程序出现不符合预期的现象时，如何去</w:t>
-      </w:r>
-      <w:r>
-        <w:rPr>
-          <w:rFonts w:hint="eastAsia"/>
-        </w:rPr>
-        <w:t>快速准确</w:t>
+        <w:t>底层知识，还能学习在面对的程序出现不符合预期的现象时，如何</w:t>
+      </w:r>
+      <w:proofErr w:type="gramStart"/>
+      <w:r>
+        <w:rPr>
+          <w:rFonts w:hint="eastAsia"/>
+        </w:rPr>
+        <w:t>去</w:t>
+      </w:r>
+      <w:r>
+        <w:rPr>
+          <w:rFonts w:hint="eastAsia"/>
+        </w:rPr>
+        <w:t>快速</w:t>
+      </w:r>
+      <w:proofErr w:type="gramEnd"/>
+      <w:r>
+        <w:rPr>
+          <w:rFonts w:hint="eastAsia"/>
+        </w:rPr>
+        <w:t>准确</w:t>
       </w:r>
       <w:r>
         <w:rPr>
@@ -6415,7 +6535,7 @@
     </w:p>
     <w:p>
       <w:pPr>
-        <w:pStyle w:val="BodyTextIndent2"/>
+        <w:pStyle w:val="21"/>
       </w:pPr>
       <w:r>
         <w:rPr>
@@ -6427,13 +6547,27 @@
         <w:rPr>
           <w:rFonts w:hint="eastAsia"/>
         </w:rPr>
-        <w:t>层次下</w:t>
-      </w:r>
-      <w:r>
-        <w:rPr>
-          <w:rFonts w:hint="eastAsia"/>
-        </w:rPr>
-        <w:t>关于程序的调试工具</w:t>
+        <w:t>层次</w:t>
+      </w:r>
+      <w:proofErr w:type="gramStart"/>
+      <w:r>
+        <w:rPr>
+          <w:rFonts w:hint="eastAsia"/>
+        </w:rPr>
+        <w:t>下</w:t>
+      </w:r>
+      <w:r>
+        <w:rPr>
+          <w:rFonts w:hint="eastAsia"/>
+        </w:rPr>
+        <w:t>关于</w:t>
+      </w:r>
+      <w:proofErr w:type="gramEnd"/>
+      <w:r>
+        <w:rPr>
+          <w:rFonts w:hint="eastAsia"/>
+        </w:rPr>
+        <w:t>程序的调试工具</w:t>
       </w:r>
       <w:r>
         <w:rPr>
@@ -6457,7 +6591,21 @@
         <w:rPr>
           <w:rFonts w:hint="eastAsia"/>
         </w:rPr>
-        <w:t>培养当没有直接输出时如何去模拟程序运行环境下程序调试</w:t>
+        <w:t>培养当没有直接输出时如何去模拟程序运行环境</w:t>
+      </w:r>
+      <w:proofErr w:type="gramStart"/>
+      <w:r>
+        <w:rPr>
+          <w:rFonts w:hint="eastAsia"/>
+        </w:rPr>
+        <w:t>下程序</w:t>
+      </w:r>
+      <w:proofErr w:type="gramEnd"/>
+      <w:r>
+        <w:rPr>
+          <w:rFonts w:hint="eastAsia"/>
+        </w:rPr>
+        <w:t>调试</w:t>
       </w:r>
       <w:r>
         <w:rPr>
@@ -6474,7 +6622,7 @@
     </w:p>
     <w:p>
       <w:pPr>
-        <w:pStyle w:val="BodyTextIndent2"/>
+        <w:pStyle w:val="21"/>
       </w:pPr>
       <w:r>
         <w:rPr>
@@ -6491,7 +6639,7 @@
     </w:p>
     <w:p>
       <w:pPr>
-        <w:pStyle w:val="Heading1"/>
+        <w:pStyle w:val="1"/>
         <w:numPr>
           <w:ilvl w:val="0"/>
           <w:numId w:val="4"/>
@@ -6509,7 +6657,7 @@
     </w:p>
     <w:p>
       <w:pPr>
-        <w:pStyle w:val="Heading2"/>
+        <w:pStyle w:val="2"/>
         <w:spacing w:before="120" w:after="120"/>
         <w:rPr>
           <w:rFonts w:cs="Times New Roman"/>
@@ -6552,7 +6700,7 @@
     </w:p>
     <w:p>
       <w:pPr>
-        <w:pStyle w:val="Heading3"/>
+        <w:pStyle w:val="3"/>
         <w:spacing w:before="72" w:after="72"/>
       </w:pPr>
       <w:bookmarkStart w:id="29" w:name="_Toc93417714"/>
@@ -6587,7 +6735,7 @@
     </w:p>
     <w:p>
       <w:pPr>
-        <w:pStyle w:val="BodyTextIndent2"/>
+        <w:pStyle w:val="21"/>
       </w:pPr>
       <w:r>
         <w:rPr>
@@ -6605,24 +6753,52 @@
     </w:p>
     <w:p>
       <w:pPr>
-        <w:pStyle w:val="BodyTextIndent2"/>
-      </w:pPr>
-      <w:r>
-        <w:rPr>
-          <w:rFonts w:hint="eastAsia"/>
-        </w:rPr>
-        <w:t>当需求以文档确定好以后，程序员会拆分整个需求，构建程序架构，然后分配各个模块到每个组，或者每个人手中。程序在编码过程中会有自测过程，当一个模块完成以后会进行模块或者单元测试，验证程序是否像需求文档描述那样符合预期的运转。自测通过以后，程序会整理打包交到测试人员手中进行正式的系统测试，发现问题。</w:t>
-      </w:r>
-      <w:r>
-        <w:rPr>
-          <w:rFonts w:hint="eastAsia"/>
-        </w:rPr>
-        <w:t>通过几轮测试修改，程序运行结果如需求文档要求后，就可以正式对外发布正式版本，交付最终产品。</w:t>
-      </w:r>
-    </w:p>
-    <w:p>
-      <w:pPr>
-        <w:pStyle w:val="BodyTextIndent2"/>
+        <w:pStyle w:val="21"/>
+      </w:pPr>
+      <w:r>
+        <w:rPr>
+          <w:rFonts w:hint="eastAsia"/>
+        </w:rPr>
+        <w:t>当需求以文档确定好以后，程序员会拆分整个需求，构建程序架构，然后分配各个模块到每个组，或者每个人手中。程序在编码过程中会有自测过程，当一个模块完成以后会进行模块或者单元测试，验证程序是否</w:t>
+      </w:r>
+      <w:proofErr w:type="gramStart"/>
+      <w:r>
+        <w:rPr>
+          <w:rFonts w:hint="eastAsia"/>
+        </w:rPr>
+        <w:t>像需求</w:t>
+      </w:r>
+      <w:proofErr w:type="gramEnd"/>
+      <w:r>
+        <w:rPr>
+          <w:rFonts w:hint="eastAsia"/>
+        </w:rPr>
+        <w:t>文档描述那样符合预期的运转。自测通过以后，程序会整理打包交到测试人员手中进行正式的系统测试，发现问题。</w:t>
+      </w:r>
+      <w:r>
+        <w:rPr>
+          <w:rFonts w:hint="eastAsia"/>
+        </w:rPr>
+        <w:t>通过几轮测试修改，程序运行结果</w:t>
+      </w:r>
+      <w:proofErr w:type="gramStart"/>
+      <w:r>
+        <w:rPr>
+          <w:rFonts w:hint="eastAsia"/>
+        </w:rPr>
+        <w:t>如需求</w:t>
+      </w:r>
+      <w:proofErr w:type="gramEnd"/>
+      <w:r>
+        <w:rPr>
+          <w:rFonts w:hint="eastAsia"/>
+        </w:rPr>
+        <w:t>文档要求后，就可以正式对外发布正式版本，交付最终产品。</w:t>
+      </w:r>
+    </w:p>
+    <w:p>
+      <w:pPr>
+        <w:pStyle w:val="21"/>
       </w:pPr>
       <w:r>
         <w:rPr>
@@ -6633,7 +6809,7 @@
     </w:p>
     <w:p>
       <w:pPr>
-        <w:pStyle w:val="BodyTextIndent2"/>
+        <w:pStyle w:val="21"/>
       </w:pPr>
       <w:r>
         <w:rPr>
@@ -6644,7 +6820,7 @@
     </w:p>
     <w:p>
       <w:pPr>
-        <w:pStyle w:val="BodyTextIndent2"/>
+        <w:pStyle w:val="21"/>
       </w:pPr>
       <w:r>
         <w:rPr>
@@ -6655,7 +6831,7 @@
     </w:p>
     <w:p>
       <w:pPr>
-        <w:pStyle w:val="Heading3"/>
+        <w:pStyle w:val="3"/>
         <w:spacing w:before="72" w:after="72"/>
       </w:pPr>
       <w:bookmarkStart w:id="30" w:name="_Toc93417715"/>
@@ -6696,7 +6872,7 @@
     </w:p>
     <w:p>
       <w:pPr>
-        <w:pStyle w:val="BodyTextIndent2"/>
+        <w:pStyle w:val="21"/>
       </w:pPr>
       <w:r>
         <w:rPr>
@@ -6707,7 +6883,7 @@
     </w:p>
     <w:p>
       <w:pPr>
-        <w:pStyle w:val="BodyTextIndent2"/>
+        <w:pStyle w:val="21"/>
       </w:pPr>
       <w:r>
         <w:rPr>
@@ -6733,7 +6909,7 @@
     </w:p>
     <w:p>
       <w:pPr>
-        <w:pStyle w:val="BodyTextIndent2"/>
+        <w:pStyle w:val="21"/>
       </w:pPr>
       <w:r>
         <w:rPr>
@@ -6744,7 +6920,7 @@
     </w:p>
     <w:p>
       <w:pPr>
-        <w:pStyle w:val="BodyTextIndent2"/>
+        <w:pStyle w:val="21"/>
       </w:pPr>
       <w:r>
         <w:rPr>
@@ -6762,7 +6938,7 @@
     </w:p>
     <w:p>
       <w:pPr>
-        <w:pStyle w:val="Heading3"/>
+        <w:pStyle w:val="3"/>
         <w:spacing w:before="72" w:after="72"/>
       </w:pPr>
       <w:bookmarkStart w:id="31" w:name="_Toc93417716"/>
@@ -6797,7 +6973,7 @@
     </w:p>
     <w:p>
       <w:pPr>
-        <w:pStyle w:val="BodyTextIndent2"/>
+        <w:pStyle w:val="21"/>
       </w:pPr>
       <w:r>
         <w:rPr>
@@ -6809,12 +6985,26 @@
         <w:rPr>
           <w:rFonts w:hint="eastAsia"/>
         </w:rPr>
-        <w:t>，前者的目标是解决问题，而后者的目标是发现问题，通过不停的对程序进行测试和DEBUG的过程，使程序能如需求文档那样顺利流畅的运行，最后进行软件发布。所以程序调试和程序测试的最终目的就是为了使开发的软件能正常顺利的运行发布。</w:t>
-      </w:r>
-    </w:p>
-    <w:p>
-      <w:pPr>
-        <w:pStyle w:val="BodyTextIndent2"/>
+        <w:t>，前者的目标是解决问题，而后者的目标是发现问题，通过不停的对程序进行测试和DEBUG的过程，使程序能</w:t>
+      </w:r>
+      <w:proofErr w:type="gramStart"/>
+      <w:r>
+        <w:rPr>
+          <w:rFonts w:hint="eastAsia"/>
+        </w:rPr>
+        <w:t>如需求</w:t>
+      </w:r>
+      <w:proofErr w:type="gramEnd"/>
+      <w:r>
+        <w:rPr>
+          <w:rFonts w:hint="eastAsia"/>
+        </w:rPr>
+        <w:t>文档那样顺利流畅的运行，最后进行软件发布。所以程序调试和程序测试的最终目的就是为了使开发的软件能正常顺利的运行发布。</w:t>
+      </w:r>
+    </w:p>
+    <w:p>
+      <w:pPr>
+        <w:pStyle w:val="21"/>
       </w:pPr>
       <w:r>
         <w:rPr>
@@ -6858,13 +7048,41 @@
     </w:p>
     <w:p>
       <w:pPr>
-        <w:pStyle w:val="BodyTextIndent2"/>
-      </w:pPr>
-      <w:r>
-        <w:rPr>
-          <w:rFonts w:hint="eastAsia"/>
-        </w:rPr>
-        <w:t>而无论是由谁，以任何方式方式发现的问题，最总都会转回到负责该模块的开发人员手中，由开发人员通过程序调试的方式来找到这个问题出现的原因，并且解决掉这个问题，然后该问题的修复结果会以相同的方式返回到发现人的手里进行验证</w:t>
+        <w:pStyle w:val="21"/>
+      </w:pPr>
+      <w:r>
+        <w:rPr>
+          <w:rFonts w:hint="eastAsia"/>
+        </w:rPr>
+        <w:t>而无论是由谁，以任何</w:t>
+      </w:r>
+      <w:proofErr w:type="gramStart"/>
+      <w:r>
+        <w:rPr>
+          <w:rFonts w:hint="eastAsia"/>
+        </w:rPr>
+        <w:t>方式方式</w:t>
+      </w:r>
+      <w:proofErr w:type="gramEnd"/>
+      <w:r>
+        <w:rPr>
+          <w:rFonts w:hint="eastAsia"/>
+        </w:rPr>
+        <w:t>发现的问题，</w:t>
+      </w:r>
+      <w:proofErr w:type="gramStart"/>
+      <w:r>
+        <w:rPr>
+          <w:rFonts w:hint="eastAsia"/>
+        </w:rPr>
+        <w:t>最总都会</w:t>
+      </w:r>
+      <w:proofErr w:type="gramEnd"/>
+      <w:r>
+        <w:rPr>
+          <w:rFonts w:hint="eastAsia"/>
+        </w:rPr>
+        <w:t>转回到负责该模块的开发人员手中，由开发人员通过程序调试的方式来找到这个问题出现的原因，并且解决掉这个问题，然后该问题的修复结果会以相同的方式返回到发现人的手里进行验证</w:t>
       </w:r>
       <w:r>
         <w:rPr>
@@ -6881,7 +7099,7 @@
     </w:p>
     <w:p>
       <w:pPr>
-        <w:pStyle w:val="BodyTextIndent2"/>
+        <w:pStyle w:val="21"/>
       </w:pPr>
       <w:r>
         <w:rPr>
@@ -6904,7 +7122,7 @@
     </w:p>
     <w:p>
       <w:pPr>
-        <w:pStyle w:val="Heading2"/>
+        <w:pStyle w:val="2"/>
         <w:spacing w:before="120" w:after="120"/>
       </w:pPr>
       <w:bookmarkStart w:id="32" w:name="_Toc93417717"/>
@@ -6930,7 +7148,7 @@
     </w:p>
     <w:p>
       <w:pPr>
-        <w:pStyle w:val="Heading3"/>
+        <w:pStyle w:val="3"/>
         <w:spacing w:before="72" w:after="72"/>
       </w:pPr>
       <w:bookmarkStart w:id="33" w:name="_Toc93417718"/>
@@ -6965,7 +7183,7 @@
     </w:p>
     <w:p>
       <w:pPr>
-        <w:pStyle w:val="BodyTextIndent2"/>
+        <w:pStyle w:val="21"/>
       </w:pPr>
       <w:r>
         <w:rPr>
@@ -6982,777 +7200,110 @@
     </w:p>
     <w:p>
       <w:pPr>
-        <w:rPr>
-          <w:b/>
-          <w:bCs/>
-          <w:sz w:val="28"/>
-          <w:szCs w:val="36"/>
-        </w:rPr>
-      </w:pPr>
-      <w:r>
-        <w:rPr>
-          <w:rFonts w:hint="eastAsia"/>
-          <w:b/>
-          <w:bCs/>
+        <w:pStyle w:val="21"/>
+      </w:pPr>
+      <w:r>
+        <w:rPr>
           <w:noProof/>
-          <w:sz w:val="28"/>
-          <w:szCs w:val="36"/>
-        </w:rPr>
-        <mc:AlternateContent>
-          <mc:Choice Requires="wps">
-            <w:drawing>
-              <wp:anchor distT="0" distB="0" distL="114300" distR="114300" simplePos="0" relativeHeight="251665408" behindDoc="0" locked="0" layoutInCell="1" allowOverlap="1" wp14:anchorId="1B468D2D" wp14:editId="1A64030D">
-                <wp:simplePos x="0" y="0"/>
-                <wp:positionH relativeFrom="column">
-                  <wp:posOffset>756285</wp:posOffset>
-                </wp:positionH>
-                <wp:positionV relativeFrom="paragraph">
-                  <wp:posOffset>98425</wp:posOffset>
-                </wp:positionV>
-                <wp:extent cx="304800" cy="45719"/>
-                <wp:effectExtent l="0" t="19050" r="38100" b="31115"/>
-                <wp:wrapNone/>
-                <wp:docPr id="3" name="Arrow: Right 3"/>
-                <wp:cNvGraphicFramePr/>
-                <a:graphic xmlns:a="http://schemas.openxmlformats.org/drawingml/2006/main">
-                  <a:graphicData uri="http://schemas.microsoft.com/office/word/2010/wordprocessingShape">
-                    <wps:wsp>
-                      <wps:cNvSpPr/>
-                      <wps:spPr>
-                        <a:xfrm flipV="1">
-                          <a:off x="0" y="0"/>
-                          <a:ext cx="304800" cy="45719"/>
-                        </a:xfrm>
-                        <a:prstGeom prst="rightArrow">
-                          <a:avLst/>
-                        </a:prstGeom>
-                      </wps:spPr>
-                      <wps:style>
-                        <a:lnRef idx="2">
-                          <a:schemeClr val="dk1">
-                            <a:shade val="50000"/>
-                          </a:schemeClr>
-                        </a:lnRef>
-                        <a:fillRef idx="1">
-                          <a:schemeClr val="dk1"/>
-                        </a:fillRef>
-                        <a:effectRef idx="0">
-                          <a:schemeClr val="dk1"/>
-                        </a:effectRef>
-                        <a:fontRef idx="minor">
-                          <a:schemeClr val="lt1"/>
-                        </a:fontRef>
-                      </wps:style>
-                      <wps:bodyPr rot="0" spcFirstLastPara="0" vertOverflow="overflow" horzOverflow="overflow" vert="horz" wrap="square" lIns="91440" tIns="45720" rIns="91440" bIns="45720" numCol="1" spcCol="0" rtlCol="0" fromWordArt="0" anchor="ctr" anchorCtr="0" forceAA="0" compatLnSpc="1">
-                        <a:prstTxWarp prst="textNoShape">
-                          <a:avLst/>
-                        </a:prstTxWarp>
-                        <a:noAutofit/>
-                      </wps:bodyPr>
-                    </wps:wsp>
-                  </a:graphicData>
-                </a:graphic>
-              </wp:anchor>
-            </w:drawing>
-          </mc:Choice>
-          <mc:Fallback>
-            <w:pict>
-              <v:shapetype w14:anchorId="7899655C" id="_x0000_t13" coordsize="21600,21600" o:spt="13" adj="16200,5400" path="m@0,l@0@1,0@1,0@2@0@2@0,21600,21600,10800xe">
-                <v:stroke joinstyle="miter"/>
-                <v:formulas>
-                  <v:f eqn="val #0"/>
-                  <v:f eqn="val #1"/>
-                  <v:f eqn="sum height 0 #1"/>
-                  <v:f eqn="sum 10800 0 #1"/>
-                  <v:f eqn="sum width 0 #0"/>
-                  <v:f eqn="prod @4 @3 10800"/>
-                  <v:f eqn="sum width 0 @5"/>
-                </v:formulas>
-                <v:path o:connecttype="custom" o:connectlocs="@0,0;0,10800;@0,21600;21600,10800" o:connectangles="270,180,90,0" textboxrect="0,@1,@6,@2"/>
-                <v:handles>
-                  <v:h position="#0,#1" xrange="0,21600" yrange="0,10800"/>
-                </v:handles>
-              </v:shapetype>
-              <v:shape id="Arrow: Right 3" o:spid="_x0000_s1026" type="#_x0000_t13" style="position:absolute;margin-left:59.55pt;margin-top:7.75pt;width:24pt;height:3.6pt;flip:y;z-index:251665408;visibility:visible;mso-wrap-style:square;mso-wrap-distance-left:9pt;mso-wrap-distance-top:0;mso-wrap-distance-right:9pt;mso-wrap-distance-bottom:0;mso-position-horizontal:absolute;mso-position-horizontal-relative:text;mso-position-vertical:absolute;mso-position-vertical-relative:text;v-text-anchor:middle" o:gfxdata="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" adj="19980" fillcolor="black [3200]" strokecolor="black [1600]" strokeweight="1pt"/>
-            </w:pict>
-          </mc:Fallback>
-        </mc:AlternateContent>
-      </w:r>
-      <w:r>
-        <w:rPr>
-          <w:rFonts w:hint="eastAsia"/>
-          <w:b/>
-          <w:bCs/>
-          <w:noProof/>
-          <w:sz w:val="28"/>
-          <w:szCs w:val="36"/>
-        </w:rPr>
-        <mc:AlternateContent>
-          <mc:Choice Requires="wps">
-            <w:drawing>
-              <wp:anchor distT="0" distB="0" distL="114300" distR="114300" simplePos="0" relativeHeight="251671552" behindDoc="0" locked="0" layoutInCell="1" allowOverlap="1" wp14:anchorId="68EF6828" wp14:editId="476F25BF">
-                <wp:simplePos x="0" y="0"/>
-                <wp:positionH relativeFrom="margin">
-                  <wp:posOffset>4216400</wp:posOffset>
-                </wp:positionH>
-                <wp:positionV relativeFrom="paragraph">
-                  <wp:posOffset>98425</wp:posOffset>
-                </wp:positionV>
-                <wp:extent cx="304800" cy="45719"/>
-                <wp:effectExtent l="0" t="19050" r="38100" b="31115"/>
-                <wp:wrapNone/>
-                <wp:docPr id="6" name="Arrow: Right 6"/>
-                <wp:cNvGraphicFramePr/>
-                <a:graphic xmlns:a="http://schemas.openxmlformats.org/drawingml/2006/main">
-                  <a:graphicData uri="http://schemas.microsoft.com/office/word/2010/wordprocessingShape">
-                    <wps:wsp>
-                      <wps:cNvSpPr/>
-                      <wps:spPr>
-                        <a:xfrm flipV="1">
-                          <a:off x="0" y="0"/>
-                          <a:ext cx="304800" cy="45719"/>
-                        </a:xfrm>
-                        <a:prstGeom prst="rightArrow">
-                          <a:avLst/>
-                        </a:prstGeom>
-                      </wps:spPr>
-                      <wps:style>
-                        <a:lnRef idx="2">
-                          <a:schemeClr val="dk1">
-                            <a:shade val="50000"/>
-                          </a:schemeClr>
-                        </a:lnRef>
-                        <a:fillRef idx="1">
-                          <a:schemeClr val="dk1"/>
-                        </a:fillRef>
-                        <a:effectRef idx="0">
-                          <a:schemeClr val="dk1"/>
-                        </a:effectRef>
-                        <a:fontRef idx="minor">
-                          <a:schemeClr val="lt1"/>
-                        </a:fontRef>
-                      </wps:style>
-                      <wps:bodyPr rot="0" spcFirstLastPara="0" vertOverflow="overflow" horzOverflow="overflow" vert="horz" wrap="square" lIns="91440" tIns="45720" rIns="91440" bIns="45720" numCol="1" spcCol="0" rtlCol="0" fromWordArt="0" anchor="ctr" anchorCtr="0" forceAA="0" compatLnSpc="1">
-                        <a:prstTxWarp prst="textNoShape">
-                          <a:avLst/>
-                        </a:prstTxWarp>
-                        <a:noAutofit/>
-                      </wps:bodyPr>
-                    </wps:wsp>
-                  </a:graphicData>
-                </a:graphic>
-                <wp14:sizeRelV relativeFrom="margin">
-                  <wp14:pctHeight>0</wp14:pctHeight>
-                </wp14:sizeRelV>
-              </wp:anchor>
-            </w:drawing>
-          </mc:Choice>
-          <mc:Fallback>
-            <w:pict>
-              <v:shape w14:anchorId="67529CEE" id="Arrow: Right 6" o:spid="_x0000_s1026" type="#_x0000_t13" style="position:absolute;margin-left:332pt;margin-top:7.75pt;width:24pt;height:3.6pt;flip:y;z-index:251671552;visibility:visible;mso-wrap-style:square;mso-height-percent:0;mso-wrap-distance-left:9pt;mso-wrap-distance-top:0;mso-wrap-distance-right:9pt;mso-wrap-distance-bottom:0;mso-position-horizontal:absolute;mso-position-horizontal-relative:margin;mso-position-vertical:absolute;mso-position-vertical-relative:text;mso-height-percent:0;mso-height-relative:margin;v-text-anchor:middle" o:gfxdata="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" adj="19980" fillcolor="black [3200]" strokecolor="black [1600]" strokeweight="1pt">
-                <w10:wrap anchorx="margin"/>
-              </v:shape>
-            </w:pict>
-          </mc:Fallback>
-        </mc:AlternateContent>
-      </w:r>
-      <w:r>
-        <w:rPr>
-          <w:rFonts w:hint="eastAsia"/>
-          <w:b/>
-          <w:bCs/>
-          <w:noProof/>
-          <w:sz w:val="28"/>
-          <w:szCs w:val="36"/>
-        </w:rPr>
-        <mc:AlternateContent>
-          <mc:Choice Requires="wps">
-            <w:drawing>
-              <wp:anchor distT="0" distB="0" distL="114300" distR="114300" simplePos="0" relativeHeight="251669504" behindDoc="0" locked="0" layoutInCell="1" allowOverlap="1" wp14:anchorId="7554DF87" wp14:editId="062791EB">
-                <wp:simplePos x="0" y="0"/>
-                <wp:positionH relativeFrom="column">
-                  <wp:posOffset>3136900</wp:posOffset>
-                </wp:positionH>
-                <wp:positionV relativeFrom="paragraph">
-                  <wp:posOffset>110490</wp:posOffset>
-                </wp:positionV>
-                <wp:extent cx="304800" cy="45719"/>
-                <wp:effectExtent l="0" t="19050" r="38100" b="31115"/>
-                <wp:wrapNone/>
-                <wp:docPr id="5" name="Arrow: Right 5"/>
-                <wp:cNvGraphicFramePr/>
-                <a:graphic xmlns:a="http://schemas.openxmlformats.org/drawingml/2006/main">
-                  <a:graphicData uri="http://schemas.microsoft.com/office/word/2010/wordprocessingShape">
-                    <wps:wsp>
-                      <wps:cNvSpPr/>
-                      <wps:spPr>
-                        <a:xfrm flipV="1">
-                          <a:off x="0" y="0"/>
-                          <a:ext cx="304800" cy="45719"/>
-                        </a:xfrm>
-                        <a:prstGeom prst="rightArrow">
-                          <a:avLst/>
-                        </a:prstGeom>
-                      </wps:spPr>
-                      <wps:style>
-                        <a:lnRef idx="2">
-                          <a:schemeClr val="dk1">
-                            <a:shade val="50000"/>
-                          </a:schemeClr>
-                        </a:lnRef>
-                        <a:fillRef idx="1">
-                          <a:schemeClr val="dk1"/>
-                        </a:fillRef>
-                        <a:effectRef idx="0">
-                          <a:schemeClr val="dk1"/>
-                        </a:effectRef>
-                        <a:fontRef idx="minor">
-                          <a:schemeClr val="lt1"/>
-                        </a:fontRef>
-                      </wps:style>
-                      <wps:bodyPr rot="0" spcFirstLastPara="0" vertOverflow="overflow" horzOverflow="overflow" vert="horz" wrap="square" lIns="91440" tIns="45720" rIns="91440" bIns="45720" numCol="1" spcCol="0" rtlCol="0" fromWordArt="0" anchor="ctr" anchorCtr="0" forceAA="0" compatLnSpc="1">
-                        <a:prstTxWarp prst="textNoShape">
-                          <a:avLst/>
-                        </a:prstTxWarp>
-                        <a:noAutofit/>
-                      </wps:bodyPr>
-                    </wps:wsp>
-                  </a:graphicData>
-                </a:graphic>
-              </wp:anchor>
-            </w:drawing>
-          </mc:Choice>
-          <mc:Fallback>
-            <w:pict>
-              <v:shape w14:anchorId="708DBD15" id="Arrow: Right 5" o:spid="_x0000_s1026" type="#_x0000_t13" style="position:absolute;margin-left:247pt;margin-top:8.7pt;width:24pt;height:3.6pt;flip:y;z-index:251669504;visibility:visible;mso-wrap-style:square;mso-wrap-distance-left:9pt;mso-wrap-distance-top:0;mso-wrap-distance-right:9pt;mso-wrap-distance-bottom:0;mso-position-horizontal:absolute;mso-position-horizontal-relative:text;mso-position-vertical:absolute;mso-position-vertical-relative:text;v-text-anchor:middle" o:gfxdata="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" adj="19980" fillcolor="black [3200]" strokecolor="black [1600]" strokeweight="1pt"/>
-            </w:pict>
-          </mc:Fallback>
-        </mc:AlternateContent>
-      </w:r>
-      <w:r>
-        <w:rPr>
-          <w:rFonts w:hint="eastAsia"/>
-          <w:b/>
-          <w:bCs/>
-          <w:noProof/>
-          <w:sz w:val="28"/>
-          <w:szCs w:val="36"/>
-        </w:rPr>
-        <mc:AlternateContent>
-          <mc:Choice Requires="wps">
-            <w:drawing>
-              <wp:anchor distT="0" distB="0" distL="114300" distR="114300" simplePos="0" relativeHeight="251667456" behindDoc="0" locked="0" layoutInCell="1" allowOverlap="1" wp14:anchorId="7E55E006" wp14:editId="67F744D1">
-                <wp:simplePos x="0" y="0"/>
-                <wp:positionH relativeFrom="column">
-                  <wp:posOffset>2058035</wp:posOffset>
-                </wp:positionH>
-                <wp:positionV relativeFrom="paragraph">
-                  <wp:posOffset>98425</wp:posOffset>
-                </wp:positionV>
-                <wp:extent cx="304800" cy="45719"/>
-                <wp:effectExtent l="0" t="19050" r="38100" b="31115"/>
-                <wp:wrapNone/>
-                <wp:docPr id="4" name="Arrow: Right 4"/>
-                <wp:cNvGraphicFramePr/>
-                <a:graphic xmlns:a="http://schemas.openxmlformats.org/drawingml/2006/main">
-                  <a:graphicData uri="http://schemas.microsoft.com/office/word/2010/wordprocessingShape">
-                    <wps:wsp>
-                      <wps:cNvSpPr/>
-                      <wps:spPr>
-                        <a:xfrm flipV="1">
-                          <a:off x="0" y="0"/>
-                          <a:ext cx="304800" cy="45719"/>
-                        </a:xfrm>
-                        <a:prstGeom prst="rightArrow">
-                          <a:avLst/>
-                        </a:prstGeom>
-                      </wps:spPr>
-                      <wps:style>
-                        <a:lnRef idx="2">
-                          <a:schemeClr val="dk1">
-                            <a:shade val="50000"/>
-                          </a:schemeClr>
-                        </a:lnRef>
-                        <a:fillRef idx="1">
-                          <a:schemeClr val="dk1"/>
-                        </a:fillRef>
-                        <a:effectRef idx="0">
-                          <a:schemeClr val="dk1"/>
-                        </a:effectRef>
-                        <a:fontRef idx="minor">
-                          <a:schemeClr val="lt1"/>
-                        </a:fontRef>
-                      </wps:style>
-                      <wps:bodyPr rot="0" spcFirstLastPara="0" vertOverflow="overflow" horzOverflow="overflow" vert="horz" wrap="square" lIns="91440" tIns="45720" rIns="91440" bIns="45720" numCol="1" spcCol="0" rtlCol="0" fromWordArt="0" anchor="ctr" anchorCtr="0" forceAA="0" compatLnSpc="1">
-                        <a:prstTxWarp prst="textNoShape">
-                          <a:avLst/>
-                        </a:prstTxWarp>
-                        <a:noAutofit/>
-                      </wps:bodyPr>
-                    </wps:wsp>
-                  </a:graphicData>
-                </a:graphic>
-                <wp14:sizeRelV relativeFrom="margin">
-                  <wp14:pctHeight>0</wp14:pctHeight>
-                </wp14:sizeRelV>
-              </wp:anchor>
-            </w:drawing>
-          </mc:Choice>
-          <mc:Fallback>
-            <w:pict>
-              <v:shape w14:anchorId="2C309E23" id="Arrow: Right 4" o:spid="_x0000_s1026" type="#_x0000_t13" style="position:absolute;margin-left:162.05pt;margin-top:7.75pt;width:24pt;height:3.6pt;flip:y;z-index:251667456;visibility:visible;mso-wrap-style:square;mso-height-percent:0;mso-wrap-distance-left:9pt;mso-wrap-distance-top:0;mso-wrap-distance-right:9pt;mso-wrap-distance-bottom:0;mso-position-horizontal:absolute;mso-position-horizontal-relative:text;mso-position-vertical:absolute;mso-position-vertical-relative:text;mso-height-percent:0;mso-height-relative:margin;v-text-anchor:middle" o:gfxdata="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" adj="19980" fillcolor="black [3200]" strokecolor="black [1600]" strokeweight="1pt"/>
-            </w:pict>
-          </mc:Fallback>
-        </mc:AlternateContent>
-      </w:r>
-      <w:r>
-        <w:rPr>
-          <w:rFonts w:hint="eastAsia"/>
-          <w:b/>
-          <w:bCs/>
-          <w:sz w:val="28"/>
-          <w:szCs w:val="36"/>
-        </w:rPr>
-        <w:t>编写代码</w:t>
-      </w:r>
-      <w:r>
-        <w:rPr>
-          <w:b/>
-          <w:bCs/>
-          <w:sz w:val="28"/>
-          <w:szCs w:val="36"/>
-        </w:rPr>
-        <w:tab/>
-      </w:r>
-      <w:r>
-        <w:rPr>
-          <w:b/>
-          <w:bCs/>
-          <w:sz w:val="28"/>
-          <w:szCs w:val="36"/>
-        </w:rPr>
-        <w:tab/>
-      </w:r>
-      <w:r>
-        <w:rPr>
-          <w:rFonts w:hint="eastAsia"/>
-          <w:b/>
-          <w:bCs/>
-          <w:sz w:val="28"/>
-          <w:szCs w:val="36"/>
-        </w:rPr>
-        <w:t>编译（构建）</w:t>
-      </w:r>
-      <w:r>
-        <w:rPr>
-          <w:b/>
-          <w:bCs/>
-          <w:sz w:val="28"/>
-          <w:szCs w:val="36"/>
-        </w:rPr>
-        <w:tab/>
-      </w:r>
-      <w:r>
-        <w:rPr>
-          <w:rFonts w:hint="eastAsia"/>
-          <w:b/>
-          <w:bCs/>
-          <w:sz w:val="28"/>
-          <w:szCs w:val="36"/>
-        </w:rPr>
-        <w:t>编译出错</w:t>
-      </w:r>
-      <w:r>
-        <w:rPr>
-          <w:b/>
-          <w:bCs/>
-          <w:sz w:val="28"/>
-          <w:szCs w:val="36"/>
-        </w:rPr>
-        <w:tab/>
-      </w:r>
-      <w:r>
-        <w:rPr>
-          <w:b/>
-          <w:bCs/>
-          <w:sz w:val="28"/>
-          <w:szCs w:val="36"/>
-        </w:rPr>
-        <w:tab/>
-      </w:r>
-      <w:r>
-        <w:rPr>
-          <w:rFonts w:hint="eastAsia"/>
-          <w:b/>
-          <w:bCs/>
-          <w:sz w:val="28"/>
-          <w:szCs w:val="36"/>
-        </w:rPr>
-        <w:t>能否启动</w:t>
-      </w:r>
-      <w:r>
-        <w:rPr>
-          <w:b/>
-          <w:bCs/>
-          <w:sz w:val="28"/>
-          <w:szCs w:val="36"/>
-        </w:rPr>
-        <w:tab/>
-      </w:r>
-      <w:r>
-        <w:rPr>
-          <w:b/>
-          <w:bCs/>
-          <w:sz w:val="28"/>
-          <w:szCs w:val="36"/>
-        </w:rPr>
-        <w:tab/>
-      </w:r>
-      <w:r>
-        <w:rPr>
-          <w:rFonts w:hint="eastAsia"/>
-          <w:b/>
-          <w:bCs/>
-          <w:sz w:val="28"/>
-          <w:szCs w:val="36"/>
-        </w:rPr>
-        <w:t>程序测试</w:t>
-      </w:r>
-    </w:p>
-    <w:p>
-      <w:pPr>
-        <w:rPr>
-          <w:b/>
-          <w:bCs/>
-          <w:sz w:val="28"/>
-          <w:szCs w:val="36"/>
-        </w:rPr>
-      </w:pPr>
-      <w:r>
-        <w:rPr>
-          <w:b/>
-          <w:bCs/>
-          <w:sz w:val="28"/>
-          <w:szCs w:val="36"/>
-        </w:rPr>
-        <w:tab/>
-      </w:r>
-    </w:p>
-    <w:p>
-      <w:pPr>
-        <w:rPr>
-          <w:b/>
-          <w:bCs/>
-          <w:sz w:val="28"/>
-          <w:szCs w:val="36"/>
-        </w:rPr>
-      </w:pPr>
-      <w:r>
-        <w:rPr>
-          <w:b/>
-          <w:bCs/>
-          <w:sz w:val="28"/>
-          <w:szCs w:val="36"/>
-        </w:rPr>
-        <w:tab/>
-      </w:r>
-      <w:r>
-        <w:rPr>
-          <w:b/>
-          <w:bCs/>
-          <w:sz w:val="28"/>
-          <w:szCs w:val="36"/>
-        </w:rPr>
-        <w:tab/>
-      </w:r>
-      <w:r>
-        <w:rPr>
-          <w:b/>
-          <w:bCs/>
-          <w:sz w:val="28"/>
-          <w:szCs w:val="36"/>
-        </w:rPr>
-        <w:tab/>
-      </w:r>
-      <w:r>
-        <w:rPr>
-          <w:b/>
-          <w:bCs/>
-          <w:sz w:val="28"/>
-          <w:szCs w:val="36"/>
-        </w:rPr>
-        <w:tab/>
-      </w:r>
-      <w:r>
-        <w:rPr>
-          <w:b/>
-          <w:bCs/>
-          <w:sz w:val="28"/>
-          <w:szCs w:val="36"/>
-        </w:rPr>
-        <w:tab/>
-      </w:r>
-      <w:r>
-        <w:rPr>
-          <w:b/>
-          <w:bCs/>
-          <w:sz w:val="28"/>
-          <w:szCs w:val="36"/>
-        </w:rPr>
-        <w:tab/>
-      </w:r>
-      <w:r>
-        <w:rPr>
-          <w:b/>
-          <w:bCs/>
-          <w:sz w:val="28"/>
-          <w:szCs w:val="36"/>
-        </w:rPr>
-        <w:tab/>
-      </w:r>
-      <w:r>
-        <w:rPr>
-          <w:b/>
-          <w:bCs/>
-          <w:sz w:val="28"/>
-          <w:szCs w:val="36"/>
-        </w:rPr>
-        <w:tab/>
-      </w:r>
-      <w:r>
-        <w:rPr>
-          <w:b/>
-          <w:bCs/>
-          <w:sz w:val="28"/>
-          <w:szCs w:val="36"/>
-        </w:rPr>
-        <w:tab/>
-      </w:r>
-      <w:r>
-        <w:rPr>
-          <w:b/>
-          <w:bCs/>
-          <w:sz w:val="28"/>
-          <w:szCs w:val="36"/>
-        </w:rPr>
-        <w:tab/>
-      </w:r>
-      <w:r>
-        <w:rPr>
-          <w:b/>
-          <w:bCs/>
-          <w:sz w:val="28"/>
-          <w:szCs w:val="36"/>
-        </w:rPr>
-        <w:tab/>
-      </w:r>
-    </w:p>
-    <w:p>
-      <w:pPr>
-        <w:ind w:left="5040" w:firstLine="420"/>
-        <w:rPr>
-          <w:b/>
-          <w:bCs/>
-          <w:sz w:val="28"/>
-          <w:szCs w:val="36"/>
-        </w:rPr>
-      </w:pPr>
-      <w:r>
-        <w:rPr>
-          <w:rFonts w:hint="eastAsia"/>
-          <w:b/>
-          <w:bCs/>
-          <w:sz w:val="28"/>
-          <w:szCs w:val="36"/>
-        </w:rPr>
-        <w:t>发现问题</w:t>
-      </w:r>
-    </w:p>
-    <w:p>
-      <w:pPr>
-        <w:rPr>
-          <w:b/>
-          <w:bCs/>
-          <w:sz w:val="28"/>
-          <w:szCs w:val="36"/>
-        </w:rPr>
-      </w:pPr>
-    </w:p>
-    <w:p>
-      <w:pPr>
-        <w:rPr>
-          <w:b/>
-          <w:bCs/>
-          <w:sz w:val="28"/>
-          <w:szCs w:val="36"/>
-        </w:rPr>
-      </w:pPr>
-      <w:r>
-        <w:rPr>
-          <w:b/>
-          <w:bCs/>
-          <w:sz w:val="28"/>
-          <w:szCs w:val="36"/>
-        </w:rPr>
-        <w:tab/>
-      </w:r>
-      <w:r>
-        <w:rPr>
-          <w:b/>
-          <w:bCs/>
-          <w:sz w:val="28"/>
-          <w:szCs w:val="36"/>
-        </w:rPr>
-        <w:tab/>
-      </w:r>
-      <w:r>
-        <w:rPr>
-          <w:b/>
-          <w:bCs/>
-          <w:sz w:val="28"/>
-          <w:szCs w:val="36"/>
-        </w:rPr>
-        <w:tab/>
-      </w:r>
-      <w:r>
-        <w:rPr>
-          <w:b/>
-          <w:bCs/>
-          <w:sz w:val="28"/>
-          <w:szCs w:val="36"/>
-        </w:rPr>
-        <w:tab/>
-      </w:r>
-      <w:r>
-        <w:rPr>
-          <w:b/>
-          <w:bCs/>
-          <w:sz w:val="28"/>
-          <w:szCs w:val="36"/>
-        </w:rPr>
-        <w:tab/>
-      </w:r>
-      <w:r>
-        <w:rPr>
-          <w:b/>
-          <w:bCs/>
-          <w:sz w:val="28"/>
-          <w:szCs w:val="36"/>
-        </w:rPr>
-        <w:tab/>
-      </w:r>
-      <w:r>
-        <w:rPr>
-          <w:b/>
-          <w:bCs/>
-          <w:sz w:val="28"/>
-          <w:szCs w:val="36"/>
-        </w:rPr>
-        <w:tab/>
-      </w:r>
-      <w:r>
-        <w:rPr>
-          <w:b/>
-          <w:bCs/>
-          <w:sz w:val="28"/>
-          <w:szCs w:val="36"/>
-        </w:rPr>
-        <w:tab/>
-      </w:r>
-      <w:r>
-        <w:rPr>
-          <w:b/>
-          <w:bCs/>
-          <w:sz w:val="28"/>
-          <w:szCs w:val="36"/>
-        </w:rPr>
-        <w:tab/>
-      </w:r>
-      <w:r>
-        <w:rPr>
-          <w:b/>
-          <w:bCs/>
-          <w:sz w:val="28"/>
-          <w:szCs w:val="36"/>
-        </w:rPr>
-        <w:tab/>
-      </w:r>
-      <w:r>
-        <w:rPr>
-          <w:b/>
-          <w:bCs/>
-          <w:sz w:val="28"/>
-          <w:szCs w:val="36"/>
-        </w:rPr>
-        <w:tab/>
-      </w:r>
-      <w:r>
-        <w:rPr>
-          <w:b/>
-          <w:bCs/>
-          <w:sz w:val="28"/>
-          <w:szCs w:val="36"/>
-        </w:rPr>
-        <w:tab/>
-      </w:r>
-      <w:r>
-        <w:rPr>
-          <w:b/>
-          <w:bCs/>
-          <w:sz w:val="28"/>
-          <w:szCs w:val="36"/>
-        </w:rPr>
-        <w:tab/>
-      </w:r>
-    </w:p>
-    <w:p>
-      <w:pPr>
-        <w:ind w:left="5460"/>
-        <w:rPr>
-          <w:b/>
-          <w:bCs/>
-          <w:sz w:val="28"/>
-          <w:szCs w:val="36"/>
-        </w:rPr>
-      </w:pPr>
-      <w:r>
-        <w:rPr>
-          <w:rFonts w:hint="eastAsia"/>
-          <w:b/>
-          <w:bCs/>
-          <w:sz w:val="28"/>
-          <w:szCs w:val="36"/>
-        </w:rPr>
-        <w:t>程序调试</w:t>
-      </w:r>
-    </w:p>
-    <w:p>
-      <w:pPr>
-        <w:pStyle w:val="BodyTextIndent2"/>
-      </w:pPr>
-      <w:r>
-        <w:rPr>
-          <w:rFonts w:hint="eastAsia"/>
         </w:rPr>
         <w:lastRenderedPageBreak/>
+        <w:drawing>
+          <wp:inline distT="0" distB="0" distL="0" distR="0" wp14:anchorId="22CADDEE" wp14:editId="2669175C">
+            <wp:extent cx="5544820" cy="2618105"/>
+            <wp:effectExtent l="0" t="0" r="0" b="0"/>
+            <wp:docPr id="1" name="图片 1"/>
+            <wp:cNvGraphicFramePr>
+              <a:graphicFrameLocks xmlns:a="http://schemas.openxmlformats.org/drawingml/2006/main" noChangeAspect="1"/>
+            </wp:cNvGraphicFramePr>
+            <a:graphic xmlns:a="http://schemas.openxmlformats.org/drawingml/2006/main">
+              <a:graphicData uri="http://schemas.openxmlformats.org/drawingml/2006/picture">
+                <pic:pic xmlns:pic="http://schemas.openxmlformats.org/drawingml/2006/picture">
+                  <pic:nvPicPr>
+                    <pic:cNvPr id="1" name="图片 1"/>
+                    <pic:cNvPicPr/>
+                  </pic:nvPicPr>
+                  <pic:blipFill>
+                    <a:blip r:embed="rId18">
+                      <a:extLst>
+                        <a:ext uri="{28A0092B-C50C-407E-A947-70E740481C1C}">
+                          <a14:useLocalDpi xmlns:a14="http://schemas.microsoft.com/office/drawing/2010/main" val="0"/>
+                        </a:ext>
+                      </a:extLst>
+                    </a:blip>
+                    <a:stretch>
+                      <a:fillRect/>
+                    </a:stretch>
+                  </pic:blipFill>
+                  <pic:spPr>
+                    <a:xfrm>
+                      <a:off x="0" y="0"/>
+                      <a:ext cx="5544820" cy="2618105"/>
+                    </a:xfrm>
+                    <a:prstGeom prst="rect">
+                      <a:avLst/>
+                    </a:prstGeom>
+                  </pic:spPr>
+                </pic:pic>
+              </a:graphicData>
+            </a:graphic>
+          </wp:inline>
+        </w:drawing>
+      </w:r>
+    </w:p>
+    <w:p>
+      <w:pPr>
+        <w:pStyle w:val="21"/>
+      </w:pPr>
+      <w:r>
+        <w:rPr>
+          <w:rFonts w:hint="eastAsia"/>
+        </w:rPr>
         <w:t>程序调试的根本原因就是为了找到程序出现的错误，然后解决掉。而程序出现错误的原因有很多，</w:t>
       </w:r>
       <w:r>
         <w:rPr>
           <w:rFonts w:hint="eastAsia"/>
         </w:rPr>
-        <w:t>可能是主观上程序员没有注意到某个细节；可能是程序过于复杂，程序没有通盘考虑到这个情况；也可能是外界的环境不同导致；也可能是代码版本管理出了问题；凡此种种有客观的，主观的原因，都会导致问题的出现。所以想要解决这些问题，就需要根据程序表现的现象，一步步追踪到根本原因处，然后采用合适的方案来解决。</w:t>
-      </w:r>
-    </w:p>
-    <w:p>
-      <w:pPr>
-        <w:pStyle w:val="BodyTextIndent2"/>
-      </w:pPr>
-      <w:r>
-        <w:rPr>
-          <w:rFonts w:hint="eastAsia"/>
-        </w:rPr>
-        <w:t>为什么要程序调试，就是为了</w:t>
+        <w:t>可能是主观上程序员没有注意到某个细节；可能是程序过于复杂，程序没有通盘考虑到这个情况；也可能是外界的环境不同导致；也可能是代码版本管理出了问题；凡此种种有客观的，主观的原因，都会导致问题的出现。所以想要解决这些问题，就需要根据程序表现的现象，</w:t>
+      </w:r>
+      <w:proofErr w:type="gramStart"/>
+      <w:r>
+        <w:rPr>
+          <w:rFonts w:hint="eastAsia"/>
+        </w:rPr>
+        <w:t>一</w:t>
+      </w:r>
+      <w:proofErr w:type="gramEnd"/>
+      <w:r>
+        <w:rPr>
+          <w:rFonts w:hint="eastAsia"/>
+        </w:rPr>
+        <w:t>步步追踪到根本原因处，然后采用合适的方案来解决。</w:t>
+      </w:r>
+    </w:p>
+    <w:p>
+      <w:pPr>
+        <w:pStyle w:val="21"/>
+      </w:pPr>
+      <w:r>
+        <w:rPr>
+          <w:rFonts w:hint="eastAsia"/>
+        </w:rPr>
+        <w:t>为什么</w:t>
+      </w:r>
+      <w:proofErr w:type="gramStart"/>
+      <w:r>
+        <w:rPr>
+          <w:rFonts w:hint="eastAsia"/>
+        </w:rPr>
+        <w:t>要程序</w:t>
+      </w:r>
+      <w:proofErr w:type="gramEnd"/>
+      <w:r>
+        <w:rPr>
+          <w:rFonts w:hint="eastAsia"/>
+        </w:rPr>
+        <w:t>调试，就是为了</w:t>
       </w:r>
       <w:r>
         <w:rPr>
@@ -7763,7 +7314,7 @@
     </w:p>
     <w:p>
       <w:pPr>
-        <w:pStyle w:val="Heading3"/>
+        <w:pStyle w:val="3"/>
         <w:spacing w:before="72" w:after="72"/>
       </w:pPr>
       <w:bookmarkStart w:id="34" w:name="_Toc93417719"/>
@@ -7798,7 +7349,7 @@
     </w:p>
     <w:p>
       <w:pPr>
-        <w:pStyle w:val="BodyTextIndent2"/>
+        <w:pStyle w:val="21"/>
       </w:pPr>
       <w:r>
         <w:rPr>
@@ -7815,7 +7366,7 @@
     </w:p>
     <w:p>
       <w:pPr>
-        <w:pStyle w:val="BodyTextIndent2"/>
+        <w:pStyle w:val="21"/>
       </w:pPr>
       <w:r>
         <w:rPr>
@@ -7838,7 +7389,7 @@
     </w:p>
     <w:p>
       <w:pPr>
-        <w:pStyle w:val="Heading3"/>
+        <w:pStyle w:val="3"/>
         <w:spacing w:before="72" w:after="72"/>
       </w:pPr>
       <w:bookmarkStart w:id="35" w:name="_Toc93417720"/>
@@ -7873,7 +7424,7 @@
     </w:p>
     <w:p>
       <w:pPr>
-        <w:pStyle w:val="BodyTextIndent2"/>
+        <w:pStyle w:val="21"/>
       </w:pPr>
       <w:r>
         <w:rPr>
@@ -7890,7 +7441,7 @@
     </w:p>
     <w:p>
       <w:pPr>
-        <w:pStyle w:val="BodyTextIndent2"/>
+        <w:pStyle w:val="21"/>
       </w:pPr>
       <w:r>
         <w:rPr>
@@ -7901,7 +7452,7 @@
     </w:p>
     <w:p>
       <w:pPr>
-        <w:pStyle w:val="BodyTextIndent2"/>
+        <w:pStyle w:val="21"/>
         <w:ind w:firstLineChars="0" w:firstLine="0"/>
         <w:rPr>
           <w:b/>
@@ -7917,129 +7468,63 @@
           <w:sz w:val="32"/>
           <w:szCs w:val="32"/>
         </w:rPr>
+        <w:lastRenderedPageBreak/>
         <w:tab/>
       </w:r>
       <w:r>
         <w:rPr>
-          <w:rFonts w:hint="eastAsia"/>
           <w:b/>
           <w:bCs/>
+          <w:noProof/>
           <w:sz w:val="32"/>
           <w:szCs w:val="32"/>
         </w:rPr>
-        <w:t>编码</w:t>
-      </w:r>
-      <w:r>
-        <w:rPr>
-          <w:b/>
-          <w:bCs/>
-          <w:sz w:val="32"/>
-          <w:szCs w:val="32"/>
-        </w:rPr>
-        <w:tab/>
-      </w:r>
-      <w:r>
-        <w:rPr>
-          <w:rFonts w:hint="eastAsia"/>
-          <w:b/>
-          <w:bCs/>
-          <w:sz w:val="32"/>
-          <w:szCs w:val="32"/>
-        </w:rPr>
-        <w:t>测试</w:t>
-      </w:r>
-    </w:p>
-    <w:p>
-      <w:pPr>
-        <w:pStyle w:val="BodyTextIndent2"/>
-        <w:ind w:firstLineChars="0" w:firstLine="0"/>
-        <w:rPr>
-          <w:b/>
-          <w:bCs/>
-          <w:sz w:val="32"/>
-          <w:szCs w:val="32"/>
-        </w:rPr>
-      </w:pPr>
-      <w:r>
-        <w:rPr>
-          <w:b/>
-          <w:bCs/>
-          <w:sz w:val="32"/>
-          <w:szCs w:val="32"/>
-        </w:rPr>
-        <w:tab/>
-      </w:r>
-      <w:r>
-        <w:rPr>
-          <w:b/>
-          <w:bCs/>
-          <w:sz w:val="32"/>
-          <w:szCs w:val="32"/>
-        </w:rPr>
-        <w:tab/>
-      </w:r>
-      <w:r>
-        <w:rPr>
-          <w:b/>
-          <w:bCs/>
-          <w:sz w:val="32"/>
-          <w:szCs w:val="32"/>
-        </w:rPr>
-        <w:tab/>
-      </w:r>
-    </w:p>
-    <w:p>
-      <w:pPr>
-        <w:pStyle w:val="BodyTextIndent2"/>
-        <w:ind w:firstLineChars="0" w:firstLine="0"/>
-        <w:rPr>
-          <w:b/>
-          <w:bCs/>
-          <w:sz w:val="32"/>
-          <w:szCs w:val="32"/>
-        </w:rPr>
-      </w:pPr>
-      <w:r>
-        <w:rPr>
-          <w:b/>
-          <w:bCs/>
-          <w:sz w:val="32"/>
-          <w:szCs w:val="32"/>
-        </w:rPr>
-        <w:tab/>
-      </w:r>
-      <w:r>
-        <w:rPr>
-          <w:b/>
-          <w:bCs/>
-          <w:sz w:val="32"/>
-          <w:szCs w:val="32"/>
-        </w:rPr>
-        <w:tab/>
-      </w:r>
-      <w:r>
-        <w:rPr>
-          <w:b/>
-          <w:bCs/>
-          <w:sz w:val="32"/>
-          <w:szCs w:val="32"/>
-        </w:rPr>
-        <w:tab/>
-      </w:r>
-      <w:r>
-        <w:rPr>
-          <w:rFonts w:hint="eastAsia"/>
-          <w:b/>
-          <w:bCs/>
-          <w:sz w:val="32"/>
-          <w:szCs w:val="32"/>
-        </w:rPr>
-        <w:t>调试</w:t>
-      </w:r>
-    </w:p>
-    <w:p>
-      <w:pPr>
-        <w:pStyle w:val="BodyTextIndent2"/>
+        <w:drawing>
+          <wp:inline distT="0" distB="0" distL="0" distR="0" wp14:anchorId="68FC13C6" wp14:editId="004F1C18">
+            <wp:extent cx="3476625" cy="2486025"/>
+            <wp:effectExtent l="0" t="0" r="0" b="0"/>
+            <wp:docPr id="2" name="图片 2"/>
+            <wp:cNvGraphicFramePr>
+              <a:graphicFrameLocks xmlns:a="http://schemas.openxmlformats.org/drawingml/2006/main" noChangeAspect="1"/>
+            </wp:cNvGraphicFramePr>
+            <a:graphic xmlns:a="http://schemas.openxmlformats.org/drawingml/2006/main">
+              <a:graphicData uri="http://schemas.openxmlformats.org/drawingml/2006/picture">
+                <pic:pic xmlns:pic="http://schemas.openxmlformats.org/drawingml/2006/picture">
+                  <pic:nvPicPr>
+                    <pic:cNvPr id="2" name="图片 2"/>
+                    <pic:cNvPicPr/>
+                  </pic:nvPicPr>
+                  <pic:blipFill>
+                    <a:blip r:embed="rId19">
+                      <a:extLst>
+                        <a:ext uri="{28A0092B-C50C-407E-A947-70E740481C1C}">
+                          <a14:useLocalDpi xmlns:a14="http://schemas.microsoft.com/office/drawing/2010/main" val="0"/>
+                        </a:ext>
+                      </a:extLst>
+                    </a:blip>
+                    <a:stretch>
+                      <a:fillRect/>
+                    </a:stretch>
+                  </pic:blipFill>
+                  <pic:spPr>
+                    <a:xfrm>
+                      <a:off x="0" y="0"/>
+                      <a:ext cx="3476625" cy="2486025"/>
+                    </a:xfrm>
+                    <a:prstGeom prst="rect">
+                      <a:avLst/>
+                    </a:prstGeom>
+                  </pic:spPr>
+                </pic:pic>
+              </a:graphicData>
+            </a:graphic>
+          </wp:inline>
+        </w:drawing>
+      </w:r>
+    </w:p>
+    <w:p>
+      <w:pPr>
+        <w:pStyle w:val="21"/>
       </w:pPr>
       <w:r>
         <w:rPr>
@@ -8050,7 +7535,7 @@
     </w:p>
     <w:p>
       <w:pPr>
-        <w:pStyle w:val="BodyTextIndent2"/>
+        <w:pStyle w:val="21"/>
         <w:numPr>
           <w:ilvl w:val="0"/>
           <w:numId w:val="8"/>
@@ -8066,7 +7551,7 @@
     </w:p>
     <w:p>
       <w:pPr>
-        <w:pStyle w:val="BodyTextIndent2"/>
+        <w:pStyle w:val="21"/>
         <w:numPr>
           <w:ilvl w:val="0"/>
           <w:numId w:val="8"/>
@@ -8082,7 +7567,7 @@
     </w:p>
     <w:p>
       <w:pPr>
-        <w:pStyle w:val="BodyTextIndent2"/>
+        <w:pStyle w:val="21"/>
         <w:numPr>
           <w:ilvl w:val="0"/>
           <w:numId w:val="8"/>
@@ -8098,7 +7583,7 @@
     </w:p>
     <w:p>
       <w:pPr>
-        <w:pStyle w:val="BodyTextIndent2"/>
+        <w:pStyle w:val="21"/>
         <w:numPr>
           <w:ilvl w:val="0"/>
           <w:numId w:val="8"/>
@@ -8114,13 +7599,13 @@
     </w:p>
     <w:p>
       <w:pPr>
-        <w:pStyle w:val="BodyTextIndent2"/>
+        <w:pStyle w:val="21"/>
         <w:ind w:firstLineChars="0"/>
       </w:pPr>
     </w:p>
     <w:p>
       <w:pPr>
-        <w:pStyle w:val="BodyTextIndent2"/>
+        <w:pStyle w:val="21"/>
         <w:ind w:firstLineChars="0"/>
       </w:pPr>
       <w:r>
@@ -8132,7 +7617,7 @@
     </w:p>
     <w:p>
       <w:pPr>
-        <w:pStyle w:val="Heading1"/>
+        <w:pStyle w:val="1"/>
         <w:numPr>
           <w:ilvl w:val="0"/>
           <w:numId w:val="4"/>
@@ -8163,7 +7648,7 @@
     </w:p>
     <w:p>
       <w:pPr>
-        <w:pStyle w:val="Heading2"/>
+        <w:pStyle w:val="2"/>
         <w:spacing w:before="120" w:after="120"/>
       </w:pPr>
       <w:bookmarkStart w:id="37" w:name="_Toc93417722"/>
@@ -8189,7 +7674,7 @@
     </w:p>
     <w:p>
       <w:pPr>
-        <w:pStyle w:val="Heading3"/>
+        <w:pStyle w:val="3"/>
         <w:spacing w:before="72" w:after="72"/>
       </w:pPr>
       <w:bookmarkStart w:id="38" w:name="_Toc93417723"/>
@@ -8224,7 +7709,7 @@
     </w:p>
     <w:p>
       <w:pPr>
-        <w:pStyle w:val="Heading3"/>
+        <w:pStyle w:val="3"/>
         <w:spacing w:before="72" w:after="72"/>
       </w:pPr>
       <w:bookmarkStart w:id="39" w:name="_Toc93417724"/>
@@ -8259,7 +7744,7 @@
     </w:p>
     <w:p>
       <w:pPr>
-        <w:pStyle w:val="Heading3"/>
+        <w:pStyle w:val="3"/>
         <w:spacing w:before="72" w:after="72"/>
       </w:pPr>
       <w:bookmarkStart w:id="40" w:name="_Toc93417725"/>
@@ -8294,7 +7779,7 @@
     </w:p>
     <w:p>
       <w:pPr>
-        <w:pStyle w:val="Heading3"/>
+        <w:pStyle w:val="3"/>
         <w:spacing w:before="72" w:after="72"/>
       </w:pPr>
       <w:bookmarkStart w:id="41" w:name="_Toc93417726"/>
@@ -8329,7 +7814,7 @@
     </w:p>
     <w:p>
       <w:pPr>
-        <w:pStyle w:val="Heading3"/>
+        <w:pStyle w:val="3"/>
         <w:spacing w:before="72" w:after="72"/>
       </w:pPr>
       <w:bookmarkStart w:id="42" w:name="_Toc93417727"/>
@@ -8364,7 +7849,7 @@
     </w:p>
     <w:p>
       <w:pPr>
-        <w:pStyle w:val="Heading2"/>
+        <w:pStyle w:val="2"/>
         <w:spacing w:before="120" w:after="120"/>
       </w:pPr>
       <w:bookmarkStart w:id="43" w:name="_Toc93417728"/>
@@ -8390,7 +7875,7 @@
     </w:p>
     <w:p>
       <w:pPr>
-        <w:pStyle w:val="Heading3"/>
+        <w:pStyle w:val="3"/>
         <w:spacing w:before="72" w:after="72"/>
       </w:pPr>
       <w:bookmarkStart w:id="44" w:name="_Toc93417729"/>
@@ -8425,7 +7910,7 @@
     </w:p>
     <w:p>
       <w:pPr>
-        <w:pStyle w:val="Heading3"/>
+        <w:pStyle w:val="3"/>
         <w:spacing w:before="72" w:after="72"/>
       </w:pPr>
       <w:bookmarkStart w:id="45" w:name="_Toc93417730"/>
@@ -8460,7 +7945,7 @@
     </w:p>
     <w:p>
       <w:pPr>
-        <w:pStyle w:val="Heading3"/>
+        <w:pStyle w:val="3"/>
         <w:spacing w:before="72" w:after="72"/>
       </w:pPr>
       <w:bookmarkStart w:id="46" w:name="_Toc93417731"/>
@@ -8495,7 +7980,7 @@
     </w:p>
     <w:p>
       <w:pPr>
-        <w:pStyle w:val="Heading2"/>
+        <w:pStyle w:val="2"/>
         <w:spacing w:before="120" w:after="120"/>
       </w:pPr>
       <w:bookmarkStart w:id="47" w:name="_Toc93417732"/>
@@ -8521,7 +8006,7 @@
     </w:p>
     <w:p>
       <w:pPr>
-        <w:pStyle w:val="Heading3"/>
+        <w:pStyle w:val="3"/>
         <w:spacing w:before="72" w:after="72"/>
       </w:pPr>
       <w:bookmarkStart w:id="48" w:name="_Toc93417733"/>
@@ -8556,7 +8041,7 @@
     </w:p>
     <w:p>
       <w:pPr>
-        <w:pStyle w:val="Heading3"/>
+        <w:pStyle w:val="3"/>
         <w:spacing w:before="72" w:after="72"/>
       </w:pPr>
       <w:bookmarkStart w:id="49" w:name="_Toc93417734"/>
@@ -8591,7 +8076,7 @@
     </w:p>
     <w:p>
       <w:pPr>
-        <w:pStyle w:val="Heading1"/>
+        <w:pStyle w:val="1"/>
         <w:numPr>
           <w:ilvl w:val="0"/>
           <w:numId w:val="4"/>
@@ -8609,7 +8094,7 @@
     </w:p>
     <w:p>
       <w:pPr>
-        <w:pStyle w:val="Heading3"/>
+        <w:pStyle w:val="3"/>
         <w:spacing w:before="72" w:after="72"/>
       </w:pPr>
       <w:bookmarkStart w:id="51" w:name="_Toc93417736"/>
@@ -8641,7 +8126,7 @@
     </w:p>
     <w:p>
       <w:pPr>
-        <w:pStyle w:val="Heading3"/>
+        <w:pStyle w:val="3"/>
         <w:spacing w:before="72" w:after="72"/>
       </w:pPr>
       <w:bookmarkStart w:id="52" w:name="_Toc93417737"/>
@@ -8667,7 +8152,7 @@
     </w:p>
     <w:p>
       <w:pPr>
-        <w:pStyle w:val="Heading3"/>
+        <w:pStyle w:val="3"/>
         <w:spacing w:before="72" w:after="72"/>
       </w:pPr>
       <w:bookmarkStart w:id="53" w:name="_Toc93417738"/>
@@ -8699,7 +8184,7 @@
     </w:p>
     <w:p>
       <w:pPr>
-        <w:pStyle w:val="Heading3"/>
+        <w:pStyle w:val="3"/>
         <w:spacing w:before="72" w:after="72"/>
       </w:pPr>
       <w:bookmarkStart w:id="54" w:name="_Toc93417739"/>
@@ -8732,7 +8217,7 @@
     <w:p/>
     <w:p>
       <w:pPr>
-        <w:pStyle w:val="Heading1"/>
+        <w:pStyle w:val="1"/>
         <w:numPr>
           <w:ilvl w:val="0"/>
           <w:numId w:val="4"/>
@@ -8751,7 +8236,7 @@
     </w:p>
     <w:p>
       <w:pPr>
-        <w:pStyle w:val="Heading3"/>
+        <w:pStyle w:val="3"/>
         <w:spacing w:before="72" w:after="72"/>
       </w:pPr>
       <w:bookmarkStart w:id="56" w:name="_Toc93417741"/>
@@ -8789,7 +8274,7 @@
     </w:p>
     <w:p>
       <w:pPr>
-        <w:pStyle w:val="Heading3"/>
+        <w:pStyle w:val="3"/>
         <w:spacing w:before="72" w:after="72"/>
       </w:pPr>
       <w:bookmarkStart w:id="57" w:name="_Toc93417742"/>
@@ -8815,7 +8300,7 @@
     </w:p>
     <w:p>
       <w:pPr>
-        <w:pStyle w:val="Heading3"/>
+        <w:pStyle w:val="3"/>
         <w:spacing w:before="72" w:after="72"/>
       </w:pPr>
       <w:bookmarkStart w:id="58" w:name="_Toc93417743"/>
@@ -8841,7 +8326,7 @@
     </w:p>
     <w:p>
       <w:pPr>
-        <w:pStyle w:val="Heading3"/>
+        <w:pStyle w:val="3"/>
         <w:spacing w:before="72" w:after="72"/>
       </w:pPr>
       <w:bookmarkStart w:id="59" w:name="_Toc93417744"/>
@@ -8867,7 +8352,7 @@
     </w:p>
     <w:p>
       <w:pPr>
-        <w:pStyle w:val="Heading3"/>
+        <w:pStyle w:val="3"/>
         <w:spacing w:before="72" w:after="72"/>
       </w:pPr>
       <w:r>
@@ -8891,7 +8376,7 @@
     </w:p>
     <w:p>
       <w:pPr>
-        <w:pStyle w:val="Heading1"/>
+        <w:pStyle w:val="1"/>
         <w:numPr>
           <w:ilvl w:val="0"/>
           <w:numId w:val="4"/>
@@ -8899,17 +8384,25 @@
         <w:spacing w:before="480" w:after="240"/>
       </w:pPr>
       <w:bookmarkStart w:id="60" w:name="_Toc93417745"/>
-      <w:r>
-        <w:rPr>
-          <w:rFonts w:hint="eastAsia"/>
-        </w:rPr>
-        <w:t>多进程程序调试实践</w:t>
+      <w:proofErr w:type="gramStart"/>
+      <w:r>
+        <w:rPr>
+          <w:rFonts w:hint="eastAsia"/>
+        </w:rPr>
+        <w:t>多进程</w:t>
+      </w:r>
+      <w:proofErr w:type="gramEnd"/>
+      <w:r>
+        <w:rPr>
+          <w:rFonts w:hint="eastAsia"/>
+        </w:rPr>
+        <w:t>程序调试实践</w:t>
       </w:r>
       <w:bookmarkEnd w:id="60"/>
     </w:p>
     <w:p>
       <w:pPr>
-        <w:pStyle w:val="Heading3"/>
+        <w:pStyle w:val="3"/>
         <w:spacing w:before="72" w:after="72"/>
       </w:pPr>
       <w:bookmarkStart w:id="61" w:name="_Toc93417746"/>
@@ -8925,17 +8418,25 @@
       <w:r>
         <w:t xml:space="preserve">1 </w:t>
       </w:r>
-      <w:r>
-        <w:rPr>
-          <w:rFonts w:hint="eastAsia"/>
-        </w:rPr>
-        <w:t>多进程程序编译运行</w:t>
+      <w:proofErr w:type="gramStart"/>
+      <w:r>
+        <w:rPr>
+          <w:rFonts w:hint="eastAsia"/>
+        </w:rPr>
+        <w:t>多进程</w:t>
+      </w:r>
+      <w:proofErr w:type="gramEnd"/>
+      <w:r>
+        <w:rPr>
+          <w:rFonts w:hint="eastAsia"/>
+        </w:rPr>
+        <w:t>程序编译运行</w:t>
       </w:r>
       <w:bookmarkEnd w:id="61"/>
     </w:p>
     <w:p>
       <w:pPr>
-        <w:pStyle w:val="Heading3"/>
+        <w:pStyle w:val="3"/>
         <w:spacing w:before="72" w:after="72"/>
       </w:pPr>
       <w:bookmarkStart w:id="62" w:name="_Toc93417747"/>
@@ -8951,17 +8452,25 @@
       <w:r>
         <w:t xml:space="preserve">2 </w:t>
       </w:r>
-      <w:r>
-        <w:rPr>
-          <w:rFonts w:hint="eastAsia"/>
-        </w:rPr>
-        <w:t>多进程程序调试实践</w:t>
+      <w:proofErr w:type="gramStart"/>
+      <w:r>
+        <w:rPr>
+          <w:rFonts w:hint="eastAsia"/>
+        </w:rPr>
+        <w:t>多进程</w:t>
+      </w:r>
+      <w:proofErr w:type="gramEnd"/>
+      <w:r>
+        <w:rPr>
+          <w:rFonts w:hint="eastAsia"/>
+        </w:rPr>
+        <w:t>程序调试实践</w:t>
       </w:r>
       <w:bookmarkEnd w:id="62"/>
     </w:p>
     <w:p>
       <w:pPr>
-        <w:pStyle w:val="Heading1"/>
+        <w:pStyle w:val="1"/>
         <w:numPr>
           <w:ilvl w:val="0"/>
           <w:numId w:val="4"/>
@@ -8979,7 +8488,7 @@
     </w:p>
     <w:p>
       <w:pPr>
-        <w:pStyle w:val="Heading3"/>
+        <w:pStyle w:val="3"/>
         <w:spacing w:before="72" w:after="72"/>
       </w:pPr>
       <w:bookmarkStart w:id="64" w:name="_Toc93417749"/>
@@ -9011,7 +8520,7 @@
     </w:p>
     <w:p>
       <w:pPr>
-        <w:pStyle w:val="Heading3"/>
+        <w:pStyle w:val="3"/>
         <w:spacing w:before="72" w:after="72"/>
       </w:pPr>
       <w:bookmarkStart w:id="65" w:name="_Toc93417750"/>
@@ -9037,7 +8546,7 @@
     </w:p>
     <w:p>
       <w:pPr>
-        <w:pStyle w:val="Heading1"/>
+        <w:pStyle w:val="1"/>
         <w:numPr>
           <w:ilvl w:val="0"/>
           <w:numId w:val="4"/>
@@ -9055,7 +8564,7 @@
     </w:p>
     <w:p>
       <w:pPr>
-        <w:pStyle w:val="Heading3"/>
+        <w:pStyle w:val="3"/>
         <w:spacing w:before="72" w:after="72"/>
       </w:pPr>
       <w:bookmarkStart w:id="67" w:name="_Toc93417752"/>
@@ -9081,7 +8590,7 @@
     </w:p>
     <w:p>
       <w:pPr>
-        <w:pStyle w:val="Heading3"/>
+        <w:pStyle w:val="3"/>
         <w:spacing w:before="72" w:after="72"/>
       </w:pPr>
       <w:bookmarkStart w:id="68" w:name="_Toc93417753"/>
@@ -9107,7 +8616,7 @@
     </w:p>
     <w:p>
       <w:pPr>
-        <w:pStyle w:val="Heading3"/>
+        <w:pStyle w:val="3"/>
         <w:spacing w:before="72" w:after="72"/>
       </w:pPr>
       <w:bookmarkStart w:id="69" w:name="_Toc93417754"/>
@@ -9133,7 +8642,7 @@
     </w:p>
     <w:p>
       <w:pPr>
-        <w:pStyle w:val="Heading3"/>
+        <w:pStyle w:val="3"/>
         <w:spacing w:before="72" w:after="72"/>
       </w:pPr>
       <w:bookmarkStart w:id="70" w:name="_Toc93417755"/>
@@ -9171,7 +8680,7 @@
     </w:p>
     <w:p>
       <w:pPr>
-        <w:pStyle w:val="Heading1"/>
+        <w:pStyle w:val="1"/>
         <w:numPr>
           <w:ilvl w:val="0"/>
           <w:numId w:val="4"/>
@@ -9198,15 +8707,15 @@
     <w:p/>
     <w:p>
       <w:pPr>
-        <w:pStyle w:val="ListParagraph"/>
+        <w:pStyle w:val="af3"/>
         <w:spacing w:line="360" w:lineRule="auto"/>
         <w:rPr>
           <w:rFonts w:ascii="Times New Roman" w:hAnsi="Times New Roman" w:cs="Times New Roman"/>
         </w:rPr>
         <w:sectPr>
-          <w:headerReference w:type="even" r:id="rId18"/>
-          <w:headerReference w:type="default" r:id="rId19"/>
-          <w:footerReference w:type="even" r:id="rId20"/>
+          <w:headerReference w:type="even" r:id="rId20"/>
+          <w:headerReference w:type="default" r:id="rId21"/>
+          <w:footerReference w:type="even" r:id="rId22"/>
           <w:pgSz w:w="11850" w:h="16783" w:code="9"/>
           <w:pgMar w:top="1871" w:right="1559" w:bottom="1531" w:left="1559" w:header="1474" w:footer="1134" w:gutter="0"/>
           <w:pgNumType w:start="1"/>
@@ -9223,7 +8732,7 @@
     </w:p>
     <w:p>
       <w:pPr>
-        <w:pStyle w:val="Heading1"/>
+        <w:pStyle w:val="1"/>
         <w:spacing w:before="480" w:after="240"/>
       </w:pPr>
       <w:bookmarkStart w:id="78" w:name="_Toc8561"/>
@@ -9255,7 +8764,7 @@
     </w:p>
     <w:p>
       <w:pPr>
-        <w:pStyle w:val="Heading1"/>
+        <w:pStyle w:val="1"/>
         <w:tabs>
           <w:tab w:val="left" w:pos="1380"/>
           <w:tab w:val="center" w:pos="4366"/>
@@ -9322,8 +8831,8 @@
       </w:pPr>
     </w:p>
     <w:sectPr>
-      <w:headerReference w:type="even" r:id="rId21"/>
-      <w:headerReference w:type="default" r:id="rId22"/>
+      <w:headerReference w:type="even" r:id="rId23"/>
+      <w:headerReference w:type="default" r:id="rId24"/>
       <w:pgSz w:w="11850" w:h="16783" w:code="9"/>
       <w:pgMar w:top="1871" w:right="1559" w:bottom="1531" w:left="1559" w:header="1474" w:footer="1134" w:gutter="0"/>
       <w:cols w:space="425"/>
@@ -9334,7 +8843,7 @@
 </file>
 
 <file path=word/endnotes.xml><?xml version="1.0" encoding="utf-8"?>
-<w:endnotes xmlns:wpc="http://schemas.microsoft.com/office/word/2010/wordprocessingCanvas" xmlns:cx="http://schemas.microsoft.com/office/drawing/2014/chartex" xmlns:cx1="http://schemas.microsoft.com/office/drawing/2015/9/8/chartex" xmlns:cx2="http://schemas.microsoft.com/office/drawing/2015/10/21/chartex" xmlns:cx3="http://schemas.microsoft.com/office/drawing/2016/5/9/chartex" xmlns:cx4="http://schemas.microsoft.com/office/drawing/2016/5/10/chartex" xmlns:cx5="http://schemas.microsoft.com/office/drawing/2016/5/11/chartex" xmlns:cx6="http://schemas.microsoft.com/office/drawing/2016/5/12/chartex" xmlns:cx7="http://schemas.microsoft.com/office/drawing/2016/5/13/chartex" xmlns:cx8="http://schemas.microsoft.com/office/drawing/2016/5/14/chartex" xmlns:mc="http://schemas.openxmlformats.org/markup-compatibility/2006" xmlns:aink="http://schemas.microsoft.com/office/drawing/2016/ink" xmlns:am3d="http://schemas.microsoft.com/office/drawing/2017/model3d" xmlns:o="urn:schemas-microsoft-com:office:office" xmlns:r="http://schemas.openxmlformats.org/officeDocument/2006/relationships" xmlns:m="http://schemas.openxmlformats.org/officeDocument/2006/math" xmlns:v="urn:schemas-microsoft-com:vml" xmlns:wp14="http://schemas.microsoft.com/office/word/2010/wordprocessingDrawing" xmlns:wp="http://schemas.openxmlformats.org/drawingml/2006/wordprocessingDrawing" xmlns:w10="urn:schemas-microsoft-com:office:word" xmlns:w="http://schemas.openxmlformats.org/wordprocessingml/2006/main" xmlns:w14="http://schemas.microsoft.com/office/word/2010/wordml" xmlns:w15="http://schemas.microsoft.com/office/word/2012/wordml" xmlns:w16cex="http://schemas.microsoft.com/office/word/2018/wordml/cex" xmlns:w16cid="http://schemas.microsoft.com/office/word/2016/wordml/cid" xmlns:w16="http://schemas.microsoft.com/office/word/2018/wordml" xmlns:w16se="http://schemas.microsoft.com/office/word/2015/wordml/symex" xmlns:wpg="http://schemas.microsoft.com/office/word/2010/wordprocessingGroup" xmlns:wpi="http://schemas.microsoft.com/office/word/2010/wordprocessingInk" xmlns:wne="http://schemas.microsoft.com/office/word/2006/wordml" xmlns:wps="http://schemas.microsoft.com/office/word/2010/wordprocessingShape" mc:Ignorable="w14 w15 w16se w16cid w16 w16cex wp14">
+<w:endnotes xmlns:wpc="http://schemas.microsoft.com/office/word/2010/wordprocessingCanvas" xmlns:cx="http://schemas.microsoft.com/office/drawing/2014/chartex" xmlns:cx1="http://schemas.microsoft.com/office/drawing/2015/9/8/chartex" xmlns:cx2="http://schemas.microsoft.com/office/drawing/2015/10/21/chartex" xmlns:cx3="http://schemas.microsoft.com/office/drawing/2016/5/9/chartex" xmlns:cx4="http://schemas.microsoft.com/office/drawing/2016/5/10/chartex" xmlns:cx5="http://schemas.microsoft.com/office/drawing/2016/5/11/chartex" xmlns:cx6="http://schemas.microsoft.com/office/drawing/2016/5/12/chartex" xmlns:cx7="http://schemas.microsoft.com/office/drawing/2016/5/13/chartex" xmlns:cx8="http://schemas.microsoft.com/office/drawing/2016/5/14/chartex" xmlns:mc="http://schemas.openxmlformats.org/markup-compatibility/2006" xmlns:aink="http://schemas.microsoft.com/office/drawing/2016/ink" xmlns:am3d="http://schemas.microsoft.com/office/drawing/2017/model3d" xmlns:o="urn:schemas-microsoft-com:office:office" xmlns:r="http://schemas.openxmlformats.org/officeDocument/2006/relationships" xmlns:m="http://schemas.openxmlformats.org/officeDocument/2006/math" xmlns:v="urn:schemas-microsoft-com:vml" xmlns:wp14="http://schemas.microsoft.com/office/word/2010/wordprocessingDrawing" xmlns:wp="http://schemas.openxmlformats.org/drawingml/2006/wordprocessingDrawing" xmlns:w10="urn:schemas-microsoft-com:office:word" xmlns:w="http://schemas.openxmlformats.org/wordprocessingml/2006/main" xmlns:w14="http://schemas.microsoft.com/office/word/2010/wordml" xmlns:w15="http://schemas.microsoft.com/office/word/2012/wordml" xmlns:w16cex="http://schemas.microsoft.com/office/word/2018/wordml/cex" xmlns:w16cid="http://schemas.microsoft.com/office/word/2016/wordml/cid" xmlns:w16="http://schemas.microsoft.com/office/word/2018/wordml" xmlns:w16sdtdh="http://schemas.microsoft.com/office/word/2020/wordml/sdtdatahash" xmlns:w16se="http://schemas.microsoft.com/office/word/2015/wordml/symex" xmlns:wpg="http://schemas.microsoft.com/office/word/2010/wordprocessingGroup" xmlns:wpi="http://schemas.microsoft.com/office/word/2010/wordprocessingInk" xmlns:wne="http://schemas.microsoft.com/office/word/2006/wordml" xmlns:wps="http://schemas.microsoft.com/office/word/2010/wordprocessingShape" mc:Ignorable="w14 w15 w16se w16cid w16 w16cex w16sdtdh wp14">
   <w:endnote w:type="separator" w:id="-1">
     <w:p>
       <w:r>
@@ -9353,7 +8862,7 @@
 </file>
 
 <file path=word/footer1.xml><?xml version="1.0" encoding="utf-8"?>
-<w:ftr xmlns:wpc="http://schemas.microsoft.com/office/word/2010/wordprocessingCanvas" xmlns:cx="http://schemas.microsoft.com/office/drawing/2014/chartex" xmlns:cx1="http://schemas.microsoft.com/office/drawing/2015/9/8/chartex" xmlns:cx2="http://schemas.microsoft.com/office/drawing/2015/10/21/chartex" xmlns:cx3="http://schemas.microsoft.com/office/drawing/2016/5/9/chartex" xmlns:cx4="http://schemas.microsoft.com/office/drawing/2016/5/10/chartex" xmlns:cx5="http://schemas.microsoft.com/office/drawing/2016/5/11/chartex" xmlns:cx6="http://schemas.microsoft.com/office/drawing/2016/5/12/chartex" xmlns:cx7="http://schemas.microsoft.com/office/drawing/2016/5/13/chartex" xmlns:cx8="http://schemas.microsoft.com/office/drawing/2016/5/14/chartex" xmlns:mc="http://schemas.openxmlformats.org/markup-compatibility/2006" xmlns:aink="http://schemas.microsoft.com/office/drawing/2016/ink" xmlns:am3d="http://schemas.microsoft.com/office/drawing/2017/model3d" xmlns:o="urn:schemas-microsoft-com:office:office" xmlns:r="http://schemas.openxmlformats.org/officeDocument/2006/relationships" xmlns:m="http://schemas.openxmlformats.org/officeDocument/2006/math" xmlns:v="urn:schemas-microsoft-com:vml" xmlns:wp14="http://schemas.microsoft.com/office/word/2010/wordprocessingDrawing" xmlns:wp="http://schemas.openxmlformats.org/drawingml/2006/wordprocessingDrawing" xmlns:w10="urn:schemas-microsoft-com:office:word" xmlns:w="http://schemas.openxmlformats.org/wordprocessingml/2006/main" xmlns:w14="http://schemas.microsoft.com/office/word/2010/wordml" xmlns:w15="http://schemas.microsoft.com/office/word/2012/wordml" xmlns:w16cex="http://schemas.microsoft.com/office/word/2018/wordml/cex" xmlns:w16cid="http://schemas.microsoft.com/office/word/2016/wordml/cid" xmlns:w16="http://schemas.microsoft.com/office/word/2018/wordml" xmlns:w16se="http://schemas.microsoft.com/office/word/2015/wordml/symex" xmlns:wpg="http://schemas.microsoft.com/office/word/2010/wordprocessingGroup" xmlns:wpi="http://schemas.microsoft.com/office/word/2010/wordprocessingInk" xmlns:wne="http://schemas.microsoft.com/office/word/2006/wordml" xmlns:wps="http://schemas.microsoft.com/office/word/2010/wordprocessingShape" mc:Ignorable="w14 w15 w16se w16cid w16 w16cex wp14">
+<w:ftr xmlns:wpc="http://schemas.microsoft.com/office/word/2010/wordprocessingCanvas" xmlns:cx="http://schemas.microsoft.com/office/drawing/2014/chartex" xmlns:cx1="http://schemas.microsoft.com/office/drawing/2015/9/8/chartex" xmlns:cx2="http://schemas.microsoft.com/office/drawing/2015/10/21/chartex" xmlns:cx3="http://schemas.microsoft.com/office/drawing/2016/5/9/chartex" xmlns:cx4="http://schemas.microsoft.com/office/drawing/2016/5/10/chartex" xmlns:cx5="http://schemas.microsoft.com/office/drawing/2016/5/11/chartex" xmlns:cx6="http://schemas.microsoft.com/office/drawing/2016/5/12/chartex" xmlns:cx7="http://schemas.microsoft.com/office/drawing/2016/5/13/chartex" xmlns:cx8="http://schemas.microsoft.com/office/drawing/2016/5/14/chartex" xmlns:mc="http://schemas.openxmlformats.org/markup-compatibility/2006" xmlns:aink="http://schemas.microsoft.com/office/drawing/2016/ink" xmlns:am3d="http://schemas.microsoft.com/office/drawing/2017/model3d" xmlns:o="urn:schemas-microsoft-com:office:office" xmlns:r="http://schemas.openxmlformats.org/officeDocument/2006/relationships" xmlns:m="http://schemas.openxmlformats.org/officeDocument/2006/math" xmlns:v="urn:schemas-microsoft-com:vml" xmlns:wp14="http://schemas.microsoft.com/office/word/2010/wordprocessingDrawing" xmlns:wp="http://schemas.openxmlformats.org/drawingml/2006/wordprocessingDrawing" xmlns:w10="urn:schemas-microsoft-com:office:word" xmlns:w="http://schemas.openxmlformats.org/wordprocessingml/2006/main" xmlns:w14="http://schemas.microsoft.com/office/word/2010/wordml" xmlns:w15="http://schemas.microsoft.com/office/word/2012/wordml" xmlns:w16cex="http://schemas.microsoft.com/office/word/2018/wordml/cex" xmlns:w16cid="http://schemas.microsoft.com/office/word/2016/wordml/cid" xmlns:w16="http://schemas.microsoft.com/office/word/2018/wordml" xmlns:w16sdtdh="http://schemas.microsoft.com/office/word/2020/wordml/sdtdatahash" xmlns:w16se="http://schemas.microsoft.com/office/word/2015/wordml/symex" xmlns:wpg="http://schemas.microsoft.com/office/word/2010/wordprocessingGroup" xmlns:wpi="http://schemas.microsoft.com/office/word/2010/wordprocessingInk" xmlns:wne="http://schemas.microsoft.com/office/word/2006/wordml" xmlns:wps="http://schemas.microsoft.com/office/word/2010/wordprocessingShape" mc:Ignorable="w14 w15 w16se w16cid w16 w16cex w16sdtdh wp14">
   <w:sdt>
     <w:sdtPr>
       <w:id w:val="23691881"/>
@@ -9370,7 +8879,7 @@
     <w:sdtContent>
       <w:p>
         <w:pPr>
-          <w:pStyle w:val="Footer"/>
+          <w:pStyle w:val="ab"/>
           <w:jc w:val="center"/>
           <w:rPr>
             <w:rFonts w:ascii="Times New Roman" w:hAnsi="Times New Roman" w:cs="Times New Roman"/>
@@ -9415,7 +8924,7 @@
 </file>
 
 <file path=word/footer2.xml><?xml version="1.0" encoding="utf-8"?>
-<w:ftr xmlns:wpc="http://schemas.microsoft.com/office/word/2010/wordprocessingCanvas" xmlns:cx="http://schemas.microsoft.com/office/drawing/2014/chartex" xmlns:cx1="http://schemas.microsoft.com/office/drawing/2015/9/8/chartex" xmlns:cx2="http://schemas.microsoft.com/office/drawing/2015/10/21/chartex" xmlns:cx3="http://schemas.microsoft.com/office/drawing/2016/5/9/chartex" xmlns:cx4="http://schemas.microsoft.com/office/drawing/2016/5/10/chartex" xmlns:cx5="http://schemas.microsoft.com/office/drawing/2016/5/11/chartex" xmlns:cx6="http://schemas.microsoft.com/office/drawing/2016/5/12/chartex" xmlns:cx7="http://schemas.microsoft.com/office/drawing/2016/5/13/chartex" xmlns:cx8="http://schemas.microsoft.com/office/drawing/2016/5/14/chartex" xmlns:mc="http://schemas.openxmlformats.org/markup-compatibility/2006" xmlns:aink="http://schemas.microsoft.com/office/drawing/2016/ink" xmlns:am3d="http://schemas.microsoft.com/office/drawing/2017/model3d" xmlns:o="urn:schemas-microsoft-com:office:office" xmlns:r="http://schemas.openxmlformats.org/officeDocument/2006/relationships" xmlns:m="http://schemas.openxmlformats.org/officeDocument/2006/math" xmlns:v="urn:schemas-microsoft-com:vml" xmlns:wp14="http://schemas.microsoft.com/office/word/2010/wordprocessingDrawing" xmlns:wp="http://schemas.openxmlformats.org/drawingml/2006/wordprocessingDrawing" xmlns:w10="urn:schemas-microsoft-com:office:word" xmlns:w="http://schemas.openxmlformats.org/wordprocessingml/2006/main" xmlns:w14="http://schemas.microsoft.com/office/word/2010/wordml" xmlns:w15="http://schemas.microsoft.com/office/word/2012/wordml" xmlns:w16cex="http://schemas.microsoft.com/office/word/2018/wordml/cex" xmlns:w16cid="http://schemas.microsoft.com/office/word/2016/wordml/cid" xmlns:w16="http://schemas.microsoft.com/office/word/2018/wordml" xmlns:w16se="http://schemas.microsoft.com/office/word/2015/wordml/symex" xmlns:wpg="http://schemas.microsoft.com/office/word/2010/wordprocessingGroup" xmlns:wpi="http://schemas.microsoft.com/office/word/2010/wordprocessingInk" xmlns:wne="http://schemas.microsoft.com/office/word/2006/wordml" xmlns:wps="http://schemas.microsoft.com/office/word/2010/wordprocessingShape" mc:Ignorable="w14 w15 w16se w16cid w16 w16cex wp14">
+<w:ftr xmlns:wpc="http://schemas.microsoft.com/office/word/2010/wordprocessingCanvas" xmlns:cx="http://schemas.microsoft.com/office/drawing/2014/chartex" xmlns:cx1="http://schemas.microsoft.com/office/drawing/2015/9/8/chartex" xmlns:cx2="http://schemas.microsoft.com/office/drawing/2015/10/21/chartex" xmlns:cx3="http://schemas.microsoft.com/office/drawing/2016/5/9/chartex" xmlns:cx4="http://schemas.microsoft.com/office/drawing/2016/5/10/chartex" xmlns:cx5="http://schemas.microsoft.com/office/drawing/2016/5/11/chartex" xmlns:cx6="http://schemas.microsoft.com/office/drawing/2016/5/12/chartex" xmlns:cx7="http://schemas.microsoft.com/office/drawing/2016/5/13/chartex" xmlns:cx8="http://schemas.microsoft.com/office/drawing/2016/5/14/chartex" xmlns:mc="http://schemas.openxmlformats.org/markup-compatibility/2006" xmlns:aink="http://schemas.microsoft.com/office/drawing/2016/ink" xmlns:am3d="http://schemas.microsoft.com/office/drawing/2017/model3d" xmlns:o="urn:schemas-microsoft-com:office:office" xmlns:r="http://schemas.openxmlformats.org/officeDocument/2006/relationships" xmlns:m="http://schemas.openxmlformats.org/officeDocument/2006/math" xmlns:v="urn:schemas-microsoft-com:vml" xmlns:wp14="http://schemas.microsoft.com/office/word/2010/wordprocessingDrawing" xmlns:wp="http://schemas.openxmlformats.org/drawingml/2006/wordprocessingDrawing" xmlns:w10="urn:schemas-microsoft-com:office:word" xmlns:w="http://schemas.openxmlformats.org/wordprocessingml/2006/main" xmlns:w14="http://schemas.microsoft.com/office/word/2010/wordml" xmlns:w15="http://schemas.microsoft.com/office/word/2012/wordml" xmlns:w16cex="http://schemas.microsoft.com/office/word/2018/wordml/cex" xmlns:w16cid="http://schemas.microsoft.com/office/word/2016/wordml/cid" xmlns:w16="http://schemas.microsoft.com/office/word/2018/wordml" xmlns:w16sdtdh="http://schemas.microsoft.com/office/word/2020/wordml/sdtdatahash" xmlns:w16se="http://schemas.microsoft.com/office/word/2015/wordml/symex" xmlns:wpg="http://schemas.microsoft.com/office/word/2010/wordprocessingGroup" xmlns:wpi="http://schemas.microsoft.com/office/word/2010/wordprocessingInk" xmlns:wne="http://schemas.microsoft.com/office/word/2006/wordml" xmlns:wps="http://schemas.microsoft.com/office/word/2010/wordprocessingShape" mc:Ignorable="w14 w15 w16se w16cid w16 w16cex w16sdtdh wp14">
   <w:sdt>
     <w:sdtPr>
       <w:id w:val="23691875"/>
@@ -9432,7 +8941,7 @@
     <w:sdtContent>
       <w:p>
         <w:pPr>
-          <w:pStyle w:val="Footer"/>
+          <w:pStyle w:val="ab"/>
           <w:jc w:val="center"/>
           <w:rPr>
             <w:rFonts w:ascii="Times New Roman" w:hAnsi="Times New Roman" w:cs="Times New Roman"/>
@@ -9477,7 +8986,7 @@
 </file>
 
 <file path=word/footer3.xml><?xml version="1.0" encoding="utf-8"?>
-<w:ftr xmlns:wpc="http://schemas.microsoft.com/office/word/2010/wordprocessingCanvas" xmlns:cx="http://schemas.microsoft.com/office/drawing/2014/chartex" xmlns:cx1="http://schemas.microsoft.com/office/drawing/2015/9/8/chartex" xmlns:cx2="http://schemas.microsoft.com/office/drawing/2015/10/21/chartex" xmlns:cx3="http://schemas.microsoft.com/office/drawing/2016/5/9/chartex" xmlns:cx4="http://schemas.microsoft.com/office/drawing/2016/5/10/chartex" xmlns:cx5="http://schemas.microsoft.com/office/drawing/2016/5/11/chartex" xmlns:cx6="http://schemas.microsoft.com/office/drawing/2016/5/12/chartex" xmlns:cx7="http://schemas.microsoft.com/office/drawing/2016/5/13/chartex" xmlns:cx8="http://schemas.microsoft.com/office/drawing/2016/5/14/chartex" xmlns:mc="http://schemas.openxmlformats.org/markup-compatibility/2006" xmlns:aink="http://schemas.microsoft.com/office/drawing/2016/ink" xmlns:am3d="http://schemas.microsoft.com/office/drawing/2017/model3d" xmlns:o="urn:schemas-microsoft-com:office:office" xmlns:r="http://schemas.openxmlformats.org/officeDocument/2006/relationships" xmlns:m="http://schemas.openxmlformats.org/officeDocument/2006/math" xmlns:v="urn:schemas-microsoft-com:vml" xmlns:wp14="http://schemas.microsoft.com/office/word/2010/wordprocessingDrawing" xmlns:wp="http://schemas.openxmlformats.org/drawingml/2006/wordprocessingDrawing" xmlns:w10="urn:schemas-microsoft-com:office:word" xmlns:w="http://schemas.openxmlformats.org/wordprocessingml/2006/main" xmlns:w14="http://schemas.microsoft.com/office/word/2010/wordml" xmlns:w15="http://schemas.microsoft.com/office/word/2012/wordml" xmlns:w16cex="http://schemas.microsoft.com/office/word/2018/wordml/cex" xmlns:w16cid="http://schemas.microsoft.com/office/word/2016/wordml/cid" xmlns:w16="http://schemas.microsoft.com/office/word/2018/wordml" xmlns:w16se="http://schemas.microsoft.com/office/word/2015/wordml/symex" xmlns:wpg="http://schemas.microsoft.com/office/word/2010/wordprocessingGroup" xmlns:wpi="http://schemas.microsoft.com/office/word/2010/wordprocessingInk" xmlns:wne="http://schemas.microsoft.com/office/word/2006/wordml" xmlns:wps="http://schemas.microsoft.com/office/word/2010/wordprocessingShape" mc:Ignorable="w14 w15 w16se w16cid w16 w16cex wp14">
+<w:ftr xmlns:wpc="http://schemas.microsoft.com/office/word/2010/wordprocessingCanvas" xmlns:cx="http://schemas.microsoft.com/office/drawing/2014/chartex" xmlns:cx1="http://schemas.microsoft.com/office/drawing/2015/9/8/chartex" xmlns:cx2="http://schemas.microsoft.com/office/drawing/2015/10/21/chartex" xmlns:cx3="http://schemas.microsoft.com/office/drawing/2016/5/9/chartex" xmlns:cx4="http://schemas.microsoft.com/office/drawing/2016/5/10/chartex" xmlns:cx5="http://schemas.microsoft.com/office/drawing/2016/5/11/chartex" xmlns:cx6="http://schemas.microsoft.com/office/drawing/2016/5/12/chartex" xmlns:cx7="http://schemas.microsoft.com/office/drawing/2016/5/13/chartex" xmlns:cx8="http://schemas.microsoft.com/office/drawing/2016/5/14/chartex" xmlns:mc="http://schemas.openxmlformats.org/markup-compatibility/2006" xmlns:aink="http://schemas.microsoft.com/office/drawing/2016/ink" xmlns:am3d="http://schemas.microsoft.com/office/drawing/2017/model3d" xmlns:o="urn:schemas-microsoft-com:office:office" xmlns:r="http://schemas.openxmlformats.org/officeDocument/2006/relationships" xmlns:m="http://schemas.openxmlformats.org/officeDocument/2006/math" xmlns:v="urn:schemas-microsoft-com:vml" xmlns:wp14="http://schemas.microsoft.com/office/word/2010/wordprocessingDrawing" xmlns:wp="http://schemas.openxmlformats.org/drawingml/2006/wordprocessingDrawing" xmlns:w10="urn:schemas-microsoft-com:office:word" xmlns:w="http://schemas.openxmlformats.org/wordprocessingml/2006/main" xmlns:w14="http://schemas.microsoft.com/office/word/2010/wordml" xmlns:w15="http://schemas.microsoft.com/office/word/2012/wordml" xmlns:w16cex="http://schemas.microsoft.com/office/word/2018/wordml/cex" xmlns:w16cid="http://schemas.microsoft.com/office/word/2016/wordml/cid" xmlns:w16="http://schemas.microsoft.com/office/word/2018/wordml" xmlns:w16sdtdh="http://schemas.microsoft.com/office/word/2020/wordml/sdtdatahash" xmlns:w16se="http://schemas.microsoft.com/office/word/2015/wordml/symex" xmlns:wpg="http://schemas.microsoft.com/office/word/2010/wordprocessingGroup" xmlns:wpi="http://schemas.microsoft.com/office/word/2010/wordprocessingInk" xmlns:wne="http://schemas.microsoft.com/office/word/2006/wordml" xmlns:wps="http://schemas.microsoft.com/office/word/2010/wordprocessingShape" mc:Ignorable="w14 w15 w16se w16cid w16 w16cex w16sdtdh wp14">
   <w:sdt>
     <w:sdtPr>
       <w:id w:val="-791276441"/>
@@ -9494,7 +9003,7 @@
     <w:sdtContent>
       <w:p>
         <w:pPr>
-          <w:pStyle w:val="Footer"/>
+          <w:pStyle w:val="ab"/>
           <w:jc w:val="center"/>
         </w:pPr>
         <w:r>
@@ -9523,7 +9032,7 @@
   </w:sdt>
   <w:p>
     <w:pPr>
-      <w:pStyle w:val="Footer"/>
+      <w:pStyle w:val="ab"/>
       <w:jc w:val="center"/>
       <w:rPr>
         <w:rFonts w:ascii="Times New Roman" w:hAnsi="Times New Roman" w:cs="Times New Roman"/>
@@ -9534,10 +9043,10 @@
 </file>
 
 <file path=word/footer4.xml><?xml version="1.0" encoding="utf-8"?>
-<w:ftr xmlns:wpc="http://schemas.microsoft.com/office/word/2010/wordprocessingCanvas" xmlns:cx="http://schemas.microsoft.com/office/drawing/2014/chartex" xmlns:cx1="http://schemas.microsoft.com/office/drawing/2015/9/8/chartex" xmlns:cx2="http://schemas.microsoft.com/office/drawing/2015/10/21/chartex" xmlns:cx3="http://schemas.microsoft.com/office/drawing/2016/5/9/chartex" xmlns:cx4="http://schemas.microsoft.com/office/drawing/2016/5/10/chartex" xmlns:cx5="http://schemas.microsoft.com/office/drawing/2016/5/11/chartex" xmlns:cx6="http://schemas.microsoft.com/office/drawing/2016/5/12/chartex" xmlns:cx7="http://schemas.microsoft.com/office/drawing/2016/5/13/chartex" xmlns:cx8="http://schemas.microsoft.com/office/drawing/2016/5/14/chartex" xmlns:mc="http://schemas.openxmlformats.org/markup-compatibility/2006" xmlns:aink="http://schemas.microsoft.com/office/drawing/2016/ink" xmlns:am3d="http://schemas.microsoft.com/office/drawing/2017/model3d" xmlns:o="urn:schemas-microsoft-com:office:office" xmlns:r="http://schemas.openxmlformats.org/officeDocument/2006/relationships" xmlns:m="http://schemas.openxmlformats.org/officeDocument/2006/math" xmlns:v="urn:schemas-microsoft-com:vml" xmlns:wp14="http://schemas.microsoft.com/office/word/2010/wordprocessingDrawing" xmlns:wp="http://schemas.openxmlformats.org/drawingml/2006/wordprocessingDrawing" xmlns:w10="urn:schemas-microsoft-com:office:word" xmlns:w="http://schemas.openxmlformats.org/wordprocessingml/2006/main" xmlns:w14="http://schemas.microsoft.com/office/word/2010/wordml" xmlns:w15="http://schemas.microsoft.com/office/word/2012/wordml" xmlns:w16cex="http://schemas.microsoft.com/office/word/2018/wordml/cex" xmlns:w16cid="http://schemas.microsoft.com/office/word/2016/wordml/cid" xmlns:w16="http://schemas.microsoft.com/office/word/2018/wordml" xmlns:w16se="http://schemas.microsoft.com/office/word/2015/wordml/symex" xmlns:wpg="http://schemas.microsoft.com/office/word/2010/wordprocessingGroup" xmlns:wpi="http://schemas.microsoft.com/office/word/2010/wordprocessingInk" xmlns:wne="http://schemas.microsoft.com/office/word/2006/wordml" xmlns:wps="http://schemas.microsoft.com/office/word/2010/wordprocessingShape" mc:Ignorable="w14 w15 w16se w16cid w16 w16cex wp14">
+<w:ftr xmlns:wpc="http://schemas.microsoft.com/office/word/2010/wordprocessingCanvas" xmlns:cx="http://schemas.microsoft.com/office/drawing/2014/chartex" xmlns:cx1="http://schemas.microsoft.com/office/drawing/2015/9/8/chartex" xmlns:cx2="http://schemas.microsoft.com/office/drawing/2015/10/21/chartex" xmlns:cx3="http://schemas.microsoft.com/office/drawing/2016/5/9/chartex" xmlns:cx4="http://schemas.microsoft.com/office/drawing/2016/5/10/chartex" xmlns:cx5="http://schemas.microsoft.com/office/drawing/2016/5/11/chartex" xmlns:cx6="http://schemas.microsoft.com/office/drawing/2016/5/12/chartex" xmlns:cx7="http://schemas.microsoft.com/office/drawing/2016/5/13/chartex" xmlns:cx8="http://schemas.microsoft.com/office/drawing/2016/5/14/chartex" xmlns:mc="http://schemas.openxmlformats.org/markup-compatibility/2006" xmlns:aink="http://schemas.microsoft.com/office/drawing/2016/ink" xmlns:am3d="http://schemas.microsoft.com/office/drawing/2017/model3d" xmlns:o="urn:schemas-microsoft-com:office:office" xmlns:r="http://schemas.openxmlformats.org/officeDocument/2006/relationships" xmlns:m="http://schemas.openxmlformats.org/officeDocument/2006/math" xmlns:v="urn:schemas-microsoft-com:vml" xmlns:wp14="http://schemas.microsoft.com/office/word/2010/wordprocessingDrawing" xmlns:wp="http://schemas.openxmlformats.org/drawingml/2006/wordprocessingDrawing" xmlns:w10="urn:schemas-microsoft-com:office:word" xmlns:w="http://schemas.openxmlformats.org/wordprocessingml/2006/main" xmlns:w14="http://schemas.microsoft.com/office/word/2010/wordml" xmlns:w15="http://schemas.microsoft.com/office/word/2012/wordml" xmlns:w16cex="http://schemas.microsoft.com/office/word/2018/wordml/cex" xmlns:w16cid="http://schemas.microsoft.com/office/word/2016/wordml/cid" xmlns:w16="http://schemas.microsoft.com/office/word/2018/wordml" xmlns:w16sdtdh="http://schemas.microsoft.com/office/word/2020/wordml/sdtdatahash" xmlns:w16se="http://schemas.microsoft.com/office/word/2015/wordml/symex" xmlns:wpg="http://schemas.microsoft.com/office/word/2010/wordprocessingGroup" xmlns:wpi="http://schemas.microsoft.com/office/word/2010/wordprocessingInk" xmlns:wne="http://schemas.microsoft.com/office/word/2006/wordml" xmlns:wps="http://schemas.microsoft.com/office/word/2010/wordprocessingShape" mc:Ignorable="w14 w15 w16se w16cid w16 w16cex w16sdtdh wp14">
   <w:p>
     <w:pPr>
-      <w:pStyle w:val="Footer"/>
+      <w:pStyle w:val="ab"/>
       <w:jc w:val="center"/>
       <w:rPr>
         <w:caps/>
@@ -9585,7 +9094,7 @@
   </w:p>
   <w:p>
     <w:pPr>
-      <w:pStyle w:val="Footer"/>
+      <w:pStyle w:val="ab"/>
       <w:jc w:val="center"/>
       <w:rPr>
         <w:rFonts w:ascii="Times New Roman" w:hAnsi="Times New Roman" w:cs="Times New Roman"/>
@@ -9596,7 +9105,7 @@
 </file>
 
 <file path=word/footer5.xml><?xml version="1.0" encoding="utf-8"?>
-<w:ftr xmlns:wpc="http://schemas.microsoft.com/office/word/2010/wordprocessingCanvas" xmlns:cx="http://schemas.microsoft.com/office/drawing/2014/chartex" xmlns:cx1="http://schemas.microsoft.com/office/drawing/2015/9/8/chartex" xmlns:cx2="http://schemas.microsoft.com/office/drawing/2015/10/21/chartex" xmlns:cx3="http://schemas.microsoft.com/office/drawing/2016/5/9/chartex" xmlns:cx4="http://schemas.microsoft.com/office/drawing/2016/5/10/chartex" xmlns:cx5="http://schemas.microsoft.com/office/drawing/2016/5/11/chartex" xmlns:cx6="http://schemas.microsoft.com/office/drawing/2016/5/12/chartex" xmlns:cx7="http://schemas.microsoft.com/office/drawing/2016/5/13/chartex" xmlns:cx8="http://schemas.microsoft.com/office/drawing/2016/5/14/chartex" xmlns:mc="http://schemas.openxmlformats.org/markup-compatibility/2006" xmlns:aink="http://schemas.microsoft.com/office/drawing/2016/ink" xmlns:am3d="http://schemas.microsoft.com/office/drawing/2017/model3d" xmlns:o="urn:schemas-microsoft-com:office:office" xmlns:r="http://schemas.openxmlformats.org/officeDocument/2006/relationships" xmlns:m="http://schemas.openxmlformats.org/officeDocument/2006/math" xmlns:v="urn:schemas-microsoft-com:vml" xmlns:wp14="http://schemas.microsoft.com/office/word/2010/wordprocessingDrawing" xmlns:wp="http://schemas.openxmlformats.org/drawingml/2006/wordprocessingDrawing" xmlns:w10="urn:schemas-microsoft-com:office:word" xmlns:w="http://schemas.openxmlformats.org/wordprocessingml/2006/main" xmlns:w14="http://schemas.microsoft.com/office/word/2010/wordml" xmlns:w15="http://schemas.microsoft.com/office/word/2012/wordml" xmlns:w16cex="http://schemas.microsoft.com/office/word/2018/wordml/cex" xmlns:w16cid="http://schemas.microsoft.com/office/word/2016/wordml/cid" xmlns:w16="http://schemas.microsoft.com/office/word/2018/wordml" xmlns:w16se="http://schemas.microsoft.com/office/word/2015/wordml/symex" xmlns:wpg="http://schemas.microsoft.com/office/word/2010/wordprocessingGroup" xmlns:wpi="http://schemas.microsoft.com/office/word/2010/wordprocessingInk" xmlns:wne="http://schemas.microsoft.com/office/word/2006/wordml" xmlns:wps="http://schemas.microsoft.com/office/word/2010/wordprocessingShape" mc:Ignorable="w14 w15 w16se w16cid w16 w16cex wp14">
+<w:ftr xmlns:wpc="http://schemas.microsoft.com/office/word/2010/wordprocessingCanvas" xmlns:cx="http://schemas.microsoft.com/office/drawing/2014/chartex" xmlns:cx1="http://schemas.microsoft.com/office/drawing/2015/9/8/chartex" xmlns:cx2="http://schemas.microsoft.com/office/drawing/2015/10/21/chartex" xmlns:cx3="http://schemas.microsoft.com/office/drawing/2016/5/9/chartex" xmlns:cx4="http://schemas.microsoft.com/office/drawing/2016/5/10/chartex" xmlns:cx5="http://schemas.microsoft.com/office/drawing/2016/5/11/chartex" xmlns:cx6="http://schemas.microsoft.com/office/drawing/2016/5/12/chartex" xmlns:cx7="http://schemas.microsoft.com/office/drawing/2016/5/13/chartex" xmlns:cx8="http://schemas.microsoft.com/office/drawing/2016/5/14/chartex" xmlns:mc="http://schemas.openxmlformats.org/markup-compatibility/2006" xmlns:aink="http://schemas.microsoft.com/office/drawing/2016/ink" xmlns:am3d="http://schemas.microsoft.com/office/drawing/2017/model3d" xmlns:o="urn:schemas-microsoft-com:office:office" xmlns:r="http://schemas.openxmlformats.org/officeDocument/2006/relationships" xmlns:m="http://schemas.openxmlformats.org/officeDocument/2006/math" xmlns:v="urn:schemas-microsoft-com:vml" xmlns:wp14="http://schemas.microsoft.com/office/word/2010/wordprocessingDrawing" xmlns:wp="http://schemas.openxmlformats.org/drawingml/2006/wordprocessingDrawing" xmlns:w10="urn:schemas-microsoft-com:office:word" xmlns:w="http://schemas.openxmlformats.org/wordprocessingml/2006/main" xmlns:w14="http://schemas.microsoft.com/office/word/2010/wordml" xmlns:w15="http://schemas.microsoft.com/office/word/2012/wordml" xmlns:w16cex="http://schemas.microsoft.com/office/word/2018/wordml/cex" xmlns:w16cid="http://schemas.microsoft.com/office/word/2016/wordml/cid" xmlns:w16="http://schemas.microsoft.com/office/word/2018/wordml" xmlns:w16sdtdh="http://schemas.microsoft.com/office/word/2020/wordml/sdtdatahash" xmlns:w16se="http://schemas.microsoft.com/office/word/2015/wordml/symex" xmlns:wpg="http://schemas.microsoft.com/office/word/2010/wordprocessingGroup" xmlns:wpi="http://schemas.microsoft.com/office/word/2010/wordprocessingInk" xmlns:wne="http://schemas.microsoft.com/office/word/2006/wordml" xmlns:wps="http://schemas.microsoft.com/office/word/2010/wordprocessingShape" mc:Ignorable="w14 w15 w16se w16cid w16 w16cex w16sdtdh wp14">
   <w:sdt>
     <w:sdtPr>
       <w:id w:val="1516653017"/>
@@ -9613,7 +9122,7 @@
     <w:sdtContent>
       <w:p>
         <w:pPr>
-          <w:pStyle w:val="Footer"/>
+          <w:pStyle w:val="ab"/>
           <w:jc w:val="center"/>
         </w:pPr>
         <w:r>
@@ -9642,7 +9151,7 @@
   </w:sdt>
   <w:p>
     <w:pPr>
-      <w:pStyle w:val="Footer"/>
+      <w:pStyle w:val="ab"/>
       <w:jc w:val="center"/>
       <w:rPr>
         <w:rFonts w:ascii="Times New Roman" w:hAnsi="Times New Roman" w:cs="Times New Roman"/>
@@ -9653,7 +9162,7 @@
 </file>
 
 <file path=word/footnotes.xml><?xml version="1.0" encoding="utf-8"?>
-<w:footnotes xmlns:wpc="http://schemas.microsoft.com/office/word/2010/wordprocessingCanvas" xmlns:cx="http://schemas.microsoft.com/office/drawing/2014/chartex" xmlns:cx1="http://schemas.microsoft.com/office/drawing/2015/9/8/chartex" xmlns:cx2="http://schemas.microsoft.com/office/drawing/2015/10/21/chartex" xmlns:cx3="http://schemas.microsoft.com/office/drawing/2016/5/9/chartex" xmlns:cx4="http://schemas.microsoft.com/office/drawing/2016/5/10/chartex" xmlns:cx5="http://schemas.microsoft.com/office/drawing/2016/5/11/chartex" xmlns:cx6="http://schemas.microsoft.com/office/drawing/2016/5/12/chartex" xmlns:cx7="http://schemas.microsoft.com/office/drawing/2016/5/13/chartex" xmlns:cx8="http://schemas.microsoft.com/office/drawing/2016/5/14/chartex" xmlns:mc="http://schemas.openxmlformats.org/markup-compatibility/2006" xmlns:aink="http://schemas.microsoft.com/office/drawing/2016/ink" xmlns:am3d="http://schemas.microsoft.com/office/drawing/2017/model3d" xmlns:o="urn:schemas-microsoft-com:office:office" xmlns:r="http://schemas.openxmlformats.org/officeDocument/2006/relationships" xmlns:m="http://schemas.openxmlformats.org/officeDocument/2006/math" xmlns:v="urn:schemas-microsoft-com:vml" xmlns:wp14="http://schemas.microsoft.com/office/word/2010/wordprocessingDrawing" xmlns:wp="http://schemas.openxmlformats.org/drawingml/2006/wordprocessingDrawing" xmlns:w10="urn:schemas-microsoft-com:office:word" xmlns:w="http://schemas.openxmlformats.org/wordprocessingml/2006/main" xmlns:w14="http://schemas.microsoft.com/office/word/2010/wordml" xmlns:w15="http://schemas.microsoft.com/office/word/2012/wordml" xmlns:w16cex="http://schemas.microsoft.com/office/word/2018/wordml/cex" xmlns:w16cid="http://schemas.microsoft.com/office/word/2016/wordml/cid" xmlns:w16="http://schemas.microsoft.com/office/word/2018/wordml" xmlns:w16se="http://schemas.microsoft.com/office/word/2015/wordml/symex" xmlns:wpg="http://schemas.microsoft.com/office/word/2010/wordprocessingGroup" xmlns:wpi="http://schemas.microsoft.com/office/word/2010/wordprocessingInk" xmlns:wne="http://schemas.microsoft.com/office/word/2006/wordml" xmlns:wps="http://schemas.microsoft.com/office/word/2010/wordprocessingShape" mc:Ignorable="w14 w15 w16se w16cid w16 w16cex wp14">
+<w:footnotes xmlns:wpc="http://schemas.microsoft.com/office/word/2010/wordprocessingCanvas" xmlns:cx="http://schemas.microsoft.com/office/drawing/2014/chartex" xmlns:cx1="http://schemas.microsoft.com/office/drawing/2015/9/8/chartex" xmlns:cx2="http://schemas.microsoft.com/office/drawing/2015/10/21/chartex" xmlns:cx3="http://schemas.microsoft.com/office/drawing/2016/5/9/chartex" xmlns:cx4="http://schemas.microsoft.com/office/drawing/2016/5/10/chartex" xmlns:cx5="http://schemas.microsoft.com/office/drawing/2016/5/11/chartex" xmlns:cx6="http://schemas.microsoft.com/office/drawing/2016/5/12/chartex" xmlns:cx7="http://schemas.microsoft.com/office/drawing/2016/5/13/chartex" xmlns:cx8="http://schemas.microsoft.com/office/drawing/2016/5/14/chartex" xmlns:mc="http://schemas.openxmlformats.org/markup-compatibility/2006" xmlns:aink="http://schemas.microsoft.com/office/drawing/2016/ink" xmlns:am3d="http://schemas.microsoft.com/office/drawing/2017/model3d" xmlns:o="urn:schemas-microsoft-com:office:office" xmlns:r="http://schemas.openxmlformats.org/officeDocument/2006/relationships" xmlns:m="http://schemas.openxmlformats.org/officeDocument/2006/math" xmlns:v="urn:schemas-microsoft-com:vml" xmlns:wp14="http://schemas.microsoft.com/office/word/2010/wordprocessingDrawing" xmlns:wp="http://schemas.openxmlformats.org/drawingml/2006/wordprocessingDrawing" xmlns:w10="urn:schemas-microsoft-com:office:word" xmlns:w="http://schemas.openxmlformats.org/wordprocessingml/2006/main" xmlns:w14="http://schemas.microsoft.com/office/word/2010/wordml" xmlns:w15="http://schemas.microsoft.com/office/word/2012/wordml" xmlns:w16cex="http://schemas.microsoft.com/office/word/2018/wordml/cex" xmlns:w16cid="http://schemas.microsoft.com/office/word/2016/wordml/cid" xmlns:w16="http://schemas.microsoft.com/office/word/2018/wordml" xmlns:w16sdtdh="http://schemas.microsoft.com/office/word/2020/wordml/sdtdatahash" xmlns:w16se="http://schemas.microsoft.com/office/word/2015/wordml/symex" xmlns:wpg="http://schemas.microsoft.com/office/word/2010/wordprocessingGroup" xmlns:wpi="http://schemas.microsoft.com/office/word/2010/wordprocessingInk" xmlns:wne="http://schemas.microsoft.com/office/word/2006/wordml" xmlns:wps="http://schemas.microsoft.com/office/word/2010/wordprocessingShape" mc:Ignorable="w14 w15 w16se w16cid w16 w16cex w16sdtdh wp14">
   <w:footnote w:type="separator" w:id="-1">
     <w:p>
       <w:r>
@@ -9672,17 +9181,17 @@
 </file>
 
 <file path=word/header1.xml><?xml version="1.0" encoding="utf-8"?>
-<w:hdr xmlns:wpc="http://schemas.microsoft.com/office/word/2010/wordprocessingCanvas" xmlns:cx="http://schemas.microsoft.com/office/drawing/2014/chartex" xmlns:cx1="http://schemas.microsoft.com/office/drawing/2015/9/8/chartex" xmlns:cx2="http://schemas.microsoft.com/office/drawing/2015/10/21/chartex" xmlns:cx3="http://schemas.microsoft.com/office/drawing/2016/5/9/chartex" xmlns:cx4="http://schemas.microsoft.com/office/drawing/2016/5/10/chartex" xmlns:cx5="http://schemas.microsoft.com/office/drawing/2016/5/11/chartex" xmlns:cx6="http://schemas.microsoft.com/office/drawing/2016/5/12/chartex" xmlns:cx7="http://schemas.microsoft.com/office/drawing/2016/5/13/chartex" xmlns:cx8="http://schemas.microsoft.com/office/drawing/2016/5/14/chartex" xmlns:mc="http://schemas.openxmlformats.org/markup-compatibility/2006" xmlns:aink="http://schemas.microsoft.com/office/drawing/2016/ink" xmlns:am3d="http://schemas.microsoft.com/office/drawing/2017/model3d" xmlns:o="urn:schemas-microsoft-com:office:office" xmlns:r="http://schemas.openxmlformats.org/officeDocument/2006/relationships" xmlns:m="http://schemas.openxmlformats.org/officeDocument/2006/math" xmlns:v="urn:schemas-microsoft-com:vml" xmlns:wp14="http://schemas.microsoft.com/office/word/2010/wordprocessingDrawing" xmlns:wp="http://schemas.openxmlformats.org/drawingml/2006/wordprocessingDrawing" xmlns:w10="urn:schemas-microsoft-com:office:word" xmlns:w="http://schemas.openxmlformats.org/wordprocessingml/2006/main" xmlns:w14="http://schemas.microsoft.com/office/word/2010/wordml" xmlns:w15="http://schemas.microsoft.com/office/word/2012/wordml" xmlns:w16cex="http://schemas.microsoft.com/office/word/2018/wordml/cex" xmlns:w16cid="http://schemas.microsoft.com/office/word/2016/wordml/cid" xmlns:w16="http://schemas.microsoft.com/office/word/2018/wordml" xmlns:w16se="http://schemas.microsoft.com/office/word/2015/wordml/symex" xmlns:wpg="http://schemas.microsoft.com/office/word/2010/wordprocessingGroup" xmlns:wpi="http://schemas.microsoft.com/office/word/2010/wordprocessingInk" xmlns:wne="http://schemas.microsoft.com/office/word/2006/wordml" xmlns:wps="http://schemas.microsoft.com/office/word/2010/wordprocessingShape" mc:Ignorable="w14 w15 w16se w16cid w16 w16cex wp14">
+<w:hdr xmlns:wpc="http://schemas.microsoft.com/office/word/2010/wordprocessingCanvas" xmlns:cx="http://schemas.microsoft.com/office/drawing/2014/chartex" xmlns:cx1="http://schemas.microsoft.com/office/drawing/2015/9/8/chartex" xmlns:cx2="http://schemas.microsoft.com/office/drawing/2015/10/21/chartex" xmlns:cx3="http://schemas.microsoft.com/office/drawing/2016/5/9/chartex" xmlns:cx4="http://schemas.microsoft.com/office/drawing/2016/5/10/chartex" xmlns:cx5="http://schemas.microsoft.com/office/drawing/2016/5/11/chartex" xmlns:cx6="http://schemas.microsoft.com/office/drawing/2016/5/12/chartex" xmlns:cx7="http://schemas.microsoft.com/office/drawing/2016/5/13/chartex" xmlns:cx8="http://schemas.microsoft.com/office/drawing/2016/5/14/chartex" xmlns:mc="http://schemas.openxmlformats.org/markup-compatibility/2006" xmlns:aink="http://schemas.microsoft.com/office/drawing/2016/ink" xmlns:am3d="http://schemas.microsoft.com/office/drawing/2017/model3d" xmlns:o="urn:schemas-microsoft-com:office:office" xmlns:r="http://schemas.openxmlformats.org/officeDocument/2006/relationships" xmlns:m="http://schemas.openxmlformats.org/officeDocument/2006/math" xmlns:v="urn:schemas-microsoft-com:vml" xmlns:wp14="http://schemas.microsoft.com/office/word/2010/wordprocessingDrawing" xmlns:wp="http://schemas.openxmlformats.org/drawingml/2006/wordprocessingDrawing" xmlns:w10="urn:schemas-microsoft-com:office:word" xmlns:w="http://schemas.openxmlformats.org/wordprocessingml/2006/main" xmlns:w14="http://schemas.microsoft.com/office/word/2010/wordml" xmlns:w15="http://schemas.microsoft.com/office/word/2012/wordml" xmlns:w16cex="http://schemas.microsoft.com/office/word/2018/wordml/cex" xmlns:w16cid="http://schemas.microsoft.com/office/word/2016/wordml/cid" xmlns:w16="http://schemas.microsoft.com/office/word/2018/wordml" xmlns:w16sdtdh="http://schemas.microsoft.com/office/word/2020/wordml/sdtdatahash" xmlns:w16se="http://schemas.microsoft.com/office/word/2015/wordml/symex" xmlns:wpg="http://schemas.microsoft.com/office/word/2010/wordprocessingGroup" xmlns:wpi="http://schemas.microsoft.com/office/word/2010/wordprocessingInk" xmlns:wne="http://schemas.microsoft.com/office/word/2006/wordml" xmlns:wps="http://schemas.microsoft.com/office/word/2010/wordprocessingShape" mc:Ignorable="w14 w15 w16se w16cid w16 w16cex w16sdtdh wp14">
   <w:p>
     <w:pPr>
-      <w:pStyle w:val="Header"/>
+      <w:pStyle w:val="ad"/>
     </w:pPr>
   </w:p>
 </w:hdr>
 </file>
 
 <file path=word/header2.xml><?xml version="1.0" encoding="utf-8"?>
-<w:hdr xmlns:wpc="http://schemas.microsoft.com/office/word/2010/wordprocessingCanvas" xmlns:cx="http://schemas.microsoft.com/office/drawing/2014/chartex" xmlns:cx1="http://schemas.microsoft.com/office/drawing/2015/9/8/chartex" xmlns:cx2="http://schemas.microsoft.com/office/drawing/2015/10/21/chartex" xmlns:cx3="http://schemas.microsoft.com/office/drawing/2016/5/9/chartex" xmlns:cx4="http://schemas.microsoft.com/office/drawing/2016/5/10/chartex" xmlns:cx5="http://schemas.microsoft.com/office/drawing/2016/5/11/chartex" xmlns:cx6="http://schemas.microsoft.com/office/drawing/2016/5/12/chartex" xmlns:cx7="http://schemas.microsoft.com/office/drawing/2016/5/13/chartex" xmlns:cx8="http://schemas.microsoft.com/office/drawing/2016/5/14/chartex" xmlns:mc="http://schemas.openxmlformats.org/markup-compatibility/2006" xmlns:aink="http://schemas.microsoft.com/office/drawing/2016/ink" xmlns:am3d="http://schemas.microsoft.com/office/drawing/2017/model3d" xmlns:o="urn:schemas-microsoft-com:office:office" xmlns:r="http://schemas.openxmlformats.org/officeDocument/2006/relationships" xmlns:m="http://schemas.openxmlformats.org/officeDocument/2006/math" xmlns:v="urn:schemas-microsoft-com:vml" xmlns:wp14="http://schemas.microsoft.com/office/word/2010/wordprocessingDrawing" xmlns:wp="http://schemas.openxmlformats.org/drawingml/2006/wordprocessingDrawing" xmlns:w10="urn:schemas-microsoft-com:office:word" xmlns:w="http://schemas.openxmlformats.org/wordprocessingml/2006/main" xmlns:w14="http://schemas.microsoft.com/office/word/2010/wordml" xmlns:w15="http://schemas.microsoft.com/office/word/2012/wordml" xmlns:w16cex="http://schemas.microsoft.com/office/word/2018/wordml/cex" xmlns:w16cid="http://schemas.microsoft.com/office/word/2016/wordml/cid" xmlns:w16="http://schemas.microsoft.com/office/word/2018/wordml" xmlns:w16se="http://schemas.microsoft.com/office/word/2015/wordml/symex" xmlns:wpg="http://schemas.microsoft.com/office/word/2010/wordprocessingGroup" xmlns:wpi="http://schemas.microsoft.com/office/word/2010/wordprocessingInk" xmlns:wne="http://schemas.microsoft.com/office/word/2006/wordml" xmlns:wps="http://schemas.microsoft.com/office/word/2010/wordprocessingShape" mc:Ignorable="w14 w15 w16se w16cid w16 w16cex wp14">
+<w:hdr xmlns:wpc="http://schemas.microsoft.com/office/word/2010/wordprocessingCanvas" xmlns:cx="http://schemas.microsoft.com/office/drawing/2014/chartex" xmlns:cx1="http://schemas.microsoft.com/office/drawing/2015/9/8/chartex" xmlns:cx2="http://schemas.microsoft.com/office/drawing/2015/10/21/chartex" xmlns:cx3="http://schemas.microsoft.com/office/drawing/2016/5/9/chartex" xmlns:cx4="http://schemas.microsoft.com/office/drawing/2016/5/10/chartex" xmlns:cx5="http://schemas.microsoft.com/office/drawing/2016/5/11/chartex" xmlns:cx6="http://schemas.microsoft.com/office/drawing/2016/5/12/chartex" xmlns:cx7="http://schemas.microsoft.com/office/drawing/2016/5/13/chartex" xmlns:cx8="http://schemas.microsoft.com/office/drawing/2016/5/14/chartex" xmlns:mc="http://schemas.openxmlformats.org/markup-compatibility/2006" xmlns:aink="http://schemas.microsoft.com/office/drawing/2016/ink" xmlns:am3d="http://schemas.microsoft.com/office/drawing/2017/model3d" xmlns:o="urn:schemas-microsoft-com:office:office" xmlns:r="http://schemas.openxmlformats.org/officeDocument/2006/relationships" xmlns:m="http://schemas.openxmlformats.org/officeDocument/2006/math" xmlns:v="urn:schemas-microsoft-com:vml" xmlns:wp14="http://schemas.microsoft.com/office/word/2010/wordprocessingDrawing" xmlns:wp="http://schemas.openxmlformats.org/drawingml/2006/wordprocessingDrawing" xmlns:w10="urn:schemas-microsoft-com:office:word" xmlns:w="http://schemas.openxmlformats.org/wordprocessingml/2006/main" xmlns:w14="http://schemas.microsoft.com/office/word/2010/wordml" xmlns:w15="http://schemas.microsoft.com/office/word/2012/wordml" xmlns:w16cex="http://schemas.microsoft.com/office/word/2018/wordml/cex" xmlns:w16cid="http://schemas.microsoft.com/office/word/2016/wordml/cid" xmlns:w16="http://schemas.microsoft.com/office/word/2018/wordml" xmlns:w16sdtdh="http://schemas.microsoft.com/office/word/2020/wordml/sdtdatahash" xmlns:w16se="http://schemas.microsoft.com/office/word/2015/wordml/symex" xmlns:wpg="http://schemas.microsoft.com/office/word/2010/wordprocessingGroup" xmlns:wpi="http://schemas.microsoft.com/office/word/2010/wordprocessingInk" xmlns:wne="http://schemas.microsoft.com/office/word/2006/wordml" xmlns:wps="http://schemas.microsoft.com/office/word/2010/wordprocessingShape" mc:Ignorable="w14 w15 w16se w16cid w16 w16cex w16sdtdh wp14">
   <w:p>
     <w:pPr>
       <w:widowControl/>
@@ -9691,7 +9200,7 @@
       </w:pBdr>
       <w:jc w:val="center"/>
       <w:rPr>
-        <w:rFonts w:ascii="Times New Roman" w:eastAsia="SimSun" w:hAnsi="Times New Roman" w:cs="Times New Roman"/>
+        <w:rFonts w:ascii="Times New Roman" w:eastAsia="宋体" w:hAnsi="Times New Roman" w:cs="Times New Roman"/>
         <w:color w:val="000000"/>
         <w:sz w:val="18"/>
         <w:szCs w:val="18"/>
@@ -9699,7 +9208,7 @@
     </w:pPr>
     <w:r>
       <w:rPr>
-        <w:rFonts w:ascii="Times New Roman" w:eastAsia="SimSun" w:hAnsi="Times New Roman" w:cs="Times New Roman"/>
+        <w:rFonts w:ascii="Times New Roman" w:eastAsia="宋体" w:hAnsi="Times New Roman" w:cs="Times New Roman"/>
         <w:color w:val="000000"/>
         <w:sz w:val="18"/>
         <w:szCs w:val="18"/>
@@ -9708,7 +9217,7 @@
     </w:r>
     <w:r>
       <w:rPr>
-        <w:rFonts w:ascii="Times New Roman" w:eastAsia="SimSun" w:hAnsi="SimSun" w:cs="Times New Roman"/>
+        <w:rFonts w:ascii="Times New Roman" w:eastAsia="宋体" w:hAnsi="宋体" w:cs="Times New Roman"/>
         <w:color w:val="000000"/>
         <w:sz w:val="18"/>
         <w:szCs w:val="18"/>
@@ -9720,10 +9229,10 @@
 </file>
 
 <file path=word/header3.xml><?xml version="1.0" encoding="utf-8"?>
-<w:hdr xmlns:wpc="http://schemas.microsoft.com/office/word/2010/wordprocessingCanvas" xmlns:cx="http://schemas.microsoft.com/office/drawing/2014/chartex" xmlns:cx1="http://schemas.microsoft.com/office/drawing/2015/9/8/chartex" xmlns:cx2="http://schemas.microsoft.com/office/drawing/2015/10/21/chartex" xmlns:cx3="http://schemas.microsoft.com/office/drawing/2016/5/9/chartex" xmlns:cx4="http://schemas.microsoft.com/office/drawing/2016/5/10/chartex" xmlns:cx5="http://schemas.microsoft.com/office/drawing/2016/5/11/chartex" xmlns:cx6="http://schemas.microsoft.com/office/drawing/2016/5/12/chartex" xmlns:cx7="http://schemas.microsoft.com/office/drawing/2016/5/13/chartex" xmlns:cx8="http://schemas.microsoft.com/office/drawing/2016/5/14/chartex" xmlns:mc="http://schemas.openxmlformats.org/markup-compatibility/2006" xmlns:aink="http://schemas.microsoft.com/office/drawing/2016/ink" xmlns:am3d="http://schemas.microsoft.com/office/drawing/2017/model3d" xmlns:o="urn:schemas-microsoft-com:office:office" xmlns:r="http://schemas.openxmlformats.org/officeDocument/2006/relationships" xmlns:m="http://schemas.openxmlformats.org/officeDocument/2006/math" xmlns:v="urn:schemas-microsoft-com:vml" xmlns:wp14="http://schemas.microsoft.com/office/word/2010/wordprocessingDrawing" xmlns:wp="http://schemas.openxmlformats.org/drawingml/2006/wordprocessingDrawing" xmlns:w10="urn:schemas-microsoft-com:office:word" xmlns:w="http://schemas.openxmlformats.org/wordprocessingml/2006/main" xmlns:w14="http://schemas.microsoft.com/office/word/2010/wordml" xmlns:w15="http://schemas.microsoft.com/office/word/2012/wordml" xmlns:w16cex="http://schemas.microsoft.com/office/word/2018/wordml/cex" xmlns:w16cid="http://schemas.microsoft.com/office/word/2016/wordml/cid" xmlns:w16="http://schemas.microsoft.com/office/word/2018/wordml" xmlns:w16se="http://schemas.microsoft.com/office/word/2015/wordml/symex" xmlns:wpg="http://schemas.microsoft.com/office/word/2010/wordprocessingGroup" xmlns:wpi="http://schemas.microsoft.com/office/word/2010/wordprocessingInk" xmlns:wne="http://schemas.microsoft.com/office/word/2006/wordml" xmlns:wps="http://schemas.microsoft.com/office/word/2010/wordprocessingShape" mc:Ignorable="w14 w15 w16se w16cid w16 w16cex wp14">
+<w:hdr xmlns:wpc="http://schemas.microsoft.com/office/word/2010/wordprocessingCanvas" xmlns:cx="http://schemas.microsoft.com/office/drawing/2014/chartex" xmlns:cx1="http://schemas.microsoft.com/office/drawing/2015/9/8/chartex" xmlns:cx2="http://schemas.microsoft.com/office/drawing/2015/10/21/chartex" xmlns:cx3="http://schemas.microsoft.com/office/drawing/2016/5/9/chartex" xmlns:cx4="http://schemas.microsoft.com/office/drawing/2016/5/10/chartex" xmlns:cx5="http://schemas.microsoft.com/office/drawing/2016/5/11/chartex" xmlns:cx6="http://schemas.microsoft.com/office/drawing/2016/5/12/chartex" xmlns:cx7="http://schemas.microsoft.com/office/drawing/2016/5/13/chartex" xmlns:cx8="http://schemas.microsoft.com/office/drawing/2016/5/14/chartex" xmlns:mc="http://schemas.openxmlformats.org/markup-compatibility/2006" xmlns:aink="http://schemas.microsoft.com/office/drawing/2016/ink" xmlns:am3d="http://schemas.microsoft.com/office/drawing/2017/model3d" xmlns:o="urn:schemas-microsoft-com:office:office" xmlns:r="http://schemas.openxmlformats.org/officeDocument/2006/relationships" xmlns:m="http://schemas.openxmlformats.org/officeDocument/2006/math" xmlns:v="urn:schemas-microsoft-com:vml" xmlns:wp14="http://schemas.microsoft.com/office/word/2010/wordprocessingDrawing" xmlns:wp="http://schemas.openxmlformats.org/drawingml/2006/wordprocessingDrawing" xmlns:w10="urn:schemas-microsoft-com:office:word" xmlns:w="http://schemas.openxmlformats.org/wordprocessingml/2006/main" xmlns:w14="http://schemas.microsoft.com/office/word/2010/wordml" xmlns:w15="http://schemas.microsoft.com/office/word/2012/wordml" xmlns:w16cex="http://schemas.microsoft.com/office/word/2018/wordml/cex" xmlns:w16cid="http://schemas.microsoft.com/office/word/2016/wordml/cid" xmlns:w16="http://schemas.microsoft.com/office/word/2018/wordml" xmlns:w16sdtdh="http://schemas.microsoft.com/office/word/2020/wordml/sdtdatahash" xmlns:w16se="http://schemas.microsoft.com/office/word/2015/wordml/symex" xmlns:wpg="http://schemas.microsoft.com/office/word/2010/wordprocessingGroup" xmlns:wpi="http://schemas.microsoft.com/office/word/2010/wordprocessingInk" xmlns:wne="http://schemas.microsoft.com/office/word/2006/wordml" xmlns:wps="http://schemas.microsoft.com/office/word/2010/wordprocessingShape" mc:Ignorable="w14 w15 w16se w16cid w16 w16cex w16sdtdh wp14">
   <w:p>
     <w:pPr>
-      <w:pStyle w:val="Header"/>
+      <w:pStyle w:val="ad"/>
       <w:pBdr>
         <w:bottom w:val="none" w:sz="0" w:space="0" w:color="auto"/>
       </w:pBdr>
@@ -9734,10 +9243,10 @@
 </file>
 
 <file path=word/header4.xml><?xml version="1.0" encoding="utf-8"?>
-<w:hdr xmlns:wpc="http://schemas.microsoft.com/office/word/2010/wordprocessingCanvas" xmlns:cx="http://schemas.microsoft.com/office/drawing/2014/chartex" xmlns:cx1="http://schemas.microsoft.com/office/drawing/2015/9/8/chartex" xmlns:cx2="http://schemas.microsoft.com/office/drawing/2015/10/21/chartex" xmlns:cx3="http://schemas.microsoft.com/office/drawing/2016/5/9/chartex" xmlns:cx4="http://schemas.microsoft.com/office/drawing/2016/5/10/chartex" xmlns:cx5="http://schemas.microsoft.com/office/drawing/2016/5/11/chartex" xmlns:cx6="http://schemas.microsoft.com/office/drawing/2016/5/12/chartex" xmlns:cx7="http://schemas.microsoft.com/office/drawing/2016/5/13/chartex" xmlns:cx8="http://schemas.microsoft.com/office/drawing/2016/5/14/chartex" xmlns:mc="http://schemas.openxmlformats.org/markup-compatibility/2006" xmlns:aink="http://schemas.microsoft.com/office/drawing/2016/ink" xmlns:am3d="http://schemas.microsoft.com/office/drawing/2017/model3d" xmlns:o="urn:schemas-microsoft-com:office:office" xmlns:r="http://schemas.openxmlformats.org/officeDocument/2006/relationships" xmlns:m="http://schemas.openxmlformats.org/officeDocument/2006/math" xmlns:v="urn:schemas-microsoft-com:vml" xmlns:wp14="http://schemas.microsoft.com/office/word/2010/wordprocessingDrawing" xmlns:wp="http://schemas.openxmlformats.org/drawingml/2006/wordprocessingDrawing" xmlns:w10="urn:schemas-microsoft-com:office:word" xmlns:w="http://schemas.openxmlformats.org/wordprocessingml/2006/main" xmlns:w14="http://schemas.microsoft.com/office/word/2010/wordml" xmlns:w15="http://schemas.microsoft.com/office/word/2012/wordml" xmlns:w16cex="http://schemas.microsoft.com/office/word/2018/wordml/cex" xmlns:w16cid="http://schemas.microsoft.com/office/word/2016/wordml/cid" xmlns:w16="http://schemas.microsoft.com/office/word/2018/wordml" xmlns:w16se="http://schemas.microsoft.com/office/word/2015/wordml/symex" xmlns:wpg="http://schemas.microsoft.com/office/word/2010/wordprocessingGroup" xmlns:wpi="http://schemas.microsoft.com/office/word/2010/wordprocessingInk" xmlns:wne="http://schemas.microsoft.com/office/word/2006/wordml" xmlns:wps="http://schemas.microsoft.com/office/word/2010/wordprocessingShape" mc:Ignorable="w14 w15 w16se w16cid w16 w16cex wp14">
+<w:hdr xmlns:wpc="http://schemas.microsoft.com/office/word/2010/wordprocessingCanvas" xmlns:cx="http://schemas.microsoft.com/office/drawing/2014/chartex" xmlns:cx1="http://schemas.microsoft.com/office/drawing/2015/9/8/chartex" xmlns:cx2="http://schemas.microsoft.com/office/drawing/2015/10/21/chartex" xmlns:cx3="http://schemas.microsoft.com/office/drawing/2016/5/9/chartex" xmlns:cx4="http://schemas.microsoft.com/office/drawing/2016/5/10/chartex" xmlns:cx5="http://schemas.microsoft.com/office/drawing/2016/5/11/chartex" xmlns:cx6="http://schemas.microsoft.com/office/drawing/2016/5/12/chartex" xmlns:cx7="http://schemas.microsoft.com/office/drawing/2016/5/13/chartex" xmlns:cx8="http://schemas.microsoft.com/office/drawing/2016/5/14/chartex" xmlns:mc="http://schemas.openxmlformats.org/markup-compatibility/2006" xmlns:aink="http://schemas.microsoft.com/office/drawing/2016/ink" xmlns:am3d="http://schemas.microsoft.com/office/drawing/2017/model3d" xmlns:o="urn:schemas-microsoft-com:office:office" xmlns:r="http://schemas.openxmlformats.org/officeDocument/2006/relationships" xmlns:m="http://schemas.openxmlformats.org/officeDocument/2006/math" xmlns:v="urn:schemas-microsoft-com:vml" xmlns:wp14="http://schemas.microsoft.com/office/word/2010/wordprocessingDrawing" xmlns:wp="http://schemas.openxmlformats.org/drawingml/2006/wordprocessingDrawing" xmlns:w10="urn:schemas-microsoft-com:office:word" xmlns:w="http://schemas.openxmlformats.org/wordprocessingml/2006/main" xmlns:w14="http://schemas.microsoft.com/office/word/2010/wordml" xmlns:w15="http://schemas.microsoft.com/office/word/2012/wordml" xmlns:w16cex="http://schemas.microsoft.com/office/word/2018/wordml/cex" xmlns:w16cid="http://schemas.microsoft.com/office/word/2016/wordml/cid" xmlns:w16="http://schemas.microsoft.com/office/word/2018/wordml" xmlns:w16sdtdh="http://schemas.microsoft.com/office/word/2020/wordml/sdtdatahash" xmlns:w16se="http://schemas.microsoft.com/office/word/2015/wordml/symex" xmlns:wpg="http://schemas.microsoft.com/office/word/2010/wordprocessingGroup" xmlns:wpi="http://schemas.microsoft.com/office/word/2010/wordprocessingInk" xmlns:wne="http://schemas.microsoft.com/office/word/2006/wordml" xmlns:wps="http://schemas.microsoft.com/office/word/2010/wordprocessingShape" mc:Ignorable="w14 w15 w16se w16cid w16 w16cex w16sdtdh wp14">
   <w:p>
     <w:pPr>
-      <w:pStyle w:val="Header"/>
+      <w:pStyle w:val="ad"/>
       <w:pBdr>
         <w:bottom w:val="none" w:sz="0" w:space="0" w:color="auto"/>
       </w:pBdr>
@@ -9747,7 +9256,7 @@
 </file>
 
 <file path=word/header5.xml><?xml version="1.0" encoding="utf-8"?>
-<w:hdr xmlns:wpc="http://schemas.microsoft.com/office/word/2010/wordprocessingCanvas" xmlns:cx="http://schemas.microsoft.com/office/drawing/2014/chartex" xmlns:cx1="http://schemas.microsoft.com/office/drawing/2015/9/8/chartex" xmlns:cx2="http://schemas.microsoft.com/office/drawing/2015/10/21/chartex" xmlns:cx3="http://schemas.microsoft.com/office/drawing/2016/5/9/chartex" xmlns:cx4="http://schemas.microsoft.com/office/drawing/2016/5/10/chartex" xmlns:cx5="http://schemas.microsoft.com/office/drawing/2016/5/11/chartex" xmlns:cx6="http://schemas.microsoft.com/office/drawing/2016/5/12/chartex" xmlns:cx7="http://schemas.microsoft.com/office/drawing/2016/5/13/chartex" xmlns:cx8="http://schemas.microsoft.com/office/drawing/2016/5/14/chartex" xmlns:mc="http://schemas.openxmlformats.org/markup-compatibility/2006" xmlns:aink="http://schemas.microsoft.com/office/drawing/2016/ink" xmlns:am3d="http://schemas.microsoft.com/office/drawing/2017/model3d" xmlns:o="urn:schemas-microsoft-com:office:office" xmlns:r="http://schemas.openxmlformats.org/officeDocument/2006/relationships" xmlns:m="http://schemas.openxmlformats.org/officeDocument/2006/math" xmlns:v="urn:schemas-microsoft-com:vml" xmlns:wp14="http://schemas.microsoft.com/office/word/2010/wordprocessingDrawing" xmlns:wp="http://schemas.openxmlformats.org/drawingml/2006/wordprocessingDrawing" xmlns:w10="urn:schemas-microsoft-com:office:word" xmlns:w="http://schemas.openxmlformats.org/wordprocessingml/2006/main" xmlns:w14="http://schemas.microsoft.com/office/word/2010/wordml" xmlns:w15="http://schemas.microsoft.com/office/word/2012/wordml" xmlns:w16cex="http://schemas.microsoft.com/office/word/2018/wordml/cex" xmlns:w16cid="http://schemas.microsoft.com/office/word/2016/wordml/cid" xmlns:w16="http://schemas.microsoft.com/office/word/2018/wordml" xmlns:w16se="http://schemas.microsoft.com/office/word/2015/wordml/symex" xmlns:wpg="http://schemas.microsoft.com/office/word/2010/wordprocessingGroup" xmlns:wpi="http://schemas.microsoft.com/office/word/2010/wordprocessingInk" xmlns:wne="http://schemas.microsoft.com/office/word/2006/wordml" xmlns:wps="http://schemas.microsoft.com/office/word/2010/wordprocessingShape" mc:Ignorable="w14 w15 w16se w16cid w16 w16cex wp14">
+<w:hdr xmlns:wpc="http://schemas.microsoft.com/office/word/2010/wordprocessingCanvas" xmlns:cx="http://schemas.microsoft.com/office/drawing/2014/chartex" xmlns:cx1="http://schemas.microsoft.com/office/drawing/2015/9/8/chartex" xmlns:cx2="http://schemas.microsoft.com/office/drawing/2015/10/21/chartex" xmlns:cx3="http://schemas.microsoft.com/office/drawing/2016/5/9/chartex" xmlns:cx4="http://schemas.microsoft.com/office/drawing/2016/5/10/chartex" xmlns:cx5="http://schemas.microsoft.com/office/drawing/2016/5/11/chartex" xmlns:cx6="http://schemas.microsoft.com/office/drawing/2016/5/12/chartex" xmlns:cx7="http://schemas.microsoft.com/office/drawing/2016/5/13/chartex" xmlns:cx8="http://schemas.microsoft.com/office/drawing/2016/5/14/chartex" xmlns:mc="http://schemas.openxmlformats.org/markup-compatibility/2006" xmlns:aink="http://schemas.microsoft.com/office/drawing/2016/ink" xmlns:am3d="http://schemas.microsoft.com/office/drawing/2017/model3d" xmlns:o="urn:schemas-microsoft-com:office:office" xmlns:r="http://schemas.openxmlformats.org/officeDocument/2006/relationships" xmlns:m="http://schemas.openxmlformats.org/officeDocument/2006/math" xmlns:v="urn:schemas-microsoft-com:vml" xmlns:wp14="http://schemas.microsoft.com/office/word/2010/wordprocessingDrawing" xmlns:wp="http://schemas.openxmlformats.org/drawingml/2006/wordprocessingDrawing" xmlns:w10="urn:schemas-microsoft-com:office:word" xmlns:w="http://schemas.openxmlformats.org/wordprocessingml/2006/main" xmlns:w14="http://schemas.microsoft.com/office/word/2010/wordml" xmlns:w15="http://schemas.microsoft.com/office/word/2012/wordml" xmlns:w16cex="http://schemas.microsoft.com/office/word/2018/wordml/cex" xmlns:w16cid="http://schemas.microsoft.com/office/word/2016/wordml/cid" xmlns:w16="http://schemas.microsoft.com/office/word/2018/wordml" xmlns:w16sdtdh="http://schemas.microsoft.com/office/word/2020/wordml/sdtdatahash" xmlns:w16se="http://schemas.microsoft.com/office/word/2015/wordml/symex" xmlns:wpg="http://schemas.microsoft.com/office/word/2010/wordprocessingGroup" xmlns:wpi="http://schemas.microsoft.com/office/word/2010/wordprocessingInk" xmlns:wne="http://schemas.microsoft.com/office/word/2006/wordml" xmlns:wps="http://schemas.microsoft.com/office/word/2010/wordprocessingShape" mc:Ignorable="w14 w15 w16se w16cid w16 w16cex w16sdtdh wp14">
   <w:p>
     <w:pPr>
       <w:widowControl/>
@@ -9766,7 +9275,7 @@
 </file>
 
 <file path=word/header6.xml><?xml version="1.0" encoding="utf-8"?>
-<w:hdr xmlns:wpc="http://schemas.microsoft.com/office/word/2010/wordprocessingCanvas" xmlns:cx="http://schemas.microsoft.com/office/drawing/2014/chartex" xmlns:cx1="http://schemas.microsoft.com/office/drawing/2015/9/8/chartex" xmlns:cx2="http://schemas.microsoft.com/office/drawing/2015/10/21/chartex" xmlns:cx3="http://schemas.microsoft.com/office/drawing/2016/5/9/chartex" xmlns:cx4="http://schemas.microsoft.com/office/drawing/2016/5/10/chartex" xmlns:cx5="http://schemas.microsoft.com/office/drawing/2016/5/11/chartex" xmlns:cx6="http://schemas.microsoft.com/office/drawing/2016/5/12/chartex" xmlns:cx7="http://schemas.microsoft.com/office/drawing/2016/5/13/chartex" xmlns:cx8="http://schemas.microsoft.com/office/drawing/2016/5/14/chartex" xmlns:mc="http://schemas.openxmlformats.org/markup-compatibility/2006" xmlns:aink="http://schemas.microsoft.com/office/drawing/2016/ink" xmlns:am3d="http://schemas.microsoft.com/office/drawing/2017/model3d" xmlns:o="urn:schemas-microsoft-com:office:office" xmlns:r="http://schemas.openxmlformats.org/officeDocument/2006/relationships" xmlns:m="http://schemas.openxmlformats.org/officeDocument/2006/math" xmlns:v="urn:schemas-microsoft-com:vml" xmlns:wp14="http://schemas.microsoft.com/office/word/2010/wordprocessingDrawing" xmlns:wp="http://schemas.openxmlformats.org/drawingml/2006/wordprocessingDrawing" xmlns:w10="urn:schemas-microsoft-com:office:word" xmlns:w="http://schemas.openxmlformats.org/wordprocessingml/2006/main" xmlns:w14="http://schemas.microsoft.com/office/word/2010/wordml" xmlns:w15="http://schemas.microsoft.com/office/word/2012/wordml" xmlns:w16cex="http://schemas.microsoft.com/office/word/2018/wordml/cex" xmlns:w16cid="http://schemas.microsoft.com/office/word/2016/wordml/cid" xmlns:w16="http://schemas.microsoft.com/office/word/2018/wordml" xmlns:w16se="http://schemas.microsoft.com/office/word/2015/wordml/symex" xmlns:wpg="http://schemas.microsoft.com/office/word/2010/wordprocessingGroup" xmlns:wpi="http://schemas.microsoft.com/office/word/2010/wordprocessingInk" xmlns:wne="http://schemas.microsoft.com/office/word/2006/wordml" xmlns:wps="http://schemas.microsoft.com/office/word/2010/wordprocessingShape" mc:Ignorable="w14 w15 w16se w16cid w16 w16cex wp14">
+<w:hdr xmlns:wpc="http://schemas.microsoft.com/office/word/2010/wordprocessingCanvas" xmlns:cx="http://schemas.microsoft.com/office/drawing/2014/chartex" xmlns:cx1="http://schemas.microsoft.com/office/drawing/2015/9/8/chartex" xmlns:cx2="http://schemas.microsoft.com/office/drawing/2015/10/21/chartex" xmlns:cx3="http://schemas.microsoft.com/office/drawing/2016/5/9/chartex" xmlns:cx4="http://schemas.microsoft.com/office/drawing/2016/5/10/chartex" xmlns:cx5="http://schemas.microsoft.com/office/drawing/2016/5/11/chartex" xmlns:cx6="http://schemas.microsoft.com/office/drawing/2016/5/12/chartex" xmlns:cx7="http://schemas.microsoft.com/office/drawing/2016/5/13/chartex" xmlns:cx8="http://schemas.microsoft.com/office/drawing/2016/5/14/chartex" xmlns:mc="http://schemas.openxmlformats.org/markup-compatibility/2006" xmlns:aink="http://schemas.microsoft.com/office/drawing/2016/ink" xmlns:am3d="http://schemas.microsoft.com/office/drawing/2017/model3d" xmlns:o="urn:schemas-microsoft-com:office:office" xmlns:r="http://schemas.openxmlformats.org/officeDocument/2006/relationships" xmlns:m="http://schemas.openxmlformats.org/officeDocument/2006/math" xmlns:v="urn:schemas-microsoft-com:vml" xmlns:wp14="http://schemas.microsoft.com/office/word/2010/wordprocessingDrawing" xmlns:wp="http://schemas.openxmlformats.org/drawingml/2006/wordprocessingDrawing" xmlns:w10="urn:schemas-microsoft-com:office:word" xmlns:w="http://schemas.openxmlformats.org/wordprocessingml/2006/main" xmlns:w14="http://schemas.microsoft.com/office/word/2010/wordml" xmlns:w15="http://schemas.microsoft.com/office/word/2012/wordml" xmlns:w16cex="http://schemas.microsoft.com/office/word/2018/wordml/cex" xmlns:w16cid="http://schemas.microsoft.com/office/word/2016/wordml/cid" xmlns:w16="http://schemas.microsoft.com/office/word/2018/wordml" xmlns:w16sdtdh="http://schemas.microsoft.com/office/word/2020/wordml/sdtdatahash" xmlns:w16se="http://schemas.microsoft.com/office/word/2015/wordml/symex" xmlns:wpg="http://schemas.microsoft.com/office/word/2010/wordprocessingGroup" xmlns:wpi="http://schemas.microsoft.com/office/word/2010/wordprocessingInk" xmlns:wne="http://schemas.microsoft.com/office/word/2006/wordml" xmlns:wps="http://schemas.microsoft.com/office/word/2010/wordprocessingShape" mc:Ignorable="w14 w15 w16se w16cid w16 w16cex w16sdtdh wp14">
   <w:p>
     <w:pPr>
       <w:widowControl/>
@@ -9775,7 +9284,7 @@
       </w:pBdr>
       <w:jc w:val="center"/>
       <w:rPr>
-        <w:rFonts w:ascii="Times New Roman" w:eastAsia="SimSun" w:hAnsi="Times New Roman" w:cs="Times New Roman"/>
+        <w:rFonts w:ascii="Times New Roman" w:eastAsia="宋体" w:hAnsi="Times New Roman" w:cs="Times New Roman"/>
         <w:color w:val="000000"/>
         <w:sz w:val="18"/>
         <w:szCs w:val="18"/>
@@ -9783,7 +9292,7 @@
     </w:pPr>
     <w:r>
       <w:rPr>
-        <w:rFonts w:ascii="Times New Roman" w:eastAsia="SimSun" w:hAnsi="Times New Roman" w:cs="Times New Roman"/>
+        <w:rFonts w:ascii="Times New Roman" w:eastAsia="宋体" w:hAnsi="Times New Roman" w:cs="Times New Roman"/>
         <w:color w:val="000000"/>
         <w:sz w:val="18"/>
         <w:szCs w:val="18"/>
@@ -9795,7 +9304,7 @@
 </file>
 
 <file path=word/header7.xml><?xml version="1.0" encoding="utf-8"?>
-<w:hdr xmlns:wpc="http://schemas.microsoft.com/office/word/2010/wordprocessingCanvas" xmlns:cx="http://schemas.microsoft.com/office/drawing/2014/chartex" xmlns:cx1="http://schemas.microsoft.com/office/drawing/2015/9/8/chartex" xmlns:cx2="http://schemas.microsoft.com/office/drawing/2015/10/21/chartex" xmlns:cx3="http://schemas.microsoft.com/office/drawing/2016/5/9/chartex" xmlns:cx4="http://schemas.microsoft.com/office/drawing/2016/5/10/chartex" xmlns:cx5="http://schemas.microsoft.com/office/drawing/2016/5/11/chartex" xmlns:cx6="http://schemas.microsoft.com/office/drawing/2016/5/12/chartex" xmlns:cx7="http://schemas.microsoft.com/office/drawing/2016/5/13/chartex" xmlns:cx8="http://schemas.microsoft.com/office/drawing/2016/5/14/chartex" xmlns:mc="http://schemas.openxmlformats.org/markup-compatibility/2006" xmlns:aink="http://schemas.microsoft.com/office/drawing/2016/ink" xmlns:am3d="http://schemas.microsoft.com/office/drawing/2017/model3d" xmlns:o="urn:schemas-microsoft-com:office:office" xmlns:r="http://schemas.openxmlformats.org/officeDocument/2006/relationships" xmlns:m="http://schemas.openxmlformats.org/officeDocument/2006/math" xmlns:v="urn:schemas-microsoft-com:vml" xmlns:wp14="http://schemas.microsoft.com/office/word/2010/wordprocessingDrawing" xmlns:wp="http://schemas.openxmlformats.org/drawingml/2006/wordprocessingDrawing" xmlns:w10="urn:schemas-microsoft-com:office:word" xmlns:w="http://schemas.openxmlformats.org/wordprocessingml/2006/main" xmlns:w14="http://schemas.microsoft.com/office/word/2010/wordml" xmlns:w15="http://schemas.microsoft.com/office/word/2012/wordml" xmlns:w16cex="http://schemas.microsoft.com/office/word/2018/wordml/cex" xmlns:w16cid="http://schemas.microsoft.com/office/word/2016/wordml/cid" xmlns:w16="http://schemas.microsoft.com/office/word/2018/wordml" xmlns:w16se="http://schemas.microsoft.com/office/word/2015/wordml/symex" xmlns:wpg="http://schemas.microsoft.com/office/word/2010/wordprocessingGroup" xmlns:wpi="http://schemas.microsoft.com/office/word/2010/wordprocessingInk" xmlns:wne="http://schemas.microsoft.com/office/word/2006/wordml" xmlns:wps="http://schemas.microsoft.com/office/word/2010/wordprocessingShape" mc:Ignorable="w14 w15 w16se w16cid w16 w16cex wp14">
+<w:hdr xmlns:wpc="http://schemas.microsoft.com/office/word/2010/wordprocessingCanvas" xmlns:cx="http://schemas.microsoft.com/office/drawing/2014/chartex" xmlns:cx1="http://schemas.microsoft.com/office/drawing/2015/9/8/chartex" xmlns:cx2="http://schemas.microsoft.com/office/drawing/2015/10/21/chartex" xmlns:cx3="http://schemas.microsoft.com/office/drawing/2016/5/9/chartex" xmlns:cx4="http://schemas.microsoft.com/office/drawing/2016/5/10/chartex" xmlns:cx5="http://schemas.microsoft.com/office/drawing/2016/5/11/chartex" xmlns:cx6="http://schemas.microsoft.com/office/drawing/2016/5/12/chartex" xmlns:cx7="http://schemas.microsoft.com/office/drawing/2016/5/13/chartex" xmlns:cx8="http://schemas.microsoft.com/office/drawing/2016/5/14/chartex" xmlns:mc="http://schemas.openxmlformats.org/markup-compatibility/2006" xmlns:aink="http://schemas.microsoft.com/office/drawing/2016/ink" xmlns:am3d="http://schemas.microsoft.com/office/drawing/2017/model3d" xmlns:o="urn:schemas-microsoft-com:office:office" xmlns:r="http://schemas.openxmlformats.org/officeDocument/2006/relationships" xmlns:m="http://schemas.openxmlformats.org/officeDocument/2006/math" xmlns:v="urn:schemas-microsoft-com:vml" xmlns:wp14="http://schemas.microsoft.com/office/word/2010/wordprocessingDrawing" xmlns:wp="http://schemas.openxmlformats.org/drawingml/2006/wordprocessingDrawing" xmlns:w10="urn:schemas-microsoft-com:office:word" xmlns:w="http://schemas.openxmlformats.org/wordprocessingml/2006/main" xmlns:w14="http://schemas.microsoft.com/office/word/2010/wordml" xmlns:w15="http://schemas.microsoft.com/office/word/2012/wordml" xmlns:w16cex="http://schemas.microsoft.com/office/word/2018/wordml/cex" xmlns:w16cid="http://schemas.microsoft.com/office/word/2016/wordml/cid" xmlns:w16="http://schemas.microsoft.com/office/word/2018/wordml" xmlns:w16sdtdh="http://schemas.microsoft.com/office/word/2020/wordml/sdtdatahash" xmlns:w16se="http://schemas.microsoft.com/office/word/2015/wordml/symex" xmlns:wpg="http://schemas.microsoft.com/office/word/2010/wordprocessingGroup" xmlns:wpi="http://schemas.microsoft.com/office/word/2010/wordprocessingInk" xmlns:wne="http://schemas.microsoft.com/office/word/2006/wordml" xmlns:wps="http://schemas.microsoft.com/office/word/2010/wordprocessingShape" mc:Ignorable="w14 w15 w16se w16cid w16 w16cex w16sdtdh wp14">
   <w:p>
     <w:pPr>
       <w:widowControl/>
@@ -9814,7 +9323,7 @@
 </file>
 
 <file path=word/header8.xml><?xml version="1.0" encoding="utf-8"?>
-<w:hdr xmlns:wpc="http://schemas.microsoft.com/office/word/2010/wordprocessingCanvas" xmlns:cx="http://schemas.microsoft.com/office/drawing/2014/chartex" xmlns:cx1="http://schemas.microsoft.com/office/drawing/2015/9/8/chartex" xmlns:cx2="http://schemas.microsoft.com/office/drawing/2015/10/21/chartex" xmlns:cx3="http://schemas.microsoft.com/office/drawing/2016/5/9/chartex" xmlns:cx4="http://schemas.microsoft.com/office/drawing/2016/5/10/chartex" xmlns:cx5="http://schemas.microsoft.com/office/drawing/2016/5/11/chartex" xmlns:cx6="http://schemas.microsoft.com/office/drawing/2016/5/12/chartex" xmlns:cx7="http://schemas.microsoft.com/office/drawing/2016/5/13/chartex" xmlns:cx8="http://schemas.microsoft.com/office/drawing/2016/5/14/chartex" xmlns:mc="http://schemas.openxmlformats.org/markup-compatibility/2006" xmlns:aink="http://schemas.microsoft.com/office/drawing/2016/ink" xmlns:am3d="http://schemas.microsoft.com/office/drawing/2017/model3d" xmlns:o="urn:schemas-microsoft-com:office:office" xmlns:r="http://schemas.openxmlformats.org/officeDocument/2006/relationships" xmlns:m="http://schemas.openxmlformats.org/officeDocument/2006/math" xmlns:v="urn:schemas-microsoft-com:vml" xmlns:wp14="http://schemas.microsoft.com/office/word/2010/wordprocessingDrawing" xmlns:wp="http://schemas.openxmlformats.org/drawingml/2006/wordprocessingDrawing" xmlns:w10="urn:schemas-microsoft-com:office:word" xmlns:w="http://schemas.openxmlformats.org/wordprocessingml/2006/main" xmlns:w14="http://schemas.microsoft.com/office/word/2010/wordml" xmlns:w15="http://schemas.microsoft.com/office/word/2012/wordml" xmlns:w16cex="http://schemas.microsoft.com/office/word/2018/wordml/cex" xmlns:w16cid="http://schemas.microsoft.com/office/word/2016/wordml/cid" xmlns:w16="http://schemas.microsoft.com/office/word/2018/wordml" xmlns:w16se="http://schemas.microsoft.com/office/word/2015/wordml/symex" xmlns:wpg="http://schemas.microsoft.com/office/word/2010/wordprocessingGroup" xmlns:wpi="http://schemas.microsoft.com/office/word/2010/wordprocessingInk" xmlns:wne="http://schemas.microsoft.com/office/word/2006/wordml" xmlns:wps="http://schemas.microsoft.com/office/word/2010/wordprocessingShape" mc:Ignorable="w14 w15 w16se w16cid w16 w16cex wp14">
+<w:hdr xmlns:wpc="http://schemas.microsoft.com/office/word/2010/wordprocessingCanvas" xmlns:cx="http://schemas.microsoft.com/office/drawing/2014/chartex" xmlns:cx1="http://schemas.microsoft.com/office/drawing/2015/9/8/chartex" xmlns:cx2="http://schemas.microsoft.com/office/drawing/2015/10/21/chartex" xmlns:cx3="http://schemas.microsoft.com/office/drawing/2016/5/9/chartex" xmlns:cx4="http://schemas.microsoft.com/office/drawing/2016/5/10/chartex" xmlns:cx5="http://schemas.microsoft.com/office/drawing/2016/5/11/chartex" xmlns:cx6="http://schemas.microsoft.com/office/drawing/2016/5/12/chartex" xmlns:cx7="http://schemas.microsoft.com/office/drawing/2016/5/13/chartex" xmlns:cx8="http://schemas.microsoft.com/office/drawing/2016/5/14/chartex" xmlns:mc="http://schemas.openxmlformats.org/markup-compatibility/2006" xmlns:aink="http://schemas.microsoft.com/office/drawing/2016/ink" xmlns:am3d="http://schemas.microsoft.com/office/drawing/2017/model3d" xmlns:o="urn:schemas-microsoft-com:office:office" xmlns:r="http://schemas.openxmlformats.org/officeDocument/2006/relationships" xmlns:m="http://schemas.openxmlformats.org/officeDocument/2006/math" xmlns:v="urn:schemas-microsoft-com:vml" xmlns:wp14="http://schemas.microsoft.com/office/word/2010/wordprocessingDrawing" xmlns:wp="http://schemas.openxmlformats.org/drawingml/2006/wordprocessingDrawing" xmlns:w10="urn:schemas-microsoft-com:office:word" xmlns:w="http://schemas.openxmlformats.org/wordprocessingml/2006/main" xmlns:w14="http://schemas.microsoft.com/office/word/2010/wordml" xmlns:w15="http://schemas.microsoft.com/office/word/2012/wordml" xmlns:w16cex="http://schemas.microsoft.com/office/word/2018/wordml/cex" xmlns:w16cid="http://schemas.microsoft.com/office/word/2016/wordml/cid" xmlns:w16="http://schemas.microsoft.com/office/word/2018/wordml" xmlns:w16sdtdh="http://schemas.microsoft.com/office/word/2020/wordml/sdtdatahash" xmlns:w16se="http://schemas.microsoft.com/office/word/2015/wordml/symex" xmlns:wpg="http://schemas.microsoft.com/office/word/2010/wordprocessingGroup" xmlns:wpi="http://schemas.microsoft.com/office/word/2010/wordprocessingInk" xmlns:wne="http://schemas.microsoft.com/office/word/2006/wordml" xmlns:wps="http://schemas.microsoft.com/office/word/2010/wordprocessingShape" mc:Ignorable="w14 w15 w16se w16cid w16 w16cex w16sdtdh wp14">
   <w:p>
     <w:pPr>
       <w:widowControl/>
@@ -9823,7 +9332,7 @@
       </w:pBdr>
       <w:jc w:val="left"/>
       <w:rPr>
-        <w:rFonts w:ascii="Times New Roman" w:eastAsia="SimSun" w:hAnsi="Times New Roman" w:cs="Times New Roman"/>
+        <w:rFonts w:ascii="Times New Roman" w:eastAsia="宋体" w:hAnsi="Times New Roman" w:cs="Times New Roman"/>
         <w:color w:val="000000"/>
         <w:sz w:val="18"/>
         <w:szCs w:val="18"/>
@@ -9834,7 +9343,7 @@
 </file>
 
 <file path=word/numbering.xml><?xml version="1.0" encoding="utf-8"?>
-<w:numbering xmlns:wpc="http://schemas.microsoft.com/office/word/2010/wordprocessingCanvas" xmlns:cx="http://schemas.microsoft.com/office/drawing/2014/chartex" xmlns:cx1="http://schemas.microsoft.com/office/drawing/2015/9/8/chartex" xmlns:cx2="http://schemas.microsoft.com/office/drawing/2015/10/21/chartex" xmlns:cx3="http://schemas.microsoft.com/office/drawing/2016/5/9/chartex" xmlns:cx4="http://schemas.microsoft.com/office/drawing/2016/5/10/chartex" xmlns:cx5="http://schemas.microsoft.com/office/drawing/2016/5/11/chartex" xmlns:cx6="http://schemas.microsoft.com/office/drawing/2016/5/12/chartex" xmlns:cx7="http://schemas.microsoft.com/office/drawing/2016/5/13/chartex" xmlns:cx8="http://schemas.microsoft.com/office/drawing/2016/5/14/chartex" xmlns:mc="http://schemas.openxmlformats.org/markup-compatibility/2006" xmlns:aink="http://schemas.microsoft.com/office/drawing/2016/ink" xmlns:am3d="http://schemas.microsoft.com/office/drawing/2017/model3d" xmlns:o="urn:schemas-microsoft-com:office:office" xmlns:r="http://schemas.openxmlformats.org/officeDocument/2006/relationships" xmlns:m="http://schemas.openxmlformats.org/officeDocument/2006/math" xmlns:v="urn:schemas-microsoft-com:vml" xmlns:wp14="http://schemas.microsoft.com/office/word/2010/wordprocessingDrawing" xmlns:wp="http://schemas.openxmlformats.org/drawingml/2006/wordprocessingDrawing" xmlns:w10="urn:schemas-microsoft-com:office:word" xmlns:w="http://schemas.openxmlformats.org/wordprocessingml/2006/main" xmlns:w14="http://schemas.microsoft.com/office/word/2010/wordml" xmlns:w15="http://schemas.microsoft.com/office/word/2012/wordml" xmlns:w16cex="http://schemas.microsoft.com/office/word/2018/wordml/cex" xmlns:w16cid="http://schemas.microsoft.com/office/word/2016/wordml/cid" xmlns:w16="http://schemas.microsoft.com/office/word/2018/wordml" xmlns:w16se="http://schemas.microsoft.com/office/word/2015/wordml/symex" xmlns:wpg="http://schemas.microsoft.com/office/word/2010/wordprocessingGroup" xmlns:wpi="http://schemas.microsoft.com/office/word/2010/wordprocessingInk" xmlns:wne="http://schemas.microsoft.com/office/word/2006/wordml" xmlns:wps="http://schemas.microsoft.com/office/word/2010/wordprocessingShape" mc:Ignorable="w14 w15 w16se w16cid w16 w16cex wp14">
+<w:numbering xmlns:wpc="http://schemas.microsoft.com/office/word/2010/wordprocessingCanvas" xmlns:cx="http://schemas.microsoft.com/office/drawing/2014/chartex" xmlns:cx1="http://schemas.microsoft.com/office/drawing/2015/9/8/chartex" xmlns:cx2="http://schemas.microsoft.com/office/drawing/2015/10/21/chartex" xmlns:cx3="http://schemas.microsoft.com/office/drawing/2016/5/9/chartex" xmlns:cx4="http://schemas.microsoft.com/office/drawing/2016/5/10/chartex" xmlns:cx5="http://schemas.microsoft.com/office/drawing/2016/5/11/chartex" xmlns:cx6="http://schemas.microsoft.com/office/drawing/2016/5/12/chartex" xmlns:cx7="http://schemas.microsoft.com/office/drawing/2016/5/13/chartex" xmlns:cx8="http://schemas.microsoft.com/office/drawing/2016/5/14/chartex" xmlns:mc="http://schemas.openxmlformats.org/markup-compatibility/2006" xmlns:aink="http://schemas.microsoft.com/office/drawing/2016/ink" xmlns:am3d="http://schemas.microsoft.com/office/drawing/2017/model3d" xmlns:o="urn:schemas-microsoft-com:office:office" xmlns:r="http://schemas.openxmlformats.org/officeDocument/2006/relationships" xmlns:m="http://schemas.openxmlformats.org/officeDocument/2006/math" xmlns:v="urn:schemas-microsoft-com:vml" xmlns:wp14="http://schemas.microsoft.com/office/word/2010/wordprocessingDrawing" xmlns:wp="http://schemas.openxmlformats.org/drawingml/2006/wordprocessingDrawing" xmlns:w10="urn:schemas-microsoft-com:office:word" xmlns:w="http://schemas.openxmlformats.org/wordprocessingml/2006/main" xmlns:w14="http://schemas.microsoft.com/office/word/2010/wordml" xmlns:w15="http://schemas.microsoft.com/office/word/2012/wordml" xmlns:w16cex="http://schemas.microsoft.com/office/word/2018/wordml/cex" xmlns:w16cid="http://schemas.microsoft.com/office/word/2016/wordml/cid" xmlns:w16="http://schemas.microsoft.com/office/word/2018/wordml" xmlns:w16sdtdh="http://schemas.microsoft.com/office/word/2020/wordml/sdtdatahash" xmlns:w16se="http://schemas.microsoft.com/office/word/2015/wordml/symex" xmlns:wpg="http://schemas.microsoft.com/office/word/2010/wordprocessingGroup" xmlns:wpi="http://schemas.microsoft.com/office/word/2010/wordprocessingInk" xmlns:wne="http://schemas.microsoft.com/office/word/2006/wordml" xmlns:wps="http://schemas.microsoft.com/office/word/2010/wordprocessingShape" mc:Ignorable="w14 w15 w16se w16cid w16 w16cex w16sdtdh wp14">
   <w:abstractNum w:abstractNumId="0" w15:restartNumberingAfterBreak="0">
     <w:nsid w:val="8EF16DC3"/>
     <w:multiLevelType w:val="singleLevel"/>
@@ -10400,11 +9909,11 @@
 </file>
 
 <file path=word/styles.xml><?xml version="1.0" encoding="utf-8"?>
-<w:styles xmlns:mc="http://schemas.openxmlformats.org/markup-compatibility/2006" xmlns:r="http://schemas.openxmlformats.org/officeDocument/2006/relationships" xmlns:w="http://schemas.openxmlformats.org/wordprocessingml/2006/main" xmlns:w14="http://schemas.microsoft.com/office/word/2010/wordml" xmlns:w15="http://schemas.microsoft.com/office/word/2012/wordml" xmlns:w16cex="http://schemas.microsoft.com/office/word/2018/wordml/cex" xmlns:w16cid="http://schemas.microsoft.com/office/word/2016/wordml/cid" xmlns:w16="http://schemas.microsoft.com/office/word/2018/wordml" xmlns:w16se="http://schemas.microsoft.com/office/word/2015/wordml/symex" mc:Ignorable="w14 w15 w16se w16cid w16 w16cex">
+<w:styles xmlns:mc="http://schemas.openxmlformats.org/markup-compatibility/2006" xmlns:r="http://schemas.openxmlformats.org/officeDocument/2006/relationships" xmlns:w="http://schemas.openxmlformats.org/wordprocessingml/2006/main" xmlns:w14="http://schemas.microsoft.com/office/word/2010/wordml" xmlns:w15="http://schemas.microsoft.com/office/word/2012/wordml" xmlns:w16cex="http://schemas.microsoft.com/office/word/2018/wordml/cex" xmlns:w16cid="http://schemas.microsoft.com/office/word/2016/wordml/cid" xmlns:w16="http://schemas.microsoft.com/office/word/2018/wordml" xmlns:w16sdtdh="http://schemas.microsoft.com/office/word/2020/wordml/sdtdatahash" xmlns:w16se="http://schemas.microsoft.com/office/word/2015/wordml/symex" mc:Ignorable="w14 w15 w16se w16cid w16 w16cex w16sdtdh">
   <w:docDefaults>
     <w:rPrDefault>
       <w:rPr>
-        <w:rFonts w:ascii="Times New Roman" w:eastAsia="SimSun" w:hAnsi="Times New Roman" w:cs="Times New Roman"/>
+        <w:rFonts w:ascii="Times New Roman" w:eastAsia="宋体" w:hAnsi="Times New Roman" w:cs="Times New Roman"/>
         <w:lang w:val="en-US" w:eastAsia="zh-CN" w:bidi="ar-SA"/>
       </w:rPr>
     </w:rPrDefault>
@@ -10781,7 +10290,7 @@
     <w:lsdException w:name="Unresolved Mention" w:semiHidden="1" w:uiPriority="99" w:unhideWhenUsed="1"/>
     <w:lsdException w:name="Smart Link" w:semiHidden="1" w:uiPriority="99" w:unhideWhenUsed="1"/>
   </w:latentStyles>
-  <w:style w:type="paragraph" w:default="1" w:styleId="Normal">
+  <w:style w:type="paragraph" w:default="1" w:styleId="a">
     <w:name w:val="Normal"/>
     <w:qFormat/>
     <w:rsid w:val="00091778"/>
@@ -10796,11 +10305,11 @@
       <w:szCs w:val="24"/>
     </w:rPr>
   </w:style>
-  <w:style w:type="paragraph" w:styleId="Heading1">
+  <w:style w:type="paragraph" w:styleId="1">
     <w:name w:val="heading 1"/>
-    <w:basedOn w:val="Normal"/>
-    <w:next w:val="Normal"/>
-    <w:link w:val="Heading1Char"/>
+    <w:basedOn w:val="a"/>
+    <w:next w:val="a"/>
+    <w:link w:val="10"/>
     <w:autoRedefine/>
     <w:qFormat/>
     <w:rsid w:val="008C56CB"/>
@@ -10813,17 +10322,17 @@
       <w:outlineLvl w:val="0"/>
     </w:pPr>
     <w:rPr>
-      <w:rFonts w:ascii="Times New Roman" w:eastAsia="SimHei" w:hAnsi="Times New Roman" w:cs="Times New Roman"/>
+      <w:rFonts w:ascii="Times New Roman" w:eastAsia="黑体" w:hAnsi="Times New Roman" w:cs="Times New Roman"/>
       <w:kern w:val="44"/>
       <w:sz w:val="36"/>
       <w:szCs w:val="22"/>
     </w:rPr>
   </w:style>
-  <w:style w:type="paragraph" w:styleId="Heading2">
+  <w:style w:type="paragraph" w:styleId="2">
     <w:name w:val="heading 2"/>
-    <w:basedOn w:val="Normal"/>
-    <w:next w:val="Normal"/>
-    <w:link w:val="Heading2Char"/>
+    <w:basedOn w:val="a"/>
+    <w:next w:val="a"/>
+    <w:link w:val="20"/>
     <w:autoRedefine/>
     <w:unhideWhenUsed/>
     <w:qFormat/>
@@ -10835,15 +10344,15 @@
       <w:outlineLvl w:val="1"/>
     </w:pPr>
     <w:rPr>
-      <w:rFonts w:ascii="Times New Roman" w:eastAsia="SimHei" w:hAnsi="Times New Roman"/>
+      <w:rFonts w:ascii="Times New Roman" w:eastAsia="黑体" w:hAnsi="Times New Roman"/>
       <w:sz w:val="28"/>
     </w:rPr>
   </w:style>
-  <w:style w:type="paragraph" w:styleId="Heading3">
+  <w:style w:type="paragraph" w:styleId="3">
     <w:name w:val="heading 3"/>
-    <w:basedOn w:val="Normal"/>
-    <w:next w:val="Normal"/>
-    <w:link w:val="Heading3Char"/>
+    <w:basedOn w:val="a"/>
+    <w:next w:val="a"/>
+    <w:link w:val="30"/>
     <w:autoRedefine/>
     <w:unhideWhenUsed/>
     <w:qFormat/>
@@ -10860,13 +10369,13 @@
       <w:sz w:val="24"/>
     </w:rPr>
   </w:style>
-  <w:style w:type="character" w:default="1" w:styleId="DefaultParagraphFont">
+  <w:style w:type="character" w:default="1" w:styleId="a0">
     <w:name w:val="Default Paragraph Font"/>
     <w:uiPriority w:val="1"/>
     <w:semiHidden/>
     <w:unhideWhenUsed/>
   </w:style>
-  <w:style w:type="table" w:default="1" w:styleId="TableNormal">
+  <w:style w:type="table" w:default="1" w:styleId="a1">
     <w:name w:val="Normal Table"/>
     <w:uiPriority w:val="99"/>
     <w:semiHidden/>
@@ -10881,17 +10390,17 @@
       </w:tblCellMar>
     </w:tblPr>
   </w:style>
-  <w:style w:type="numbering" w:default="1" w:styleId="NoList">
+  <w:style w:type="numbering" w:default="1" w:styleId="a2">
     <w:name w:val="No List"/>
     <w:uiPriority w:val="99"/>
     <w:semiHidden/>
     <w:unhideWhenUsed/>
   </w:style>
-  <w:style w:type="paragraph" w:styleId="CommentSubject">
+  <w:style w:type="paragraph" w:styleId="a3">
     <w:name w:val="annotation subject"/>
-    <w:basedOn w:val="CommentText"/>
-    <w:next w:val="CommentText"/>
-    <w:link w:val="CommentSubjectChar"/>
+    <w:basedOn w:val="a4"/>
+    <w:next w:val="a4"/>
+    <w:link w:val="a5"/>
     <w:qFormat/>
     <w:rsid w:val="00091778"/>
     <w:rPr>
@@ -10899,10 +10408,10 @@
       <w:bCs/>
     </w:rPr>
   </w:style>
-  <w:style w:type="paragraph" w:styleId="CommentText">
+  <w:style w:type="paragraph" w:styleId="a4">
     <w:name w:val="annotation text"/>
-    <w:basedOn w:val="Normal"/>
-    <w:link w:val="CommentTextChar"/>
+    <w:basedOn w:val="a"/>
+    <w:link w:val="a6"/>
     <w:qFormat/>
     <w:rsid w:val="00091778"/>
     <w:pPr>
@@ -10911,8 +10420,8 @@
   </w:style>
   <w:style w:type="paragraph" w:styleId="TOC3">
     <w:name w:val="toc 3"/>
-    <w:basedOn w:val="Normal"/>
-    <w:next w:val="Normal"/>
+    <w:basedOn w:val="a"/>
+    <w:next w:val="a"/>
     <w:uiPriority w:val="39"/>
     <w:qFormat/>
     <w:rsid w:val="009D2653"/>
@@ -10926,24 +10435,24 @@
       <w:szCs w:val="20"/>
     </w:rPr>
   </w:style>
-  <w:style w:type="paragraph" w:styleId="PlainText">
+  <w:style w:type="paragraph" w:styleId="a7">
     <w:name w:val="Plain Text"/>
-    <w:basedOn w:val="Normal"/>
-    <w:link w:val="PlainTextChar"/>
+    <w:basedOn w:val="a"/>
+    <w:link w:val="a8"/>
     <w:qFormat/>
     <w:rsid w:val="00091778"/>
     <w:pPr>
       <w:widowControl/>
     </w:pPr>
     <w:rPr>
-      <w:rFonts w:ascii="SimSun" w:hAnsi="Courier New" w:cs="Courier New"/>
+      <w:rFonts w:ascii="宋体" w:hAnsi="Courier New" w:cs="Courier New"/>
       <w:szCs w:val="21"/>
     </w:rPr>
   </w:style>
-  <w:style w:type="paragraph" w:styleId="BodyTextIndent2">
+  <w:style w:type="paragraph" w:styleId="21">
     <w:name w:val="Body Text Indent 2"/>
-    <w:basedOn w:val="Normal"/>
-    <w:link w:val="BodyTextIndent2Char"/>
+    <w:basedOn w:val="a"/>
+    <w:link w:val="22"/>
     <w:qFormat/>
     <w:rsid w:val="0026698F"/>
     <w:pPr>
@@ -10956,15 +10465,15 @@
       <w:jc w:val="left"/>
     </w:pPr>
     <w:rPr>
-      <w:rFonts w:ascii="SimSun" w:hAnsi="SimSun"/>
+      <w:rFonts w:ascii="宋体" w:hAnsi="宋体"/>
       <w:color w:val="000000" w:themeColor="text1"/>
       <w:sz w:val="24"/>
     </w:rPr>
   </w:style>
-  <w:style w:type="paragraph" w:styleId="BalloonText">
+  <w:style w:type="paragraph" w:styleId="a9">
     <w:name w:val="Balloon Text"/>
-    <w:basedOn w:val="Normal"/>
-    <w:link w:val="BalloonTextChar"/>
+    <w:basedOn w:val="a"/>
+    <w:link w:val="aa"/>
     <w:qFormat/>
     <w:rsid w:val="00091778"/>
     <w:rPr>
@@ -10972,10 +10481,10 @@
       <w:szCs w:val="18"/>
     </w:rPr>
   </w:style>
-  <w:style w:type="paragraph" w:styleId="Footer">
+  <w:style w:type="paragraph" w:styleId="ab">
     <w:name w:val="footer"/>
-    <w:basedOn w:val="Normal"/>
-    <w:link w:val="FooterChar"/>
+    <w:basedOn w:val="a"/>
+    <w:link w:val="ac"/>
     <w:uiPriority w:val="99"/>
     <w:qFormat/>
     <w:rsid w:val="00091778"/>
@@ -10992,9 +10501,9 @@
       <w:szCs w:val="18"/>
     </w:rPr>
   </w:style>
-  <w:style w:type="paragraph" w:styleId="Header">
+  <w:style w:type="paragraph" w:styleId="ad">
     <w:name w:val="header"/>
-    <w:basedOn w:val="Normal"/>
+    <w:basedOn w:val="a"/>
     <w:qFormat/>
     <w:rsid w:val="00091778"/>
     <w:pPr>
@@ -11015,8 +10524,8 @@
   </w:style>
   <w:style w:type="paragraph" w:styleId="TOC1">
     <w:name w:val="toc 1"/>
-    <w:basedOn w:val="Normal"/>
-    <w:next w:val="Normal"/>
+    <w:basedOn w:val="a"/>
+    <w:next w:val="a"/>
     <w:uiPriority w:val="39"/>
     <w:qFormat/>
     <w:rsid w:val="009D2653"/>
@@ -11033,8 +10542,8 @@
   </w:style>
   <w:style w:type="paragraph" w:styleId="TOC2">
     <w:name w:val="toc 2"/>
-    <w:basedOn w:val="Normal"/>
-    <w:next w:val="Normal"/>
+    <w:basedOn w:val="a"/>
+    <w:next w:val="a"/>
     <w:uiPriority w:val="39"/>
     <w:qFormat/>
     <w:rsid w:val="00091778"/>
@@ -11048,9 +10557,9 @@
       <w:szCs w:val="20"/>
     </w:rPr>
   </w:style>
-  <w:style w:type="paragraph" w:styleId="NormalWeb">
+  <w:style w:type="paragraph" w:styleId="ae">
     <w:name w:val="Normal (Web)"/>
-    <w:basedOn w:val="Normal"/>
+    <w:basedOn w:val="a"/>
     <w:qFormat/>
     <w:rsid w:val="00091778"/>
     <w:pPr>
@@ -11060,18 +10569,18 @@
       <w:sz w:val="24"/>
     </w:rPr>
   </w:style>
-  <w:style w:type="character" w:styleId="Emphasis">
+  <w:style w:type="character" w:styleId="af">
     <w:name w:val="Emphasis"/>
-    <w:basedOn w:val="DefaultParagraphFont"/>
+    <w:basedOn w:val="a0"/>
     <w:qFormat/>
     <w:rsid w:val="00091778"/>
     <w:rPr>
       <w:i/>
     </w:rPr>
   </w:style>
-  <w:style w:type="character" w:styleId="Hyperlink">
+  <w:style w:type="character" w:styleId="af0">
     <w:name w:val="Hyperlink"/>
-    <w:basedOn w:val="DefaultParagraphFont"/>
+    <w:basedOn w:val="a0"/>
     <w:uiPriority w:val="99"/>
     <w:qFormat/>
     <w:rsid w:val="00091778"/>
@@ -11080,9 +10589,9 @@
       <w:u w:val="single"/>
     </w:rPr>
   </w:style>
-  <w:style w:type="character" w:styleId="CommentReference">
+  <w:style w:type="character" w:styleId="af1">
     <w:name w:val="annotation reference"/>
-    <w:basedOn w:val="DefaultParagraphFont"/>
+    <w:basedOn w:val="a0"/>
     <w:qFormat/>
     <w:rsid w:val="00091778"/>
     <w:rPr>
@@ -11090,9 +10599,9 @@
       <w:szCs w:val="21"/>
     </w:rPr>
   </w:style>
-  <w:style w:type="table" w:styleId="TableGrid">
+  <w:style w:type="table" w:styleId="af2">
     <w:name w:val="Table Grid"/>
-    <w:basedOn w:val="TableNormal"/>
+    <w:basedOn w:val="a1"/>
     <w:qFormat/>
     <w:rsid w:val="00091778"/>
     <w:pPr>
@@ -11110,9 +10619,9 @@
       </w:tblBorders>
     </w:tblPr>
   </w:style>
-  <w:style w:type="paragraph" w:styleId="ListParagraph">
+  <w:style w:type="paragraph" w:styleId="af3">
     <w:name w:val="List Paragraph"/>
-    <w:basedOn w:val="Normal"/>
+    <w:basedOn w:val="a"/>
     <w:uiPriority w:val="34"/>
     <w:qFormat/>
     <w:rsid w:val="00091778"/>
@@ -11120,14 +10629,14 @@
       <w:ind w:firstLineChars="200" w:firstLine="420"/>
     </w:pPr>
   </w:style>
-  <w:style w:type="character" w:customStyle="1" w:styleId="Heading1Char">
-    <w:name w:val="Heading 1 Char"/>
-    <w:basedOn w:val="DefaultParagraphFont"/>
-    <w:link w:val="Heading1"/>
+  <w:style w:type="character" w:customStyle="1" w:styleId="10">
+    <w:name w:val="标题 1 字符"/>
+    <w:basedOn w:val="a0"/>
+    <w:link w:val="1"/>
     <w:qFormat/>
     <w:rsid w:val="008C56CB"/>
     <w:rPr>
-      <w:rFonts w:eastAsia="SimHei"/>
+      <w:rFonts w:eastAsia="黑体"/>
       <w:kern w:val="44"/>
       <w:sz w:val="36"/>
       <w:szCs w:val="22"/>
@@ -11135,8 +10644,8 @@
   </w:style>
   <w:style w:type="paragraph" w:customStyle="1" w:styleId="TOC10">
     <w:name w:val="TOC 标题1"/>
-    <w:basedOn w:val="Heading1"/>
-    <w:next w:val="Normal"/>
+    <w:basedOn w:val="1"/>
+    <w:next w:val="a"/>
     <w:uiPriority w:val="39"/>
     <w:unhideWhenUsed/>
     <w:qFormat/>
@@ -11154,10 +10663,10 @@
       <w:szCs w:val="32"/>
     </w:rPr>
   </w:style>
-  <w:style w:type="character" w:customStyle="1" w:styleId="BalloonTextChar">
-    <w:name w:val="Balloon Text Char"/>
-    <w:basedOn w:val="DefaultParagraphFont"/>
-    <w:link w:val="BalloonText"/>
+  <w:style w:type="character" w:customStyle="1" w:styleId="aa">
+    <w:name w:val="批注框文本 字符"/>
+    <w:basedOn w:val="a0"/>
+    <w:link w:val="a9"/>
     <w:qFormat/>
     <w:rsid w:val="00091778"/>
     <w:rPr>
@@ -11167,9 +10676,9 @@
       <w:szCs w:val="18"/>
     </w:rPr>
   </w:style>
-  <w:style w:type="character" w:customStyle="1" w:styleId="Heading3Char">
-    <w:name w:val="Heading 3 Char"/>
-    <w:link w:val="Heading3"/>
+  <w:style w:type="character" w:customStyle="1" w:styleId="30">
+    <w:name w:val="标题 3 字符"/>
+    <w:link w:val="3"/>
     <w:qFormat/>
     <w:rsid w:val="008C56CB"/>
     <w:rPr>
@@ -11201,22 +10710,22 @@
       <w:ind w:leftChars="400" w:left="400"/>
     </w:pPr>
   </w:style>
-  <w:style w:type="character" w:customStyle="1" w:styleId="Heading2Char">
-    <w:name w:val="Heading 2 Char"/>
-    <w:link w:val="Heading2"/>
+  <w:style w:type="character" w:customStyle="1" w:styleId="20">
+    <w:name w:val="标题 2 字符"/>
+    <w:link w:val="2"/>
     <w:qFormat/>
     <w:rsid w:val="008C56CB"/>
     <w:rPr>
-      <w:rFonts w:eastAsia="SimHei" w:cstheme="minorBidi"/>
+      <w:rFonts w:eastAsia="黑体" w:cstheme="minorBidi"/>
       <w:kern w:val="2"/>
       <w:sz w:val="28"/>
       <w:szCs w:val="24"/>
     </w:rPr>
   </w:style>
-  <w:style w:type="character" w:customStyle="1" w:styleId="CommentTextChar">
-    <w:name w:val="Comment Text Char"/>
-    <w:basedOn w:val="DefaultParagraphFont"/>
-    <w:link w:val="CommentText"/>
+  <w:style w:type="character" w:customStyle="1" w:styleId="a6">
+    <w:name w:val="批注文字 字符"/>
+    <w:basedOn w:val="a0"/>
+    <w:link w:val="a4"/>
     <w:qFormat/>
     <w:rsid w:val="00091778"/>
     <w:rPr>
@@ -11226,10 +10735,10 @@
       <w:szCs w:val="24"/>
     </w:rPr>
   </w:style>
-  <w:style w:type="character" w:customStyle="1" w:styleId="CommentSubjectChar">
-    <w:name w:val="Comment Subject Char"/>
-    <w:basedOn w:val="CommentTextChar"/>
-    <w:link w:val="CommentSubject"/>
+  <w:style w:type="character" w:customStyle="1" w:styleId="a5">
+    <w:name w:val="批注主题 字符"/>
+    <w:basedOn w:val="a6"/>
+    <w:link w:val="a3"/>
     <w:qFormat/>
     <w:rsid w:val="00091778"/>
     <w:rPr>
@@ -11241,33 +10750,33 @@
       <w:szCs w:val="24"/>
     </w:rPr>
   </w:style>
-  <w:style w:type="paragraph" w:styleId="DocumentMap">
+  <w:style w:type="paragraph" w:styleId="af4">
     <w:name w:val="Document Map"/>
-    <w:basedOn w:val="Normal"/>
-    <w:link w:val="DocumentMapChar"/>
+    <w:basedOn w:val="a"/>
+    <w:link w:val="af5"/>
     <w:rsid w:val="00814172"/>
     <w:rPr>
-      <w:rFonts w:ascii="SimSun" w:eastAsia="SimSun"/>
+      <w:rFonts w:ascii="宋体" w:eastAsia="宋体"/>
       <w:sz w:val="18"/>
       <w:szCs w:val="18"/>
     </w:rPr>
   </w:style>
-  <w:style w:type="character" w:customStyle="1" w:styleId="DocumentMapChar">
-    <w:name w:val="Document Map Char"/>
-    <w:basedOn w:val="DefaultParagraphFont"/>
-    <w:link w:val="DocumentMap"/>
+  <w:style w:type="character" w:customStyle="1" w:styleId="af5">
+    <w:name w:val="文档结构图 字符"/>
+    <w:basedOn w:val="a0"/>
+    <w:link w:val="af4"/>
     <w:rsid w:val="00814172"/>
     <w:rPr>
-      <w:rFonts w:ascii="SimSun" w:hAnsiTheme="minorHAnsi" w:cstheme="minorBidi"/>
+      <w:rFonts w:ascii="宋体" w:hAnsiTheme="minorHAnsi" w:cstheme="minorBidi"/>
       <w:kern w:val="2"/>
       <w:sz w:val="18"/>
       <w:szCs w:val="18"/>
     </w:rPr>
   </w:style>
-  <w:style w:type="character" w:customStyle="1" w:styleId="FooterChar">
-    <w:name w:val="Footer Char"/>
-    <w:basedOn w:val="DefaultParagraphFont"/>
-    <w:link w:val="Footer"/>
+  <w:style w:type="character" w:customStyle="1" w:styleId="ac">
+    <w:name w:val="页脚 字符"/>
+    <w:basedOn w:val="a0"/>
+    <w:link w:val="ab"/>
     <w:uiPriority w:val="99"/>
     <w:rsid w:val="00814172"/>
     <w:rPr>
@@ -11279,8 +10788,8 @@
   </w:style>
   <w:style w:type="paragraph" w:styleId="TOC4">
     <w:name w:val="toc 4"/>
-    <w:basedOn w:val="Normal"/>
-    <w:next w:val="Normal"/>
+    <w:basedOn w:val="a"/>
+    <w:next w:val="a"/>
     <w:autoRedefine/>
     <w:rsid w:val="00C34BB8"/>
     <w:pPr>
@@ -11294,8 +10803,8 @@
   </w:style>
   <w:style w:type="paragraph" w:styleId="TOC5">
     <w:name w:val="toc 5"/>
-    <w:basedOn w:val="Normal"/>
-    <w:next w:val="Normal"/>
+    <w:basedOn w:val="a"/>
+    <w:next w:val="a"/>
     <w:autoRedefine/>
     <w:rsid w:val="00C34BB8"/>
     <w:pPr>
@@ -11309,8 +10818,8 @@
   </w:style>
   <w:style w:type="paragraph" w:styleId="TOC6">
     <w:name w:val="toc 6"/>
-    <w:basedOn w:val="Normal"/>
-    <w:next w:val="Normal"/>
+    <w:basedOn w:val="a"/>
+    <w:next w:val="a"/>
     <w:autoRedefine/>
     <w:rsid w:val="00C34BB8"/>
     <w:pPr>
@@ -11324,8 +10833,8 @@
   </w:style>
   <w:style w:type="paragraph" w:styleId="TOC7">
     <w:name w:val="toc 7"/>
-    <w:basedOn w:val="Normal"/>
-    <w:next w:val="Normal"/>
+    <w:basedOn w:val="a"/>
+    <w:next w:val="a"/>
     <w:autoRedefine/>
     <w:rsid w:val="00C34BB8"/>
     <w:pPr>
@@ -11339,8 +10848,8 @@
   </w:style>
   <w:style w:type="paragraph" w:styleId="TOC8">
     <w:name w:val="toc 8"/>
-    <w:basedOn w:val="Normal"/>
-    <w:next w:val="Normal"/>
+    <w:basedOn w:val="a"/>
+    <w:next w:val="a"/>
     <w:autoRedefine/>
     <w:rsid w:val="00C34BB8"/>
     <w:pPr>
@@ -11354,8 +10863,8 @@
   </w:style>
   <w:style w:type="paragraph" w:styleId="TOC9">
     <w:name w:val="toc 9"/>
-    <w:basedOn w:val="Normal"/>
-    <w:next w:val="Normal"/>
+    <w:basedOn w:val="a"/>
+    <w:next w:val="a"/>
     <w:autoRedefine/>
     <w:rsid w:val="00C34BB8"/>
     <w:pPr>
@@ -11367,34 +10876,34 @@
       <w:szCs w:val="18"/>
     </w:rPr>
   </w:style>
-  <w:style w:type="character" w:customStyle="1" w:styleId="PlainTextChar">
-    <w:name w:val="Plain Text Char"/>
-    <w:basedOn w:val="DefaultParagraphFont"/>
-    <w:link w:val="PlainText"/>
+  <w:style w:type="character" w:customStyle="1" w:styleId="a8">
+    <w:name w:val="纯文本 字符"/>
+    <w:basedOn w:val="a0"/>
+    <w:link w:val="a7"/>
     <w:rsid w:val="00BA3F95"/>
     <w:rPr>
-      <w:rFonts w:ascii="SimSun" w:eastAsiaTheme="minorEastAsia" w:hAnsi="Courier New" w:cs="Courier New"/>
+      <w:rFonts w:ascii="宋体" w:eastAsiaTheme="minorEastAsia" w:hAnsi="Courier New" w:cs="Courier New"/>
       <w:kern w:val="2"/>
       <w:sz w:val="21"/>
       <w:szCs w:val="21"/>
     </w:rPr>
   </w:style>
-  <w:style w:type="character" w:customStyle="1" w:styleId="BodyTextIndent2Char">
-    <w:name w:val="Body Text Indent 2 Char"/>
-    <w:basedOn w:val="DefaultParagraphFont"/>
-    <w:link w:val="BodyTextIndent2"/>
+  <w:style w:type="character" w:customStyle="1" w:styleId="22">
+    <w:name w:val="正文文本缩进 2 字符"/>
+    <w:basedOn w:val="a0"/>
+    <w:link w:val="21"/>
     <w:rsid w:val="0026698F"/>
     <w:rPr>
-      <w:rFonts w:ascii="SimSun" w:eastAsiaTheme="minorEastAsia" w:hAnsi="SimSun" w:cstheme="minorBidi"/>
+      <w:rFonts w:ascii="宋体" w:eastAsiaTheme="minorEastAsia" w:hAnsi="宋体" w:cstheme="minorBidi"/>
       <w:color w:val="000000" w:themeColor="text1"/>
       <w:kern w:val="2"/>
       <w:sz w:val="24"/>
       <w:szCs w:val="24"/>
     </w:rPr>
   </w:style>
-  <w:style w:type="character" w:styleId="PlaceholderText">
+  <w:style w:type="character" w:styleId="af6">
     <w:name w:val="Placeholder Text"/>
-    <w:basedOn w:val="DefaultParagraphFont"/>
+    <w:basedOn w:val="a0"/>
     <w:uiPriority w:val="99"/>
     <w:unhideWhenUsed/>
     <w:rsid w:val="00B819B5"/>
@@ -11402,10 +10911,10 @@
       <w:color w:val="808080"/>
     </w:rPr>
   </w:style>
-  <w:style w:type="paragraph" w:styleId="TOCHeading">
+  <w:style w:type="paragraph" w:styleId="TOC">
     <w:name w:val="TOC Heading"/>
-    <w:basedOn w:val="Heading1"/>
-    <w:next w:val="Normal"/>
+    <w:basedOn w:val="1"/>
+    <w:next w:val="a"/>
     <w:uiPriority w:val="39"/>
     <w:unhideWhenUsed/>
     <w:qFormat/>
@@ -11684,10 +11193,6 @@
 </file>
 
 <file path=customXml/item1.xml><?xml version="1.0" encoding="utf-8"?>
-<b:Sources xmlns:b="http://schemas.openxmlformats.org/officeDocument/2006/bibliography" xmlns="http://schemas.openxmlformats.org/officeDocument/2006/bibliography" SelectedStyle="\APA.XSL" StyleName="APA"/>
-</file>
-
-<file path=customXml/item2.xml><?xml version="1.0" encoding="utf-8"?>
 <s:customData xmlns="http://www.wps.cn/officeDocument/2013/wpsCustomData" xmlns:s="http://www.wps.cn/officeDocument/2013/wpsCustomData">
   <customSectProps>
     <customSectPr/>
@@ -11717,18 +11222,22 @@
 </s:customData>
 </file>
 
+<file path=customXml/item2.xml><?xml version="1.0" encoding="utf-8"?>
+<b:Sources xmlns:b="http://schemas.openxmlformats.org/officeDocument/2006/bibliography" xmlns="http://schemas.openxmlformats.org/officeDocument/2006/bibliography" SelectedStyle="\APA.XSL" StyleName="APA"/>
+</file>
+
 <file path=customXml/itemProps1.xml><?xml version="1.0" encoding="utf-8"?>
+<ds:datastoreItem xmlns:ds="http://schemas.openxmlformats.org/officeDocument/2006/customXml" ds:itemID="{B1977F7D-205B-4081-913C-38D41E755F92}">
+  <ds:schemaRefs>
+    <ds:schemaRef ds:uri="http://www.wps.cn/officeDocument/2013/wpsCustomData"/>
+  </ds:schemaRefs>
+</ds:datastoreItem>
+</file>
+
+<file path=customXml/itemProps2.xml><?xml version="1.0" encoding="utf-8"?>
 <ds:datastoreItem xmlns:ds="http://schemas.openxmlformats.org/officeDocument/2006/customXml" ds:itemID="{F3883DEE-0290-4553-BDE6-742F6670F0A0}">
   <ds:schemaRefs>
     <ds:schemaRef ds:uri="http://schemas.openxmlformats.org/officeDocument/2006/bibliography"/>
   </ds:schemaRefs>
 </ds:datastoreItem>
-</file>
-
-<file path=customXml/itemProps2.xml><?xml version="1.0" encoding="utf-8"?>
-<ds:datastoreItem xmlns:ds="http://schemas.openxmlformats.org/officeDocument/2006/customXml" ds:itemID="{B1977F7D-205B-4081-913C-38D41E755F92}">
-  <ds:schemaRefs>
-    <ds:schemaRef ds:uri="http://www.wps.cn/officeDocument/2013/wpsCustomData"/>
-  </ds:schemaRefs>
-</ds:datastoreItem>
 </file>
</xml_diff>